<commit_message>
Roles y Responsabilidades del Plan de Cambios
</commit_message>
<xml_diff>
--- a/Gestión de Configuración/GXO - PGCC.docx
+++ b/Gestión de Configuración/GXO - PGCC.docx
@@ -1,6 +1,6 @@
 
 <file path=word/document.xml><?xml version="1.0" encoding="utf-8"?>
-<w:document xmlns:wpc="http://schemas.microsoft.com/office/word/2010/wordprocessingCanvas" xmlns:mc="http://schemas.openxmlformats.org/markup-compatibility/2006" xmlns:o="urn:schemas-microsoft-com:office:office" xmlns:r="http://schemas.openxmlformats.org/officeDocument/2006/relationships" xmlns:m="http://schemas.openxmlformats.org/officeDocument/2006/math" xmlns:v="urn:schemas-microsoft-com:vml" xmlns:wp14="http://schemas.microsoft.com/office/word/2010/wordprocessingDrawing" xmlns:wp="http://schemas.openxmlformats.org/drawingml/2006/wordprocessingDrawing" xmlns:w10="urn:schemas-microsoft-com:office:word" xmlns:w="http://schemas.openxmlformats.org/wordprocessingml/2006/main" xmlns:w14="http://schemas.microsoft.com/office/word/2010/wordml" xmlns:wpg="http://schemas.microsoft.com/office/word/2010/wordprocessingGroup" xmlns:wpi="http://schemas.microsoft.com/office/word/2010/wordprocessingInk" xmlns:wne="http://schemas.microsoft.com/office/word/2006/wordml" xmlns:wps="http://schemas.microsoft.com/office/word/2010/wordprocessingShape" mc:Ignorable="w14 wp14">
+<w:document xmlns:wpc="http://schemas.microsoft.com/office/word/2010/wordprocessingCanvas" xmlns:mc="http://schemas.openxmlformats.org/markup-compatibility/2006" xmlns:o="urn:schemas-microsoft-com:office:office" xmlns:r="http://schemas.openxmlformats.org/officeDocument/2006/relationships" xmlns:m="http://schemas.openxmlformats.org/officeDocument/2006/math" xmlns:v="urn:schemas-microsoft-com:vml" xmlns:wp14="http://schemas.microsoft.com/office/word/2010/wordprocessingDrawing" xmlns:wp="http://schemas.openxmlformats.org/drawingml/2006/wordprocessingDrawing" xmlns:w10="urn:schemas-microsoft-com:office:word" xmlns:w="http://schemas.openxmlformats.org/wordprocessingml/2006/main" xmlns:w14="http://schemas.microsoft.com/office/word/2010/wordml" xmlns:w15="http://schemas.microsoft.com/office/word/2012/wordml" xmlns:wpg="http://schemas.microsoft.com/office/word/2010/wordprocessingGroup" xmlns:wpi="http://schemas.microsoft.com/office/word/2010/wordprocessingInk" xmlns:wne="http://schemas.microsoft.com/office/word/2006/wordml" xmlns:wps="http://schemas.microsoft.com/office/word/2010/wordprocessingShape" mc:Ignorable="w14 w15 wp14">
   <w:body>
     <w:p>
       <w:pPr>
@@ -2048,20 +2048,8 @@
           <w:szCs w:val="20"/>
           <w:u w:val="single"/>
         </w:rPr>
-        <w:t>3.6</w:t>
-      </w:r>
-      <w:proofErr w:type="gramStart"/>
-      <w:r>
-        <w:rPr>
-          <w:rFonts w:asciiTheme="minorHAnsi" w:eastAsia="Verdana" w:hAnsiTheme="minorHAnsi"/>
-          <w:color w:val="auto"/>
-          <w:sz w:val="24"/>
-          <w:szCs w:val="20"/>
-          <w:u w:val="single"/>
-        </w:rPr>
-        <w:t>.Implementación</w:t>
-      </w:r>
-      <w:proofErr w:type="gramEnd"/>
+        <w:t>3.6.Implementación</w:t>
+      </w:r>
     </w:p>
     <w:p>
       <w:pPr>
@@ -2334,8 +2322,6 @@
           <w:sz w:val="40"/>
         </w:rPr>
       </w:pPr>
-      <w:bookmarkStart w:id="1" w:name="_GoBack"/>
-      <w:bookmarkEnd w:id="1"/>
       <w:r>
         <w:rPr>
           <w:rFonts w:asciiTheme="minorHAnsi" w:eastAsia="Verdana" w:hAnsiTheme="minorHAnsi"/>
@@ -2407,8 +2393,8 @@
           <w:szCs w:val="24"/>
         </w:rPr>
       </w:pPr>
-      <w:bookmarkStart w:id="2" w:name="h.1fob9te" w:colFirst="0" w:colLast="0"/>
-      <w:bookmarkEnd w:id="2"/>
+      <w:bookmarkStart w:id="1" w:name="h.1fob9te" w:colFirst="0" w:colLast="0"/>
+      <w:bookmarkEnd w:id="1"/>
       <w:r>
         <w:rPr>
           <w:rFonts w:asciiTheme="minorHAnsi" w:eastAsia="Verdana" w:hAnsiTheme="minorHAnsi"/>
@@ -2693,8 +2679,8 @@
         </w:rPr>
         <w:t>Propósito</w:t>
       </w:r>
-      <w:bookmarkStart w:id="3" w:name="h.3znysh7" w:colFirst="0" w:colLast="0"/>
-      <w:bookmarkEnd w:id="3"/>
+      <w:bookmarkStart w:id="2" w:name="h.3znysh7" w:colFirst="0" w:colLast="0"/>
+      <w:bookmarkEnd w:id="2"/>
     </w:p>
     <w:p>
       <w:pPr>
@@ -2718,8 +2704,8 @@
         </w:rPr>
         <w:t>Alcance</w:t>
       </w:r>
-      <w:bookmarkStart w:id="4" w:name="h.2et92p0" w:colFirst="0" w:colLast="0"/>
-      <w:bookmarkEnd w:id="4"/>
+      <w:bookmarkStart w:id="3" w:name="h.2et92p0" w:colFirst="0" w:colLast="0"/>
+      <w:bookmarkEnd w:id="3"/>
     </w:p>
     <w:p>
       <w:pPr>
@@ -2737,8 +2723,8 @@
           <w:szCs w:val="24"/>
         </w:rPr>
       </w:pPr>
-      <w:bookmarkStart w:id="5" w:name="h.tyjcwt" w:colFirst="0" w:colLast="0"/>
-      <w:bookmarkEnd w:id="5"/>
+      <w:bookmarkStart w:id="4" w:name="h.tyjcwt" w:colFirst="0" w:colLast="0"/>
+      <w:bookmarkEnd w:id="4"/>
       <w:r>
         <w:rPr>
           <w:rFonts w:asciiTheme="minorHAnsi" w:eastAsia="Verdana" w:hAnsiTheme="minorHAnsi"/>
@@ -2751,14 +2737,1490 @@
     </w:p>
     <w:p>
       <w:pPr>
+        <w:tabs>
+          <w:tab w:val="left" w:pos="-4395"/>
+        </w:tabs>
+        <w:ind w:left="709"/>
+        <w:rPr>
+          <w:rFonts w:asciiTheme="minorHAnsi" w:eastAsia="Verdana" w:hAnsiTheme="minorHAnsi"/>
+          <w:sz w:val="22"/>
+          <w:szCs w:val="24"/>
+        </w:rPr>
+      </w:pPr>
+      <w:r>
+        <w:rPr>
+          <w:rFonts w:asciiTheme="minorHAnsi" w:eastAsia="Verdana" w:hAnsiTheme="minorHAnsi"/>
+          <w:sz w:val="22"/>
+          <w:szCs w:val="24"/>
+        </w:rPr>
+        <w:t>Se ha tenido en cuenta los siguiente roles y responsabilidades para el desarrollo del Proceso de Control de Cambios</w:t>
+      </w:r>
+    </w:p>
+    <w:p>
+      <w:pPr>
+        <w:tabs>
+          <w:tab w:val="left" w:pos="-4395"/>
+          <w:tab w:val="left" w:pos="930"/>
+        </w:tabs>
+        <w:rPr>
+          <w:rFonts w:asciiTheme="minorHAnsi" w:hAnsiTheme="minorHAnsi"/>
+          <w:sz w:val="24"/>
+          <w:szCs w:val="24"/>
+        </w:rPr>
+      </w:pPr>
+    </w:p>
+    <w:p>
+      <w:pPr>
+        <w:tabs>
+          <w:tab w:val="left" w:pos="-4820"/>
+        </w:tabs>
+        <w:ind w:left="708"/>
+        <w:rPr>
+          <w:rFonts w:asciiTheme="minorHAnsi" w:eastAsia="Verdana" w:hAnsiTheme="minorHAnsi"/>
+          <w:i/>
+          <w:sz w:val="22"/>
+          <w:szCs w:val="24"/>
+        </w:rPr>
+      </w:pPr>
+      <w:r>
+        <w:rPr>
+          <w:rFonts w:asciiTheme="minorHAnsi" w:eastAsia="Verdana" w:hAnsiTheme="minorHAnsi"/>
+          <w:i/>
+          <w:sz w:val="22"/>
+          <w:szCs w:val="24"/>
+        </w:rPr>
+        <w:t>1.3</w:t>
+      </w:r>
+      <w:r>
+        <w:rPr>
+          <w:rFonts w:asciiTheme="minorHAnsi" w:eastAsia="Verdana" w:hAnsiTheme="minorHAnsi"/>
+          <w:i/>
+          <w:sz w:val="22"/>
+          <w:szCs w:val="24"/>
+        </w:rPr>
+        <w:t>.1.  Roles:</w:t>
+      </w:r>
+    </w:p>
+    <w:tbl>
+      <w:tblPr>
+        <w:tblStyle w:val="Listaclara"/>
+        <w:tblpPr w:leftFromText="141" w:rightFromText="141" w:vertAnchor="text" w:horzAnchor="margin" w:tblpXSpec="center" w:tblpY="215"/>
+        <w:tblW w:w="4998" w:type="pct"/>
+        <w:tblLook w:val="0620" w:firstRow="1" w:lastRow="0" w:firstColumn="0" w:lastColumn="0" w:noHBand="1" w:noVBand="1"/>
+      </w:tblPr>
+      <w:tblGrid>
+        <w:gridCol w:w="1616"/>
+        <w:gridCol w:w="2478"/>
+        <w:gridCol w:w="2478"/>
+        <w:gridCol w:w="2478"/>
+      </w:tblGrid>
+      <w:tr>
+        <w:trPr>
+          <w:cnfStyle w:val="100000000000" w:firstRow="1" w:lastRow="0" w:firstColumn="0" w:lastColumn="0" w:oddVBand="0" w:evenVBand="0" w:oddHBand="0" w:evenHBand="0" w:firstRowFirstColumn="0" w:firstRowLastColumn="0" w:lastRowFirstColumn="0" w:lastRowLastColumn="0"/>
+          <w:trHeight w:val="426"/>
+        </w:trPr>
+        <w:tc>
+          <w:tcPr>
+            <w:tcW w:w="893" w:type="pct"/>
+            <w:tcBorders>
+              <w:bottom w:val="single" w:sz="4" w:space="0" w:color="auto"/>
+            </w:tcBorders>
+          </w:tcPr>
+          <w:p>
+            <w:pPr>
+              <w:jc w:val="center"/>
+              <w:rPr>
+                <w:rFonts w:asciiTheme="minorHAnsi" w:eastAsia="Verdana" w:hAnsiTheme="minorHAnsi"/>
+                <w:color w:val="FFFFFF" w:themeColor="background1"/>
+                <w:sz w:val="24"/>
+                <w:szCs w:val="24"/>
+              </w:rPr>
+            </w:pPr>
+            <w:r>
+              <w:rPr>
+                <w:rFonts w:asciiTheme="minorHAnsi" w:eastAsia="Verdana" w:hAnsiTheme="minorHAnsi"/>
+                <w:color w:val="FFFFFF" w:themeColor="background1"/>
+                <w:sz w:val="24"/>
+                <w:szCs w:val="24"/>
+              </w:rPr>
+              <w:t>Rol</w:t>
+            </w:r>
+          </w:p>
+        </w:tc>
+        <w:tc>
+          <w:tcPr>
+            <w:tcW w:w="1369" w:type="pct"/>
+            <w:tcBorders>
+              <w:bottom w:val="single" w:sz="4" w:space="0" w:color="auto"/>
+            </w:tcBorders>
+          </w:tcPr>
+          <w:p>
+            <w:pPr>
+              <w:ind w:left="-58"/>
+              <w:jc w:val="center"/>
+              <w:rPr>
+                <w:rFonts w:asciiTheme="minorHAnsi" w:eastAsia="Verdana" w:hAnsiTheme="minorHAnsi"/>
+                <w:color w:val="FFFFFF" w:themeColor="background1"/>
+                <w:sz w:val="24"/>
+                <w:szCs w:val="24"/>
+              </w:rPr>
+            </w:pPr>
+            <w:r>
+              <w:rPr>
+                <w:rFonts w:asciiTheme="minorHAnsi" w:eastAsia="Verdana" w:hAnsiTheme="minorHAnsi"/>
+                <w:color w:val="FFFFFF" w:themeColor="background1"/>
+                <w:sz w:val="24"/>
+                <w:szCs w:val="24"/>
+              </w:rPr>
+              <w:t>Persona Asignada</w:t>
+            </w:r>
+          </w:p>
+        </w:tc>
+        <w:tc>
+          <w:tcPr>
+            <w:tcW w:w="1369" w:type="pct"/>
+            <w:tcBorders>
+              <w:bottom w:val="single" w:sz="4" w:space="0" w:color="auto"/>
+            </w:tcBorders>
+          </w:tcPr>
+          <w:p>
+            <w:pPr>
+              <w:ind w:left="-61"/>
+              <w:jc w:val="center"/>
+              <w:rPr>
+                <w:rFonts w:asciiTheme="minorHAnsi" w:eastAsia="Verdana" w:hAnsiTheme="minorHAnsi"/>
+                <w:color w:val="FFFFFF" w:themeColor="background1"/>
+                <w:sz w:val="24"/>
+                <w:szCs w:val="24"/>
+              </w:rPr>
+            </w:pPr>
+            <w:r>
+              <w:rPr>
+                <w:rFonts w:asciiTheme="minorHAnsi" w:eastAsia="Verdana" w:hAnsiTheme="minorHAnsi"/>
+                <w:color w:val="FFFFFF" w:themeColor="background1"/>
+                <w:sz w:val="24"/>
+                <w:szCs w:val="24"/>
+              </w:rPr>
+              <w:t>Responsabilidades</w:t>
+            </w:r>
+          </w:p>
+        </w:tc>
+        <w:tc>
+          <w:tcPr>
+            <w:tcW w:w="1369" w:type="pct"/>
+            <w:tcBorders>
+              <w:bottom w:val="single" w:sz="4" w:space="0" w:color="auto"/>
+            </w:tcBorders>
+          </w:tcPr>
+          <w:p>
+            <w:pPr>
+              <w:ind w:left="-65"/>
+              <w:jc w:val="center"/>
+              <w:rPr>
+                <w:rFonts w:asciiTheme="minorHAnsi" w:eastAsia="Verdana" w:hAnsiTheme="minorHAnsi"/>
+                <w:color w:val="FFFFFF" w:themeColor="background1"/>
+                <w:sz w:val="24"/>
+                <w:szCs w:val="24"/>
+              </w:rPr>
+            </w:pPr>
+            <w:r>
+              <w:rPr>
+                <w:rFonts w:asciiTheme="minorHAnsi" w:eastAsia="Verdana" w:hAnsiTheme="minorHAnsi"/>
+                <w:color w:val="FFFFFF" w:themeColor="background1"/>
+                <w:sz w:val="24"/>
+                <w:szCs w:val="24"/>
+              </w:rPr>
+              <w:t>Nivel de Autoridad</w:t>
+            </w:r>
+          </w:p>
+        </w:tc>
+      </w:tr>
+      <w:tr>
+        <w:trPr>
+          <w:trHeight w:val="408"/>
+        </w:trPr>
+        <w:tc>
+          <w:tcPr>
+            <w:tcW w:w="893" w:type="pct"/>
+            <w:tcBorders>
+              <w:top w:val="single" w:sz="4" w:space="0" w:color="auto"/>
+              <w:left w:val="single" w:sz="4" w:space="0" w:color="auto"/>
+              <w:bottom w:val="single" w:sz="4" w:space="0" w:color="auto"/>
+              <w:right w:val="single" w:sz="4" w:space="0" w:color="auto"/>
+            </w:tcBorders>
+          </w:tcPr>
+          <w:p>
+            <w:pPr>
+              <w:jc w:val="center"/>
+              <w:rPr>
+                <w:rFonts w:asciiTheme="minorHAnsi" w:eastAsia="Verdana" w:hAnsiTheme="minorHAnsi"/>
+                <w:sz w:val="24"/>
+                <w:szCs w:val="24"/>
+              </w:rPr>
+            </w:pPr>
+            <w:r>
+              <w:rPr>
+                <w:rFonts w:asciiTheme="minorHAnsi" w:eastAsia="Verdana" w:hAnsiTheme="minorHAnsi"/>
+                <w:sz w:val="24"/>
+                <w:szCs w:val="24"/>
+              </w:rPr>
+              <w:t>G</w:t>
+            </w:r>
+            <w:r>
+              <w:rPr>
+                <w:rFonts w:asciiTheme="minorHAnsi" w:eastAsia="Verdana" w:hAnsiTheme="minorHAnsi"/>
+                <w:sz w:val="24"/>
+                <w:szCs w:val="24"/>
+              </w:rPr>
+              <w:t xml:space="preserve">estor de la </w:t>
+            </w:r>
+            <w:r>
+              <w:rPr>
+                <w:rFonts w:asciiTheme="minorHAnsi" w:eastAsia="Verdana" w:hAnsiTheme="minorHAnsi"/>
+                <w:sz w:val="24"/>
+                <w:szCs w:val="24"/>
+              </w:rPr>
+              <w:t>C</w:t>
+            </w:r>
+            <w:r>
+              <w:rPr>
+                <w:rFonts w:asciiTheme="minorHAnsi" w:eastAsia="Verdana" w:hAnsiTheme="minorHAnsi"/>
+                <w:sz w:val="24"/>
+                <w:szCs w:val="24"/>
+              </w:rPr>
+              <w:t>onfiguración</w:t>
+            </w:r>
+          </w:p>
+        </w:tc>
+        <w:tc>
+          <w:tcPr>
+            <w:tcW w:w="1369" w:type="pct"/>
+            <w:tcBorders>
+              <w:top w:val="single" w:sz="4" w:space="0" w:color="auto"/>
+              <w:left w:val="single" w:sz="4" w:space="0" w:color="auto"/>
+              <w:bottom w:val="single" w:sz="4" w:space="0" w:color="auto"/>
+              <w:right w:val="single" w:sz="4" w:space="0" w:color="auto"/>
+            </w:tcBorders>
+          </w:tcPr>
+          <w:p>
+            <w:pPr>
+              <w:tabs>
+                <w:tab w:val="left" w:pos="284"/>
+              </w:tabs>
+              <w:jc w:val="center"/>
+              <w:rPr>
+                <w:rFonts w:asciiTheme="minorHAnsi" w:eastAsia="Verdana" w:hAnsiTheme="minorHAnsi"/>
+                <w:sz w:val="24"/>
+                <w:szCs w:val="24"/>
+              </w:rPr>
+            </w:pPr>
+            <w:r>
+              <w:rPr>
+                <w:rFonts w:asciiTheme="minorHAnsi" w:eastAsia="Verdana" w:hAnsiTheme="minorHAnsi"/>
+                <w:sz w:val="24"/>
+                <w:szCs w:val="24"/>
+              </w:rPr>
+              <w:t>Alexander Huamán</w:t>
+            </w:r>
+          </w:p>
+        </w:tc>
+        <w:tc>
+          <w:tcPr>
+            <w:tcW w:w="1369" w:type="pct"/>
+            <w:tcBorders>
+              <w:top w:val="single" w:sz="4" w:space="0" w:color="auto"/>
+              <w:left w:val="single" w:sz="4" w:space="0" w:color="auto"/>
+              <w:bottom w:val="single" w:sz="4" w:space="0" w:color="auto"/>
+              <w:right w:val="single" w:sz="4" w:space="0" w:color="auto"/>
+            </w:tcBorders>
+          </w:tcPr>
+          <w:p>
+            <w:pPr>
+              <w:tabs>
+                <w:tab w:val="left" w:pos="284"/>
+              </w:tabs>
+              <w:jc w:val="both"/>
+              <w:rPr>
+                <w:rFonts w:asciiTheme="minorHAnsi" w:eastAsia="Verdana" w:hAnsiTheme="minorHAnsi"/>
+                <w:sz w:val="24"/>
+                <w:szCs w:val="24"/>
+              </w:rPr>
+            </w:pPr>
+            <w:r>
+              <w:rPr>
+                <w:rFonts w:asciiTheme="minorHAnsi" w:eastAsia="Verdana" w:hAnsiTheme="minorHAnsi"/>
+                <w:sz w:val="24"/>
+                <w:szCs w:val="24"/>
+              </w:rPr>
+              <w:t>Controlar y ejecutar las tareas de la SCM en los diferentes proyectos.</w:t>
+            </w:r>
+          </w:p>
+        </w:tc>
+        <w:tc>
+          <w:tcPr>
+            <w:tcW w:w="1369" w:type="pct"/>
+            <w:tcBorders>
+              <w:top w:val="single" w:sz="4" w:space="0" w:color="auto"/>
+              <w:left w:val="single" w:sz="4" w:space="0" w:color="auto"/>
+              <w:bottom w:val="single" w:sz="4" w:space="0" w:color="auto"/>
+              <w:right w:val="single" w:sz="4" w:space="0" w:color="auto"/>
+            </w:tcBorders>
+          </w:tcPr>
+          <w:p>
+            <w:pPr>
+              <w:ind w:left="-65"/>
+              <w:jc w:val="both"/>
+              <w:rPr>
+                <w:rFonts w:asciiTheme="minorHAnsi" w:eastAsia="Verdana" w:hAnsiTheme="minorHAnsi"/>
+                <w:sz w:val="24"/>
+                <w:szCs w:val="24"/>
+              </w:rPr>
+            </w:pPr>
+            <w:r>
+              <w:rPr>
+                <w:rFonts w:asciiTheme="minorHAnsi" w:eastAsia="Verdana" w:hAnsiTheme="minorHAnsi"/>
+                <w:sz w:val="24"/>
+                <w:szCs w:val="24"/>
+              </w:rPr>
+              <w:t>Autoridad para realizar las funciones de la SCM</w:t>
+            </w:r>
+          </w:p>
+        </w:tc>
+      </w:tr>
+      <w:tr>
+        <w:trPr>
+          <w:trHeight w:val="408"/>
+        </w:trPr>
+        <w:tc>
+          <w:tcPr>
+            <w:tcW w:w="893" w:type="pct"/>
+            <w:tcBorders>
+              <w:top w:val="single" w:sz="4" w:space="0" w:color="auto"/>
+              <w:left w:val="single" w:sz="4" w:space="0" w:color="auto"/>
+              <w:bottom w:val="single" w:sz="4" w:space="0" w:color="auto"/>
+              <w:right w:val="single" w:sz="4" w:space="0" w:color="auto"/>
+            </w:tcBorders>
+          </w:tcPr>
+          <w:p>
+            <w:pPr>
+              <w:jc w:val="center"/>
+              <w:rPr>
+                <w:rFonts w:asciiTheme="minorHAnsi" w:eastAsia="Verdana" w:hAnsiTheme="minorHAnsi"/>
+                <w:sz w:val="24"/>
+                <w:szCs w:val="24"/>
+              </w:rPr>
+            </w:pPr>
+            <w:r>
+              <w:rPr>
+                <w:rFonts w:asciiTheme="minorHAnsi" w:eastAsia="Verdana" w:hAnsiTheme="minorHAnsi"/>
+                <w:sz w:val="24"/>
+                <w:szCs w:val="24"/>
+              </w:rPr>
+              <w:t>C</w:t>
+            </w:r>
+            <w:r>
+              <w:rPr>
+                <w:rFonts w:asciiTheme="minorHAnsi" w:eastAsia="Verdana" w:hAnsiTheme="minorHAnsi"/>
+                <w:sz w:val="24"/>
+                <w:szCs w:val="24"/>
+              </w:rPr>
+              <w:t xml:space="preserve">omité de </w:t>
+            </w:r>
+            <w:r>
+              <w:rPr>
+                <w:rFonts w:asciiTheme="minorHAnsi" w:eastAsia="Verdana" w:hAnsiTheme="minorHAnsi"/>
+                <w:sz w:val="24"/>
+                <w:szCs w:val="24"/>
+              </w:rPr>
+              <w:t>C</w:t>
+            </w:r>
+            <w:r>
+              <w:rPr>
+                <w:rFonts w:asciiTheme="minorHAnsi" w:eastAsia="Verdana" w:hAnsiTheme="minorHAnsi"/>
+                <w:sz w:val="24"/>
+                <w:szCs w:val="24"/>
+              </w:rPr>
+              <w:t xml:space="preserve">ontrol de </w:t>
+            </w:r>
+            <w:r>
+              <w:rPr>
+                <w:rFonts w:asciiTheme="minorHAnsi" w:eastAsia="Verdana" w:hAnsiTheme="minorHAnsi"/>
+                <w:sz w:val="24"/>
+                <w:szCs w:val="24"/>
+              </w:rPr>
+              <w:t>C</w:t>
+            </w:r>
+            <w:r>
+              <w:rPr>
+                <w:rFonts w:asciiTheme="minorHAnsi" w:eastAsia="Verdana" w:hAnsiTheme="minorHAnsi"/>
+                <w:sz w:val="24"/>
+                <w:szCs w:val="24"/>
+              </w:rPr>
+              <w:t>ambios</w:t>
+            </w:r>
+          </w:p>
+        </w:tc>
+        <w:tc>
+          <w:tcPr>
+            <w:tcW w:w="1369" w:type="pct"/>
+            <w:tcBorders>
+              <w:top w:val="single" w:sz="4" w:space="0" w:color="auto"/>
+              <w:left w:val="single" w:sz="4" w:space="0" w:color="auto"/>
+              <w:bottom w:val="single" w:sz="4" w:space="0" w:color="auto"/>
+              <w:right w:val="single" w:sz="4" w:space="0" w:color="auto"/>
+            </w:tcBorders>
+          </w:tcPr>
+          <w:p>
+            <w:pPr>
+              <w:tabs>
+                <w:tab w:val="left" w:pos="284"/>
+              </w:tabs>
+              <w:jc w:val="center"/>
+              <w:rPr>
+                <w:rFonts w:asciiTheme="minorHAnsi" w:eastAsia="Verdana" w:hAnsiTheme="minorHAnsi"/>
+                <w:sz w:val="24"/>
+                <w:szCs w:val="24"/>
+              </w:rPr>
+            </w:pPr>
+            <w:r>
+              <w:rPr>
+                <w:rFonts w:asciiTheme="minorHAnsi" w:eastAsia="Verdana" w:hAnsiTheme="minorHAnsi"/>
+                <w:sz w:val="24"/>
+                <w:szCs w:val="24"/>
+              </w:rPr>
+              <w:t>Cesar Zegarra, Alexander Huamán, Dennis Torres, Juan Guerrero</w:t>
+            </w:r>
+          </w:p>
+        </w:tc>
+        <w:tc>
+          <w:tcPr>
+            <w:tcW w:w="1369" w:type="pct"/>
+            <w:tcBorders>
+              <w:top w:val="single" w:sz="4" w:space="0" w:color="auto"/>
+              <w:left w:val="single" w:sz="4" w:space="0" w:color="auto"/>
+              <w:bottom w:val="single" w:sz="4" w:space="0" w:color="auto"/>
+              <w:right w:val="single" w:sz="4" w:space="0" w:color="auto"/>
+            </w:tcBorders>
+          </w:tcPr>
+          <w:p>
+            <w:pPr>
+              <w:tabs>
+                <w:tab w:val="left" w:pos="284"/>
+              </w:tabs>
+              <w:jc w:val="both"/>
+              <w:rPr>
+                <w:rFonts w:asciiTheme="minorHAnsi" w:eastAsia="Verdana" w:hAnsiTheme="minorHAnsi"/>
+                <w:sz w:val="24"/>
+                <w:szCs w:val="24"/>
+              </w:rPr>
+            </w:pPr>
+            <w:r>
+              <w:rPr>
+                <w:rFonts w:asciiTheme="minorHAnsi" w:eastAsia="Verdana" w:hAnsiTheme="minorHAnsi"/>
+                <w:sz w:val="24"/>
+                <w:szCs w:val="24"/>
+              </w:rPr>
+              <w:t>Grupo responsable  de procesar las solicitudes de cambio que afectan a ítems bajo una línea base.</w:t>
+            </w:r>
+          </w:p>
+        </w:tc>
+        <w:tc>
+          <w:tcPr>
+            <w:tcW w:w="1369" w:type="pct"/>
+            <w:tcBorders>
+              <w:top w:val="single" w:sz="4" w:space="0" w:color="auto"/>
+              <w:left w:val="single" w:sz="4" w:space="0" w:color="auto"/>
+              <w:bottom w:val="single" w:sz="4" w:space="0" w:color="auto"/>
+              <w:right w:val="single" w:sz="4" w:space="0" w:color="auto"/>
+            </w:tcBorders>
+          </w:tcPr>
+          <w:p>
+            <w:pPr>
+              <w:ind w:left="-65"/>
+              <w:jc w:val="both"/>
+              <w:rPr>
+                <w:rFonts w:asciiTheme="minorHAnsi" w:eastAsia="Verdana" w:hAnsiTheme="minorHAnsi"/>
+                <w:sz w:val="24"/>
+                <w:szCs w:val="24"/>
+              </w:rPr>
+            </w:pPr>
+            <w:r>
+              <w:rPr>
+                <w:rFonts w:asciiTheme="minorHAnsi" w:eastAsia="Verdana" w:hAnsiTheme="minorHAnsi"/>
+                <w:sz w:val="24"/>
+                <w:szCs w:val="24"/>
+              </w:rPr>
+              <w:t>Autoridad sobre los cambios que pueden realizarse en cada proyecto.</w:t>
+            </w:r>
+          </w:p>
+        </w:tc>
+      </w:tr>
+      <w:tr>
+        <w:trPr>
+          <w:trHeight w:val="408"/>
+        </w:trPr>
+        <w:tc>
+          <w:tcPr>
+            <w:tcW w:w="893" w:type="pct"/>
+            <w:tcBorders>
+              <w:top w:val="single" w:sz="4" w:space="0" w:color="auto"/>
+              <w:left w:val="single" w:sz="4" w:space="0" w:color="auto"/>
+              <w:bottom w:val="single" w:sz="4" w:space="0" w:color="auto"/>
+              <w:right w:val="single" w:sz="4" w:space="0" w:color="auto"/>
+            </w:tcBorders>
+          </w:tcPr>
+          <w:p>
+            <w:pPr>
+              <w:jc w:val="center"/>
+              <w:rPr>
+                <w:rFonts w:asciiTheme="minorHAnsi" w:eastAsia="Verdana" w:hAnsiTheme="minorHAnsi"/>
+                <w:sz w:val="24"/>
+                <w:szCs w:val="24"/>
+              </w:rPr>
+            </w:pPr>
+            <w:r>
+              <w:rPr>
+                <w:rFonts w:asciiTheme="minorHAnsi" w:eastAsia="Verdana" w:hAnsiTheme="minorHAnsi"/>
+                <w:sz w:val="24"/>
+                <w:szCs w:val="24"/>
+              </w:rPr>
+              <w:t>Bibliotecario</w:t>
+            </w:r>
+          </w:p>
+        </w:tc>
+        <w:tc>
+          <w:tcPr>
+            <w:tcW w:w="1369" w:type="pct"/>
+            <w:tcBorders>
+              <w:top w:val="single" w:sz="4" w:space="0" w:color="auto"/>
+              <w:left w:val="single" w:sz="4" w:space="0" w:color="auto"/>
+              <w:bottom w:val="single" w:sz="4" w:space="0" w:color="auto"/>
+              <w:right w:val="single" w:sz="4" w:space="0" w:color="auto"/>
+            </w:tcBorders>
+          </w:tcPr>
+          <w:p>
+            <w:pPr>
+              <w:tabs>
+                <w:tab w:val="left" w:pos="284"/>
+              </w:tabs>
+              <w:jc w:val="center"/>
+              <w:rPr>
+                <w:rFonts w:asciiTheme="minorHAnsi" w:eastAsia="Verdana" w:hAnsiTheme="minorHAnsi"/>
+                <w:sz w:val="24"/>
+                <w:szCs w:val="24"/>
+              </w:rPr>
+            </w:pPr>
+            <w:r>
+              <w:rPr>
+                <w:rFonts w:asciiTheme="minorHAnsi" w:eastAsia="Verdana" w:hAnsiTheme="minorHAnsi"/>
+                <w:sz w:val="24"/>
+                <w:szCs w:val="24"/>
+              </w:rPr>
+              <w:t>Ricardo Díaz</w:t>
+            </w:r>
+          </w:p>
+        </w:tc>
+        <w:tc>
+          <w:tcPr>
+            <w:tcW w:w="1369" w:type="pct"/>
+            <w:tcBorders>
+              <w:top w:val="single" w:sz="4" w:space="0" w:color="auto"/>
+              <w:left w:val="single" w:sz="4" w:space="0" w:color="auto"/>
+              <w:bottom w:val="single" w:sz="4" w:space="0" w:color="auto"/>
+              <w:right w:val="single" w:sz="4" w:space="0" w:color="auto"/>
+            </w:tcBorders>
+          </w:tcPr>
+          <w:p>
+            <w:pPr>
+              <w:tabs>
+                <w:tab w:val="left" w:pos="284"/>
+              </w:tabs>
+              <w:jc w:val="both"/>
+              <w:rPr>
+                <w:rFonts w:asciiTheme="minorHAnsi" w:eastAsia="Verdana" w:hAnsiTheme="minorHAnsi"/>
+                <w:sz w:val="24"/>
+                <w:szCs w:val="24"/>
+              </w:rPr>
+            </w:pPr>
+            <w:r>
+              <w:rPr>
+                <w:rFonts w:asciiTheme="minorHAnsi" w:eastAsia="Verdana" w:hAnsiTheme="minorHAnsi"/>
+                <w:sz w:val="24"/>
+                <w:szCs w:val="24"/>
+              </w:rPr>
+              <w:t>Crear, definir y autorizar accesos sobre el repositorio de trabajo para la empresa.</w:t>
+            </w:r>
+          </w:p>
+        </w:tc>
+        <w:tc>
+          <w:tcPr>
+            <w:tcW w:w="1369" w:type="pct"/>
+            <w:tcBorders>
+              <w:top w:val="single" w:sz="4" w:space="0" w:color="auto"/>
+              <w:left w:val="single" w:sz="4" w:space="0" w:color="auto"/>
+              <w:bottom w:val="single" w:sz="4" w:space="0" w:color="auto"/>
+              <w:right w:val="single" w:sz="4" w:space="0" w:color="auto"/>
+            </w:tcBorders>
+          </w:tcPr>
+          <w:p>
+            <w:pPr>
+              <w:ind w:left="-65"/>
+              <w:jc w:val="both"/>
+              <w:rPr>
+                <w:rFonts w:asciiTheme="minorHAnsi" w:eastAsia="Verdana" w:hAnsiTheme="minorHAnsi"/>
+                <w:sz w:val="24"/>
+                <w:szCs w:val="24"/>
+              </w:rPr>
+            </w:pPr>
+            <w:r>
+              <w:rPr>
+                <w:rFonts w:asciiTheme="minorHAnsi" w:eastAsia="Verdana" w:hAnsiTheme="minorHAnsi"/>
+                <w:sz w:val="24"/>
+                <w:szCs w:val="24"/>
+              </w:rPr>
+              <w:t>Autoridad sobre el repositorio de trabajo de todos la empresa,</w:t>
+            </w:r>
+          </w:p>
+        </w:tc>
+      </w:tr>
+    </w:tbl>
+    <w:p>
+      <w:pPr>
         <w:pStyle w:val="Prrafodelista"/>
         <w:tabs>
           <w:tab w:val="left" w:pos="-4820"/>
         </w:tabs>
+        <w:ind w:left="0"/>
+        <w:rPr>
+          <w:rFonts w:asciiTheme="minorHAnsi" w:eastAsia="Verdana" w:hAnsiTheme="minorHAnsi"/>
+          <w:i/>
+          <w:sz w:val="22"/>
+          <w:szCs w:val="24"/>
+        </w:rPr>
+      </w:pPr>
+    </w:p>
+    <w:p>
+      <w:pPr>
+        <w:pStyle w:val="Prrafodelista"/>
+        <w:tabs>
+          <w:tab w:val="left" w:pos="-4820"/>
+        </w:tabs>
         <w:ind w:left="708"/>
         <w:rPr>
           <w:rFonts w:asciiTheme="minorHAnsi" w:eastAsia="Verdana" w:hAnsiTheme="minorHAnsi"/>
           <w:i/>
+          <w:sz w:val="22"/>
+          <w:szCs w:val="24"/>
+        </w:rPr>
+      </w:pPr>
+      <w:r>
+        <w:rPr>
+          <w:rFonts w:asciiTheme="minorHAnsi" w:eastAsia="Verdana" w:hAnsiTheme="minorHAnsi"/>
+          <w:i/>
+          <w:sz w:val="22"/>
+          <w:szCs w:val="24"/>
+        </w:rPr>
+        <w:t>1.3</w:t>
+      </w:r>
+      <w:r>
+        <w:rPr>
+          <w:rFonts w:asciiTheme="minorHAnsi" w:eastAsia="Verdana" w:hAnsiTheme="minorHAnsi"/>
+          <w:i/>
+          <w:sz w:val="22"/>
+          <w:szCs w:val="24"/>
+        </w:rPr>
+        <w:t>.2. Responsabilidades:</w:t>
+      </w:r>
+    </w:p>
+    <w:p>
+      <w:pPr>
+        <w:pStyle w:val="Prrafodelista"/>
+        <w:tabs>
+          <w:tab w:val="left" w:pos="-4820"/>
+        </w:tabs>
+        <w:ind w:left="0"/>
+        <w:rPr>
+          <w:rFonts w:asciiTheme="minorHAnsi" w:eastAsia="Verdana" w:hAnsiTheme="minorHAnsi"/>
+          <w:i/>
+          <w:sz w:val="24"/>
+          <w:szCs w:val="24"/>
+        </w:rPr>
+      </w:pPr>
+    </w:p>
+    <w:tbl>
+      <w:tblPr>
+        <w:tblStyle w:val="Listaclara"/>
+        <w:tblW w:w="0" w:type="auto"/>
+        <w:jc w:val="center"/>
+        <w:tblLook w:val="04A0" w:firstRow="1" w:lastRow="0" w:firstColumn="1" w:lastColumn="0" w:noHBand="0" w:noVBand="1"/>
+      </w:tblPr>
+      <w:tblGrid>
+        <w:gridCol w:w="3085"/>
+        <w:gridCol w:w="1701"/>
+        <w:gridCol w:w="4268"/>
+      </w:tblGrid>
+      <w:tr>
+        <w:trPr>
+          <w:cnfStyle w:val="100000000000" w:firstRow="1" w:lastRow="0" w:firstColumn="0" w:lastColumn="0" w:oddVBand="0" w:evenVBand="0" w:oddHBand="0" w:evenHBand="0" w:firstRowFirstColumn="0" w:firstRowLastColumn="0" w:lastRowFirstColumn="0" w:lastRowLastColumn="0"/>
+          <w:jc w:val="center"/>
+        </w:trPr>
+        <w:tc>
+          <w:tcPr>
+            <w:cnfStyle w:val="001000000000" w:firstRow="0" w:lastRow="0" w:firstColumn="1" w:lastColumn="0" w:oddVBand="0" w:evenVBand="0" w:oddHBand="0" w:evenHBand="0" w:firstRowFirstColumn="0" w:firstRowLastColumn="0" w:lastRowFirstColumn="0" w:lastRowLastColumn="0"/>
+            <w:tcW w:w="3085" w:type="dxa"/>
+            <w:tcBorders>
+              <w:bottom w:val="single" w:sz="4" w:space="0" w:color="auto"/>
+            </w:tcBorders>
+          </w:tcPr>
+          <w:p>
+            <w:pPr>
+              <w:tabs>
+                <w:tab w:val="left" w:pos="-4820"/>
+              </w:tabs>
+              <w:jc w:val="center"/>
+              <w:rPr>
+                <w:rFonts w:asciiTheme="minorHAnsi" w:eastAsia="Verdana" w:hAnsiTheme="minorHAnsi"/>
+                <w:color w:val="FFFFFF" w:themeColor="background1"/>
+                <w:sz w:val="24"/>
+                <w:szCs w:val="24"/>
+              </w:rPr>
+            </w:pPr>
+            <w:r>
+              <w:rPr>
+                <w:rFonts w:asciiTheme="minorHAnsi" w:eastAsia="Verdana" w:hAnsiTheme="minorHAnsi"/>
+                <w:color w:val="FFFFFF" w:themeColor="background1"/>
+                <w:sz w:val="24"/>
+                <w:szCs w:val="24"/>
+              </w:rPr>
+              <w:t>Actividad</w:t>
+            </w:r>
+          </w:p>
+        </w:tc>
+        <w:tc>
+          <w:tcPr>
+            <w:tcW w:w="1701" w:type="dxa"/>
+            <w:tcBorders>
+              <w:bottom w:val="single" w:sz="4" w:space="0" w:color="auto"/>
+            </w:tcBorders>
+          </w:tcPr>
+          <w:p>
+            <w:pPr>
+              <w:tabs>
+                <w:tab w:val="left" w:pos="-4820"/>
+              </w:tabs>
+              <w:jc w:val="center"/>
+              <w:cnfStyle w:val="100000000000" w:firstRow="1" w:lastRow="0" w:firstColumn="0" w:lastColumn="0" w:oddVBand="0" w:evenVBand="0" w:oddHBand="0" w:evenHBand="0" w:firstRowFirstColumn="0" w:firstRowLastColumn="0" w:lastRowFirstColumn="0" w:lastRowLastColumn="0"/>
+              <w:rPr>
+                <w:rFonts w:asciiTheme="minorHAnsi" w:eastAsia="Verdana" w:hAnsiTheme="minorHAnsi"/>
+                <w:color w:val="FFFFFF" w:themeColor="background1"/>
+                <w:sz w:val="24"/>
+                <w:szCs w:val="24"/>
+              </w:rPr>
+            </w:pPr>
+            <w:r>
+              <w:rPr>
+                <w:rFonts w:asciiTheme="minorHAnsi" w:eastAsia="Verdana" w:hAnsiTheme="minorHAnsi"/>
+                <w:color w:val="FFFFFF" w:themeColor="background1"/>
+                <w:sz w:val="24"/>
+                <w:szCs w:val="24"/>
+              </w:rPr>
+              <w:t>Rol</w:t>
+            </w:r>
+          </w:p>
+        </w:tc>
+        <w:tc>
+          <w:tcPr>
+            <w:tcW w:w="4268" w:type="dxa"/>
+            <w:tcBorders>
+              <w:bottom w:val="single" w:sz="4" w:space="0" w:color="auto"/>
+            </w:tcBorders>
+          </w:tcPr>
+          <w:p>
+            <w:pPr>
+              <w:tabs>
+                <w:tab w:val="left" w:pos="-4820"/>
+              </w:tabs>
+              <w:jc w:val="center"/>
+              <w:cnfStyle w:val="100000000000" w:firstRow="1" w:lastRow="0" w:firstColumn="0" w:lastColumn="0" w:oddVBand="0" w:evenVBand="0" w:oddHBand="0" w:evenHBand="0" w:firstRowFirstColumn="0" w:firstRowLastColumn="0" w:lastRowFirstColumn="0" w:lastRowLastColumn="0"/>
+              <w:rPr>
+                <w:rFonts w:asciiTheme="minorHAnsi" w:eastAsia="Verdana" w:hAnsiTheme="minorHAnsi"/>
+                <w:color w:val="FFFFFF" w:themeColor="background1"/>
+                <w:sz w:val="24"/>
+                <w:szCs w:val="24"/>
+              </w:rPr>
+            </w:pPr>
+            <w:r>
+              <w:rPr>
+                <w:rFonts w:asciiTheme="minorHAnsi" w:eastAsia="Verdana" w:hAnsiTheme="minorHAnsi"/>
+                <w:color w:val="FFFFFF" w:themeColor="background1"/>
+                <w:sz w:val="24"/>
+                <w:szCs w:val="24"/>
+              </w:rPr>
+              <w:t>Responsabilidad</w:t>
+            </w:r>
+          </w:p>
+        </w:tc>
+      </w:tr>
+      <w:tr>
+        <w:trPr>
+          <w:cnfStyle w:val="000000100000" w:firstRow="0" w:lastRow="0" w:firstColumn="0" w:lastColumn="0" w:oddVBand="0" w:evenVBand="0" w:oddHBand="1" w:evenHBand="0" w:firstRowFirstColumn="0" w:firstRowLastColumn="0" w:lastRowFirstColumn="0" w:lastRowLastColumn="0"/>
+          <w:jc w:val="center"/>
+        </w:trPr>
+        <w:tc>
+          <w:tcPr>
+            <w:cnfStyle w:val="001000000000" w:firstRow="0" w:lastRow="0" w:firstColumn="1" w:lastColumn="0" w:oddVBand="0" w:evenVBand="0" w:oddHBand="0" w:evenHBand="0" w:firstRowFirstColumn="0" w:firstRowLastColumn="0" w:lastRowFirstColumn="0" w:lastRowLastColumn="0"/>
+            <w:tcW w:w="3085" w:type="dxa"/>
+            <w:tcBorders>
+              <w:top w:val="single" w:sz="4" w:space="0" w:color="auto"/>
+              <w:left w:val="single" w:sz="4" w:space="0" w:color="auto"/>
+              <w:bottom w:val="single" w:sz="4" w:space="0" w:color="auto"/>
+              <w:right w:val="single" w:sz="4" w:space="0" w:color="auto"/>
+            </w:tcBorders>
+          </w:tcPr>
+          <w:p>
+            <w:pPr>
+              <w:tabs>
+                <w:tab w:val="left" w:pos="-4820"/>
+              </w:tabs>
+              <w:jc w:val="both"/>
+              <w:rPr>
+                <w:rFonts w:asciiTheme="minorHAnsi" w:eastAsia="Verdana" w:hAnsiTheme="minorHAnsi"/>
+                <w:b w:val="0"/>
+                <w:sz w:val="24"/>
+                <w:szCs w:val="24"/>
+              </w:rPr>
+            </w:pPr>
+            <w:r>
+              <w:rPr>
+                <w:rFonts w:asciiTheme="minorHAnsi" w:eastAsia="Verdana" w:hAnsiTheme="minorHAnsi"/>
+                <w:b w:val="0"/>
+                <w:sz w:val="24"/>
+                <w:szCs w:val="24"/>
+              </w:rPr>
+              <w:lastRenderedPageBreak/>
+              <w:t>Identificación de la configuración</w:t>
+            </w:r>
+          </w:p>
+        </w:tc>
+        <w:tc>
+          <w:tcPr>
+            <w:tcW w:w="1701" w:type="dxa"/>
+            <w:tcBorders>
+              <w:top w:val="single" w:sz="4" w:space="0" w:color="auto"/>
+              <w:left w:val="single" w:sz="4" w:space="0" w:color="auto"/>
+              <w:bottom w:val="single" w:sz="4" w:space="0" w:color="auto"/>
+              <w:right w:val="single" w:sz="4" w:space="0" w:color="auto"/>
+            </w:tcBorders>
+          </w:tcPr>
+          <w:p>
+            <w:pPr>
+              <w:tabs>
+                <w:tab w:val="left" w:pos="-4820"/>
+              </w:tabs>
+              <w:jc w:val="center"/>
+              <w:cnfStyle w:val="000000100000" w:firstRow="0" w:lastRow="0" w:firstColumn="0" w:lastColumn="0" w:oddVBand="0" w:evenVBand="0" w:oddHBand="1" w:evenHBand="0" w:firstRowFirstColumn="0" w:firstRowLastColumn="0" w:lastRowFirstColumn="0" w:lastRowLastColumn="0"/>
+              <w:rPr>
+                <w:rFonts w:asciiTheme="minorHAnsi" w:eastAsia="Verdana" w:hAnsiTheme="minorHAnsi"/>
+                <w:sz w:val="24"/>
+                <w:szCs w:val="24"/>
+              </w:rPr>
+            </w:pPr>
+            <w:r>
+              <w:rPr>
+                <w:rFonts w:asciiTheme="minorHAnsi" w:eastAsia="Verdana" w:hAnsiTheme="minorHAnsi"/>
+                <w:sz w:val="24"/>
+                <w:szCs w:val="24"/>
+              </w:rPr>
+              <w:t>GC</w:t>
+            </w:r>
+          </w:p>
+        </w:tc>
+        <w:tc>
+          <w:tcPr>
+            <w:tcW w:w="4268" w:type="dxa"/>
+            <w:tcBorders>
+              <w:top w:val="single" w:sz="4" w:space="0" w:color="auto"/>
+              <w:left w:val="single" w:sz="4" w:space="0" w:color="auto"/>
+              <w:bottom w:val="single" w:sz="4" w:space="0" w:color="auto"/>
+              <w:right w:val="single" w:sz="4" w:space="0" w:color="auto"/>
+            </w:tcBorders>
+          </w:tcPr>
+          <w:p>
+            <w:pPr>
+              <w:tabs>
+                <w:tab w:val="left" w:pos="-4820"/>
+              </w:tabs>
+              <w:jc w:val="both"/>
+              <w:cnfStyle w:val="000000100000" w:firstRow="0" w:lastRow="0" w:firstColumn="0" w:lastColumn="0" w:oddVBand="0" w:evenVBand="0" w:oddHBand="1" w:evenHBand="0" w:firstRowFirstColumn="0" w:firstRowLastColumn="0" w:lastRowFirstColumn="0" w:lastRowLastColumn="0"/>
+              <w:rPr>
+                <w:rFonts w:asciiTheme="minorHAnsi" w:eastAsia="Verdana" w:hAnsiTheme="minorHAnsi"/>
+                <w:sz w:val="24"/>
+                <w:szCs w:val="24"/>
+              </w:rPr>
+            </w:pPr>
+            <w:r>
+              <w:rPr>
+                <w:rFonts w:asciiTheme="minorHAnsi" w:eastAsia="Verdana" w:hAnsiTheme="minorHAnsi"/>
+                <w:sz w:val="24"/>
+                <w:szCs w:val="24"/>
+              </w:rPr>
+              <w:t>Identificación de ítems que se desarrollaran durante cada proyecto</w:t>
+            </w:r>
+          </w:p>
+        </w:tc>
+      </w:tr>
+      <w:tr>
+        <w:trPr>
+          <w:jc w:val="center"/>
+        </w:trPr>
+        <w:tc>
+          <w:tcPr>
+            <w:cnfStyle w:val="001000000000" w:firstRow="0" w:lastRow="0" w:firstColumn="1" w:lastColumn="0" w:oddVBand="0" w:evenVBand="0" w:oddHBand="0" w:evenHBand="0" w:firstRowFirstColumn="0" w:firstRowLastColumn="0" w:lastRowFirstColumn="0" w:lastRowLastColumn="0"/>
+            <w:tcW w:w="3085" w:type="dxa"/>
+            <w:tcBorders>
+              <w:top w:val="single" w:sz="4" w:space="0" w:color="auto"/>
+              <w:left w:val="single" w:sz="4" w:space="0" w:color="auto"/>
+              <w:bottom w:val="single" w:sz="4" w:space="0" w:color="auto"/>
+              <w:right w:val="single" w:sz="4" w:space="0" w:color="auto"/>
+            </w:tcBorders>
+          </w:tcPr>
+          <w:p>
+            <w:pPr>
+              <w:tabs>
+                <w:tab w:val="left" w:pos="-4820"/>
+              </w:tabs>
+              <w:jc w:val="both"/>
+              <w:rPr>
+                <w:rFonts w:asciiTheme="minorHAnsi" w:eastAsia="Verdana" w:hAnsiTheme="minorHAnsi"/>
+                <w:b w:val="0"/>
+                <w:sz w:val="24"/>
+                <w:szCs w:val="24"/>
+              </w:rPr>
+            </w:pPr>
+            <w:r>
+              <w:rPr>
+                <w:rFonts w:asciiTheme="minorHAnsi" w:eastAsia="Verdana" w:hAnsiTheme="minorHAnsi"/>
+                <w:b w:val="0"/>
+                <w:sz w:val="24"/>
+                <w:szCs w:val="24"/>
+              </w:rPr>
+              <w:t>Control de la configuración</w:t>
+            </w:r>
+          </w:p>
+        </w:tc>
+        <w:tc>
+          <w:tcPr>
+            <w:tcW w:w="1701" w:type="dxa"/>
+            <w:tcBorders>
+              <w:top w:val="single" w:sz="4" w:space="0" w:color="auto"/>
+              <w:left w:val="single" w:sz="4" w:space="0" w:color="auto"/>
+              <w:bottom w:val="single" w:sz="4" w:space="0" w:color="auto"/>
+              <w:right w:val="single" w:sz="4" w:space="0" w:color="auto"/>
+            </w:tcBorders>
+          </w:tcPr>
+          <w:p>
+            <w:pPr>
+              <w:tabs>
+                <w:tab w:val="left" w:pos="-4820"/>
+              </w:tabs>
+              <w:jc w:val="center"/>
+              <w:cnfStyle w:val="000000000000" w:firstRow="0" w:lastRow="0" w:firstColumn="0" w:lastColumn="0" w:oddVBand="0" w:evenVBand="0" w:oddHBand="0" w:evenHBand="0" w:firstRowFirstColumn="0" w:firstRowLastColumn="0" w:lastRowFirstColumn="0" w:lastRowLastColumn="0"/>
+              <w:rPr>
+                <w:rFonts w:asciiTheme="minorHAnsi" w:eastAsia="Verdana" w:hAnsiTheme="minorHAnsi"/>
+                <w:sz w:val="24"/>
+                <w:szCs w:val="24"/>
+              </w:rPr>
+            </w:pPr>
+            <w:r>
+              <w:rPr>
+                <w:rFonts w:asciiTheme="minorHAnsi" w:eastAsia="Verdana" w:hAnsiTheme="minorHAnsi"/>
+                <w:sz w:val="24"/>
+                <w:szCs w:val="24"/>
+              </w:rPr>
+              <w:t>CCC</w:t>
+            </w:r>
+          </w:p>
+        </w:tc>
+        <w:tc>
+          <w:tcPr>
+            <w:tcW w:w="4268" w:type="dxa"/>
+            <w:tcBorders>
+              <w:top w:val="single" w:sz="4" w:space="0" w:color="auto"/>
+              <w:left w:val="single" w:sz="4" w:space="0" w:color="auto"/>
+              <w:bottom w:val="single" w:sz="4" w:space="0" w:color="auto"/>
+              <w:right w:val="single" w:sz="4" w:space="0" w:color="auto"/>
+            </w:tcBorders>
+          </w:tcPr>
+          <w:p>
+            <w:pPr>
+              <w:tabs>
+                <w:tab w:val="left" w:pos="-4820"/>
+              </w:tabs>
+              <w:jc w:val="both"/>
+              <w:cnfStyle w:val="000000000000" w:firstRow="0" w:lastRow="0" w:firstColumn="0" w:lastColumn="0" w:oddVBand="0" w:evenVBand="0" w:oddHBand="0" w:evenHBand="0" w:firstRowFirstColumn="0" w:firstRowLastColumn="0" w:lastRowFirstColumn="0" w:lastRowLastColumn="0"/>
+              <w:rPr>
+                <w:rFonts w:asciiTheme="minorHAnsi" w:eastAsia="Verdana" w:hAnsiTheme="minorHAnsi"/>
+                <w:sz w:val="24"/>
+                <w:szCs w:val="24"/>
+              </w:rPr>
+            </w:pPr>
+            <w:r>
+              <w:rPr>
+                <w:rFonts w:asciiTheme="minorHAnsi" w:eastAsia="Verdana" w:hAnsiTheme="minorHAnsi"/>
+                <w:sz w:val="24"/>
+                <w:szCs w:val="24"/>
+              </w:rPr>
+              <w:t>Revisar las solicitudes de cambios y dar su conformidad si procede el cambio. Además explicar las consecuencias del cambio al gerente de la empresa.</w:t>
+            </w:r>
+          </w:p>
+        </w:tc>
+      </w:tr>
+      <w:tr>
+        <w:trPr>
+          <w:cnfStyle w:val="000000100000" w:firstRow="0" w:lastRow="0" w:firstColumn="0" w:lastColumn="0" w:oddVBand="0" w:evenVBand="0" w:oddHBand="1" w:evenHBand="0" w:firstRowFirstColumn="0" w:firstRowLastColumn="0" w:lastRowFirstColumn="0" w:lastRowLastColumn="0"/>
+          <w:jc w:val="center"/>
+        </w:trPr>
+        <w:tc>
+          <w:tcPr>
+            <w:cnfStyle w:val="001000000000" w:firstRow="0" w:lastRow="0" w:firstColumn="1" w:lastColumn="0" w:oddVBand="0" w:evenVBand="0" w:oddHBand="0" w:evenHBand="0" w:firstRowFirstColumn="0" w:firstRowLastColumn="0" w:lastRowFirstColumn="0" w:lastRowLastColumn="0"/>
+            <w:tcW w:w="3085" w:type="dxa"/>
+            <w:tcBorders>
+              <w:top w:val="single" w:sz="4" w:space="0" w:color="auto"/>
+              <w:left w:val="single" w:sz="4" w:space="0" w:color="auto"/>
+              <w:bottom w:val="single" w:sz="4" w:space="0" w:color="auto"/>
+              <w:right w:val="single" w:sz="4" w:space="0" w:color="auto"/>
+            </w:tcBorders>
+          </w:tcPr>
+          <w:p>
+            <w:pPr>
+              <w:tabs>
+                <w:tab w:val="left" w:pos="-4820"/>
+              </w:tabs>
+              <w:jc w:val="both"/>
+              <w:rPr>
+                <w:rFonts w:asciiTheme="minorHAnsi" w:eastAsia="Verdana" w:hAnsiTheme="minorHAnsi"/>
+                <w:b w:val="0"/>
+                <w:sz w:val="24"/>
+                <w:szCs w:val="24"/>
+              </w:rPr>
+            </w:pPr>
+            <w:r>
+              <w:rPr>
+                <w:rFonts w:asciiTheme="minorHAnsi" w:eastAsia="Verdana" w:hAnsiTheme="minorHAnsi"/>
+                <w:b w:val="0"/>
+                <w:sz w:val="24"/>
+                <w:szCs w:val="24"/>
+              </w:rPr>
+              <w:t>Estado de la contabilidad de la SCM</w:t>
+            </w:r>
+          </w:p>
+        </w:tc>
+        <w:tc>
+          <w:tcPr>
+            <w:tcW w:w="1701" w:type="dxa"/>
+            <w:tcBorders>
+              <w:top w:val="single" w:sz="4" w:space="0" w:color="auto"/>
+              <w:left w:val="single" w:sz="4" w:space="0" w:color="auto"/>
+              <w:bottom w:val="single" w:sz="4" w:space="0" w:color="auto"/>
+              <w:right w:val="single" w:sz="4" w:space="0" w:color="auto"/>
+            </w:tcBorders>
+          </w:tcPr>
+          <w:p>
+            <w:pPr>
+              <w:tabs>
+                <w:tab w:val="left" w:pos="-4820"/>
+              </w:tabs>
+              <w:jc w:val="center"/>
+              <w:cnfStyle w:val="000000100000" w:firstRow="0" w:lastRow="0" w:firstColumn="0" w:lastColumn="0" w:oddVBand="0" w:evenVBand="0" w:oddHBand="1" w:evenHBand="0" w:firstRowFirstColumn="0" w:firstRowLastColumn="0" w:lastRowFirstColumn="0" w:lastRowLastColumn="0"/>
+              <w:rPr>
+                <w:rFonts w:asciiTheme="minorHAnsi" w:eastAsia="Verdana" w:hAnsiTheme="minorHAnsi"/>
+                <w:sz w:val="24"/>
+                <w:szCs w:val="24"/>
+              </w:rPr>
+            </w:pPr>
+            <w:r>
+              <w:rPr>
+                <w:rFonts w:asciiTheme="minorHAnsi" w:eastAsia="Verdana" w:hAnsiTheme="minorHAnsi"/>
+                <w:sz w:val="24"/>
+                <w:szCs w:val="24"/>
+              </w:rPr>
+              <w:t>GC</w:t>
+            </w:r>
+          </w:p>
+        </w:tc>
+        <w:tc>
+          <w:tcPr>
+            <w:tcW w:w="4268" w:type="dxa"/>
+            <w:tcBorders>
+              <w:top w:val="single" w:sz="4" w:space="0" w:color="auto"/>
+              <w:left w:val="single" w:sz="4" w:space="0" w:color="auto"/>
+              <w:bottom w:val="single" w:sz="4" w:space="0" w:color="auto"/>
+              <w:right w:val="single" w:sz="4" w:space="0" w:color="auto"/>
+            </w:tcBorders>
+          </w:tcPr>
+          <w:p>
+            <w:pPr>
+              <w:tabs>
+                <w:tab w:val="left" w:pos="-4820"/>
+              </w:tabs>
+              <w:jc w:val="both"/>
+              <w:cnfStyle w:val="000000100000" w:firstRow="0" w:lastRow="0" w:firstColumn="0" w:lastColumn="0" w:oddVBand="0" w:evenVBand="0" w:oddHBand="1" w:evenHBand="0" w:firstRowFirstColumn="0" w:firstRowLastColumn="0" w:lastRowFirstColumn="0" w:lastRowLastColumn="0"/>
+              <w:rPr>
+                <w:rFonts w:asciiTheme="minorHAnsi" w:eastAsia="Verdana" w:hAnsiTheme="minorHAnsi"/>
+                <w:sz w:val="24"/>
+                <w:szCs w:val="24"/>
+              </w:rPr>
+            </w:pPr>
+            <w:r>
+              <w:rPr>
+                <w:rFonts w:asciiTheme="minorHAnsi" w:eastAsia="Verdana" w:hAnsiTheme="minorHAnsi"/>
+                <w:sz w:val="24"/>
+                <w:szCs w:val="24"/>
+              </w:rPr>
+              <w:t>Documentar los cambios realizados en los diferentes ítems. Además llevar un informe del estado de la SCM.</w:t>
+            </w:r>
+          </w:p>
+        </w:tc>
+      </w:tr>
+      <w:tr>
+        <w:trPr>
+          <w:jc w:val="center"/>
+        </w:trPr>
+        <w:tc>
+          <w:tcPr>
+            <w:cnfStyle w:val="001000000000" w:firstRow="0" w:lastRow="0" w:firstColumn="1" w:lastColumn="0" w:oddVBand="0" w:evenVBand="0" w:oddHBand="0" w:evenHBand="0" w:firstRowFirstColumn="0" w:firstRowLastColumn="0" w:lastRowFirstColumn="0" w:lastRowLastColumn="0"/>
+            <w:tcW w:w="3085" w:type="dxa"/>
+            <w:tcBorders>
+              <w:top w:val="single" w:sz="4" w:space="0" w:color="auto"/>
+              <w:left w:val="single" w:sz="4" w:space="0" w:color="auto"/>
+              <w:bottom w:val="single" w:sz="4" w:space="0" w:color="auto"/>
+              <w:right w:val="single" w:sz="4" w:space="0" w:color="auto"/>
+            </w:tcBorders>
+          </w:tcPr>
+          <w:p>
+            <w:pPr>
+              <w:tabs>
+                <w:tab w:val="left" w:pos="-4820"/>
+              </w:tabs>
+              <w:jc w:val="both"/>
+              <w:rPr>
+                <w:rFonts w:asciiTheme="minorHAnsi" w:eastAsia="Verdana" w:hAnsiTheme="minorHAnsi"/>
+                <w:b w:val="0"/>
+                <w:sz w:val="24"/>
+                <w:szCs w:val="24"/>
+              </w:rPr>
+            </w:pPr>
+            <w:r>
+              <w:rPr>
+                <w:rFonts w:asciiTheme="minorHAnsi" w:eastAsia="Verdana" w:hAnsiTheme="minorHAnsi"/>
+                <w:b w:val="0"/>
+                <w:sz w:val="24"/>
+                <w:szCs w:val="24"/>
+              </w:rPr>
+              <w:t>Gestión y Entrega de Relea</w:t>
+            </w:r>
+            <w:bookmarkStart w:id="5" w:name="_GoBack"/>
+            <w:bookmarkEnd w:id="5"/>
+            <w:r>
+              <w:rPr>
+                <w:rFonts w:asciiTheme="minorHAnsi" w:eastAsia="Verdana" w:hAnsiTheme="minorHAnsi"/>
+                <w:b w:val="0"/>
+                <w:sz w:val="24"/>
+                <w:szCs w:val="24"/>
+              </w:rPr>
+              <w:t>ses de Software</w:t>
+            </w:r>
+          </w:p>
+        </w:tc>
+        <w:tc>
+          <w:tcPr>
+            <w:tcW w:w="1701" w:type="dxa"/>
+            <w:tcBorders>
+              <w:top w:val="single" w:sz="4" w:space="0" w:color="auto"/>
+              <w:left w:val="single" w:sz="4" w:space="0" w:color="auto"/>
+              <w:bottom w:val="single" w:sz="4" w:space="0" w:color="auto"/>
+              <w:right w:val="single" w:sz="4" w:space="0" w:color="auto"/>
+            </w:tcBorders>
+          </w:tcPr>
+          <w:p>
+            <w:pPr>
+              <w:tabs>
+                <w:tab w:val="left" w:pos="-4820"/>
+              </w:tabs>
+              <w:jc w:val="center"/>
+              <w:cnfStyle w:val="000000000000" w:firstRow="0" w:lastRow="0" w:firstColumn="0" w:lastColumn="0" w:oddVBand="0" w:evenVBand="0" w:oddHBand="0" w:evenHBand="0" w:firstRowFirstColumn="0" w:firstRowLastColumn="0" w:lastRowFirstColumn="0" w:lastRowLastColumn="0"/>
+              <w:rPr>
+                <w:rFonts w:asciiTheme="minorHAnsi" w:eastAsia="Verdana" w:hAnsiTheme="minorHAnsi"/>
+                <w:sz w:val="24"/>
+                <w:szCs w:val="24"/>
+              </w:rPr>
+            </w:pPr>
+            <w:r>
+              <w:rPr>
+                <w:rFonts w:asciiTheme="minorHAnsi" w:eastAsia="Verdana" w:hAnsiTheme="minorHAnsi"/>
+                <w:sz w:val="24"/>
+                <w:szCs w:val="24"/>
+              </w:rPr>
+              <w:t>GC</w:t>
+            </w:r>
+          </w:p>
+        </w:tc>
+        <w:tc>
+          <w:tcPr>
+            <w:tcW w:w="4268" w:type="dxa"/>
+            <w:tcBorders>
+              <w:top w:val="single" w:sz="4" w:space="0" w:color="auto"/>
+              <w:left w:val="single" w:sz="4" w:space="0" w:color="auto"/>
+              <w:bottom w:val="single" w:sz="4" w:space="0" w:color="auto"/>
+              <w:right w:val="single" w:sz="4" w:space="0" w:color="auto"/>
+            </w:tcBorders>
+          </w:tcPr>
+          <w:p>
+            <w:pPr>
+              <w:tabs>
+                <w:tab w:val="left" w:pos="-4820"/>
+              </w:tabs>
+              <w:jc w:val="both"/>
+              <w:cnfStyle w:val="000000000000" w:firstRow="0" w:lastRow="0" w:firstColumn="0" w:lastColumn="0" w:oddVBand="0" w:evenVBand="0" w:oddHBand="0" w:evenHBand="0" w:firstRowFirstColumn="0" w:firstRowLastColumn="0" w:lastRowFirstColumn="0" w:lastRowLastColumn="0"/>
+              <w:rPr>
+                <w:rFonts w:asciiTheme="minorHAnsi" w:eastAsia="Verdana" w:hAnsiTheme="minorHAnsi"/>
+                <w:sz w:val="24"/>
+                <w:szCs w:val="24"/>
+              </w:rPr>
+            </w:pPr>
+            <w:r>
+              <w:rPr>
+                <w:rFonts w:asciiTheme="minorHAnsi" w:eastAsia="Verdana" w:hAnsiTheme="minorHAnsi"/>
+                <w:sz w:val="24"/>
+                <w:szCs w:val="24"/>
+              </w:rPr>
+              <w:t>Empaquetar y entregar la correcta versión del software al cliente.</w:t>
+            </w:r>
+          </w:p>
+        </w:tc>
+      </w:tr>
+      <w:tr>
+        <w:trPr>
+          <w:cnfStyle w:val="000000100000" w:firstRow="0" w:lastRow="0" w:firstColumn="0" w:lastColumn="0" w:oddVBand="0" w:evenVBand="0" w:oddHBand="1" w:evenHBand="0" w:firstRowFirstColumn="0" w:firstRowLastColumn="0" w:lastRowFirstColumn="0" w:lastRowLastColumn="0"/>
+          <w:jc w:val="center"/>
+        </w:trPr>
+        <w:tc>
+          <w:tcPr>
+            <w:cnfStyle w:val="001000000000" w:firstRow="0" w:lastRow="0" w:firstColumn="1" w:lastColumn="0" w:oddVBand="0" w:evenVBand="0" w:oddHBand="0" w:evenHBand="0" w:firstRowFirstColumn="0" w:firstRowLastColumn="0" w:lastRowFirstColumn="0" w:lastRowLastColumn="0"/>
+            <w:tcW w:w="3085" w:type="dxa"/>
+            <w:tcBorders>
+              <w:top w:val="single" w:sz="4" w:space="0" w:color="auto"/>
+              <w:left w:val="single" w:sz="4" w:space="0" w:color="auto"/>
+              <w:bottom w:val="single" w:sz="4" w:space="0" w:color="auto"/>
+              <w:right w:val="single" w:sz="4" w:space="0" w:color="auto"/>
+            </w:tcBorders>
+          </w:tcPr>
+          <w:p>
+            <w:pPr>
+              <w:tabs>
+                <w:tab w:val="left" w:pos="-4820"/>
+              </w:tabs>
+              <w:jc w:val="both"/>
+              <w:rPr>
+                <w:rFonts w:asciiTheme="minorHAnsi" w:eastAsia="Verdana" w:hAnsiTheme="minorHAnsi"/>
+                <w:b w:val="0"/>
+                <w:sz w:val="24"/>
+                <w:szCs w:val="24"/>
+              </w:rPr>
+            </w:pPr>
+            <w:r>
+              <w:rPr>
+                <w:rFonts w:asciiTheme="minorHAnsi" w:eastAsia="Verdana" w:hAnsiTheme="minorHAnsi"/>
+                <w:b w:val="0"/>
+                <w:sz w:val="24"/>
+                <w:szCs w:val="24"/>
+              </w:rPr>
+              <w:t>Definir el repositorio para el proyecto</w:t>
+            </w:r>
+          </w:p>
+        </w:tc>
+        <w:tc>
+          <w:tcPr>
+            <w:tcW w:w="1701" w:type="dxa"/>
+            <w:tcBorders>
+              <w:top w:val="single" w:sz="4" w:space="0" w:color="auto"/>
+              <w:left w:val="single" w:sz="4" w:space="0" w:color="auto"/>
+              <w:bottom w:val="single" w:sz="4" w:space="0" w:color="auto"/>
+              <w:right w:val="single" w:sz="4" w:space="0" w:color="auto"/>
+            </w:tcBorders>
+          </w:tcPr>
+          <w:p>
+            <w:pPr>
+              <w:tabs>
+                <w:tab w:val="left" w:pos="-4820"/>
+              </w:tabs>
+              <w:jc w:val="center"/>
+              <w:cnfStyle w:val="000000100000" w:firstRow="0" w:lastRow="0" w:firstColumn="0" w:lastColumn="0" w:oddVBand="0" w:evenVBand="0" w:oddHBand="1" w:evenHBand="0" w:firstRowFirstColumn="0" w:firstRowLastColumn="0" w:lastRowFirstColumn="0" w:lastRowLastColumn="0"/>
+              <w:rPr>
+                <w:rFonts w:asciiTheme="minorHAnsi" w:eastAsia="Verdana" w:hAnsiTheme="minorHAnsi"/>
+                <w:sz w:val="24"/>
+                <w:szCs w:val="24"/>
+              </w:rPr>
+            </w:pPr>
+            <w:r>
+              <w:rPr>
+                <w:rFonts w:asciiTheme="minorHAnsi" w:eastAsia="Verdana" w:hAnsiTheme="minorHAnsi"/>
+                <w:sz w:val="24"/>
+                <w:szCs w:val="24"/>
+              </w:rPr>
+              <w:t>GC, Bibliotecario</w:t>
+            </w:r>
+          </w:p>
+        </w:tc>
+        <w:tc>
+          <w:tcPr>
+            <w:tcW w:w="4268" w:type="dxa"/>
+            <w:tcBorders>
+              <w:top w:val="single" w:sz="4" w:space="0" w:color="auto"/>
+              <w:left w:val="single" w:sz="4" w:space="0" w:color="auto"/>
+              <w:bottom w:val="single" w:sz="4" w:space="0" w:color="auto"/>
+              <w:right w:val="single" w:sz="4" w:space="0" w:color="auto"/>
+            </w:tcBorders>
+          </w:tcPr>
+          <w:p>
+            <w:pPr>
+              <w:tabs>
+                <w:tab w:val="left" w:pos="-4820"/>
+              </w:tabs>
+              <w:jc w:val="both"/>
+              <w:cnfStyle w:val="000000100000" w:firstRow="0" w:lastRow="0" w:firstColumn="0" w:lastColumn="0" w:oddVBand="0" w:evenVBand="0" w:oddHBand="1" w:evenHBand="0" w:firstRowFirstColumn="0" w:firstRowLastColumn="0" w:lastRowFirstColumn="0" w:lastRowLastColumn="0"/>
+              <w:rPr>
+                <w:rFonts w:asciiTheme="minorHAnsi" w:eastAsia="Verdana" w:hAnsiTheme="minorHAnsi"/>
+                <w:sz w:val="24"/>
+                <w:szCs w:val="24"/>
+              </w:rPr>
+            </w:pPr>
+            <w:r>
+              <w:rPr>
+                <w:rFonts w:asciiTheme="minorHAnsi" w:eastAsia="Verdana" w:hAnsiTheme="minorHAnsi"/>
+                <w:sz w:val="24"/>
+                <w:szCs w:val="24"/>
+              </w:rPr>
+              <w:t>Determinar que herramienta se usará como repositorio para los proyectos de la empresa</w:t>
+            </w:r>
+          </w:p>
+        </w:tc>
+      </w:tr>
+      <w:tr>
+        <w:trPr>
+          <w:trHeight w:val="695"/>
+          <w:jc w:val="center"/>
+        </w:trPr>
+        <w:tc>
+          <w:tcPr>
+            <w:cnfStyle w:val="001000000000" w:firstRow="0" w:lastRow="0" w:firstColumn="1" w:lastColumn="0" w:oddVBand="0" w:evenVBand="0" w:oddHBand="0" w:evenHBand="0" w:firstRowFirstColumn="0" w:firstRowLastColumn="0" w:lastRowFirstColumn="0" w:lastRowLastColumn="0"/>
+            <w:tcW w:w="3085" w:type="dxa"/>
+            <w:tcBorders>
+              <w:top w:val="single" w:sz="4" w:space="0" w:color="auto"/>
+              <w:left w:val="single" w:sz="4" w:space="0" w:color="auto"/>
+              <w:bottom w:val="single" w:sz="4" w:space="0" w:color="auto"/>
+              <w:right w:val="single" w:sz="4" w:space="0" w:color="auto"/>
+            </w:tcBorders>
+          </w:tcPr>
+          <w:p>
+            <w:pPr>
+              <w:tabs>
+                <w:tab w:val="left" w:pos="-4820"/>
+              </w:tabs>
+              <w:jc w:val="both"/>
+              <w:rPr>
+                <w:rFonts w:asciiTheme="minorHAnsi" w:eastAsia="Verdana" w:hAnsiTheme="minorHAnsi"/>
+                <w:b w:val="0"/>
+                <w:sz w:val="24"/>
+                <w:szCs w:val="24"/>
+              </w:rPr>
+            </w:pPr>
+            <w:r>
+              <w:rPr>
+                <w:rFonts w:asciiTheme="minorHAnsi" w:eastAsia="Verdana" w:hAnsiTheme="minorHAnsi"/>
+                <w:b w:val="0"/>
+                <w:sz w:val="24"/>
+                <w:szCs w:val="24"/>
+              </w:rPr>
+              <w:t>Asignar accesos a ítem del repositorio</w:t>
+            </w:r>
+          </w:p>
+        </w:tc>
+        <w:tc>
+          <w:tcPr>
+            <w:tcW w:w="1701" w:type="dxa"/>
+            <w:tcBorders>
+              <w:top w:val="single" w:sz="4" w:space="0" w:color="auto"/>
+              <w:left w:val="single" w:sz="4" w:space="0" w:color="auto"/>
+              <w:bottom w:val="single" w:sz="4" w:space="0" w:color="auto"/>
+              <w:right w:val="single" w:sz="4" w:space="0" w:color="auto"/>
+            </w:tcBorders>
+          </w:tcPr>
+          <w:p>
+            <w:pPr>
+              <w:tabs>
+                <w:tab w:val="left" w:pos="-4820"/>
+              </w:tabs>
+              <w:jc w:val="center"/>
+              <w:cnfStyle w:val="000000000000" w:firstRow="0" w:lastRow="0" w:firstColumn="0" w:lastColumn="0" w:oddVBand="0" w:evenVBand="0" w:oddHBand="0" w:evenHBand="0" w:firstRowFirstColumn="0" w:firstRowLastColumn="0" w:lastRowFirstColumn="0" w:lastRowLastColumn="0"/>
+              <w:rPr>
+                <w:rFonts w:asciiTheme="minorHAnsi" w:eastAsia="Verdana" w:hAnsiTheme="minorHAnsi"/>
+                <w:sz w:val="24"/>
+                <w:szCs w:val="24"/>
+              </w:rPr>
+            </w:pPr>
+            <w:r>
+              <w:rPr>
+                <w:rFonts w:asciiTheme="minorHAnsi" w:eastAsia="Verdana" w:hAnsiTheme="minorHAnsi"/>
+                <w:sz w:val="24"/>
+                <w:szCs w:val="24"/>
+              </w:rPr>
+              <w:t>Bibliotecario</w:t>
+            </w:r>
+          </w:p>
+        </w:tc>
+        <w:tc>
+          <w:tcPr>
+            <w:tcW w:w="4268" w:type="dxa"/>
+            <w:tcBorders>
+              <w:top w:val="single" w:sz="4" w:space="0" w:color="auto"/>
+              <w:left w:val="single" w:sz="4" w:space="0" w:color="auto"/>
+              <w:bottom w:val="single" w:sz="4" w:space="0" w:color="auto"/>
+              <w:right w:val="single" w:sz="4" w:space="0" w:color="auto"/>
+            </w:tcBorders>
+          </w:tcPr>
+          <w:p>
+            <w:pPr>
+              <w:tabs>
+                <w:tab w:val="left" w:pos="-4820"/>
+              </w:tabs>
+              <w:jc w:val="both"/>
+              <w:cnfStyle w:val="000000000000" w:firstRow="0" w:lastRow="0" w:firstColumn="0" w:lastColumn="0" w:oddVBand="0" w:evenVBand="0" w:oddHBand="0" w:evenHBand="0" w:firstRowFirstColumn="0" w:firstRowLastColumn="0" w:lastRowFirstColumn="0" w:lastRowLastColumn="0"/>
+              <w:rPr>
+                <w:rFonts w:asciiTheme="minorHAnsi" w:eastAsia="Verdana" w:hAnsiTheme="minorHAnsi"/>
+                <w:sz w:val="24"/>
+                <w:szCs w:val="24"/>
+              </w:rPr>
+            </w:pPr>
+            <w:r>
+              <w:rPr>
+                <w:rFonts w:asciiTheme="minorHAnsi" w:eastAsia="Verdana" w:hAnsiTheme="minorHAnsi"/>
+                <w:sz w:val="24"/>
+                <w:szCs w:val="24"/>
+              </w:rPr>
+              <w:t>Restringir el acceso a ciertos ítems del repositorio y asignar usuarios, según corresponda el uso.</w:t>
+            </w:r>
+          </w:p>
+        </w:tc>
+      </w:tr>
+    </w:tbl>
+    <w:p>
+      <w:pPr>
+        <w:tabs>
+          <w:tab w:val="left" w:pos="-4820"/>
+        </w:tabs>
+        <w:rPr>
+          <w:rFonts w:asciiTheme="minorHAnsi" w:eastAsia="Verdana" w:hAnsiTheme="minorHAnsi"/>
           <w:sz w:val="22"/>
           <w:szCs w:val="24"/>
         </w:rPr>
@@ -3273,7 +4735,6 @@
           <w:rFonts w:asciiTheme="minorHAnsi" w:eastAsia="Verdana" w:hAnsiTheme="minorHAnsi"/>
           <w:sz w:val="22"/>
         </w:rPr>
-        <w:lastRenderedPageBreak/>
         <w:t>Documentación</w:t>
       </w:r>
     </w:p>
@@ -3975,7 +5436,7 @@
       </w:pPr>
     </w:p>
     <w:sectPr>
-      <w:footerReference w:type="default" r:id="rId8"/>
+      <w:footerReference w:type="default" r:id="rId7"/>
       <w:pgSz w:w="12240" w:h="15840"/>
       <w:pgMar w:top="1417" w:right="1701" w:bottom="1417" w:left="1701" w:header="708" w:footer="708" w:gutter="0"/>
       <w:pgNumType w:start="0"/>
@@ -3988,7 +5449,7 @@
 </file>
 
 <file path=word/endnotes.xml><?xml version="1.0" encoding="utf-8"?>
-<w:endnotes xmlns:wpc="http://schemas.microsoft.com/office/word/2010/wordprocessingCanvas" xmlns:mc="http://schemas.openxmlformats.org/markup-compatibility/2006" xmlns:o="urn:schemas-microsoft-com:office:office" xmlns:r="http://schemas.openxmlformats.org/officeDocument/2006/relationships" xmlns:m="http://schemas.openxmlformats.org/officeDocument/2006/math" xmlns:v="urn:schemas-microsoft-com:vml" xmlns:wp14="http://schemas.microsoft.com/office/word/2010/wordprocessingDrawing" xmlns:wp="http://schemas.openxmlformats.org/drawingml/2006/wordprocessingDrawing" xmlns:w10="urn:schemas-microsoft-com:office:word" xmlns:w="http://schemas.openxmlformats.org/wordprocessingml/2006/main" xmlns:w14="http://schemas.microsoft.com/office/word/2010/wordml" xmlns:wpg="http://schemas.microsoft.com/office/word/2010/wordprocessingGroup" xmlns:wpi="http://schemas.microsoft.com/office/word/2010/wordprocessingInk" xmlns:wne="http://schemas.microsoft.com/office/word/2006/wordml" xmlns:wps="http://schemas.microsoft.com/office/word/2010/wordprocessingShape" mc:Ignorable="w14 wp14">
+<w:endnotes xmlns:wpc="http://schemas.microsoft.com/office/word/2010/wordprocessingCanvas" xmlns:mc="http://schemas.openxmlformats.org/markup-compatibility/2006" xmlns:o="urn:schemas-microsoft-com:office:office" xmlns:r="http://schemas.openxmlformats.org/officeDocument/2006/relationships" xmlns:m="http://schemas.openxmlformats.org/officeDocument/2006/math" xmlns:v="urn:schemas-microsoft-com:vml" xmlns:wp14="http://schemas.microsoft.com/office/word/2010/wordprocessingDrawing" xmlns:wp="http://schemas.openxmlformats.org/drawingml/2006/wordprocessingDrawing" xmlns:w10="urn:schemas-microsoft-com:office:word" xmlns:w="http://schemas.openxmlformats.org/wordprocessingml/2006/main" xmlns:w14="http://schemas.microsoft.com/office/word/2010/wordml" xmlns:w15="http://schemas.microsoft.com/office/word/2012/wordml" xmlns:wpg="http://schemas.microsoft.com/office/word/2010/wordprocessingGroup" xmlns:wpi="http://schemas.microsoft.com/office/word/2010/wordprocessingInk" xmlns:wne="http://schemas.microsoft.com/office/word/2006/wordml" xmlns:wps="http://schemas.microsoft.com/office/word/2010/wordprocessingShape" mc:Ignorable="w14 w15 wp14">
   <w:endnote w:type="separator" w:id="-1">
     <w:p>
       <w:r>
@@ -4007,7 +5468,7 @@
 </file>
 
 <file path=word/footer1.xml><?xml version="1.0" encoding="utf-8"?>
-<w:ftr xmlns:wpc="http://schemas.microsoft.com/office/word/2010/wordprocessingCanvas" xmlns:mc="http://schemas.openxmlformats.org/markup-compatibility/2006" xmlns:o="urn:schemas-microsoft-com:office:office" xmlns:r="http://schemas.openxmlformats.org/officeDocument/2006/relationships" xmlns:m="http://schemas.openxmlformats.org/officeDocument/2006/math" xmlns:v="urn:schemas-microsoft-com:vml" xmlns:wp14="http://schemas.microsoft.com/office/word/2010/wordprocessingDrawing" xmlns:wp="http://schemas.openxmlformats.org/drawingml/2006/wordprocessingDrawing" xmlns:w10="urn:schemas-microsoft-com:office:word" xmlns:w="http://schemas.openxmlformats.org/wordprocessingml/2006/main" xmlns:w14="http://schemas.microsoft.com/office/word/2010/wordml" xmlns:wpg="http://schemas.microsoft.com/office/word/2010/wordprocessingGroup" xmlns:wpi="http://schemas.microsoft.com/office/word/2010/wordprocessingInk" xmlns:wne="http://schemas.microsoft.com/office/word/2006/wordml" xmlns:wps="http://schemas.microsoft.com/office/word/2010/wordprocessingShape" mc:Ignorable="w14 wp14">
+<w:ftr xmlns:wpc="http://schemas.microsoft.com/office/word/2010/wordprocessingCanvas" xmlns:mc="http://schemas.openxmlformats.org/markup-compatibility/2006" xmlns:o="urn:schemas-microsoft-com:office:office" xmlns:r="http://schemas.openxmlformats.org/officeDocument/2006/relationships" xmlns:m="http://schemas.openxmlformats.org/officeDocument/2006/math" xmlns:v="urn:schemas-microsoft-com:vml" xmlns:wp14="http://schemas.microsoft.com/office/word/2010/wordprocessingDrawing" xmlns:wp="http://schemas.openxmlformats.org/drawingml/2006/wordprocessingDrawing" xmlns:w10="urn:schemas-microsoft-com:office:word" xmlns:w="http://schemas.openxmlformats.org/wordprocessingml/2006/main" xmlns:w14="http://schemas.microsoft.com/office/word/2010/wordml" xmlns:w15="http://schemas.microsoft.com/office/word/2012/wordml" xmlns:wpg="http://schemas.microsoft.com/office/word/2010/wordprocessingGroup" xmlns:wpi="http://schemas.microsoft.com/office/word/2010/wordprocessingInk" xmlns:wne="http://schemas.microsoft.com/office/word/2006/wordml" xmlns:wps="http://schemas.microsoft.com/office/word/2010/wordprocessingShape" mc:Ignorable="w14 w15 wp14">
   <w:sdt>
     <w:sdtPr>
       <w:id w:val="-1023392179"/>
@@ -4084,7 +5545,7 @@
             </mc:Choice>
             <mc:Fallback>
               <w:pict>
-                <v:line id="10 Conector recto" o:spid="_x0000_s1026" style="position:absolute;z-index:251659264;visibility:visible;mso-wrap-style:square;mso-width-percent:0;mso-height-percent:0;mso-wrap-distance-left:9pt;mso-wrap-distance-top:0;mso-wrap-distance-right:9pt;mso-wrap-distance-bottom:0;mso-position-horizontal:absolute;mso-position-horizontal-relative:text;mso-position-vertical:absolute;mso-position-vertical-relative:text;mso-width-percent:0;mso-height-percent:0;mso-width-relative:margin;mso-height-relative:margin" from="-1.05pt,-7.6pt" to="441.45pt,-7.6pt" o:gfxdata="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" strokecolor="black [3040]"/>
+                <v:line w14:anchorId="03143F8F" id="10 Conector recto" o:spid="_x0000_s1026" style="position:absolute;z-index:251659264;visibility:visible;mso-wrap-style:square;mso-width-percent:0;mso-height-percent:0;mso-wrap-distance-left:9pt;mso-wrap-distance-top:0;mso-wrap-distance-right:9pt;mso-wrap-distance-bottom:0;mso-position-horizontal:absolute;mso-position-horizontal-relative:text;mso-position-vertical:absolute;mso-position-vertical-relative:text;mso-width-percent:0;mso-height-percent:0;mso-width-relative:margin;mso-height-relative:margin" from="-1.05pt,-7.6pt" to="441.45pt,-7.6pt" o:gfxdata="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" strokecolor="black [3040]"/>
               </w:pict>
             </mc:Fallback>
           </mc:AlternateContent>
@@ -4145,7 +5606,7 @@
                 <w:bCs/>
                 <w:noProof/>
               </w:rPr>
-              <w:t>4</w:t>
+              <w:t>3</w:t>
             </w:r>
             <w:r>
               <w:rPr>
@@ -4193,7 +5654,7 @@
                 <w:bCs/>
                 <w:noProof/>
               </w:rPr>
-              <w:t>5</w:t>
+              <w:t>6</w:t>
             </w:r>
             <w:r>
               <w:rPr>
@@ -4218,7 +5679,7 @@
 </file>
 
 <file path=word/footnotes.xml><?xml version="1.0" encoding="utf-8"?>
-<w:footnotes xmlns:wpc="http://schemas.microsoft.com/office/word/2010/wordprocessingCanvas" xmlns:mc="http://schemas.openxmlformats.org/markup-compatibility/2006" xmlns:o="urn:schemas-microsoft-com:office:office" xmlns:r="http://schemas.openxmlformats.org/officeDocument/2006/relationships" xmlns:m="http://schemas.openxmlformats.org/officeDocument/2006/math" xmlns:v="urn:schemas-microsoft-com:vml" xmlns:wp14="http://schemas.microsoft.com/office/word/2010/wordprocessingDrawing" xmlns:wp="http://schemas.openxmlformats.org/drawingml/2006/wordprocessingDrawing" xmlns:w10="urn:schemas-microsoft-com:office:word" xmlns:w="http://schemas.openxmlformats.org/wordprocessingml/2006/main" xmlns:w14="http://schemas.microsoft.com/office/word/2010/wordml" xmlns:wpg="http://schemas.microsoft.com/office/word/2010/wordprocessingGroup" xmlns:wpi="http://schemas.microsoft.com/office/word/2010/wordprocessingInk" xmlns:wne="http://schemas.microsoft.com/office/word/2006/wordml" xmlns:wps="http://schemas.microsoft.com/office/word/2010/wordprocessingShape" mc:Ignorable="w14 wp14">
+<w:footnotes xmlns:wpc="http://schemas.microsoft.com/office/word/2010/wordprocessingCanvas" xmlns:mc="http://schemas.openxmlformats.org/markup-compatibility/2006" xmlns:o="urn:schemas-microsoft-com:office:office" xmlns:r="http://schemas.openxmlformats.org/officeDocument/2006/relationships" xmlns:m="http://schemas.openxmlformats.org/officeDocument/2006/math" xmlns:v="urn:schemas-microsoft-com:vml" xmlns:wp14="http://schemas.microsoft.com/office/word/2010/wordprocessingDrawing" xmlns:wp="http://schemas.openxmlformats.org/drawingml/2006/wordprocessingDrawing" xmlns:w10="urn:schemas-microsoft-com:office:word" xmlns:w="http://schemas.openxmlformats.org/wordprocessingml/2006/main" xmlns:w14="http://schemas.microsoft.com/office/word/2010/wordml" xmlns:w15="http://schemas.microsoft.com/office/word/2012/wordml" xmlns:wpg="http://schemas.microsoft.com/office/word/2010/wordprocessingGroup" xmlns:wpi="http://schemas.microsoft.com/office/word/2010/wordprocessingInk" xmlns:wne="http://schemas.microsoft.com/office/word/2006/wordml" xmlns:wps="http://schemas.microsoft.com/office/word/2010/wordprocessingShape" mc:Ignorable="w14 w15 wp14">
   <w:footnote w:type="separator" w:id="-1">
     <w:p>
       <w:r>
@@ -4237,7 +5698,7 @@
 </file>
 
 <file path=word/numbering.xml><?xml version="1.0" encoding="utf-8"?>
-<w:numbering xmlns:wpc="http://schemas.microsoft.com/office/word/2010/wordprocessingCanvas" xmlns:mc="http://schemas.openxmlformats.org/markup-compatibility/2006" xmlns:o="urn:schemas-microsoft-com:office:office" xmlns:r="http://schemas.openxmlformats.org/officeDocument/2006/relationships" xmlns:m="http://schemas.openxmlformats.org/officeDocument/2006/math" xmlns:v="urn:schemas-microsoft-com:vml" xmlns:wp14="http://schemas.microsoft.com/office/word/2010/wordprocessingDrawing" xmlns:wp="http://schemas.openxmlformats.org/drawingml/2006/wordprocessingDrawing" xmlns:w10="urn:schemas-microsoft-com:office:word" xmlns:w="http://schemas.openxmlformats.org/wordprocessingml/2006/main" xmlns:w14="http://schemas.microsoft.com/office/word/2010/wordml" xmlns:wpg="http://schemas.microsoft.com/office/word/2010/wordprocessingGroup" xmlns:wpi="http://schemas.microsoft.com/office/word/2010/wordprocessingInk" xmlns:wne="http://schemas.microsoft.com/office/word/2006/wordml" xmlns:wps="http://schemas.microsoft.com/office/word/2010/wordprocessingShape" mc:Ignorable="w14 wp14">
+<w:numbering xmlns:wpc="http://schemas.microsoft.com/office/word/2010/wordprocessingCanvas" xmlns:mc="http://schemas.openxmlformats.org/markup-compatibility/2006" xmlns:o="urn:schemas-microsoft-com:office:office" xmlns:r="http://schemas.openxmlformats.org/officeDocument/2006/relationships" xmlns:m="http://schemas.openxmlformats.org/officeDocument/2006/math" xmlns:v="urn:schemas-microsoft-com:vml" xmlns:wp14="http://schemas.microsoft.com/office/word/2010/wordprocessingDrawing" xmlns:wp="http://schemas.openxmlformats.org/drawingml/2006/wordprocessingDrawing" xmlns:w10="urn:schemas-microsoft-com:office:word" xmlns:w="http://schemas.openxmlformats.org/wordprocessingml/2006/main" xmlns:w14="http://schemas.microsoft.com/office/word/2010/wordml" xmlns:w15="http://schemas.microsoft.com/office/word/2012/wordml" xmlns:wpg="http://schemas.microsoft.com/office/word/2010/wordprocessingGroup" xmlns:wpi="http://schemas.microsoft.com/office/word/2010/wordprocessingInk" xmlns:wne="http://schemas.microsoft.com/office/word/2006/wordml" xmlns:wps="http://schemas.microsoft.com/office/word/2010/wordprocessingShape" mc:Ignorable="w14 w15 wp14">
   <w:abstractNum w:abstractNumId="0">
     <w:nsid w:val="2DB64A1B"/>
     <w:multiLevelType w:val="hybridMultilevel"/>
@@ -4953,7 +6414,7 @@
 </file>
 
 <file path=word/styles.xml><?xml version="1.0" encoding="utf-8"?>
-<w:styles xmlns:mc="http://schemas.openxmlformats.org/markup-compatibility/2006" xmlns:r="http://schemas.openxmlformats.org/officeDocument/2006/relationships" xmlns:w="http://schemas.openxmlformats.org/wordprocessingml/2006/main" xmlns:w14="http://schemas.microsoft.com/office/word/2010/wordml" mc:Ignorable="w14">
+<w:styles xmlns:mc="http://schemas.openxmlformats.org/markup-compatibility/2006" xmlns:r="http://schemas.openxmlformats.org/officeDocument/2006/relationships" xmlns:w="http://schemas.openxmlformats.org/wordprocessingml/2006/main" xmlns:w14="http://schemas.microsoft.com/office/word/2010/wordml" xmlns:w15="http://schemas.microsoft.com/office/word/2012/wordml" mc:Ignorable="w14 w15">
   <w:docDefaults>
     <w:rPrDefault>
       <w:rPr>
@@ -4969,639 +6430,378 @@
       </w:pPr>
     </w:pPrDefault>
   </w:docDefaults>
-  <w:latentStyles w:defLockedState="0" w:defUIPriority="99" w:defSemiHidden="1" w:defUnhideWhenUsed="1" w:defQFormat="0" w:count="267">
-    <w:lsdException w:name="Normal" w:semiHidden="0" w:uiPriority="0" w:unhideWhenUsed="0" w:qFormat="1"/>
-    <w:lsdException w:name="heading 1" w:semiHidden="0" w:uiPriority="9" w:unhideWhenUsed="0" w:qFormat="1"/>
-    <w:lsdException w:name="heading 2" w:uiPriority="9" w:qFormat="1"/>
-    <w:lsdException w:name="heading 3" w:uiPriority="9" w:qFormat="1"/>
-    <w:lsdException w:name="heading 4" w:uiPriority="9" w:qFormat="1"/>
-    <w:lsdException w:name="heading 5" w:uiPriority="9" w:qFormat="1"/>
-    <w:lsdException w:name="heading 6" w:uiPriority="9" w:qFormat="1"/>
-    <w:lsdException w:name="heading 7" w:uiPriority="9" w:qFormat="1"/>
-    <w:lsdException w:name="heading 8" w:uiPriority="9" w:qFormat="1"/>
-    <w:lsdException w:name="heading 9" w:uiPriority="9" w:qFormat="1"/>
-    <w:lsdException w:name="toc 1" w:uiPriority="39"/>
-    <w:lsdException w:name="toc 2" w:uiPriority="39"/>
-    <w:lsdException w:name="toc 3" w:uiPriority="39"/>
-    <w:lsdException w:name="toc 4" w:uiPriority="39"/>
-    <w:lsdException w:name="toc 5" w:uiPriority="39"/>
-    <w:lsdException w:name="toc 6" w:uiPriority="39"/>
-    <w:lsdException w:name="toc 7" w:uiPriority="39"/>
-    <w:lsdException w:name="toc 8" w:uiPriority="39"/>
-    <w:lsdException w:name="toc 9" w:uiPriority="39"/>
-    <w:lsdException w:name="caption" w:uiPriority="35" w:qFormat="1"/>
-    <w:lsdException w:name="Title" w:semiHidden="0" w:uiPriority="10" w:unhideWhenUsed="0" w:qFormat="1"/>
-    <w:lsdException w:name="Default Paragraph Font" w:uiPriority="1"/>
-    <w:lsdException w:name="Subtitle" w:semiHidden="0" w:uiPriority="11" w:unhideWhenUsed="0" w:qFormat="1"/>
-    <w:lsdException w:name="Strong" w:semiHidden="0" w:uiPriority="22" w:unhideWhenUsed="0" w:qFormat="1"/>
-    <w:lsdException w:name="Emphasis" w:semiHidden="0" w:uiPriority="20" w:unhideWhenUsed="0" w:qFormat="1"/>
-    <w:lsdException w:name="Table Grid" w:semiHidden="0" w:uiPriority="59" w:unhideWhenUsed="0"/>
-    <w:lsdException w:name="Placeholder Text" w:unhideWhenUsed="0"/>
-    <w:lsdException w:name="No Spacing" w:semiHidden="0" w:uiPriority="1" w:unhideWhenUsed="0" w:qFormat="1"/>
-    <w:lsdException w:name="Light Shading" w:semiHidden="0" w:uiPriority="60" w:unhideWhenUsed="0"/>
-    <w:lsdException w:name="Light List" w:semiHidden="0" w:uiPriority="61" w:unhideWhenUsed="0"/>
-    <w:lsdException w:name="Light Grid" w:semiHidden="0" w:uiPriority="62" w:unhideWhenUsed="0"/>
-    <w:lsdException w:name="Medium Shading 1" w:semiHidden="0" w:uiPriority="63" w:unhideWhenUsed="0"/>
-    <w:lsdException w:name="Medium Shading 2" w:semiHidden="0" w:uiPriority="64" w:unhideWhenUsed="0"/>
-    <w:lsdException w:name="Medium List 1" w:semiHidden="0" w:uiPriority="65" w:unhideWhenUsed="0"/>
-    <w:lsdException w:name="Medium List 2" w:semiHidden="0" w:uiPriority="66" w:unhideWhenUsed="0"/>
-    <w:lsdException w:name="Medium Grid 1" w:semiHidden="0" w:uiPriority="67" w:unhideWhenUsed="0"/>
-    <w:lsdException w:name="Medium Grid 2" w:semiHidden="0" w:uiPriority="68" w:unhideWhenUsed="0"/>
-    <w:lsdException w:name="Medium Grid 3" w:semiHidden="0" w:uiPriority="69" w:unhideWhenUsed="0"/>
-    <w:lsdException w:name="Dark List" w:semiHidden="0" w:uiPriority="70" w:unhideWhenUsed="0"/>
-    <w:lsdException w:name="Colorful Shading" w:semiHidden="0" w:uiPriority="71" w:unhideWhenUsed="0"/>
-    <w:lsdException w:name="Colorful List" w:semiHidden="0" w:uiPriority="72" w:unhideWhenUsed="0"/>
-    <w:lsdException w:name="Colorful Grid" w:semiHidden="0" w:uiPriority="73" w:unhideWhenUsed="0"/>
-    <w:lsdException w:name="Light Shading Accent 1" w:semiHidden="0" w:uiPriority="60" w:unhideWhenUsed="0"/>
-    <w:lsdException w:name="Light List Accent 1" w:semiHidden="0" w:uiPriority="61" w:unhideWhenUsed="0"/>
-    <w:lsdException w:name="Light Grid Accent 1" w:semiHidden="0" w:uiPriority="62" w:unhideWhenUsed="0"/>
-    <w:lsdException w:name="Medium Shading 1 Accent 1" w:semiHidden="0" w:uiPriority="63" w:unhideWhenUsed="0"/>
-    <w:lsdException w:name="Medium Shading 2 Accent 1" w:semiHidden="0" w:uiPriority="64" w:unhideWhenUsed="0"/>
-    <w:lsdException w:name="Medium List 1 Accent 1" w:semiHidden="0" w:uiPriority="65" w:unhideWhenUsed="0"/>
-    <w:lsdException w:name="Revision" w:unhideWhenUsed="0"/>
-    <w:lsdException w:name="List Paragraph" w:semiHidden="0" w:uiPriority="34" w:unhideWhenUsed="0" w:qFormat="1"/>
-    <w:lsdException w:name="Quote" w:semiHidden="0" w:uiPriority="29" w:unhideWhenUsed="0" w:qFormat="1"/>
-    <w:lsdException w:name="Intense Quote" w:semiHidden="0" w:uiPriority="30" w:unhideWhenUsed="0" w:qFormat="1"/>
-    <w:lsdException w:name="Medium List 2 Accent 1" w:semiHidden="0" w:uiPriority="66" w:unhideWhenUsed="0"/>
-    <w:lsdException w:name="Medium Grid 1 Accent 1" w:semiHidden="0" w:uiPriority="67" w:unhideWhenUsed="0"/>
-    <w:lsdException w:name="Medium Grid 2 Accent 1" w:semiHidden="0" w:uiPriority="68" w:unhideWhenUsed="0"/>
-    <w:lsdException w:name="Medium Grid 3 Accent 1" w:semiHidden="0" w:uiPriority="69" w:unhideWhenUsed="0"/>
-    <w:lsdException w:name="Dark List Accent 1" w:semiHidden="0" w:uiPriority="70" w:unhideWhenUsed="0"/>
-    <w:lsdException w:name="Colorful Shading Accent 1" w:semiHidden="0" w:uiPriority="71" w:unhideWhenUsed="0"/>
-    <w:lsdException w:name="Colorful List Accent 1" w:semiHidden="0" w:uiPriority="72" w:unhideWhenUsed="0"/>
-    <w:lsdException w:name="Colorful Grid Accent 1" w:semiHidden="0" w:uiPriority="73" w:unhideWhenUsed="0"/>
-    <w:lsdException w:name="Light Shading Accent 2" w:semiHidden="0" w:uiPriority="60" w:unhideWhenUsed="0"/>
-    <w:lsdException w:name="Light List Accent 2" w:semiHidden="0" w:uiPriority="61" w:unhideWhenUsed="0"/>
-    <w:lsdException w:name="Light Grid Accent 2" w:semiHidden="0" w:uiPriority="62" w:unhideWhenUsed="0"/>
-    <w:lsdException w:name="Medium Shading 1 Accent 2" w:semiHidden="0" w:uiPriority="63" w:unhideWhenUsed="0"/>
-    <w:lsdException w:name="Medium Shading 2 Accent 2" w:semiHidden="0" w:uiPriority="64" w:unhideWhenUsed="0"/>
-    <w:lsdException w:name="Medium List 1 Accent 2" w:semiHidden="0" w:uiPriority="65" w:unhideWhenUsed="0"/>
-    <w:lsdException w:name="Medium List 2 Accent 2" w:semiHidden="0" w:uiPriority="66" w:unhideWhenUsed="0"/>
-    <w:lsdException w:name="Medium Grid 1 Accent 2" w:semiHidden="0" w:uiPriority="67" w:unhideWhenUsed="0"/>
-    <w:lsdException w:name="Medium Grid 2 Accent 2" w:semiHidden="0" w:uiPriority="68" w:unhideWhenUsed="0"/>
-    <w:lsdException w:name="Medium Grid 3 Accent 2" w:semiHidden="0" w:uiPriority="69" w:unhideWhenUsed="0"/>
-    <w:lsdException w:name="Dark List Accent 2" w:semiHidden="0" w:uiPriority="70" w:unhideWhenUsed="0"/>
-    <w:lsdException w:name="Colorful Shading Accent 2" w:semiHidden="0" w:uiPriority="71" w:unhideWhenUsed="0"/>
-    <w:lsdException w:name="Colorful List Accent 2" w:semiHidden="0" w:uiPriority="72" w:unhideWhenUsed="0"/>
-    <w:lsdException w:name="Colorful Grid Accent 2" w:semiHidden="0" w:uiPriority="73" w:unhideWhenUsed="0"/>
-    <w:lsdException w:name="Light Shading Accent 3" w:semiHidden="0" w:uiPriority="60" w:unhideWhenUsed="0"/>
-    <w:lsdException w:name="Light List Accent 3" w:semiHidden="0" w:uiPriority="61" w:unhideWhenUsed="0"/>
-    <w:lsdException w:name="Light Grid Accent 3" w:semiHidden="0" w:uiPriority="62" w:unhideWhenUsed="0"/>
-    <w:lsdException w:name="Medium Shading 1 Accent 3" w:semiHidden="0" w:uiPriority="63" w:unhideWhenUsed="0"/>
-    <w:lsdException w:name="Medium Shading 2 Accent 3" w:semiHidden="0" w:uiPriority="64" w:unhideWhenUsed="0"/>
-    <w:lsdException w:name="Medium List 1 Accent 3" w:semiHidden="0" w:uiPriority="65" w:unhideWhenUsed="0"/>
-    <w:lsdException w:name="Medium List 2 Accent 3" w:semiHidden="0" w:uiPriority="66" w:unhideWhenUsed="0"/>
-    <w:lsdException w:name="Medium Grid 1 Accent 3" w:semiHidden="0" w:uiPriority="67" w:unhideWhenUsed="0"/>
-    <w:lsdException w:name="Medium Grid 2 Accent 3" w:semiHidden="0" w:uiPriority="68" w:unhideWhenUsed="0"/>
-    <w:lsdException w:name="Medium Grid 3 Accent 3" w:semiHidden="0" w:uiPriority="69" w:unhideWhenUsed="0"/>
-    <w:lsdException w:name="Dark List Accent 3" w:semiHidden="0" w:uiPriority="70" w:unhideWhenUsed="0"/>
-    <w:lsdException w:name="Colorful Shading Accent 3" w:semiHidden="0" w:uiPriority="71" w:unhideWhenUsed="0"/>
-    <w:lsdException w:name="Colorful List Accent 3" w:semiHidden="0" w:uiPriority="72" w:unhideWhenUsed="0"/>
-    <w:lsdException w:name="Colorful Grid Accent 3" w:semiHidden="0" w:uiPriority="73" w:unhideWhenUsed="0"/>
-    <w:lsdException w:name="Light Shading Accent 4" w:semiHidden="0" w:uiPriority="60" w:unhideWhenUsed="0"/>
-    <w:lsdException w:name="Light List Accent 4" w:semiHidden="0" w:uiPriority="61" w:unhideWhenUsed="0"/>
-    <w:lsdException w:name="Light Grid Accent 4" w:semiHidden="0" w:uiPriority="62" w:unhideWhenUsed="0"/>
-    <w:lsdException w:name="Medium Shading 1 Accent 4" w:semiHidden="0" w:uiPriority="63" w:unhideWhenUsed="0"/>
-    <w:lsdException w:name="Medium Shading 2 Accent 4" w:semiHidden="0" w:uiPriority="64" w:unhideWhenUsed="0"/>
-    <w:lsdException w:name="Medium List 1 Accent 4" w:semiHidden="0" w:uiPriority="65" w:unhideWhenUsed="0"/>
-    <w:lsdException w:name="Medium List 2 Accent 4" w:semiHidden="0" w:uiPriority="66" w:unhideWhenUsed="0"/>
-    <w:lsdException w:name="Medium Grid 1 Accent 4" w:semiHidden="0" w:uiPriority="67" w:unhideWhenUsed="0"/>
-    <w:lsdException w:name="Medium Grid 2 Accent 4" w:semiHidden="0" w:uiPriority="68" w:unhideWhenUsed="0"/>
-    <w:lsdException w:name="Medium Grid 3 Accent 4" w:semiHidden="0" w:uiPriority="69" w:unhideWhenUsed="0"/>
-    <w:lsdException w:name="Dark List Accent 4" w:semiHidden="0" w:uiPriority="70" w:unhideWhenUsed="0"/>
-    <w:lsdException w:name="Colorful Shading Accent 4" w:semiHidden="0" w:uiPriority="71" w:unhideWhenUsed="0"/>
-    <w:lsdException w:name="Colorful List Accent 4" w:semiHidden="0" w:uiPriority="72" w:unhideWhenUsed="0"/>
-    <w:lsdException w:name="Colorful Grid Accent 4" w:semiHidden="0" w:uiPriority="73" w:unhideWhenUsed="0"/>
-    <w:lsdException w:name="Light Shading Accent 5" w:semiHidden="0" w:uiPriority="60" w:unhideWhenUsed="0"/>
-    <w:lsdException w:name="Light List Accent 5" w:semiHidden="0" w:uiPriority="61" w:unhideWhenUsed="0"/>
-    <w:lsdException w:name="Light Grid Accent 5" w:semiHidden="0" w:uiPriority="62" w:unhideWhenUsed="0"/>
-    <w:lsdException w:name="Medium Shading 1 Accent 5" w:semiHidden="0" w:uiPriority="63" w:unhideWhenUsed="0"/>
-    <w:lsdException w:name="Medium Shading 2 Accent 5" w:semiHidden="0" w:uiPriority="64" w:unhideWhenUsed="0"/>
-    <w:lsdException w:name="Medium List 1 Accent 5" w:semiHidden="0" w:uiPriority="65" w:unhideWhenUsed="0"/>
-    <w:lsdException w:name="Medium List 2 Accent 5" w:semiHidden="0" w:uiPriority="66" w:unhideWhenUsed="0"/>
-    <w:lsdException w:name="Medium Grid 1 Accent 5" w:semiHidden="0" w:uiPriority="67" w:unhideWhenUsed="0"/>
-    <w:lsdException w:name="Medium Grid 2 Accent 5" w:semiHidden="0" w:uiPriority="68" w:unhideWhenUsed="0"/>
-    <w:lsdException w:name="Medium Grid 3 Accent 5" w:semiHidden="0" w:uiPriority="69" w:unhideWhenUsed="0"/>
-    <w:lsdException w:name="Dark List Accent 5" w:semiHidden="0" w:uiPriority="70" w:unhideWhenUsed="0"/>
-    <w:lsdException w:name="Colorful Shading Accent 5" w:semiHidden="0" w:uiPriority="71" w:unhideWhenUsed="0"/>
-    <w:lsdException w:name="Colorful List Accent 5" w:semiHidden="0" w:uiPriority="72" w:unhideWhenUsed="0"/>
-    <w:lsdException w:name="Colorful Grid Accent 5" w:semiHidden="0" w:uiPriority="73" w:unhideWhenUsed="0"/>
-    <w:lsdException w:name="Light Shading Accent 6" w:semiHidden="0" w:uiPriority="60" w:unhideWhenUsed="0"/>
-    <w:lsdException w:name="Light List Accent 6" w:semiHidden="0" w:uiPriority="61" w:unhideWhenUsed="0"/>
-    <w:lsdException w:name="Light Grid Accent 6" w:semiHidden="0" w:uiPriority="62" w:unhideWhenUsed="0"/>
-    <w:lsdException w:name="Medium Shading 1 Accent 6" w:semiHidden="0" w:uiPriority="63" w:unhideWhenUsed="0"/>
-    <w:lsdException w:name="Medium Shading 2 Accent 6" w:semiHidden="0" w:uiPriority="64" w:unhideWhenUsed="0"/>
-    <w:lsdException w:name="Medium List 1 Accent 6" w:semiHidden="0" w:uiPriority="65" w:unhideWhenUsed="0"/>
-    <w:lsdException w:name="Medium List 2 Accent 6" w:semiHidden="0" w:uiPriority="66" w:unhideWhenUsed="0"/>
-    <w:lsdException w:name="Medium Grid 1 Accent 6" w:semiHidden="0" w:uiPriority="67" w:unhideWhenUsed="0"/>
-    <w:lsdException w:name="Medium Grid 2 Accent 6" w:semiHidden="0" w:uiPriority="68" w:unhideWhenUsed="0"/>
-    <w:lsdException w:name="Medium Grid 3 Accent 6" w:semiHidden="0" w:uiPriority="69" w:unhideWhenUsed="0"/>
-    <w:lsdException w:name="Dark List Accent 6" w:semiHidden="0" w:uiPriority="70" w:unhideWhenUsed="0"/>
-    <w:lsdException w:name="Colorful Shading Accent 6" w:semiHidden="0" w:uiPriority="71" w:unhideWhenUsed="0"/>
-    <w:lsdException w:name="Colorful List Accent 6" w:semiHidden="0" w:uiPriority="72" w:unhideWhenUsed="0"/>
-    <w:lsdException w:name="Colorful Grid Accent 6" w:semiHidden="0" w:uiPriority="73" w:unhideWhenUsed="0"/>
-    <w:lsdException w:name="Subtle Emphasis" w:semiHidden="0" w:uiPriority="19" w:unhideWhenUsed="0" w:qFormat="1"/>
-    <w:lsdException w:name="Intense Emphasis" w:semiHidden="0" w:uiPriority="21" w:unhideWhenUsed="0" w:qFormat="1"/>
-    <w:lsdException w:name="Subtle Reference" w:semiHidden="0" w:uiPriority="31" w:unhideWhenUsed="0" w:qFormat="1"/>
-    <w:lsdException w:name="Intense Reference" w:semiHidden="0" w:uiPriority="32" w:unhideWhenUsed="0" w:qFormat="1"/>
-    <w:lsdException w:name="Book Title" w:semiHidden="0" w:uiPriority="33" w:unhideWhenUsed="0" w:qFormat="1"/>
-    <w:lsdException w:name="Bibliography" w:uiPriority="37"/>
-    <w:lsdException w:name="TOC Heading" w:uiPriority="39" w:qFormat="1"/>
-  </w:latentStyles>
-  <w:style w:type="paragraph" w:default="1" w:styleId="Normal">
-    <w:name w:val="Normal"/>
-    <w:rsid w:val="0087172E"/>
-    <w:pPr>
-      <w:widowControl w:val="0"/>
-      <w:spacing w:after="0" w:line="240" w:lineRule="auto"/>
-    </w:pPr>
-    <w:rPr>
-      <w:rFonts w:ascii="Times New Roman" w:eastAsia="Times New Roman" w:hAnsi="Times New Roman" w:cs="Times New Roman"/>
-      <w:color w:val="000000"/>
-      <w:sz w:val="20"/>
-      <w:lang w:eastAsia="es-PE"/>
-    </w:rPr>
-  </w:style>
-  <w:style w:type="character" w:default="1" w:styleId="Fuentedeprrafopredeter">
-    <w:name w:val="Default Paragraph Font"/>
-    <w:uiPriority w:val="1"/>
-    <w:semiHidden/>
-    <w:unhideWhenUsed/>
-  </w:style>
-  <w:style w:type="table" w:default="1" w:styleId="Tablanormal">
-    <w:name w:val="Normal Table"/>
-    <w:uiPriority w:val="99"/>
-    <w:semiHidden/>
-    <w:unhideWhenUsed/>
-    <w:tblPr>
-      <w:tblInd w:w="0" w:type="dxa"/>
-      <w:tblCellMar>
-        <w:top w:w="0" w:type="dxa"/>
-        <w:left w:w="108" w:type="dxa"/>
-        <w:bottom w:w="0" w:type="dxa"/>
-        <w:right w:w="108" w:type="dxa"/>
-      </w:tblCellMar>
-    </w:tblPr>
-  </w:style>
-  <w:style w:type="numbering" w:default="1" w:styleId="Sinlista">
-    <w:name w:val="No List"/>
-    <w:uiPriority w:val="99"/>
-    <w:semiHidden/>
-    <w:unhideWhenUsed/>
-  </w:style>
-  <w:style w:type="table" w:styleId="Sombreadomedio1-nfasis1">
-    <w:name w:val="Medium Shading 1 Accent 1"/>
-    <w:basedOn w:val="Tablanormal"/>
-    <w:uiPriority w:val="63"/>
-    <w:rsid w:val="0087172E"/>
-    <w:pPr>
-      <w:spacing w:after="0" w:line="240" w:lineRule="auto"/>
-    </w:pPr>
-    <w:tblPr>
-      <w:tblStyleRowBandSize w:val="1"/>
-      <w:tblStyleColBandSize w:val="1"/>
-      <w:tblInd w:w="0" w:type="dxa"/>
-      <w:tblBorders>
-        <w:top w:val="single" w:sz="8" w:space="0" w:color="7BA0CD" w:themeColor="accent1" w:themeTint="BF"/>
-        <w:left w:val="single" w:sz="8" w:space="0" w:color="7BA0CD" w:themeColor="accent1" w:themeTint="BF"/>
-        <w:bottom w:val="single" w:sz="8" w:space="0" w:color="7BA0CD" w:themeColor="accent1" w:themeTint="BF"/>
-        <w:right w:val="single" w:sz="8" w:space="0" w:color="7BA0CD" w:themeColor="accent1" w:themeTint="BF"/>
-        <w:insideH w:val="single" w:sz="8" w:space="0" w:color="7BA0CD" w:themeColor="accent1" w:themeTint="BF"/>
-      </w:tblBorders>
-      <w:tblCellMar>
-        <w:top w:w="0" w:type="dxa"/>
-        <w:left w:w="108" w:type="dxa"/>
-        <w:bottom w:w="0" w:type="dxa"/>
-        <w:right w:w="108" w:type="dxa"/>
-      </w:tblCellMar>
-    </w:tblPr>
-    <w:tblStylePr w:type="firstRow">
-      <w:pPr>
-        <w:spacing w:before="0" w:after="0" w:line="240" w:lineRule="auto"/>
-      </w:pPr>
-      <w:rPr>
-        <w:b/>
-        <w:bCs/>
-        <w:color w:val="FFFFFF" w:themeColor="background1"/>
-      </w:rPr>
-      <w:tblPr/>
-      <w:tcPr>
-        <w:tcBorders>
-          <w:top w:val="single" w:sz="8" w:space="0" w:color="7BA0CD" w:themeColor="accent1" w:themeTint="BF"/>
-          <w:left w:val="single" w:sz="8" w:space="0" w:color="7BA0CD" w:themeColor="accent1" w:themeTint="BF"/>
-          <w:bottom w:val="single" w:sz="8" w:space="0" w:color="7BA0CD" w:themeColor="accent1" w:themeTint="BF"/>
-          <w:right w:val="single" w:sz="8" w:space="0" w:color="7BA0CD" w:themeColor="accent1" w:themeTint="BF"/>
-          <w:insideH w:val="nil"/>
-          <w:insideV w:val="nil"/>
-        </w:tcBorders>
-        <w:shd w:val="clear" w:color="auto" w:fill="4F81BD" w:themeFill="accent1"/>
-      </w:tcPr>
-    </w:tblStylePr>
-    <w:tblStylePr w:type="lastRow">
-      <w:pPr>
-        <w:spacing w:before="0" w:after="0" w:line="240" w:lineRule="auto"/>
-      </w:pPr>
-      <w:rPr>
-        <w:b/>
-        <w:bCs/>
-      </w:rPr>
-      <w:tblPr/>
-      <w:tcPr>
-        <w:tcBorders>
-          <w:top w:val="double" w:sz="6" w:space="0" w:color="7BA0CD" w:themeColor="accent1" w:themeTint="BF"/>
-          <w:left w:val="single" w:sz="8" w:space="0" w:color="7BA0CD" w:themeColor="accent1" w:themeTint="BF"/>
-          <w:bottom w:val="single" w:sz="8" w:space="0" w:color="7BA0CD" w:themeColor="accent1" w:themeTint="BF"/>
-          <w:right w:val="single" w:sz="8" w:space="0" w:color="7BA0CD" w:themeColor="accent1" w:themeTint="BF"/>
-          <w:insideH w:val="nil"/>
-          <w:insideV w:val="nil"/>
-        </w:tcBorders>
-      </w:tcPr>
-    </w:tblStylePr>
-    <w:tblStylePr w:type="firstCol">
-      <w:rPr>
-        <w:b/>
-        <w:bCs/>
-      </w:rPr>
-    </w:tblStylePr>
-    <w:tblStylePr w:type="lastCol">
-      <w:rPr>
-        <w:b/>
-        <w:bCs/>
-      </w:rPr>
-    </w:tblStylePr>
-    <w:tblStylePr w:type="band1Vert">
-      <w:tblPr/>
-      <w:tcPr>
-        <w:shd w:val="clear" w:color="auto" w:fill="D3DFEE" w:themeFill="accent1" w:themeFillTint="3F"/>
-      </w:tcPr>
-    </w:tblStylePr>
-    <w:tblStylePr w:type="band1Horz">
-      <w:tblPr/>
-      <w:tcPr>
-        <w:tcBorders>
-          <w:insideH w:val="nil"/>
-          <w:insideV w:val="nil"/>
-        </w:tcBorders>
-        <w:shd w:val="clear" w:color="auto" w:fill="D3DFEE" w:themeFill="accent1" w:themeFillTint="3F"/>
-      </w:tcPr>
-    </w:tblStylePr>
-    <w:tblStylePr w:type="band2Horz">
-      <w:tblPr/>
-      <w:tcPr>
-        <w:tcBorders>
-          <w:insideH w:val="nil"/>
-          <w:insideV w:val="nil"/>
-        </w:tcBorders>
-      </w:tcPr>
-    </w:tblStylePr>
-  </w:style>
-  <w:style w:type="paragraph" w:styleId="Prrafodelista">
-    <w:name w:val="List Paragraph"/>
-    <w:basedOn w:val="Normal"/>
-    <w:uiPriority w:val="34"/>
-    <w:qFormat/>
-    <w:rsid w:val="0087172E"/>
-    <w:pPr>
-      <w:ind w:left="720"/>
-      <w:contextualSpacing/>
-    </w:pPr>
-  </w:style>
-  <w:style w:type="table" w:styleId="Tablaconcuadrcula">
-    <w:name w:val="Table Grid"/>
-    <w:basedOn w:val="Tablanormal"/>
-    <w:uiPriority w:val="59"/>
-    <w:rsid w:val="0087172E"/>
-    <w:pPr>
-      <w:spacing w:after="0" w:line="240" w:lineRule="auto"/>
-    </w:pPr>
-    <w:rPr>
-      <w:rFonts w:eastAsiaTheme="minorEastAsia"/>
-      <w:lang w:eastAsia="es-PE"/>
-    </w:rPr>
-    <w:tblPr>
-      <w:tblInd w:w="0" w:type="dxa"/>
-      <w:tblBorders>
-        <w:top w:val="single" w:sz="4" w:space="0" w:color="auto"/>
-        <w:left w:val="single" w:sz="4" w:space="0" w:color="auto"/>
-        <w:bottom w:val="single" w:sz="4" w:space="0" w:color="auto"/>
-        <w:right w:val="single" w:sz="4" w:space="0" w:color="auto"/>
-        <w:insideH w:val="single" w:sz="4" w:space="0" w:color="auto"/>
-        <w:insideV w:val="single" w:sz="4" w:space="0" w:color="auto"/>
-      </w:tblBorders>
-      <w:tblCellMar>
-        <w:top w:w="0" w:type="dxa"/>
-        <w:left w:w="108" w:type="dxa"/>
-        <w:bottom w:w="0" w:type="dxa"/>
-        <w:right w:w="108" w:type="dxa"/>
-      </w:tblCellMar>
-    </w:tblPr>
-  </w:style>
-  <w:style w:type="table" w:styleId="Listaclara">
-    <w:name w:val="Light List"/>
-    <w:basedOn w:val="Tablanormal"/>
-    <w:uiPriority w:val="61"/>
-    <w:rsid w:val="0087172E"/>
-    <w:pPr>
-      <w:spacing w:after="0" w:line="240" w:lineRule="auto"/>
-    </w:pPr>
-    <w:tblPr>
-      <w:tblStyleRowBandSize w:val="1"/>
-      <w:tblStyleColBandSize w:val="1"/>
-      <w:tblInd w:w="0" w:type="dxa"/>
-      <w:tblBorders>
-        <w:top w:val="single" w:sz="8" w:space="0" w:color="000000" w:themeColor="text1"/>
-        <w:left w:val="single" w:sz="8" w:space="0" w:color="000000" w:themeColor="text1"/>
-        <w:bottom w:val="single" w:sz="8" w:space="0" w:color="000000" w:themeColor="text1"/>
-        <w:right w:val="single" w:sz="8" w:space="0" w:color="000000" w:themeColor="text1"/>
-      </w:tblBorders>
-      <w:tblCellMar>
-        <w:top w:w="0" w:type="dxa"/>
-        <w:left w:w="108" w:type="dxa"/>
-        <w:bottom w:w="0" w:type="dxa"/>
-        <w:right w:w="108" w:type="dxa"/>
-      </w:tblCellMar>
-    </w:tblPr>
-    <w:tblStylePr w:type="firstRow">
-      <w:pPr>
-        <w:spacing w:before="0" w:after="0" w:line="240" w:lineRule="auto"/>
-      </w:pPr>
-      <w:rPr>
-        <w:b/>
-        <w:bCs/>
-        <w:color w:val="FFFFFF" w:themeColor="background1"/>
-      </w:rPr>
-      <w:tblPr/>
-      <w:tcPr>
-        <w:shd w:val="clear" w:color="auto" w:fill="000000" w:themeFill="text1"/>
-      </w:tcPr>
-    </w:tblStylePr>
-    <w:tblStylePr w:type="lastRow">
-      <w:pPr>
-        <w:spacing w:before="0" w:after="0" w:line="240" w:lineRule="auto"/>
-      </w:pPr>
-      <w:rPr>
-        <w:b/>
-        <w:bCs/>
-      </w:rPr>
-      <w:tblPr/>
-      <w:tcPr>
-        <w:tcBorders>
-          <w:top w:val="double" w:sz="6" w:space="0" w:color="000000" w:themeColor="text1"/>
-          <w:left w:val="single" w:sz="8" w:space="0" w:color="000000" w:themeColor="text1"/>
-          <w:bottom w:val="single" w:sz="8" w:space="0" w:color="000000" w:themeColor="text1"/>
-          <w:right w:val="single" w:sz="8" w:space="0" w:color="000000" w:themeColor="text1"/>
-        </w:tcBorders>
-      </w:tcPr>
-    </w:tblStylePr>
-    <w:tblStylePr w:type="firstCol">
-      <w:rPr>
-        <w:b/>
-        <w:bCs/>
-      </w:rPr>
-    </w:tblStylePr>
-    <w:tblStylePr w:type="lastCol">
-      <w:rPr>
-        <w:b/>
-        <w:bCs/>
-      </w:rPr>
-    </w:tblStylePr>
-    <w:tblStylePr w:type="band1Vert">
-      <w:tblPr/>
-      <w:tcPr>
-        <w:tcBorders>
-          <w:top w:val="single" w:sz="8" w:space="0" w:color="000000" w:themeColor="text1"/>
-          <w:left w:val="single" w:sz="8" w:space="0" w:color="000000" w:themeColor="text1"/>
-          <w:bottom w:val="single" w:sz="8" w:space="0" w:color="000000" w:themeColor="text1"/>
-          <w:right w:val="single" w:sz="8" w:space="0" w:color="000000" w:themeColor="text1"/>
-        </w:tcBorders>
-      </w:tcPr>
-    </w:tblStylePr>
-    <w:tblStylePr w:type="band1Horz">
-      <w:tblPr/>
-      <w:tcPr>
-        <w:tcBorders>
-          <w:top w:val="single" w:sz="8" w:space="0" w:color="000000" w:themeColor="text1"/>
-          <w:left w:val="single" w:sz="8" w:space="0" w:color="000000" w:themeColor="text1"/>
-          <w:bottom w:val="single" w:sz="8" w:space="0" w:color="000000" w:themeColor="text1"/>
-          <w:right w:val="single" w:sz="8" w:space="0" w:color="000000" w:themeColor="text1"/>
-        </w:tcBorders>
-      </w:tcPr>
-    </w:tblStylePr>
-  </w:style>
-  <w:style w:type="paragraph" w:styleId="Piedepgina">
-    <w:name w:val="footer"/>
-    <w:basedOn w:val="Normal"/>
-    <w:link w:val="PiedepginaCar"/>
-    <w:uiPriority w:val="99"/>
-    <w:unhideWhenUsed/>
-    <w:rsid w:val="0087172E"/>
-    <w:pPr>
-      <w:tabs>
-        <w:tab w:val="center" w:pos="4419"/>
-        <w:tab w:val="right" w:pos="8838"/>
-      </w:tabs>
-    </w:pPr>
-  </w:style>
-  <w:style w:type="character" w:customStyle="1" w:styleId="PiedepginaCar">
-    <w:name w:val="Pie de página Car"/>
-    <w:basedOn w:val="Fuentedeprrafopredeter"/>
-    <w:link w:val="Piedepgina"/>
-    <w:uiPriority w:val="99"/>
-    <w:rsid w:val="0087172E"/>
-    <w:rPr>
-      <w:rFonts w:ascii="Times New Roman" w:eastAsia="Times New Roman" w:hAnsi="Times New Roman" w:cs="Times New Roman"/>
-      <w:color w:val="000000"/>
-      <w:sz w:val="20"/>
-      <w:lang w:eastAsia="es-PE"/>
-    </w:rPr>
-  </w:style>
-  <w:style w:type="paragraph" w:styleId="Textodeglobo">
-    <w:name w:val="Balloon Text"/>
-    <w:basedOn w:val="Normal"/>
-    <w:link w:val="TextodegloboCar"/>
-    <w:uiPriority w:val="99"/>
-    <w:semiHidden/>
-    <w:unhideWhenUsed/>
-    <w:rsid w:val="0087172E"/>
-    <w:rPr>
-      <w:rFonts w:ascii="Tahoma" w:hAnsi="Tahoma" w:cs="Tahoma"/>
-      <w:sz w:val="16"/>
-      <w:szCs w:val="16"/>
-    </w:rPr>
-  </w:style>
-  <w:style w:type="character" w:customStyle="1" w:styleId="TextodegloboCar">
-    <w:name w:val="Texto de globo Car"/>
-    <w:basedOn w:val="Fuentedeprrafopredeter"/>
-    <w:link w:val="Textodeglobo"/>
-    <w:uiPriority w:val="99"/>
-    <w:semiHidden/>
-    <w:rsid w:val="0087172E"/>
-    <w:rPr>
-      <w:rFonts w:ascii="Tahoma" w:eastAsia="Times New Roman" w:hAnsi="Tahoma" w:cs="Tahoma"/>
-      <w:color w:val="000000"/>
-      <w:sz w:val="16"/>
-      <w:szCs w:val="16"/>
-      <w:lang w:eastAsia="es-PE"/>
-    </w:rPr>
-  </w:style>
-</w:styles>
-</file>
-
-<file path=word/stylesWithEffects.xml><?xml version="1.0" encoding="utf-8"?>
-<w:styles xmlns:wpc="http://schemas.microsoft.com/office/word/2010/wordprocessingCanvas" xmlns:mc="http://schemas.openxmlformats.org/markup-compatibility/2006" xmlns:o="urn:schemas-microsoft-com:office:office" xmlns:r="http://schemas.openxmlformats.org/officeDocument/2006/relationships" xmlns:m="http://schemas.openxmlformats.org/officeDocument/2006/math" xmlns:v="urn:schemas-microsoft-com:vml" xmlns:wp14="http://schemas.microsoft.com/office/word/2010/wordprocessingDrawing" xmlns:wp="http://schemas.openxmlformats.org/drawingml/2006/wordprocessingDrawing" xmlns:w10="urn:schemas-microsoft-com:office:word" xmlns:w="http://schemas.openxmlformats.org/wordprocessingml/2006/main" xmlns:w14="http://schemas.microsoft.com/office/word/2010/wordml" xmlns:wpg="http://schemas.microsoft.com/office/word/2010/wordprocessingGroup" xmlns:wpi="http://schemas.microsoft.com/office/word/2010/wordprocessingInk" xmlns:wne="http://schemas.microsoft.com/office/word/2006/wordml" xmlns:wps="http://schemas.microsoft.com/office/word/2010/wordprocessingShape" mc:Ignorable="w14 wp14">
-  <w:docDefaults>
-    <w:rPrDefault>
-      <w:rPr>
-        <w:rFonts w:asciiTheme="minorHAnsi" w:eastAsiaTheme="minorHAnsi" w:hAnsiTheme="minorHAnsi" w:cstheme="minorBidi"/>
-        <w:sz w:val="22"/>
-        <w:szCs w:val="22"/>
-        <w:lang w:val="es-PE" w:eastAsia="en-US" w:bidi="ar-SA"/>
-      </w:rPr>
-    </w:rPrDefault>
-    <w:pPrDefault>
-      <w:pPr>
-        <w:spacing w:after="200" w:line="276" w:lineRule="auto"/>
-      </w:pPr>
-    </w:pPrDefault>
-  </w:docDefaults>
-  <w:latentStyles w:defLockedState="0" w:defUIPriority="99" w:defSemiHidden="1" w:defUnhideWhenUsed="1" w:defQFormat="0" w:count="267">
-    <w:lsdException w:name="Normal" w:semiHidden="0" w:uiPriority="0" w:unhideWhenUsed="0" w:qFormat="1"/>
-    <w:lsdException w:name="heading 1" w:semiHidden="0" w:uiPriority="9" w:unhideWhenUsed="0" w:qFormat="1"/>
-    <w:lsdException w:name="heading 2" w:uiPriority="9" w:qFormat="1"/>
-    <w:lsdException w:name="heading 3" w:uiPriority="9" w:qFormat="1"/>
-    <w:lsdException w:name="heading 4" w:uiPriority="9" w:qFormat="1"/>
-    <w:lsdException w:name="heading 5" w:uiPriority="9" w:qFormat="1"/>
-    <w:lsdException w:name="heading 6" w:uiPriority="9" w:qFormat="1"/>
-    <w:lsdException w:name="heading 7" w:uiPriority="9" w:qFormat="1"/>
-    <w:lsdException w:name="heading 8" w:uiPriority="9" w:qFormat="1"/>
-    <w:lsdException w:name="heading 9" w:uiPriority="9" w:qFormat="1"/>
-    <w:lsdException w:name="toc 1" w:uiPriority="39"/>
-    <w:lsdException w:name="toc 2" w:uiPriority="39"/>
-    <w:lsdException w:name="toc 3" w:uiPriority="39"/>
-    <w:lsdException w:name="toc 4" w:uiPriority="39"/>
-    <w:lsdException w:name="toc 5" w:uiPriority="39"/>
-    <w:lsdException w:name="toc 6" w:uiPriority="39"/>
-    <w:lsdException w:name="toc 7" w:uiPriority="39"/>
-    <w:lsdException w:name="toc 8" w:uiPriority="39"/>
-    <w:lsdException w:name="toc 9" w:uiPriority="39"/>
-    <w:lsdException w:name="caption" w:uiPriority="35" w:qFormat="1"/>
-    <w:lsdException w:name="Title" w:semiHidden="0" w:uiPriority="10" w:unhideWhenUsed="0" w:qFormat="1"/>
-    <w:lsdException w:name="Default Paragraph Font" w:uiPriority="1"/>
-    <w:lsdException w:name="Subtitle" w:semiHidden="0" w:uiPriority="11" w:unhideWhenUsed="0" w:qFormat="1"/>
-    <w:lsdException w:name="Strong" w:semiHidden="0" w:uiPriority="22" w:unhideWhenUsed="0" w:qFormat="1"/>
-    <w:lsdException w:name="Emphasis" w:semiHidden="0" w:uiPriority="20" w:unhideWhenUsed="0" w:qFormat="1"/>
-    <w:lsdException w:name="Table Grid" w:semiHidden="0" w:uiPriority="59" w:unhideWhenUsed="0"/>
-    <w:lsdException w:name="Placeholder Text" w:unhideWhenUsed="0"/>
-    <w:lsdException w:name="No Spacing" w:semiHidden="0" w:uiPriority="1" w:unhideWhenUsed="0" w:qFormat="1"/>
-    <w:lsdException w:name="Light Shading" w:semiHidden="0" w:uiPriority="60" w:unhideWhenUsed="0"/>
-    <w:lsdException w:name="Light List" w:semiHidden="0" w:uiPriority="61" w:unhideWhenUsed="0"/>
-    <w:lsdException w:name="Light Grid" w:semiHidden="0" w:uiPriority="62" w:unhideWhenUsed="0"/>
-    <w:lsdException w:name="Medium Shading 1" w:semiHidden="0" w:uiPriority="63" w:unhideWhenUsed="0"/>
-    <w:lsdException w:name="Medium Shading 2" w:semiHidden="0" w:uiPriority="64" w:unhideWhenUsed="0"/>
-    <w:lsdException w:name="Medium List 1" w:semiHidden="0" w:uiPriority="65" w:unhideWhenUsed="0"/>
-    <w:lsdException w:name="Medium List 2" w:semiHidden="0" w:uiPriority="66" w:unhideWhenUsed="0"/>
-    <w:lsdException w:name="Medium Grid 1" w:semiHidden="0" w:uiPriority="67" w:unhideWhenUsed="0"/>
-    <w:lsdException w:name="Medium Grid 2" w:semiHidden="0" w:uiPriority="68" w:unhideWhenUsed="0"/>
-    <w:lsdException w:name="Medium Grid 3" w:semiHidden="0" w:uiPriority="69" w:unhideWhenUsed="0"/>
-    <w:lsdException w:name="Dark List" w:semiHidden="0" w:uiPriority="70" w:unhideWhenUsed="0"/>
-    <w:lsdException w:name="Colorful Shading" w:semiHidden="0" w:uiPriority="71" w:unhideWhenUsed="0"/>
-    <w:lsdException w:name="Colorful List" w:semiHidden="0" w:uiPriority="72" w:unhideWhenUsed="0"/>
-    <w:lsdException w:name="Colorful Grid" w:semiHidden="0" w:uiPriority="73" w:unhideWhenUsed="0"/>
-    <w:lsdException w:name="Light Shading Accent 1" w:semiHidden="0" w:uiPriority="60" w:unhideWhenUsed="0"/>
-    <w:lsdException w:name="Light List Accent 1" w:semiHidden="0" w:uiPriority="61" w:unhideWhenUsed="0"/>
-    <w:lsdException w:name="Light Grid Accent 1" w:semiHidden="0" w:uiPriority="62" w:unhideWhenUsed="0"/>
-    <w:lsdException w:name="Medium Shading 1 Accent 1" w:semiHidden="0" w:uiPriority="63" w:unhideWhenUsed="0"/>
-    <w:lsdException w:name="Medium Shading 2 Accent 1" w:semiHidden="0" w:uiPriority="64" w:unhideWhenUsed="0"/>
-    <w:lsdException w:name="Medium List 1 Accent 1" w:semiHidden="0" w:uiPriority="65" w:unhideWhenUsed="0"/>
-    <w:lsdException w:name="Revision" w:unhideWhenUsed="0"/>
-    <w:lsdException w:name="List Paragraph" w:semiHidden="0" w:uiPriority="34" w:unhideWhenUsed="0" w:qFormat="1"/>
-    <w:lsdException w:name="Quote" w:semiHidden="0" w:uiPriority="29" w:unhideWhenUsed="0" w:qFormat="1"/>
-    <w:lsdException w:name="Intense Quote" w:semiHidden="0" w:uiPriority="30" w:unhideWhenUsed="0" w:qFormat="1"/>
-    <w:lsdException w:name="Medium List 2 Accent 1" w:semiHidden="0" w:uiPriority="66" w:unhideWhenUsed="0"/>
-    <w:lsdException w:name="Medium Grid 1 Accent 1" w:semiHidden="0" w:uiPriority="67" w:unhideWhenUsed="0"/>
-    <w:lsdException w:name="Medium Grid 2 Accent 1" w:semiHidden="0" w:uiPriority="68" w:unhideWhenUsed="0"/>
-    <w:lsdException w:name="Medium Grid 3 Accent 1" w:semiHidden="0" w:uiPriority="69" w:unhideWhenUsed="0"/>
-    <w:lsdException w:name="Dark List Accent 1" w:semiHidden="0" w:uiPriority="70" w:unhideWhenUsed="0"/>
-    <w:lsdException w:name="Colorful Shading Accent 1" w:semiHidden="0" w:uiPriority="71" w:unhideWhenUsed="0"/>
-    <w:lsdException w:name="Colorful List Accent 1" w:semiHidden="0" w:uiPriority="72" w:unhideWhenUsed="0"/>
-    <w:lsdException w:name="Colorful Grid Accent 1" w:semiHidden="0" w:uiPriority="73" w:unhideWhenUsed="0"/>
-    <w:lsdException w:name="Light Shading Accent 2" w:semiHidden="0" w:uiPriority="60" w:unhideWhenUsed="0"/>
-    <w:lsdException w:name="Light List Accent 2" w:semiHidden="0" w:uiPriority="61" w:unhideWhenUsed="0"/>
-    <w:lsdException w:name="Light Grid Accent 2" w:semiHidden="0" w:uiPriority="62" w:unhideWhenUsed="0"/>
-    <w:lsdException w:name="Medium Shading 1 Accent 2" w:semiHidden="0" w:uiPriority="63" w:unhideWhenUsed="0"/>
-    <w:lsdException w:name="Medium Shading 2 Accent 2" w:semiHidden="0" w:uiPriority="64" w:unhideWhenUsed="0"/>
-    <w:lsdException w:name="Medium List 1 Accent 2" w:semiHidden="0" w:uiPriority="65" w:unhideWhenUsed="0"/>
-    <w:lsdException w:name="Medium List 2 Accent 2" w:semiHidden="0" w:uiPriority="66" w:unhideWhenUsed="0"/>
-    <w:lsdException w:name="Medium Grid 1 Accent 2" w:semiHidden="0" w:uiPriority="67" w:unhideWhenUsed="0"/>
-    <w:lsdException w:name="Medium Grid 2 Accent 2" w:semiHidden="0" w:uiPriority="68" w:unhideWhenUsed="0"/>
-    <w:lsdException w:name="Medium Grid 3 Accent 2" w:semiHidden="0" w:uiPriority="69" w:unhideWhenUsed="0"/>
-    <w:lsdException w:name="Dark List Accent 2" w:semiHidden="0" w:uiPriority="70" w:unhideWhenUsed="0"/>
-    <w:lsdException w:name="Colorful Shading Accent 2" w:semiHidden="0" w:uiPriority="71" w:unhideWhenUsed="0"/>
-    <w:lsdException w:name="Colorful List Accent 2" w:semiHidden="0" w:uiPriority="72" w:unhideWhenUsed="0"/>
-    <w:lsdException w:name="Colorful Grid Accent 2" w:semiHidden="0" w:uiPriority="73" w:unhideWhenUsed="0"/>
-    <w:lsdException w:name="Light Shading Accent 3" w:semiHidden="0" w:uiPriority="60" w:unhideWhenUsed="0"/>
-    <w:lsdException w:name="Light List Accent 3" w:semiHidden="0" w:uiPriority="61" w:unhideWhenUsed="0"/>
-    <w:lsdException w:name="Light Grid Accent 3" w:semiHidden="0" w:uiPriority="62" w:unhideWhenUsed="0"/>
-    <w:lsdException w:name="Medium Shading 1 Accent 3" w:semiHidden="0" w:uiPriority="63" w:unhideWhenUsed="0"/>
-    <w:lsdException w:name="Medium Shading 2 Accent 3" w:semiHidden="0" w:uiPriority="64" w:unhideWhenUsed="0"/>
-    <w:lsdException w:name="Medium List 1 Accent 3" w:semiHidden="0" w:uiPriority="65" w:unhideWhenUsed="0"/>
-    <w:lsdException w:name="Medium List 2 Accent 3" w:semiHidden="0" w:uiPriority="66" w:unhideWhenUsed="0"/>
-    <w:lsdException w:name="Medium Grid 1 Accent 3" w:semiHidden="0" w:uiPriority="67" w:unhideWhenUsed="0"/>
-    <w:lsdException w:name="Medium Grid 2 Accent 3" w:semiHidden="0" w:uiPriority="68" w:unhideWhenUsed="0"/>
-    <w:lsdException w:name="Medium Grid 3 Accent 3" w:semiHidden="0" w:uiPriority="69" w:unhideWhenUsed="0"/>
-    <w:lsdException w:name="Dark List Accent 3" w:semiHidden="0" w:uiPriority="70" w:unhideWhenUsed="0"/>
-    <w:lsdException w:name="Colorful Shading Accent 3" w:semiHidden="0" w:uiPriority="71" w:unhideWhenUsed="0"/>
-    <w:lsdException w:name="Colorful List Accent 3" w:semiHidden="0" w:uiPriority="72" w:unhideWhenUsed="0"/>
-    <w:lsdException w:name="Colorful Grid Accent 3" w:semiHidden="0" w:uiPriority="73" w:unhideWhenUsed="0"/>
-    <w:lsdException w:name="Light Shading Accent 4" w:semiHidden="0" w:uiPriority="60" w:unhideWhenUsed="0"/>
-    <w:lsdException w:name="Light List Accent 4" w:semiHidden="0" w:uiPriority="61" w:unhideWhenUsed="0"/>
-    <w:lsdException w:name="Light Grid Accent 4" w:semiHidden="0" w:uiPriority="62" w:unhideWhenUsed="0"/>
-    <w:lsdException w:name="Medium Shading 1 Accent 4" w:semiHidden="0" w:uiPriority="63" w:unhideWhenUsed="0"/>
-    <w:lsdException w:name="Medium Shading 2 Accent 4" w:semiHidden="0" w:uiPriority="64" w:unhideWhenUsed="0"/>
-    <w:lsdException w:name="Medium List 1 Accent 4" w:semiHidden="0" w:uiPriority="65" w:unhideWhenUsed="0"/>
-    <w:lsdException w:name="Medium List 2 Accent 4" w:semiHidden="0" w:uiPriority="66" w:unhideWhenUsed="0"/>
-    <w:lsdException w:name="Medium Grid 1 Accent 4" w:semiHidden="0" w:uiPriority="67" w:unhideWhenUsed="0"/>
-    <w:lsdException w:name="Medium Grid 2 Accent 4" w:semiHidden="0" w:uiPriority="68" w:unhideWhenUsed="0"/>
-    <w:lsdException w:name="Medium Grid 3 Accent 4" w:semiHidden="0" w:uiPriority="69" w:unhideWhenUsed="0"/>
-    <w:lsdException w:name="Dark List Accent 4" w:semiHidden="0" w:uiPriority="70" w:unhideWhenUsed="0"/>
-    <w:lsdException w:name="Colorful Shading Accent 4" w:semiHidden="0" w:uiPriority="71" w:unhideWhenUsed="0"/>
-    <w:lsdException w:name="Colorful List Accent 4" w:semiHidden="0" w:uiPriority="72" w:unhideWhenUsed="0"/>
-    <w:lsdException w:name="Colorful Grid Accent 4" w:semiHidden="0" w:uiPriority="73" w:unhideWhenUsed="0"/>
-    <w:lsdException w:name="Light Shading Accent 5" w:semiHidden="0" w:uiPriority="60" w:unhideWhenUsed="0"/>
-    <w:lsdException w:name="Light List Accent 5" w:semiHidden="0" w:uiPriority="61" w:unhideWhenUsed="0"/>
-    <w:lsdException w:name="Light Grid Accent 5" w:semiHidden="0" w:uiPriority="62" w:unhideWhenUsed="0"/>
-    <w:lsdException w:name="Medium Shading 1 Accent 5" w:semiHidden="0" w:uiPriority="63" w:unhideWhenUsed="0"/>
-    <w:lsdException w:name="Medium Shading 2 Accent 5" w:semiHidden="0" w:uiPriority="64" w:unhideWhenUsed="0"/>
-    <w:lsdException w:name="Medium List 1 Accent 5" w:semiHidden="0" w:uiPriority="65" w:unhideWhenUsed="0"/>
-    <w:lsdException w:name="Medium List 2 Accent 5" w:semiHidden="0" w:uiPriority="66" w:unhideWhenUsed="0"/>
-    <w:lsdException w:name="Medium Grid 1 Accent 5" w:semiHidden="0" w:uiPriority="67" w:unhideWhenUsed="0"/>
-    <w:lsdException w:name="Medium Grid 2 Accent 5" w:semiHidden="0" w:uiPriority="68" w:unhideWhenUsed="0"/>
-    <w:lsdException w:name="Medium Grid 3 Accent 5" w:semiHidden="0" w:uiPriority="69" w:unhideWhenUsed="0"/>
-    <w:lsdException w:name="Dark List Accent 5" w:semiHidden="0" w:uiPriority="70" w:unhideWhenUsed="0"/>
-    <w:lsdException w:name="Colorful Shading Accent 5" w:semiHidden="0" w:uiPriority="71" w:unhideWhenUsed="0"/>
-    <w:lsdException w:name="Colorful List Accent 5" w:semiHidden="0" w:uiPriority="72" w:unhideWhenUsed="0"/>
-    <w:lsdException w:name="Colorful Grid Accent 5" w:semiHidden="0" w:uiPriority="73" w:unhideWhenUsed="0"/>
-    <w:lsdException w:name="Light Shading Accent 6" w:semiHidden="0" w:uiPriority="60" w:unhideWhenUsed="0"/>
-    <w:lsdException w:name="Light List Accent 6" w:semiHidden="0" w:uiPriority="61" w:unhideWhenUsed="0"/>
-    <w:lsdException w:name="Light Grid Accent 6" w:semiHidden="0" w:uiPriority="62" w:unhideWhenUsed="0"/>
-    <w:lsdException w:name="Medium Shading 1 Accent 6" w:semiHidden="0" w:uiPriority="63" w:unhideWhenUsed="0"/>
-    <w:lsdException w:name="Medium Shading 2 Accent 6" w:semiHidden="0" w:uiPriority="64" w:unhideWhenUsed="0"/>
-    <w:lsdException w:name="Medium List 1 Accent 6" w:semiHidden="0" w:uiPriority="65" w:unhideWhenUsed="0"/>
-    <w:lsdException w:name="Medium List 2 Accent 6" w:semiHidden="0" w:uiPriority="66" w:unhideWhenUsed="0"/>
-    <w:lsdException w:name="Medium Grid 1 Accent 6" w:semiHidden="0" w:uiPriority="67" w:unhideWhenUsed="0"/>
-    <w:lsdException w:name="Medium Grid 2 Accent 6" w:semiHidden="0" w:uiPriority="68" w:unhideWhenUsed="0"/>
-    <w:lsdException w:name="Medium Grid 3 Accent 6" w:semiHidden="0" w:uiPriority="69" w:unhideWhenUsed="0"/>
-    <w:lsdException w:name="Dark List Accent 6" w:semiHidden="0" w:uiPriority="70" w:unhideWhenUsed="0"/>
-    <w:lsdException w:name="Colorful Shading Accent 6" w:semiHidden="0" w:uiPriority="71" w:unhideWhenUsed="0"/>
-    <w:lsdException w:name="Colorful List Accent 6" w:semiHidden="0" w:uiPriority="72" w:unhideWhenUsed="0"/>
-    <w:lsdException w:name="Colorful Grid Accent 6" w:semiHidden="0" w:uiPriority="73" w:unhideWhenUsed="0"/>
-    <w:lsdException w:name="Subtle Emphasis" w:semiHidden="0" w:uiPriority="19" w:unhideWhenUsed="0" w:qFormat="1"/>
-    <w:lsdException w:name="Intense Emphasis" w:semiHidden="0" w:uiPriority="21" w:unhideWhenUsed="0" w:qFormat="1"/>
-    <w:lsdException w:name="Subtle Reference" w:semiHidden="0" w:uiPriority="31" w:unhideWhenUsed="0" w:qFormat="1"/>
-    <w:lsdException w:name="Intense Reference" w:semiHidden="0" w:uiPriority="32" w:unhideWhenUsed="0" w:qFormat="1"/>
-    <w:lsdException w:name="Book Title" w:semiHidden="0" w:uiPriority="33" w:unhideWhenUsed="0" w:qFormat="1"/>
-    <w:lsdException w:name="Bibliography" w:uiPriority="37"/>
-    <w:lsdException w:name="TOC Heading" w:uiPriority="39" w:qFormat="1"/>
+  <w:latentStyles w:defLockedState="0" w:defUIPriority="99" w:defSemiHidden="0" w:defUnhideWhenUsed="0" w:defQFormat="0" w:count="371">
+    <w:lsdException w:name="Normal" w:uiPriority="0" w:qFormat="1"/>
+    <w:lsdException w:name="heading 1" w:uiPriority="9" w:qFormat="1"/>
+    <w:lsdException w:name="heading 2" w:semiHidden="1" w:uiPriority="9" w:unhideWhenUsed="1" w:qFormat="1"/>
+    <w:lsdException w:name="heading 3" w:semiHidden="1" w:uiPriority="9" w:unhideWhenUsed="1" w:qFormat="1"/>
+    <w:lsdException w:name="heading 4" w:semiHidden="1" w:uiPriority="9" w:unhideWhenUsed="1" w:qFormat="1"/>
+    <w:lsdException w:name="heading 5" w:semiHidden="1" w:uiPriority="9" w:unhideWhenUsed="1" w:qFormat="1"/>
+    <w:lsdException w:name="heading 6" w:semiHidden="1" w:uiPriority="9" w:unhideWhenUsed="1" w:qFormat="1"/>
+    <w:lsdException w:name="heading 7" w:semiHidden="1" w:uiPriority="9" w:unhideWhenUsed="1" w:qFormat="1"/>
+    <w:lsdException w:name="heading 8" w:semiHidden="1" w:uiPriority="9" w:unhideWhenUsed="1" w:qFormat="1"/>
+    <w:lsdException w:name="heading 9" w:semiHidden="1" w:uiPriority="9" w:unhideWhenUsed="1" w:qFormat="1"/>
+    <w:lsdException w:name="index 1" w:semiHidden="1" w:unhideWhenUsed="1"/>
+    <w:lsdException w:name="index 2" w:semiHidden="1" w:unhideWhenUsed="1"/>
+    <w:lsdException w:name="index 3" w:semiHidden="1" w:unhideWhenUsed="1"/>
+    <w:lsdException w:name="index 4" w:semiHidden="1" w:unhideWhenUsed="1"/>
+    <w:lsdException w:name="index 5" w:semiHidden="1" w:unhideWhenUsed="1"/>
+    <w:lsdException w:name="index 6" w:semiHidden="1" w:unhideWhenUsed="1"/>
+    <w:lsdException w:name="index 7" w:semiHidden="1" w:unhideWhenUsed="1"/>
+    <w:lsdException w:name="index 8" w:semiHidden="1" w:unhideWhenUsed="1"/>
+    <w:lsdException w:name="index 9" w:semiHidden="1" w:unhideWhenUsed="1"/>
+    <w:lsdException w:name="toc 1" w:semiHidden="1" w:uiPriority="39" w:unhideWhenUsed="1"/>
+    <w:lsdException w:name="toc 2" w:semiHidden="1" w:uiPriority="39" w:unhideWhenUsed="1"/>
+    <w:lsdException w:name="toc 3" w:semiHidden="1" w:uiPriority="39" w:unhideWhenUsed="1"/>
+    <w:lsdException w:name="toc 4" w:semiHidden="1" w:uiPriority="39" w:unhideWhenUsed="1"/>
+    <w:lsdException w:name="toc 5" w:semiHidden="1" w:uiPriority="39" w:unhideWhenUsed="1"/>
+    <w:lsdException w:name="toc 6" w:semiHidden="1" w:uiPriority="39" w:unhideWhenUsed="1"/>
+    <w:lsdException w:name="toc 7" w:semiHidden="1" w:uiPriority="39" w:unhideWhenUsed="1"/>
+    <w:lsdException w:name="toc 8" w:semiHidden="1" w:uiPriority="39" w:unhideWhenUsed="1"/>
+    <w:lsdException w:name="toc 9" w:semiHidden="1" w:uiPriority="39" w:unhideWhenUsed="1"/>
+    <w:lsdException w:name="Normal Indent" w:semiHidden="1" w:unhideWhenUsed="1"/>
+    <w:lsdException w:name="footnote text" w:semiHidden="1" w:unhideWhenUsed="1"/>
+    <w:lsdException w:name="annotation text" w:semiHidden="1" w:unhideWhenUsed="1"/>
+    <w:lsdException w:name="header" w:semiHidden="1" w:unhideWhenUsed="1"/>
+    <w:lsdException w:name="footer" w:semiHidden="1" w:unhideWhenUsed="1"/>
+    <w:lsdException w:name="index heading" w:semiHidden="1" w:unhideWhenUsed="1"/>
+    <w:lsdException w:name="caption" w:semiHidden="1" w:uiPriority="35" w:unhideWhenUsed="1" w:qFormat="1"/>
+    <w:lsdException w:name="table of figures" w:semiHidden="1" w:unhideWhenUsed="1"/>
+    <w:lsdException w:name="envelope address" w:semiHidden="1" w:unhideWhenUsed="1"/>
+    <w:lsdException w:name="envelope return" w:semiHidden="1" w:unhideWhenUsed="1"/>
+    <w:lsdException w:name="footnote reference" w:semiHidden="1" w:unhideWhenUsed="1"/>
+    <w:lsdException w:name="annotation reference" w:semiHidden="1" w:unhideWhenUsed="1"/>
+    <w:lsdException w:name="line number" w:semiHidden="1" w:unhideWhenUsed="1"/>
+    <w:lsdException w:name="page number" w:semiHidden="1" w:unhideWhenUsed="1"/>
+    <w:lsdException w:name="endnote reference" w:semiHidden="1" w:unhideWhenUsed="1"/>
+    <w:lsdException w:name="endnote text" w:semiHidden="1" w:unhideWhenUsed="1"/>
+    <w:lsdException w:name="table of authorities" w:semiHidden="1" w:unhideWhenUsed="1"/>
+    <w:lsdException w:name="macro" w:semiHidden="1" w:unhideWhenUsed="1"/>
+    <w:lsdException w:name="toa heading" w:semiHidden="1" w:unhideWhenUsed="1"/>
+    <w:lsdException w:name="List" w:semiHidden="1" w:unhideWhenUsed="1"/>
+    <w:lsdException w:name="List Bullet" w:semiHidden="1" w:unhideWhenUsed="1"/>
+    <w:lsdException w:name="List Number" w:semiHidden="1" w:unhideWhenUsed="1"/>
+    <w:lsdException w:name="List 2" w:semiHidden="1" w:unhideWhenUsed="1"/>
+    <w:lsdException w:name="List 3" w:semiHidden="1" w:unhideWhenUsed="1"/>
+    <w:lsdException w:name="List 4" w:semiHidden="1" w:unhideWhenUsed="1"/>
+    <w:lsdException w:name="List 5" w:semiHidden="1" w:unhideWhenUsed="1"/>
+    <w:lsdException w:name="List Bullet 2" w:semiHidden="1" w:unhideWhenUsed="1"/>
+    <w:lsdException w:name="List Bullet 3" w:semiHidden="1" w:unhideWhenUsed="1"/>
+    <w:lsdException w:name="List Bullet 4" w:semiHidden="1" w:unhideWhenUsed="1"/>
+    <w:lsdException w:name="List Bullet 5" w:semiHidden="1" w:unhideWhenUsed="1"/>
+    <w:lsdException w:name="List Number 2" w:semiHidden="1" w:unhideWhenUsed="1"/>
+    <w:lsdException w:name="List Number 3" w:semiHidden="1" w:unhideWhenUsed="1"/>
+    <w:lsdException w:name="List Number 4" w:semiHidden="1" w:unhideWhenUsed="1"/>
+    <w:lsdException w:name="List Number 5" w:semiHidden="1" w:unhideWhenUsed="1"/>
+    <w:lsdException w:name="Title" w:uiPriority="10" w:qFormat="1"/>
+    <w:lsdException w:name="Closing" w:semiHidden="1" w:unhideWhenUsed="1"/>
+    <w:lsdException w:name="Signature" w:semiHidden="1" w:unhideWhenUsed="1"/>
+    <w:lsdException w:name="Default Paragraph Font" w:semiHidden="1" w:uiPriority="1" w:unhideWhenUsed="1"/>
+    <w:lsdException w:name="Body Text" w:semiHidden="1" w:unhideWhenUsed="1"/>
+    <w:lsdException w:name="Body Text Indent" w:semiHidden="1" w:unhideWhenUsed="1"/>
+    <w:lsdException w:name="List Continue" w:semiHidden="1" w:unhideWhenUsed="1"/>
+    <w:lsdException w:name="List Continue 2" w:semiHidden="1" w:unhideWhenUsed="1"/>
+    <w:lsdException w:name="List Continue 3" w:semiHidden="1" w:unhideWhenUsed="1"/>
+    <w:lsdException w:name="List Continue 4" w:semiHidden="1" w:unhideWhenUsed="1"/>
+    <w:lsdException w:name="List Continue 5" w:semiHidden="1" w:unhideWhenUsed="1"/>
+    <w:lsdException w:name="Message Header" w:semiHidden="1" w:unhideWhenUsed="1"/>
+    <w:lsdException w:name="Subtitle" w:uiPriority="11" w:qFormat="1"/>
+    <w:lsdException w:name="Salutation" w:semiHidden="1" w:unhideWhenUsed="1"/>
+    <w:lsdException w:name="Date" w:semiHidden="1" w:unhideWhenUsed="1"/>
+    <w:lsdException w:name="Body Text First Indent" w:semiHidden="1" w:unhideWhenUsed="1"/>
+    <w:lsdException w:name="Body Text First Indent 2" w:semiHidden="1" w:unhideWhenUsed="1"/>
+    <w:lsdException w:name="Note Heading" w:semiHidden="1" w:unhideWhenUsed="1"/>
+    <w:lsdException w:name="Body Text 2" w:semiHidden="1" w:unhideWhenUsed="1"/>
+    <w:lsdException w:name="Body Text 3" w:semiHidden="1" w:unhideWhenUsed="1"/>
+    <w:lsdException w:name="Body Text Indent 2" w:semiHidden="1" w:unhideWhenUsed="1"/>
+    <w:lsdException w:name="Body Text Indent 3" w:semiHidden="1" w:unhideWhenUsed="1"/>
+    <w:lsdException w:name="Block Text" w:semiHidden="1" w:unhideWhenUsed="1"/>
+    <w:lsdException w:name="Hyperlink" w:semiHidden="1" w:unhideWhenUsed="1"/>
+    <w:lsdException w:name="FollowedHyperlink" w:semiHidden="1" w:unhideWhenUsed="1"/>
+    <w:lsdException w:name="Strong" w:uiPriority="22" w:qFormat="1"/>
+    <w:lsdException w:name="Emphasis" w:uiPriority="20" w:qFormat="1"/>
+    <w:lsdException w:name="Document Map" w:semiHidden="1" w:unhideWhenUsed="1"/>
+    <w:lsdException w:name="Plain Text" w:semiHidden="1" w:unhideWhenUsed="1"/>
+    <w:lsdException w:name="E-mail Signature" w:semiHidden="1" w:unhideWhenUsed="1"/>
+    <w:lsdException w:name="HTML Top of Form" w:semiHidden="1" w:unhideWhenUsed="1"/>
+    <w:lsdException w:name="HTML Bottom of Form" w:semiHidden="1" w:unhideWhenUsed="1"/>
+    <w:lsdException w:name="Normal (Web)" w:semiHidden="1" w:unhideWhenUsed="1"/>
+    <w:lsdException w:name="HTML Acronym" w:semiHidden="1" w:unhideWhenUsed="1"/>
+    <w:lsdException w:name="HTML Address" w:semiHidden="1" w:unhideWhenUsed="1"/>
+    <w:lsdException w:name="HTML Cite" w:semiHidden="1" w:unhideWhenUsed="1"/>
+    <w:lsdException w:name="HTML Code" w:semiHidden="1" w:unhideWhenUsed="1"/>
+    <w:lsdException w:name="HTML Definition" w:semiHidden="1" w:unhideWhenUsed="1"/>
+    <w:lsdException w:name="HTML Keyboard" w:semiHidden="1" w:unhideWhenUsed="1"/>
+    <w:lsdException w:name="HTML Preformatted" w:semiHidden="1" w:unhideWhenUsed="1"/>
+    <w:lsdException w:name="HTML Sample" w:semiHidden="1" w:unhideWhenUsed="1"/>
+    <w:lsdException w:name="HTML Typewriter" w:semiHidden="1" w:unhideWhenUsed="1"/>
+    <w:lsdException w:name="HTML Variable" w:semiHidden="1" w:unhideWhenUsed="1"/>
+    <w:lsdException w:name="Normal Table" w:semiHidden="1" w:unhideWhenUsed="1"/>
+    <w:lsdException w:name="annotation subject" w:semiHidden="1" w:unhideWhenUsed="1"/>
+    <w:lsdException w:name="No List" w:semiHidden="1" w:unhideWhenUsed="1"/>
+    <w:lsdException w:name="Outline List 1" w:semiHidden="1" w:unhideWhenUsed="1"/>
+    <w:lsdException w:name="Outline List 2" w:semiHidden="1" w:unhideWhenUsed="1"/>
+    <w:lsdException w:name="Outline List 3" w:semiHidden="1" w:unhideWhenUsed="1"/>
+    <w:lsdException w:name="Table Simple 1" w:semiHidden="1" w:unhideWhenUsed="1"/>
+    <w:lsdException w:name="Table Simple 2" w:semiHidden="1" w:unhideWhenUsed="1"/>
+    <w:lsdException w:name="Table Simple 3" w:semiHidden="1" w:unhideWhenUsed="1"/>
+    <w:lsdException w:name="Table Classic 1" w:semiHidden="1" w:unhideWhenUsed="1"/>
+    <w:lsdException w:name="Table Classic 2" w:semiHidden="1" w:unhideWhenUsed="1"/>
+    <w:lsdException w:name="Table Classic 3" w:semiHidden="1" w:unhideWhenUsed="1"/>
+    <w:lsdException w:name="Table Classic 4" w:semiHidden="1" w:unhideWhenUsed="1"/>
+    <w:lsdException w:name="Table Colorful 1" w:semiHidden="1" w:unhideWhenUsed="1"/>
+    <w:lsdException w:name="Table Colorful 2" w:semiHidden="1" w:unhideWhenUsed="1"/>
+    <w:lsdException w:name="Table Colorful 3" w:semiHidden="1" w:unhideWhenUsed="1"/>
+    <w:lsdException w:name="Table Columns 1" w:semiHidden="1" w:unhideWhenUsed="1"/>
+    <w:lsdException w:name="Table Columns 2" w:semiHidden="1" w:unhideWhenUsed="1"/>
+    <w:lsdException w:name="Table Columns 3" w:semiHidden="1" w:unhideWhenUsed="1"/>
+    <w:lsdException w:name="Table Columns 4" w:semiHidden="1" w:unhideWhenUsed="1"/>
+    <w:lsdException w:name="Table Columns 5" w:semiHidden="1" w:unhideWhenUsed="1"/>
+    <w:lsdException w:name="Table Grid 1" w:semiHidden="1" w:unhideWhenUsed="1"/>
+    <w:lsdException w:name="Table Grid 2" w:semiHidden="1" w:unhideWhenUsed="1"/>
+    <w:lsdException w:name="Table Grid 3" w:semiHidden="1" w:unhideWhenUsed="1"/>
+    <w:lsdException w:name="Table Grid 4" w:semiHidden="1" w:unhideWhenUsed="1"/>
+    <w:lsdException w:name="Table Grid 5" w:semiHidden="1" w:unhideWhenUsed="1"/>
+    <w:lsdException w:name="Table Grid 6" w:semiHidden="1" w:unhideWhenUsed="1"/>
+    <w:lsdException w:name="Table Grid 7" w:semiHidden="1" w:unhideWhenUsed="1"/>
+    <w:lsdException w:name="Table Grid 8" w:semiHidden="1" w:unhideWhenUsed="1"/>
+    <w:lsdException w:name="Table List 1" w:semiHidden="1" w:unhideWhenUsed="1"/>
+    <w:lsdException w:name="Table List 2" w:semiHidden="1" w:unhideWhenUsed="1"/>
+    <w:lsdException w:name="Table List 3" w:semiHidden="1" w:unhideWhenUsed="1"/>
+    <w:lsdException w:name="Table List 4" w:semiHidden="1" w:unhideWhenUsed="1"/>
+    <w:lsdException w:name="Table List 5" w:semiHidden="1" w:unhideWhenUsed="1"/>
+    <w:lsdException w:name="Table List 6" w:semiHidden="1" w:unhideWhenUsed="1"/>
+    <w:lsdException w:name="Table List 7" w:semiHidden="1" w:unhideWhenUsed="1"/>
+    <w:lsdException w:name="Table List 8" w:semiHidden="1" w:unhideWhenUsed="1"/>
+    <w:lsdException w:name="Table 3D effects 1" w:semiHidden="1" w:unhideWhenUsed="1"/>
+    <w:lsdException w:name="Table 3D effects 2" w:semiHidden="1" w:unhideWhenUsed="1"/>
+    <w:lsdException w:name="Table 3D effects 3" w:semiHidden="1" w:unhideWhenUsed="1"/>
+    <w:lsdException w:name="Table Contemporary" w:semiHidden="1" w:unhideWhenUsed="1"/>
+    <w:lsdException w:name="Table Elegant" w:semiHidden="1" w:unhideWhenUsed="1"/>
+    <w:lsdException w:name="Table Professional" w:semiHidden="1" w:unhideWhenUsed="1"/>
+    <w:lsdException w:name="Table Subtle 1" w:semiHidden="1" w:unhideWhenUsed="1"/>
+    <w:lsdException w:name="Table Subtle 2" w:semiHidden="1" w:unhideWhenUsed="1"/>
+    <w:lsdException w:name="Table Web 1" w:semiHidden="1" w:unhideWhenUsed="1"/>
+    <w:lsdException w:name="Table Web 2" w:semiHidden="1" w:unhideWhenUsed="1"/>
+    <w:lsdException w:name="Table Web 3" w:semiHidden="1" w:unhideWhenUsed="1"/>
+    <w:lsdException w:name="Balloon Text" w:semiHidden="1" w:unhideWhenUsed="1"/>
+    <w:lsdException w:name="Table Grid" w:uiPriority="59"/>
+    <w:lsdException w:name="Table Theme" w:semiHidden="1" w:unhideWhenUsed="1"/>
+    <w:lsdException w:name="Placeholder Text" w:semiHidden="1"/>
+    <w:lsdException w:name="No Spacing" w:uiPriority="1" w:qFormat="1"/>
+    <w:lsdException w:name="Light Shading" w:uiPriority="60"/>
+    <w:lsdException w:name="Light List" w:uiPriority="61"/>
+    <w:lsdException w:name="Light Grid" w:uiPriority="62"/>
+    <w:lsdException w:name="Medium Shading 1" w:uiPriority="63"/>
+    <w:lsdException w:name="Medium Shading 2" w:uiPriority="64"/>
+    <w:lsdException w:name="Medium List 1" w:uiPriority="65"/>
+    <w:lsdException w:name="Medium List 2" w:uiPriority="66"/>
+    <w:lsdException w:name="Medium Grid 1" w:uiPriority="67"/>
+    <w:lsdException w:name="Medium Grid 2" w:uiPriority="68"/>
+    <w:lsdException w:name="Medium Grid 3" w:uiPriority="69"/>
+    <w:lsdException w:name="Dark List" w:uiPriority="70"/>
+    <w:lsdException w:name="Colorful Shading" w:uiPriority="71"/>
+    <w:lsdException w:name="Colorful List" w:uiPriority="72"/>
+    <w:lsdException w:name="Colorful Grid" w:uiPriority="73"/>
+    <w:lsdException w:name="Light Shading Accent 1" w:uiPriority="60"/>
+    <w:lsdException w:name="Light List Accent 1" w:uiPriority="61"/>
+    <w:lsdException w:name="Light Grid Accent 1" w:uiPriority="62"/>
+    <w:lsdException w:name="Medium Shading 1 Accent 1" w:uiPriority="63"/>
+    <w:lsdException w:name="Medium Shading 2 Accent 1" w:uiPriority="64"/>
+    <w:lsdException w:name="Medium List 1 Accent 1" w:uiPriority="65"/>
+    <w:lsdException w:name="Revision" w:semiHidden="1"/>
+    <w:lsdException w:name="List Paragraph" w:uiPriority="34" w:qFormat="1"/>
+    <w:lsdException w:name="Quote" w:uiPriority="29" w:qFormat="1"/>
+    <w:lsdException w:name="Intense Quote" w:uiPriority="30" w:qFormat="1"/>
+    <w:lsdException w:name="Medium List 2 Accent 1" w:uiPriority="66"/>
+    <w:lsdException w:name="Medium Grid 1 Accent 1" w:uiPriority="67"/>
+    <w:lsdException w:name="Medium Grid 2 Accent 1" w:uiPriority="68"/>
+    <w:lsdException w:name="Medium Grid 3 Accent 1" w:uiPriority="69"/>
+    <w:lsdException w:name="Dark List Accent 1" w:uiPriority="70"/>
+    <w:lsdException w:name="Colorful Shading Accent 1" w:uiPriority="71"/>
+    <w:lsdException w:name="Colorful List Accent 1" w:uiPriority="72"/>
+    <w:lsdException w:name="Colorful Grid Accent 1" w:uiPriority="73"/>
+    <w:lsdException w:name="Light Shading Accent 2" w:uiPriority="60"/>
+    <w:lsdException w:name="Light List Accent 2" w:uiPriority="61"/>
+    <w:lsdException w:name="Light Grid Accent 2" w:uiPriority="62"/>
+    <w:lsdException w:name="Medium Shading 1 Accent 2" w:uiPriority="63"/>
+    <w:lsdException w:name="Medium Shading 2 Accent 2" w:uiPriority="64"/>
+    <w:lsdException w:name="Medium List 1 Accent 2" w:uiPriority="65"/>
+    <w:lsdException w:name="Medium List 2 Accent 2" w:uiPriority="66"/>
+    <w:lsdException w:name="Medium Grid 1 Accent 2" w:uiPriority="67"/>
+    <w:lsdException w:name="Medium Grid 2 Accent 2" w:uiPriority="68"/>
+    <w:lsdException w:name="Medium Grid 3 Accent 2" w:uiPriority="69"/>
+    <w:lsdException w:name="Dark List Accent 2" w:uiPriority="70"/>
+    <w:lsdException w:name="Colorful Shading Accent 2" w:uiPriority="71"/>
+    <w:lsdException w:name="Colorful List Accent 2" w:uiPriority="72"/>
+    <w:lsdException w:name="Colorful Grid Accent 2" w:uiPriority="73"/>
+    <w:lsdException w:name="Light Shading Accent 3" w:uiPriority="60"/>
+    <w:lsdException w:name="Light List Accent 3" w:uiPriority="61"/>
+    <w:lsdException w:name="Light Grid Accent 3" w:uiPriority="62"/>
+    <w:lsdException w:name="Medium Shading 1 Accent 3" w:uiPriority="63"/>
+    <w:lsdException w:name="Medium Shading 2 Accent 3" w:uiPriority="64"/>
+    <w:lsdException w:name="Medium List 1 Accent 3" w:uiPriority="65"/>
+    <w:lsdException w:name="Medium List 2 Accent 3" w:uiPriority="66"/>
+    <w:lsdException w:name="Medium Grid 1 Accent 3" w:uiPriority="67"/>
+    <w:lsdException w:name="Medium Grid 2 Accent 3" w:uiPriority="68"/>
+    <w:lsdException w:name="Medium Grid 3 Accent 3" w:uiPriority="69"/>
+    <w:lsdException w:name="Dark List Accent 3" w:uiPriority="70"/>
+    <w:lsdException w:name="Colorful Shading Accent 3" w:uiPriority="71"/>
+    <w:lsdException w:name="Colorful List Accent 3" w:uiPriority="72"/>
+    <w:lsdException w:name="Colorful Grid Accent 3" w:uiPriority="73"/>
+    <w:lsdException w:name="Light Shading Accent 4" w:uiPriority="60"/>
+    <w:lsdException w:name="Light List Accent 4" w:uiPriority="61"/>
+    <w:lsdException w:name="Light Grid Accent 4" w:uiPriority="62"/>
+    <w:lsdException w:name="Medium Shading 1 Accent 4" w:uiPriority="63"/>
+    <w:lsdException w:name="Medium Shading 2 Accent 4" w:uiPriority="64"/>
+    <w:lsdException w:name="Medium List 1 Accent 4" w:uiPriority="65"/>
+    <w:lsdException w:name="Medium List 2 Accent 4" w:uiPriority="66"/>
+    <w:lsdException w:name="Medium Grid 1 Accent 4" w:uiPriority="67"/>
+    <w:lsdException w:name="Medium Grid 2 Accent 4" w:uiPriority="68"/>
+    <w:lsdException w:name="Medium Grid 3 Accent 4" w:uiPriority="69"/>
+    <w:lsdException w:name="Dark List Accent 4" w:uiPriority="70"/>
+    <w:lsdException w:name="Colorful Shading Accent 4" w:uiPriority="71"/>
+    <w:lsdException w:name="Colorful List Accent 4" w:uiPriority="72"/>
+    <w:lsdException w:name="Colorful Grid Accent 4" w:uiPriority="73"/>
+    <w:lsdException w:name="Light Shading Accent 5" w:uiPriority="60"/>
+    <w:lsdException w:name="Light List Accent 5" w:uiPriority="61"/>
+    <w:lsdException w:name="Light Grid Accent 5" w:uiPriority="62"/>
+    <w:lsdException w:name="Medium Shading 1 Accent 5" w:uiPriority="63"/>
+    <w:lsdException w:name="Medium Shading 2 Accent 5" w:uiPriority="64"/>
+    <w:lsdException w:name="Medium List 1 Accent 5" w:uiPriority="65"/>
+    <w:lsdException w:name="Medium List 2 Accent 5" w:uiPriority="66"/>
+    <w:lsdException w:name="Medium Grid 1 Accent 5" w:uiPriority="67"/>
+    <w:lsdException w:name="Medium Grid 2 Accent 5" w:uiPriority="68"/>
+    <w:lsdException w:name="Medium Grid 3 Accent 5" w:uiPriority="69"/>
+    <w:lsdException w:name="Dark List Accent 5" w:uiPriority="70"/>
+    <w:lsdException w:name="Colorful Shading Accent 5" w:uiPriority="71"/>
+    <w:lsdException w:name="Colorful List Accent 5" w:uiPriority="72"/>
+    <w:lsdException w:name="Colorful Grid Accent 5" w:uiPriority="73"/>
+    <w:lsdException w:name="Light Shading Accent 6" w:uiPriority="60"/>
+    <w:lsdException w:name="Light List Accent 6" w:uiPriority="61"/>
+    <w:lsdException w:name="Light Grid Accent 6" w:uiPriority="62"/>
+    <w:lsdException w:name="Medium Shading 1 Accent 6" w:uiPriority="63"/>
+    <w:lsdException w:name="Medium Shading 2 Accent 6" w:uiPriority="64"/>
+    <w:lsdException w:name="Medium List 1 Accent 6" w:uiPriority="65"/>
+    <w:lsdException w:name="Medium List 2 Accent 6" w:uiPriority="66"/>
+    <w:lsdException w:name="Medium Grid 1 Accent 6" w:uiPriority="67"/>
+    <w:lsdException w:name="Medium Grid 2 Accent 6" w:uiPriority="68"/>
+    <w:lsdException w:name="Medium Grid 3 Accent 6" w:uiPriority="69"/>
+    <w:lsdException w:name="Dark List Accent 6" w:uiPriority="70"/>
+    <w:lsdException w:name="Colorful Shading Accent 6" w:uiPriority="71"/>
+    <w:lsdException w:name="Colorful List Accent 6" w:uiPriority="72"/>
+    <w:lsdException w:name="Colorful Grid Accent 6" w:uiPriority="73"/>
+    <w:lsdException w:name="Subtle Emphasis" w:uiPriority="19" w:qFormat="1"/>
+    <w:lsdException w:name="Intense Emphasis" w:uiPriority="21" w:qFormat="1"/>
+    <w:lsdException w:name="Subtle Reference" w:uiPriority="31" w:qFormat="1"/>
+    <w:lsdException w:name="Intense Reference" w:uiPriority="32" w:qFormat="1"/>
+    <w:lsdException w:name="Book Title" w:uiPriority="33" w:qFormat="1"/>
+    <w:lsdException w:name="Bibliography" w:semiHidden="1" w:uiPriority="37" w:unhideWhenUsed="1"/>
+    <w:lsdException w:name="TOC Heading" w:semiHidden="1" w:uiPriority="39" w:unhideWhenUsed="1" w:qFormat="1"/>
+    <w:lsdException w:name="Plain Table 1" w:uiPriority="41"/>
+    <w:lsdException w:name="Plain Table 2" w:uiPriority="42"/>
+    <w:lsdException w:name="Plain Table 3" w:uiPriority="43"/>
+    <w:lsdException w:name="Plain Table 4" w:uiPriority="44"/>
+    <w:lsdException w:name="Plain Table 5" w:uiPriority="45"/>
+    <w:lsdException w:name="Grid Table Light" w:uiPriority="40"/>
+    <w:lsdException w:name="Grid Table 1 Light" w:uiPriority="46"/>
+    <w:lsdException w:name="Grid Table 2" w:uiPriority="47"/>
+    <w:lsdException w:name="Grid Table 3" w:uiPriority="48"/>
+    <w:lsdException w:name="Grid Table 4" w:uiPriority="49"/>
+    <w:lsdException w:name="Grid Table 5 Dark" w:uiPriority="50"/>
+    <w:lsdException w:name="Grid Table 6 Colorful" w:uiPriority="51"/>
+    <w:lsdException w:name="Grid Table 7 Colorful" w:uiPriority="52"/>
+    <w:lsdException w:name="Grid Table 1 Light Accent 1" w:uiPriority="46"/>
+    <w:lsdException w:name="Grid Table 2 Accent 1" w:uiPriority="47"/>
+    <w:lsdException w:name="Grid Table 3 Accent 1" w:uiPriority="48"/>
+    <w:lsdException w:name="Grid Table 4 Accent 1" w:uiPriority="49"/>
+    <w:lsdException w:name="Grid Table 5 Dark Accent 1" w:uiPriority="50"/>
+    <w:lsdException w:name="Grid Table 6 Colorful Accent 1" w:uiPriority="51"/>
+    <w:lsdException w:name="Grid Table 7 Colorful Accent 1" w:uiPriority="52"/>
+    <w:lsdException w:name="Grid Table 1 Light Accent 2" w:uiPriority="46"/>
+    <w:lsdException w:name="Grid Table 2 Accent 2" w:uiPriority="47"/>
+    <w:lsdException w:name="Grid Table 3 Accent 2" w:uiPriority="48"/>
+    <w:lsdException w:name="Grid Table 4 Accent 2" w:uiPriority="49"/>
+    <w:lsdException w:name="Grid Table 5 Dark Accent 2" w:uiPriority="50"/>
+    <w:lsdException w:name="Grid Table 6 Colorful Accent 2" w:uiPriority="51"/>
+    <w:lsdException w:name="Grid Table 7 Colorful Accent 2" w:uiPriority="52"/>
+    <w:lsdException w:name="Grid Table 1 Light Accent 3" w:uiPriority="46"/>
+    <w:lsdException w:name="Grid Table 2 Accent 3" w:uiPriority="47"/>
+    <w:lsdException w:name="Grid Table 3 Accent 3" w:uiPriority="48"/>
+    <w:lsdException w:name="Grid Table 4 Accent 3" w:uiPriority="49"/>
+    <w:lsdException w:name="Grid Table 5 Dark Accent 3" w:uiPriority="50"/>
+    <w:lsdException w:name="Grid Table 6 Colorful Accent 3" w:uiPriority="51"/>
+    <w:lsdException w:name="Grid Table 7 Colorful Accent 3" w:uiPriority="52"/>
+    <w:lsdException w:name="Grid Table 1 Light Accent 4" w:uiPriority="46"/>
+    <w:lsdException w:name="Grid Table 2 Accent 4" w:uiPriority="47"/>
+    <w:lsdException w:name="Grid Table 3 Accent 4" w:uiPriority="48"/>
+    <w:lsdException w:name="Grid Table 4 Accent 4" w:uiPriority="49"/>
+    <w:lsdException w:name="Grid Table 5 Dark Accent 4" w:uiPriority="50"/>
+    <w:lsdException w:name="Grid Table 6 Colorful Accent 4" w:uiPriority="51"/>
+    <w:lsdException w:name="Grid Table 7 Colorful Accent 4" w:uiPriority="52"/>
+    <w:lsdException w:name="Grid Table 1 Light Accent 5" w:uiPriority="46"/>
+    <w:lsdException w:name="Grid Table 2 Accent 5" w:uiPriority="47"/>
+    <w:lsdException w:name="Grid Table 3 Accent 5" w:uiPriority="48"/>
+    <w:lsdException w:name="Grid Table 4 Accent 5" w:uiPriority="49"/>
+    <w:lsdException w:name="Grid Table 5 Dark Accent 5" w:uiPriority="50"/>
+    <w:lsdException w:name="Grid Table 6 Colorful Accent 5" w:uiPriority="51"/>
+    <w:lsdException w:name="Grid Table 7 Colorful Accent 5" w:uiPriority="52"/>
+    <w:lsdException w:name="Grid Table 1 Light Accent 6" w:uiPriority="46"/>
+    <w:lsdException w:name="Grid Table 2 Accent 6" w:uiPriority="47"/>
+    <w:lsdException w:name="Grid Table 3 Accent 6" w:uiPriority="48"/>
+    <w:lsdException w:name="Grid Table 4 Accent 6" w:uiPriority="49"/>
+    <w:lsdException w:name="Grid Table 5 Dark Accent 6" w:uiPriority="50"/>
+    <w:lsdException w:name="Grid Table 6 Colorful Accent 6" w:uiPriority="51"/>
+    <w:lsdException w:name="Grid Table 7 Colorful Accent 6" w:uiPriority="52"/>
+    <w:lsdException w:name="List Table 1 Light" w:uiPriority="46"/>
+    <w:lsdException w:name="List Table 2" w:uiPriority="47"/>
+    <w:lsdException w:name="List Table 3" w:uiPriority="48"/>
+    <w:lsdException w:name="List Table 4" w:uiPriority="49"/>
+    <w:lsdException w:name="List Table 5 Dark" w:uiPriority="50"/>
+    <w:lsdException w:name="List Table 6 Colorful" w:uiPriority="51"/>
+    <w:lsdException w:name="List Table 7 Colorful" w:uiPriority="52"/>
+    <w:lsdException w:name="List Table 1 Light Accent 1" w:uiPriority="46"/>
+    <w:lsdException w:name="List Table 2 Accent 1" w:uiPriority="47"/>
+    <w:lsdException w:name="List Table 3 Accent 1" w:uiPriority="48"/>
+    <w:lsdException w:name="List Table 4 Accent 1" w:uiPriority="49"/>
+    <w:lsdException w:name="List Table 5 Dark Accent 1" w:uiPriority="50"/>
+    <w:lsdException w:name="List Table 6 Colorful Accent 1" w:uiPriority="51"/>
+    <w:lsdException w:name="List Table 7 Colorful Accent 1" w:uiPriority="52"/>
+    <w:lsdException w:name="List Table 1 Light Accent 2" w:uiPriority="46"/>
+    <w:lsdException w:name="List Table 2 Accent 2" w:uiPriority="47"/>
+    <w:lsdException w:name="List Table 3 Accent 2" w:uiPriority="48"/>
+    <w:lsdException w:name="List Table 4 Accent 2" w:uiPriority="49"/>
+    <w:lsdException w:name="List Table 5 Dark Accent 2" w:uiPriority="50"/>
+    <w:lsdException w:name="List Table 6 Colorful Accent 2" w:uiPriority="51"/>
+    <w:lsdException w:name="List Table 7 Colorful Accent 2" w:uiPriority="52"/>
+    <w:lsdException w:name="List Table 1 Light Accent 3" w:uiPriority="46"/>
+    <w:lsdException w:name="List Table 2 Accent 3" w:uiPriority="47"/>
+    <w:lsdException w:name="List Table 3 Accent 3" w:uiPriority="48"/>
+    <w:lsdException w:name="List Table 4 Accent 3" w:uiPriority="49"/>
+    <w:lsdException w:name="List Table 5 Dark Accent 3" w:uiPriority="50"/>
+    <w:lsdException w:name="List Table 6 Colorful Accent 3" w:uiPriority="51"/>
+    <w:lsdException w:name="List Table 7 Colorful Accent 3" w:uiPriority="52"/>
+    <w:lsdException w:name="List Table 1 Light Accent 4" w:uiPriority="46"/>
+    <w:lsdException w:name="List Table 2 Accent 4" w:uiPriority="47"/>
+    <w:lsdException w:name="List Table 3 Accent 4" w:uiPriority="48"/>
+    <w:lsdException w:name="List Table 4 Accent 4" w:uiPriority="49"/>
+    <w:lsdException w:name="List Table 5 Dark Accent 4" w:uiPriority="50"/>
+    <w:lsdException w:name="List Table 6 Colorful Accent 4" w:uiPriority="51"/>
+    <w:lsdException w:name="List Table 7 Colorful Accent 4" w:uiPriority="52"/>
+    <w:lsdException w:name="List Table 1 Light Accent 5" w:uiPriority="46"/>
+    <w:lsdException w:name="List Table 2 Accent 5" w:uiPriority="47"/>
+    <w:lsdException w:name="List Table 3 Accent 5" w:uiPriority="48"/>
+    <w:lsdException w:name="List Table 4 Accent 5" w:uiPriority="49"/>
+    <w:lsdException w:name="List Table 5 Dark Accent 5" w:uiPriority="50"/>
+    <w:lsdException w:name="List Table 6 Colorful Accent 5" w:uiPriority="51"/>
+    <w:lsdException w:name="List Table 7 Colorful Accent 5" w:uiPriority="52"/>
+    <w:lsdException w:name="List Table 1 Light Accent 6" w:uiPriority="46"/>
+    <w:lsdException w:name="List Table 2 Accent 6" w:uiPriority="47"/>
+    <w:lsdException w:name="List Table 3 Accent 6" w:uiPriority="48"/>
+    <w:lsdException w:name="List Table 4 Accent 6" w:uiPriority="49"/>
+    <w:lsdException w:name="List Table 5 Dark Accent 6" w:uiPriority="50"/>
+    <w:lsdException w:name="List Table 6 Colorful Accent 6" w:uiPriority="51"/>
+    <w:lsdException w:name="List Table 7 Colorful Accent 6" w:uiPriority="52"/>
   </w:latentStyles>
   <w:style w:type="paragraph" w:default="1" w:styleId="Normal">
     <w:name w:val="Normal"/>

</xml_diff>

<commit_message>
Agregadas fases de control de cambios: Recepcion y Clasificacion de cambios
</commit_message>
<xml_diff>
--- a/Gestión de Configuración/GXO - PGCC.docx
+++ b/Gestión de Configuración/GXO - PGCC.docx
@@ -1,6 +1,6 @@
 
 <file path=word/document.xml><?xml version="1.0" encoding="utf-8"?>
-<w:document xmlns:wpc="http://schemas.microsoft.com/office/word/2010/wordprocessingCanvas" xmlns:mc="http://schemas.openxmlformats.org/markup-compatibility/2006" xmlns:o="urn:schemas-microsoft-com:office:office" xmlns:r="http://schemas.openxmlformats.org/officeDocument/2006/relationships" xmlns:m="http://schemas.openxmlformats.org/officeDocument/2006/math" xmlns:v="urn:schemas-microsoft-com:vml" xmlns:wp14="http://schemas.microsoft.com/office/word/2010/wordprocessingDrawing" xmlns:wp="http://schemas.openxmlformats.org/drawingml/2006/wordprocessingDrawing" xmlns:w10="urn:schemas-microsoft-com:office:word" xmlns:w="http://schemas.openxmlformats.org/wordprocessingml/2006/main" xmlns:w14="http://schemas.microsoft.com/office/word/2010/wordml" xmlns:w15="http://schemas.microsoft.com/office/word/2012/wordml" xmlns:wpg="http://schemas.microsoft.com/office/word/2010/wordprocessingGroup" xmlns:wpi="http://schemas.microsoft.com/office/word/2010/wordprocessingInk" xmlns:wne="http://schemas.microsoft.com/office/word/2006/wordml" xmlns:wps="http://schemas.microsoft.com/office/word/2010/wordprocessingShape" mc:Ignorable="w14 w15 wp14">
+<w:document xmlns:wpc="http://schemas.microsoft.com/office/word/2010/wordprocessingCanvas" xmlns:mc="http://schemas.openxmlformats.org/markup-compatibility/2006" xmlns:o="urn:schemas-microsoft-com:office:office" xmlns:r="http://schemas.openxmlformats.org/officeDocument/2006/relationships" xmlns:m="http://schemas.openxmlformats.org/officeDocument/2006/math" xmlns:v="urn:schemas-microsoft-com:vml" xmlns:wp14="http://schemas.microsoft.com/office/word/2010/wordprocessingDrawing" xmlns:wp="http://schemas.openxmlformats.org/drawingml/2006/wordprocessingDrawing" xmlns:w10="urn:schemas-microsoft-com:office:word" xmlns:w="http://schemas.openxmlformats.org/wordprocessingml/2006/main" xmlns:w14="http://schemas.microsoft.com/office/word/2010/wordml" xmlns:wpg="http://schemas.microsoft.com/office/word/2010/wordprocessingGroup" xmlns:wpi="http://schemas.microsoft.com/office/word/2010/wordprocessingInk" xmlns:wne="http://schemas.microsoft.com/office/word/2006/wordml" xmlns:wps="http://schemas.microsoft.com/office/word/2010/wordprocessingShape" mc:Ignorable="w14 wp14">
   <w:body>
     <w:p>
       <w:pPr>
@@ -823,6 +823,14 @@
                 <w:sz w:val="22"/>
               </w:rPr>
             </w:pPr>
+            <w:r>
+              <w:rPr>
+                <w:rFonts w:asciiTheme="minorHAnsi" w:eastAsia="Verdana" w:hAnsiTheme="minorHAnsi"/>
+                <w:b w:val="0"/>
+                <w:sz w:val="22"/>
+              </w:rPr>
+              <w:t>1.1</w:t>
+            </w:r>
           </w:p>
         </w:tc>
         <w:tc>
@@ -845,6 +853,13 @@
                 <w:sz w:val="22"/>
               </w:rPr>
             </w:pPr>
+            <w:r>
+              <w:rPr>
+                <w:rFonts w:asciiTheme="minorHAnsi" w:eastAsia="Verdana" w:hAnsiTheme="minorHAnsi"/>
+                <w:sz w:val="22"/>
+              </w:rPr>
+              <w:t>CZ</w:t>
+            </w:r>
           </w:p>
         </w:tc>
         <w:tc>
@@ -867,6 +882,13 @@
                 <w:sz w:val="22"/>
               </w:rPr>
             </w:pPr>
+            <w:r>
+              <w:rPr>
+                <w:rFonts w:asciiTheme="minorHAnsi" w:eastAsia="Verdana" w:hAnsiTheme="minorHAnsi"/>
+                <w:sz w:val="22"/>
+              </w:rPr>
+              <w:t>-</w:t>
+            </w:r>
           </w:p>
         </w:tc>
         <w:tc>
@@ -889,6 +911,13 @@
                 <w:sz w:val="22"/>
               </w:rPr>
             </w:pPr>
+            <w:r>
+              <w:rPr>
+                <w:rFonts w:asciiTheme="minorHAnsi" w:eastAsia="Verdana" w:hAnsiTheme="minorHAnsi"/>
+                <w:sz w:val="22"/>
+              </w:rPr>
+              <w:t>-</w:t>
+            </w:r>
           </w:p>
         </w:tc>
         <w:tc>
@@ -911,6 +940,13 @@
                 <w:sz w:val="22"/>
               </w:rPr>
             </w:pPr>
+            <w:r>
+              <w:rPr>
+                <w:rFonts w:asciiTheme="minorHAnsi" w:eastAsia="Verdana" w:hAnsiTheme="minorHAnsi"/>
+                <w:sz w:val="22"/>
+              </w:rPr>
+              <w:t>03/06/14</w:t>
+            </w:r>
           </w:p>
         </w:tc>
         <w:tc>
@@ -921,6 +957,79 @@
             </w:tcBorders>
             <w:vAlign w:val="center"/>
           </w:tcPr>
+          <w:p>
+            <w:pPr>
+              <w:tabs>
+                <w:tab w:val="left" w:pos="-4820"/>
+              </w:tabs>
+              <w:cnfStyle w:val="000000010000" w:firstRow="0" w:lastRow="0" w:firstColumn="0" w:lastColumn="0" w:oddVBand="0" w:evenVBand="0" w:oddHBand="0" w:evenHBand="1" w:firstRowFirstColumn="0" w:firstRowLastColumn="0" w:lastRowFirstColumn="0" w:lastRowLastColumn="0"/>
+              <w:rPr>
+                <w:rFonts w:asciiTheme="minorHAnsi" w:eastAsia="Verdana" w:hAnsiTheme="minorHAnsi"/>
+                <w:b/>
+                <w:sz w:val="22"/>
+              </w:rPr>
+            </w:pPr>
+            <w:r>
+              <w:rPr>
+                <w:rFonts w:asciiTheme="minorHAnsi" w:eastAsia="Verdana" w:hAnsiTheme="minorHAnsi"/>
+                <w:b/>
+                <w:sz w:val="22"/>
+              </w:rPr>
+              <w:t xml:space="preserve">Versión Inicial de: </w:t>
+            </w:r>
+          </w:p>
+          <w:p>
+            <w:pPr>
+              <w:pStyle w:val="Prrafodelista"/>
+              <w:numPr>
+                <w:ilvl w:val="0"/>
+                <w:numId w:val="12"/>
+              </w:numPr>
+              <w:tabs>
+                <w:tab w:val="left" w:pos="-4820"/>
+              </w:tabs>
+              <w:cnfStyle w:val="000000010000" w:firstRow="0" w:lastRow="0" w:firstColumn="0" w:lastColumn="0" w:oddVBand="0" w:evenVBand="0" w:oddHBand="0" w:evenHBand="1" w:firstRowFirstColumn="0" w:firstRowLastColumn="0" w:lastRowFirstColumn="0" w:lastRowLastColumn="0"/>
+              <w:rPr>
+                <w:rFonts w:asciiTheme="minorHAnsi" w:eastAsia="Verdana" w:hAnsiTheme="minorHAnsi"/>
+                <w:b/>
+                <w:sz w:val="22"/>
+              </w:rPr>
+            </w:pPr>
+            <w:r>
+              <w:rPr>
+                <w:rFonts w:asciiTheme="minorHAnsi" w:eastAsia="Verdana" w:hAnsiTheme="minorHAnsi"/>
+                <w:b/>
+                <w:sz w:val="22"/>
+              </w:rPr>
+              <w:t>Recibir y Analizar la Petición</w:t>
+            </w:r>
+          </w:p>
+          <w:p>
+            <w:pPr>
+              <w:pStyle w:val="Prrafodelista"/>
+              <w:numPr>
+                <w:ilvl w:val="0"/>
+                <w:numId w:val="12"/>
+              </w:numPr>
+              <w:tabs>
+                <w:tab w:val="left" w:pos="-4820"/>
+              </w:tabs>
+              <w:cnfStyle w:val="000000010000" w:firstRow="0" w:lastRow="0" w:firstColumn="0" w:lastColumn="0" w:oddVBand="0" w:evenVBand="0" w:oddHBand="0" w:evenHBand="1" w:firstRowFirstColumn="0" w:firstRowLastColumn="0" w:lastRowFirstColumn="0" w:lastRowLastColumn="0"/>
+              <w:rPr>
+                <w:rFonts w:asciiTheme="minorHAnsi" w:eastAsia="Verdana" w:hAnsiTheme="minorHAnsi"/>
+                <w:b/>
+                <w:sz w:val="22"/>
+              </w:rPr>
+            </w:pPr>
+            <w:r>
+              <w:rPr>
+                <w:rFonts w:asciiTheme="minorHAnsi" w:eastAsia="Verdana" w:hAnsiTheme="minorHAnsi"/>
+                <w:b/>
+                <w:sz w:val="22"/>
+              </w:rPr>
+              <w:t>Clasificar el Cambio</w:t>
+            </w:r>
+          </w:p>
           <w:p>
             <w:pPr>
               <w:widowControl/>
@@ -1389,7 +1498,9 @@
         </w:rPr>
       </w:pPr>
       <w:bookmarkStart w:id="0" w:name="h.gjdgxs" w:colFirst="0" w:colLast="0"/>
+      <w:bookmarkStart w:id="1" w:name="_GoBack"/>
       <w:bookmarkEnd w:id="0"/>
+      <w:bookmarkEnd w:id="1"/>
       <w:r>
         <w:rPr>
           <w:rFonts w:asciiTheme="minorHAnsi" w:eastAsia="Verdana" w:hAnsiTheme="minorHAnsi"/>
@@ -2048,8 +2159,20 @@
           <w:szCs w:val="20"/>
           <w:u w:val="single"/>
         </w:rPr>
-        <w:t>3.6.Implementación</w:t>
+        <w:t>3.6</w:t>
       </w:r>
+      <w:proofErr w:type="gramStart"/>
+      <w:r>
+        <w:rPr>
+          <w:rFonts w:asciiTheme="minorHAnsi" w:eastAsia="Verdana" w:hAnsiTheme="minorHAnsi"/>
+          <w:color w:val="auto"/>
+          <w:sz w:val="24"/>
+          <w:szCs w:val="20"/>
+          <w:u w:val="single"/>
+        </w:rPr>
+        <w:t>.Implementación</w:t>
+      </w:r>
+      <w:proofErr w:type="gramEnd"/>
     </w:p>
     <w:p>
       <w:pPr>
@@ -2393,8 +2516,8 @@
           <w:szCs w:val="24"/>
         </w:rPr>
       </w:pPr>
-      <w:bookmarkStart w:id="1" w:name="h.1fob9te" w:colFirst="0" w:colLast="0"/>
-      <w:bookmarkEnd w:id="1"/>
+      <w:bookmarkStart w:id="2" w:name="h.1fob9te" w:colFirst="0" w:colLast="0"/>
+      <w:bookmarkEnd w:id="2"/>
       <w:r>
         <w:rPr>
           <w:rFonts w:asciiTheme="minorHAnsi" w:eastAsia="Verdana" w:hAnsiTheme="minorHAnsi"/>
@@ -2679,8 +2802,8 @@
         </w:rPr>
         <w:t>Propósito</w:t>
       </w:r>
-      <w:bookmarkStart w:id="2" w:name="h.3znysh7" w:colFirst="0" w:colLast="0"/>
-      <w:bookmarkEnd w:id="2"/>
+      <w:bookmarkStart w:id="3" w:name="h.3znysh7" w:colFirst="0" w:colLast="0"/>
+      <w:bookmarkEnd w:id="3"/>
     </w:p>
     <w:p>
       <w:pPr>
@@ -2704,8 +2827,8 @@
         </w:rPr>
         <w:t>Alcance</w:t>
       </w:r>
-      <w:bookmarkStart w:id="3" w:name="h.2et92p0" w:colFirst="0" w:colLast="0"/>
-      <w:bookmarkEnd w:id="3"/>
+      <w:bookmarkStart w:id="4" w:name="h.2et92p0" w:colFirst="0" w:colLast="0"/>
+      <w:bookmarkEnd w:id="4"/>
     </w:p>
     <w:p>
       <w:pPr>
@@ -2723,8 +2846,8 @@
           <w:szCs w:val="24"/>
         </w:rPr>
       </w:pPr>
-      <w:bookmarkStart w:id="4" w:name="h.tyjcwt" w:colFirst="0" w:colLast="0"/>
-      <w:bookmarkEnd w:id="4"/>
+      <w:bookmarkStart w:id="5" w:name="h.tyjcwt" w:colFirst="0" w:colLast="0"/>
+      <w:bookmarkEnd w:id="5"/>
       <w:r>
         <w:rPr>
           <w:rFonts w:asciiTheme="minorHAnsi" w:eastAsia="Verdana" w:hAnsiTheme="minorHAnsi"/>
@@ -3917,10 +4040,9 @@
                 <w:sz w:val="24"/>
                 <w:szCs w:val="24"/>
               </w:rPr>
-              <w:t>Gestión y Entrega de Relea</w:t>
-            </w:r>
-            <w:bookmarkStart w:id="5" w:name="_GoBack"/>
-            <w:bookmarkEnd w:id="5"/>
+              <w:t xml:space="preserve">Gestión y Entrega de </w:t>
+            </w:r>
+            <w:proofErr w:type="spellStart"/>
             <w:r>
               <w:rPr>
                 <w:rFonts w:asciiTheme="minorHAnsi" w:eastAsia="Verdana" w:hAnsiTheme="minorHAnsi"/>
@@ -3928,7 +4050,17 @@
                 <w:sz w:val="24"/>
                 <w:szCs w:val="24"/>
               </w:rPr>
-              <w:t>ses de Software</w:t>
+              <w:t>Releases</w:t>
+            </w:r>
+            <w:proofErr w:type="spellEnd"/>
+            <w:r>
+              <w:rPr>
+                <w:rFonts w:asciiTheme="minorHAnsi" w:eastAsia="Verdana" w:hAnsiTheme="minorHAnsi"/>
+                <w:b w:val="0"/>
+                <w:sz w:val="24"/>
+                <w:szCs w:val="24"/>
+              </w:rPr>
+              <w:t xml:space="preserve"> de Software</w:t>
             </w:r>
           </w:p>
         </w:tc>
@@ -4385,6 +4517,41 @@
     </w:p>
     <w:p>
       <w:pPr>
+        <w:tabs>
+          <w:tab w:val="left" w:pos="284"/>
+        </w:tabs>
+        <w:ind w:left="284"/>
+        <w:rPr>
+          <w:rFonts w:asciiTheme="minorHAnsi" w:eastAsia="Verdana" w:hAnsiTheme="minorHAnsi"/>
+          <w:b/>
+          <w:sz w:val="24"/>
+          <w:szCs w:val="24"/>
+        </w:rPr>
+      </w:pPr>
+      <w:r>
+        <w:rPr>
+          <w:rFonts w:asciiTheme="minorHAnsi" w:eastAsia="Verdana" w:hAnsiTheme="minorHAnsi"/>
+          <w:sz w:val="22"/>
+          <w:szCs w:val="24"/>
+        </w:rPr>
+        <w:t>En esta sección se describe cómo se realizarán las actividades de la gestión de la configuración y mantenimiento de los artefactos del proyecto.</w:t>
+      </w:r>
+    </w:p>
+    <w:p>
+      <w:pPr>
+        <w:tabs>
+          <w:tab w:val="left" w:pos="284"/>
+        </w:tabs>
+        <w:rPr>
+          <w:rFonts w:asciiTheme="minorHAnsi" w:eastAsia="Verdana" w:hAnsiTheme="minorHAnsi"/>
+          <w:b/>
+          <w:sz w:val="24"/>
+          <w:szCs w:val="24"/>
+        </w:rPr>
+      </w:pPr>
+    </w:p>
+    <w:p>
+      <w:pPr>
         <w:numPr>
           <w:ilvl w:val="1"/>
           <w:numId w:val="3"/>
@@ -4410,6 +4577,943 @@
     </w:p>
     <w:p>
       <w:pPr>
+        <w:tabs>
+          <w:tab w:val="left" w:pos="-4820"/>
+        </w:tabs>
+        <w:ind w:left="709"/>
+        <w:rPr>
+          <w:rFonts w:asciiTheme="minorHAnsi" w:eastAsia="Verdana" w:hAnsiTheme="minorHAnsi"/>
+          <w:sz w:val="22"/>
+        </w:rPr>
+      </w:pPr>
+    </w:p>
+    <w:p>
+      <w:pPr>
+        <w:tabs>
+          <w:tab w:val="left" w:pos="-4820"/>
+        </w:tabs>
+        <w:ind w:left="709"/>
+        <w:rPr>
+          <w:rFonts w:asciiTheme="minorHAnsi" w:eastAsia="Verdana" w:hAnsiTheme="minorHAnsi"/>
+          <w:sz w:val="22"/>
+        </w:rPr>
+      </w:pPr>
+    </w:p>
+    <w:p>
+      <w:pPr>
+        <w:tabs>
+          <w:tab w:val="left" w:pos="-4820"/>
+        </w:tabs>
+        <w:rPr>
+          <w:rFonts w:asciiTheme="minorHAnsi" w:eastAsia="Verdana" w:hAnsiTheme="minorHAnsi"/>
+          <w:sz w:val="22"/>
+        </w:rPr>
+      </w:pPr>
+      <w:r>
+        <w:rPr>
+          <w:rFonts w:asciiTheme="minorHAnsi" w:eastAsia="Verdana" w:hAnsiTheme="minorHAnsi"/>
+          <w:sz w:val="22"/>
+        </w:rPr>
+        <w:tab/>
+      </w:r>
+      <w:r>
+        <w:rPr>
+          <w:rFonts w:asciiTheme="minorHAnsi" w:eastAsia="Verdana" w:hAnsiTheme="minorHAnsi"/>
+          <w:sz w:val="22"/>
+        </w:rPr>
+        <w:tab/>
+      </w:r>
+    </w:p>
+    <w:tbl>
+      <w:tblPr>
+        <w:tblStyle w:val="Tablaconcuadrcula"/>
+        <w:tblW w:w="0" w:type="auto"/>
+        <w:tblInd w:w="709" w:type="dxa"/>
+        <w:tblLook w:val="04A0" w:firstRow="1" w:lastRow="0" w:firstColumn="1" w:lastColumn="0" w:noHBand="0" w:noVBand="1"/>
+      </w:tblPr>
+      <w:tblGrid>
+        <w:gridCol w:w="8345"/>
+      </w:tblGrid>
+      <w:tr>
+        <w:tc>
+          <w:tcPr>
+            <w:tcW w:w="8978" w:type="dxa"/>
+            <w:shd w:val="clear" w:color="auto" w:fill="F79646" w:themeFill="accent6"/>
+          </w:tcPr>
+          <w:p>
+            <w:pPr>
+              <w:pStyle w:val="Prrafodelista"/>
+              <w:numPr>
+                <w:ilvl w:val="2"/>
+                <w:numId w:val="3"/>
+              </w:numPr>
+              <w:tabs>
+                <w:tab w:val="left" w:pos="-4820"/>
+              </w:tabs>
+              <w:rPr>
+                <w:rFonts w:asciiTheme="minorHAnsi" w:eastAsia="Verdana" w:hAnsiTheme="minorHAnsi"/>
+                <w:b/>
+                <w:i/>
+                <w:color w:val="FFFFFF" w:themeColor="background1"/>
+                <w:sz w:val="22"/>
+                <w:u w:val="single"/>
+              </w:rPr>
+            </w:pPr>
+            <w:r>
+              <w:rPr>
+                <w:rFonts w:asciiTheme="minorHAnsi" w:eastAsia="Verdana" w:hAnsiTheme="minorHAnsi"/>
+                <w:b/>
+                <w:i/>
+                <w:color w:val="FFFFFF" w:themeColor="background1"/>
+                <w:sz w:val="24"/>
+                <w:u w:val="single"/>
+              </w:rPr>
+              <w:t>ACTIVIDADES</w:t>
+            </w:r>
+          </w:p>
+        </w:tc>
+      </w:tr>
+      <w:tr>
+        <w:tc>
+          <w:tcPr>
+            <w:tcW w:w="8978" w:type="dxa"/>
+            <w:shd w:val="clear" w:color="auto" w:fill="F2DBDB" w:themeFill="accent2" w:themeFillTint="33"/>
+          </w:tcPr>
+          <w:p>
+            <w:pPr>
+              <w:pStyle w:val="Prrafodelista"/>
+              <w:numPr>
+                <w:ilvl w:val="0"/>
+                <w:numId w:val="7"/>
+              </w:numPr>
+              <w:tabs>
+                <w:tab w:val="left" w:pos="-4820"/>
+              </w:tabs>
+              <w:rPr>
+                <w:rFonts w:asciiTheme="minorHAnsi" w:eastAsia="Verdana" w:hAnsiTheme="minorHAnsi"/>
+                <w:sz w:val="22"/>
+              </w:rPr>
+            </w:pPr>
+            <w:r>
+              <w:rPr>
+                <w:rFonts w:asciiTheme="minorHAnsi" w:eastAsia="Verdana" w:hAnsiTheme="minorHAnsi"/>
+                <w:sz w:val="22"/>
+              </w:rPr>
+              <w:t>Crear la solicitud de cambio por parte del cliente.</w:t>
+            </w:r>
+          </w:p>
+          <w:p>
+            <w:pPr>
+              <w:pStyle w:val="Prrafodelista"/>
+              <w:numPr>
+                <w:ilvl w:val="0"/>
+                <w:numId w:val="7"/>
+              </w:numPr>
+              <w:tabs>
+                <w:tab w:val="left" w:pos="-4820"/>
+              </w:tabs>
+              <w:rPr>
+                <w:rFonts w:asciiTheme="minorHAnsi" w:eastAsia="Verdana" w:hAnsiTheme="minorHAnsi"/>
+                <w:sz w:val="22"/>
+              </w:rPr>
+            </w:pPr>
+            <w:r>
+              <w:rPr>
+                <w:rFonts w:asciiTheme="minorHAnsi" w:eastAsia="Verdana" w:hAnsiTheme="minorHAnsi"/>
+                <w:sz w:val="22"/>
+              </w:rPr>
+              <w:t>Formar el comité de control de cambios para el proceso de control.</w:t>
+            </w:r>
+          </w:p>
+          <w:p>
+            <w:pPr>
+              <w:pStyle w:val="Prrafodelista"/>
+              <w:numPr>
+                <w:ilvl w:val="0"/>
+                <w:numId w:val="7"/>
+              </w:numPr>
+              <w:tabs>
+                <w:tab w:val="left" w:pos="-4820"/>
+              </w:tabs>
+              <w:rPr>
+                <w:rFonts w:asciiTheme="minorHAnsi" w:eastAsia="Verdana" w:hAnsiTheme="minorHAnsi"/>
+                <w:sz w:val="22"/>
+              </w:rPr>
+            </w:pPr>
+            <w:r>
+              <w:rPr>
+                <w:rFonts w:asciiTheme="minorHAnsi" w:eastAsia="Verdana" w:hAnsiTheme="minorHAnsi"/>
+                <w:sz w:val="22"/>
+              </w:rPr>
+              <w:t>Revisar  en primera instancia la solicitud del cliente por parte de su superior.</w:t>
+            </w:r>
+          </w:p>
+          <w:p>
+            <w:pPr>
+              <w:pStyle w:val="Prrafodelista"/>
+              <w:numPr>
+                <w:ilvl w:val="0"/>
+                <w:numId w:val="7"/>
+              </w:numPr>
+              <w:tabs>
+                <w:tab w:val="left" w:pos="-4820"/>
+              </w:tabs>
+              <w:rPr>
+                <w:rFonts w:asciiTheme="minorHAnsi" w:eastAsia="Verdana" w:hAnsiTheme="minorHAnsi"/>
+                <w:sz w:val="22"/>
+              </w:rPr>
+            </w:pPr>
+            <w:r>
+              <w:rPr>
+                <w:rFonts w:asciiTheme="minorHAnsi" w:eastAsia="Verdana" w:hAnsiTheme="minorHAnsi"/>
+                <w:sz w:val="22"/>
+              </w:rPr>
+              <w:t>Aprobar solicitud de cambio por parte del jefe a cargo.</w:t>
+            </w:r>
+          </w:p>
+          <w:p>
+            <w:pPr>
+              <w:pStyle w:val="Prrafodelista"/>
+              <w:numPr>
+                <w:ilvl w:val="0"/>
+                <w:numId w:val="7"/>
+              </w:numPr>
+              <w:tabs>
+                <w:tab w:val="left" w:pos="-4820"/>
+              </w:tabs>
+              <w:rPr>
+                <w:rFonts w:asciiTheme="minorHAnsi" w:eastAsia="Verdana" w:hAnsiTheme="minorHAnsi"/>
+                <w:sz w:val="22"/>
+              </w:rPr>
+            </w:pPr>
+            <w:r>
+              <w:rPr>
+                <w:rFonts w:asciiTheme="minorHAnsi" w:eastAsia="Verdana" w:hAnsiTheme="minorHAnsi"/>
+                <w:sz w:val="22"/>
+              </w:rPr>
+              <w:t>Recibir la solicitud de cambio por parte de la secretaria de la empresa.</w:t>
+            </w:r>
+          </w:p>
+          <w:p>
+            <w:pPr>
+              <w:pStyle w:val="Prrafodelista"/>
+              <w:numPr>
+                <w:ilvl w:val="0"/>
+                <w:numId w:val="7"/>
+              </w:numPr>
+              <w:tabs>
+                <w:tab w:val="left" w:pos="-4820"/>
+              </w:tabs>
+              <w:rPr>
+                <w:rFonts w:asciiTheme="minorHAnsi" w:eastAsia="Verdana" w:hAnsiTheme="minorHAnsi"/>
+                <w:sz w:val="22"/>
+              </w:rPr>
+            </w:pPr>
+            <w:r>
+              <w:rPr>
+                <w:rFonts w:asciiTheme="minorHAnsi" w:eastAsia="Verdana" w:hAnsiTheme="minorHAnsi"/>
+                <w:sz w:val="22"/>
+              </w:rPr>
+              <w:t>Revisar que la solicitud de cambio este correctamente formulada.</w:t>
+            </w:r>
+          </w:p>
+          <w:p>
+            <w:pPr>
+              <w:pStyle w:val="Prrafodelista"/>
+              <w:numPr>
+                <w:ilvl w:val="0"/>
+                <w:numId w:val="7"/>
+              </w:numPr>
+              <w:tabs>
+                <w:tab w:val="left" w:pos="-4820"/>
+              </w:tabs>
+              <w:rPr>
+                <w:rFonts w:asciiTheme="minorHAnsi" w:eastAsia="Verdana" w:hAnsiTheme="minorHAnsi"/>
+                <w:sz w:val="22"/>
+              </w:rPr>
+            </w:pPr>
+            <w:r>
+              <w:rPr>
+                <w:rFonts w:asciiTheme="minorHAnsi" w:eastAsia="Verdana" w:hAnsiTheme="minorHAnsi"/>
+                <w:sz w:val="22"/>
+              </w:rPr>
+              <w:t>Archivar las solicitudes de cambio aprobadas en esta primera fase.</w:t>
+            </w:r>
+          </w:p>
+        </w:tc>
+      </w:tr>
+      <w:tr>
+        <w:tc>
+          <w:tcPr>
+            <w:tcW w:w="8978" w:type="dxa"/>
+            <w:shd w:val="clear" w:color="auto" w:fill="F79646" w:themeFill="accent6"/>
+          </w:tcPr>
+          <w:p>
+            <w:pPr>
+              <w:pStyle w:val="Prrafodelista"/>
+              <w:numPr>
+                <w:ilvl w:val="2"/>
+                <w:numId w:val="3"/>
+              </w:numPr>
+              <w:tabs>
+                <w:tab w:val="left" w:pos="-4820"/>
+              </w:tabs>
+              <w:rPr>
+                <w:rFonts w:asciiTheme="minorHAnsi" w:eastAsia="Verdana" w:hAnsiTheme="minorHAnsi"/>
+                <w:b/>
+                <w:i/>
+                <w:color w:val="FFFFFF" w:themeColor="background1"/>
+                <w:sz w:val="22"/>
+                <w:u w:val="single"/>
+              </w:rPr>
+            </w:pPr>
+            <w:r>
+              <w:rPr>
+                <w:rFonts w:asciiTheme="minorHAnsi" w:eastAsia="Verdana" w:hAnsiTheme="minorHAnsi"/>
+                <w:b/>
+                <w:i/>
+                <w:color w:val="FFFFFF" w:themeColor="background1"/>
+                <w:sz w:val="24"/>
+                <w:u w:val="single"/>
+              </w:rPr>
+              <w:t>DOCUMENTACIÓN</w:t>
+            </w:r>
+          </w:p>
+        </w:tc>
+      </w:tr>
+      <w:tr>
+        <w:tc>
+          <w:tcPr>
+            <w:tcW w:w="8978" w:type="dxa"/>
+            <w:shd w:val="clear" w:color="auto" w:fill="F2DBDB" w:themeFill="accent2" w:themeFillTint="33"/>
+          </w:tcPr>
+          <w:p>
+            <w:pPr>
+              <w:pStyle w:val="Prrafodelista"/>
+              <w:numPr>
+                <w:ilvl w:val="0"/>
+                <w:numId w:val="8"/>
+              </w:numPr>
+              <w:tabs>
+                <w:tab w:val="left" w:pos="-4820"/>
+              </w:tabs>
+              <w:rPr>
+                <w:rFonts w:asciiTheme="minorHAnsi" w:eastAsia="Verdana" w:hAnsiTheme="minorHAnsi"/>
+                <w:sz w:val="22"/>
+              </w:rPr>
+            </w:pPr>
+            <w:r>
+              <w:rPr>
+                <w:rFonts w:asciiTheme="minorHAnsi" w:eastAsia="Verdana" w:hAnsiTheme="minorHAnsi"/>
+                <w:sz w:val="22"/>
+              </w:rPr>
+              <w:t>Formato de Solicitud de Cambio</w:t>
+            </w:r>
+          </w:p>
+          <w:p>
+            <w:pPr>
+              <w:pStyle w:val="Prrafodelista"/>
+              <w:numPr>
+                <w:ilvl w:val="0"/>
+                <w:numId w:val="8"/>
+              </w:numPr>
+              <w:tabs>
+                <w:tab w:val="left" w:pos="-4820"/>
+              </w:tabs>
+              <w:rPr>
+                <w:rFonts w:asciiTheme="minorHAnsi" w:eastAsia="Verdana" w:hAnsiTheme="minorHAnsi"/>
+                <w:sz w:val="22"/>
+              </w:rPr>
+            </w:pPr>
+            <w:r>
+              <w:rPr>
+                <w:rFonts w:asciiTheme="minorHAnsi" w:eastAsia="Verdana" w:hAnsiTheme="minorHAnsi"/>
+                <w:sz w:val="22"/>
+              </w:rPr>
+              <w:t>Solicitud de Cambio del cliente completada</w:t>
+            </w:r>
+          </w:p>
+        </w:tc>
+      </w:tr>
+      <w:tr>
+        <w:tc>
+          <w:tcPr>
+            <w:tcW w:w="8978" w:type="dxa"/>
+            <w:shd w:val="clear" w:color="auto" w:fill="F79646" w:themeFill="accent6"/>
+          </w:tcPr>
+          <w:p>
+            <w:pPr>
+              <w:pStyle w:val="Prrafodelista"/>
+              <w:numPr>
+                <w:ilvl w:val="2"/>
+                <w:numId w:val="3"/>
+              </w:numPr>
+              <w:tabs>
+                <w:tab w:val="left" w:pos="-4820"/>
+              </w:tabs>
+              <w:rPr>
+                <w:rFonts w:asciiTheme="minorHAnsi" w:eastAsia="Verdana" w:hAnsiTheme="minorHAnsi"/>
+                <w:b/>
+                <w:i/>
+                <w:color w:val="FFFFFF" w:themeColor="background1"/>
+                <w:sz w:val="22"/>
+                <w:u w:val="single"/>
+              </w:rPr>
+            </w:pPr>
+            <w:r>
+              <w:rPr>
+                <w:rFonts w:asciiTheme="minorHAnsi" w:eastAsia="Verdana" w:hAnsiTheme="minorHAnsi"/>
+                <w:b/>
+                <w:i/>
+                <w:color w:val="FFFFFF" w:themeColor="background1"/>
+                <w:sz w:val="24"/>
+                <w:u w:val="single"/>
+              </w:rPr>
+              <w:t>POLÍTICAS</w:t>
+            </w:r>
+          </w:p>
+        </w:tc>
+      </w:tr>
+      <w:tr>
+        <w:tc>
+          <w:tcPr>
+            <w:tcW w:w="8978" w:type="dxa"/>
+            <w:shd w:val="clear" w:color="auto" w:fill="F2DBDB" w:themeFill="accent2" w:themeFillTint="33"/>
+          </w:tcPr>
+          <w:p>
+            <w:pPr>
+              <w:pStyle w:val="Prrafodelista"/>
+              <w:numPr>
+                <w:ilvl w:val="0"/>
+                <w:numId w:val="9"/>
+              </w:numPr>
+              <w:tabs>
+                <w:tab w:val="left" w:pos="-4820"/>
+              </w:tabs>
+              <w:rPr>
+                <w:rFonts w:asciiTheme="minorHAnsi" w:eastAsia="Verdana" w:hAnsiTheme="minorHAnsi"/>
+                <w:sz w:val="22"/>
+              </w:rPr>
+            </w:pPr>
+            <w:r>
+              <w:rPr>
+                <w:rFonts w:asciiTheme="minorHAnsi" w:eastAsia="Verdana" w:hAnsiTheme="minorHAnsi"/>
+                <w:sz w:val="22"/>
+              </w:rPr>
+              <w:t xml:space="preserve">La secretaria aceptará solicitudes de cambio aprobadas por el jefe de área de </w:t>
+            </w:r>
+            <w:r>
+              <w:rPr>
+                <w:rFonts w:asciiTheme="minorHAnsi" w:eastAsia="Verdana" w:hAnsiTheme="minorHAnsi"/>
+                <w:sz w:val="22"/>
+              </w:rPr>
+              <w:lastRenderedPageBreak/>
+              <w:t xml:space="preserve">donde proviene la solicitud. </w:t>
+            </w:r>
+          </w:p>
+          <w:p>
+            <w:pPr>
+              <w:pStyle w:val="Prrafodelista"/>
+              <w:numPr>
+                <w:ilvl w:val="0"/>
+                <w:numId w:val="9"/>
+              </w:numPr>
+              <w:tabs>
+                <w:tab w:val="left" w:pos="-4820"/>
+              </w:tabs>
+              <w:rPr>
+                <w:rFonts w:asciiTheme="minorHAnsi" w:eastAsia="Verdana" w:hAnsiTheme="minorHAnsi"/>
+                <w:sz w:val="22"/>
+              </w:rPr>
+            </w:pPr>
+            <w:r>
+              <w:rPr>
+                <w:rFonts w:asciiTheme="minorHAnsi" w:eastAsia="Verdana" w:hAnsiTheme="minorHAnsi"/>
+                <w:sz w:val="22"/>
+              </w:rPr>
+              <w:t>El periodo de elaboración de la solicitud es de 3 días, que incluye el llenado del formato de la solicitud de cambio, la aprobación del jefe del área y entrega a la secretaria de la empresa.</w:t>
+            </w:r>
+          </w:p>
+          <w:p>
+            <w:pPr>
+              <w:pStyle w:val="Prrafodelista"/>
+              <w:numPr>
+                <w:ilvl w:val="0"/>
+                <w:numId w:val="9"/>
+              </w:numPr>
+              <w:tabs>
+                <w:tab w:val="left" w:pos="-4820"/>
+              </w:tabs>
+              <w:rPr>
+                <w:rFonts w:asciiTheme="minorHAnsi" w:eastAsia="Verdana" w:hAnsiTheme="minorHAnsi"/>
+                <w:sz w:val="22"/>
+              </w:rPr>
+            </w:pPr>
+            <w:r>
+              <w:rPr>
+                <w:rFonts w:asciiTheme="minorHAnsi" w:eastAsia="Verdana" w:hAnsiTheme="minorHAnsi"/>
+                <w:sz w:val="22"/>
+              </w:rPr>
+              <w:t>Si la solicitud de cambio, aprobada por el jefe del área, no contiene todos los campos llenados, se retornará dicha solicitud al jefe del área, notificándole el motivo de la no aprobación de su solicitud.</w:t>
+            </w:r>
+          </w:p>
+        </w:tc>
+      </w:tr>
+    </w:tbl>
+    <w:p>
+      <w:pPr>
+        <w:tabs>
+          <w:tab w:val="left" w:pos="-4820"/>
+        </w:tabs>
+        <w:rPr>
+          <w:rFonts w:asciiTheme="minorHAnsi" w:eastAsia="Verdana" w:hAnsiTheme="minorHAnsi"/>
+          <w:sz w:val="22"/>
+        </w:rPr>
+      </w:pPr>
+    </w:p>
+    <w:p>
+      <w:pPr>
+        <w:tabs>
+          <w:tab w:val="left" w:pos="-4820"/>
+        </w:tabs>
+        <w:rPr>
+          <w:rFonts w:asciiTheme="minorHAnsi" w:eastAsia="Verdana" w:hAnsiTheme="minorHAnsi"/>
+          <w:sz w:val="22"/>
+        </w:rPr>
+      </w:pPr>
+      <w:r>
+        <w:rPr>
+          <w:rFonts w:asciiTheme="minorHAnsi" w:eastAsia="Verdana" w:hAnsiTheme="minorHAnsi"/>
+          <w:sz w:val="22"/>
+        </w:rPr>
+        <w:tab/>
+      </w:r>
+    </w:p>
+    <w:p>
+      <w:pPr>
+        <w:tabs>
+          <w:tab w:val="left" w:pos="-4820"/>
+        </w:tabs>
+        <w:ind w:left="709"/>
+        <w:rPr>
+          <w:rFonts w:asciiTheme="minorHAnsi" w:eastAsia="Verdana" w:hAnsiTheme="minorHAnsi"/>
+          <w:sz w:val="22"/>
+        </w:rPr>
+      </w:pPr>
+    </w:p>
+    <w:p>
+      <w:pPr>
+        <w:numPr>
+          <w:ilvl w:val="1"/>
+          <w:numId w:val="3"/>
+        </w:numPr>
+        <w:tabs>
+          <w:tab w:val="left" w:pos="-4820"/>
+        </w:tabs>
+        <w:ind w:left="284"/>
+        <w:rPr>
+          <w:rFonts w:asciiTheme="minorHAnsi" w:eastAsia="Verdana" w:hAnsiTheme="minorHAnsi"/>
+          <w:b/>
+          <w:sz w:val="22"/>
+        </w:rPr>
+      </w:pPr>
+      <w:r>
+        <w:rPr>
+          <w:rFonts w:asciiTheme="minorHAnsi" w:eastAsia="Verdana" w:hAnsiTheme="minorHAnsi"/>
+          <w:b/>
+          <w:sz w:val="22"/>
+        </w:rPr>
+        <w:t>Clasificar el Cambio</w:t>
+      </w:r>
+    </w:p>
+    <w:p>
+      <w:pPr>
+        <w:tabs>
+          <w:tab w:val="left" w:pos="-4820"/>
+        </w:tabs>
+        <w:ind w:left="284"/>
+        <w:rPr>
+          <w:rFonts w:asciiTheme="minorHAnsi" w:eastAsia="Verdana" w:hAnsiTheme="minorHAnsi"/>
+          <w:b/>
+          <w:sz w:val="22"/>
+        </w:rPr>
+      </w:pPr>
+    </w:p>
+    <w:tbl>
+      <w:tblPr>
+        <w:tblStyle w:val="Tablaconcuadrcula"/>
+        <w:tblW w:w="0" w:type="auto"/>
+        <w:tblInd w:w="709" w:type="dxa"/>
+        <w:tblLook w:val="04A0" w:firstRow="1" w:lastRow="0" w:firstColumn="1" w:lastColumn="0" w:noHBand="0" w:noVBand="1"/>
+      </w:tblPr>
+      <w:tblGrid>
+        <w:gridCol w:w="8345"/>
+      </w:tblGrid>
+      <w:tr>
+        <w:tc>
+          <w:tcPr>
+            <w:tcW w:w="8978" w:type="dxa"/>
+            <w:shd w:val="clear" w:color="auto" w:fill="F79646" w:themeFill="accent6"/>
+          </w:tcPr>
+          <w:p>
+            <w:pPr>
+              <w:pStyle w:val="Prrafodelista"/>
+              <w:numPr>
+                <w:ilvl w:val="2"/>
+                <w:numId w:val="3"/>
+              </w:numPr>
+              <w:tabs>
+                <w:tab w:val="left" w:pos="-4820"/>
+              </w:tabs>
+              <w:rPr>
+                <w:rFonts w:asciiTheme="minorHAnsi" w:eastAsia="Verdana" w:hAnsiTheme="minorHAnsi"/>
+                <w:b/>
+                <w:i/>
+                <w:color w:val="FFFFFF" w:themeColor="background1"/>
+                <w:sz w:val="22"/>
+                <w:u w:val="single"/>
+              </w:rPr>
+            </w:pPr>
+            <w:r>
+              <w:rPr>
+                <w:rFonts w:asciiTheme="minorHAnsi" w:eastAsia="Verdana" w:hAnsiTheme="minorHAnsi"/>
+                <w:b/>
+                <w:i/>
+                <w:color w:val="FFFFFF" w:themeColor="background1"/>
+                <w:sz w:val="24"/>
+                <w:u w:val="single"/>
+              </w:rPr>
+              <w:t>ACTIVIDADES</w:t>
+            </w:r>
+          </w:p>
+        </w:tc>
+      </w:tr>
+      <w:tr>
+        <w:tc>
+          <w:tcPr>
+            <w:tcW w:w="8978" w:type="dxa"/>
+            <w:shd w:val="clear" w:color="auto" w:fill="F2DBDB" w:themeFill="accent2" w:themeFillTint="33"/>
+          </w:tcPr>
+          <w:p>
+            <w:pPr>
+              <w:pStyle w:val="Prrafodelista"/>
+              <w:numPr>
+                <w:ilvl w:val="0"/>
+                <w:numId w:val="10"/>
+              </w:numPr>
+              <w:tabs>
+                <w:tab w:val="left" w:pos="-4820"/>
+              </w:tabs>
+              <w:rPr>
+                <w:rFonts w:asciiTheme="minorHAnsi" w:eastAsia="Verdana" w:hAnsiTheme="minorHAnsi"/>
+                <w:sz w:val="22"/>
+              </w:rPr>
+            </w:pPr>
+            <w:r>
+              <w:rPr>
+                <w:rFonts w:asciiTheme="minorHAnsi" w:eastAsia="Verdana" w:hAnsiTheme="minorHAnsi"/>
+                <w:sz w:val="22"/>
+              </w:rPr>
+              <w:t>Analizar la prioridad e impacto que figura en la solicitud de cambio recibida.</w:t>
+            </w:r>
+          </w:p>
+          <w:p>
+            <w:pPr>
+              <w:pStyle w:val="Prrafodelista"/>
+              <w:numPr>
+                <w:ilvl w:val="0"/>
+                <w:numId w:val="10"/>
+              </w:numPr>
+              <w:tabs>
+                <w:tab w:val="left" w:pos="-4820"/>
+              </w:tabs>
+              <w:rPr>
+                <w:rFonts w:asciiTheme="minorHAnsi" w:eastAsia="Verdana" w:hAnsiTheme="minorHAnsi"/>
+                <w:sz w:val="22"/>
+              </w:rPr>
+            </w:pPr>
+            <w:r>
+              <w:rPr>
+                <w:rFonts w:asciiTheme="minorHAnsi" w:eastAsia="Verdana" w:hAnsiTheme="minorHAnsi"/>
+                <w:sz w:val="22"/>
+              </w:rPr>
+              <w:t>Analizar el cambio según los estándares de tipificación y priorización de la empresa.</w:t>
+            </w:r>
+          </w:p>
+          <w:p>
+            <w:pPr>
+              <w:pStyle w:val="Prrafodelista"/>
+              <w:numPr>
+                <w:ilvl w:val="0"/>
+                <w:numId w:val="10"/>
+              </w:numPr>
+              <w:tabs>
+                <w:tab w:val="left" w:pos="-4820"/>
+              </w:tabs>
+              <w:rPr>
+                <w:rFonts w:asciiTheme="minorHAnsi" w:eastAsia="Verdana" w:hAnsiTheme="minorHAnsi"/>
+                <w:sz w:val="22"/>
+              </w:rPr>
+            </w:pPr>
+            <w:r>
+              <w:rPr>
+                <w:rFonts w:asciiTheme="minorHAnsi" w:eastAsia="Verdana" w:hAnsiTheme="minorHAnsi"/>
+                <w:sz w:val="22"/>
+              </w:rPr>
+              <w:t>Separar las solicitudes de cambio según su tipo.</w:t>
+            </w:r>
+          </w:p>
+          <w:p>
+            <w:pPr>
+              <w:pStyle w:val="Prrafodelista"/>
+              <w:numPr>
+                <w:ilvl w:val="0"/>
+                <w:numId w:val="10"/>
+              </w:numPr>
+              <w:tabs>
+                <w:tab w:val="left" w:pos="-4820"/>
+              </w:tabs>
+              <w:rPr>
+                <w:rFonts w:asciiTheme="minorHAnsi" w:eastAsia="Verdana" w:hAnsiTheme="minorHAnsi"/>
+                <w:sz w:val="22"/>
+              </w:rPr>
+            </w:pPr>
+            <w:r>
+              <w:rPr>
+                <w:rFonts w:asciiTheme="minorHAnsi" w:eastAsia="Verdana" w:hAnsiTheme="minorHAnsi"/>
+                <w:sz w:val="22"/>
+              </w:rPr>
+              <w:t>Entregar las solicitudes al comité de control de cambios</w:t>
+            </w:r>
+          </w:p>
+        </w:tc>
+      </w:tr>
+      <w:tr>
+        <w:tc>
+          <w:tcPr>
+            <w:tcW w:w="8978" w:type="dxa"/>
+            <w:shd w:val="clear" w:color="auto" w:fill="F79646" w:themeFill="accent6"/>
+          </w:tcPr>
+          <w:p>
+            <w:pPr>
+              <w:pStyle w:val="Prrafodelista"/>
+              <w:numPr>
+                <w:ilvl w:val="2"/>
+                <w:numId w:val="3"/>
+              </w:numPr>
+              <w:tabs>
+                <w:tab w:val="left" w:pos="-4820"/>
+              </w:tabs>
+              <w:rPr>
+                <w:rFonts w:asciiTheme="minorHAnsi" w:eastAsia="Verdana" w:hAnsiTheme="minorHAnsi"/>
+                <w:b/>
+                <w:i/>
+                <w:color w:val="FFFFFF" w:themeColor="background1"/>
+                <w:sz w:val="22"/>
+                <w:u w:val="single"/>
+              </w:rPr>
+            </w:pPr>
+            <w:r>
+              <w:rPr>
+                <w:rFonts w:asciiTheme="minorHAnsi" w:eastAsia="Verdana" w:hAnsiTheme="minorHAnsi"/>
+                <w:b/>
+                <w:i/>
+                <w:color w:val="FFFFFF" w:themeColor="background1"/>
+                <w:sz w:val="24"/>
+                <w:u w:val="single"/>
+              </w:rPr>
+              <w:t>DOCUMENTACIÓN</w:t>
+            </w:r>
+          </w:p>
+        </w:tc>
+      </w:tr>
+      <w:tr>
+        <w:tc>
+          <w:tcPr>
+            <w:tcW w:w="8978" w:type="dxa"/>
+            <w:shd w:val="clear" w:color="auto" w:fill="F2DBDB" w:themeFill="accent2" w:themeFillTint="33"/>
+          </w:tcPr>
+          <w:p>
+            <w:pPr>
+              <w:pStyle w:val="Prrafodelista"/>
+              <w:numPr>
+                <w:ilvl w:val="0"/>
+                <w:numId w:val="11"/>
+              </w:numPr>
+              <w:tabs>
+                <w:tab w:val="left" w:pos="-4820"/>
+              </w:tabs>
+              <w:rPr>
+                <w:rFonts w:asciiTheme="minorHAnsi" w:eastAsia="Verdana" w:hAnsiTheme="minorHAnsi"/>
+                <w:sz w:val="22"/>
+              </w:rPr>
+            </w:pPr>
+            <w:r>
+              <w:rPr>
+                <w:rFonts w:asciiTheme="minorHAnsi" w:eastAsia="Verdana" w:hAnsiTheme="minorHAnsi"/>
+                <w:sz w:val="22"/>
+              </w:rPr>
+              <w:t>Solicitud de Cambio aprobada y clasificada.</w:t>
+            </w:r>
+          </w:p>
+        </w:tc>
+      </w:tr>
+      <w:tr>
+        <w:tc>
+          <w:tcPr>
+            <w:tcW w:w="8978" w:type="dxa"/>
+            <w:shd w:val="clear" w:color="auto" w:fill="F79646" w:themeFill="accent6"/>
+          </w:tcPr>
+          <w:p>
+            <w:pPr>
+              <w:pStyle w:val="Prrafodelista"/>
+              <w:numPr>
+                <w:ilvl w:val="2"/>
+                <w:numId w:val="3"/>
+              </w:numPr>
+              <w:tabs>
+                <w:tab w:val="left" w:pos="-4820"/>
+              </w:tabs>
+              <w:rPr>
+                <w:rFonts w:asciiTheme="minorHAnsi" w:eastAsia="Verdana" w:hAnsiTheme="minorHAnsi"/>
+                <w:b/>
+                <w:i/>
+                <w:color w:val="FFFFFF" w:themeColor="background1"/>
+                <w:sz w:val="22"/>
+                <w:u w:val="single"/>
+              </w:rPr>
+            </w:pPr>
+            <w:r>
+              <w:rPr>
+                <w:rFonts w:asciiTheme="minorHAnsi" w:eastAsia="Verdana" w:hAnsiTheme="minorHAnsi"/>
+                <w:b/>
+                <w:i/>
+                <w:color w:val="FFFFFF" w:themeColor="background1"/>
+                <w:sz w:val="24"/>
+                <w:u w:val="single"/>
+              </w:rPr>
+              <w:t>POLÍTICAS</w:t>
+            </w:r>
+          </w:p>
+        </w:tc>
+      </w:tr>
+      <w:tr>
+        <w:tc>
+          <w:tcPr>
+            <w:tcW w:w="8978" w:type="dxa"/>
+            <w:shd w:val="clear" w:color="auto" w:fill="F2DBDB" w:themeFill="accent2" w:themeFillTint="33"/>
+          </w:tcPr>
+          <w:p>
+            <w:pPr>
+              <w:pStyle w:val="Prrafodelista"/>
+              <w:numPr>
+                <w:ilvl w:val="0"/>
+                <w:numId w:val="11"/>
+              </w:numPr>
+              <w:tabs>
+                <w:tab w:val="left" w:pos="-4820"/>
+              </w:tabs>
+              <w:rPr>
+                <w:rFonts w:asciiTheme="minorHAnsi" w:eastAsia="Verdana" w:hAnsiTheme="minorHAnsi"/>
+                <w:sz w:val="22"/>
+              </w:rPr>
+            </w:pPr>
+            <w:r>
+              <w:rPr>
+                <w:rFonts w:asciiTheme="minorHAnsi" w:eastAsia="Verdana" w:hAnsiTheme="minorHAnsi"/>
+                <w:sz w:val="22"/>
+              </w:rPr>
+              <w:t>Las solicitudes de cambios deben poseer información válida y consistente.</w:t>
+            </w:r>
+          </w:p>
+          <w:p>
+            <w:pPr>
+              <w:pStyle w:val="Prrafodelista"/>
+              <w:numPr>
+                <w:ilvl w:val="0"/>
+                <w:numId w:val="11"/>
+              </w:numPr>
+              <w:tabs>
+                <w:tab w:val="left" w:pos="-4820"/>
+              </w:tabs>
+              <w:rPr>
+                <w:rFonts w:asciiTheme="minorHAnsi" w:eastAsia="Verdana" w:hAnsiTheme="minorHAnsi"/>
+                <w:sz w:val="22"/>
+              </w:rPr>
+            </w:pPr>
+            <w:r>
+              <w:rPr>
+                <w:rFonts w:asciiTheme="minorHAnsi" w:eastAsia="Verdana" w:hAnsiTheme="minorHAnsi"/>
+                <w:sz w:val="22"/>
+              </w:rPr>
+              <w:t>Las solicitudes de cambio urgentes y críticas son llevadas de inmediato al comité de control de cambios para su pronta implementación.</w:t>
+            </w:r>
+          </w:p>
+          <w:p>
+            <w:pPr>
+              <w:pStyle w:val="Prrafodelista"/>
+              <w:numPr>
+                <w:ilvl w:val="0"/>
+                <w:numId w:val="11"/>
+              </w:numPr>
+              <w:tabs>
+                <w:tab w:val="left" w:pos="-4820"/>
+              </w:tabs>
+              <w:rPr>
+                <w:rFonts w:asciiTheme="minorHAnsi" w:eastAsia="Verdana" w:hAnsiTheme="minorHAnsi"/>
+                <w:sz w:val="22"/>
+              </w:rPr>
+            </w:pPr>
+            <w:r>
+              <w:rPr>
+                <w:rFonts w:asciiTheme="minorHAnsi" w:eastAsia="Verdana" w:hAnsiTheme="minorHAnsi"/>
+                <w:sz w:val="22"/>
+              </w:rPr>
+              <w:t>Las solicitudes de cambio estándares serán evaluadas por el comité de control de cambios para verificar el impacto y riesgo que tendrán.</w:t>
+            </w:r>
+          </w:p>
+        </w:tc>
+      </w:tr>
+    </w:tbl>
+    <w:p>
+      <w:pPr>
+        <w:tabs>
+          <w:tab w:val="left" w:pos="-4820"/>
+        </w:tabs>
+        <w:rPr>
+          <w:rFonts w:asciiTheme="minorHAnsi" w:eastAsia="Verdana" w:hAnsiTheme="minorHAnsi"/>
+          <w:b/>
+          <w:sz w:val="22"/>
+        </w:rPr>
+      </w:pPr>
+    </w:p>
+    <w:p>
+      <w:pPr>
+        <w:numPr>
+          <w:ilvl w:val="1"/>
+          <w:numId w:val="3"/>
+        </w:numPr>
+        <w:tabs>
+          <w:tab w:val="left" w:pos="-4820"/>
+        </w:tabs>
+        <w:ind w:left="284"/>
+        <w:rPr>
+          <w:rFonts w:asciiTheme="minorHAnsi" w:eastAsia="Verdana" w:hAnsiTheme="minorHAnsi"/>
+          <w:b/>
+          <w:sz w:val="22"/>
+        </w:rPr>
+      </w:pPr>
+      <w:r>
+        <w:rPr>
+          <w:rFonts w:asciiTheme="minorHAnsi" w:eastAsia="Verdana" w:hAnsiTheme="minorHAnsi"/>
+          <w:b/>
+          <w:sz w:val="22"/>
+        </w:rPr>
+        <w:t>Evaluación del Impacto y Riesgos</w:t>
+      </w:r>
+    </w:p>
+    <w:p>
+      <w:pPr>
         <w:numPr>
           <w:ilvl w:val="2"/>
           <w:numId w:val="3"/>
@@ -4506,21 +5610,9 @@
         <w:tabs>
           <w:tab w:val="left" w:pos="-4820"/>
         </w:tabs>
-        <w:ind w:left="709"/>
-        <w:rPr>
-          <w:rFonts w:asciiTheme="minorHAnsi" w:eastAsia="Verdana" w:hAnsiTheme="minorHAnsi"/>
-          <w:sz w:val="22"/>
-        </w:rPr>
-      </w:pPr>
-    </w:p>
-    <w:p>
-      <w:pPr>
-        <w:tabs>
-          <w:tab w:val="left" w:pos="-4820"/>
-        </w:tabs>
-        <w:ind w:left="709"/>
-        <w:rPr>
-          <w:rFonts w:asciiTheme="minorHAnsi" w:eastAsia="Verdana" w:hAnsiTheme="minorHAnsi"/>
+        <w:rPr>
+          <w:rFonts w:asciiTheme="minorHAnsi" w:eastAsia="Verdana" w:hAnsiTheme="minorHAnsi"/>
+          <w:b/>
           <w:sz w:val="22"/>
         </w:rPr>
       </w:pPr>
@@ -4547,7 +5639,7 @@
           <w:b/>
           <w:sz w:val="22"/>
         </w:rPr>
-        <w:t>Clasificar el Cambio</w:t>
+        <w:t>Aprobación del Cambio</w:t>
       </w:r>
     </w:p>
     <w:p>
@@ -4677,7 +5769,7 @@
           <w:b/>
           <w:sz w:val="22"/>
         </w:rPr>
-        <w:t>Evaluación del Impacto y Riesgos</w:t>
+        <w:t>Planificación y Calendarización</w:t>
       </w:r>
     </w:p>
     <w:p>
@@ -4807,7 +5899,7 @@
           <w:b/>
           <w:sz w:val="22"/>
         </w:rPr>
-        <w:t>Aprobación del Cambio</w:t>
+        <w:t>Implementación</w:t>
       </w:r>
     </w:p>
     <w:p>
@@ -4937,7 +6029,7 @@
           <w:b/>
           <w:sz w:val="22"/>
         </w:rPr>
-        <w:t>Planificación y Calendarización</w:t>
+        <w:t>Verificación de la Implementación</w:t>
       </w:r>
     </w:p>
     <w:p>
@@ -5067,7 +6159,7 @@
           <w:b/>
           <w:sz w:val="22"/>
         </w:rPr>
-        <w:t>Implementación</w:t>
+        <w:t>Cierre</w:t>
       </w:r>
     </w:p>
     <w:p>
@@ -5168,66 +6260,6 @@
         <w:tabs>
           <w:tab w:val="left" w:pos="-4820"/>
         </w:tabs>
-        <w:rPr>
-          <w:rFonts w:asciiTheme="minorHAnsi" w:eastAsia="Verdana" w:hAnsiTheme="minorHAnsi"/>
-          <w:b/>
-          <w:sz w:val="22"/>
-        </w:rPr>
-      </w:pPr>
-    </w:p>
-    <w:p>
-      <w:pPr>
-        <w:numPr>
-          <w:ilvl w:val="1"/>
-          <w:numId w:val="3"/>
-        </w:numPr>
-        <w:tabs>
-          <w:tab w:val="left" w:pos="-4820"/>
-        </w:tabs>
-        <w:ind w:left="284"/>
-        <w:rPr>
-          <w:rFonts w:asciiTheme="minorHAnsi" w:eastAsia="Verdana" w:hAnsiTheme="minorHAnsi"/>
-          <w:b/>
-          <w:sz w:val="22"/>
-        </w:rPr>
-      </w:pPr>
-      <w:r>
-        <w:rPr>
-          <w:rFonts w:asciiTheme="minorHAnsi" w:eastAsia="Verdana" w:hAnsiTheme="minorHAnsi"/>
-          <w:b/>
-          <w:sz w:val="22"/>
-        </w:rPr>
-        <w:t>Verificación de la Implementación</w:t>
-      </w:r>
-    </w:p>
-    <w:p>
-      <w:pPr>
-        <w:numPr>
-          <w:ilvl w:val="2"/>
-          <w:numId w:val="3"/>
-        </w:numPr>
-        <w:tabs>
-          <w:tab w:val="left" w:pos="-4820"/>
-        </w:tabs>
-        <w:ind w:left="709" w:firstLine="0"/>
-        <w:rPr>
-          <w:rFonts w:asciiTheme="minorHAnsi" w:eastAsia="Verdana" w:hAnsiTheme="minorHAnsi"/>
-          <w:sz w:val="22"/>
-        </w:rPr>
-      </w:pPr>
-      <w:r>
-        <w:rPr>
-          <w:rFonts w:asciiTheme="minorHAnsi" w:eastAsia="Verdana" w:hAnsiTheme="minorHAnsi"/>
-          <w:sz w:val="22"/>
-        </w:rPr>
-        <w:t>Actividades</w:t>
-      </w:r>
-    </w:p>
-    <w:p>
-      <w:pPr>
-        <w:tabs>
-          <w:tab w:val="left" w:pos="-4820"/>
-        </w:tabs>
         <w:ind w:left="709"/>
         <w:rPr>
           <w:rFonts w:asciiTheme="minorHAnsi" w:eastAsia="Verdana" w:hAnsiTheme="minorHAnsi"/>
@@ -5235,208 +6267,8 @@
         </w:rPr>
       </w:pPr>
     </w:p>
-    <w:p>
-      <w:pPr>
-        <w:numPr>
-          <w:ilvl w:val="2"/>
-          <w:numId w:val="3"/>
-        </w:numPr>
-        <w:tabs>
-          <w:tab w:val="left" w:pos="-4820"/>
-        </w:tabs>
-        <w:ind w:left="709" w:firstLine="0"/>
-        <w:rPr>
-          <w:rFonts w:asciiTheme="minorHAnsi" w:eastAsia="Verdana" w:hAnsiTheme="minorHAnsi"/>
-          <w:sz w:val="22"/>
-        </w:rPr>
-      </w:pPr>
-      <w:r>
-        <w:rPr>
-          <w:rFonts w:asciiTheme="minorHAnsi" w:eastAsia="Verdana" w:hAnsiTheme="minorHAnsi"/>
-          <w:sz w:val="22"/>
-        </w:rPr>
-        <w:t>Documentación</w:t>
-      </w:r>
-    </w:p>
-    <w:p>
-      <w:pPr>
-        <w:tabs>
-          <w:tab w:val="left" w:pos="-4820"/>
-        </w:tabs>
-        <w:ind w:left="709"/>
-        <w:rPr>
-          <w:rFonts w:asciiTheme="minorHAnsi" w:eastAsia="Verdana" w:hAnsiTheme="minorHAnsi"/>
-          <w:sz w:val="22"/>
-        </w:rPr>
-      </w:pPr>
-    </w:p>
-    <w:p>
-      <w:pPr>
-        <w:numPr>
-          <w:ilvl w:val="2"/>
-          <w:numId w:val="3"/>
-        </w:numPr>
-        <w:tabs>
-          <w:tab w:val="left" w:pos="-4820"/>
-        </w:tabs>
-        <w:ind w:left="709" w:firstLine="0"/>
-        <w:rPr>
-          <w:rFonts w:asciiTheme="minorHAnsi" w:eastAsia="Verdana" w:hAnsiTheme="minorHAnsi"/>
-          <w:sz w:val="22"/>
-        </w:rPr>
-      </w:pPr>
-      <w:r>
-        <w:rPr>
-          <w:rFonts w:asciiTheme="minorHAnsi" w:eastAsia="Verdana" w:hAnsiTheme="minorHAnsi"/>
-          <w:sz w:val="22"/>
-        </w:rPr>
-        <w:t>Políticas</w:t>
-      </w:r>
-    </w:p>
-    <w:p>
-      <w:pPr>
-        <w:tabs>
-          <w:tab w:val="left" w:pos="-4820"/>
-        </w:tabs>
-        <w:rPr>
-          <w:rFonts w:asciiTheme="minorHAnsi" w:eastAsia="Verdana" w:hAnsiTheme="minorHAnsi"/>
-          <w:b/>
-          <w:sz w:val="22"/>
-        </w:rPr>
-      </w:pPr>
-    </w:p>
-    <w:p>
-      <w:pPr>
-        <w:numPr>
-          <w:ilvl w:val="1"/>
-          <w:numId w:val="3"/>
-        </w:numPr>
-        <w:tabs>
-          <w:tab w:val="left" w:pos="-4820"/>
-        </w:tabs>
-        <w:ind w:left="284"/>
-        <w:rPr>
-          <w:rFonts w:asciiTheme="minorHAnsi" w:eastAsia="Verdana" w:hAnsiTheme="minorHAnsi"/>
-          <w:b/>
-          <w:sz w:val="22"/>
-        </w:rPr>
-      </w:pPr>
-      <w:r>
-        <w:rPr>
-          <w:rFonts w:asciiTheme="minorHAnsi" w:eastAsia="Verdana" w:hAnsiTheme="minorHAnsi"/>
-          <w:b/>
-          <w:sz w:val="22"/>
-        </w:rPr>
-        <w:t>Cierre</w:t>
-      </w:r>
-    </w:p>
-    <w:p>
-      <w:pPr>
-        <w:numPr>
-          <w:ilvl w:val="2"/>
-          <w:numId w:val="3"/>
-        </w:numPr>
-        <w:tabs>
-          <w:tab w:val="left" w:pos="-4820"/>
-        </w:tabs>
-        <w:ind w:left="709" w:firstLine="0"/>
-        <w:rPr>
-          <w:rFonts w:asciiTheme="minorHAnsi" w:eastAsia="Verdana" w:hAnsiTheme="minorHAnsi"/>
-          <w:sz w:val="22"/>
-        </w:rPr>
-      </w:pPr>
-      <w:r>
-        <w:rPr>
-          <w:rFonts w:asciiTheme="minorHAnsi" w:eastAsia="Verdana" w:hAnsiTheme="minorHAnsi"/>
-          <w:sz w:val="22"/>
-        </w:rPr>
-        <w:t>Actividades</w:t>
-      </w:r>
-    </w:p>
-    <w:p>
-      <w:pPr>
-        <w:tabs>
-          <w:tab w:val="left" w:pos="-4820"/>
-        </w:tabs>
-        <w:ind w:left="709"/>
-        <w:rPr>
-          <w:rFonts w:asciiTheme="minorHAnsi" w:eastAsia="Verdana" w:hAnsiTheme="minorHAnsi"/>
-          <w:sz w:val="22"/>
-        </w:rPr>
-      </w:pPr>
-    </w:p>
-    <w:p>
-      <w:pPr>
-        <w:numPr>
-          <w:ilvl w:val="2"/>
-          <w:numId w:val="3"/>
-        </w:numPr>
-        <w:tabs>
-          <w:tab w:val="left" w:pos="-4820"/>
-        </w:tabs>
-        <w:ind w:left="709" w:firstLine="0"/>
-        <w:rPr>
-          <w:rFonts w:asciiTheme="minorHAnsi" w:eastAsia="Verdana" w:hAnsiTheme="minorHAnsi"/>
-          <w:sz w:val="22"/>
-        </w:rPr>
-      </w:pPr>
-      <w:r>
-        <w:rPr>
-          <w:rFonts w:asciiTheme="minorHAnsi" w:eastAsia="Verdana" w:hAnsiTheme="minorHAnsi"/>
-          <w:sz w:val="22"/>
-        </w:rPr>
-        <w:t>Documentación</w:t>
-      </w:r>
-    </w:p>
-    <w:p>
-      <w:pPr>
-        <w:tabs>
-          <w:tab w:val="left" w:pos="-4820"/>
-        </w:tabs>
-        <w:ind w:left="709"/>
-        <w:rPr>
-          <w:rFonts w:asciiTheme="minorHAnsi" w:eastAsia="Verdana" w:hAnsiTheme="minorHAnsi"/>
-          <w:sz w:val="22"/>
-        </w:rPr>
-      </w:pPr>
-    </w:p>
-    <w:p>
-      <w:pPr>
-        <w:numPr>
-          <w:ilvl w:val="2"/>
-          <w:numId w:val="3"/>
-        </w:numPr>
-        <w:tabs>
-          <w:tab w:val="left" w:pos="-4820"/>
-        </w:tabs>
-        <w:ind w:left="709" w:firstLine="0"/>
-        <w:rPr>
-          <w:rFonts w:asciiTheme="minorHAnsi" w:eastAsia="Verdana" w:hAnsiTheme="minorHAnsi"/>
-          <w:sz w:val="22"/>
-        </w:rPr>
-      </w:pPr>
-      <w:r>
-        <w:rPr>
-          <w:rFonts w:asciiTheme="minorHAnsi" w:eastAsia="Verdana" w:hAnsiTheme="minorHAnsi"/>
-          <w:sz w:val="22"/>
-        </w:rPr>
-        <w:t>Políticas</w:t>
-      </w:r>
-    </w:p>
-    <w:p>
-      <w:pPr>
-        <w:tabs>
-          <w:tab w:val="left" w:pos="-4820"/>
-        </w:tabs>
-        <w:ind w:left="709"/>
-        <w:rPr>
-          <w:rFonts w:asciiTheme="minorHAnsi" w:eastAsia="Verdana" w:hAnsiTheme="minorHAnsi"/>
-          <w:sz w:val="22"/>
-        </w:rPr>
-      </w:pPr>
-    </w:p>
     <w:sectPr>
-      <w:footerReference w:type="default" r:id="rId7"/>
+      <w:footerReference w:type="default" r:id="rId8"/>
       <w:pgSz w:w="12240" w:h="15840"/>
       <w:pgMar w:top="1417" w:right="1701" w:bottom="1417" w:left="1701" w:header="708" w:footer="708" w:gutter="0"/>
       <w:pgNumType w:start="0"/>
@@ -5449,7 +6281,7 @@
 </file>
 
 <file path=word/endnotes.xml><?xml version="1.0" encoding="utf-8"?>
-<w:endnotes xmlns:wpc="http://schemas.microsoft.com/office/word/2010/wordprocessingCanvas" xmlns:mc="http://schemas.openxmlformats.org/markup-compatibility/2006" xmlns:o="urn:schemas-microsoft-com:office:office" xmlns:r="http://schemas.openxmlformats.org/officeDocument/2006/relationships" xmlns:m="http://schemas.openxmlformats.org/officeDocument/2006/math" xmlns:v="urn:schemas-microsoft-com:vml" xmlns:wp14="http://schemas.microsoft.com/office/word/2010/wordprocessingDrawing" xmlns:wp="http://schemas.openxmlformats.org/drawingml/2006/wordprocessingDrawing" xmlns:w10="urn:schemas-microsoft-com:office:word" xmlns:w="http://schemas.openxmlformats.org/wordprocessingml/2006/main" xmlns:w14="http://schemas.microsoft.com/office/word/2010/wordml" xmlns:w15="http://schemas.microsoft.com/office/word/2012/wordml" xmlns:wpg="http://schemas.microsoft.com/office/word/2010/wordprocessingGroup" xmlns:wpi="http://schemas.microsoft.com/office/word/2010/wordprocessingInk" xmlns:wne="http://schemas.microsoft.com/office/word/2006/wordml" xmlns:wps="http://schemas.microsoft.com/office/word/2010/wordprocessingShape" mc:Ignorable="w14 w15 wp14">
+<w:endnotes xmlns:wpc="http://schemas.microsoft.com/office/word/2010/wordprocessingCanvas" xmlns:mc="http://schemas.openxmlformats.org/markup-compatibility/2006" xmlns:o="urn:schemas-microsoft-com:office:office" xmlns:r="http://schemas.openxmlformats.org/officeDocument/2006/relationships" xmlns:m="http://schemas.openxmlformats.org/officeDocument/2006/math" xmlns:v="urn:schemas-microsoft-com:vml" xmlns:wp14="http://schemas.microsoft.com/office/word/2010/wordprocessingDrawing" xmlns:wp="http://schemas.openxmlformats.org/drawingml/2006/wordprocessingDrawing" xmlns:w10="urn:schemas-microsoft-com:office:word" xmlns:w="http://schemas.openxmlformats.org/wordprocessingml/2006/main" xmlns:w14="http://schemas.microsoft.com/office/word/2010/wordml" xmlns:wpg="http://schemas.microsoft.com/office/word/2010/wordprocessingGroup" xmlns:wpi="http://schemas.microsoft.com/office/word/2010/wordprocessingInk" xmlns:wne="http://schemas.microsoft.com/office/word/2006/wordml" xmlns:wps="http://schemas.microsoft.com/office/word/2010/wordprocessingShape" mc:Ignorable="w14 wp14">
   <w:endnote w:type="separator" w:id="-1">
     <w:p>
       <w:r>
@@ -5468,7 +6300,7 @@
 </file>
 
 <file path=word/footer1.xml><?xml version="1.0" encoding="utf-8"?>
-<w:ftr xmlns:wpc="http://schemas.microsoft.com/office/word/2010/wordprocessingCanvas" xmlns:mc="http://schemas.openxmlformats.org/markup-compatibility/2006" xmlns:o="urn:schemas-microsoft-com:office:office" xmlns:r="http://schemas.openxmlformats.org/officeDocument/2006/relationships" xmlns:m="http://schemas.openxmlformats.org/officeDocument/2006/math" xmlns:v="urn:schemas-microsoft-com:vml" xmlns:wp14="http://schemas.microsoft.com/office/word/2010/wordprocessingDrawing" xmlns:wp="http://schemas.openxmlformats.org/drawingml/2006/wordprocessingDrawing" xmlns:w10="urn:schemas-microsoft-com:office:word" xmlns:w="http://schemas.openxmlformats.org/wordprocessingml/2006/main" xmlns:w14="http://schemas.microsoft.com/office/word/2010/wordml" xmlns:w15="http://schemas.microsoft.com/office/word/2012/wordml" xmlns:wpg="http://schemas.microsoft.com/office/word/2010/wordprocessingGroup" xmlns:wpi="http://schemas.microsoft.com/office/word/2010/wordprocessingInk" xmlns:wne="http://schemas.microsoft.com/office/word/2006/wordml" xmlns:wps="http://schemas.microsoft.com/office/word/2010/wordprocessingShape" mc:Ignorable="w14 w15 wp14">
+<w:ftr xmlns:wpc="http://schemas.microsoft.com/office/word/2010/wordprocessingCanvas" xmlns:mc="http://schemas.openxmlformats.org/markup-compatibility/2006" xmlns:o="urn:schemas-microsoft-com:office:office" xmlns:r="http://schemas.openxmlformats.org/officeDocument/2006/relationships" xmlns:m="http://schemas.openxmlformats.org/officeDocument/2006/math" xmlns:v="urn:schemas-microsoft-com:vml" xmlns:wp14="http://schemas.microsoft.com/office/word/2010/wordprocessingDrawing" xmlns:wp="http://schemas.openxmlformats.org/drawingml/2006/wordprocessingDrawing" xmlns:w10="urn:schemas-microsoft-com:office:word" xmlns:w="http://schemas.openxmlformats.org/wordprocessingml/2006/main" xmlns:w14="http://schemas.microsoft.com/office/word/2010/wordml" xmlns:wpg="http://schemas.microsoft.com/office/word/2010/wordprocessingGroup" xmlns:wpi="http://schemas.microsoft.com/office/word/2010/wordprocessingInk" xmlns:wne="http://schemas.microsoft.com/office/word/2006/wordml" xmlns:wps="http://schemas.microsoft.com/office/word/2010/wordprocessingShape" mc:Ignorable="w14 wp14">
   <w:sdt>
     <w:sdtPr>
       <w:id w:val="-1023392179"/>
@@ -5543,7 +6375,7 @@
                 </wp:anchor>
               </w:drawing>
             </mc:Choice>
-            <mc:Fallback>
+            <mc:Fallback xmlns:w15="http://schemas.microsoft.com/office/word/2012/wordml">
               <w:pict>
                 <v:line w14:anchorId="03143F8F" id="10 Conector recto" o:spid="_x0000_s1026" style="position:absolute;z-index:251659264;visibility:visible;mso-wrap-style:square;mso-width-percent:0;mso-height-percent:0;mso-wrap-distance-left:9pt;mso-wrap-distance-top:0;mso-wrap-distance-right:9pt;mso-wrap-distance-bottom:0;mso-position-horizontal:absolute;mso-position-horizontal-relative:text;mso-position-vertical:absolute;mso-position-vertical-relative:text;mso-width-percent:0;mso-height-percent:0;mso-width-relative:margin;mso-height-relative:margin" from="-1.05pt,-7.6pt" to="441.45pt,-7.6pt" o:gfxdata="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" strokecolor="black [3040]"/>
               </w:pict>
@@ -5606,7 +6438,7 @@
                 <w:bCs/>
                 <w:noProof/>
               </w:rPr>
-              <w:t>3</w:t>
+              <w:t>4</w:t>
             </w:r>
             <w:r>
               <w:rPr>
@@ -5654,7 +6486,7 @@
                 <w:bCs/>
                 <w:noProof/>
               </w:rPr>
-              <w:t>6</w:t>
+              <w:t>7</w:t>
             </w:r>
             <w:r>
               <w:rPr>
@@ -5679,7 +6511,7 @@
 </file>
 
 <file path=word/footnotes.xml><?xml version="1.0" encoding="utf-8"?>
-<w:footnotes xmlns:wpc="http://schemas.microsoft.com/office/word/2010/wordprocessingCanvas" xmlns:mc="http://schemas.openxmlformats.org/markup-compatibility/2006" xmlns:o="urn:schemas-microsoft-com:office:office" xmlns:r="http://schemas.openxmlformats.org/officeDocument/2006/relationships" xmlns:m="http://schemas.openxmlformats.org/officeDocument/2006/math" xmlns:v="urn:schemas-microsoft-com:vml" xmlns:wp14="http://schemas.microsoft.com/office/word/2010/wordprocessingDrawing" xmlns:wp="http://schemas.openxmlformats.org/drawingml/2006/wordprocessingDrawing" xmlns:w10="urn:schemas-microsoft-com:office:word" xmlns:w="http://schemas.openxmlformats.org/wordprocessingml/2006/main" xmlns:w14="http://schemas.microsoft.com/office/word/2010/wordml" xmlns:w15="http://schemas.microsoft.com/office/word/2012/wordml" xmlns:wpg="http://schemas.microsoft.com/office/word/2010/wordprocessingGroup" xmlns:wpi="http://schemas.microsoft.com/office/word/2010/wordprocessingInk" xmlns:wne="http://schemas.microsoft.com/office/word/2006/wordml" xmlns:wps="http://schemas.microsoft.com/office/word/2010/wordprocessingShape" mc:Ignorable="w14 w15 wp14">
+<w:footnotes xmlns:wpc="http://schemas.microsoft.com/office/word/2010/wordprocessingCanvas" xmlns:mc="http://schemas.openxmlformats.org/markup-compatibility/2006" xmlns:o="urn:schemas-microsoft-com:office:office" xmlns:r="http://schemas.openxmlformats.org/officeDocument/2006/relationships" xmlns:m="http://schemas.openxmlformats.org/officeDocument/2006/math" xmlns:v="urn:schemas-microsoft-com:vml" xmlns:wp14="http://schemas.microsoft.com/office/word/2010/wordprocessingDrawing" xmlns:wp="http://schemas.openxmlformats.org/drawingml/2006/wordprocessingDrawing" xmlns:w10="urn:schemas-microsoft-com:office:word" xmlns:w="http://schemas.openxmlformats.org/wordprocessingml/2006/main" xmlns:w14="http://schemas.microsoft.com/office/word/2010/wordml" xmlns:wpg="http://schemas.microsoft.com/office/word/2010/wordprocessingGroup" xmlns:wpi="http://schemas.microsoft.com/office/word/2010/wordprocessingInk" xmlns:wne="http://schemas.microsoft.com/office/word/2006/wordml" xmlns:wps="http://schemas.microsoft.com/office/word/2010/wordprocessingShape" mc:Ignorable="w14 wp14">
   <w:footnote w:type="separator" w:id="-1">
     <w:p>
       <w:r>
@@ -5698,8 +6530,234 @@
 </file>
 
 <file path=word/numbering.xml><?xml version="1.0" encoding="utf-8"?>
-<w:numbering xmlns:wpc="http://schemas.microsoft.com/office/word/2010/wordprocessingCanvas" xmlns:mc="http://schemas.openxmlformats.org/markup-compatibility/2006" xmlns:o="urn:schemas-microsoft-com:office:office" xmlns:r="http://schemas.openxmlformats.org/officeDocument/2006/relationships" xmlns:m="http://schemas.openxmlformats.org/officeDocument/2006/math" xmlns:v="urn:schemas-microsoft-com:vml" xmlns:wp14="http://schemas.microsoft.com/office/word/2010/wordprocessingDrawing" xmlns:wp="http://schemas.openxmlformats.org/drawingml/2006/wordprocessingDrawing" xmlns:w10="urn:schemas-microsoft-com:office:word" xmlns:w="http://schemas.openxmlformats.org/wordprocessingml/2006/main" xmlns:w14="http://schemas.microsoft.com/office/word/2010/wordml" xmlns:w15="http://schemas.microsoft.com/office/word/2012/wordml" xmlns:wpg="http://schemas.microsoft.com/office/word/2010/wordprocessingGroup" xmlns:wpi="http://schemas.microsoft.com/office/word/2010/wordprocessingInk" xmlns:wne="http://schemas.microsoft.com/office/word/2006/wordml" xmlns:wps="http://schemas.microsoft.com/office/word/2010/wordprocessingShape" mc:Ignorable="w14 w15 wp14">
+<w:numbering xmlns:wpc="http://schemas.microsoft.com/office/word/2010/wordprocessingCanvas" xmlns:mc="http://schemas.openxmlformats.org/markup-compatibility/2006" xmlns:o="urn:schemas-microsoft-com:office:office" xmlns:r="http://schemas.openxmlformats.org/officeDocument/2006/relationships" xmlns:m="http://schemas.openxmlformats.org/officeDocument/2006/math" xmlns:v="urn:schemas-microsoft-com:vml" xmlns:wp14="http://schemas.microsoft.com/office/word/2010/wordprocessingDrawing" xmlns:wp="http://schemas.openxmlformats.org/drawingml/2006/wordprocessingDrawing" xmlns:w10="urn:schemas-microsoft-com:office:word" xmlns:w="http://schemas.openxmlformats.org/wordprocessingml/2006/main" xmlns:w14="http://schemas.microsoft.com/office/word/2010/wordml" xmlns:wpg="http://schemas.microsoft.com/office/word/2010/wordprocessingGroup" xmlns:wpi="http://schemas.microsoft.com/office/word/2010/wordprocessingInk" xmlns:wne="http://schemas.microsoft.com/office/word/2006/wordml" xmlns:wps="http://schemas.microsoft.com/office/word/2010/wordprocessingShape" mc:Ignorable="w14 wp14">
   <w:abstractNum w:abstractNumId="0">
+    <w:nsid w:val="19950F51"/>
+    <w:multiLevelType w:val="hybridMultilevel"/>
+    <w:tmpl w:val="B6EAAB06"/>
+    <w:lvl w:ilvl="0" w:tplc="280A0001">
+      <w:start w:val="1"/>
+      <w:numFmt w:val="bullet"/>
+      <w:lvlText w:val=""/>
+      <w:lvlJc w:val="left"/>
+      <w:pPr>
+        <w:ind w:left="720" w:hanging="360"/>
+      </w:pPr>
+      <w:rPr>
+        <w:rFonts w:ascii="Symbol" w:hAnsi="Symbol" w:hint="default"/>
+      </w:rPr>
+    </w:lvl>
+    <w:lvl w:ilvl="1" w:tplc="280A0003" w:tentative="1">
+      <w:start w:val="1"/>
+      <w:numFmt w:val="bullet"/>
+      <w:lvlText w:val="o"/>
+      <w:lvlJc w:val="left"/>
+      <w:pPr>
+        <w:ind w:left="1440" w:hanging="360"/>
+      </w:pPr>
+      <w:rPr>
+        <w:rFonts w:ascii="Courier New" w:hAnsi="Courier New" w:cs="Courier New" w:hint="default"/>
+      </w:rPr>
+    </w:lvl>
+    <w:lvl w:ilvl="2" w:tplc="280A0005" w:tentative="1">
+      <w:start w:val="1"/>
+      <w:numFmt w:val="bullet"/>
+      <w:lvlText w:val=""/>
+      <w:lvlJc w:val="left"/>
+      <w:pPr>
+        <w:ind w:left="2160" w:hanging="360"/>
+      </w:pPr>
+      <w:rPr>
+        <w:rFonts w:ascii="Wingdings" w:hAnsi="Wingdings" w:hint="default"/>
+      </w:rPr>
+    </w:lvl>
+    <w:lvl w:ilvl="3" w:tplc="280A0001" w:tentative="1">
+      <w:start w:val="1"/>
+      <w:numFmt w:val="bullet"/>
+      <w:lvlText w:val=""/>
+      <w:lvlJc w:val="left"/>
+      <w:pPr>
+        <w:ind w:left="2880" w:hanging="360"/>
+      </w:pPr>
+      <w:rPr>
+        <w:rFonts w:ascii="Symbol" w:hAnsi="Symbol" w:hint="default"/>
+      </w:rPr>
+    </w:lvl>
+    <w:lvl w:ilvl="4" w:tplc="280A0003" w:tentative="1">
+      <w:start w:val="1"/>
+      <w:numFmt w:val="bullet"/>
+      <w:lvlText w:val="o"/>
+      <w:lvlJc w:val="left"/>
+      <w:pPr>
+        <w:ind w:left="3600" w:hanging="360"/>
+      </w:pPr>
+      <w:rPr>
+        <w:rFonts w:ascii="Courier New" w:hAnsi="Courier New" w:cs="Courier New" w:hint="default"/>
+      </w:rPr>
+    </w:lvl>
+    <w:lvl w:ilvl="5" w:tplc="280A0005" w:tentative="1">
+      <w:start w:val="1"/>
+      <w:numFmt w:val="bullet"/>
+      <w:lvlText w:val=""/>
+      <w:lvlJc w:val="left"/>
+      <w:pPr>
+        <w:ind w:left="4320" w:hanging="360"/>
+      </w:pPr>
+      <w:rPr>
+        <w:rFonts w:ascii="Wingdings" w:hAnsi="Wingdings" w:hint="default"/>
+      </w:rPr>
+    </w:lvl>
+    <w:lvl w:ilvl="6" w:tplc="280A0001" w:tentative="1">
+      <w:start w:val="1"/>
+      <w:numFmt w:val="bullet"/>
+      <w:lvlText w:val=""/>
+      <w:lvlJc w:val="left"/>
+      <w:pPr>
+        <w:ind w:left="5040" w:hanging="360"/>
+      </w:pPr>
+      <w:rPr>
+        <w:rFonts w:ascii="Symbol" w:hAnsi="Symbol" w:hint="default"/>
+      </w:rPr>
+    </w:lvl>
+    <w:lvl w:ilvl="7" w:tplc="280A0003" w:tentative="1">
+      <w:start w:val="1"/>
+      <w:numFmt w:val="bullet"/>
+      <w:lvlText w:val="o"/>
+      <w:lvlJc w:val="left"/>
+      <w:pPr>
+        <w:ind w:left="5760" w:hanging="360"/>
+      </w:pPr>
+      <w:rPr>
+        <w:rFonts w:ascii="Courier New" w:hAnsi="Courier New" w:cs="Courier New" w:hint="default"/>
+      </w:rPr>
+    </w:lvl>
+    <w:lvl w:ilvl="8" w:tplc="280A0005" w:tentative="1">
+      <w:start w:val="1"/>
+      <w:numFmt w:val="bullet"/>
+      <w:lvlText w:val=""/>
+      <w:lvlJc w:val="left"/>
+      <w:pPr>
+        <w:ind w:left="6480" w:hanging="360"/>
+      </w:pPr>
+      <w:rPr>
+        <w:rFonts w:ascii="Wingdings" w:hAnsi="Wingdings" w:hint="default"/>
+      </w:rPr>
+    </w:lvl>
+  </w:abstractNum>
+  <w:abstractNum w:abstractNumId="1">
+    <w:nsid w:val="28451E9C"/>
+    <w:multiLevelType w:val="hybridMultilevel"/>
+    <w:tmpl w:val="20FA90DA"/>
+    <w:lvl w:ilvl="0" w:tplc="280A0001">
+      <w:start w:val="1"/>
+      <w:numFmt w:val="bullet"/>
+      <w:lvlText w:val=""/>
+      <w:lvlJc w:val="left"/>
+      <w:pPr>
+        <w:ind w:left="720" w:hanging="360"/>
+      </w:pPr>
+      <w:rPr>
+        <w:rFonts w:ascii="Symbol" w:hAnsi="Symbol" w:hint="default"/>
+      </w:rPr>
+    </w:lvl>
+    <w:lvl w:ilvl="1" w:tplc="280A0003" w:tentative="1">
+      <w:start w:val="1"/>
+      <w:numFmt w:val="bullet"/>
+      <w:lvlText w:val="o"/>
+      <w:lvlJc w:val="left"/>
+      <w:pPr>
+        <w:ind w:left="1440" w:hanging="360"/>
+      </w:pPr>
+      <w:rPr>
+        <w:rFonts w:ascii="Courier New" w:hAnsi="Courier New" w:cs="Courier New" w:hint="default"/>
+      </w:rPr>
+    </w:lvl>
+    <w:lvl w:ilvl="2" w:tplc="280A0005" w:tentative="1">
+      <w:start w:val="1"/>
+      <w:numFmt w:val="bullet"/>
+      <w:lvlText w:val=""/>
+      <w:lvlJc w:val="left"/>
+      <w:pPr>
+        <w:ind w:left="2160" w:hanging="360"/>
+      </w:pPr>
+      <w:rPr>
+        <w:rFonts w:ascii="Wingdings" w:hAnsi="Wingdings" w:hint="default"/>
+      </w:rPr>
+    </w:lvl>
+    <w:lvl w:ilvl="3" w:tplc="280A0001" w:tentative="1">
+      <w:start w:val="1"/>
+      <w:numFmt w:val="bullet"/>
+      <w:lvlText w:val=""/>
+      <w:lvlJc w:val="left"/>
+      <w:pPr>
+        <w:ind w:left="2880" w:hanging="360"/>
+      </w:pPr>
+      <w:rPr>
+        <w:rFonts w:ascii="Symbol" w:hAnsi="Symbol" w:hint="default"/>
+      </w:rPr>
+    </w:lvl>
+    <w:lvl w:ilvl="4" w:tplc="280A0003" w:tentative="1">
+      <w:start w:val="1"/>
+      <w:numFmt w:val="bullet"/>
+      <w:lvlText w:val="o"/>
+      <w:lvlJc w:val="left"/>
+      <w:pPr>
+        <w:ind w:left="3600" w:hanging="360"/>
+      </w:pPr>
+      <w:rPr>
+        <w:rFonts w:ascii="Courier New" w:hAnsi="Courier New" w:cs="Courier New" w:hint="default"/>
+      </w:rPr>
+    </w:lvl>
+    <w:lvl w:ilvl="5" w:tplc="280A0005" w:tentative="1">
+      <w:start w:val="1"/>
+      <w:numFmt w:val="bullet"/>
+      <w:lvlText w:val=""/>
+      <w:lvlJc w:val="left"/>
+      <w:pPr>
+        <w:ind w:left="4320" w:hanging="360"/>
+      </w:pPr>
+      <w:rPr>
+        <w:rFonts w:ascii="Wingdings" w:hAnsi="Wingdings" w:hint="default"/>
+      </w:rPr>
+    </w:lvl>
+    <w:lvl w:ilvl="6" w:tplc="280A0001" w:tentative="1">
+      <w:start w:val="1"/>
+      <w:numFmt w:val="bullet"/>
+      <w:lvlText w:val=""/>
+      <w:lvlJc w:val="left"/>
+      <w:pPr>
+        <w:ind w:left="5040" w:hanging="360"/>
+      </w:pPr>
+      <w:rPr>
+        <w:rFonts w:ascii="Symbol" w:hAnsi="Symbol" w:hint="default"/>
+      </w:rPr>
+    </w:lvl>
+    <w:lvl w:ilvl="7" w:tplc="280A0003" w:tentative="1">
+      <w:start w:val="1"/>
+      <w:numFmt w:val="bullet"/>
+      <w:lvlText w:val="o"/>
+      <w:lvlJc w:val="left"/>
+      <w:pPr>
+        <w:ind w:left="5760" w:hanging="360"/>
+      </w:pPr>
+      <w:rPr>
+        <w:rFonts w:ascii="Courier New" w:hAnsi="Courier New" w:cs="Courier New" w:hint="default"/>
+      </w:rPr>
+    </w:lvl>
+    <w:lvl w:ilvl="8" w:tplc="280A0005" w:tentative="1">
+      <w:start w:val="1"/>
+      <w:numFmt w:val="bullet"/>
+      <w:lvlText w:val=""/>
+      <w:lvlJc w:val="left"/>
+      <w:pPr>
+        <w:ind w:left="6480" w:hanging="360"/>
+      </w:pPr>
+      <w:rPr>
+        <w:rFonts w:ascii="Wingdings" w:hAnsi="Wingdings" w:hint="default"/>
+      </w:rPr>
+    </w:lvl>
+  </w:abstractNum>
+  <w:abstractNum w:abstractNumId="2">
     <w:nsid w:val="2DB64A1B"/>
     <w:multiLevelType w:val="hybridMultilevel"/>
     <w:tmpl w:val="6DC48CC2"/>
@@ -5812,7 +6870,7 @@
       </w:rPr>
     </w:lvl>
   </w:abstractNum>
-  <w:abstractNum w:abstractNumId="1">
+  <w:abstractNum w:abstractNumId="3">
     <w:nsid w:val="2E6C16D6"/>
     <w:multiLevelType w:val="hybridMultilevel"/>
     <w:tmpl w:val="9BC0B372"/>
@@ -5925,7 +6983,120 @@
       </w:rPr>
     </w:lvl>
   </w:abstractNum>
-  <w:abstractNum w:abstractNumId="2">
+  <w:abstractNum w:abstractNumId="4">
+    <w:nsid w:val="43764F68"/>
+    <w:multiLevelType w:val="hybridMultilevel"/>
+    <w:tmpl w:val="6EFE6686"/>
+    <w:lvl w:ilvl="0" w:tplc="280A0001">
+      <w:start w:val="1"/>
+      <w:numFmt w:val="bullet"/>
+      <w:lvlText w:val=""/>
+      <w:lvlJc w:val="left"/>
+      <w:pPr>
+        <w:ind w:left="720" w:hanging="360"/>
+      </w:pPr>
+      <w:rPr>
+        <w:rFonts w:ascii="Symbol" w:hAnsi="Symbol" w:hint="default"/>
+      </w:rPr>
+    </w:lvl>
+    <w:lvl w:ilvl="1" w:tplc="280A0003" w:tentative="1">
+      <w:start w:val="1"/>
+      <w:numFmt w:val="bullet"/>
+      <w:lvlText w:val="o"/>
+      <w:lvlJc w:val="left"/>
+      <w:pPr>
+        <w:ind w:left="1440" w:hanging="360"/>
+      </w:pPr>
+      <w:rPr>
+        <w:rFonts w:ascii="Courier New" w:hAnsi="Courier New" w:cs="Courier New" w:hint="default"/>
+      </w:rPr>
+    </w:lvl>
+    <w:lvl w:ilvl="2" w:tplc="280A0005" w:tentative="1">
+      <w:start w:val="1"/>
+      <w:numFmt w:val="bullet"/>
+      <w:lvlText w:val=""/>
+      <w:lvlJc w:val="left"/>
+      <w:pPr>
+        <w:ind w:left="2160" w:hanging="360"/>
+      </w:pPr>
+      <w:rPr>
+        <w:rFonts w:ascii="Wingdings" w:hAnsi="Wingdings" w:hint="default"/>
+      </w:rPr>
+    </w:lvl>
+    <w:lvl w:ilvl="3" w:tplc="280A0001" w:tentative="1">
+      <w:start w:val="1"/>
+      <w:numFmt w:val="bullet"/>
+      <w:lvlText w:val=""/>
+      <w:lvlJc w:val="left"/>
+      <w:pPr>
+        <w:ind w:left="2880" w:hanging="360"/>
+      </w:pPr>
+      <w:rPr>
+        <w:rFonts w:ascii="Symbol" w:hAnsi="Symbol" w:hint="default"/>
+      </w:rPr>
+    </w:lvl>
+    <w:lvl w:ilvl="4" w:tplc="280A0003" w:tentative="1">
+      <w:start w:val="1"/>
+      <w:numFmt w:val="bullet"/>
+      <w:lvlText w:val="o"/>
+      <w:lvlJc w:val="left"/>
+      <w:pPr>
+        <w:ind w:left="3600" w:hanging="360"/>
+      </w:pPr>
+      <w:rPr>
+        <w:rFonts w:ascii="Courier New" w:hAnsi="Courier New" w:cs="Courier New" w:hint="default"/>
+      </w:rPr>
+    </w:lvl>
+    <w:lvl w:ilvl="5" w:tplc="280A0005" w:tentative="1">
+      <w:start w:val="1"/>
+      <w:numFmt w:val="bullet"/>
+      <w:lvlText w:val=""/>
+      <w:lvlJc w:val="left"/>
+      <w:pPr>
+        <w:ind w:left="4320" w:hanging="360"/>
+      </w:pPr>
+      <w:rPr>
+        <w:rFonts w:ascii="Wingdings" w:hAnsi="Wingdings" w:hint="default"/>
+      </w:rPr>
+    </w:lvl>
+    <w:lvl w:ilvl="6" w:tplc="280A0001" w:tentative="1">
+      <w:start w:val="1"/>
+      <w:numFmt w:val="bullet"/>
+      <w:lvlText w:val=""/>
+      <w:lvlJc w:val="left"/>
+      <w:pPr>
+        <w:ind w:left="5040" w:hanging="360"/>
+      </w:pPr>
+      <w:rPr>
+        <w:rFonts w:ascii="Symbol" w:hAnsi="Symbol" w:hint="default"/>
+      </w:rPr>
+    </w:lvl>
+    <w:lvl w:ilvl="7" w:tplc="280A0003" w:tentative="1">
+      <w:start w:val="1"/>
+      <w:numFmt w:val="bullet"/>
+      <w:lvlText w:val="o"/>
+      <w:lvlJc w:val="left"/>
+      <w:pPr>
+        <w:ind w:left="5760" w:hanging="360"/>
+      </w:pPr>
+      <w:rPr>
+        <w:rFonts w:ascii="Courier New" w:hAnsi="Courier New" w:cs="Courier New" w:hint="default"/>
+      </w:rPr>
+    </w:lvl>
+    <w:lvl w:ilvl="8" w:tplc="280A0005" w:tentative="1">
+      <w:start w:val="1"/>
+      <w:numFmt w:val="bullet"/>
+      <w:lvlText w:val=""/>
+      <w:lvlJc w:val="left"/>
+      <w:pPr>
+        <w:ind w:left="6480" w:hanging="360"/>
+      </w:pPr>
+      <w:rPr>
+        <w:rFonts w:ascii="Wingdings" w:hAnsi="Wingdings" w:hint="default"/>
+      </w:rPr>
+    </w:lvl>
+  </w:abstractNum>
+  <w:abstractNum w:abstractNumId="5">
     <w:nsid w:val="47D44B6C"/>
     <w:multiLevelType w:val="multilevel"/>
     <w:tmpl w:val="D3B08184"/>
@@ -6053,7 +7224,120 @@
       </w:rPr>
     </w:lvl>
   </w:abstractNum>
-  <w:abstractNum w:abstractNumId="3">
+  <w:abstractNum w:abstractNumId="6">
+    <w:nsid w:val="47FE17D1"/>
+    <w:multiLevelType w:val="hybridMultilevel"/>
+    <w:tmpl w:val="C48CA7C4"/>
+    <w:lvl w:ilvl="0" w:tplc="280A0001">
+      <w:start w:val="1"/>
+      <w:numFmt w:val="bullet"/>
+      <w:lvlText w:val=""/>
+      <w:lvlJc w:val="left"/>
+      <w:pPr>
+        <w:ind w:left="720" w:hanging="360"/>
+      </w:pPr>
+      <w:rPr>
+        <w:rFonts w:ascii="Symbol" w:hAnsi="Symbol" w:hint="default"/>
+      </w:rPr>
+    </w:lvl>
+    <w:lvl w:ilvl="1" w:tplc="280A0003" w:tentative="1">
+      <w:start w:val="1"/>
+      <w:numFmt w:val="bullet"/>
+      <w:lvlText w:val="o"/>
+      <w:lvlJc w:val="left"/>
+      <w:pPr>
+        <w:ind w:left="1440" w:hanging="360"/>
+      </w:pPr>
+      <w:rPr>
+        <w:rFonts w:ascii="Courier New" w:hAnsi="Courier New" w:cs="Courier New" w:hint="default"/>
+      </w:rPr>
+    </w:lvl>
+    <w:lvl w:ilvl="2" w:tplc="280A0005" w:tentative="1">
+      <w:start w:val="1"/>
+      <w:numFmt w:val="bullet"/>
+      <w:lvlText w:val=""/>
+      <w:lvlJc w:val="left"/>
+      <w:pPr>
+        <w:ind w:left="2160" w:hanging="360"/>
+      </w:pPr>
+      <w:rPr>
+        <w:rFonts w:ascii="Wingdings" w:hAnsi="Wingdings" w:hint="default"/>
+      </w:rPr>
+    </w:lvl>
+    <w:lvl w:ilvl="3" w:tplc="280A0001" w:tentative="1">
+      <w:start w:val="1"/>
+      <w:numFmt w:val="bullet"/>
+      <w:lvlText w:val=""/>
+      <w:lvlJc w:val="left"/>
+      <w:pPr>
+        <w:ind w:left="2880" w:hanging="360"/>
+      </w:pPr>
+      <w:rPr>
+        <w:rFonts w:ascii="Symbol" w:hAnsi="Symbol" w:hint="default"/>
+      </w:rPr>
+    </w:lvl>
+    <w:lvl w:ilvl="4" w:tplc="280A0003" w:tentative="1">
+      <w:start w:val="1"/>
+      <w:numFmt w:val="bullet"/>
+      <w:lvlText w:val="o"/>
+      <w:lvlJc w:val="left"/>
+      <w:pPr>
+        <w:ind w:left="3600" w:hanging="360"/>
+      </w:pPr>
+      <w:rPr>
+        <w:rFonts w:ascii="Courier New" w:hAnsi="Courier New" w:cs="Courier New" w:hint="default"/>
+      </w:rPr>
+    </w:lvl>
+    <w:lvl w:ilvl="5" w:tplc="280A0005" w:tentative="1">
+      <w:start w:val="1"/>
+      <w:numFmt w:val="bullet"/>
+      <w:lvlText w:val=""/>
+      <w:lvlJc w:val="left"/>
+      <w:pPr>
+        <w:ind w:left="4320" w:hanging="360"/>
+      </w:pPr>
+      <w:rPr>
+        <w:rFonts w:ascii="Wingdings" w:hAnsi="Wingdings" w:hint="default"/>
+      </w:rPr>
+    </w:lvl>
+    <w:lvl w:ilvl="6" w:tplc="280A0001" w:tentative="1">
+      <w:start w:val="1"/>
+      <w:numFmt w:val="bullet"/>
+      <w:lvlText w:val=""/>
+      <w:lvlJc w:val="left"/>
+      <w:pPr>
+        <w:ind w:left="5040" w:hanging="360"/>
+      </w:pPr>
+      <w:rPr>
+        <w:rFonts w:ascii="Symbol" w:hAnsi="Symbol" w:hint="default"/>
+      </w:rPr>
+    </w:lvl>
+    <w:lvl w:ilvl="7" w:tplc="280A0003" w:tentative="1">
+      <w:start w:val="1"/>
+      <w:numFmt w:val="bullet"/>
+      <w:lvlText w:val="o"/>
+      <w:lvlJc w:val="left"/>
+      <w:pPr>
+        <w:ind w:left="5760" w:hanging="360"/>
+      </w:pPr>
+      <w:rPr>
+        <w:rFonts w:ascii="Courier New" w:hAnsi="Courier New" w:cs="Courier New" w:hint="default"/>
+      </w:rPr>
+    </w:lvl>
+    <w:lvl w:ilvl="8" w:tplc="280A0005" w:tentative="1">
+      <w:start w:val="1"/>
+      <w:numFmt w:val="bullet"/>
+      <w:lvlText w:val=""/>
+      <w:lvlJc w:val="left"/>
+      <w:pPr>
+        <w:ind w:left="6480" w:hanging="360"/>
+      </w:pPr>
+      <w:rPr>
+        <w:rFonts w:ascii="Wingdings" w:hAnsi="Wingdings" w:hint="default"/>
+      </w:rPr>
+    </w:lvl>
+  </w:abstractNum>
+  <w:abstractNum w:abstractNumId="7">
     <w:nsid w:val="4CF46B88"/>
     <w:multiLevelType w:val="hybridMultilevel"/>
     <w:tmpl w:val="40D46B52"/>
@@ -6166,7 +7450,7 @@
       </w:rPr>
     </w:lvl>
   </w:abstractNum>
-  <w:abstractNum w:abstractNumId="4">
+  <w:abstractNum w:abstractNumId="8">
     <w:nsid w:val="5451015D"/>
     <w:multiLevelType w:val="hybridMultilevel"/>
     <w:tmpl w:val="F956E4CA"/>
@@ -6279,7 +7563,120 @@
       </w:rPr>
     </w:lvl>
   </w:abstractNum>
-  <w:abstractNum w:abstractNumId="5">
+  <w:abstractNum w:abstractNumId="9">
+    <w:nsid w:val="5AA4064D"/>
+    <w:multiLevelType w:val="hybridMultilevel"/>
+    <w:tmpl w:val="8DDCC444"/>
+    <w:lvl w:ilvl="0" w:tplc="280A0001">
+      <w:start w:val="1"/>
+      <w:numFmt w:val="bullet"/>
+      <w:lvlText w:val=""/>
+      <w:lvlJc w:val="left"/>
+      <w:pPr>
+        <w:ind w:left="1004" w:hanging="360"/>
+      </w:pPr>
+      <w:rPr>
+        <w:rFonts w:ascii="Symbol" w:hAnsi="Symbol" w:hint="default"/>
+      </w:rPr>
+    </w:lvl>
+    <w:lvl w:ilvl="1" w:tplc="280A0003" w:tentative="1">
+      <w:start w:val="1"/>
+      <w:numFmt w:val="bullet"/>
+      <w:lvlText w:val="o"/>
+      <w:lvlJc w:val="left"/>
+      <w:pPr>
+        <w:ind w:left="1724" w:hanging="360"/>
+      </w:pPr>
+      <w:rPr>
+        <w:rFonts w:ascii="Courier New" w:hAnsi="Courier New" w:cs="Courier New" w:hint="default"/>
+      </w:rPr>
+    </w:lvl>
+    <w:lvl w:ilvl="2" w:tplc="280A0005" w:tentative="1">
+      <w:start w:val="1"/>
+      <w:numFmt w:val="bullet"/>
+      <w:lvlText w:val=""/>
+      <w:lvlJc w:val="left"/>
+      <w:pPr>
+        <w:ind w:left="2444" w:hanging="360"/>
+      </w:pPr>
+      <w:rPr>
+        <w:rFonts w:ascii="Wingdings" w:hAnsi="Wingdings" w:hint="default"/>
+      </w:rPr>
+    </w:lvl>
+    <w:lvl w:ilvl="3" w:tplc="280A0001" w:tentative="1">
+      <w:start w:val="1"/>
+      <w:numFmt w:val="bullet"/>
+      <w:lvlText w:val=""/>
+      <w:lvlJc w:val="left"/>
+      <w:pPr>
+        <w:ind w:left="3164" w:hanging="360"/>
+      </w:pPr>
+      <w:rPr>
+        <w:rFonts w:ascii="Symbol" w:hAnsi="Symbol" w:hint="default"/>
+      </w:rPr>
+    </w:lvl>
+    <w:lvl w:ilvl="4" w:tplc="280A0003" w:tentative="1">
+      <w:start w:val="1"/>
+      <w:numFmt w:val="bullet"/>
+      <w:lvlText w:val="o"/>
+      <w:lvlJc w:val="left"/>
+      <w:pPr>
+        <w:ind w:left="3884" w:hanging="360"/>
+      </w:pPr>
+      <w:rPr>
+        <w:rFonts w:ascii="Courier New" w:hAnsi="Courier New" w:cs="Courier New" w:hint="default"/>
+      </w:rPr>
+    </w:lvl>
+    <w:lvl w:ilvl="5" w:tplc="280A0005" w:tentative="1">
+      <w:start w:val="1"/>
+      <w:numFmt w:val="bullet"/>
+      <w:lvlText w:val=""/>
+      <w:lvlJc w:val="left"/>
+      <w:pPr>
+        <w:ind w:left="4604" w:hanging="360"/>
+      </w:pPr>
+      <w:rPr>
+        <w:rFonts w:ascii="Wingdings" w:hAnsi="Wingdings" w:hint="default"/>
+      </w:rPr>
+    </w:lvl>
+    <w:lvl w:ilvl="6" w:tplc="280A0001" w:tentative="1">
+      <w:start w:val="1"/>
+      <w:numFmt w:val="bullet"/>
+      <w:lvlText w:val=""/>
+      <w:lvlJc w:val="left"/>
+      <w:pPr>
+        <w:ind w:left="5324" w:hanging="360"/>
+      </w:pPr>
+      <w:rPr>
+        <w:rFonts w:ascii="Symbol" w:hAnsi="Symbol" w:hint="default"/>
+      </w:rPr>
+    </w:lvl>
+    <w:lvl w:ilvl="7" w:tplc="280A0003" w:tentative="1">
+      <w:start w:val="1"/>
+      <w:numFmt w:val="bullet"/>
+      <w:lvlText w:val="o"/>
+      <w:lvlJc w:val="left"/>
+      <w:pPr>
+        <w:ind w:left="6044" w:hanging="360"/>
+      </w:pPr>
+      <w:rPr>
+        <w:rFonts w:ascii="Courier New" w:hAnsi="Courier New" w:cs="Courier New" w:hint="default"/>
+      </w:rPr>
+    </w:lvl>
+    <w:lvl w:ilvl="8" w:tplc="280A0005" w:tentative="1">
+      <w:start w:val="1"/>
+      <w:numFmt w:val="bullet"/>
+      <w:lvlText w:val=""/>
+      <w:lvlJc w:val="left"/>
+      <w:pPr>
+        <w:ind w:left="6764" w:hanging="360"/>
+      </w:pPr>
+      <w:rPr>
+        <w:rFonts w:ascii="Wingdings" w:hAnsi="Wingdings" w:hint="default"/>
+      </w:rPr>
+    </w:lvl>
+  </w:abstractNum>
+  <w:abstractNum w:abstractNumId="10">
     <w:nsid w:val="60501593"/>
     <w:multiLevelType w:val="hybridMultilevel"/>
     <w:tmpl w:val="C51ECCC2"/>
@@ -6392,29 +7789,160 @@
       </w:rPr>
     </w:lvl>
   </w:abstractNum>
+  <w:abstractNum w:abstractNumId="11">
+    <w:nsid w:val="7FB060BE"/>
+    <w:multiLevelType w:val="hybridMultilevel"/>
+    <w:tmpl w:val="40F8CCC4"/>
+    <w:lvl w:ilvl="0" w:tplc="280A0001">
+      <w:start w:val="1"/>
+      <w:numFmt w:val="bullet"/>
+      <w:lvlText w:val=""/>
+      <w:lvlJc w:val="left"/>
+      <w:pPr>
+        <w:ind w:left="720" w:hanging="360"/>
+      </w:pPr>
+      <w:rPr>
+        <w:rFonts w:ascii="Symbol" w:hAnsi="Symbol" w:hint="default"/>
+      </w:rPr>
+    </w:lvl>
+    <w:lvl w:ilvl="1" w:tplc="280A0003" w:tentative="1">
+      <w:start w:val="1"/>
+      <w:numFmt w:val="bullet"/>
+      <w:lvlText w:val="o"/>
+      <w:lvlJc w:val="left"/>
+      <w:pPr>
+        <w:ind w:left="1440" w:hanging="360"/>
+      </w:pPr>
+      <w:rPr>
+        <w:rFonts w:ascii="Courier New" w:hAnsi="Courier New" w:cs="Courier New" w:hint="default"/>
+      </w:rPr>
+    </w:lvl>
+    <w:lvl w:ilvl="2" w:tplc="280A0005" w:tentative="1">
+      <w:start w:val="1"/>
+      <w:numFmt w:val="bullet"/>
+      <w:lvlText w:val=""/>
+      <w:lvlJc w:val="left"/>
+      <w:pPr>
+        <w:ind w:left="2160" w:hanging="360"/>
+      </w:pPr>
+      <w:rPr>
+        <w:rFonts w:ascii="Wingdings" w:hAnsi="Wingdings" w:hint="default"/>
+      </w:rPr>
+    </w:lvl>
+    <w:lvl w:ilvl="3" w:tplc="280A0001" w:tentative="1">
+      <w:start w:val="1"/>
+      <w:numFmt w:val="bullet"/>
+      <w:lvlText w:val=""/>
+      <w:lvlJc w:val="left"/>
+      <w:pPr>
+        <w:ind w:left="2880" w:hanging="360"/>
+      </w:pPr>
+      <w:rPr>
+        <w:rFonts w:ascii="Symbol" w:hAnsi="Symbol" w:hint="default"/>
+      </w:rPr>
+    </w:lvl>
+    <w:lvl w:ilvl="4" w:tplc="280A0003" w:tentative="1">
+      <w:start w:val="1"/>
+      <w:numFmt w:val="bullet"/>
+      <w:lvlText w:val="o"/>
+      <w:lvlJc w:val="left"/>
+      <w:pPr>
+        <w:ind w:left="3600" w:hanging="360"/>
+      </w:pPr>
+      <w:rPr>
+        <w:rFonts w:ascii="Courier New" w:hAnsi="Courier New" w:cs="Courier New" w:hint="default"/>
+      </w:rPr>
+    </w:lvl>
+    <w:lvl w:ilvl="5" w:tplc="280A0005" w:tentative="1">
+      <w:start w:val="1"/>
+      <w:numFmt w:val="bullet"/>
+      <w:lvlText w:val=""/>
+      <w:lvlJc w:val="left"/>
+      <w:pPr>
+        <w:ind w:left="4320" w:hanging="360"/>
+      </w:pPr>
+      <w:rPr>
+        <w:rFonts w:ascii="Wingdings" w:hAnsi="Wingdings" w:hint="default"/>
+      </w:rPr>
+    </w:lvl>
+    <w:lvl w:ilvl="6" w:tplc="280A0001" w:tentative="1">
+      <w:start w:val="1"/>
+      <w:numFmt w:val="bullet"/>
+      <w:lvlText w:val=""/>
+      <w:lvlJc w:val="left"/>
+      <w:pPr>
+        <w:ind w:left="5040" w:hanging="360"/>
+      </w:pPr>
+      <w:rPr>
+        <w:rFonts w:ascii="Symbol" w:hAnsi="Symbol" w:hint="default"/>
+      </w:rPr>
+    </w:lvl>
+    <w:lvl w:ilvl="7" w:tplc="280A0003" w:tentative="1">
+      <w:start w:val="1"/>
+      <w:numFmt w:val="bullet"/>
+      <w:lvlText w:val="o"/>
+      <w:lvlJc w:val="left"/>
+      <w:pPr>
+        <w:ind w:left="5760" w:hanging="360"/>
+      </w:pPr>
+      <w:rPr>
+        <w:rFonts w:ascii="Courier New" w:hAnsi="Courier New" w:cs="Courier New" w:hint="default"/>
+      </w:rPr>
+    </w:lvl>
+    <w:lvl w:ilvl="8" w:tplc="280A0005" w:tentative="1">
+      <w:start w:val="1"/>
+      <w:numFmt w:val="bullet"/>
+      <w:lvlText w:val=""/>
+      <w:lvlJc w:val="left"/>
+      <w:pPr>
+        <w:ind w:left="6480" w:hanging="360"/>
+      </w:pPr>
+      <w:rPr>
+        <w:rFonts w:ascii="Wingdings" w:hAnsi="Wingdings" w:hint="default"/>
+      </w:rPr>
+    </w:lvl>
+  </w:abstractNum>
   <w:num w:numId="1">
+    <w:abstractNumId w:val="3"/>
+  </w:num>
+  <w:num w:numId="2">
+    <w:abstractNumId w:val="8"/>
+  </w:num>
+  <w:num w:numId="3">
+    <w:abstractNumId w:val="5"/>
+  </w:num>
+  <w:num w:numId="4">
+    <w:abstractNumId w:val="2"/>
+  </w:num>
+  <w:num w:numId="5">
+    <w:abstractNumId w:val="7"/>
+  </w:num>
+  <w:num w:numId="6">
+    <w:abstractNumId w:val="10"/>
+  </w:num>
+  <w:num w:numId="7">
+    <w:abstractNumId w:val="11"/>
+  </w:num>
+  <w:num w:numId="8">
+    <w:abstractNumId w:val="6"/>
+  </w:num>
+  <w:num w:numId="9">
     <w:abstractNumId w:val="1"/>
   </w:num>
-  <w:num w:numId="2">
+  <w:num w:numId="10">
+    <w:abstractNumId w:val="0"/>
+  </w:num>
+  <w:num w:numId="11">
     <w:abstractNumId w:val="4"/>
   </w:num>
-  <w:num w:numId="3">
-    <w:abstractNumId w:val="2"/>
-  </w:num>
-  <w:num w:numId="4">
-    <w:abstractNumId w:val="0"/>
-  </w:num>
-  <w:num w:numId="5">
-    <w:abstractNumId w:val="3"/>
-  </w:num>
-  <w:num w:numId="6">
-    <w:abstractNumId w:val="5"/>
+  <w:num w:numId="12">
+    <w:abstractNumId w:val="9"/>
   </w:num>
 </w:numbering>
 </file>
 
 <file path=word/styles.xml><?xml version="1.0" encoding="utf-8"?>
-<w:styles xmlns:mc="http://schemas.openxmlformats.org/markup-compatibility/2006" xmlns:r="http://schemas.openxmlformats.org/officeDocument/2006/relationships" xmlns:w="http://schemas.openxmlformats.org/wordprocessingml/2006/main" xmlns:w14="http://schemas.microsoft.com/office/word/2010/wordml" xmlns:w15="http://schemas.microsoft.com/office/word/2012/wordml" mc:Ignorable="w14 w15">
+<w:styles xmlns:mc="http://schemas.openxmlformats.org/markup-compatibility/2006" xmlns:r="http://schemas.openxmlformats.org/officeDocument/2006/relationships" xmlns:w="http://schemas.openxmlformats.org/wordprocessingml/2006/main" xmlns:w14="http://schemas.microsoft.com/office/word/2010/wordml" mc:Ignorable="w14">
   <w:docDefaults>
     <w:rPrDefault>
       <w:rPr>
@@ -6430,378 +7958,639 @@
       </w:pPr>
     </w:pPrDefault>
   </w:docDefaults>
-  <w:latentStyles w:defLockedState="0" w:defUIPriority="99" w:defSemiHidden="0" w:defUnhideWhenUsed="0" w:defQFormat="0" w:count="371">
-    <w:lsdException w:name="Normal" w:uiPriority="0" w:qFormat="1"/>
-    <w:lsdException w:name="heading 1" w:uiPriority="9" w:qFormat="1"/>
-    <w:lsdException w:name="heading 2" w:semiHidden="1" w:uiPriority="9" w:unhideWhenUsed="1" w:qFormat="1"/>
-    <w:lsdException w:name="heading 3" w:semiHidden="1" w:uiPriority="9" w:unhideWhenUsed="1" w:qFormat="1"/>
-    <w:lsdException w:name="heading 4" w:semiHidden="1" w:uiPriority="9" w:unhideWhenUsed="1" w:qFormat="1"/>
-    <w:lsdException w:name="heading 5" w:semiHidden="1" w:uiPriority="9" w:unhideWhenUsed="1" w:qFormat="1"/>
-    <w:lsdException w:name="heading 6" w:semiHidden="1" w:uiPriority="9" w:unhideWhenUsed="1" w:qFormat="1"/>
-    <w:lsdException w:name="heading 7" w:semiHidden="1" w:uiPriority="9" w:unhideWhenUsed="1" w:qFormat="1"/>
-    <w:lsdException w:name="heading 8" w:semiHidden="1" w:uiPriority="9" w:unhideWhenUsed="1" w:qFormat="1"/>
-    <w:lsdException w:name="heading 9" w:semiHidden="1" w:uiPriority="9" w:unhideWhenUsed="1" w:qFormat="1"/>
-    <w:lsdException w:name="index 1" w:semiHidden="1" w:unhideWhenUsed="1"/>
-    <w:lsdException w:name="index 2" w:semiHidden="1" w:unhideWhenUsed="1"/>
-    <w:lsdException w:name="index 3" w:semiHidden="1" w:unhideWhenUsed="1"/>
-    <w:lsdException w:name="index 4" w:semiHidden="1" w:unhideWhenUsed="1"/>
-    <w:lsdException w:name="index 5" w:semiHidden="1" w:unhideWhenUsed="1"/>
-    <w:lsdException w:name="index 6" w:semiHidden="1" w:unhideWhenUsed="1"/>
-    <w:lsdException w:name="index 7" w:semiHidden="1" w:unhideWhenUsed="1"/>
-    <w:lsdException w:name="index 8" w:semiHidden="1" w:unhideWhenUsed="1"/>
-    <w:lsdException w:name="index 9" w:semiHidden="1" w:unhideWhenUsed="1"/>
-    <w:lsdException w:name="toc 1" w:semiHidden="1" w:uiPriority="39" w:unhideWhenUsed="1"/>
-    <w:lsdException w:name="toc 2" w:semiHidden="1" w:uiPriority="39" w:unhideWhenUsed="1"/>
-    <w:lsdException w:name="toc 3" w:semiHidden="1" w:uiPriority="39" w:unhideWhenUsed="1"/>
-    <w:lsdException w:name="toc 4" w:semiHidden="1" w:uiPriority="39" w:unhideWhenUsed="1"/>
-    <w:lsdException w:name="toc 5" w:semiHidden="1" w:uiPriority="39" w:unhideWhenUsed="1"/>
-    <w:lsdException w:name="toc 6" w:semiHidden="1" w:uiPriority="39" w:unhideWhenUsed="1"/>
-    <w:lsdException w:name="toc 7" w:semiHidden="1" w:uiPriority="39" w:unhideWhenUsed="1"/>
-    <w:lsdException w:name="toc 8" w:semiHidden="1" w:uiPriority="39" w:unhideWhenUsed="1"/>
-    <w:lsdException w:name="toc 9" w:semiHidden="1" w:uiPriority="39" w:unhideWhenUsed="1"/>
-    <w:lsdException w:name="Normal Indent" w:semiHidden="1" w:unhideWhenUsed="1"/>
-    <w:lsdException w:name="footnote text" w:semiHidden="1" w:unhideWhenUsed="1"/>
-    <w:lsdException w:name="annotation text" w:semiHidden="1" w:unhideWhenUsed="1"/>
-    <w:lsdException w:name="header" w:semiHidden="1" w:unhideWhenUsed="1"/>
-    <w:lsdException w:name="footer" w:semiHidden="1" w:unhideWhenUsed="1"/>
-    <w:lsdException w:name="index heading" w:semiHidden="1" w:unhideWhenUsed="1"/>
-    <w:lsdException w:name="caption" w:semiHidden="1" w:uiPriority="35" w:unhideWhenUsed="1" w:qFormat="1"/>
-    <w:lsdException w:name="table of figures" w:semiHidden="1" w:unhideWhenUsed="1"/>
-    <w:lsdException w:name="envelope address" w:semiHidden="1" w:unhideWhenUsed="1"/>
-    <w:lsdException w:name="envelope return" w:semiHidden="1" w:unhideWhenUsed="1"/>
-    <w:lsdException w:name="footnote reference" w:semiHidden="1" w:unhideWhenUsed="1"/>
-    <w:lsdException w:name="annotation reference" w:semiHidden="1" w:unhideWhenUsed="1"/>
-    <w:lsdException w:name="line number" w:semiHidden="1" w:unhideWhenUsed="1"/>
-    <w:lsdException w:name="page number" w:semiHidden="1" w:unhideWhenUsed="1"/>
-    <w:lsdException w:name="endnote reference" w:semiHidden="1" w:unhideWhenUsed="1"/>
-    <w:lsdException w:name="endnote text" w:semiHidden="1" w:unhideWhenUsed="1"/>
-    <w:lsdException w:name="table of authorities" w:semiHidden="1" w:unhideWhenUsed="1"/>
-    <w:lsdException w:name="macro" w:semiHidden="1" w:unhideWhenUsed="1"/>
-    <w:lsdException w:name="toa heading" w:semiHidden="1" w:unhideWhenUsed="1"/>
-    <w:lsdException w:name="List" w:semiHidden="1" w:unhideWhenUsed="1"/>
-    <w:lsdException w:name="List Bullet" w:semiHidden="1" w:unhideWhenUsed="1"/>
-    <w:lsdException w:name="List Number" w:semiHidden="1" w:unhideWhenUsed="1"/>
-    <w:lsdException w:name="List 2" w:semiHidden="1" w:unhideWhenUsed="1"/>
-    <w:lsdException w:name="List 3" w:semiHidden="1" w:unhideWhenUsed="1"/>
-    <w:lsdException w:name="List 4" w:semiHidden="1" w:unhideWhenUsed="1"/>
-    <w:lsdException w:name="List 5" w:semiHidden="1" w:unhideWhenUsed="1"/>
-    <w:lsdException w:name="List Bullet 2" w:semiHidden="1" w:unhideWhenUsed="1"/>
-    <w:lsdException w:name="List Bullet 3" w:semiHidden="1" w:unhideWhenUsed="1"/>
-    <w:lsdException w:name="List Bullet 4" w:semiHidden="1" w:unhideWhenUsed="1"/>
-    <w:lsdException w:name="List Bullet 5" w:semiHidden="1" w:unhideWhenUsed="1"/>
-    <w:lsdException w:name="List Number 2" w:semiHidden="1" w:unhideWhenUsed="1"/>
-    <w:lsdException w:name="List Number 3" w:semiHidden="1" w:unhideWhenUsed="1"/>
-    <w:lsdException w:name="List Number 4" w:semiHidden="1" w:unhideWhenUsed="1"/>
-    <w:lsdException w:name="List Number 5" w:semiHidden="1" w:unhideWhenUsed="1"/>
-    <w:lsdException w:name="Title" w:uiPriority="10" w:qFormat="1"/>
-    <w:lsdException w:name="Closing" w:semiHidden="1" w:unhideWhenUsed="1"/>
-    <w:lsdException w:name="Signature" w:semiHidden="1" w:unhideWhenUsed="1"/>
-    <w:lsdException w:name="Default Paragraph Font" w:semiHidden="1" w:uiPriority="1" w:unhideWhenUsed="1"/>
-    <w:lsdException w:name="Body Text" w:semiHidden="1" w:unhideWhenUsed="1"/>
-    <w:lsdException w:name="Body Text Indent" w:semiHidden="1" w:unhideWhenUsed="1"/>
-    <w:lsdException w:name="List Continue" w:semiHidden="1" w:unhideWhenUsed="1"/>
-    <w:lsdException w:name="List Continue 2" w:semiHidden="1" w:unhideWhenUsed="1"/>
-    <w:lsdException w:name="List Continue 3" w:semiHidden="1" w:unhideWhenUsed="1"/>
-    <w:lsdException w:name="List Continue 4" w:semiHidden="1" w:unhideWhenUsed="1"/>
-    <w:lsdException w:name="List Continue 5" w:semiHidden="1" w:unhideWhenUsed="1"/>
-    <w:lsdException w:name="Message Header" w:semiHidden="1" w:unhideWhenUsed="1"/>
-    <w:lsdException w:name="Subtitle" w:uiPriority="11" w:qFormat="1"/>
-    <w:lsdException w:name="Salutation" w:semiHidden="1" w:unhideWhenUsed="1"/>
-    <w:lsdException w:name="Date" w:semiHidden="1" w:unhideWhenUsed="1"/>
-    <w:lsdException w:name="Body Text First Indent" w:semiHidden="1" w:unhideWhenUsed="1"/>
-    <w:lsdException w:name="Body Text First Indent 2" w:semiHidden="1" w:unhideWhenUsed="1"/>
-    <w:lsdException w:name="Note Heading" w:semiHidden="1" w:unhideWhenUsed="1"/>
-    <w:lsdException w:name="Body Text 2" w:semiHidden="1" w:unhideWhenUsed="1"/>
-    <w:lsdException w:name="Body Text 3" w:semiHidden="1" w:unhideWhenUsed="1"/>
-    <w:lsdException w:name="Body Text Indent 2" w:semiHidden="1" w:unhideWhenUsed="1"/>
-    <w:lsdException w:name="Body Text Indent 3" w:semiHidden="1" w:unhideWhenUsed="1"/>
-    <w:lsdException w:name="Block Text" w:semiHidden="1" w:unhideWhenUsed="1"/>
-    <w:lsdException w:name="Hyperlink" w:semiHidden="1" w:unhideWhenUsed="1"/>
-    <w:lsdException w:name="FollowedHyperlink" w:semiHidden="1" w:unhideWhenUsed="1"/>
-    <w:lsdException w:name="Strong" w:uiPriority="22" w:qFormat="1"/>
-    <w:lsdException w:name="Emphasis" w:uiPriority="20" w:qFormat="1"/>
-    <w:lsdException w:name="Document Map" w:semiHidden="1" w:unhideWhenUsed="1"/>
-    <w:lsdException w:name="Plain Text" w:semiHidden="1" w:unhideWhenUsed="1"/>
-    <w:lsdException w:name="E-mail Signature" w:semiHidden="1" w:unhideWhenUsed="1"/>
-    <w:lsdException w:name="HTML Top of Form" w:semiHidden="1" w:unhideWhenUsed="1"/>
-    <w:lsdException w:name="HTML Bottom of Form" w:semiHidden="1" w:unhideWhenUsed="1"/>
-    <w:lsdException w:name="Normal (Web)" w:semiHidden="1" w:unhideWhenUsed="1"/>
-    <w:lsdException w:name="HTML Acronym" w:semiHidden="1" w:unhideWhenUsed="1"/>
-    <w:lsdException w:name="HTML Address" w:semiHidden="1" w:unhideWhenUsed="1"/>
-    <w:lsdException w:name="HTML Cite" w:semiHidden="1" w:unhideWhenUsed="1"/>
-    <w:lsdException w:name="HTML Code" w:semiHidden="1" w:unhideWhenUsed="1"/>
-    <w:lsdException w:name="HTML Definition" w:semiHidden="1" w:unhideWhenUsed="1"/>
-    <w:lsdException w:name="HTML Keyboard" w:semiHidden="1" w:unhideWhenUsed="1"/>
-    <w:lsdException w:name="HTML Preformatted" w:semiHidden="1" w:unhideWhenUsed="1"/>
-    <w:lsdException w:name="HTML Sample" w:semiHidden="1" w:unhideWhenUsed="1"/>
-    <w:lsdException w:name="HTML Typewriter" w:semiHidden="1" w:unhideWhenUsed="1"/>
-    <w:lsdException w:name="HTML Variable" w:semiHidden="1" w:unhideWhenUsed="1"/>
-    <w:lsdException w:name="Normal Table" w:semiHidden="1" w:unhideWhenUsed="1"/>
-    <w:lsdException w:name="annotation subject" w:semiHidden="1" w:unhideWhenUsed="1"/>
-    <w:lsdException w:name="No List" w:semiHidden="1" w:unhideWhenUsed="1"/>
-    <w:lsdException w:name="Outline List 1" w:semiHidden="1" w:unhideWhenUsed="1"/>
-    <w:lsdException w:name="Outline List 2" w:semiHidden="1" w:unhideWhenUsed="1"/>
-    <w:lsdException w:name="Outline List 3" w:semiHidden="1" w:unhideWhenUsed="1"/>
-    <w:lsdException w:name="Table Simple 1" w:semiHidden="1" w:unhideWhenUsed="1"/>
-    <w:lsdException w:name="Table Simple 2" w:semiHidden="1" w:unhideWhenUsed="1"/>
-    <w:lsdException w:name="Table Simple 3" w:semiHidden="1" w:unhideWhenUsed="1"/>
-    <w:lsdException w:name="Table Classic 1" w:semiHidden="1" w:unhideWhenUsed="1"/>
-    <w:lsdException w:name="Table Classic 2" w:semiHidden="1" w:unhideWhenUsed="1"/>
-    <w:lsdException w:name="Table Classic 3" w:semiHidden="1" w:unhideWhenUsed="1"/>
-    <w:lsdException w:name="Table Classic 4" w:semiHidden="1" w:unhideWhenUsed="1"/>
-    <w:lsdException w:name="Table Colorful 1" w:semiHidden="1" w:unhideWhenUsed="1"/>
-    <w:lsdException w:name="Table Colorful 2" w:semiHidden="1" w:unhideWhenUsed="1"/>
-    <w:lsdException w:name="Table Colorful 3" w:semiHidden="1" w:unhideWhenUsed="1"/>
-    <w:lsdException w:name="Table Columns 1" w:semiHidden="1" w:unhideWhenUsed="1"/>
-    <w:lsdException w:name="Table Columns 2" w:semiHidden="1" w:unhideWhenUsed="1"/>
-    <w:lsdException w:name="Table Columns 3" w:semiHidden="1" w:unhideWhenUsed="1"/>
-    <w:lsdException w:name="Table Columns 4" w:semiHidden="1" w:unhideWhenUsed="1"/>
-    <w:lsdException w:name="Table Columns 5" w:semiHidden="1" w:unhideWhenUsed="1"/>
-    <w:lsdException w:name="Table Grid 1" w:semiHidden="1" w:unhideWhenUsed="1"/>
-    <w:lsdException w:name="Table Grid 2" w:semiHidden="1" w:unhideWhenUsed="1"/>
-    <w:lsdException w:name="Table Grid 3" w:semiHidden="1" w:unhideWhenUsed="1"/>
-    <w:lsdException w:name="Table Grid 4" w:semiHidden="1" w:unhideWhenUsed="1"/>
-    <w:lsdException w:name="Table Grid 5" w:semiHidden="1" w:unhideWhenUsed="1"/>
-    <w:lsdException w:name="Table Grid 6" w:semiHidden="1" w:unhideWhenUsed="1"/>
-    <w:lsdException w:name="Table Grid 7" w:semiHidden="1" w:unhideWhenUsed="1"/>
-    <w:lsdException w:name="Table Grid 8" w:semiHidden="1" w:unhideWhenUsed="1"/>
-    <w:lsdException w:name="Table List 1" w:semiHidden="1" w:unhideWhenUsed="1"/>
-    <w:lsdException w:name="Table List 2" w:semiHidden="1" w:unhideWhenUsed="1"/>
-    <w:lsdException w:name="Table List 3" w:semiHidden="1" w:unhideWhenUsed="1"/>
-    <w:lsdException w:name="Table List 4" w:semiHidden="1" w:unhideWhenUsed="1"/>
-    <w:lsdException w:name="Table List 5" w:semiHidden="1" w:unhideWhenUsed="1"/>
-    <w:lsdException w:name="Table List 6" w:semiHidden="1" w:unhideWhenUsed="1"/>
-    <w:lsdException w:name="Table List 7" w:semiHidden="1" w:unhideWhenUsed="1"/>
-    <w:lsdException w:name="Table List 8" w:semiHidden="1" w:unhideWhenUsed="1"/>
-    <w:lsdException w:name="Table 3D effects 1" w:semiHidden="1" w:unhideWhenUsed="1"/>
-    <w:lsdException w:name="Table 3D effects 2" w:semiHidden="1" w:unhideWhenUsed="1"/>
-    <w:lsdException w:name="Table 3D effects 3" w:semiHidden="1" w:unhideWhenUsed="1"/>
-    <w:lsdException w:name="Table Contemporary" w:semiHidden="1" w:unhideWhenUsed="1"/>
-    <w:lsdException w:name="Table Elegant" w:semiHidden="1" w:unhideWhenUsed="1"/>
-    <w:lsdException w:name="Table Professional" w:semiHidden="1" w:unhideWhenUsed="1"/>
-    <w:lsdException w:name="Table Subtle 1" w:semiHidden="1" w:unhideWhenUsed="1"/>
-    <w:lsdException w:name="Table Subtle 2" w:semiHidden="1" w:unhideWhenUsed="1"/>
-    <w:lsdException w:name="Table Web 1" w:semiHidden="1" w:unhideWhenUsed="1"/>
-    <w:lsdException w:name="Table Web 2" w:semiHidden="1" w:unhideWhenUsed="1"/>
-    <w:lsdException w:name="Table Web 3" w:semiHidden="1" w:unhideWhenUsed="1"/>
-    <w:lsdException w:name="Balloon Text" w:semiHidden="1" w:unhideWhenUsed="1"/>
-    <w:lsdException w:name="Table Grid" w:uiPriority="59"/>
-    <w:lsdException w:name="Table Theme" w:semiHidden="1" w:unhideWhenUsed="1"/>
-    <w:lsdException w:name="Placeholder Text" w:semiHidden="1"/>
-    <w:lsdException w:name="No Spacing" w:uiPriority="1" w:qFormat="1"/>
-    <w:lsdException w:name="Light Shading" w:uiPriority="60"/>
-    <w:lsdException w:name="Light List" w:uiPriority="61"/>
-    <w:lsdException w:name="Light Grid" w:uiPriority="62"/>
-    <w:lsdException w:name="Medium Shading 1" w:uiPriority="63"/>
-    <w:lsdException w:name="Medium Shading 2" w:uiPriority="64"/>
-    <w:lsdException w:name="Medium List 1" w:uiPriority="65"/>
-    <w:lsdException w:name="Medium List 2" w:uiPriority="66"/>
-    <w:lsdException w:name="Medium Grid 1" w:uiPriority="67"/>
-    <w:lsdException w:name="Medium Grid 2" w:uiPriority="68"/>
-    <w:lsdException w:name="Medium Grid 3" w:uiPriority="69"/>
-    <w:lsdException w:name="Dark List" w:uiPriority="70"/>
-    <w:lsdException w:name="Colorful Shading" w:uiPriority="71"/>
-    <w:lsdException w:name="Colorful List" w:uiPriority="72"/>
-    <w:lsdException w:name="Colorful Grid" w:uiPriority="73"/>
-    <w:lsdException w:name="Light Shading Accent 1" w:uiPriority="60"/>
-    <w:lsdException w:name="Light List Accent 1" w:uiPriority="61"/>
-    <w:lsdException w:name="Light Grid Accent 1" w:uiPriority="62"/>
-    <w:lsdException w:name="Medium Shading 1 Accent 1" w:uiPriority="63"/>
-    <w:lsdException w:name="Medium Shading 2 Accent 1" w:uiPriority="64"/>
-    <w:lsdException w:name="Medium List 1 Accent 1" w:uiPriority="65"/>
-    <w:lsdException w:name="Revision" w:semiHidden="1"/>
-    <w:lsdException w:name="List Paragraph" w:uiPriority="34" w:qFormat="1"/>
-    <w:lsdException w:name="Quote" w:uiPriority="29" w:qFormat="1"/>
-    <w:lsdException w:name="Intense Quote" w:uiPriority="30" w:qFormat="1"/>
-    <w:lsdException w:name="Medium List 2 Accent 1" w:uiPriority="66"/>
-    <w:lsdException w:name="Medium Grid 1 Accent 1" w:uiPriority="67"/>
-    <w:lsdException w:name="Medium Grid 2 Accent 1" w:uiPriority="68"/>
-    <w:lsdException w:name="Medium Grid 3 Accent 1" w:uiPriority="69"/>
-    <w:lsdException w:name="Dark List Accent 1" w:uiPriority="70"/>
-    <w:lsdException w:name="Colorful Shading Accent 1" w:uiPriority="71"/>
-    <w:lsdException w:name="Colorful List Accent 1" w:uiPriority="72"/>
-    <w:lsdException w:name="Colorful Grid Accent 1" w:uiPriority="73"/>
-    <w:lsdException w:name="Light Shading Accent 2" w:uiPriority="60"/>
-    <w:lsdException w:name="Light List Accent 2" w:uiPriority="61"/>
-    <w:lsdException w:name="Light Grid Accent 2" w:uiPriority="62"/>
-    <w:lsdException w:name="Medium Shading 1 Accent 2" w:uiPriority="63"/>
-    <w:lsdException w:name="Medium Shading 2 Accent 2" w:uiPriority="64"/>
-    <w:lsdException w:name="Medium List 1 Accent 2" w:uiPriority="65"/>
-    <w:lsdException w:name="Medium List 2 Accent 2" w:uiPriority="66"/>
-    <w:lsdException w:name="Medium Grid 1 Accent 2" w:uiPriority="67"/>
-    <w:lsdException w:name="Medium Grid 2 Accent 2" w:uiPriority="68"/>
-    <w:lsdException w:name="Medium Grid 3 Accent 2" w:uiPriority="69"/>
-    <w:lsdException w:name="Dark List Accent 2" w:uiPriority="70"/>
-    <w:lsdException w:name="Colorful Shading Accent 2" w:uiPriority="71"/>
-    <w:lsdException w:name="Colorful List Accent 2" w:uiPriority="72"/>
-    <w:lsdException w:name="Colorful Grid Accent 2" w:uiPriority="73"/>
-    <w:lsdException w:name="Light Shading Accent 3" w:uiPriority="60"/>
-    <w:lsdException w:name="Light List Accent 3" w:uiPriority="61"/>
-    <w:lsdException w:name="Light Grid Accent 3" w:uiPriority="62"/>
-    <w:lsdException w:name="Medium Shading 1 Accent 3" w:uiPriority="63"/>
-    <w:lsdException w:name="Medium Shading 2 Accent 3" w:uiPriority="64"/>
-    <w:lsdException w:name="Medium List 1 Accent 3" w:uiPriority="65"/>
-    <w:lsdException w:name="Medium List 2 Accent 3" w:uiPriority="66"/>
-    <w:lsdException w:name="Medium Grid 1 Accent 3" w:uiPriority="67"/>
-    <w:lsdException w:name="Medium Grid 2 Accent 3" w:uiPriority="68"/>
-    <w:lsdException w:name="Medium Grid 3 Accent 3" w:uiPriority="69"/>
-    <w:lsdException w:name="Dark List Accent 3" w:uiPriority="70"/>
-    <w:lsdException w:name="Colorful Shading Accent 3" w:uiPriority="71"/>
-    <w:lsdException w:name="Colorful List Accent 3" w:uiPriority="72"/>
-    <w:lsdException w:name="Colorful Grid Accent 3" w:uiPriority="73"/>
-    <w:lsdException w:name="Light Shading Accent 4" w:uiPriority="60"/>
-    <w:lsdException w:name="Light List Accent 4" w:uiPriority="61"/>
-    <w:lsdException w:name="Light Grid Accent 4" w:uiPriority="62"/>
-    <w:lsdException w:name="Medium Shading 1 Accent 4" w:uiPriority="63"/>
-    <w:lsdException w:name="Medium Shading 2 Accent 4" w:uiPriority="64"/>
-    <w:lsdException w:name="Medium List 1 Accent 4" w:uiPriority="65"/>
-    <w:lsdException w:name="Medium List 2 Accent 4" w:uiPriority="66"/>
-    <w:lsdException w:name="Medium Grid 1 Accent 4" w:uiPriority="67"/>
-    <w:lsdException w:name="Medium Grid 2 Accent 4" w:uiPriority="68"/>
-    <w:lsdException w:name="Medium Grid 3 Accent 4" w:uiPriority="69"/>
-    <w:lsdException w:name="Dark List Accent 4" w:uiPriority="70"/>
-    <w:lsdException w:name="Colorful Shading Accent 4" w:uiPriority="71"/>
-    <w:lsdException w:name="Colorful List Accent 4" w:uiPriority="72"/>
-    <w:lsdException w:name="Colorful Grid Accent 4" w:uiPriority="73"/>
-    <w:lsdException w:name="Light Shading Accent 5" w:uiPriority="60"/>
-    <w:lsdException w:name="Light List Accent 5" w:uiPriority="61"/>
-    <w:lsdException w:name="Light Grid Accent 5" w:uiPriority="62"/>
-    <w:lsdException w:name="Medium Shading 1 Accent 5" w:uiPriority="63"/>
-    <w:lsdException w:name="Medium Shading 2 Accent 5" w:uiPriority="64"/>
-    <w:lsdException w:name="Medium List 1 Accent 5" w:uiPriority="65"/>
-    <w:lsdException w:name="Medium List 2 Accent 5" w:uiPriority="66"/>
-    <w:lsdException w:name="Medium Grid 1 Accent 5" w:uiPriority="67"/>
-    <w:lsdException w:name="Medium Grid 2 Accent 5" w:uiPriority="68"/>
-    <w:lsdException w:name="Medium Grid 3 Accent 5" w:uiPriority="69"/>
-    <w:lsdException w:name="Dark List Accent 5" w:uiPriority="70"/>
-    <w:lsdException w:name="Colorful Shading Accent 5" w:uiPriority="71"/>
-    <w:lsdException w:name="Colorful List Accent 5" w:uiPriority="72"/>
-    <w:lsdException w:name="Colorful Grid Accent 5" w:uiPriority="73"/>
-    <w:lsdException w:name="Light Shading Accent 6" w:uiPriority="60"/>
-    <w:lsdException w:name="Light List Accent 6" w:uiPriority="61"/>
-    <w:lsdException w:name="Light Grid Accent 6" w:uiPriority="62"/>
-    <w:lsdException w:name="Medium Shading 1 Accent 6" w:uiPriority="63"/>
-    <w:lsdException w:name="Medium Shading 2 Accent 6" w:uiPriority="64"/>
-    <w:lsdException w:name="Medium List 1 Accent 6" w:uiPriority="65"/>
-    <w:lsdException w:name="Medium List 2 Accent 6" w:uiPriority="66"/>
-    <w:lsdException w:name="Medium Grid 1 Accent 6" w:uiPriority="67"/>
-    <w:lsdException w:name="Medium Grid 2 Accent 6" w:uiPriority="68"/>
-    <w:lsdException w:name="Medium Grid 3 Accent 6" w:uiPriority="69"/>
-    <w:lsdException w:name="Dark List Accent 6" w:uiPriority="70"/>
-    <w:lsdException w:name="Colorful Shading Accent 6" w:uiPriority="71"/>
-    <w:lsdException w:name="Colorful List Accent 6" w:uiPriority="72"/>
-    <w:lsdException w:name="Colorful Grid Accent 6" w:uiPriority="73"/>
-    <w:lsdException w:name="Subtle Emphasis" w:uiPriority="19" w:qFormat="1"/>
-    <w:lsdException w:name="Intense Emphasis" w:uiPriority="21" w:qFormat="1"/>
-    <w:lsdException w:name="Subtle Reference" w:uiPriority="31" w:qFormat="1"/>
-    <w:lsdException w:name="Intense Reference" w:uiPriority="32" w:qFormat="1"/>
-    <w:lsdException w:name="Book Title" w:uiPriority="33" w:qFormat="1"/>
-    <w:lsdException w:name="Bibliography" w:semiHidden="1" w:uiPriority="37" w:unhideWhenUsed="1"/>
-    <w:lsdException w:name="TOC Heading" w:semiHidden="1" w:uiPriority="39" w:unhideWhenUsed="1" w:qFormat="1"/>
-    <w:lsdException w:name="Plain Table 1" w:uiPriority="41"/>
-    <w:lsdException w:name="Plain Table 2" w:uiPriority="42"/>
-    <w:lsdException w:name="Plain Table 3" w:uiPriority="43"/>
-    <w:lsdException w:name="Plain Table 4" w:uiPriority="44"/>
-    <w:lsdException w:name="Plain Table 5" w:uiPriority="45"/>
-    <w:lsdException w:name="Grid Table Light" w:uiPriority="40"/>
-    <w:lsdException w:name="Grid Table 1 Light" w:uiPriority="46"/>
-    <w:lsdException w:name="Grid Table 2" w:uiPriority="47"/>
-    <w:lsdException w:name="Grid Table 3" w:uiPriority="48"/>
-    <w:lsdException w:name="Grid Table 4" w:uiPriority="49"/>
-    <w:lsdException w:name="Grid Table 5 Dark" w:uiPriority="50"/>
-    <w:lsdException w:name="Grid Table 6 Colorful" w:uiPriority="51"/>
-    <w:lsdException w:name="Grid Table 7 Colorful" w:uiPriority="52"/>
-    <w:lsdException w:name="Grid Table 1 Light Accent 1" w:uiPriority="46"/>
-    <w:lsdException w:name="Grid Table 2 Accent 1" w:uiPriority="47"/>
-    <w:lsdException w:name="Grid Table 3 Accent 1" w:uiPriority="48"/>
-    <w:lsdException w:name="Grid Table 4 Accent 1" w:uiPriority="49"/>
-    <w:lsdException w:name="Grid Table 5 Dark Accent 1" w:uiPriority="50"/>
-    <w:lsdException w:name="Grid Table 6 Colorful Accent 1" w:uiPriority="51"/>
-    <w:lsdException w:name="Grid Table 7 Colorful Accent 1" w:uiPriority="52"/>
-    <w:lsdException w:name="Grid Table 1 Light Accent 2" w:uiPriority="46"/>
-    <w:lsdException w:name="Grid Table 2 Accent 2" w:uiPriority="47"/>
-    <w:lsdException w:name="Grid Table 3 Accent 2" w:uiPriority="48"/>
-    <w:lsdException w:name="Grid Table 4 Accent 2" w:uiPriority="49"/>
-    <w:lsdException w:name="Grid Table 5 Dark Accent 2" w:uiPriority="50"/>
-    <w:lsdException w:name="Grid Table 6 Colorful Accent 2" w:uiPriority="51"/>
-    <w:lsdException w:name="Grid Table 7 Colorful Accent 2" w:uiPriority="52"/>
-    <w:lsdException w:name="Grid Table 1 Light Accent 3" w:uiPriority="46"/>
-    <w:lsdException w:name="Grid Table 2 Accent 3" w:uiPriority="47"/>
-    <w:lsdException w:name="Grid Table 3 Accent 3" w:uiPriority="48"/>
-    <w:lsdException w:name="Grid Table 4 Accent 3" w:uiPriority="49"/>
-    <w:lsdException w:name="Grid Table 5 Dark Accent 3" w:uiPriority="50"/>
-    <w:lsdException w:name="Grid Table 6 Colorful Accent 3" w:uiPriority="51"/>
-    <w:lsdException w:name="Grid Table 7 Colorful Accent 3" w:uiPriority="52"/>
-    <w:lsdException w:name="Grid Table 1 Light Accent 4" w:uiPriority="46"/>
-    <w:lsdException w:name="Grid Table 2 Accent 4" w:uiPriority="47"/>
-    <w:lsdException w:name="Grid Table 3 Accent 4" w:uiPriority="48"/>
-    <w:lsdException w:name="Grid Table 4 Accent 4" w:uiPriority="49"/>
-    <w:lsdException w:name="Grid Table 5 Dark Accent 4" w:uiPriority="50"/>
-    <w:lsdException w:name="Grid Table 6 Colorful Accent 4" w:uiPriority="51"/>
-    <w:lsdException w:name="Grid Table 7 Colorful Accent 4" w:uiPriority="52"/>
-    <w:lsdException w:name="Grid Table 1 Light Accent 5" w:uiPriority="46"/>
-    <w:lsdException w:name="Grid Table 2 Accent 5" w:uiPriority="47"/>
-    <w:lsdException w:name="Grid Table 3 Accent 5" w:uiPriority="48"/>
-    <w:lsdException w:name="Grid Table 4 Accent 5" w:uiPriority="49"/>
-    <w:lsdException w:name="Grid Table 5 Dark Accent 5" w:uiPriority="50"/>
-    <w:lsdException w:name="Grid Table 6 Colorful Accent 5" w:uiPriority="51"/>
-    <w:lsdException w:name="Grid Table 7 Colorful Accent 5" w:uiPriority="52"/>
-    <w:lsdException w:name="Grid Table 1 Light Accent 6" w:uiPriority="46"/>
-    <w:lsdException w:name="Grid Table 2 Accent 6" w:uiPriority="47"/>
-    <w:lsdException w:name="Grid Table 3 Accent 6" w:uiPriority="48"/>
-    <w:lsdException w:name="Grid Table 4 Accent 6" w:uiPriority="49"/>
-    <w:lsdException w:name="Grid Table 5 Dark Accent 6" w:uiPriority="50"/>
-    <w:lsdException w:name="Grid Table 6 Colorful Accent 6" w:uiPriority="51"/>
-    <w:lsdException w:name="Grid Table 7 Colorful Accent 6" w:uiPriority="52"/>
-    <w:lsdException w:name="List Table 1 Light" w:uiPriority="46"/>
-    <w:lsdException w:name="List Table 2" w:uiPriority="47"/>
-    <w:lsdException w:name="List Table 3" w:uiPriority="48"/>
-    <w:lsdException w:name="List Table 4" w:uiPriority="49"/>
-    <w:lsdException w:name="List Table 5 Dark" w:uiPriority="50"/>
-    <w:lsdException w:name="List Table 6 Colorful" w:uiPriority="51"/>
-    <w:lsdException w:name="List Table 7 Colorful" w:uiPriority="52"/>
-    <w:lsdException w:name="List Table 1 Light Accent 1" w:uiPriority="46"/>
-    <w:lsdException w:name="List Table 2 Accent 1" w:uiPriority="47"/>
-    <w:lsdException w:name="List Table 3 Accent 1" w:uiPriority="48"/>
-    <w:lsdException w:name="List Table 4 Accent 1" w:uiPriority="49"/>
-    <w:lsdException w:name="List Table 5 Dark Accent 1" w:uiPriority="50"/>
-    <w:lsdException w:name="List Table 6 Colorful Accent 1" w:uiPriority="51"/>
-    <w:lsdException w:name="List Table 7 Colorful Accent 1" w:uiPriority="52"/>
-    <w:lsdException w:name="List Table 1 Light Accent 2" w:uiPriority="46"/>
-    <w:lsdException w:name="List Table 2 Accent 2" w:uiPriority="47"/>
-    <w:lsdException w:name="List Table 3 Accent 2" w:uiPriority="48"/>
-    <w:lsdException w:name="List Table 4 Accent 2" w:uiPriority="49"/>
-    <w:lsdException w:name="List Table 5 Dark Accent 2" w:uiPriority="50"/>
-    <w:lsdException w:name="List Table 6 Colorful Accent 2" w:uiPriority="51"/>
-    <w:lsdException w:name="List Table 7 Colorful Accent 2" w:uiPriority="52"/>
-    <w:lsdException w:name="List Table 1 Light Accent 3" w:uiPriority="46"/>
-    <w:lsdException w:name="List Table 2 Accent 3" w:uiPriority="47"/>
-    <w:lsdException w:name="List Table 3 Accent 3" w:uiPriority="48"/>
-    <w:lsdException w:name="List Table 4 Accent 3" w:uiPriority="49"/>
-    <w:lsdException w:name="List Table 5 Dark Accent 3" w:uiPriority="50"/>
-    <w:lsdException w:name="List Table 6 Colorful Accent 3" w:uiPriority="51"/>
-    <w:lsdException w:name="List Table 7 Colorful Accent 3" w:uiPriority="52"/>
-    <w:lsdException w:name="List Table 1 Light Accent 4" w:uiPriority="46"/>
-    <w:lsdException w:name="List Table 2 Accent 4" w:uiPriority="47"/>
-    <w:lsdException w:name="List Table 3 Accent 4" w:uiPriority="48"/>
-    <w:lsdException w:name="List Table 4 Accent 4" w:uiPriority="49"/>
-    <w:lsdException w:name="List Table 5 Dark Accent 4" w:uiPriority="50"/>
-    <w:lsdException w:name="List Table 6 Colorful Accent 4" w:uiPriority="51"/>
-    <w:lsdException w:name="List Table 7 Colorful Accent 4" w:uiPriority="52"/>
-    <w:lsdException w:name="List Table 1 Light Accent 5" w:uiPriority="46"/>
-    <w:lsdException w:name="List Table 2 Accent 5" w:uiPriority="47"/>
-    <w:lsdException w:name="List Table 3 Accent 5" w:uiPriority="48"/>
-    <w:lsdException w:name="List Table 4 Accent 5" w:uiPriority="49"/>
-    <w:lsdException w:name="List Table 5 Dark Accent 5" w:uiPriority="50"/>
-    <w:lsdException w:name="List Table 6 Colorful Accent 5" w:uiPriority="51"/>
-    <w:lsdException w:name="List Table 7 Colorful Accent 5" w:uiPriority="52"/>
-    <w:lsdException w:name="List Table 1 Light Accent 6" w:uiPriority="46"/>
-    <w:lsdException w:name="List Table 2 Accent 6" w:uiPriority="47"/>
-    <w:lsdException w:name="List Table 3 Accent 6" w:uiPriority="48"/>
-    <w:lsdException w:name="List Table 4 Accent 6" w:uiPriority="49"/>
-    <w:lsdException w:name="List Table 5 Dark Accent 6" w:uiPriority="50"/>
-    <w:lsdException w:name="List Table 6 Colorful Accent 6" w:uiPriority="51"/>
-    <w:lsdException w:name="List Table 7 Colorful Accent 6" w:uiPriority="52"/>
+  <w:latentStyles w:defLockedState="0" w:defUIPriority="99" w:defSemiHidden="1" w:defUnhideWhenUsed="1" w:defQFormat="0" w:count="267">
+    <w:lsdException w:name="Normal" w:semiHidden="0" w:uiPriority="0" w:unhideWhenUsed="0" w:qFormat="1"/>
+    <w:lsdException w:name="heading 1" w:semiHidden="0" w:uiPriority="9" w:unhideWhenUsed="0" w:qFormat="1"/>
+    <w:lsdException w:name="heading 2" w:uiPriority="9" w:qFormat="1"/>
+    <w:lsdException w:name="heading 3" w:uiPriority="9" w:qFormat="1"/>
+    <w:lsdException w:name="heading 4" w:uiPriority="9" w:qFormat="1"/>
+    <w:lsdException w:name="heading 5" w:uiPriority="9" w:qFormat="1"/>
+    <w:lsdException w:name="heading 6" w:uiPriority="9" w:qFormat="1"/>
+    <w:lsdException w:name="heading 7" w:uiPriority="9" w:qFormat="1"/>
+    <w:lsdException w:name="heading 8" w:uiPriority="9" w:qFormat="1"/>
+    <w:lsdException w:name="heading 9" w:uiPriority="9" w:qFormat="1"/>
+    <w:lsdException w:name="toc 1" w:uiPriority="39"/>
+    <w:lsdException w:name="toc 2" w:uiPriority="39"/>
+    <w:lsdException w:name="toc 3" w:uiPriority="39"/>
+    <w:lsdException w:name="toc 4" w:uiPriority="39"/>
+    <w:lsdException w:name="toc 5" w:uiPriority="39"/>
+    <w:lsdException w:name="toc 6" w:uiPriority="39"/>
+    <w:lsdException w:name="toc 7" w:uiPriority="39"/>
+    <w:lsdException w:name="toc 8" w:uiPriority="39"/>
+    <w:lsdException w:name="toc 9" w:uiPriority="39"/>
+    <w:lsdException w:name="caption" w:uiPriority="35" w:qFormat="1"/>
+    <w:lsdException w:name="Title" w:semiHidden="0" w:uiPriority="10" w:unhideWhenUsed="0" w:qFormat="1"/>
+    <w:lsdException w:name="Default Paragraph Font" w:uiPriority="1"/>
+    <w:lsdException w:name="Subtitle" w:semiHidden="0" w:uiPriority="11" w:unhideWhenUsed="0" w:qFormat="1"/>
+    <w:lsdException w:name="Strong" w:semiHidden="0" w:uiPriority="22" w:unhideWhenUsed="0" w:qFormat="1"/>
+    <w:lsdException w:name="Emphasis" w:semiHidden="0" w:uiPriority="20" w:unhideWhenUsed="0" w:qFormat="1"/>
+    <w:lsdException w:name="Table Grid" w:semiHidden="0" w:uiPriority="59" w:unhideWhenUsed="0"/>
+    <w:lsdException w:name="Placeholder Text" w:unhideWhenUsed="0"/>
+    <w:lsdException w:name="No Spacing" w:semiHidden="0" w:uiPriority="1" w:unhideWhenUsed="0" w:qFormat="1"/>
+    <w:lsdException w:name="Light Shading" w:semiHidden="0" w:uiPriority="60" w:unhideWhenUsed="0"/>
+    <w:lsdException w:name="Light List" w:semiHidden="0" w:uiPriority="61" w:unhideWhenUsed="0"/>
+    <w:lsdException w:name="Light Grid" w:semiHidden="0" w:uiPriority="62" w:unhideWhenUsed="0"/>
+    <w:lsdException w:name="Medium Shading 1" w:semiHidden="0" w:uiPriority="63" w:unhideWhenUsed="0"/>
+    <w:lsdException w:name="Medium Shading 2" w:semiHidden="0" w:uiPriority="64" w:unhideWhenUsed="0"/>
+    <w:lsdException w:name="Medium List 1" w:semiHidden="0" w:uiPriority="65" w:unhideWhenUsed="0"/>
+    <w:lsdException w:name="Medium List 2" w:semiHidden="0" w:uiPriority="66" w:unhideWhenUsed="0"/>
+    <w:lsdException w:name="Medium Grid 1" w:semiHidden="0" w:uiPriority="67" w:unhideWhenUsed="0"/>
+    <w:lsdException w:name="Medium Grid 2" w:semiHidden="0" w:uiPriority="68" w:unhideWhenUsed="0"/>
+    <w:lsdException w:name="Medium Grid 3" w:semiHidden="0" w:uiPriority="69" w:unhideWhenUsed="0"/>
+    <w:lsdException w:name="Dark List" w:semiHidden="0" w:uiPriority="70" w:unhideWhenUsed="0"/>
+    <w:lsdException w:name="Colorful Shading" w:semiHidden="0" w:uiPriority="71" w:unhideWhenUsed="0"/>
+    <w:lsdException w:name="Colorful List" w:semiHidden="0" w:uiPriority="72" w:unhideWhenUsed="0"/>
+    <w:lsdException w:name="Colorful Grid" w:semiHidden="0" w:uiPriority="73" w:unhideWhenUsed="0"/>
+    <w:lsdException w:name="Light Shading Accent 1" w:semiHidden="0" w:uiPriority="60" w:unhideWhenUsed="0"/>
+    <w:lsdException w:name="Light List Accent 1" w:semiHidden="0" w:uiPriority="61" w:unhideWhenUsed="0"/>
+    <w:lsdException w:name="Light Grid Accent 1" w:semiHidden="0" w:uiPriority="62" w:unhideWhenUsed="0"/>
+    <w:lsdException w:name="Medium Shading 1 Accent 1" w:semiHidden="0" w:uiPriority="63" w:unhideWhenUsed="0"/>
+    <w:lsdException w:name="Medium Shading 2 Accent 1" w:semiHidden="0" w:uiPriority="64" w:unhideWhenUsed="0"/>
+    <w:lsdException w:name="Medium List 1 Accent 1" w:semiHidden="0" w:uiPriority="65" w:unhideWhenUsed="0"/>
+    <w:lsdException w:name="Revision" w:unhideWhenUsed="0"/>
+    <w:lsdException w:name="List Paragraph" w:semiHidden="0" w:uiPriority="34" w:unhideWhenUsed="0" w:qFormat="1"/>
+    <w:lsdException w:name="Quote" w:semiHidden="0" w:uiPriority="29" w:unhideWhenUsed="0" w:qFormat="1"/>
+    <w:lsdException w:name="Intense Quote" w:semiHidden="0" w:uiPriority="30" w:unhideWhenUsed="0" w:qFormat="1"/>
+    <w:lsdException w:name="Medium List 2 Accent 1" w:semiHidden="0" w:uiPriority="66" w:unhideWhenUsed="0"/>
+    <w:lsdException w:name="Medium Grid 1 Accent 1" w:semiHidden="0" w:uiPriority="67" w:unhideWhenUsed="0"/>
+    <w:lsdException w:name="Medium Grid 2 Accent 1" w:semiHidden="0" w:uiPriority="68" w:unhideWhenUsed="0"/>
+    <w:lsdException w:name="Medium Grid 3 Accent 1" w:semiHidden="0" w:uiPriority="69" w:unhideWhenUsed="0"/>
+    <w:lsdException w:name="Dark List Accent 1" w:semiHidden="0" w:uiPriority="70" w:unhideWhenUsed="0"/>
+    <w:lsdException w:name="Colorful Shading Accent 1" w:semiHidden="0" w:uiPriority="71" w:unhideWhenUsed="0"/>
+    <w:lsdException w:name="Colorful List Accent 1" w:semiHidden="0" w:uiPriority="72" w:unhideWhenUsed="0"/>
+    <w:lsdException w:name="Colorful Grid Accent 1" w:semiHidden="0" w:uiPriority="73" w:unhideWhenUsed="0"/>
+    <w:lsdException w:name="Light Shading Accent 2" w:semiHidden="0" w:uiPriority="60" w:unhideWhenUsed="0"/>
+    <w:lsdException w:name="Light List Accent 2" w:semiHidden="0" w:uiPriority="61" w:unhideWhenUsed="0"/>
+    <w:lsdException w:name="Light Grid Accent 2" w:semiHidden="0" w:uiPriority="62" w:unhideWhenUsed="0"/>
+    <w:lsdException w:name="Medium Shading 1 Accent 2" w:semiHidden="0" w:uiPriority="63" w:unhideWhenUsed="0"/>
+    <w:lsdException w:name="Medium Shading 2 Accent 2" w:semiHidden="0" w:uiPriority="64" w:unhideWhenUsed="0"/>
+    <w:lsdException w:name="Medium List 1 Accent 2" w:semiHidden="0" w:uiPriority="65" w:unhideWhenUsed="0"/>
+    <w:lsdException w:name="Medium List 2 Accent 2" w:semiHidden="0" w:uiPriority="66" w:unhideWhenUsed="0"/>
+    <w:lsdException w:name="Medium Grid 1 Accent 2" w:semiHidden="0" w:uiPriority="67" w:unhideWhenUsed="0"/>
+    <w:lsdException w:name="Medium Grid 2 Accent 2" w:semiHidden="0" w:uiPriority="68" w:unhideWhenUsed="0"/>
+    <w:lsdException w:name="Medium Grid 3 Accent 2" w:semiHidden="0" w:uiPriority="69" w:unhideWhenUsed="0"/>
+    <w:lsdException w:name="Dark List Accent 2" w:semiHidden="0" w:uiPriority="70" w:unhideWhenUsed="0"/>
+    <w:lsdException w:name="Colorful Shading Accent 2" w:semiHidden="0" w:uiPriority="71" w:unhideWhenUsed="0"/>
+    <w:lsdException w:name="Colorful List Accent 2" w:semiHidden="0" w:uiPriority="72" w:unhideWhenUsed="0"/>
+    <w:lsdException w:name="Colorful Grid Accent 2" w:semiHidden="0" w:uiPriority="73" w:unhideWhenUsed="0"/>
+    <w:lsdException w:name="Light Shading Accent 3" w:semiHidden="0" w:uiPriority="60" w:unhideWhenUsed="0"/>
+    <w:lsdException w:name="Light List Accent 3" w:semiHidden="0" w:uiPriority="61" w:unhideWhenUsed="0"/>
+    <w:lsdException w:name="Light Grid Accent 3" w:semiHidden="0" w:uiPriority="62" w:unhideWhenUsed="0"/>
+    <w:lsdException w:name="Medium Shading 1 Accent 3" w:semiHidden="0" w:uiPriority="63" w:unhideWhenUsed="0"/>
+    <w:lsdException w:name="Medium Shading 2 Accent 3" w:semiHidden="0" w:uiPriority="64" w:unhideWhenUsed="0"/>
+    <w:lsdException w:name="Medium List 1 Accent 3" w:semiHidden="0" w:uiPriority="65" w:unhideWhenUsed="0"/>
+    <w:lsdException w:name="Medium List 2 Accent 3" w:semiHidden="0" w:uiPriority="66" w:unhideWhenUsed="0"/>
+    <w:lsdException w:name="Medium Grid 1 Accent 3" w:semiHidden="0" w:uiPriority="67" w:unhideWhenUsed="0"/>
+    <w:lsdException w:name="Medium Grid 2 Accent 3" w:semiHidden="0" w:uiPriority="68" w:unhideWhenUsed="0"/>
+    <w:lsdException w:name="Medium Grid 3 Accent 3" w:semiHidden="0" w:uiPriority="69" w:unhideWhenUsed="0"/>
+    <w:lsdException w:name="Dark List Accent 3" w:semiHidden="0" w:uiPriority="70" w:unhideWhenUsed="0"/>
+    <w:lsdException w:name="Colorful Shading Accent 3" w:semiHidden="0" w:uiPriority="71" w:unhideWhenUsed="0"/>
+    <w:lsdException w:name="Colorful List Accent 3" w:semiHidden="0" w:uiPriority="72" w:unhideWhenUsed="0"/>
+    <w:lsdException w:name="Colorful Grid Accent 3" w:semiHidden="0" w:uiPriority="73" w:unhideWhenUsed="0"/>
+    <w:lsdException w:name="Light Shading Accent 4" w:semiHidden="0" w:uiPriority="60" w:unhideWhenUsed="0"/>
+    <w:lsdException w:name="Light List Accent 4" w:semiHidden="0" w:uiPriority="61" w:unhideWhenUsed="0"/>
+    <w:lsdException w:name="Light Grid Accent 4" w:semiHidden="0" w:uiPriority="62" w:unhideWhenUsed="0"/>
+    <w:lsdException w:name="Medium Shading 1 Accent 4" w:semiHidden="0" w:uiPriority="63" w:unhideWhenUsed="0"/>
+    <w:lsdException w:name="Medium Shading 2 Accent 4" w:semiHidden="0" w:uiPriority="64" w:unhideWhenUsed="0"/>
+    <w:lsdException w:name="Medium List 1 Accent 4" w:semiHidden="0" w:uiPriority="65" w:unhideWhenUsed="0"/>
+    <w:lsdException w:name="Medium List 2 Accent 4" w:semiHidden="0" w:uiPriority="66" w:unhideWhenUsed="0"/>
+    <w:lsdException w:name="Medium Grid 1 Accent 4" w:semiHidden="0" w:uiPriority="67" w:unhideWhenUsed="0"/>
+    <w:lsdException w:name="Medium Grid 2 Accent 4" w:semiHidden="0" w:uiPriority="68" w:unhideWhenUsed="0"/>
+    <w:lsdException w:name="Medium Grid 3 Accent 4" w:semiHidden="0" w:uiPriority="69" w:unhideWhenUsed="0"/>
+    <w:lsdException w:name="Dark List Accent 4" w:semiHidden="0" w:uiPriority="70" w:unhideWhenUsed="0"/>
+    <w:lsdException w:name="Colorful Shading Accent 4" w:semiHidden="0" w:uiPriority="71" w:unhideWhenUsed="0"/>
+    <w:lsdException w:name="Colorful List Accent 4" w:semiHidden="0" w:uiPriority="72" w:unhideWhenUsed="0"/>
+    <w:lsdException w:name="Colorful Grid Accent 4" w:semiHidden="0" w:uiPriority="73" w:unhideWhenUsed="0"/>
+    <w:lsdException w:name="Light Shading Accent 5" w:semiHidden="0" w:uiPriority="60" w:unhideWhenUsed="0"/>
+    <w:lsdException w:name="Light List Accent 5" w:semiHidden="0" w:uiPriority="61" w:unhideWhenUsed="0"/>
+    <w:lsdException w:name="Light Grid Accent 5" w:semiHidden="0" w:uiPriority="62" w:unhideWhenUsed="0"/>
+    <w:lsdException w:name="Medium Shading 1 Accent 5" w:semiHidden="0" w:uiPriority="63" w:unhideWhenUsed="0"/>
+    <w:lsdException w:name="Medium Shading 2 Accent 5" w:semiHidden="0" w:uiPriority="64" w:unhideWhenUsed="0"/>
+    <w:lsdException w:name="Medium List 1 Accent 5" w:semiHidden="0" w:uiPriority="65" w:unhideWhenUsed="0"/>
+    <w:lsdException w:name="Medium List 2 Accent 5" w:semiHidden="0" w:uiPriority="66" w:unhideWhenUsed="0"/>
+    <w:lsdException w:name="Medium Grid 1 Accent 5" w:semiHidden="0" w:uiPriority="67" w:unhideWhenUsed="0"/>
+    <w:lsdException w:name="Medium Grid 2 Accent 5" w:semiHidden="0" w:uiPriority="68" w:unhideWhenUsed="0"/>
+    <w:lsdException w:name="Medium Grid 3 Accent 5" w:semiHidden="0" w:uiPriority="69" w:unhideWhenUsed="0"/>
+    <w:lsdException w:name="Dark List Accent 5" w:semiHidden="0" w:uiPriority="70" w:unhideWhenUsed="0"/>
+    <w:lsdException w:name="Colorful Shading Accent 5" w:semiHidden="0" w:uiPriority="71" w:unhideWhenUsed="0"/>
+    <w:lsdException w:name="Colorful List Accent 5" w:semiHidden="0" w:uiPriority="72" w:unhideWhenUsed="0"/>
+    <w:lsdException w:name="Colorful Grid Accent 5" w:semiHidden="0" w:uiPriority="73" w:unhideWhenUsed="0"/>
+    <w:lsdException w:name="Light Shading Accent 6" w:semiHidden="0" w:uiPriority="60" w:unhideWhenUsed="0"/>
+    <w:lsdException w:name="Light List Accent 6" w:semiHidden="0" w:uiPriority="61" w:unhideWhenUsed="0"/>
+    <w:lsdException w:name="Light Grid Accent 6" w:semiHidden="0" w:uiPriority="62" w:unhideWhenUsed="0"/>
+    <w:lsdException w:name="Medium Shading 1 Accent 6" w:semiHidden="0" w:uiPriority="63" w:unhideWhenUsed="0"/>
+    <w:lsdException w:name="Medium Shading 2 Accent 6" w:semiHidden="0" w:uiPriority="64" w:unhideWhenUsed="0"/>
+    <w:lsdException w:name="Medium List 1 Accent 6" w:semiHidden="0" w:uiPriority="65" w:unhideWhenUsed="0"/>
+    <w:lsdException w:name="Medium List 2 Accent 6" w:semiHidden="0" w:uiPriority="66" w:unhideWhenUsed="0"/>
+    <w:lsdException w:name="Medium Grid 1 Accent 6" w:semiHidden="0" w:uiPriority="67" w:unhideWhenUsed="0"/>
+    <w:lsdException w:name="Medium Grid 2 Accent 6" w:semiHidden="0" w:uiPriority="68" w:unhideWhenUsed="0"/>
+    <w:lsdException w:name="Medium Grid 3 Accent 6" w:semiHidden="0" w:uiPriority="69" w:unhideWhenUsed="0"/>
+    <w:lsdException w:name="Dark List Accent 6" w:semiHidden="0" w:uiPriority="70" w:unhideWhenUsed="0"/>
+    <w:lsdException w:name="Colorful Shading Accent 6" w:semiHidden="0" w:uiPriority="71" w:unhideWhenUsed="0"/>
+    <w:lsdException w:name="Colorful List Accent 6" w:semiHidden="0" w:uiPriority="72" w:unhideWhenUsed="0"/>
+    <w:lsdException w:name="Colorful Grid Accent 6" w:semiHidden="0" w:uiPriority="73" w:unhideWhenUsed="0"/>
+    <w:lsdException w:name="Subtle Emphasis" w:semiHidden="0" w:uiPriority="19" w:unhideWhenUsed="0" w:qFormat="1"/>
+    <w:lsdException w:name="Intense Emphasis" w:semiHidden="0" w:uiPriority="21" w:unhideWhenUsed="0" w:qFormat="1"/>
+    <w:lsdException w:name="Subtle Reference" w:semiHidden="0" w:uiPriority="31" w:unhideWhenUsed="0" w:qFormat="1"/>
+    <w:lsdException w:name="Intense Reference" w:semiHidden="0" w:uiPriority="32" w:unhideWhenUsed="0" w:qFormat="1"/>
+    <w:lsdException w:name="Book Title" w:semiHidden="0" w:uiPriority="33" w:unhideWhenUsed="0" w:qFormat="1"/>
+    <w:lsdException w:name="Bibliography" w:uiPriority="37"/>
+    <w:lsdException w:name="TOC Heading" w:uiPriority="39" w:qFormat="1"/>
+  </w:latentStyles>
+  <w:style w:type="paragraph" w:default="1" w:styleId="Normal">
+    <w:name w:val="Normal"/>
+    <w:rsid w:val="0087172E"/>
+    <w:pPr>
+      <w:widowControl w:val="0"/>
+      <w:spacing w:after="0" w:line="240" w:lineRule="auto"/>
+    </w:pPr>
+    <w:rPr>
+      <w:rFonts w:ascii="Times New Roman" w:eastAsia="Times New Roman" w:hAnsi="Times New Roman" w:cs="Times New Roman"/>
+      <w:color w:val="000000"/>
+      <w:sz w:val="20"/>
+      <w:lang w:eastAsia="es-PE"/>
+    </w:rPr>
+  </w:style>
+  <w:style w:type="character" w:default="1" w:styleId="Fuentedeprrafopredeter">
+    <w:name w:val="Default Paragraph Font"/>
+    <w:uiPriority w:val="1"/>
+    <w:semiHidden/>
+    <w:unhideWhenUsed/>
+  </w:style>
+  <w:style w:type="table" w:default="1" w:styleId="Tablanormal">
+    <w:name w:val="Normal Table"/>
+    <w:uiPriority w:val="99"/>
+    <w:semiHidden/>
+    <w:unhideWhenUsed/>
+    <w:tblPr>
+      <w:tblInd w:w="0" w:type="dxa"/>
+      <w:tblCellMar>
+        <w:top w:w="0" w:type="dxa"/>
+        <w:left w:w="108" w:type="dxa"/>
+        <w:bottom w:w="0" w:type="dxa"/>
+        <w:right w:w="108" w:type="dxa"/>
+      </w:tblCellMar>
+    </w:tblPr>
+  </w:style>
+  <w:style w:type="numbering" w:default="1" w:styleId="Sinlista">
+    <w:name w:val="No List"/>
+    <w:uiPriority w:val="99"/>
+    <w:semiHidden/>
+    <w:unhideWhenUsed/>
+  </w:style>
+  <w:style w:type="table" w:styleId="Sombreadomedio1-nfasis1">
+    <w:name w:val="Medium Shading 1 Accent 1"/>
+    <w:basedOn w:val="Tablanormal"/>
+    <w:uiPriority w:val="63"/>
+    <w:rsid w:val="0087172E"/>
+    <w:pPr>
+      <w:spacing w:after="0" w:line="240" w:lineRule="auto"/>
+    </w:pPr>
+    <w:tblPr>
+      <w:tblStyleRowBandSize w:val="1"/>
+      <w:tblStyleColBandSize w:val="1"/>
+      <w:tblInd w:w="0" w:type="dxa"/>
+      <w:tblBorders>
+        <w:top w:val="single" w:sz="8" w:space="0" w:color="7BA0CD" w:themeColor="accent1" w:themeTint="BF"/>
+        <w:left w:val="single" w:sz="8" w:space="0" w:color="7BA0CD" w:themeColor="accent1" w:themeTint="BF"/>
+        <w:bottom w:val="single" w:sz="8" w:space="0" w:color="7BA0CD" w:themeColor="accent1" w:themeTint="BF"/>
+        <w:right w:val="single" w:sz="8" w:space="0" w:color="7BA0CD" w:themeColor="accent1" w:themeTint="BF"/>
+        <w:insideH w:val="single" w:sz="8" w:space="0" w:color="7BA0CD" w:themeColor="accent1" w:themeTint="BF"/>
+      </w:tblBorders>
+      <w:tblCellMar>
+        <w:top w:w="0" w:type="dxa"/>
+        <w:left w:w="108" w:type="dxa"/>
+        <w:bottom w:w="0" w:type="dxa"/>
+        <w:right w:w="108" w:type="dxa"/>
+      </w:tblCellMar>
+    </w:tblPr>
+    <w:tblStylePr w:type="firstRow">
+      <w:pPr>
+        <w:spacing w:before="0" w:after="0" w:line="240" w:lineRule="auto"/>
+      </w:pPr>
+      <w:rPr>
+        <w:b/>
+        <w:bCs/>
+        <w:color w:val="FFFFFF" w:themeColor="background1"/>
+      </w:rPr>
+      <w:tblPr/>
+      <w:tcPr>
+        <w:tcBorders>
+          <w:top w:val="single" w:sz="8" w:space="0" w:color="7BA0CD" w:themeColor="accent1" w:themeTint="BF"/>
+          <w:left w:val="single" w:sz="8" w:space="0" w:color="7BA0CD" w:themeColor="accent1" w:themeTint="BF"/>
+          <w:bottom w:val="single" w:sz="8" w:space="0" w:color="7BA0CD" w:themeColor="accent1" w:themeTint="BF"/>
+          <w:right w:val="single" w:sz="8" w:space="0" w:color="7BA0CD" w:themeColor="accent1" w:themeTint="BF"/>
+          <w:insideH w:val="nil"/>
+          <w:insideV w:val="nil"/>
+        </w:tcBorders>
+        <w:shd w:val="clear" w:color="auto" w:fill="4F81BD" w:themeFill="accent1"/>
+      </w:tcPr>
+    </w:tblStylePr>
+    <w:tblStylePr w:type="lastRow">
+      <w:pPr>
+        <w:spacing w:before="0" w:after="0" w:line="240" w:lineRule="auto"/>
+      </w:pPr>
+      <w:rPr>
+        <w:b/>
+        <w:bCs/>
+      </w:rPr>
+      <w:tblPr/>
+      <w:tcPr>
+        <w:tcBorders>
+          <w:top w:val="double" w:sz="6" w:space="0" w:color="7BA0CD" w:themeColor="accent1" w:themeTint="BF"/>
+          <w:left w:val="single" w:sz="8" w:space="0" w:color="7BA0CD" w:themeColor="accent1" w:themeTint="BF"/>
+          <w:bottom w:val="single" w:sz="8" w:space="0" w:color="7BA0CD" w:themeColor="accent1" w:themeTint="BF"/>
+          <w:right w:val="single" w:sz="8" w:space="0" w:color="7BA0CD" w:themeColor="accent1" w:themeTint="BF"/>
+          <w:insideH w:val="nil"/>
+          <w:insideV w:val="nil"/>
+        </w:tcBorders>
+      </w:tcPr>
+    </w:tblStylePr>
+    <w:tblStylePr w:type="firstCol">
+      <w:rPr>
+        <w:b/>
+        <w:bCs/>
+      </w:rPr>
+    </w:tblStylePr>
+    <w:tblStylePr w:type="lastCol">
+      <w:rPr>
+        <w:b/>
+        <w:bCs/>
+      </w:rPr>
+    </w:tblStylePr>
+    <w:tblStylePr w:type="band1Vert">
+      <w:tblPr/>
+      <w:tcPr>
+        <w:shd w:val="clear" w:color="auto" w:fill="D3DFEE" w:themeFill="accent1" w:themeFillTint="3F"/>
+      </w:tcPr>
+    </w:tblStylePr>
+    <w:tblStylePr w:type="band1Horz">
+      <w:tblPr/>
+      <w:tcPr>
+        <w:tcBorders>
+          <w:insideH w:val="nil"/>
+          <w:insideV w:val="nil"/>
+        </w:tcBorders>
+        <w:shd w:val="clear" w:color="auto" w:fill="D3DFEE" w:themeFill="accent1" w:themeFillTint="3F"/>
+      </w:tcPr>
+    </w:tblStylePr>
+    <w:tblStylePr w:type="band2Horz">
+      <w:tblPr/>
+      <w:tcPr>
+        <w:tcBorders>
+          <w:insideH w:val="nil"/>
+          <w:insideV w:val="nil"/>
+        </w:tcBorders>
+      </w:tcPr>
+    </w:tblStylePr>
+  </w:style>
+  <w:style w:type="paragraph" w:styleId="Prrafodelista">
+    <w:name w:val="List Paragraph"/>
+    <w:basedOn w:val="Normal"/>
+    <w:uiPriority w:val="34"/>
+    <w:qFormat/>
+    <w:rsid w:val="0087172E"/>
+    <w:pPr>
+      <w:ind w:left="720"/>
+      <w:contextualSpacing/>
+    </w:pPr>
+  </w:style>
+  <w:style w:type="table" w:styleId="Tablaconcuadrcula">
+    <w:name w:val="Table Grid"/>
+    <w:basedOn w:val="Tablanormal"/>
+    <w:uiPriority w:val="59"/>
+    <w:rsid w:val="0087172E"/>
+    <w:pPr>
+      <w:spacing w:after="0" w:line="240" w:lineRule="auto"/>
+    </w:pPr>
+    <w:rPr>
+      <w:rFonts w:eastAsiaTheme="minorEastAsia"/>
+      <w:lang w:eastAsia="es-PE"/>
+    </w:rPr>
+    <w:tblPr>
+      <w:tblInd w:w="0" w:type="dxa"/>
+      <w:tblBorders>
+        <w:top w:val="single" w:sz="4" w:space="0" w:color="auto"/>
+        <w:left w:val="single" w:sz="4" w:space="0" w:color="auto"/>
+        <w:bottom w:val="single" w:sz="4" w:space="0" w:color="auto"/>
+        <w:right w:val="single" w:sz="4" w:space="0" w:color="auto"/>
+        <w:insideH w:val="single" w:sz="4" w:space="0" w:color="auto"/>
+        <w:insideV w:val="single" w:sz="4" w:space="0" w:color="auto"/>
+      </w:tblBorders>
+      <w:tblCellMar>
+        <w:top w:w="0" w:type="dxa"/>
+        <w:left w:w="108" w:type="dxa"/>
+        <w:bottom w:w="0" w:type="dxa"/>
+        <w:right w:w="108" w:type="dxa"/>
+      </w:tblCellMar>
+    </w:tblPr>
+  </w:style>
+  <w:style w:type="table" w:styleId="Listaclara">
+    <w:name w:val="Light List"/>
+    <w:basedOn w:val="Tablanormal"/>
+    <w:uiPriority w:val="61"/>
+    <w:rsid w:val="0087172E"/>
+    <w:pPr>
+      <w:spacing w:after="0" w:line="240" w:lineRule="auto"/>
+    </w:pPr>
+    <w:tblPr>
+      <w:tblStyleRowBandSize w:val="1"/>
+      <w:tblStyleColBandSize w:val="1"/>
+      <w:tblInd w:w="0" w:type="dxa"/>
+      <w:tblBorders>
+        <w:top w:val="single" w:sz="8" w:space="0" w:color="000000" w:themeColor="text1"/>
+        <w:left w:val="single" w:sz="8" w:space="0" w:color="000000" w:themeColor="text1"/>
+        <w:bottom w:val="single" w:sz="8" w:space="0" w:color="000000" w:themeColor="text1"/>
+        <w:right w:val="single" w:sz="8" w:space="0" w:color="000000" w:themeColor="text1"/>
+      </w:tblBorders>
+      <w:tblCellMar>
+        <w:top w:w="0" w:type="dxa"/>
+        <w:left w:w="108" w:type="dxa"/>
+        <w:bottom w:w="0" w:type="dxa"/>
+        <w:right w:w="108" w:type="dxa"/>
+      </w:tblCellMar>
+    </w:tblPr>
+    <w:tblStylePr w:type="firstRow">
+      <w:pPr>
+        <w:spacing w:before="0" w:after="0" w:line="240" w:lineRule="auto"/>
+      </w:pPr>
+      <w:rPr>
+        <w:b/>
+        <w:bCs/>
+        <w:color w:val="FFFFFF" w:themeColor="background1"/>
+      </w:rPr>
+      <w:tblPr/>
+      <w:tcPr>
+        <w:shd w:val="clear" w:color="auto" w:fill="000000" w:themeFill="text1"/>
+      </w:tcPr>
+    </w:tblStylePr>
+    <w:tblStylePr w:type="lastRow">
+      <w:pPr>
+        <w:spacing w:before="0" w:after="0" w:line="240" w:lineRule="auto"/>
+      </w:pPr>
+      <w:rPr>
+        <w:b/>
+        <w:bCs/>
+      </w:rPr>
+      <w:tblPr/>
+      <w:tcPr>
+        <w:tcBorders>
+          <w:top w:val="double" w:sz="6" w:space="0" w:color="000000" w:themeColor="text1"/>
+          <w:left w:val="single" w:sz="8" w:space="0" w:color="000000" w:themeColor="text1"/>
+          <w:bottom w:val="single" w:sz="8" w:space="0" w:color="000000" w:themeColor="text1"/>
+          <w:right w:val="single" w:sz="8" w:space="0" w:color="000000" w:themeColor="text1"/>
+        </w:tcBorders>
+      </w:tcPr>
+    </w:tblStylePr>
+    <w:tblStylePr w:type="firstCol">
+      <w:rPr>
+        <w:b/>
+        <w:bCs/>
+      </w:rPr>
+    </w:tblStylePr>
+    <w:tblStylePr w:type="lastCol">
+      <w:rPr>
+        <w:b/>
+        <w:bCs/>
+      </w:rPr>
+    </w:tblStylePr>
+    <w:tblStylePr w:type="band1Vert">
+      <w:tblPr/>
+      <w:tcPr>
+        <w:tcBorders>
+          <w:top w:val="single" w:sz="8" w:space="0" w:color="000000" w:themeColor="text1"/>
+          <w:left w:val="single" w:sz="8" w:space="0" w:color="000000" w:themeColor="text1"/>
+          <w:bottom w:val="single" w:sz="8" w:space="0" w:color="000000" w:themeColor="text1"/>
+          <w:right w:val="single" w:sz="8" w:space="0" w:color="000000" w:themeColor="text1"/>
+        </w:tcBorders>
+      </w:tcPr>
+    </w:tblStylePr>
+    <w:tblStylePr w:type="band1Horz">
+      <w:tblPr/>
+      <w:tcPr>
+        <w:tcBorders>
+          <w:top w:val="single" w:sz="8" w:space="0" w:color="000000" w:themeColor="text1"/>
+          <w:left w:val="single" w:sz="8" w:space="0" w:color="000000" w:themeColor="text1"/>
+          <w:bottom w:val="single" w:sz="8" w:space="0" w:color="000000" w:themeColor="text1"/>
+          <w:right w:val="single" w:sz="8" w:space="0" w:color="000000" w:themeColor="text1"/>
+        </w:tcBorders>
+      </w:tcPr>
+    </w:tblStylePr>
+  </w:style>
+  <w:style w:type="paragraph" w:styleId="Piedepgina">
+    <w:name w:val="footer"/>
+    <w:basedOn w:val="Normal"/>
+    <w:link w:val="PiedepginaCar"/>
+    <w:uiPriority w:val="99"/>
+    <w:unhideWhenUsed/>
+    <w:rsid w:val="0087172E"/>
+    <w:pPr>
+      <w:tabs>
+        <w:tab w:val="center" w:pos="4419"/>
+        <w:tab w:val="right" w:pos="8838"/>
+      </w:tabs>
+    </w:pPr>
+  </w:style>
+  <w:style w:type="character" w:customStyle="1" w:styleId="PiedepginaCar">
+    <w:name w:val="Pie de página Car"/>
+    <w:basedOn w:val="Fuentedeprrafopredeter"/>
+    <w:link w:val="Piedepgina"/>
+    <w:uiPriority w:val="99"/>
+    <w:rsid w:val="0087172E"/>
+    <w:rPr>
+      <w:rFonts w:ascii="Times New Roman" w:eastAsia="Times New Roman" w:hAnsi="Times New Roman" w:cs="Times New Roman"/>
+      <w:color w:val="000000"/>
+      <w:sz w:val="20"/>
+      <w:lang w:eastAsia="es-PE"/>
+    </w:rPr>
+  </w:style>
+  <w:style w:type="paragraph" w:styleId="Textodeglobo">
+    <w:name w:val="Balloon Text"/>
+    <w:basedOn w:val="Normal"/>
+    <w:link w:val="TextodegloboCar"/>
+    <w:uiPriority w:val="99"/>
+    <w:semiHidden/>
+    <w:unhideWhenUsed/>
+    <w:rsid w:val="0087172E"/>
+    <w:rPr>
+      <w:rFonts w:ascii="Tahoma" w:hAnsi="Tahoma" w:cs="Tahoma"/>
+      <w:sz w:val="16"/>
+      <w:szCs w:val="16"/>
+    </w:rPr>
+  </w:style>
+  <w:style w:type="character" w:customStyle="1" w:styleId="TextodegloboCar">
+    <w:name w:val="Texto de globo Car"/>
+    <w:basedOn w:val="Fuentedeprrafopredeter"/>
+    <w:link w:val="Textodeglobo"/>
+    <w:uiPriority w:val="99"/>
+    <w:semiHidden/>
+    <w:rsid w:val="0087172E"/>
+    <w:rPr>
+      <w:rFonts w:ascii="Tahoma" w:eastAsia="Times New Roman" w:hAnsi="Tahoma" w:cs="Tahoma"/>
+      <w:color w:val="000000"/>
+      <w:sz w:val="16"/>
+      <w:szCs w:val="16"/>
+      <w:lang w:eastAsia="es-PE"/>
+    </w:rPr>
+  </w:style>
+</w:styles>
+</file>
+
+<file path=word/stylesWithEffects.xml><?xml version="1.0" encoding="utf-8"?>
+<w:styles xmlns:wpc="http://schemas.microsoft.com/office/word/2010/wordprocessingCanvas" xmlns:mc="http://schemas.openxmlformats.org/markup-compatibility/2006" xmlns:o="urn:schemas-microsoft-com:office:office" xmlns:r="http://schemas.openxmlformats.org/officeDocument/2006/relationships" xmlns:m="http://schemas.openxmlformats.org/officeDocument/2006/math" xmlns:v="urn:schemas-microsoft-com:vml" xmlns:wp14="http://schemas.microsoft.com/office/word/2010/wordprocessingDrawing" xmlns:wp="http://schemas.openxmlformats.org/drawingml/2006/wordprocessingDrawing" xmlns:w10="urn:schemas-microsoft-com:office:word" xmlns:w="http://schemas.openxmlformats.org/wordprocessingml/2006/main" xmlns:w14="http://schemas.microsoft.com/office/word/2010/wordml" xmlns:wpg="http://schemas.microsoft.com/office/word/2010/wordprocessingGroup" xmlns:wpi="http://schemas.microsoft.com/office/word/2010/wordprocessingInk" xmlns:wne="http://schemas.microsoft.com/office/word/2006/wordml" xmlns:wps="http://schemas.microsoft.com/office/word/2010/wordprocessingShape" mc:Ignorable="w14 wp14">
+  <w:docDefaults>
+    <w:rPrDefault>
+      <w:rPr>
+        <w:rFonts w:asciiTheme="minorHAnsi" w:eastAsiaTheme="minorHAnsi" w:hAnsiTheme="minorHAnsi" w:cstheme="minorBidi"/>
+        <w:sz w:val="22"/>
+        <w:szCs w:val="22"/>
+        <w:lang w:val="es-PE" w:eastAsia="en-US" w:bidi="ar-SA"/>
+      </w:rPr>
+    </w:rPrDefault>
+    <w:pPrDefault>
+      <w:pPr>
+        <w:spacing w:after="200" w:line="276" w:lineRule="auto"/>
+      </w:pPr>
+    </w:pPrDefault>
+  </w:docDefaults>
+  <w:latentStyles w:defLockedState="0" w:defUIPriority="99" w:defSemiHidden="1" w:defUnhideWhenUsed="1" w:defQFormat="0" w:count="267">
+    <w:lsdException w:name="Normal" w:semiHidden="0" w:uiPriority="0" w:unhideWhenUsed="0" w:qFormat="1"/>
+    <w:lsdException w:name="heading 1" w:semiHidden="0" w:uiPriority="9" w:unhideWhenUsed="0" w:qFormat="1"/>
+    <w:lsdException w:name="heading 2" w:uiPriority="9" w:qFormat="1"/>
+    <w:lsdException w:name="heading 3" w:uiPriority="9" w:qFormat="1"/>
+    <w:lsdException w:name="heading 4" w:uiPriority="9" w:qFormat="1"/>
+    <w:lsdException w:name="heading 5" w:uiPriority="9" w:qFormat="1"/>
+    <w:lsdException w:name="heading 6" w:uiPriority="9" w:qFormat="1"/>
+    <w:lsdException w:name="heading 7" w:uiPriority="9" w:qFormat="1"/>
+    <w:lsdException w:name="heading 8" w:uiPriority="9" w:qFormat="1"/>
+    <w:lsdException w:name="heading 9" w:uiPriority="9" w:qFormat="1"/>
+    <w:lsdException w:name="toc 1" w:uiPriority="39"/>
+    <w:lsdException w:name="toc 2" w:uiPriority="39"/>
+    <w:lsdException w:name="toc 3" w:uiPriority="39"/>
+    <w:lsdException w:name="toc 4" w:uiPriority="39"/>
+    <w:lsdException w:name="toc 5" w:uiPriority="39"/>
+    <w:lsdException w:name="toc 6" w:uiPriority="39"/>
+    <w:lsdException w:name="toc 7" w:uiPriority="39"/>
+    <w:lsdException w:name="toc 8" w:uiPriority="39"/>
+    <w:lsdException w:name="toc 9" w:uiPriority="39"/>
+    <w:lsdException w:name="caption" w:uiPriority="35" w:qFormat="1"/>
+    <w:lsdException w:name="Title" w:semiHidden="0" w:uiPriority="10" w:unhideWhenUsed="0" w:qFormat="1"/>
+    <w:lsdException w:name="Default Paragraph Font" w:uiPriority="1"/>
+    <w:lsdException w:name="Subtitle" w:semiHidden="0" w:uiPriority="11" w:unhideWhenUsed="0" w:qFormat="1"/>
+    <w:lsdException w:name="Strong" w:semiHidden="0" w:uiPriority="22" w:unhideWhenUsed="0" w:qFormat="1"/>
+    <w:lsdException w:name="Emphasis" w:semiHidden="0" w:uiPriority="20" w:unhideWhenUsed="0" w:qFormat="1"/>
+    <w:lsdException w:name="Table Grid" w:semiHidden="0" w:uiPriority="59" w:unhideWhenUsed="0"/>
+    <w:lsdException w:name="Placeholder Text" w:unhideWhenUsed="0"/>
+    <w:lsdException w:name="No Spacing" w:semiHidden="0" w:uiPriority="1" w:unhideWhenUsed="0" w:qFormat="1"/>
+    <w:lsdException w:name="Light Shading" w:semiHidden="0" w:uiPriority="60" w:unhideWhenUsed="0"/>
+    <w:lsdException w:name="Light List" w:semiHidden="0" w:uiPriority="61" w:unhideWhenUsed="0"/>
+    <w:lsdException w:name="Light Grid" w:semiHidden="0" w:uiPriority="62" w:unhideWhenUsed="0"/>
+    <w:lsdException w:name="Medium Shading 1" w:semiHidden="0" w:uiPriority="63" w:unhideWhenUsed="0"/>
+    <w:lsdException w:name="Medium Shading 2" w:semiHidden="0" w:uiPriority="64" w:unhideWhenUsed="0"/>
+    <w:lsdException w:name="Medium List 1" w:semiHidden="0" w:uiPriority="65" w:unhideWhenUsed="0"/>
+    <w:lsdException w:name="Medium List 2" w:semiHidden="0" w:uiPriority="66" w:unhideWhenUsed="0"/>
+    <w:lsdException w:name="Medium Grid 1" w:semiHidden="0" w:uiPriority="67" w:unhideWhenUsed="0"/>
+    <w:lsdException w:name="Medium Grid 2" w:semiHidden="0" w:uiPriority="68" w:unhideWhenUsed="0"/>
+    <w:lsdException w:name="Medium Grid 3" w:semiHidden="0" w:uiPriority="69" w:unhideWhenUsed="0"/>
+    <w:lsdException w:name="Dark List" w:semiHidden="0" w:uiPriority="70" w:unhideWhenUsed="0"/>
+    <w:lsdException w:name="Colorful Shading" w:semiHidden="0" w:uiPriority="71" w:unhideWhenUsed="0"/>
+    <w:lsdException w:name="Colorful List" w:semiHidden="0" w:uiPriority="72" w:unhideWhenUsed="0"/>
+    <w:lsdException w:name="Colorful Grid" w:semiHidden="0" w:uiPriority="73" w:unhideWhenUsed="0"/>
+    <w:lsdException w:name="Light Shading Accent 1" w:semiHidden="0" w:uiPriority="60" w:unhideWhenUsed="0"/>
+    <w:lsdException w:name="Light List Accent 1" w:semiHidden="0" w:uiPriority="61" w:unhideWhenUsed="0"/>
+    <w:lsdException w:name="Light Grid Accent 1" w:semiHidden="0" w:uiPriority="62" w:unhideWhenUsed="0"/>
+    <w:lsdException w:name="Medium Shading 1 Accent 1" w:semiHidden="0" w:uiPriority="63" w:unhideWhenUsed="0"/>
+    <w:lsdException w:name="Medium Shading 2 Accent 1" w:semiHidden="0" w:uiPriority="64" w:unhideWhenUsed="0"/>
+    <w:lsdException w:name="Medium List 1 Accent 1" w:semiHidden="0" w:uiPriority="65" w:unhideWhenUsed="0"/>
+    <w:lsdException w:name="Revision" w:unhideWhenUsed="0"/>
+    <w:lsdException w:name="List Paragraph" w:semiHidden="0" w:uiPriority="34" w:unhideWhenUsed="0" w:qFormat="1"/>
+    <w:lsdException w:name="Quote" w:semiHidden="0" w:uiPriority="29" w:unhideWhenUsed="0" w:qFormat="1"/>
+    <w:lsdException w:name="Intense Quote" w:semiHidden="0" w:uiPriority="30" w:unhideWhenUsed="0" w:qFormat="1"/>
+    <w:lsdException w:name="Medium List 2 Accent 1" w:semiHidden="0" w:uiPriority="66" w:unhideWhenUsed="0"/>
+    <w:lsdException w:name="Medium Grid 1 Accent 1" w:semiHidden="0" w:uiPriority="67" w:unhideWhenUsed="0"/>
+    <w:lsdException w:name="Medium Grid 2 Accent 1" w:semiHidden="0" w:uiPriority="68" w:unhideWhenUsed="0"/>
+    <w:lsdException w:name="Medium Grid 3 Accent 1" w:semiHidden="0" w:uiPriority="69" w:unhideWhenUsed="0"/>
+    <w:lsdException w:name="Dark List Accent 1" w:semiHidden="0" w:uiPriority="70" w:unhideWhenUsed="0"/>
+    <w:lsdException w:name="Colorful Shading Accent 1" w:semiHidden="0" w:uiPriority="71" w:unhideWhenUsed="0"/>
+    <w:lsdException w:name="Colorful List Accent 1" w:semiHidden="0" w:uiPriority="72" w:unhideWhenUsed="0"/>
+    <w:lsdException w:name="Colorful Grid Accent 1" w:semiHidden="0" w:uiPriority="73" w:unhideWhenUsed="0"/>
+    <w:lsdException w:name="Light Shading Accent 2" w:semiHidden="0" w:uiPriority="60" w:unhideWhenUsed="0"/>
+    <w:lsdException w:name="Light List Accent 2" w:semiHidden="0" w:uiPriority="61" w:unhideWhenUsed="0"/>
+    <w:lsdException w:name="Light Grid Accent 2" w:semiHidden="0" w:uiPriority="62" w:unhideWhenUsed="0"/>
+    <w:lsdException w:name="Medium Shading 1 Accent 2" w:semiHidden="0" w:uiPriority="63" w:unhideWhenUsed="0"/>
+    <w:lsdException w:name="Medium Shading 2 Accent 2" w:semiHidden="0" w:uiPriority="64" w:unhideWhenUsed="0"/>
+    <w:lsdException w:name="Medium List 1 Accent 2" w:semiHidden="0" w:uiPriority="65" w:unhideWhenUsed="0"/>
+    <w:lsdException w:name="Medium List 2 Accent 2" w:semiHidden="0" w:uiPriority="66" w:unhideWhenUsed="0"/>
+    <w:lsdException w:name="Medium Grid 1 Accent 2" w:semiHidden="0" w:uiPriority="67" w:unhideWhenUsed="0"/>
+    <w:lsdException w:name="Medium Grid 2 Accent 2" w:semiHidden="0" w:uiPriority="68" w:unhideWhenUsed="0"/>
+    <w:lsdException w:name="Medium Grid 3 Accent 2" w:semiHidden="0" w:uiPriority="69" w:unhideWhenUsed="0"/>
+    <w:lsdException w:name="Dark List Accent 2" w:semiHidden="0" w:uiPriority="70" w:unhideWhenUsed="0"/>
+    <w:lsdException w:name="Colorful Shading Accent 2" w:semiHidden="0" w:uiPriority="71" w:unhideWhenUsed="0"/>
+    <w:lsdException w:name="Colorful List Accent 2" w:semiHidden="0" w:uiPriority="72" w:unhideWhenUsed="0"/>
+    <w:lsdException w:name="Colorful Grid Accent 2" w:semiHidden="0" w:uiPriority="73" w:unhideWhenUsed="0"/>
+    <w:lsdException w:name="Light Shading Accent 3" w:semiHidden="0" w:uiPriority="60" w:unhideWhenUsed="0"/>
+    <w:lsdException w:name="Light List Accent 3" w:semiHidden="0" w:uiPriority="61" w:unhideWhenUsed="0"/>
+    <w:lsdException w:name="Light Grid Accent 3" w:semiHidden="0" w:uiPriority="62" w:unhideWhenUsed="0"/>
+    <w:lsdException w:name="Medium Shading 1 Accent 3" w:semiHidden="0" w:uiPriority="63" w:unhideWhenUsed="0"/>
+    <w:lsdException w:name="Medium Shading 2 Accent 3" w:semiHidden="0" w:uiPriority="64" w:unhideWhenUsed="0"/>
+    <w:lsdException w:name="Medium List 1 Accent 3" w:semiHidden="0" w:uiPriority="65" w:unhideWhenUsed="0"/>
+    <w:lsdException w:name="Medium List 2 Accent 3" w:semiHidden="0" w:uiPriority="66" w:unhideWhenUsed="0"/>
+    <w:lsdException w:name="Medium Grid 1 Accent 3" w:semiHidden="0" w:uiPriority="67" w:unhideWhenUsed="0"/>
+    <w:lsdException w:name="Medium Grid 2 Accent 3" w:semiHidden="0" w:uiPriority="68" w:unhideWhenUsed="0"/>
+    <w:lsdException w:name="Medium Grid 3 Accent 3" w:semiHidden="0" w:uiPriority="69" w:unhideWhenUsed="0"/>
+    <w:lsdException w:name="Dark List Accent 3" w:semiHidden="0" w:uiPriority="70" w:unhideWhenUsed="0"/>
+    <w:lsdException w:name="Colorful Shading Accent 3" w:semiHidden="0" w:uiPriority="71" w:unhideWhenUsed="0"/>
+    <w:lsdException w:name="Colorful List Accent 3" w:semiHidden="0" w:uiPriority="72" w:unhideWhenUsed="0"/>
+    <w:lsdException w:name="Colorful Grid Accent 3" w:semiHidden="0" w:uiPriority="73" w:unhideWhenUsed="0"/>
+    <w:lsdException w:name="Light Shading Accent 4" w:semiHidden="0" w:uiPriority="60" w:unhideWhenUsed="0"/>
+    <w:lsdException w:name="Light List Accent 4" w:semiHidden="0" w:uiPriority="61" w:unhideWhenUsed="0"/>
+    <w:lsdException w:name="Light Grid Accent 4" w:semiHidden="0" w:uiPriority="62" w:unhideWhenUsed="0"/>
+    <w:lsdException w:name="Medium Shading 1 Accent 4" w:semiHidden="0" w:uiPriority="63" w:unhideWhenUsed="0"/>
+    <w:lsdException w:name="Medium Shading 2 Accent 4" w:semiHidden="0" w:uiPriority="64" w:unhideWhenUsed="0"/>
+    <w:lsdException w:name="Medium List 1 Accent 4" w:semiHidden="0" w:uiPriority="65" w:unhideWhenUsed="0"/>
+    <w:lsdException w:name="Medium List 2 Accent 4" w:semiHidden="0" w:uiPriority="66" w:unhideWhenUsed="0"/>
+    <w:lsdException w:name="Medium Grid 1 Accent 4" w:semiHidden="0" w:uiPriority="67" w:unhideWhenUsed="0"/>
+    <w:lsdException w:name="Medium Grid 2 Accent 4" w:semiHidden="0" w:uiPriority="68" w:unhideWhenUsed="0"/>
+    <w:lsdException w:name="Medium Grid 3 Accent 4" w:semiHidden="0" w:uiPriority="69" w:unhideWhenUsed="0"/>
+    <w:lsdException w:name="Dark List Accent 4" w:semiHidden="0" w:uiPriority="70" w:unhideWhenUsed="0"/>
+    <w:lsdException w:name="Colorful Shading Accent 4" w:semiHidden="0" w:uiPriority="71" w:unhideWhenUsed="0"/>
+    <w:lsdException w:name="Colorful List Accent 4" w:semiHidden="0" w:uiPriority="72" w:unhideWhenUsed="0"/>
+    <w:lsdException w:name="Colorful Grid Accent 4" w:semiHidden="0" w:uiPriority="73" w:unhideWhenUsed="0"/>
+    <w:lsdException w:name="Light Shading Accent 5" w:semiHidden="0" w:uiPriority="60" w:unhideWhenUsed="0"/>
+    <w:lsdException w:name="Light List Accent 5" w:semiHidden="0" w:uiPriority="61" w:unhideWhenUsed="0"/>
+    <w:lsdException w:name="Light Grid Accent 5" w:semiHidden="0" w:uiPriority="62" w:unhideWhenUsed="0"/>
+    <w:lsdException w:name="Medium Shading 1 Accent 5" w:semiHidden="0" w:uiPriority="63" w:unhideWhenUsed="0"/>
+    <w:lsdException w:name="Medium Shading 2 Accent 5" w:semiHidden="0" w:uiPriority="64" w:unhideWhenUsed="0"/>
+    <w:lsdException w:name="Medium List 1 Accent 5" w:semiHidden="0" w:uiPriority="65" w:unhideWhenUsed="0"/>
+    <w:lsdException w:name="Medium List 2 Accent 5" w:semiHidden="0" w:uiPriority="66" w:unhideWhenUsed="0"/>
+    <w:lsdException w:name="Medium Grid 1 Accent 5" w:semiHidden="0" w:uiPriority="67" w:unhideWhenUsed="0"/>
+    <w:lsdException w:name="Medium Grid 2 Accent 5" w:semiHidden="0" w:uiPriority="68" w:unhideWhenUsed="0"/>
+    <w:lsdException w:name="Medium Grid 3 Accent 5" w:semiHidden="0" w:uiPriority="69" w:unhideWhenUsed="0"/>
+    <w:lsdException w:name="Dark List Accent 5" w:semiHidden="0" w:uiPriority="70" w:unhideWhenUsed="0"/>
+    <w:lsdException w:name="Colorful Shading Accent 5" w:semiHidden="0" w:uiPriority="71" w:unhideWhenUsed="0"/>
+    <w:lsdException w:name="Colorful List Accent 5" w:semiHidden="0" w:uiPriority="72" w:unhideWhenUsed="0"/>
+    <w:lsdException w:name="Colorful Grid Accent 5" w:semiHidden="0" w:uiPriority="73" w:unhideWhenUsed="0"/>
+    <w:lsdException w:name="Light Shading Accent 6" w:semiHidden="0" w:uiPriority="60" w:unhideWhenUsed="0"/>
+    <w:lsdException w:name="Light List Accent 6" w:semiHidden="0" w:uiPriority="61" w:unhideWhenUsed="0"/>
+    <w:lsdException w:name="Light Grid Accent 6" w:semiHidden="0" w:uiPriority="62" w:unhideWhenUsed="0"/>
+    <w:lsdException w:name="Medium Shading 1 Accent 6" w:semiHidden="0" w:uiPriority="63" w:unhideWhenUsed="0"/>
+    <w:lsdException w:name="Medium Shading 2 Accent 6" w:semiHidden="0" w:uiPriority="64" w:unhideWhenUsed="0"/>
+    <w:lsdException w:name="Medium List 1 Accent 6" w:semiHidden="0" w:uiPriority="65" w:unhideWhenUsed="0"/>
+    <w:lsdException w:name="Medium List 2 Accent 6" w:semiHidden="0" w:uiPriority="66" w:unhideWhenUsed="0"/>
+    <w:lsdException w:name="Medium Grid 1 Accent 6" w:semiHidden="0" w:uiPriority="67" w:unhideWhenUsed="0"/>
+    <w:lsdException w:name="Medium Grid 2 Accent 6" w:semiHidden="0" w:uiPriority="68" w:unhideWhenUsed="0"/>
+    <w:lsdException w:name="Medium Grid 3 Accent 6" w:semiHidden="0" w:uiPriority="69" w:unhideWhenUsed="0"/>
+    <w:lsdException w:name="Dark List Accent 6" w:semiHidden="0" w:uiPriority="70" w:unhideWhenUsed="0"/>
+    <w:lsdException w:name="Colorful Shading Accent 6" w:semiHidden="0" w:uiPriority="71" w:unhideWhenUsed="0"/>
+    <w:lsdException w:name="Colorful List Accent 6" w:semiHidden="0" w:uiPriority="72" w:unhideWhenUsed="0"/>
+    <w:lsdException w:name="Colorful Grid Accent 6" w:semiHidden="0" w:uiPriority="73" w:unhideWhenUsed="0"/>
+    <w:lsdException w:name="Subtle Emphasis" w:semiHidden="0" w:uiPriority="19" w:unhideWhenUsed="0" w:qFormat="1"/>
+    <w:lsdException w:name="Intense Emphasis" w:semiHidden="0" w:uiPriority="21" w:unhideWhenUsed="0" w:qFormat="1"/>
+    <w:lsdException w:name="Subtle Reference" w:semiHidden="0" w:uiPriority="31" w:unhideWhenUsed="0" w:qFormat="1"/>
+    <w:lsdException w:name="Intense Reference" w:semiHidden="0" w:uiPriority="32" w:unhideWhenUsed="0" w:qFormat="1"/>
+    <w:lsdException w:name="Book Title" w:semiHidden="0" w:uiPriority="33" w:unhideWhenUsed="0" w:qFormat="1"/>
+    <w:lsdException w:name="Bibliography" w:uiPriority="37"/>
+    <w:lsdException w:name="TOC Heading" w:uiPriority="39" w:qFormat="1"/>
   </w:latentStyles>
   <w:style w:type="paragraph" w:default="1" w:styleId="Normal">
     <w:name w:val="Normal"/>

</xml_diff>

<commit_message>
actualizacion plan de control de cambios
</commit_message>
<xml_diff>
--- a/Gestión de Configuración/GXO - PGCC.docx
+++ b/Gestión de Configuración/GXO - PGCC.docx
@@ -1,6 +1,6 @@
 
 <file path=word/document.xml><?xml version="1.0" encoding="utf-8"?>
-<w:document xmlns:wpc="http://schemas.microsoft.com/office/word/2010/wordprocessingCanvas" xmlns:mc="http://schemas.openxmlformats.org/markup-compatibility/2006" xmlns:o="urn:schemas-microsoft-com:office:office" xmlns:r="http://schemas.openxmlformats.org/officeDocument/2006/relationships" xmlns:m="http://schemas.openxmlformats.org/officeDocument/2006/math" xmlns:v="urn:schemas-microsoft-com:vml" xmlns:wp14="http://schemas.microsoft.com/office/word/2010/wordprocessingDrawing" xmlns:wp="http://schemas.openxmlformats.org/drawingml/2006/wordprocessingDrawing" xmlns:w10="urn:schemas-microsoft-com:office:word" xmlns:w="http://schemas.openxmlformats.org/wordprocessingml/2006/main" xmlns:w14="http://schemas.microsoft.com/office/word/2010/wordml" xmlns:wpg="http://schemas.microsoft.com/office/word/2010/wordprocessingGroup" xmlns:wpi="http://schemas.microsoft.com/office/word/2010/wordprocessingInk" xmlns:wne="http://schemas.microsoft.com/office/word/2006/wordml" xmlns:wps="http://schemas.microsoft.com/office/word/2010/wordprocessingShape" mc:Ignorable="w14 wp14">
+<w:document xmlns:wpc="http://schemas.microsoft.com/office/word/2010/wordprocessingCanvas" xmlns:mo="http://schemas.microsoft.com/office/mac/office/2008/main" xmlns:mc="http://schemas.openxmlformats.org/markup-compatibility/2006" xmlns:mv="urn:schemas-microsoft-com:mac:vml" xmlns:o="urn:schemas-microsoft-com:office:office" xmlns:r="http://schemas.openxmlformats.org/officeDocument/2006/relationships" xmlns:m="http://schemas.openxmlformats.org/officeDocument/2006/math" xmlns:v="urn:schemas-microsoft-com:vml" xmlns:wp14="http://schemas.microsoft.com/office/word/2010/wordprocessingDrawing" xmlns:wp="http://schemas.openxmlformats.org/drawingml/2006/wordprocessingDrawing" xmlns:w10="urn:schemas-microsoft-com:office:word" xmlns:w="http://schemas.openxmlformats.org/wordprocessingml/2006/main" xmlns:w14="http://schemas.microsoft.com/office/word/2010/wordml" xmlns:wpg="http://schemas.microsoft.com/office/word/2010/wordprocessingGroup" xmlns:wpi="http://schemas.microsoft.com/office/word/2010/wordprocessingInk" xmlns:wne="http://schemas.microsoft.com/office/word/2006/wordml" xmlns:wps="http://schemas.microsoft.com/office/word/2010/wordprocessingShape" mc:Ignorable="w14 wp14">
   <w:body>
     <w:p>
       <w:pPr>
@@ -366,7 +366,7 @@
     </w:p>
     <w:tbl>
       <w:tblPr>
-        <w:tblStyle w:val="Sombreadomedio1-nfasis1"/>
+        <w:tblStyle w:val="Sombreadomediano1-nfasis1"/>
         <w:tblpPr w:leftFromText="141" w:rightFromText="141" w:vertAnchor="text" w:horzAnchor="margin" w:tblpXSpec="center" w:tblpY="473"/>
         <w:tblW w:w="5000" w:type="pct"/>
         <w:tblBorders>
@@ -1070,6 +1070,14 @@
                 <w:sz w:val="22"/>
               </w:rPr>
             </w:pPr>
+            <w:r>
+              <w:rPr>
+                <w:rFonts w:asciiTheme="minorHAnsi" w:eastAsia="Verdana" w:hAnsiTheme="minorHAnsi"/>
+                <w:b w:val="0"/>
+                <w:sz w:val="22"/>
+              </w:rPr>
+              <w:t>1.2</w:t>
+            </w:r>
           </w:p>
         </w:tc>
         <w:tc>
@@ -1092,6 +1100,13 @@
                 <w:sz w:val="22"/>
               </w:rPr>
             </w:pPr>
+            <w:r>
+              <w:rPr>
+                <w:rFonts w:asciiTheme="minorHAnsi" w:eastAsia="Verdana" w:hAnsiTheme="minorHAnsi"/>
+                <w:sz w:val="22"/>
+              </w:rPr>
+              <w:t>RD</w:t>
+            </w:r>
           </w:p>
         </w:tc>
         <w:tc>
@@ -1114,6 +1129,13 @@
                 <w:sz w:val="22"/>
               </w:rPr>
             </w:pPr>
+            <w:r>
+              <w:rPr>
+                <w:rFonts w:asciiTheme="minorHAnsi" w:eastAsia="Verdana" w:hAnsiTheme="minorHAnsi"/>
+                <w:sz w:val="22"/>
+              </w:rPr>
+              <w:t>-</w:t>
+            </w:r>
           </w:p>
         </w:tc>
         <w:tc>
@@ -1136,6 +1158,13 @@
                 <w:sz w:val="22"/>
               </w:rPr>
             </w:pPr>
+            <w:r>
+              <w:rPr>
+                <w:rFonts w:asciiTheme="minorHAnsi" w:eastAsia="Verdana" w:hAnsiTheme="minorHAnsi"/>
+                <w:sz w:val="22"/>
+              </w:rPr>
+              <w:t>-</w:t>
+            </w:r>
           </w:p>
         </w:tc>
         <w:tc>
@@ -1158,6 +1187,13 @@
                 <w:sz w:val="22"/>
               </w:rPr>
             </w:pPr>
+            <w:r>
+              <w:rPr>
+                <w:rFonts w:asciiTheme="minorHAnsi" w:eastAsia="Verdana" w:hAnsiTheme="minorHAnsi"/>
+                <w:sz w:val="22"/>
+              </w:rPr>
+              <w:t>03/06/14</w:t>
+            </w:r>
           </w:p>
         </w:tc>
         <w:tc>
@@ -1180,8 +1216,20 @@
                 <w:b/>
                 <w:sz w:val="22"/>
                 <w:szCs w:val="24"/>
-              </w:rPr>
-            </w:pPr>
+                <w:vertAlign w:val="subscript"/>
+              </w:rPr>
+            </w:pPr>
+            <w:r>
+              <w:rPr>
+                <w:rFonts w:asciiTheme="minorHAnsi" w:eastAsia="Verdana" w:hAnsiTheme="minorHAnsi"/>
+                <w:b/>
+                <w:sz w:val="22"/>
+                <w:szCs w:val="24"/>
+              </w:rPr>
+              <w:t xml:space="preserve">Propósito, Alcance </w:t>
+            </w:r>
+            <w:bookmarkStart w:id="0" w:name="_GoBack"/>
+            <w:bookmarkEnd w:id="0"/>
           </w:p>
         </w:tc>
       </w:tr>
@@ -1497,9 +1545,7 @@
           <w:sz w:val="28"/>
         </w:rPr>
       </w:pPr>
-      <w:bookmarkStart w:id="0" w:name="h.gjdgxs" w:colFirst="0" w:colLast="0"/>
-      <w:bookmarkStart w:id="1" w:name="_GoBack"/>
-      <w:bookmarkEnd w:id="0"/>
+      <w:bookmarkStart w:id="1" w:name="h.gjdgxs" w:colFirst="0" w:colLast="0"/>
       <w:bookmarkEnd w:id="1"/>
       <w:r>
         <w:rPr>
@@ -2159,20 +2205,8 @@
           <w:szCs w:val="20"/>
           <w:u w:val="single"/>
         </w:rPr>
-        <w:t>3.6</w:t>
-      </w:r>
-      <w:proofErr w:type="gramStart"/>
-      <w:r>
-        <w:rPr>
-          <w:rFonts w:asciiTheme="minorHAnsi" w:eastAsia="Verdana" w:hAnsiTheme="minorHAnsi"/>
-          <w:color w:val="auto"/>
-          <w:sz w:val="24"/>
-          <w:szCs w:val="20"/>
-          <w:u w:val="single"/>
-        </w:rPr>
-        <w:t>.Implementación</w:t>
-      </w:r>
-      <w:proofErr w:type="gramEnd"/>
+        <w:t>3.6.Implementación</w:t>
+      </w:r>
     </w:p>
     <w:p>
       <w:pPr>
@@ -2802,8 +2836,47 @@
         </w:rPr>
         <w:t>Propósito</w:t>
       </w:r>
-      <w:bookmarkStart w:id="3" w:name="h.3znysh7" w:colFirst="0" w:colLast="0"/>
-      <w:bookmarkEnd w:id="3"/>
+    </w:p>
+    <w:p>
+      <w:pPr>
+        <w:pStyle w:val="Prrafodelista"/>
+        <w:tabs>
+          <w:tab w:val="left" w:pos="-4820"/>
+        </w:tabs>
+        <w:ind w:left="708"/>
+        <w:jc w:val="both"/>
+        <w:rPr>
+          <w:rFonts w:asciiTheme="minorHAnsi" w:hAnsiTheme="minorHAnsi"/>
+          <w:sz w:val="22"/>
+          <w:szCs w:val="24"/>
+        </w:rPr>
+      </w:pPr>
+      <w:r>
+        <w:rPr>
+          <w:rFonts w:asciiTheme="minorHAnsi" w:eastAsia="Verdana" w:hAnsiTheme="minorHAnsi"/>
+          <w:sz w:val="22"/>
+          <w:szCs w:val="24"/>
+        </w:rPr>
+        <w:t xml:space="preserve">El objetivo </w:t>
+      </w:r>
+      <w:r>
+        <w:rPr>
+          <w:rFonts w:asciiTheme="minorHAnsi" w:eastAsia="Verdana" w:hAnsiTheme="minorHAnsi"/>
+          <w:sz w:val="22"/>
+          <w:szCs w:val="24"/>
+        </w:rPr>
+        <w:t>del presente documento es controlar los cambios de los diferentes artefactos de un proyecto y gestionar  el proceso de cambios para una necesidad del cliente. Esto incluye definir las actividades, documentos y políticas que se deben tener en cuenta para poder llevar a cabo el proceso de cambios y tener el debido control de los proyectos, de tal manera de preservar su funcionamiento y satisfacer al cliente.</w:t>
+      </w:r>
+    </w:p>
+    <w:p>
+      <w:pPr>
+        <w:jc w:val="both"/>
+        <w:rPr>
+          <w:rFonts w:asciiTheme="minorHAnsi" w:hAnsiTheme="minorHAnsi"/>
+          <w:sz w:val="24"/>
+          <w:szCs w:val="24"/>
+        </w:rPr>
+      </w:pPr>
     </w:p>
     <w:p>
       <w:pPr>
@@ -2827,8 +2900,318 @@
         </w:rPr>
         <w:t>Alcance</w:t>
       </w:r>
-      <w:bookmarkStart w:id="4" w:name="h.2et92p0" w:colFirst="0" w:colLast="0"/>
-      <w:bookmarkEnd w:id="4"/>
+    </w:p>
+    <w:p>
+      <w:pPr>
+        <w:ind w:left="709"/>
+        <w:rPr>
+          <w:rFonts w:asciiTheme="minorHAnsi" w:hAnsiTheme="minorHAnsi"/>
+          <w:sz w:val="22"/>
+          <w:szCs w:val="24"/>
+        </w:rPr>
+      </w:pPr>
+      <w:r>
+        <w:rPr>
+          <w:rFonts w:asciiTheme="minorHAnsi" w:hAnsiTheme="minorHAnsi"/>
+          <w:sz w:val="22"/>
+          <w:szCs w:val="24"/>
+        </w:rPr>
+        <w:t xml:space="preserve">El plan de gestión de cambios </w:t>
+      </w:r>
+      <w:r>
+        <w:rPr>
+          <w:rFonts w:asciiTheme="minorHAnsi" w:hAnsiTheme="minorHAnsi"/>
+          <w:sz w:val="22"/>
+          <w:szCs w:val="24"/>
+        </w:rPr>
+        <w:t xml:space="preserve">debe involucrar a todas las fases </w:t>
+      </w:r>
+      <w:r>
+        <w:rPr>
+          <w:rFonts w:asciiTheme="minorHAnsi" w:hAnsiTheme="minorHAnsi"/>
+          <w:sz w:val="22"/>
+          <w:szCs w:val="24"/>
+        </w:rPr>
+        <w:t>proceso del control de cambios</w:t>
+      </w:r>
+      <w:r>
+        <w:rPr>
+          <w:rFonts w:asciiTheme="minorHAnsi" w:hAnsiTheme="minorHAnsi"/>
+          <w:sz w:val="22"/>
+          <w:szCs w:val="24"/>
+        </w:rPr>
+        <w:t xml:space="preserve">. </w:t>
+      </w:r>
+      <w:r>
+        <w:rPr>
+          <w:rFonts w:asciiTheme="minorHAnsi" w:hAnsiTheme="minorHAnsi"/>
+          <w:sz w:val="22"/>
+          <w:szCs w:val="24"/>
+        </w:rPr>
+        <w:t xml:space="preserve">Este plan de gestión de control de cambios se aplica para todos los proyectos de la empresa GXO, a excepción de los proyectos donde se indique que no aplicará este documento, para lo cual se elaborará un plan de gestión de control de cambios, teniendo en cuenta el plan de gestión de control de cambios de la empresa. </w:t>
+      </w:r>
+      <w:r>
+        <w:rPr>
+          <w:rFonts w:asciiTheme="minorHAnsi" w:hAnsiTheme="minorHAnsi"/>
+          <w:sz w:val="22"/>
+          <w:szCs w:val="24"/>
+        </w:rPr>
+        <w:t>Las actividades incluidas dentro de</w:t>
+      </w:r>
+      <w:r>
+        <w:rPr>
+          <w:rFonts w:asciiTheme="minorHAnsi" w:hAnsiTheme="minorHAnsi"/>
+          <w:sz w:val="22"/>
+          <w:szCs w:val="24"/>
+        </w:rPr>
+        <w:t xml:space="preserve">l Proceso de Control de Cambios </w:t>
+      </w:r>
+      <w:r>
+        <w:rPr>
+          <w:rFonts w:asciiTheme="minorHAnsi" w:hAnsiTheme="minorHAnsi"/>
+          <w:sz w:val="22"/>
+          <w:szCs w:val="24"/>
+        </w:rPr>
+        <w:t>son:</w:t>
+      </w:r>
+    </w:p>
+    <w:p>
+      <w:pPr>
+        <w:ind w:left="709"/>
+        <w:rPr>
+          <w:rFonts w:asciiTheme="minorHAnsi" w:hAnsiTheme="minorHAnsi"/>
+          <w:sz w:val="22"/>
+          <w:szCs w:val="24"/>
+        </w:rPr>
+      </w:pPr>
+    </w:p>
+    <w:p>
+      <w:pPr>
+        <w:pStyle w:val="Prrafodelista"/>
+        <w:numPr>
+          <w:ilvl w:val="0"/>
+          <w:numId w:val="2"/>
+        </w:numPr>
+        <w:rPr>
+          <w:rFonts w:asciiTheme="minorHAnsi" w:hAnsiTheme="minorHAnsi"/>
+          <w:sz w:val="22"/>
+          <w:szCs w:val="24"/>
+        </w:rPr>
+      </w:pPr>
+      <w:r>
+        <w:rPr>
+          <w:rFonts w:asciiTheme="minorHAnsi" w:hAnsiTheme="minorHAnsi"/>
+          <w:sz w:val="22"/>
+          <w:szCs w:val="24"/>
+        </w:rPr>
+        <w:t>Recibir y Analizar la Petición</w:t>
+      </w:r>
+    </w:p>
+    <w:p>
+      <w:pPr>
+        <w:pStyle w:val="Prrafodelista"/>
+        <w:numPr>
+          <w:ilvl w:val="0"/>
+          <w:numId w:val="2"/>
+        </w:numPr>
+        <w:rPr>
+          <w:rFonts w:asciiTheme="minorHAnsi" w:hAnsiTheme="minorHAnsi"/>
+          <w:sz w:val="22"/>
+          <w:szCs w:val="24"/>
+        </w:rPr>
+      </w:pPr>
+      <w:r>
+        <w:rPr>
+          <w:rFonts w:asciiTheme="minorHAnsi" w:hAnsiTheme="minorHAnsi"/>
+          <w:sz w:val="22"/>
+          <w:szCs w:val="24"/>
+        </w:rPr>
+        <w:t>Clasificar el Cambio</w:t>
+      </w:r>
+    </w:p>
+    <w:p>
+      <w:pPr>
+        <w:pStyle w:val="Prrafodelista"/>
+        <w:numPr>
+          <w:ilvl w:val="0"/>
+          <w:numId w:val="2"/>
+        </w:numPr>
+        <w:rPr>
+          <w:rFonts w:asciiTheme="minorHAnsi" w:hAnsiTheme="minorHAnsi"/>
+          <w:sz w:val="22"/>
+          <w:szCs w:val="24"/>
+        </w:rPr>
+      </w:pPr>
+      <w:r>
+        <w:rPr>
+          <w:rFonts w:asciiTheme="minorHAnsi" w:hAnsiTheme="minorHAnsi"/>
+          <w:sz w:val="22"/>
+          <w:szCs w:val="24"/>
+        </w:rPr>
+        <w:t>Evaluación del Impacto y Riesgos</w:t>
+      </w:r>
+    </w:p>
+    <w:p>
+      <w:pPr>
+        <w:pStyle w:val="Prrafodelista"/>
+        <w:numPr>
+          <w:ilvl w:val="0"/>
+          <w:numId w:val="2"/>
+        </w:numPr>
+        <w:rPr>
+          <w:rFonts w:asciiTheme="minorHAnsi" w:hAnsiTheme="minorHAnsi"/>
+          <w:sz w:val="22"/>
+          <w:szCs w:val="24"/>
+        </w:rPr>
+      </w:pPr>
+      <w:r>
+        <w:rPr>
+          <w:rFonts w:asciiTheme="minorHAnsi" w:hAnsiTheme="minorHAnsi"/>
+          <w:sz w:val="22"/>
+          <w:szCs w:val="24"/>
+        </w:rPr>
+        <w:t>Aprobación del Cambio</w:t>
+      </w:r>
+    </w:p>
+    <w:p>
+      <w:pPr>
+        <w:pStyle w:val="Prrafodelista"/>
+        <w:numPr>
+          <w:ilvl w:val="0"/>
+          <w:numId w:val="2"/>
+        </w:numPr>
+        <w:rPr>
+          <w:rFonts w:asciiTheme="minorHAnsi" w:hAnsiTheme="minorHAnsi"/>
+          <w:sz w:val="22"/>
+          <w:szCs w:val="24"/>
+        </w:rPr>
+      </w:pPr>
+      <w:r>
+        <w:rPr>
+          <w:rFonts w:asciiTheme="minorHAnsi" w:hAnsiTheme="minorHAnsi"/>
+          <w:sz w:val="22"/>
+          <w:szCs w:val="24"/>
+        </w:rPr>
+        <w:t>Planificación y Calendarización</w:t>
+      </w:r>
+    </w:p>
+    <w:p>
+      <w:pPr>
+        <w:pStyle w:val="Prrafodelista"/>
+        <w:numPr>
+          <w:ilvl w:val="0"/>
+          <w:numId w:val="2"/>
+        </w:numPr>
+        <w:rPr>
+          <w:rFonts w:asciiTheme="minorHAnsi" w:hAnsiTheme="minorHAnsi"/>
+          <w:sz w:val="22"/>
+          <w:szCs w:val="24"/>
+        </w:rPr>
+      </w:pPr>
+      <w:r>
+        <w:rPr>
+          <w:rFonts w:asciiTheme="minorHAnsi" w:hAnsiTheme="minorHAnsi"/>
+          <w:sz w:val="22"/>
+          <w:szCs w:val="24"/>
+        </w:rPr>
+        <w:t>Implementación</w:t>
+      </w:r>
+    </w:p>
+    <w:p>
+      <w:pPr>
+        <w:pStyle w:val="Prrafodelista"/>
+        <w:numPr>
+          <w:ilvl w:val="0"/>
+          <w:numId w:val="2"/>
+        </w:numPr>
+        <w:rPr>
+          <w:rFonts w:asciiTheme="minorHAnsi" w:hAnsiTheme="minorHAnsi"/>
+          <w:sz w:val="22"/>
+          <w:szCs w:val="24"/>
+        </w:rPr>
+      </w:pPr>
+      <w:r>
+        <w:rPr>
+          <w:rFonts w:asciiTheme="minorHAnsi" w:hAnsiTheme="minorHAnsi"/>
+          <w:sz w:val="22"/>
+          <w:szCs w:val="24"/>
+        </w:rPr>
+        <w:t>Verificación de la Implementación</w:t>
+      </w:r>
+    </w:p>
+    <w:p>
+      <w:pPr>
+        <w:pStyle w:val="Prrafodelista"/>
+        <w:numPr>
+          <w:ilvl w:val="0"/>
+          <w:numId w:val="2"/>
+        </w:numPr>
+        <w:rPr>
+          <w:rFonts w:asciiTheme="minorHAnsi" w:hAnsiTheme="minorHAnsi"/>
+          <w:sz w:val="22"/>
+          <w:szCs w:val="24"/>
+        </w:rPr>
+      </w:pPr>
+      <w:r>
+        <w:rPr>
+          <w:rFonts w:asciiTheme="minorHAnsi" w:hAnsiTheme="minorHAnsi"/>
+          <w:sz w:val="22"/>
+          <w:szCs w:val="24"/>
+        </w:rPr>
+        <w:t>Cierre</w:t>
+      </w:r>
+    </w:p>
+    <w:p>
+      <w:pPr>
+        <w:rPr>
+          <w:rFonts w:asciiTheme="minorHAnsi" w:hAnsiTheme="minorHAnsi"/>
+          <w:sz w:val="22"/>
+          <w:szCs w:val="24"/>
+        </w:rPr>
+      </w:pPr>
+      <w:r>
+        <w:rPr>
+          <w:rFonts w:asciiTheme="minorHAnsi" w:hAnsiTheme="minorHAnsi"/>
+          <w:sz w:val="22"/>
+          <w:szCs w:val="24"/>
+        </w:rPr>
+        <w:br/>
+      </w:r>
+      <w:r>
+        <w:rPr>
+          <w:rFonts w:asciiTheme="minorHAnsi" w:hAnsiTheme="minorHAnsi"/>
+          <w:sz w:val="22"/>
+          <w:szCs w:val="24"/>
+        </w:rPr>
+        <w:br/>
+      </w:r>
+    </w:p>
+    <w:p>
+      <w:pPr>
+        <w:rPr>
+          <w:rFonts w:asciiTheme="minorHAnsi" w:hAnsiTheme="minorHAnsi"/>
+          <w:sz w:val="22"/>
+          <w:szCs w:val="24"/>
+        </w:rPr>
+      </w:pPr>
+    </w:p>
+    <w:p>
+      <w:pPr>
+        <w:rPr>
+          <w:rFonts w:asciiTheme="minorHAnsi" w:hAnsiTheme="minorHAnsi"/>
+          <w:sz w:val="22"/>
+          <w:szCs w:val="24"/>
+        </w:rPr>
+      </w:pPr>
+    </w:p>
+    <w:p>
+      <w:pPr>
+        <w:rPr>
+          <w:rFonts w:asciiTheme="minorHAnsi" w:hAnsiTheme="minorHAnsi"/>
+          <w:sz w:val="22"/>
+          <w:szCs w:val="24"/>
+        </w:rPr>
+      </w:pPr>
     </w:p>
     <w:p>
       <w:pPr>
@@ -2846,8 +3229,8 @@
           <w:szCs w:val="24"/>
         </w:rPr>
       </w:pPr>
-      <w:bookmarkStart w:id="5" w:name="h.tyjcwt" w:colFirst="0" w:colLast="0"/>
-      <w:bookmarkEnd w:id="5"/>
+      <w:bookmarkStart w:id="3" w:name="h.tyjcwt" w:colFirst="0" w:colLast="0"/>
+      <w:bookmarkEnd w:id="3"/>
       <w:r>
         <w:rPr>
           <w:rFonts w:asciiTheme="minorHAnsi" w:eastAsia="Verdana" w:hAnsiTheme="minorHAnsi"/>
@@ -2855,6 +3238,7 @@
           <w:sz w:val="22"/>
           <w:szCs w:val="24"/>
         </w:rPr>
+        <w:lastRenderedPageBreak/>
         <w:t>Roles y Responsabilidades</w:t>
       </w:r>
     </w:p>
@@ -3720,7 +4104,6 @@
                 <w:sz w:val="24"/>
                 <w:szCs w:val="24"/>
               </w:rPr>
-              <w:lastRenderedPageBreak/>
               <w:t>Identificación de la configuración</w:t>
             </w:r>
           </w:p>
@@ -4040,27 +4423,7 @@
                 <w:sz w:val="24"/>
                 <w:szCs w:val="24"/>
               </w:rPr>
-              <w:t xml:space="preserve">Gestión y Entrega de </w:t>
-            </w:r>
-            <w:proofErr w:type="spellStart"/>
-            <w:r>
-              <w:rPr>
-                <w:rFonts w:asciiTheme="minorHAnsi" w:eastAsia="Verdana" w:hAnsiTheme="minorHAnsi"/>
-                <w:b w:val="0"/>
-                <w:sz w:val="24"/>
-                <w:szCs w:val="24"/>
-              </w:rPr>
-              <w:t>Releases</w:t>
-            </w:r>
-            <w:proofErr w:type="spellEnd"/>
-            <w:r>
-              <w:rPr>
-                <w:rFonts w:asciiTheme="minorHAnsi" w:eastAsia="Verdana" w:hAnsiTheme="minorHAnsi"/>
-                <w:b w:val="0"/>
-                <w:sz w:val="24"/>
-                <w:szCs w:val="24"/>
-              </w:rPr>
-              <w:t xml:space="preserve"> de Software</w:t>
+              <w:t>Gestión y Entrega de Releases de Software</w:t>
             </w:r>
           </w:p>
         </w:tc>
@@ -4411,8 +4774,8 @@
           <w:szCs w:val="24"/>
         </w:rPr>
       </w:pPr>
-      <w:bookmarkStart w:id="6" w:name="h.4d34og8" w:colFirst="0" w:colLast="0"/>
-      <w:bookmarkEnd w:id="6"/>
+      <w:bookmarkStart w:id="4" w:name="h.4d34og8" w:colFirst="0" w:colLast="0"/>
+      <w:bookmarkEnd w:id="4"/>
       <w:r>
         <w:rPr>
           <w:rFonts w:asciiTheme="minorHAnsi" w:eastAsia="Verdana" w:hAnsiTheme="minorHAnsi"/>
@@ -4489,8 +4852,8 @@
           <w:u w:val="single"/>
         </w:rPr>
       </w:pPr>
-      <w:bookmarkStart w:id="7" w:name="h.lnxbz9" w:colFirst="0" w:colLast="0"/>
-      <w:bookmarkEnd w:id="7"/>
+      <w:bookmarkStart w:id="5" w:name="h.lnxbz9" w:colFirst="0" w:colLast="0"/>
+      <w:bookmarkEnd w:id="5"/>
       <w:r>
         <w:rPr>
           <w:rFonts w:asciiTheme="minorHAnsi" w:eastAsia="Verdana" w:hAnsiTheme="minorHAnsi"/>
@@ -5000,15 +5363,7 @@
                 <w:rFonts w:asciiTheme="minorHAnsi" w:eastAsia="Verdana" w:hAnsiTheme="minorHAnsi"/>
                 <w:sz w:val="22"/>
               </w:rPr>
-              <w:t xml:space="preserve">La secretaria aceptará solicitudes de cambio aprobadas por el jefe de área de </w:t>
-            </w:r>
-            <w:r>
-              <w:rPr>
-                <w:rFonts w:asciiTheme="minorHAnsi" w:eastAsia="Verdana" w:hAnsiTheme="minorHAnsi"/>
-                <w:sz w:val="22"/>
-              </w:rPr>
-              <w:lastRenderedPageBreak/>
-              <w:t xml:space="preserve">donde proviene la solicitud. </w:t>
+              <w:t xml:space="preserve">La secretaria aceptará solicitudes de cambio aprobadas por el jefe de área de donde proviene la solicitud. </w:t>
             </w:r>
           </w:p>
           <w:p>
@@ -5392,6 +5747,7 @@
                 <w:sz w:val="24"/>
                 <w:u w:val="single"/>
               </w:rPr>
+              <w:lastRenderedPageBreak/>
               <w:t>POLÍTICAS</w:t>
             </w:r>
           </w:p>
@@ -6281,7 +6637,7 @@
 </file>
 
 <file path=word/endnotes.xml><?xml version="1.0" encoding="utf-8"?>
-<w:endnotes xmlns:wpc="http://schemas.microsoft.com/office/word/2010/wordprocessingCanvas" xmlns:mc="http://schemas.openxmlformats.org/markup-compatibility/2006" xmlns:o="urn:schemas-microsoft-com:office:office" xmlns:r="http://schemas.openxmlformats.org/officeDocument/2006/relationships" xmlns:m="http://schemas.openxmlformats.org/officeDocument/2006/math" xmlns:v="urn:schemas-microsoft-com:vml" xmlns:wp14="http://schemas.microsoft.com/office/word/2010/wordprocessingDrawing" xmlns:wp="http://schemas.openxmlformats.org/drawingml/2006/wordprocessingDrawing" xmlns:w10="urn:schemas-microsoft-com:office:word" xmlns:w="http://schemas.openxmlformats.org/wordprocessingml/2006/main" xmlns:w14="http://schemas.microsoft.com/office/word/2010/wordml" xmlns:wpg="http://schemas.microsoft.com/office/word/2010/wordprocessingGroup" xmlns:wpi="http://schemas.microsoft.com/office/word/2010/wordprocessingInk" xmlns:wne="http://schemas.microsoft.com/office/word/2006/wordml" xmlns:wps="http://schemas.microsoft.com/office/word/2010/wordprocessingShape" mc:Ignorable="w14 wp14">
+<w:endnotes xmlns:wpc="http://schemas.microsoft.com/office/word/2010/wordprocessingCanvas" xmlns:mo="http://schemas.microsoft.com/office/mac/office/2008/main" xmlns:mc="http://schemas.openxmlformats.org/markup-compatibility/2006" xmlns:mv="urn:schemas-microsoft-com:mac:vml" xmlns:o="urn:schemas-microsoft-com:office:office" xmlns:r="http://schemas.openxmlformats.org/officeDocument/2006/relationships" xmlns:m="http://schemas.openxmlformats.org/officeDocument/2006/math" xmlns:v="urn:schemas-microsoft-com:vml" xmlns:wp14="http://schemas.microsoft.com/office/word/2010/wordprocessingDrawing" xmlns:wp="http://schemas.openxmlformats.org/drawingml/2006/wordprocessingDrawing" xmlns:w10="urn:schemas-microsoft-com:office:word" xmlns:w="http://schemas.openxmlformats.org/wordprocessingml/2006/main" xmlns:w14="http://schemas.microsoft.com/office/word/2010/wordml" xmlns:wpg="http://schemas.microsoft.com/office/word/2010/wordprocessingGroup" xmlns:wpi="http://schemas.microsoft.com/office/word/2010/wordprocessingInk" xmlns:wne="http://schemas.microsoft.com/office/word/2006/wordml" xmlns:wps="http://schemas.microsoft.com/office/word/2010/wordprocessingShape" mc:Ignorable="w14 wp14">
   <w:endnote w:type="separator" w:id="-1">
     <w:p>
       <w:r>
@@ -6300,7 +6656,7 @@
 </file>
 
 <file path=word/footer1.xml><?xml version="1.0" encoding="utf-8"?>
-<w:ftr xmlns:wpc="http://schemas.microsoft.com/office/word/2010/wordprocessingCanvas" xmlns:mc="http://schemas.openxmlformats.org/markup-compatibility/2006" xmlns:o="urn:schemas-microsoft-com:office:office" xmlns:r="http://schemas.openxmlformats.org/officeDocument/2006/relationships" xmlns:m="http://schemas.openxmlformats.org/officeDocument/2006/math" xmlns:v="urn:schemas-microsoft-com:vml" xmlns:wp14="http://schemas.microsoft.com/office/word/2010/wordprocessingDrawing" xmlns:wp="http://schemas.openxmlformats.org/drawingml/2006/wordprocessingDrawing" xmlns:w10="urn:schemas-microsoft-com:office:word" xmlns:w="http://schemas.openxmlformats.org/wordprocessingml/2006/main" xmlns:w14="http://schemas.microsoft.com/office/word/2010/wordml" xmlns:wpg="http://schemas.microsoft.com/office/word/2010/wordprocessingGroup" xmlns:wpi="http://schemas.microsoft.com/office/word/2010/wordprocessingInk" xmlns:wne="http://schemas.microsoft.com/office/word/2006/wordml" xmlns:wps="http://schemas.microsoft.com/office/word/2010/wordprocessingShape" mc:Ignorable="w14 wp14">
+<w:ftr xmlns:wpc="http://schemas.microsoft.com/office/word/2010/wordprocessingCanvas" xmlns:mo="http://schemas.microsoft.com/office/mac/office/2008/main" xmlns:mc="http://schemas.openxmlformats.org/markup-compatibility/2006" xmlns:mv="urn:schemas-microsoft-com:mac:vml" xmlns:o="urn:schemas-microsoft-com:office:office" xmlns:r="http://schemas.openxmlformats.org/officeDocument/2006/relationships" xmlns:m="http://schemas.openxmlformats.org/officeDocument/2006/math" xmlns:v="urn:schemas-microsoft-com:vml" xmlns:wp14="http://schemas.microsoft.com/office/word/2010/wordprocessingDrawing" xmlns:wp="http://schemas.openxmlformats.org/drawingml/2006/wordprocessingDrawing" xmlns:w10="urn:schemas-microsoft-com:office:word" xmlns:w="http://schemas.openxmlformats.org/wordprocessingml/2006/main" xmlns:w14="http://schemas.microsoft.com/office/word/2010/wordml" xmlns:wpg="http://schemas.microsoft.com/office/word/2010/wordprocessingGroup" xmlns:wpi="http://schemas.microsoft.com/office/word/2010/wordprocessingInk" xmlns:wne="http://schemas.microsoft.com/office/word/2006/wordml" xmlns:wps="http://schemas.microsoft.com/office/word/2010/wordprocessingShape" mc:Ignorable="w14 wp14">
   <w:sdt>
     <w:sdtPr>
       <w:id w:val="-1023392179"/>
@@ -6318,11 +6674,12 @@
         <w:r>
           <w:rPr>
             <w:noProof/>
+            <w:lang w:val="es-ES" w:eastAsia="es-ES"/>
           </w:rPr>
           <mc:AlternateContent>
             <mc:Choice Requires="wps">
               <w:drawing>
-                <wp:anchor distT="0" distB="0" distL="114300" distR="114300" simplePos="0" relativeHeight="251659264" behindDoc="0" locked="0" layoutInCell="1" allowOverlap="1" wp14:anchorId="3E7CE5DA" wp14:editId="588ABC41">
+                <wp:anchor distT="0" distB="0" distL="114300" distR="114300" simplePos="0" relativeHeight="251659264" behindDoc="0" locked="0" layoutInCell="1" allowOverlap="1" wp14:anchorId="0130ECAA" wp14:editId="4CF3D78D">
                   <wp:simplePos x="0" y="0"/>
                   <wp:positionH relativeFrom="column">
                     <wp:posOffset>-13335</wp:posOffset>
@@ -6438,7 +6795,7 @@
                 <w:bCs/>
                 <w:noProof/>
               </w:rPr>
-              <w:t>4</w:t>
+              <w:t>1</w:t>
             </w:r>
             <w:r>
               <w:rPr>
@@ -6486,7 +6843,7 @@
                 <w:bCs/>
                 <w:noProof/>
               </w:rPr>
-              <w:t>7</w:t>
+              <w:t>8</w:t>
             </w:r>
             <w:r>
               <w:rPr>
@@ -6511,7 +6868,7 @@
 </file>
 
 <file path=word/footnotes.xml><?xml version="1.0" encoding="utf-8"?>
-<w:footnotes xmlns:wpc="http://schemas.microsoft.com/office/word/2010/wordprocessingCanvas" xmlns:mc="http://schemas.openxmlformats.org/markup-compatibility/2006" xmlns:o="urn:schemas-microsoft-com:office:office" xmlns:r="http://schemas.openxmlformats.org/officeDocument/2006/relationships" xmlns:m="http://schemas.openxmlformats.org/officeDocument/2006/math" xmlns:v="urn:schemas-microsoft-com:vml" xmlns:wp14="http://schemas.microsoft.com/office/word/2010/wordprocessingDrawing" xmlns:wp="http://schemas.openxmlformats.org/drawingml/2006/wordprocessingDrawing" xmlns:w10="urn:schemas-microsoft-com:office:word" xmlns:w="http://schemas.openxmlformats.org/wordprocessingml/2006/main" xmlns:w14="http://schemas.microsoft.com/office/word/2010/wordml" xmlns:wpg="http://schemas.microsoft.com/office/word/2010/wordprocessingGroup" xmlns:wpi="http://schemas.microsoft.com/office/word/2010/wordprocessingInk" xmlns:wne="http://schemas.microsoft.com/office/word/2006/wordml" xmlns:wps="http://schemas.microsoft.com/office/word/2010/wordprocessingShape" mc:Ignorable="w14 wp14">
+<w:footnotes xmlns:wpc="http://schemas.microsoft.com/office/word/2010/wordprocessingCanvas" xmlns:mo="http://schemas.microsoft.com/office/mac/office/2008/main" xmlns:mc="http://schemas.openxmlformats.org/markup-compatibility/2006" xmlns:mv="urn:schemas-microsoft-com:mac:vml" xmlns:o="urn:schemas-microsoft-com:office:office" xmlns:r="http://schemas.openxmlformats.org/officeDocument/2006/relationships" xmlns:m="http://schemas.openxmlformats.org/officeDocument/2006/math" xmlns:v="urn:schemas-microsoft-com:vml" xmlns:wp14="http://schemas.microsoft.com/office/word/2010/wordprocessingDrawing" xmlns:wp="http://schemas.openxmlformats.org/drawingml/2006/wordprocessingDrawing" xmlns:w10="urn:schemas-microsoft-com:office:word" xmlns:w="http://schemas.openxmlformats.org/wordprocessingml/2006/main" xmlns:w14="http://schemas.microsoft.com/office/word/2010/wordml" xmlns:wpg="http://schemas.microsoft.com/office/word/2010/wordprocessingGroup" xmlns:wpi="http://schemas.microsoft.com/office/word/2010/wordprocessingInk" xmlns:wne="http://schemas.microsoft.com/office/word/2006/wordml" xmlns:wps="http://schemas.microsoft.com/office/word/2010/wordprocessingShape" mc:Ignorable="w14 wp14">
   <w:footnote w:type="separator" w:id="-1">
     <w:p>
       <w:r>
@@ -6530,7 +6887,7 @@
 </file>
 
 <file path=word/numbering.xml><?xml version="1.0" encoding="utf-8"?>
-<w:numbering xmlns:wpc="http://schemas.microsoft.com/office/word/2010/wordprocessingCanvas" xmlns:mc="http://schemas.openxmlformats.org/markup-compatibility/2006" xmlns:o="urn:schemas-microsoft-com:office:office" xmlns:r="http://schemas.openxmlformats.org/officeDocument/2006/relationships" xmlns:m="http://schemas.openxmlformats.org/officeDocument/2006/math" xmlns:v="urn:schemas-microsoft-com:vml" xmlns:wp14="http://schemas.microsoft.com/office/word/2010/wordprocessingDrawing" xmlns:wp="http://schemas.openxmlformats.org/drawingml/2006/wordprocessingDrawing" xmlns:w10="urn:schemas-microsoft-com:office:word" xmlns:w="http://schemas.openxmlformats.org/wordprocessingml/2006/main" xmlns:w14="http://schemas.microsoft.com/office/word/2010/wordml" xmlns:wpg="http://schemas.microsoft.com/office/word/2010/wordprocessingGroup" xmlns:wpi="http://schemas.microsoft.com/office/word/2010/wordprocessingInk" xmlns:wne="http://schemas.microsoft.com/office/word/2006/wordml" xmlns:wps="http://schemas.microsoft.com/office/word/2010/wordprocessingShape" mc:Ignorable="w14 wp14">
+<w:numbering xmlns:wpc="http://schemas.microsoft.com/office/word/2010/wordprocessingCanvas" xmlns:mo="http://schemas.microsoft.com/office/mac/office/2008/main" xmlns:mc="http://schemas.openxmlformats.org/markup-compatibility/2006" xmlns:mv="urn:schemas-microsoft-com:mac:vml" xmlns:o="urn:schemas-microsoft-com:office:office" xmlns:r="http://schemas.openxmlformats.org/officeDocument/2006/relationships" xmlns:m="http://schemas.openxmlformats.org/officeDocument/2006/math" xmlns:v="urn:schemas-microsoft-com:vml" xmlns:wp14="http://schemas.microsoft.com/office/word/2010/wordprocessingDrawing" xmlns:wp="http://schemas.openxmlformats.org/drawingml/2006/wordprocessingDrawing" xmlns:w10="urn:schemas-microsoft-com:office:word" xmlns:w="http://schemas.openxmlformats.org/wordprocessingml/2006/main" xmlns:w14="http://schemas.microsoft.com/office/word/2010/wordml" xmlns:wpg="http://schemas.microsoft.com/office/word/2010/wordprocessingGroup" xmlns:wpi="http://schemas.microsoft.com/office/word/2010/wordprocessingInk" xmlns:wne="http://schemas.microsoft.com/office/word/2006/wordml" xmlns:wps="http://schemas.microsoft.com/office/word/2010/wordprocessingShape" mc:Ignorable="w14 wp14">
   <w:abstractNum w:abstractNumId="0">
     <w:nsid w:val="19950F51"/>
     <w:multiLevelType w:val="hybridMultilevel"/>
@@ -7958,7 +8315,7 @@
       </w:pPr>
     </w:pPrDefault>
   </w:docDefaults>
-  <w:latentStyles w:defLockedState="0" w:defUIPriority="99" w:defSemiHidden="1" w:defUnhideWhenUsed="1" w:defQFormat="0" w:count="267">
+  <w:latentStyles w:defLockedState="0" w:defUIPriority="99" w:defSemiHidden="1" w:defUnhideWhenUsed="1" w:defQFormat="0" w:count="276">
     <w:lsdException w:name="Normal" w:semiHidden="0" w:uiPriority="0" w:unhideWhenUsed="0" w:qFormat="1"/>
     <w:lsdException w:name="heading 1" w:semiHidden="0" w:uiPriority="9" w:unhideWhenUsed="0" w:qFormat="1"/>
     <w:lsdException w:name="heading 2" w:uiPriority="9" w:qFormat="1"/>
@@ -8138,7 +8495,7 @@
     <w:semiHidden/>
     <w:unhideWhenUsed/>
   </w:style>
-  <w:style w:type="table" w:styleId="Sombreadomedio1-nfasis1">
+  <w:style w:type="table" w:styleId="Sombreadomediano1-nfasis1">
     <w:name w:val="Medium Shading 1 Accent 1"/>
     <w:basedOn w:val="Tablanormal"/>
     <w:uiPriority w:val="63"/>
@@ -8437,7 +8794,7 @@
 </file>
 
 <file path=word/stylesWithEffects.xml><?xml version="1.0" encoding="utf-8"?>
-<w:styles xmlns:wpc="http://schemas.microsoft.com/office/word/2010/wordprocessingCanvas" xmlns:mc="http://schemas.openxmlformats.org/markup-compatibility/2006" xmlns:o="urn:schemas-microsoft-com:office:office" xmlns:r="http://schemas.openxmlformats.org/officeDocument/2006/relationships" xmlns:m="http://schemas.openxmlformats.org/officeDocument/2006/math" xmlns:v="urn:schemas-microsoft-com:vml" xmlns:wp14="http://schemas.microsoft.com/office/word/2010/wordprocessingDrawing" xmlns:wp="http://schemas.openxmlformats.org/drawingml/2006/wordprocessingDrawing" xmlns:w10="urn:schemas-microsoft-com:office:word" xmlns:w="http://schemas.openxmlformats.org/wordprocessingml/2006/main" xmlns:w14="http://schemas.microsoft.com/office/word/2010/wordml" xmlns:wpg="http://schemas.microsoft.com/office/word/2010/wordprocessingGroup" xmlns:wpi="http://schemas.microsoft.com/office/word/2010/wordprocessingInk" xmlns:wne="http://schemas.microsoft.com/office/word/2006/wordml" xmlns:wps="http://schemas.microsoft.com/office/word/2010/wordprocessingShape" mc:Ignorable="w14 wp14">
+<w:styles xmlns:wpc="http://schemas.microsoft.com/office/word/2010/wordprocessingCanvas" xmlns:mo="http://schemas.microsoft.com/office/mac/office/2008/main" xmlns:mc="http://schemas.openxmlformats.org/markup-compatibility/2006" xmlns:mv="urn:schemas-microsoft-com:mac:vml" xmlns:o="urn:schemas-microsoft-com:office:office" xmlns:r="http://schemas.openxmlformats.org/officeDocument/2006/relationships" xmlns:m="http://schemas.openxmlformats.org/officeDocument/2006/math" xmlns:v="urn:schemas-microsoft-com:vml" xmlns:wp14="http://schemas.microsoft.com/office/word/2010/wordprocessingDrawing" xmlns:wp="http://schemas.openxmlformats.org/drawingml/2006/wordprocessingDrawing" xmlns:w10="urn:schemas-microsoft-com:office:word" xmlns:w="http://schemas.openxmlformats.org/wordprocessingml/2006/main" xmlns:w14="http://schemas.microsoft.com/office/word/2010/wordml" xmlns:wpg="http://schemas.microsoft.com/office/word/2010/wordprocessingGroup" xmlns:wpi="http://schemas.microsoft.com/office/word/2010/wordprocessingInk" xmlns:wne="http://schemas.microsoft.com/office/word/2006/wordml" xmlns:wps="http://schemas.microsoft.com/office/word/2010/wordprocessingShape" mc:Ignorable="w14 wp14">
   <w:docDefaults>
     <w:rPrDefault>
       <w:rPr>
@@ -8453,7 +8810,7 @@
       </w:pPr>
     </w:pPrDefault>
   </w:docDefaults>
-  <w:latentStyles w:defLockedState="0" w:defUIPriority="99" w:defSemiHidden="1" w:defUnhideWhenUsed="1" w:defQFormat="0" w:count="267">
+  <w:latentStyles w:defLockedState="0" w:defUIPriority="99" w:defSemiHidden="1" w:defUnhideWhenUsed="1" w:defQFormat="0" w:count="276">
     <w:lsdException w:name="Normal" w:semiHidden="0" w:uiPriority="0" w:unhideWhenUsed="0" w:qFormat="1"/>
     <w:lsdException w:name="heading 1" w:semiHidden="0" w:uiPriority="9" w:unhideWhenUsed="0" w:qFormat="1"/>
     <w:lsdException w:name="heading 2" w:uiPriority="9" w:qFormat="1"/>
@@ -8633,7 +8990,7 @@
     <w:semiHidden/>
     <w:unhideWhenUsed/>
   </w:style>
-  <w:style w:type="table" w:styleId="Sombreadomedio1-nfasis1">
+  <w:style w:type="table" w:styleId="Sombreadomediano1-nfasis1">
     <w:name w:val="Medium Shading 1 Accent 1"/>
     <w:basedOn w:val="Tablanormal"/>
     <w:uiPriority w:val="63"/>

</xml_diff>

<commit_message>
Commit por encargo de Dennis, por que le explotan mucho.
</commit_message>
<xml_diff>
--- a/Gestión de Configuración/GXO - PGCC.docx
+++ b/Gestión de Configuración/GXO - PGCC.docx
@@ -1,6 +1,6 @@
 
 <file path=word/document.xml><?xml version="1.0" encoding="utf-8"?>
-<w:document xmlns:wpc="http://schemas.microsoft.com/office/word/2010/wordprocessingCanvas" xmlns:mo="http://schemas.microsoft.com/office/mac/office/2008/main" xmlns:mc="http://schemas.openxmlformats.org/markup-compatibility/2006" xmlns:mv="urn:schemas-microsoft-com:mac:vml" xmlns:o="urn:schemas-microsoft-com:office:office" xmlns:r="http://schemas.openxmlformats.org/officeDocument/2006/relationships" xmlns:m="http://schemas.openxmlformats.org/officeDocument/2006/math" xmlns:v="urn:schemas-microsoft-com:vml" xmlns:wp14="http://schemas.microsoft.com/office/word/2010/wordprocessingDrawing" xmlns:wp="http://schemas.openxmlformats.org/drawingml/2006/wordprocessingDrawing" xmlns:w10="urn:schemas-microsoft-com:office:word" xmlns:w="http://schemas.openxmlformats.org/wordprocessingml/2006/main" xmlns:w14="http://schemas.microsoft.com/office/word/2010/wordml" xmlns:wpg="http://schemas.microsoft.com/office/word/2010/wordprocessingGroup" xmlns:wpi="http://schemas.microsoft.com/office/word/2010/wordprocessingInk" xmlns:wne="http://schemas.microsoft.com/office/word/2006/wordml" xmlns:wps="http://schemas.microsoft.com/office/word/2010/wordprocessingShape" mc:Ignorable="w14 wp14">
+<w:document xmlns:wpc="http://schemas.microsoft.com/office/word/2010/wordprocessingCanvas" xmlns:mc="http://schemas.openxmlformats.org/markup-compatibility/2006" xmlns:o="urn:schemas-microsoft-com:office:office" xmlns:r="http://schemas.openxmlformats.org/officeDocument/2006/relationships" xmlns:m="http://schemas.openxmlformats.org/officeDocument/2006/math" xmlns:v="urn:schemas-microsoft-com:vml" xmlns:wp14="http://schemas.microsoft.com/office/word/2010/wordprocessingDrawing" xmlns:wp="http://schemas.openxmlformats.org/drawingml/2006/wordprocessingDrawing" xmlns:w10="urn:schemas-microsoft-com:office:word" xmlns:w="http://schemas.openxmlformats.org/wordprocessingml/2006/main" xmlns:w14="http://schemas.microsoft.com/office/word/2010/wordml" xmlns:w15="http://schemas.microsoft.com/office/word/2012/wordml" xmlns:wpg="http://schemas.microsoft.com/office/word/2010/wordprocessingGroup" xmlns:wpi="http://schemas.microsoft.com/office/word/2010/wordprocessingInk" xmlns:wne="http://schemas.microsoft.com/office/word/2006/wordml" xmlns:wps="http://schemas.microsoft.com/office/word/2010/wordprocessingShape" mc:Ignorable="w14 w15 wp14">
   <w:body>
     <w:p>
       <w:pPr>
@@ -366,7 +366,7 @@
     </w:p>
     <w:tbl>
       <w:tblPr>
-        <w:tblStyle w:val="Sombreadomediano1-nfasis1"/>
+        <w:tblStyle w:val="Sombreadomedio1-nfasis1"/>
         <w:tblpPr w:leftFromText="141" w:rightFromText="141" w:vertAnchor="text" w:horzAnchor="margin" w:tblpXSpec="center" w:tblpY="473"/>
         <w:tblW w:w="5000" w:type="pct"/>
         <w:tblBorders>
@@ -1228,8 +1228,6 @@
               </w:rPr>
               <w:t xml:space="preserve">Propósito, Alcance </w:t>
             </w:r>
-            <w:bookmarkStart w:id="0" w:name="_GoBack"/>
-            <w:bookmarkEnd w:id="0"/>
           </w:p>
         </w:tc>
       </w:tr>
@@ -1545,8 +1543,8 @@
           <w:sz w:val="28"/>
         </w:rPr>
       </w:pPr>
-      <w:bookmarkStart w:id="1" w:name="h.gjdgxs" w:colFirst="0" w:colLast="0"/>
-      <w:bookmarkEnd w:id="1"/>
+      <w:bookmarkStart w:id="0" w:name="h.gjdgxs" w:colFirst="0" w:colLast="0"/>
+      <w:bookmarkEnd w:id="0"/>
       <w:r>
         <w:rPr>
           <w:rFonts w:asciiTheme="minorHAnsi" w:eastAsia="Verdana" w:hAnsiTheme="minorHAnsi"/>
@@ -2550,8 +2548,8 @@
           <w:szCs w:val="24"/>
         </w:rPr>
       </w:pPr>
-      <w:bookmarkStart w:id="2" w:name="h.1fob9te" w:colFirst="0" w:colLast="0"/>
-      <w:bookmarkEnd w:id="2"/>
+      <w:bookmarkStart w:id="1" w:name="h.1fob9te" w:colFirst="0" w:colLast="0"/>
+      <w:bookmarkEnd w:id="1"/>
       <w:r>
         <w:rPr>
           <w:rFonts w:asciiTheme="minorHAnsi" w:eastAsia="Verdana" w:hAnsiTheme="minorHAnsi"/>
@@ -3229,8 +3227,8 @@
           <w:szCs w:val="24"/>
         </w:rPr>
       </w:pPr>
-      <w:bookmarkStart w:id="3" w:name="h.tyjcwt" w:colFirst="0" w:colLast="0"/>
-      <w:bookmarkEnd w:id="3"/>
+      <w:bookmarkStart w:id="2" w:name="h.tyjcwt" w:colFirst="0" w:colLast="0"/>
+      <w:bookmarkEnd w:id="2"/>
       <w:r>
         <w:rPr>
           <w:rFonts w:asciiTheme="minorHAnsi" w:eastAsia="Verdana" w:hAnsiTheme="minorHAnsi"/>
@@ -4750,12 +4748,1450 @@
     </w:p>
     <w:p>
       <w:pPr>
+        <w:pStyle w:val="Prrafodelista"/>
+        <w:jc w:val="both"/>
+        <w:rPr>
+          <w:rFonts w:asciiTheme="minorHAnsi" w:eastAsia="Verdana" w:hAnsiTheme="minorHAnsi"/>
+          <w:sz w:val="22"/>
+          <w:szCs w:val="24"/>
+        </w:rPr>
+      </w:pPr>
+      <w:bookmarkStart w:id="3" w:name="h.4d34og8" w:colFirst="0" w:colLast="0"/>
+      <w:bookmarkEnd w:id="3"/>
+      <w:r>
+        <w:rPr>
+          <w:rFonts w:asciiTheme="minorHAnsi" w:eastAsia="Verdana" w:hAnsiTheme="minorHAnsi"/>
+          <w:sz w:val="22"/>
+          <w:szCs w:val="24"/>
+        </w:rPr>
+        <w:lastRenderedPageBreak/>
+        <w:t>Para poder priorizar los cambios que solicitan los clientes, la empresa ha tenido en cuenta lo siguiente:</w:t>
+      </w:r>
+    </w:p>
+    <w:p>
+      <w:pPr>
+        <w:pStyle w:val="Prrafodelista"/>
+        <w:jc w:val="both"/>
+        <w:rPr>
+          <w:rFonts w:asciiTheme="minorHAnsi" w:eastAsia="Verdana" w:hAnsiTheme="minorHAnsi"/>
+          <w:sz w:val="22"/>
+          <w:szCs w:val="24"/>
+        </w:rPr>
+      </w:pPr>
+      <w:r>
+        <w:rPr>
+          <w:rFonts w:asciiTheme="minorHAnsi" w:eastAsia="Verdana" w:hAnsiTheme="minorHAnsi"/>
+          <w:i/>
+          <w:sz w:val="22"/>
+          <w:szCs w:val="24"/>
+          <w:u w:val="single"/>
+        </w:rPr>
+        <w:t>2.2.1</w:t>
+      </w:r>
+      <w:r>
+        <w:rPr>
+          <w:rFonts w:asciiTheme="minorHAnsi" w:eastAsia="Verdana" w:hAnsiTheme="minorHAnsi"/>
+          <w:i/>
+          <w:sz w:val="22"/>
+          <w:szCs w:val="24"/>
+          <w:u w:val="single"/>
+        </w:rPr>
+        <w:t>.</w:t>
+      </w:r>
+      <w:r>
+        <w:rPr>
+          <w:rFonts w:asciiTheme="minorHAnsi" w:eastAsia="Verdana" w:hAnsiTheme="minorHAnsi"/>
+          <w:i/>
+          <w:sz w:val="22"/>
+          <w:szCs w:val="24"/>
+          <w:u w:val="single"/>
+        </w:rPr>
+        <w:t xml:space="preserve"> Niveles de Urgencia:</w:t>
+      </w:r>
+      <w:r>
+        <w:rPr>
+          <w:rFonts w:asciiTheme="minorHAnsi" w:eastAsia="Verdana" w:hAnsiTheme="minorHAnsi"/>
+          <w:sz w:val="22"/>
+          <w:szCs w:val="24"/>
+        </w:rPr>
+        <w:t xml:space="preserve"> Según el cliente que tanta necesidad tiene de que se realice el cambio</w:t>
+      </w:r>
+    </w:p>
+    <w:p>
+      <w:pPr>
+        <w:pStyle w:val="Prrafodelista"/>
+        <w:numPr>
+          <w:ilvl w:val="0"/>
+          <w:numId w:val="4"/>
+        </w:numPr>
+        <w:jc w:val="both"/>
+        <w:rPr>
+          <w:rFonts w:asciiTheme="minorHAnsi" w:eastAsia="Verdana" w:hAnsiTheme="minorHAnsi"/>
+          <w:sz w:val="22"/>
+          <w:szCs w:val="24"/>
+        </w:rPr>
+      </w:pPr>
+      <w:r>
+        <w:rPr>
+          <w:rFonts w:asciiTheme="minorHAnsi" w:eastAsia="Verdana" w:hAnsiTheme="minorHAnsi"/>
+          <w:sz w:val="22"/>
+          <w:szCs w:val="24"/>
+        </w:rPr>
+        <w:t>Bajo: No es tan necesario el cambio, quizás ni se espera que se realice.</w:t>
+      </w:r>
+    </w:p>
+    <w:p>
+      <w:pPr>
+        <w:pStyle w:val="Prrafodelista"/>
+        <w:numPr>
+          <w:ilvl w:val="0"/>
+          <w:numId w:val="4"/>
+        </w:numPr>
+        <w:jc w:val="both"/>
+        <w:rPr>
+          <w:rFonts w:asciiTheme="minorHAnsi" w:eastAsia="Verdana" w:hAnsiTheme="minorHAnsi"/>
+          <w:sz w:val="22"/>
+          <w:szCs w:val="24"/>
+        </w:rPr>
+      </w:pPr>
+      <w:r>
+        <w:rPr>
+          <w:rFonts w:asciiTheme="minorHAnsi" w:eastAsia="Verdana" w:hAnsiTheme="minorHAnsi"/>
+          <w:sz w:val="22"/>
+          <w:szCs w:val="24"/>
+        </w:rPr>
+        <w:t>Medio: El cliente quiere que el cambio se lleve, quizás no de manera inmediata, pero que en algún momento se tenga en cuenta.</w:t>
+      </w:r>
+    </w:p>
+    <w:p>
+      <w:pPr>
+        <w:pStyle w:val="Prrafodelista"/>
+        <w:numPr>
+          <w:ilvl w:val="0"/>
+          <w:numId w:val="4"/>
+        </w:numPr>
+        <w:jc w:val="both"/>
+        <w:rPr>
+          <w:rFonts w:asciiTheme="minorHAnsi" w:eastAsia="Verdana" w:hAnsiTheme="minorHAnsi"/>
+          <w:sz w:val="22"/>
+          <w:szCs w:val="24"/>
+        </w:rPr>
+      </w:pPr>
+      <w:r>
+        <w:rPr>
+          <w:rFonts w:asciiTheme="minorHAnsi" w:eastAsia="Verdana" w:hAnsiTheme="minorHAnsi"/>
+          <w:sz w:val="22"/>
+          <w:szCs w:val="24"/>
+        </w:rPr>
+        <w:t>Alto: El cliente necesita que el cambio se lleve a cabo en el momento más próximo, sin eso no podrá usar el sistema.</w:t>
+      </w:r>
+    </w:p>
+    <w:p>
+      <w:pPr>
+        <w:pStyle w:val="Prrafodelista"/>
+        <w:numPr>
+          <w:ilvl w:val="0"/>
+          <w:numId w:val="4"/>
+        </w:numPr>
+        <w:jc w:val="both"/>
+        <w:rPr>
+          <w:rFonts w:asciiTheme="minorHAnsi" w:eastAsia="Verdana" w:hAnsiTheme="minorHAnsi"/>
+          <w:sz w:val="22"/>
+          <w:szCs w:val="24"/>
+        </w:rPr>
+      </w:pPr>
+      <w:r>
+        <w:rPr>
+          <w:rFonts w:asciiTheme="minorHAnsi" w:eastAsia="Verdana" w:hAnsiTheme="minorHAnsi"/>
+          <w:sz w:val="22"/>
+          <w:szCs w:val="24"/>
+        </w:rPr>
+        <w:t>Urgente: El cliente y el Project manager consideran que el cambio debe llevarse ya mismo, y que no debe ser desconsiderado por ningún motivo.</w:t>
+      </w:r>
+    </w:p>
+    <w:p>
+      <w:pPr>
+        <w:pStyle w:val="Prrafodelista"/>
+        <w:jc w:val="both"/>
+        <w:rPr>
+          <w:rFonts w:asciiTheme="minorHAnsi" w:eastAsia="Verdana" w:hAnsiTheme="minorHAnsi"/>
+          <w:sz w:val="22"/>
+          <w:szCs w:val="24"/>
+        </w:rPr>
+      </w:pPr>
+    </w:p>
+    <w:p>
+      <w:pPr>
+        <w:pStyle w:val="Prrafodelista"/>
+        <w:jc w:val="both"/>
+        <w:rPr>
+          <w:rFonts w:asciiTheme="minorHAnsi" w:eastAsia="Verdana" w:hAnsiTheme="minorHAnsi"/>
+          <w:sz w:val="22"/>
+          <w:szCs w:val="24"/>
+        </w:rPr>
+      </w:pPr>
+      <w:r>
+        <w:rPr>
+          <w:rFonts w:asciiTheme="minorHAnsi" w:eastAsia="Verdana" w:hAnsiTheme="minorHAnsi"/>
+          <w:i/>
+          <w:sz w:val="22"/>
+          <w:szCs w:val="24"/>
+          <w:u w:val="single"/>
+        </w:rPr>
+        <w:t>2.2.2. Niveles de Impacto:</w:t>
+      </w:r>
+      <w:r>
+        <w:rPr>
+          <w:rFonts w:asciiTheme="minorHAnsi" w:eastAsia="Verdana" w:hAnsiTheme="minorHAnsi"/>
+          <w:sz w:val="22"/>
+          <w:szCs w:val="24"/>
+        </w:rPr>
+        <w:t xml:space="preserve"> Según el cliente, el Project Manager y el gerente de la empresa, que tanto impacto tiene el cambio sobre el proyecto, y sobre la empresa.</w:t>
+      </w:r>
+    </w:p>
+    <w:p>
+      <w:pPr>
+        <w:pStyle w:val="Prrafodelista"/>
+        <w:numPr>
+          <w:ilvl w:val="0"/>
+          <w:numId w:val="5"/>
+        </w:numPr>
+        <w:jc w:val="both"/>
+        <w:rPr>
+          <w:rFonts w:asciiTheme="minorHAnsi" w:eastAsia="Verdana" w:hAnsiTheme="minorHAnsi"/>
+          <w:sz w:val="22"/>
+          <w:szCs w:val="24"/>
+        </w:rPr>
+      </w:pPr>
+      <w:r>
+        <w:rPr>
+          <w:rFonts w:asciiTheme="minorHAnsi" w:eastAsia="Verdana" w:hAnsiTheme="minorHAnsi"/>
+          <w:sz w:val="22"/>
+          <w:szCs w:val="24"/>
+        </w:rPr>
+        <w:t>Bajo: Realizar el cambio no afecta mucho o en nada al proyecto.</w:t>
+      </w:r>
+    </w:p>
+    <w:p>
+      <w:pPr>
+        <w:pStyle w:val="Prrafodelista"/>
+        <w:numPr>
+          <w:ilvl w:val="0"/>
+          <w:numId w:val="5"/>
+        </w:numPr>
+        <w:jc w:val="both"/>
+        <w:rPr>
+          <w:rFonts w:asciiTheme="minorHAnsi" w:eastAsia="Verdana" w:hAnsiTheme="minorHAnsi"/>
+          <w:sz w:val="22"/>
+          <w:szCs w:val="24"/>
+        </w:rPr>
+      </w:pPr>
+      <w:r>
+        <w:rPr>
+          <w:rFonts w:asciiTheme="minorHAnsi" w:eastAsia="Verdana" w:hAnsiTheme="minorHAnsi"/>
+          <w:sz w:val="22"/>
+          <w:szCs w:val="24"/>
+        </w:rPr>
+        <w:t>Medio: Realizar el cambio quizás afecta a algunas parte del proyecto, pero pueden ser localizadas y tratadas.</w:t>
+      </w:r>
+    </w:p>
+    <w:p>
+      <w:pPr>
+        <w:pStyle w:val="Prrafodelista"/>
+        <w:numPr>
+          <w:ilvl w:val="0"/>
+          <w:numId w:val="5"/>
+        </w:numPr>
+        <w:jc w:val="both"/>
+        <w:rPr>
+          <w:rFonts w:asciiTheme="minorHAnsi" w:eastAsia="Verdana" w:hAnsiTheme="minorHAnsi"/>
+          <w:sz w:val="22"/>
+          <w:szCs w:val="24"/>
+        </w:rPr>
+      </w:pPr>
+      <w:r>
+        <w:rPr>
+          <w:rFonts w:asciiTheme="minorHAnsi" w:eastAsia="Verdana" w:hAnsiTheme="minorHAnsi"/>
+          <w:sz w:val="22"/>
+          <w:szCs w:val="24"/>
+        </w:rPr>
+        <w:t>Alto: Realizar el cambio podría afectar al proyecto en gran medida, quizás se deba revisar todo el proyecto para poder saber que partes fueron afectadas y probar que no tienen algún problema.</w:t>
+      </w:r>
+    </w:p>
+    <w:p>
+      <w:pPr>
+        <w:pStyle w:val="Prrafodelista"/>
+        <w:numPr>
+          <w:ilvl w:val="0"/>
+          <w:numId w:val="5"/>
+        </w:numPr>
+        <w:jc w:val="both"/>
+        <w:rPr>
+          <w:rFonts w:asciiTheme="minorHAnsi" w:eastAsia="Verdana" w:hAnsiTheme="minorHAnsi"/>
+          <w:sz w:val="22"/>
+          <w:szCs w:val="24"/>
+        </w:rPr>
+      </w:pPr>
+      <w:r>
+        <w:rPr>
+          <w:rFonts w:asciiTheme="minorHAnsi" w:eastAsia="Verdana" w:hAnsiTheme="minorHAnsi"/>
+          <w:sz w:val="22"/>
+          <w:szCs w:val="24"/>
+        </w:rPr>
+        <w:t>Crítico: Realizar el cambio afecta totalmente al proyecto, pudiendo hacer que el proyecto no logre llevarse a cabo, afectando también a la empresa. Por tanto se debe tratar con cuidado la correcta realización del cambio</w:t>
+      </w:r>
+    </w:p>
+    <w:p>
+      <w:pPr>
+        <w:ind w:left="709"/>
+        <w:jc w:val="both"/>
+        <w:rPr>
+          <w:rFonts w:asciiTheme="minorHAnsi" w:eastAsia="Verdana" w:hAnsiTheme="minorHAnsi"/>
+          <w:sz w:val="22"/>
+          <w:szCs w:val="24"/>
+        </w:rPr>
+      </w:pPr>
+    </w:p>
+    <w:p>
+      <w:pPr>
+        <w:ind w:left="709"/>
+        <w:jc w:val="both"/>
+        <w:rPr>
+          <w:rFonts w:asciiTheme="minorHAnsi" w:eastAsia="Verdana" w:hAnsiTheme="minorHAnsi"/>
+          <w:sz w:val="22"/>
+          <w:szCs w:val="24"/>
+        </w:rPr>
+      </w:pPr>
+      <w:r>
+        <w:rPr>
+          <w:rFonts w:asciiTheme="minorHAnsi" w:eastAsia="Verdana" w:hAnsiTheme="minorHAnsi"/>
+          <w:sz w:val="22"/>
+          <w:szCs w:val="24"/>
+        </w:rPr>
+        <w:t>En base a lo plantado anteriormente, se tiene el siguiente cuadro donde muestra el nivel de prioridad para los cambios solicitados por los clientes:</w:t>
+      </w:r>
+    </w:p>
+    <w:p>
+      <w:pPr>
+        <w:ind w:left="709"/>
+        <w:rPr>
+          <w:rFonts w:asciiTheme="minorHAnsi" w:eastAsia="Verdana" w:hAnsiTheme="minorHAnsi"/>
+          <w:sz w:val="22"/>
+          <w:szCs w:val="24"/>
+        </w:rPr>
+      </w:pPr>
+    </w:p>
+    <w:tbl>
+      <w:tblPr>
+        <w:tblStyle w:val="Tablaconcuadrcula"/>
+        <w:tblW w:w="0" w:type="auto"/>
+        <w:tblInd w:w="709" w:type="dxa"/>
+        <w:tblLook w:val="04A0" w:firstRow="1" w:lastRow="0" w:firstColumn="1" w:lastColumn="0" w:noHBand="0" w:noVBand="1"/>
+      </w:tblPr>
+      <w:tblGrid>
+        <w:gridCol w:w="1191"/>
+        <w:gridCol w:w="1191"/>
+        <w:gridCol w:w="1191"/>
+        <w:gridCol w:w="1193"/>
+        <w:gridCol w:w="1193"/>
+        <w:gridCol w:w="1193"/>
+      </w:tblGrid>
+      <w:tr>
+        <w:tc>
+          <w:tcPr>
+            <w:tcW w:w="2382" w:type="dxa"/>
+            <w:gridSpan w:val="2"/>
+            <w:vMerge w:val="restart"/>
+            <w:vAlign w:val="center"/>
+          </w:tcPr>
+          <w:p>
+            <w:pPr>
+              <w:jc w:val="center"/>
+              <w:rPr>
+                <w:rFonts w:asciiTheme="minorHAnsi" w:eastAsia="Verdana" w:hAnsiTheme="minorHAnsi"/>
+                <w:sz w:val="22"/>
+                <w:szCs w:val="24"/>
+              </w:rPr>
+            </w:pPr>
+          </w:p>
+        </w:tc>
+        <w:tc>
+          <w:tcPr>
+            <w:tcW w:w="4770" w:type="dxa"/>
+            <w:gridSpan w:val="4"/>
+            <w:shd w:val="clear" w:color="auto" w:fill="B8CCE4" w:themeFill="accent1" w:themeFillTint="66"/>
+            <w:vAlign w:val="center"/>
+          </w:tcPr>
+          <w:p>
+            <w:pPr>
+              <w:jc w:val="center"/>
+              <w:rPr>
+                <w:rFonts w:asciiTheme="minorHAnsi" w:eastAsia="Verdana" w:hAnsiTheme="minorHAnsi"/>
+                <w:b/>
+                <w:sz w:val="22"/>
+                <w:szCs w:val="24"/>
+              </w:rPr>
+            </w:pPr>
+            <w:r>
+              <w:rPr>
+                <w:rFonts w:asciiTheme="minorHAnsi" w:eastAsia="Verdana" w:hAnsiTheme="minorHAnsi"/>
+                <w:b/>
+                <w:sz w:val="22"/>
+                <w:szCs w:val="24"/>
+              </w:rPr>
+              <w:t>IMPACTO</w:t>
+            </w:r>
+          </w:p>
+        </w:tc>
+      </w:tr>
+      <w:tr>
+        <w:tc>
+          <w:tcPr>
+            <w:tcW w:w="2382" w:type="dxa"/>
+            <w:gridSpan w:val="2"/>
+            <w:vMerge/>
+            <w:vAlign w:val="center"/>
+          </w:tcPr>
+          <w:p>
+            <w:pPr>
+              <w:jc w:val="center"/>
+              <w:rPr>
+                <w:rFonts w:asciiTheme="minorHAnsi" w:eastAsia="Verdana" w:hAnsiTheme="minorHAnsi"/>
+                <w:sz w:val="22"/>
+                <w:szCs w:val="24"/>
+              </w:rPr>
+            </w:pPr>
+          </w:p>
+        </w:tc>
+        <w:tc>
+          <w:tcPr>
+            <w:tcW w:w="1191" w:type="dxa"/>
+            <w:shd w:val="clear" w:color="auto" w:fill="365F91" w:themeFill="accent1" w:themeFillShade="BF"/>
+            <w:vAlign w:val="center"/>
+          </w:tcPr>
+          <w:p>
+            <w:pPr>
+              <w:jc w:val="center"/>
+              <w:rPr>
+                <w:rFonts w:asciiTheme="minorHAnsi" w:eastAsia="Verdana" w:hAnsiTheme="minorHAnsi"/>
+                <w:b/>
+                <w:color w:val="FFFFFF" w:themeColor="background1"/>
+                <w:sz w:val="22"/>
+                <w:szCs w:val="24"/>
+              </w:rPr>
+            </w:pPr>
+            <w:r>
+              <w:rPr>
+                <w:rFonts w:asciiTheme="minorHAnsi" w:eastAsia="Verdana" w:hAnsiTheme="minorHAnsi"/>
+                <w:b/>
+                <w:color w:val="FFFFFF" w:themeColor="background1"/>
+                <w:sz w:val="22"/>
+                <w:szCs w:val="24"/>
+              </w:rPr>
+              <w:t>Bajo</w:t>
+            </w:r>
+          </w:p>
+        </w:tc>
+        <w:tc>
+          <w:tcPr>
+            <w:tcW w:w="1193" w:type="dxa"/>
+            <w:shd w:val="clear" w:color="auto" w:fill="365F91" w:themeFill="accent1" w:themeFillShade="BF"/>
+            <w:vAlign w:val="center"/>
+          </w:tcPr>
+          <w:p>
+            <w:pPr>
+              <w:jc w:val="center"/>
+              <w:rPr>
+                <w:rFonts w:asciiTheme="minorHAnsi" w:eastAsia="Verdana" w:hAnsiTheme="minorHAnsi"/>
+                <w:b/>
+                <w:color w:val="FFFFFF" w:themeColor="background1"/>
+                <w:sz w:val="22"/>
+                <w:szCs w:val="24"/>
+              </w:rPr>
+            </w:pPr>
+            <w:r>
+              <w:rPr>
+                <w:rFonts w:asciiTheme="minorHAnsi" w:eastAsia="Verdana" w:hAnsiTheme="minorHAnsi"/>
+                <w:b/>
+                <w:color w:val="FFFFFF" w:themeColor="background1"/>
+                <w:sz w:val="22"/>
+                <w:szCs w:val="24"/>
+              </w:rPr>
+              <w:t>Medio</w:t>
+            </w:r>
+          </w:p>
+        </w:tc>
+        <w:tc>
+          <w:tcPr>
+            <w:tcW w:w="1193" w:type="dxa"/>
+            <w:shd w:val="clear" w:color="auto" w:fill="365F91" w:themeFill="accent1" w:themeFillShade="BF"/>
+            <w:vAlign w:val="center"/>
+          </w:tcPr>
+          <w:p>
+            <w:pPr>
+              <w:jc w:val="center"/>
+              <w:rPr>
+                <w:rFonts w:asciiTheme="minorHAnsi" w:eastAsia="Verdana" w:hAnsiTheme="minorHAnsi"/>
+                <w:b/>
+                <w:color w:val="FFFFFF" w:themeColor="background1"/>
+                <w:sz w:val="22"/>
+                <w:szCs w:val="24"/>
+              </w:rPr>
+            </w:pPr>
+            <w:r>
+              <w:rPr>
+                <w:rFonts w:asciiTheme="minorHAnsi" w:eastAsia="Verdana" w:hAnsiTheme="minorHAnsi"/>
+                <w:b/>
+                <w:color w:val="FFFFFF" w:themeColor="background1"/>
+                <w:sz w:val="22"/>
+                <w:szCs w:val="24"/>
+              </w:rPr>
+              <w:t>Alto</w:t>
+            </w:r>
+          </w:p>
+        </w:tc>
+        <w:tc>
+          <w:tcPr>
+            <w:tcW w:w="1193" w:type="dxa"/>
+            <w:shd w:val="clear" w:color="auto" w:fill="365F91" w:themeFill="accent1" w:themeFillShade="BF"/>
+            <w:vAlign w:val="center"/>
+          </w:tcPr>
+          <w:p>
+            <w:pPr>
+              <w:jc w:val="center"/>
+              <w:rPr>
+                <w:rFonts w:asciiTheme="minorHAnsi" w:eastAsia="Verdana" w:hAnsiTheme="minorHAnsi"/>
+                <w:b/>
+                <w:color w:val="FFFFFF" w:themeColor="background1"/>
+                <w:sz w:val="22"/>
+                <w:szCs w:val="24"/>
+              </w:rPr>
+            </w:pPr>
+            <w:r>
+              <w:rPr>
+                <w:rFonts w:asciiTheme="minorHAnsi" w:eastAsia="Verdana" w:hAnsiTheme="minorHAnsi"/>
+                <w:b/>
+                <w:color w:val="FFFFFF" w:themeColor="background1"/>
+                <w:sz w:val="22"/>
+                <w:szCs w:val="24"/>
+              </w:rPr>
+              <w:t>Crítico</w:t>
+            </w:r>
+          </w:p>
+        </w:tc>
+      </w:tr>
+      <w:tr>
+        <w:tc>
+          <w:tcPr>
+            <w:tcW w:w="1191" w:type="dxa"/>
+            <w:vMerge w:val="restart"/>
+            <w:shd w:val="clear" w:color="auto" w:fill="B8CCE4" w:themeFill="accent1" w:themeFillTint="66"/>
+            <w:vAlign w:val="center"/>
+          </w:tcPr>
+          <w:p>
+            <w:pPr>
+              <w:jc w:val="center"/>
+              <w:rPr>
+                <w:rFonts w:asciiTheme="minorHAnsi" w:eastAsia="Verdana" w:hAnsiTheme="minorHAnsi"/>
+                <w:b/>
+                <w:sz w:val="22"/>
+                <w:szCs w:val="24"/>
+              </w:rPr>
+            </w:pPr>
+            <w:r>
+              <w:rPr>
+                <w:rFonts w:asciiTheme="minorHAnsi" w:eastAsia="Verdana" w:hAnsiTheme="minorHAnsi"/>
+                <w:b/>
+                <w:sz w:val="22"/>
+                <w:szCs w:val="24"/>
+              </w:rPr>
+              <w:t>URGENCIA</w:t>
+            </w:r>
+          </w:p>
+        </w:tc>
+        <w:tc>
+          <w:tcPr>
+            <w:tcW w:w="1191" w:type="dxa"/>
+            <w:shd w:val="clear" w:color="auto" w:fill="365F91" w:themeFill="accent1" w:themeFillShade="BF"/>
+            <w:vAlign w:val="center"/>
+          </w:tcPr>
+          <w:p>
+            <w:pPr>
+              <w:jc w:val="center"/>
+              <w:rPr>
+                <w:rFonts w:asciiTheme="minorHAnsi" w:eastAsia="Verdana" w:hAnsiTheme="minorHAnsi"/>
+                <w:b/>
+                <w:color w:val="FFFFFF" w:themeColor="background1"/>
+                <w:sz w:val="22"/>
+                <w:szCs w:val="24"/>
+              </w:rPr>
+            </w:pPr>
+            <w:r>
+              <w:rPr>
+                <w:rFonts w:asciiTheme="minorHAnsi" w:eastAsia="Verdana" w:hAnsiTheme="minorHAnsi"/>
+                <w:b/>
+                <w:color w:val="FFFFFF" w:themeColor="background1"/>
+                <w:sz w:val="22"/>
+                <w:szCs w:val="24"/>
+              </w:rPr>
+              <w:t>Bajo</w:t>
+            </w:r>
+          </w:p>
+        </w:tc>
+        <w:tc>
+          <w:tcPr>
+            <w:tcW w:w="1191" w:type="dxa"/>
+            <w:vAlign w:val="center"/>
+          </w:tcPr>
+          <w:p>
+            <w:pPr>
+              <w:jc w:val="center"/>
+              <w:rPr>
+                <w:rFonts w:asciiTheme="minorHAnsi" w:eastAsia="Verdana" w:hAnsiTheme="minorHAnsi"/>
+                <w:sz w:val="22"/>
+                <w:szCs w:val="24"/>
+              </w:rPr>
+            </w:pPr>
+            <w:r>
+              <w:rPr>
+                <w:rFonts w:asciiTheme="minorHAnsi" w:eastAsia="Verdana" w:hAnsiTheme="minorHAnsi"/>
+                <w:sz w:val="22"/>
+                <w:szCs w:val="24"/>
+              </w:rPr>
+              <w:t>Bajo</w:t>
+            </w:r>
+          </w:p>
+        </w:tc>
+        <w:tc>
+          <w:tcPr>
+            <w:tcW w:w="1193" w:type="dxa"/>
+            <w:vAlign w:val="center"/>
+          </w:tcPr>
+          <w:p>
+            <w:pPr>
+              <w:jc w:val="center"/>
+              <w:rPr>
+                <w:rFonts w:asciiTheme="minorHAnsi" w:eastAsia="Verdana" w:hAnsiTheme="minorHAnsi"/>
+                <w:sz w:val="22"/>
+                <w:szCs w:val="24"/>
+              </w:rPr>
+            </w:pPr>
+            <w:r>
+              <w:rPr>
+                <w:rFonts w:asciiTheme="minorHAnsi" w:eastAsia="Verdana" w:hAnsiTheme="minorHAnsi"/>
+                <w:sz w:val="22"/>
+                <w:szCs w:val="24"/>
+              </w:rPr>
+              <w:t>Bajo</w:t>
+            </w:r>
+          </w:p>
+        </w:tc>
+        <w:tc>
+          <w:tcPr>
+            <w:tcW w:w="1193" w:type="dxa"/>
+            <w:vAlign w:val="center"/>
+          </w:tcPr>
+          <w:p>
+            <w:pPr>
+              <w:jc w:val="center"/>
+              <w:rPr>
+                <w:rFonts w:asciiTheme="minorHAnsi" w:eastAsia="Verdana" w:hAnsiTheme="minorHAnsi"/>
+                <w:sz w:val="22"/>
+                <w:szCs w:val="24"/>
+              </w:rPr>
+            </w:pPr>
+            <w:r>
+              <w:rPr>
+                <w:rFonts w:asciiTheme="minorHAnsi" w:eastAsia="Verdana" w:hAnsiTheme="minorHAnsi"/>
+                <w:sz w:val="22"/>
+                <w:szCs w:val="24"/>
+              </w:rPr>
+              <w:t>Medio</w:t>
+            </w:r>
+          </w:p>
+        </w:tc>
+        <w:tc>
+          <w:tcPr>
+            <w:tcW w:w="1193" w:type="dxa"/>
+            <w:vAlign w:val="center"/>
+          </w:tcPr>
+          <w:p>
+            <w:pPr>
+              <w:jc w:val="center"/>
+              <w:rPr>
+                <w:rFonts w:asciiTheme="minorHAnsi" w:eastAsia="Verdana" w:hAnsiTheme="minorHAnsi"/>
+                <w:sz w:val="22"/>
+                <w:szCs w:val="24"/>
+              </w:rPr>
+            </w:pPr>
+            <w:r>
+              <w:rPr>
+                <w:rFonts w:asciiTheme="minorHAnsi" w:eastAsia="Verdana" w:hAnsiTheme="minorHAnsi"/>
+                <w:sz w:val="22"/>
+                <w:szCs w:val="24"/>
+              </w:rPr>
+              <w:t>-</w:t>
+            </w:r>
+          </w:p>
+        </w:tc>
+      </w:tr>
+      <w:tr>
+        <w:tc>
+          <w:tcPr>
+            <w:tcW w:w="1191" w:type="dxa"/>
+            <w:vMerge/>
+            <w:shd w:val="clear" w:color="auto" w:fill="B8CCE4" w:themeFill="accent1" w:themeFillTint="66"/>
+            <w:vAlign w:val="center"/>
+          </w:tcPr>
+          <w:p>
+            <w:pPr>
+              <w:jc w:val="center"/>
+              <w:rPr>
+                <w:rFonts w:asciiTheme="minorHAnsi" w:eastAsia="Verdana" w:hAnsiTheme="minorHAnsi"/>
+                <w:sz w:val="22"/>
+                <w:szCs w:val="24"/>
+              </w:rPr>
+            </w:pPr>
+          </w:p>
+        </w:tc>
+        <w:tc>
+          <w:tcPr>
+            <w:tcW w:w="1191" w:type="dxa"/>
+            <w:shd w:val="clear" w:color="auto" w:fill="365F91" w:themeFill="accent1" w:themeFillShade="BF"/>
+            <w:vAlign w:val="center"/>
+          </w:tcPr>
+          <w:p>
+            <w:pPr>
+              <w:jc w:val="center"/>
+              <w:rPr>
+                <w:rFonts w:asciiTheme="minorHAnsi" w:eastAsia="Verdana" w:hAnsiTheme="minorHAnsi"/>
+                <w:b/>
+                <w:color w:val="FFFFFF" w:themeColor="background1"/>
+                <w:sz w:val="22"/>
+                <w:szCs w:val="24"/>
+              </w:rPr>
+            </w:pPr>
+            <w:r>
+              <w:rPr>
+                <w:rFonts w:asciiTheme="minorHAnsi" w:eastAsia="Verdana" w:hAnsiTheme="minorHAnsi"/>
+                <w:b/>
+                <w:color w:val="FFFFFF" w:themeColor="background1"/>
+                <w:sz w:val="22"/>
+                <w:szCs w:val="24"/>
+              </w:rPr>
+              <w:t>Medio</w:t>
+            </w:r>
+          </w:p>
+        </w:tc>
+        <w:tc>
+          <w:tcPr>
+            <w:tcW w:w="1191" w:type="dxa"/>
+            <w:vAlign w:val="center"/>
+          </w:tcPr>
+          <w:p>
+            <w:pPr>
+              <w:jc w:val="center"/>
+              <w:rPr>
+                <w:rFonts w:asciiTheme="minorHAnsi" w:eastAsia="Verdana" w:hAnsiTheme="minorHAnsi"/>
+                <w:sz w:val="22"/>
+                <w:szCs w:val="24"/>
+              </w:rPr>
+            </w:pPr>
+            <w:r>
+              <w:rPr>
+                <w:rFonts w:asciiTheme="minorHAnsi" w:eastAsia="Verdana" w:hAnsiTheme="minorHAnsi"/>
+                <w:sz w:val="22"/>
+                <w:szCs w:val="24"/>
+              </w:rPr>
+              <w:t>Bajo</w:t>
+            </w:r>
+          </w:p>
+        </w:tc>
+        <w:tc>
+          <w:tcPr>
+            <w:tcW w:w="1193" w:type="dxa"/>
+            <w:vAlign w:val="center"/>
+          </w:tcPr>
+          <w:p>
+            <w:pPr>
+              <w:jc w:val="center"/>
+              <w:rPr>
+                <w:rFonts w:asciiTheme="minorHAnsi" w:eastAsia="Verdana" w:hAnsiTheme="minorHAnsi"/>
+                <w:sz w:val="22"/>
+                <w:szCs w:val="24"/>
+              </w:rPr>
+            </w:pPr>
+            <w:r>
+              <w:rPr>
+                <w:rFonts w:asciiTheme="minorHAnsi" w:eastAsia="Verdana" w:hAnsiTheme="minorHAnsi"/>
+                <w:sz w:val="22"/>
+                <w:szCs w:val="24"/>
+              </w:rPr>
+              <w:t>Medio</w:t>
+            </w:r>
+          </w:p>
+        </w:tc>
+        <w:tc>
+          <w:tcPr>
+            <w:tcW w:w="1193" w:type="dxa"/>
+            <w:vAlign w:val="center"/>
+          </w:tcPr>
+          <w:p>
+            <w:pPr>
+              <w:jc w:val="center"/>
+              <w:rPr>
+                <w:rFonts w:asciiTheme="minorHAnsi" w:eastAsia="Verdana" w:hAnsiTheme="minorHAnsi"/>
+                <w:sz w:val="22"/>
+                <w:szCs w:val="24"/>
+              </w:rPr>
+            </w:pPr>
+            <w:r>
+              <w:rPr>
+                <w:rFonts w:asciiTheme="minorHAnsi" w:eastAsia="Verdana" w:hAnsiTheme="minorHAnsi"/>
+                <w:sz w:val="22"/>
+                <w:szCs w:val="24"/>
+              </w:rPr>
+              <w:t>Alto</w:t>
+            </w:r>
+          </w:p>
+        </w:tc>
+        <w:tc>
+          <w:tcPr>
+            <w:tcW w:w="1193" w:type="dxa"/>
+            <w:vAlign w:val="center"/>
+          </w:tcPr>
+          <w:p>
+            <w:pPr>
+              <w:jc w:val="center"/>
+              <w:rPr>
+                <w:rFonts w:asciiTheme="minorHAnsi" w:eastAsia="Verdana" w:hAnsiTheme="minorHAnsi"/>
+                <w:sz w:val="22"/>
+                <w:szCs w:val="24"/>
+              </w:rPr>
+            </w:pPr>
+            <w:r>
+              <w:rPr>
+                <w:rFonts w:asciiTheme="minorHAnsi" w:eastAsia="Verdana" w:hAnsiTheme="minorHAnsi"/>
+                <w:sz w:val="22"/>
+                <w:szCs w:val="24"/>
+              </w:rPr>
+              <w:t>-</w:t>
+            </w:r>
+          </w:p>
+        </w:tc>
+      </w:tr>
+      <w:tr>
+        <w:tc>
+          <w:tcPr>
+            <w:tcW w:w="1191" w:type="dxa"/>
+            <w:vMerge/>
+            <w:shd w:val="clear" w:color="auto" w:fill="B8CCE4" w:themeFill="accent1" w:themeFillTint="66"/>
+            <w:vAlign w:val="center"/>
+          </w:tcPr>
+          <w:p>
+            <w:pPr>
+              <w:jc w:val="center"/>
+              <w:rPr>
+                <w:rFonts w:asciiTheme="minorHAnsi" w:eastAsia="Verdana" w:hAnsiTheme="minorHAnsi"/>
+                <w:sz w:val="22"/>
+                <w:szCs w:val="24"/>
+              </w:rPr>
+            </w:pPr>
+          </w:p>
+        </w:tc>
+        <w:tc>
+          <w:tcPr>
+            <w:tcW w:w="1191" w:type="dxa"/>
+            <w:shd w:val="clear" w:color="auto" w:fill="365F91" w:themeFill="accent1" w:themeFillShade="BF"/>
+            <w:vAlign w:val="center"/>
+          </w:tcPr>
+          <w:p>
+            <w:pPr>
+              <w:jc w:val="center"/>
+              <w:rPr>
+                <w:rFonts w:asciiTheme="minorHAnsi" w:eastAsia="Verdana" w:hAnsiTheme="minorHAnsi"/>
+                <w:b/>
+                <w:color w:val="FFFFFF" w:themeColor="background1"/>
+                <w:sz w:val="22"/>
+                <w:szCs w:val="24"/>
+              </w:rPr>
+            </w:pPr>
+            <w:r>
+              <w:rPr>
+                <w:rFonts w:asciiTheme="minorHAnsi" w:eastAsia="Verdana" w:hAnsiTheme="minorHAnsi"/>
+                <w:b/>
+                <w:color w:val="FFFFFF" w:themeColor="background1"/>
+                <w:sz w:val="22"/>
+                <w:szCs w:val="24"/>
+              </w:rPr>
+              <w:t>Alto</w:t>
+            </w:r>
+          </w:p>
+        </w:tc>
+        <w:tc>
+          <w:tcPr>
+            <w:tcW w:w="1191" w:type="dxa"/>
+            <w:vAlign w:val="center"/>
+          </w:tcPr>
+          <w:p>
+            <w:pPr>
+              <w:jc w:val="center"/>
+              <w:rPr>
+                <w:rFonts w:asciiTheme="minorHAnsi" w:eastAsia="Verdana" w:hAnsiTheme="minorHAnsi"/>
+                <w:sz w:val="22"/>
+                <w:szCs w:val="24"/>
+              </w:rPr>
+            </w:pPr>
+            <w:r>
+              <w:rPr>
+                <w:rFonts w:asciiTheme="minorHAnsi" w:eastAsia="Verdana" w:hAnsiTheme="minorHAnsi"/>
+                <w:sz w:val="22"/>
+                <w:szCs w:val="24"/>
+              </w:rPr>
+              <w:t>Medio</w:t>
+            </w:r>
+          </w:p>
+        </w:tc>
+        <w:tc>
+          <w:tcPr>
+            <w:tcW w:w="1193" w:type="dxa"/>
+            <w:vAlign w:val="center"/>
+          </w:tcPr>
+          <w:p>
+            <w:pPr>
+              <w:jc w:val="center"/>
+              <w:rPr>
+                <w:rFonts w:asciiTheme="minorHAnsi" w:eastAsia="Verdana" w:hAnsiTheme="minorHAnsi"/>
+                <w:sz w:val="22"/>
+                <w:szCs w:val="24"/>
+              </w:rPr>
+            </w:pPr>
+            <w:r>
+              <w:rPr>
+                <w:rFonts w:asciiTheme="minorHAnsi" w:eastAsia="Verdana" w:hAnsiTheme="minorHAnsi"/>
+                <w:sz w:val="22"/>
+                <w:szCs w:val="24"/>
+              </w:rPr>
+              <w:t>Alto</w:t>
+            </w:r>
+          </w:p>
+        </w:tc>
+        <w:tc>
+          <w:tcPr>
+            <w:tcW w:w="1193" w:type="dxa"/>
+            <w:vAlign w:val="center"/>
+          </w:tcPr>
+          <w:p>
+            <w:pPr>
+              <w:jc w:val="center"/>
+              <w:rPr>
+                <w:rFonts w:asciiTheme="minorHAnsi" w:eastAsia="Verdana" w:hAnsiTheme="minorHAnsi"/>
+                <w:sz w:val="22"/>
+                <w:szCs w:val="24"/>
+              </w:rPr>
+            </w:pPr>
+            <w:r>
+              <w:rPr>
+                <w:rFonts w:asciiTheme="minorHAnsi" w:eastAsia="Verdana" w:hAnsiTheme="minorHAnsi"/>
+                <w:sz w:val="22"/>
+                <w:szCs w:val="24"/>
+              </w:rPr>
+              <w:t>Muy alta</w:t>
+            </w:r>
+          </w:p>
+        </w:tc>
+        <w:tc>
+          <w:tcPr>
+            <w:tcW w:w="1193" w:type="dxa"/>
+            <w:vAlign w:val="center"/>
+          </w:tcPr>
+          <w:p>
+            <w:pPr>
+              <w:jc w:val="center"/>
+              <w:rPr>
+                <w:rFonts w:asciiTheme="minorHAnsi" w:eastAsia="Verdana" w:hAnsiTheme="minorHAnsi"/>
+                <w:sz w:val="22"/>
+                <w:szCs w:val="24"/>
+              </w:rPr>
+            </w:pPr>
+            <w:r>
+              <w:rPr>
+                <w:rFonts w:asciiTheme="minorHAnsi" w:eastAsia="Verdana" w:hAnsiTheme="minorHAnsi"/>
+                <w:sz w:val="22"/>
+                <w:szCs w:val="24"/>
+              </w:rPr>
+              <w:t>Máxima</w:t>
+            </w:r>
+          </w:p>
+        </w:tc>
+      </w:tr>
+      <w:tr>
+        <w:tc>
+          <w:tcPr>
+            <w:tcW w:w="1191" w:type="dxa"/>
+            <w:vMerge/>
+            <w:shd w:val="clear" w:color="auto" w:fill="B8CCE4" w:themeFill="accent1" w:themeFillTint="66"/>
+            <w:vAlign w:val="center"/>
+          </w:tcPr>
+          <w:p>
+            <w:pPr>
+              <w:jc w:val="center"/>
+              <w:rPr>
+                <w:rFonts w:asciiTheme="minorHAnsi" w:eastAsia="Verdana" w:hAnsiTheme="minorHAnsi"/>
+                <w:sz w:val="22"/>
+                <w:szCs w:val="24"/>
+              </w:rPr>
+            </w:pPr>
+          </w:p>
+        </w:tc>
+        <w:tc>
+          <w:tcPr>
+            <w:tcW w:w="1191" w:type="dxa"/>
+            <w:shd w:val="clear" w:color="auto" w:fill="365F91" w:themeFill="accent1" w:themeFillShade="BF"/>
+            <w:vAlign w:val="center"/>
+          </w:tcPr>
+          <w:p>
+            <w:pPr>
+              <w:jc w:val="center"/>
+              <w:rPr>
+                <w:rFonts w:asciiTheme="minorHAnsi" w:eastAsia="Verdana" w:hAnsiTheme="minorHAnsi"/>
+                <w:b/>
+                <w:color w:val="FFFFFF" w:themeColor="background1"/>
+                <w:sz w:val="22"/>
+                <w:szCs w:val="24"/>
+              </w:rPr>
+            </w:pPr>
+            <w:r>
+              <w:rPr>
+                <w:rFonts w:asciiTheme="minorHAnsi" w:eastAsia="Verdana" w:hAnsiTheme="minorHAnsi"/>
+                <w:b/>
+                <w:color w:val="FFFFFF" w:themeColor="background1"/>
+                <w:sz w:val="22"/>
+                <w:szCs w:val="24"/>
+              </w:rPr>
+              <w:t>Urgente</w:t>
+            </w:r>
+          </w:p>
+        </w:tc>
+        <w:tc>
+          <w:tcPr>
+            <w:tcW w:w="1191" w:type="dxa"/>
+            <w:vAlign w:val="center"/>
+          </w:tcPr>
+          <w:p>
+            <w:pPr>
+              <w:jc w:val="center"/>
+              <w:rPr>
+                <w:rFonts w:asciiTheme="minorHAnsi" w:eastAsia="Verdana" w:hAnsiTheme="minorHAnsi"/>
+                <w:sz w:val="22"/>
+                <w:szCs w:val="24"/>
+              </w:rPr>
+            </w:pPr>
+            <w:r>
+              <w:rPr>
+                <w:rFonts w:asciiTheme="minorHAnsi" w:eastAsia="Verdana" w:hAnsiTheme="minorHAnsi"/>
+                <w:sz w:val="22"/>
+                <w:szCs w:val="24"/>
+              </w:rPr>
+              <w:t>Medio</w:t>
+            </w:r>
+          </w:p>
+        </w:tc>
+        <w:tc>
+          <w:tcPr>
+            <w:tcW w:w="1193" w:type="dxa"/>
+            <w:vAlign w:val="center"/>
+          </w:tcPr>
+          <w:p>
+            <w:pPr>
+              <w:jc w:val="center"/>
+              <w:rPr>
+                <w:rFonts w:asciiTheme="minorHAnsi" w:eastAsia="Verdana" w:hAnsiTheme="minorHAnsi"/>
+                <w:sz w:val="22"/>
+                <w:szCs w:val="24"/>
+              </w:rPr>
+            </w:pPr>
+            <w:r>
+              <w:rPr>
+                <w:rFonts w:asciiTheme="minorHAnsi" w:eastAsia="Verdana" w:hAnsiTheme="minorHAnsi"/>
+                <w:sz w:val="22"/>
+                <w:szCs w:val="24"/>
+              </w:rPr>
+              <w:t>Alto</w:t>
+            </w:r>
+          </w:p>
+        </w:tc>
+        <w:tc>
+          <w:tcPr>
+            <w:tcW w:w="1193" w:type="dxa"/>
+            <w:vAlign w:val="center"/>
+          </w:tcPr>
+          <w:p>
+            <w:pPr>
+              <w:jc w:val="center"/>
+              <w:rPr>
+                <w:rFonts w:asciiTheme="minorHAnsi" w:eastAsia="Verdana" w:hAnsiTheme="minorHAnsi"/>
+                <w:sz w:val="22"/>
+                <w:szCs w:val="24"/>
+              </w:rPr>
+            </w:pPr>
+            <w:r>
+              <w:rPr>
+                <w:rFonts w:asciiTheme="minorHAnsi" w:eastAsia="Verdana" w:hAnsiTheme="minorHAnsi"/>
+                <w:sz w:val="22"/>
+                <w:szCs w:val="24"/>
+              </w:rPr>
+              <w:t>Muy alta</w:t>
+            </w:r>
+          </w:p>
+        </w:tc>
+        <w:tc>
+          <w:tcPr>
+            <w:tcW w:w="1193" w:type="dxa"/>
+            <w:vAlign w:val="center"/>
+          </w:tcPr>
+          <w:p>
+            <w:pPr>
+              <w:jc w:val="center"/>
+              <w:rPr>
+                <w:rFonts w:asciiTheme="minorHAnsi" w:eastAsia="Verdana" w:hAnsiTheme="minorHAnsi"/>
+                <w:sz w:val="22"/>
+                <w:szCs w:val="24"/>
+              </w:rPr>
+            </w:pPr>
+            <w:r>
+              <w:rPr>
+                <w:rFonts w:asciiTheme="minorHAnsi" w:eastAsia="Verdana" w:hAnsiTheme="minorHAnsi"/>
+                <w:sz w:val="22"/>
+                <w:szCs w:val="24"/>
+              </w:rPr>
+              <w:t>Máxima</w:t>
+            </w:r>
+          </w:p>
+        </w:tc>
+      </w:tr>
+      <w:tr>
+        <w:tc>
+          <w:tcPr>
+            <w:tcW w:w="2382" w:type="dxa"/>
+            <w:gridSpan w:val="2"/>
+            <w:vAlign w:val="center"/>
+          </w:tcPr>
+          <w:p>
+            <w:pPr>
+              <w:jc w:val="center"/>
+              <w:rPr>
+                <w:rFonts w:asciiTheme="minorHAnsi" w:eastAsia="Verdana" w:hAnsiTheme="minorHAnsi"/>
+                <w:sz w:val="22"/>
+                <w:szCs w:val="24"/>
+              </w:rPr>
+            </w:pPr>
+          </w:p>
+        </w:tc>
+        <w:tc>
+          <w:tcPr>
+            <w:tcW w:w="4770" w:type="dxa"/>
+            <w:gridSpan w:val="4"/>
+            <w:shd w:val="clear" w:color="auto" w:fill="943634" w:themeFill="accent2" w:themeFillShade="BF"/>
+            <w:vAlign w:val="center"/>
+          </w:tcPr>
+          <w:p>
+            <w:pPr>
+              <w:jc w:val="center"/>
+              <w:rPr>
+                <w:rFonts w:asciiTheme="minorHAnsi" w:eastAsia="Verdana" w:hAnsiTheme="minorHAnsi"/>
+                <w:b/>
+                <w:sz w:val="22"/>
+                <w:szCs w:val="24"/>
+              </w:rPr>
+            </w:pPr>
+            <w:r>
+              <w:rPr>
+                <w:rFonts w:asciiTheme="minorHAnsi" w:eastAsia="Verdana" w:hAnsiTheme="minorHAnsi"/>
+                <w:b/>
+                <w:color w:val="FFFFFF" w:themeColor="background1"/>
+                <w:sz w:val="22"/>
+                <w:szCs w:val="24"/>
+              </w:rPr>
+              <w:t>PRIORIDAD</w:t>
+            </w:r>
+          </w:p>
+        </w:tc>
+      </w:tr>
+    </w:tbl>
+    <w:p>
+      <w:pPr>
+        <w:ind w:left="709"/>
+        <w:rPr>
+          <w:rFonts w:asciiTheme="minorHAnsi" w:eastAsia="Verdana" w:hAnsiTheme="minorHAnsi"/>
+          <w:sz w:val="22"/>
+          <w:szCs w:val="24"/>
+        </w:rPr>
+      </w:pPr>
+    </w:p>
+    <w:p>
+      <w:pPr>
+        <w:ind w:left="709"/>
+        <w:jc w:val="both"/>
+        <w:rPr>
+          <w:rFonts w:asciiTheme="minorHAnsi" w:eastAsia="Verdana" w:hAnsiTheme="minorHAnsi"/>
+          <w:sz w:val="22"/>
+          <w:szCs w:val="24"/>
+        </w:rPr>
+      </w:pPr>
+      <w:bookmarkStart w:id="4" w:name="_GoBack"/>
+      <w:r>
+        <w:rPr>
+          <w:rFonts w:asciiTheme="minorHAnsi" w:eastAsia="Verdana" w:hAnsiTheme="minorHAnsi"/>
+          <w:sz w:val="22"/>
+          <w:szCs w:val="24"/>
+        </w:rPr>
+        <w:t>Del cuadro, tenemos la siguiente priorización de los cambios:</w:t>
+      </w:r>
+    </w:p>
+    <w:p>
+      <w:pPr>
+        <w:pStyle w:val="Prrafodelista"/>
+        <w:numPr>
+          <w:ilvl w:val="0"/>
+          <w:numId w:val="6"/>
+        </w:numPr>
+        <w:jc w:val="both"/>
+        <w:rPr>
+          <w:rFonts w:asciiTheme="minorHAnsi" w:eastAsia="Verdana" w:hAnsiTheme="minorHAnsi"/>
+          <w:sz w:val="22"/>
+          <w:szCs w:val="24"/>
+        </w:rPr>
+      </w:pPr>
+      <w:r>
+        <w:rPr>
+          <w:rFonts w:asciiTheme="minorHAnsi" w:eastAsia="Verdana" w:hAnsiTheme="minorHAnsi"/>
+          <w:sz w:val="22"/>
+          <w:szCs w:val="24"/>
+        </w:rPr>
+        <w:t>Bajo:</w:t>
+      </w:r>
+      <w:r>
+        <w:rPr>
+          <w:rFonts w:asciiTheme="minorHAnsi" w:eastAsia="Verdana" w:hAnsiTheme="minorHAnsi"/>
+          <w:sz w:val="22"/>
+          <w:szCs w:val="24"/>
+        </w:rPr>
+        <w:t xml:space="preserve"> El cambio no es prioritario, se puede descartar.</w:t>
+      </w:r>
+    </w:p>
+    <w:p>
+      <w:pPr>
+        <w:pStyle w:val="Prrafodelista"/>
+        <w:numPr>
+          <w:ilvl w:val="0"/>
+          <w:numId w:val="6"/>
+        </w:numPr>
+        <w:jc w:val="both"/>
+        <w:rPr>
+          <w:rFonts w:asciiTheme="minorHAnsi" w:eastAsia="Verdana" w:hAnsiTheme="minorHAnsi"/>
+          <w:sz w:val="22"/>
+          <w:szCs w:val="24"/>
+        </w:rPr>
+      </w:pPr>
+      <w:r>
+        <w:rPr>
+          <w:rFonts w:asciiTheme="minorHAnsi" w:eastAsia="Verdana" w:hAnsiTheme="minorHAnsi"/>
+          <w:sz w:val="22"/>
+          <w:szCs w:val="24"/>
+        </w:rPr>
+        <w:t>Medio:</w:t>
+      </w:r>
+      <w:r>
+        <w:rPr>
+          <w:rFonts w:asciiTheme="minorHAnsi" w:eastAsia="Verdana" w:hAnsiTheme="minorHAnsi"/>
+          <w:sz w:val="22"/>
+          <w:szCs w:val="24"/>
+        </w:rPr>
+        <w:t xml:space="preserve"> El cambio tiene alguna prioridad, pero puede dejarse esperar.</w:t>
+      </w:r>
+    </w:p>
+    <w:p>
+      <w:pPr>
+        <w:pStyle w:val="Prrafodelista"/>
+        <w:numPr>
+          <w:ilvl w:val="0"/>
+          <w:numId w:val="6"/>
+        </w:numPr>
+        <w:jc w:val="both"/>
+        <w:rPr>
+          <w:rFonts w:asciiTheme="minorHAnsi" w:eastAsia="Verdana" w:hAnsiTheme="minorHAnsi"/>
+          <w:sz w:val="22"/>
+          <w:szCs w:val="24"/>
+        </w:rPr>
+      </w:pPr>
+      <w:r>
+        <w:rPr>
+          <w:rFonts w:asciiTheme="minorHAnsi" w:eastAsia="Verdana" w:hAnsiTheme="minorHAnsi"/>
+          <w:sz w:val="22"/>
+          <w:szCs w:val="24"/>
+        </w:rPr>
+        <w:t>Alto:</w:t>
+      </w:r>
+      <w:r>
+        <w:rPr>
+          <w:rFonts w:asciiTheme="minorHAnsi" w:eastAsia="Verdana" w:hAnsiTheme="minorHAnsi"/>
+          <w:sz w:val="22"/>
+          <w:szCs w:val="24"/>
+        </w:rPr>
+        <w:t xml:space="preserve"> Es necesario llevar el cambio,  se establece las fechas para poder llevarlo a cabo.</w:t>
+      </w:r>
+    </w:p>
+    <w:p>
+      <w:pPr>
+        <w:pStyle w:val="Prrafodelista"/>
+        <w:numPr>
+          <w:ilvl w:val="0"/>
+          <w:numId w:val="6"/>
+        </w:numPr>
+        <w:jc w:val="both"/>
+        <w:rPr>
+          <w:rFonts w:asciiTheme="minorHAnsi" w:eastAsia="Verdana" w:hAnsiTheme="minorHAnsi"/>
+          <w:sz w:val="22"/>
+          <w:szCs w:val="24"/>
+        </w:rPr>
+      </w:pPr>
+      <w:r>
+        <w:rPr>
+          <w:rFonts w:asciiTheme="minorHAnsi" w:eastAsia="Verdana" w:hAnsiTheme="minorHAnsi"/>
+          <w:sz w:val="22"/>
+          <w:szCs w:val="24"/>
+        </w:rPr>
+        <w:t>Muy alta:</w:t>
+      </w:r>
+      <w:r>
+        <w:rPr>
+          <w:rFonts w:asciiTheme="minorHAnsi" w:eastAsia="Verdana" w:hAnsiTheme="minorHAnsi"/>
+          <w:sz w:val="22"/>
+          <w:szCs w:val="24"/>
+        </w:rPr>
+        <w:t xml:space="preserve"> El cambio debe llevarse lo más pronto posible, ya que es necesario e importante que se lleve a cabo.</w:t>
+      </w:r>
+    </w:p>
+    <w:p>
+      <w:pPr>
+        <w:pStyle w:val="Prrafodelista"/>
+        <w:numPr>
+          <w:ilvl w:val="0"/>
+          <w:numId w:val="6"/>
+        </w:numPr>
+        <w:jc w:val="both"/>
+        <w:rPr>
+          <w:rFonts w:asciiTheme="minorHAnsi" w:eastAsia="Verdana" w:hAnsiTheme="minorHAnsi"/>
+          <w:sz w:val="22"/>
+          <w:szCs w:val="24"/>
+        </w:rPr>
+      </w:pPr>
+      <w:r>
+        <w:rPr>
+          <w:rFonts w:asciiTheme="minorHAnsi" w:eastAsia="Verdana" w:hAnsiTheme="minorHAnsi"/>
+          <w:sz w:val="22"/>
+          <w:szCs w:val="24"/>
+        </w:rPr>
+        <w:t>Máxima:</w:t>
+      </w:r>
+      <w:r>
+        <w:rPr>
+          <w:rFonts w:asciiTheme="minorHAnsi" w:eastAsia="Verdana" w:hAnsiTheme="minorHAnsi"/>
+          <w:sz w:val="22"/>
+          <w:szCs w:val="24"/>
+        </w:rPr>
+        <w:t xml:space="preserve"> Solo se da cuando el impacto es crítico y la urgencia se considera alta o urgente. Este cambio se controla de manera más meticulosa, pero teniendo en cuenta la necesidad de que se realice lo más antes posible.</w:t>
+      </w:r>
+    </w:p>
+    <w:bookmarkEnd w:id="4"/>
+    <w:p>
+      <w:pPr>
+        <w:tabs>
+          <w:tab w:val="left" w:pos="-4820"/>
+        </w:tabs>
+        <w:rPr>
+          <w:rFonts w:asciiTheme="minorHAnsi" w:eastAsia="Verdana" w:hAnsiTheme="minorHAnsi"/>
+          <w:b/>
+          <w:sz w:val="22"/>
+          <w:szCs w:val="24"/>
+        </w:rPr>
+      </w:pPr>
+    </w:p>
+    <w:p>
+      <w:pPr>
+        <w:numPr>
+          <w:ilvl w:val="0"/>
+          <w:numId w:val="3"/>
+        </w:numPr>
         <w:tabs>
           <w:tab w:val="left" w:pos="284"/>
         </w:tabs>
         <w:rPr>
-          <w:rFonts w:asciiTheme="minorHAnsi" w:hAnsiTheme="minorHAnsi"/>
-          <w:sz w:val="22"/>
+          <w:rFonts w:asciiTheme="minorHAnsi" w:eastAsia="Verdana" w:hAnsiTheme="minorHAnsi"/>
+          <w:b/>
+          <w:sz w:val="24"/>
+          <w:szCs w:val="24"/>
+          <w:u w:val="single"/>
+        </w:rPr>
+      </w:pPr>
+      <w:bookmarkStart w:id="5" w:name="h.lnxbz9" w:colFirst="0" w:colLast="0"/>
+      <w:bookmarkEnd w:id="5"/>
+      <w:r>
+        <w:rPr>
+          <w:rFonts w:asciiTheme="minorHAnsi" w:eastAsia="Verdana" w:hAnsiTheme="minorHAnsi"/>
+          <w:b/>
+          <w:sz w:val="24"/>
+          <w:szCs w:val="24"/>
+          <w:u w:val="single"/>
+        </w:rPr>
+        <w:t>Fases del Control de Cambios</w:t>
+      </w:r>
+    </w:p>
+    <w:p>
+      <w:pPr>
+        <w:tabs>
+          <w:tab w:val="left" w:pos="284"/>
+        </w:tabs>
+        <w:rPr>
+          <w:rFonts w:asciiTheme="minorHAnsi" w:eastAsia="Verdana" w:hAnsiTheme="minorHAnsi"/>
+          <w:b/>
+          <w:sz w:val="24"/>
+          <w:szCs w:val="24"/>
+        </w:rPr>
+      </w:pPr>
+    </w:p>
+    <w:p>
+      <w:pPr>
+        <w:tabs>
+          <w:tab w:val="left" w:pos="284"/>
+        </w:tabs>
+        <w:ind w:left="284"/>
+        <w:rPr>
+          <w:rFonts w:asciiTheme="minorHAnsi" w:eastAsia="Verdana" w:hAnsiTheme="minorHAnsi"/>
+          <w:b/>
+          <w:sz w:val="24"/>
+          <w:szCs w:val="24"/>
+        </w:rPr>
+      </w:pPr>
+      <w:r>
+        <w:rPr>
+          <w:rFonts w:asciiTheme="minorHAnsi" w:eastAsia="Verdana" w:hAnsiTheme="minorHAnsi"/>
+          <w:sz w:val="22"/>
+          <w:szCs w:val="24"/>
+        </w:rPr>
+        <w:t>En esta sección se describe cómo se realizarán las actividades de la gestión de la configuración y mantenimiento de los artefactos del proyecto.</w:t>
+      </w:r>
+    </w:p>
+    <w:p>
+      <w:pPr>
+        <w:tabs>
+          <w:tab w:val="left" w:pos="284"/>
+        </w:tabs>
+        <w:rPr>
+          <w:rFonts w:asciiTheme="minorHAnsi" w:eastAsia="Verdana" w:hAnsiTheme="minorHAnsi"/>
+          <w:b/>
+          <w:sz w:val="24"/>
           <w:szCs w:val="24"/>
         </w:rPr>
       </w:pPr>
@@ -4766,226 +6202,35 @@
           <w:ilvl w:val="1"/>
           <w:numId w:val="3"/>
         </w:numPr>
+        <w:tabs>
+          <w:tab w:val="left" w:pos="-4820"/>
+        </w:tabs>
         <w:ind w:left="284"/>
         <w:rPr>
           <w:rFonts w:asciiTheme="minorHAnsi" w:eastAsia="Verdana" w:hAnsiTheme="minorHAnsi"/>
           <w:b/>
-          <w:sz w:val="24"/>
-          <w:szCs w:val="24"/>
-        </w:rPr>
-      </w:pPr>
-      <w:bookmarkStart w:id="4" w:name="h.4d34og8" w:colFirst="0" w:colLast="0"/>
-      <w:bookmarkEnd w:id="4"/>
+          <w:sz w:val="22"/>
+        </w:rPr>
+      </w:pPr>
       <w:r>
         <w:rPr>
           <w:rFonts w:asciiTheme="minorHAnsi" w:eastAsia="Verdana" w:hAnsiTheme="minorHAnsi"/>
           <w:b/>
           <w:sz w:val="22"/>
-          <w:szCs w:val="24"/>
-        </w:rPr>
-        <w:t>Tipos de Cambios</w:t>
-      </w:r>
-    </w:p>
-    <w:p>
-      <w:pPr>
-        <w:numPr>
-          <w:ilvl w:val="1"/>
-          <w:numId w:val="3"/>
-        </w:numPr>
+        </w:rPr>
+        <w:t>Recibir y Analizar la Petición</w:t>
+      </w:r>
+    </w:p>
+    <w:p>
+      <w:pPr>
         <w:tabs>
           <w:tab w:val="left" w:pos="-4820"/>
         </w:tabs>
-        <w:ind w:left="284"/>
-        <w:rPr>
-          <w:rFonts w:asciiTheme="minorHAnsi" w:eastAsia="Verdana" w:hAnsiTheme="minorHAnsi"/>
-          <w:b/>
-          <w:sz w:val="22"/>
-          <w:szCs w:val="24"/>
-        </w:rPr>
-      </w:pPr>
-      <w:r>
-        <w:rPr>
-          <w:rFonts w:asciiTheme="minorHAnsi" w:eastAsia="Verdana" w:hAnsiTheme="minorHAnsi"/>
-          <w:b/>
-          <w:sz w:val="22"/>
-          <w:szCs w:val="24"/>
-        </w:rPr>
-        <w:t>Priorización de Cambios</w:t>
-      </w:r>
-      <w:r>
-        <w:rPr>
-          <w:rFonts w:asciiTheme="minorHAnsi" w:eastAsia="Verdana" w:hAnsiTheme="minorHAnsi"/>
-          <w:b/>
-          <w:sz w:val="22"/>
-          <w:szCs w:val="24"/>
-        </w:rPr>
-        <w:t xml:space="preserve"> </w:t>
-      </w:r>
-    </w:p>
-    <w:p>
-      <w:pPr>
-        <w:tabs>
-          <w:tab w:val="left" w:pos="-4820"/>
-        </w:tabs>
-        <w:rPr>
-          <w:rFonts w:asciiTheme="minorHAnsi" w:eastAsia="Verdana" w:hAnsiTheme="minorHAnsi"/>
-          <w:b/>
-          <w:sz w:val="22"/>
-          <w:szCs w:val="24"/>
-        </w:rPr>
-      </w:pPr>
-    </w:p>
-    <w:p>
-      <w:pPr>
-        <w:numPr>
-          <w:ilvl w:val="0"/>
-          <w:numId w:val="3"/>
-        </w:numPr>
-        <w:tabs>
-          <w:tab w:val="left" w:pos="284"/>
-        </w:tabs>
-        <w:rPr>
-          <w:rFonts w:asciiTheme="minorHAnsi" w:eastAsia="Verdana" w:hAnsiTheme="minorHAnsi"/>
-          <w:b/>
-          <w:sz w:val="24"/>
-          <w:szCs w:val="24"/>
-          <w:u w:val="single"/>
-        </w:rPr>
-      </w:pPr>
-      <w:bookmarkStart w:id="5" w:name="h.lnxbz9" w:colFirst="0" w:colLast="0"/>
-      <w:bookmarkEnd w:id="5"/>
-      <w:r>
-        <w:rPr>
-          <w:rFonts w:asciiTheme="minorHAnsi" w:eastAsia="Verdana" w:hAnsiTheme="minorHAnsi"/>
-          <w:b/>
-          <w:sz w:val="24"/>
-          <w:szCs w:val="24"/>
-          <w:u w:val="single"/>
-        </w:rPr>
-        <w:t>Fases del Control de Cambios</w:t>
-      </w:r>
-    </w:p>
-    <w:p>
-      <w:pPr>
-        <w:tabs>
-          <w:tab w:val="left" w:pos="284"/>
-        </w:tabs>
-        <w:rPr>
-          <w:rFonts w:asciiTheme="minorHAnsi" w:eastAsia="Verdana" w:hAnsiTheme="minorHAnsi"/>
-          <w:b/>
-          <w:sz w:val="24"/>
-          <w:szCs w:val="24"/>
-        </w:rPr>
-      </w:pPr>
-    </w:p>
-    <w:p>
-      <w:pPr>
-        <w:tabs>
-          <w:tab w:val="left" w:pos="284"/>
-        </w:tabs>
-        <w:ind w:left="284"/>
-        <w:rPr>
-          <w:rFonts w:asciiTheme="minorHAnsi" w:eastAsia="Verdana" w:hAnsiTheme="minorHAnsi"/>
-          <w:b/>
-          <w:sz w:val="24"/>
-          <w:szCs w:val="24"/>
-        </w:rPr>
-      </w:pPr>
-      <w:r>
-        <w:rPr>
-          <w:rFonts w:asciiTheme="minorHAnsi" w:eastAsia="Verdana" w:hAnsiTheme="minorHAnsi"/>
-          <w:sz w:val="22"/>
-          <w:szCs w:val="24"/>
-        </w:rPr>
-        <w:t>En esta sección se describe cómo se realizarán las actividades de la gestión de la configuración y mantenimiento de los artefactos del proyecto.</w:t>
-      </w:r>
-    </w:p>
-    <w:p>
-      <w:pPr>
-        <w:tabs>
-          <w:tab w:val="left" w:pos="284"/>
-        </w:tabs>
-        <w:rPr>
-          <w:rFonts w:asciiTheme="minorHAnsi" w:eastAsia="Verdana" w:hAnsiTheme="minorHAnsi"/>
-          <w:b/>
-          <w:sz w:val="24"/>
-          <w:szCs w:val="24"/>
-        </w:rPr>
-      </w:pPr>
-    </w:p>
-    <w:p>
-      <w:pPr>
-        <w:numPr>
-          <w:ilvl w:val="1"/>
-          <w:numId w:val="3"/>
-        </w:numPr>
-        <w:tabs>
-          <w:tab w:val="left" w:pos="-4820"/>
-        </w:tabs>
-        <w:ind w:left="284"/>
-        <w:rPr>
-          <w:rFonts w:asciiTheme="minorHAnsi" w:eastAsia="Verdana" w:hAnsiTheme="minorHAnsi"/>
-          <w:b/>
-          <w:sz w:val="22"/>
-        </w:rPr>
-      </w:pPr>
-      <w:r>
-        <w:rPr>
-          <w:rFonts w:asciiTheme="minorHAnsi" w:eastAsia="Verdana" w:hAnsiTheme="minorHAnsi"/>
-          <w:b/>
-          <w:sz w:val="22"/>
-        </w:rPr>
-        <w:t>Recibir y Analizar la Petición</w:t>
-      </w:r>
-    </w:p>
-    <w:p>
-      <w:pPr>
-        <w:tabs>
-          <w:tab w:val="left" w:pos="-4820"/>
-        </w:tabs>
-        <w:ind w:left="709"/>
-        <w:rPr>
-          <w:rFonts w:asciiTheme="minorHAnsi" w:eastAsia="Verdana" w:hAnsiTheme="minorHAnsi"/>
-          <w:sz w:val="22"/>
-        </w:rPr>
-      </w:pPr>
-    </w:p>
-    <w:p>
-      <w:pPr>
-        <w:tabs>
-          <w:tab w:val="left" w:pos="-4820"/>
-        </w:tabs>
-        <w:ind w:left="709"/>
-        <w:rPr>
-          <w:rFonts w:asciiTheme="minorHAnsi" w:eastAsia="Verdana" w:hAnsiTheme="minorHAnsi"/>
-          <w:sz w:val="22"/>
-        </w:rPr>
-      </w:pPr>
-    </w:p>
-    <w:p>
-      <w:pPr>
-        <w:tabs>
-          <w:tab w:val="left" w:pos="-4820"/>
-        </w:tabs>
-        <w:rPr>
-          <w:rFonts w:asciiTheme="minorHAnsi" w:eastAsia="Verdana" w:hAnsiTheme="minorHAnsi"/>
-          <w:sz w:val="22"/>
-        </w:rPr>
-      </w:pPr>
-      <w:r>
-        <w:rPr>
-          <w:rFonts w:asciiTheme="minorHAnsi" w:eastAsia="Verdana" w:hAnsiTheme="minorHAnsi"/>
-          <w:sz w:val="22"/>
-        </w:rPr>
-        <w:tab/>
-      </w:r>
-      <w:r>
-        <w:rPr>
-          <w:rFonts w:asciiTheme="minorHAnsi" w:eastAsia="Verdana" w:hAnsiTheme="minorHAnsi"/>
-          <w:sz w:val="22"/>
-        </w:rPr>
-        <w:tab/>
-      </w:r>
+        <w:rPr>
+          <w:rFonts w:asciiTheme="minorHAnsi" w:eastAsia="Verdana" w:hAnsiTheme="minorHAnsi"/>
+          <w:sz w:val="22"/>
+        </w:rPr>
+      </w:pPr>
     </w:p>
     <w:tbl>
       <w:tblPr>
@@ -5005,21 +6250,16 @@
           </w:tcPr>
           <w:p>
             <w:pPr>
-              <w:pStyle w:val="Prrafodelista"/>
-              <w:numPr>
-                <w:ilvl w:val="2"/>
-                <w:numId w:val="3"/>
-              </w:numPr>
               <w:tabs>
                 <w:tab w:val="left" w:pos="-4820"/>
               </w:tabs>
+              <w:jc w:val="center"/>
               <w:rPr>
                 <w:rFonts w:asciiTheme="minorHAnsi" w:eastAsia="Verdana" w:hAnsiTheme="minorHAnsi"/>
                 <w:b/>
                 <w:i/>
                 <w:color w:val="FFFFFF" w:themeColor="background1"/>
                 <w:sz w:val="22"/>
-                <w:u w:val="single"/>
               </w:rPr>
             </w:pPr>
             <w:r>
@@ -5029,7 +6269,6 @@
                 <w:i/>
                 <w:color w:val="FFFFFF" w:themeColor="background1"/>
                 <w:sz w:val="24"/>
-                <w:u w:val="single"/>
               </w:rPr>
               <w:t>ACTIVIDADES</w:t>
             </w:r>
@@ -5213,21 +6452,16 @@
           </w:tcPr>
           <w:p>
             <w:pPr>
-              <w:pStyle w:val="Prrafodelista"/>
-              <w:numPr>
-                <w:ilvl w:val="2"/>
-                <w:numId w:val="3"/>
-              </w:numPr>
               <w:tabs>
                 <w:tab w:val="left" w:pos="-4820"/>
               </w:tabs>
+              <w:jc w:val="center"/>
               <w:rPr>
                 <w:rFonts w:asciiTheme="minorHAnsi" w:eastAsia="Verdana" w:hAnsiTheme="minorHAnsi"/>
                 <w:b/>
                 <w:i/>
                 <w:color w:val="FFFFFF" w:themeColor="background1"/>
                 <w:sz w:val="22"/>
-                <w:u w:val="single"/>
               </w:rPr>
             </w:pPr>
             <w:r>
@@ -5237,7 +6471,6 @@
                 <w:i/>
                 <w:color w:val="FFFFFF" w:themeColor="background1"/>
                 <w:sz w:val="24"/>
-                <w:u w:val="single"/>
               </w:rPr>
               <w:t>DOCUMENTACIÓN</w:t>
             </w:r>
@@ -5306,21 +6539,16 @@
           </w:tcPr>
           <w:p>
             <w:pPr>
-              <w:pStyle w:val="Prrafodelista"/>
-              <w:numPr>
-                <w:ilvl w:val="2"/>
-                <w:numId w:val="3"/>
-              </w:numPr>
               <w:tabs>
                 <w:tab w:val="left" w:pos="-4820"/>
               </w:tabs>
+              <w:jc w:val="center"/>
               <w:rPr>
                 <w:rFonts w:asciiTheme="minorHAnsi" w:eastAsia="Verdana" w:hAnsiTheme="minorHAnsi"/>
                 <w:b/>
                 <w:i/>
                 <w:color w:val="FFFFFF" w:themeColor="background1"/>
                 <w:sz w:val="22"/>
-                <w:u w:val="single"/>
               </w:rPr>
             </w:pPr>
             <w:r>
@@ -5330,7 +6558,6 @@
                 <w:i/>
                 <w:color w:val="FFFFFF" w:themeColor="background1"/>
                 <w:sz w:val="24"/>
-                <w:u w:val="single"/>
               </w:rPr>
               <w:t>POLÍTICAS</w:t>
             </w:r>
@@ -5415,35 +6642,6 @@
         </w:tc>
       </w:tr>
     </w:tbl>
-    <w:p>
-      <w:pPr>
-        <w:tabs>
-          <w:tab w:val="left" w:pos="-4820"/>
-        </w:tabs>
-        <w:rPr>
-          <w:rFonts w:asciiTheme="minorHAnsi" w:eastAsia="Verdana" w:hAnsiTheme="minorHAnsi"/>
-          <w:sz w:val="22"/>
-        </w:rPr>
-      </w:pPr>
-    </w:p>
-    <w:p>
-      <w:pPr>
-        <w:tabs>
-          <w:tab w:val="left" w:pos="-4820"/>
-        </w:tabs>
-        <w:rPr>
-          <w:rFonts w:asciiTheme="minorHAnsi" w:eastAsia="Verdana" w:hAnsiTheme="minorHAnsi"/>
-          <w:sz w:val="22"/>
-        </w:rPr>
-      </w:pPr>
-      <w:r>
-        <w:rPr>
-          <w:rFonts w:asciiTheme="minorHAnsi" w:eastAsia="Verdana" w:hAnsiTheme="minorHAnsi"/>
-          <w:sz w:val="22"/>
-        </w:rPr>
-        <w:tab/>
-      </w:r>
-    </w:p>
     <w:p>
       <w:pPr>
         <w:tabs>
@@ -5512,21 +6710,16 @@
           </w:tcPr>
           <w:p>
             <w:pPr>
-              <w:pStyle w:val="Prrafodelista"/>
-              <w:numPr>
-                <w:ilvl w:val="2"/>
-                <w:numId w:val="3"/>
-              </w:numPr>
               <w:tabs>
                 <w:tab w:val="left" w:pos="-4820"/>
               </w:tabs>
+              <w:jc w:val="center"/>
               <w:rPr>
                 <w:rFonts w:asciiTheme="minorHAnsi" w:eastAsia="Verdana" w:hAnsiTheme="minorHAnsi"/>
                 <w:b/>
                 <w:i/>
                 <w:color w:val="FFFFFF" w:themeColor="background1"/>
                 <w:sz w:val="22"/>
-                <w:u w:val="single"/>
               </w:rPr>
             </w:pPr>
             <w:r>
@@ -5536,7 +6729,6 @@
                 <w:i/>
                 <w:color w:val="FFFFFF" w:themeColor="background1"/>
                 <w:sz w:val="24"/>
-                <w:u w:val="single"/>
               </w:rPr>
               <w:t>ACTIVIDADES</w:t>
             </w:r>
@@ -5651,21 +6843,16 @@
           </w:tcPr>
           <w:p>
             <w:pPr>
-              <w:pStyle w:val="Prrafodelista"/>
-              <w:numPr>
-                <w:ilvl w:val="2"/>
-                <w:numId w:val="3"/>
-              </w:numPr>
               <w:tabs>
                 <w:tab w:val="left" w:pos="-4820"/>
               </w:tabs>
+              <w:jc w:val="center"/>
               <w:rPr>
                 <w:rFonts w:asciiTheme="minorHAnsi" w:eastAsia="Verdana" w:hAnsiTheme="minorHAnsi"/>
                 <w:b/>
                 <w:i/>
                 <w:color w:val="FFFFFF" w:themeColor="background1"/>
                 <w:sz w:val="22"/>
-                <w:u w:val="single"/>
               </w:rPr>
             </w:pPr>
             <w:r>
@@ -5675,7 +6862,6 @@
                 <w:i/>
                 <w:color w:val="FFFFFF" w:themeColor="background1"/>
                 <w:sz w:val="24"/>
-                <w:u w:val="single"/>
               </w:rPr>
               <w:t>DOCUMENTACIÓN</w:t>
             </w:r>
@@ -5721,21 +6907,16 @@
           </w:tcPr>
           <w:p>
             <w:pPr>
-              <w:pStyle w:val="Prrafodelista"/>
-              <w:numPr>
-                <w:ilvl w:val="2"/>
-                <w:numId w:val="3"/>
-              </w:numPr>
               <w:tabs>
                 <w:tab w:val="left" w:pos="-4820"/>
               </w:tabs>
+              <w:jc w:val="center"/>
               <w:rPr>
                 <w:rFonts w:asciiTheme="minorHAnsi" w:eastAsia="Verdana" w:hAnsiTheme="minorHAnsi"/>
                 <w:b/>
                 <w:i/>
                 <w:color w:val="FFFFFF" w:themeColor="background1"/>
                 <w:sz w:val="22"/>
-                <w:u w:val="single"/>
               </w:rPr>
             </w:pPr>
             <w:r>
@@ -5745,9 +6926,7 @@
                 <w:i/>
                 <w:color w:val="FFFFFF" w:themeColor="background1"/>
                 <w:sz w:val="24"/>
-                <w:u w:val="single"/>
-              </w:rPr>
-              <w:lastRenderedPageBreak/>
+              </w:rPr>
               <w:t>POLÍTICAS</w:t>
             </w:r>
           </w:p>
@@ -6624,7 +7803,7 @@
       </w:pPr>
     </w:p>
     <w:sectPr>
-      <w:footerReference w:type="default" r:id="rId8"/>
+      <w:footerReference w:type="default" r:id="rId7"/>
       <w:pgSz w:w="12240" w:h="15840"/>
       <w:pgMar w:top="1417" w:right="1701" w:bottom="1417" w:left="1701" w:header="708" w:footer="708" w:gutter="0"/>
       <w:pgNumType w:start="0"/>
@@ -6637,7 +7816,7 @@
 </file>
 
 <file path=word/endnotes.xml><?xml version="1.0" encoding="utf-8"?>
-<w:endnotes xmlns:wpc="http://schemas.microsoft.com/office/word/2010/wordprocessingCanvas" xmlns:mo="http://schemas.microsoft.com/office/mac/office/2008/main" xmlns:mc="http://schemas.openxmlformats.org/markup-compatibility/2006" xmlns:mv="urn:schemas-microsoft-com:mac:vml" xmlns:o="urn:schemas-microsoft-com:office:office" xmlns:r="http://schemas.openxmlformats.org/officeDocument/2006/relationships" xmlns:m="http://schemas.openxmlformats.org/officeDocument/2006/math" xmlns:v="urn:schemas-microsoft-com:vml" xmlns:wp14="http://schemas.microsoft.com/office/word/2010/wordprocessingDrawing" xmlns:wp="http://schemas.openxmlformats.org/drawingml/2006/wordprocessingDrawing" xmlns:w10="urn:schemas-microsoft-com:office:word" xmlns:w="http://schemas.openxmlformats.org/wordprocessingml/2006/main" xmlns:w14="http://schemas.microsoft.com/office/word/2010/wordml" xmlns:wpg="http://schemas.microsoft.com/office/word/2010/wordprocessingGroup" xmlns:wpi="http://schemas.microsoft.com/office/word/2010/wordprocessingInk" xmlns:wne="http://schemas.microsoft.com/office/word/2006/wordml" xmlns:wps="http://schemas.microsoft.com/office/word/2010/wordprocessingShape" mc:Ignorable="w14 wp14">
+<w:endnotes xmlns:wpc="http://schemas.microsoft.com/office/word/2010/wordprocessingCanvas" xmlns:mc="http://schemas.openxmlformats.org/markup-compatibility/2006" xmlns:o="urn:schemas-microsoft-com:office:office" xmlns:r="http://schemas.openxmlformats.org/officeDocument/2006/relationships" xmlns:m="http://schemas.openxmlformats.org/officeDocument/2006/math" xmlns:v="urn:schemas-microsoft-com:vml" xmlns:wp14="http://schemas.microsoft.com/office/word/2010/wordprocessingDrawing" xmlns:wp="http://schemas.openxmlformats.org/drawingml/2006/wordprocessingDrawing" xmlns:w10="urn:schemas-microsoft-com:office:word" xmlns:w="http://schemas.openxmlformats.org/wordprocessingml/2006/main" xmlns:w14="http://schemas.microsoft.com/office/word/2010/wordml" xmlns:w15="http://schemas.microsoft.com/office/word/2012/wordml" xmlns:wpg="http://schemas.microsoft.com/office/word/2010/wordprocessingGroup" xmlns:wpi="http://schemas.microsoft.com/office/word/2010/wordprocessingInk" xmlns:wne="http://schemas.microsoft.com/office/word/2006/wordml" xmlns:wps="http://schemas.microsoft.com/office/word/2010/wordprocessingShape" mc:Ignorable="w14 w15 wp14">
   <w:endnote w:type="separator" w:id="-1">
     <w:p>
       <w:r>
@@ -6656,7 +7835,7 @@
 </file>
 
 <file path=word/footer1.xml><?xml version="1.0" encoding="utf-8"?>
-<w:ftr xmlns:wpc="http://schemas.microsoft.com/office/word/2010/wordprocessingCanvas" xmlns:mo="http://schemas.microsoft.com/office/mac/office/2008/main" xmlns:mc="http://schemas.openxmlformats.org/markup-compatibility/2006" xmlns:mv="urn:schemas-microsoft-com:mac:vml" xmlns:o="urn:schemas-microsoft-com:office:office" xmlns:r="http://schemas.openxmlformats.org/officeDocument/2006/relationships" xmlns:m="http://schemas.openxmlformats.org/officeDocument/2006/math" xmlns:v="urn:schemas-microsoft-com:vml" xmlns:wp14="http://schemas.microsoft.com/office/word/2010/wordprocessingDrawing" xmlns:wp="http://schemas.openxmlformats.org/drawingml/2006/wordprocessingDrawing" xmlns:w10="urn:schemas-microsoft-com:office:word" xmlns:w="http://schemas.openxmlformats.org/wordprocessingml/2006/main" xmlns:w14="http://schemas.microsoft.com/office/word/2010/wordml" xmlns:wpg="http://schemas.microsoft.com/office/word/2010/wordprocessingGroup" xmlns:wpi="http://schemas.microsoft.com/office/word/2010/wordprocessingInk" xmlns:wne="http://schemas.microsoft.com/office/word/2006/wordml" xmlns:wps="http://schemas.microsoft.com/office/word/2010/wordprocessingShape" mc:Ignorable="w14 wp14">
+<w:ftr xmlns:wpc="http://schemas.microsoft.com/office/word/2010/wordprocessingCanvas" xmlns:mc="http://schemas.openxmlformats.org/markup-compatibility/2006" xmlns:o="urn:schemas-microsoft-com:office:office" xmlns:r="http://schemas.openxmlformats.org/officeDocument/2006/relationships" xmlns:m="http://schemas.openxmlformats.org/officeDocument/2006/math" xmlns:v="urn:schemas-microsoft-com:vml" xmlns:wp14="http://schemas.microsoft.com/office/word/2010/wordprocessingDrawing" xmlns:wp="http://schemas.openxmlformats.org/drawingml/2006/wordprocessingDrawing" xmlns:w10="urn:schemas-microsoft-com:office:word" xmlns:w="http://schemas.openxmlformats.org/wordprocessingml/2006/main" xmlns:w14="http://schemas.microsoft.com/office/word/2010/wordml" xmlns:w15="http://schemas.microsoft.com/office/word/2012/wordml" xmlns:wpg="http://schemas.microsoft.com/office/word/2010/wordprocessingGroup" xmlns:wpi="http://schemas.microsoft.com/office/word/2010/wordprocessingInk" xmlns:wne="http://schemas.microsoft.com/office/word/2006/wordml" xmlns:wps="http://schemas.microsoft.com/office/word/2010/wordprocessingShape" mc:Ignorable="w14 w15 wp14">
   <w:sdt>
     <w:sdtPr>
       <w:id w:val="-1023392179"/>
@@ -6674,7 +7853,6 @@
         <w:r>
           <w:rPr>
             <w:noProof/>
-            <w:lang w:val="es-ES" w:eastAsia="es-ES"/>
           </w:rPr>
           <mc:AlternateContent>
             <mc:Choice Requires="wps">
@@ -6732,9 +7910,9 @@
                 </wp:anchor>
               </w:drawing>
             </mc:Choice>
-            <mc:Fallback xmlns:w15="http://schemas.microsoft.com/office/word/2012/wordml">
+            <mc:Fallback>
               <w:pict>
-                <v:line w14:anchorId="03143F8F" id="10 Conector recto" o:spid="_x0000_s1026" style="position:absolute;z-index:251659264;visibility:visible;mso-wrap-style:square;mso-width-percent:0;mso-height-percent:0;mso-wrap-distance-left:9pt;mso-wrap-distance-top:0;mso-wrap-distance-right:9pt;mso-wrap-distance-bottom:0;mso-position-horizontal:absolute;mso-position-horizontal-relative:text;mso-position-vertical:absolute;mso-position-vertical-relative:text;mso-width-percent:0;mso-height-percent:0;mso-width-relative:margin;mso-height-relative:margin" from="-1.05pt,-7.6pt" to="441.45pt,-7.6pt" o:gfxdata="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" strokecolor="black [3040]"/>
+                <v:line w14:anchorId="30473443" id="10 Conector recto" o:spid="_x0000_s1026" style="position:absolute;z-index:251659264;visibility:visible;mso-wrap-style:square;mso-width-percent:0;mso-height-percent:0;mso-wrap-distance-left:9pt;mso-wrap-distance-top:0;mso-wrap-distance-right:9pt;mso-wrap-distance-bottom:0;mso-position-horizontal:absolute;mso-position-horizontal-relative:text;mso-position-vertical:absolute;mso-position-vertical-relative:text;mso-width-percent:0;mso-height-percent:0;mso-width-relative:margin;mso-height-relative:margin" from="-1.05pt,-7.6pt" to="441.45pt,-7.6pt" o:gfxdata="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" strokecolor="black [3040]"/>
               </w:pict>
             </mc:Fallback>
           </mc:AlternateContent>
@@ -6795,7 +7973,7 @@
                 <w:bCs/>
                 <w:noProof/>
               </w:rPr>
-              <w:t>1</w:t>
+              <w:t>7</w:t>
             </w:r>
             <w:r>
               <w:rPr>
@@ -6868,7 +8046,7 @@
 </file>
 
 <file path=word/footnotes.xml><?xml version="1.0" encoding="utf-8"?>
-<w:footnotes xmlns:wpc="http://schemas.microsoft.com/office/word/2010/wordprocessingCanvas" xmlns:mo="http://schemas.microsoft.com/office/mac/office/2008/main" xmlns:mc="http://schemas.openxmlformats.org/markup-compatibility/2006" xmlns:mv="urn:schemas-microsoft-com:mac:vml" xmlns:o="urn:schemas-microsoft-com:office:office" xmlns:r="http://schemas.openxmlformats.org/officeDocument/2006/relationships" xmlns:m="http://schemas.openxmlformats.org/officeDocument/2006/math" xmlns:v="urn:schemas-microsoft-com:vml" xmlns:wp14="http://schemas.microsoft.com/office/word/2010/wordprocessingDrawing" xmlns:wp="http://schemas.openxmlformats.org/drawingml/2006/wordprocessingDrawing" xmlns:w10="urn:schemas-microsoft-com:office:word" xmlns:w="http://schemas.openxmlformats.org/wordprocessingml/2006/main" xmlns:w14="http://schemas.microsoft.com/office/word/2010/wordml" xmlns:wpg="http://schemas.microsoft.com/office/word/2010/wordprocessingGroup" xmlns:wpi="http://schemas.microsoft.com/office/word/2010/wordprocessingInk" xmlns:wne="http://schemas.microsoft.com/office/word/2006/wordml" xmlns:wps="http://schemas.microsoft.com/office/word/2010/wordprocessingShape" mc:Ignorable="w14 wp14">
+<w:footnotes xmlns:wpc="http://schemas.microsoft.com/office/word/2010/wordprocessingCanvas" xmlns:mc="http://schemas.openxmlformats.org/markup-compatibility/2006" xmlns:o="urn:schemas-microsoft-com:office:office" xmlns:r="http://schemas.openxmlformats.org/officeDocument/2006/relationships" xmlns:m="http://schemas.openxmlformats.org/officeDocument/2006/math" xmlns:v="urn:schemas-microsoft-com:vml" xmlns:wp14="http://schemas.microsoft.com/office/word/2010/wordprocessingDrawing" xmlns:wp="http://schemas.openxmlformats.org/drawingml/2006/wordprocessingDrawing" xmlns:w10="urn:schemas-microsoft-com:office:word" xmlns:w="http://schemas.openxmlformats.org/wordprocessingml/2006/main" xmlns:w14="http://schemas.microsoft.com/office/word/2010/wordml" xmlns:w15="http://schemas.microsoft.com/office/word/2012/wordml" xmlns:wpg="http://schemas.microsoft.com/office/word/2010/wordprocessingGroup" xmlns:wpi="http://schemas.microsoft.com/office/word/2010/wordprocessingInk" xmlns:wne="http://schemas.microsoft.com/office/word/2006/wordml" xmlns:wps="http://schemas.microsoft.com/office/word/2010/wordprocessingShape" mc:Ignorable="w14 w15 wp14">
   <w:footnote w:type="separator" w:id="-1">
     <w:p>
       <w:r>
@@ -6887,7 +8065,7 @@
 </file>
 
 <file path=word/numbering.xml><?xml version="1.0" encoding="utf-8"?>
-<w:numbering xmlns:wpc="http://schemas.microsoft.com/office/word/2010/wordprocessingCanvas" xmlns:mo="http://schemas.microsoft.com/office/mac/office/2008/main" xmlns:mc="http://schemas.openxmlformats.org/markup-compatibility/2006" xmlns:mv="urn:schemas-microsoft-com:mac:vml" xmlns:o="urn:schemas-microsoft-com:office:office" xmlns:r="http://schemas.openxmlformats.org/officeDocument/2006/relationships" xmlns:m="http://schemas.openxmlformats.org/officeDocument/2006/math" xmlns:v="urn:schemas-microsoft-com:vml" xmlns:wp14="http://schemas.microsoft.com/office/word/2010/wordprocessingDrawing" xmlns:wp="http://schemas.openxmlformats.org/drawingml/2006/wordprocessingDrawing" xmlns:w10="urn:schemas-microsoft-com:office:word" xmlns:w="http://schemas.openxmlformats.org/wordprocessingml/2006/main" xmlns:w14="http://schemas.microsoft.com/office/word/2010/wordml" xmlns:wpg="http://schemas.microsoft.com/office/word/2010/wordprocessingGroup" xmlns:wpi="http://schemas.microsoft.com/office/word/2010/wordprocessingInk" xmlns:wne="http://schemas.microsoft.com/office/word/2006/wordml" xmlns:wps="http://schemas.microsoft.com/office/word/2010/wordprocessingShape" mc:Ignorable="w14 wp14">
+<w:numbering xmlns:wpc="http://schemas.microsoft.com/office/word/2010/wordprocessingCanvas" xmlns:mc="http://schemas.openxmlformats.org/markup-compatibility/2006" xmlns:o="urn:schemas-microsoft-com:office:office" xmlns:r="http://schemas.openxmlformats.org/officeDocument/2006/relationships" xmlns:m="http://schemas.openxmlformats.org/officeDocument/2006/math" xmlns:v="urn:schemas-microsoft-com:vml" xmlns:wp14="http://schemas.microsoft.com/office/word/2010/wordprocessingDrawing" xmlns:wp="http://schemas.openxmlformats.org/drawingml/2006/wordprocessingDrawing" xmlns:w10="urn:schemas-microsoft-com:office:word" xmlns:w="http://schemas.openxmlformats.org/wordprocessingml/2006/main" xmlns:w14="http://schemas.microsoft.com/office/word/2010/wordml" xmlns:w15="http://schemas.microsoft.com/office/word/2012/wordml" xmlns:wpg="http://schemas.microsoft.com/office/word/2010/wordprocessingGroup" xmlns:wpi="http://schemas.microsoft.com/office/word/2010/wordprocessingInk" xmlns:wne="http://schemas.microsoft.com/office/word/2006/wordml" xmlns:wps="http://schemas.microsoft.com/office/word/2010/wordprocessingShape" mc:Ignorable="w14 w15 wp14">
   <w:abstractNum w:abstractNumId="0">
     <w:nsid w:val="19950F51"/>
     <w:multiLevelType w:val="hybridMultilevel"/>
@@ -8299,7 +9477,7 @@
 </file>
 
 <file path=word/styles.xml><?xml version="1.0" encoding="utf-8"?>
-<w:styles xmlns:mc="http://schemas.openxmlformats.org/markup-compatibility/2006" xmlns:r="http://schemas.openxmlformats.org/officeDocument/2006/relationships" xmlns:w="http://schemas.openxmlformats.org/wordprocessingml/2006/main" xmlns:w14="http://schemas.microsoft.com/office/word/2010/wordml" mc:Ignorable="w14">
+<w:styles xmlns:mc="http://schemas.openxmlformats.org/markup-compatibility/2006" xmlns:r="http://schemas.openxmlformats.org/officeDocument/2006/relationships" xmlns:w="http://schemas.openxmlformats.org/wordprocessingml/2006/main" xmlns:w14="http://schemas.microsoft.com/office/word/2010/wordml" xmlns:w15="http://schemas.microsoft.com/office/word/2012/wordml" mc:Ignorable="w14 w15">
   <w:docDefaults>
     <w:rPrDefault>
       <w:rPr>
@@ -8315,144 +9493,369 @@
       </w:pPr>
     </w:pPrDefault>
   </w:docDefaults>
-  <w:latentStyles w:defLockedState="0" w:defUIPriority="99" w:defSemiHidden="1" w:defUnhideWhenUsed="1" w:defQFormat="0" w:count="276">
-    <w:lsdException w:name="Normal" w:semiHidden="0" w:uiPriority="0" w:unhideWhenUsed="0" w:qFormat="1"/>
-    <w:lsdException w:name="heading 1" w:semiHidden="0" w:uiPriority="9" w:unhideWhenUsed="0" w:qFormat="1"/>
-    <w:lsdException w:name="heading 2" w:uiPriority="9" w:qFormat="1"/>
-    <w:lsdException w:name="heading 3" w:uiPriority="9" w:qFormat="1"/>
-    <w:lsdException w:name="heading 4" w:uiPriority="9" w:qFormat="1"/>
-    <w:lsdException w:name="heading 5" w:uiPriority="9" w:qFormat="1"/>
-    <w:lsdException w:name="heading 6" w:uiPriority="9" w:qFormat="1"/>
-    <w:lsdException w:name="heading 7" w:uiPriority="9" w:qFormat="1"/>
-    <w:lsdException w:name="heading 8" w:uiPriority="9" w:qFormat="1"/>
-    <w:lsdException w:name="heading 9" w:uiPriority="9" w:qFormat="1"/>
-    <w:lsdException w:name="toc 1" w:uiPriority="39"/>
-    <w:lsdException w:name="toc 2" w:uiPriority="39"/>
-    <w:lsdException w:name="toc 3" w:uiPriority="39"/>
-    <w:lsdException w:name="toc 4" w:uiPriority="39"/>
-    <w:lsdException w:name="toc 5" w:uiPriority="39"/>
-    <w:lsdException w:name="toc 6" w:uiPriority="39"/>
-    <w:lsdException w:name="toc 7" w:uiPriority="39"/>
-    <w:lsdException w:name="toc 8" w:uiPriority="39"/>
-    <w:lsdException w:name="toc 9" w:uiPriority="39"/>
-    <w:lsdException w:name="caption" w:uiPriority="35" w:qFormat="1"/>
-    <w:lsdException w:name="Title" w:semiHidden="0" w:uiPriority="10" w:unhideWhenUsed="0" w:qFormat="1"/>
-    <w:lsdException w:name="Default Paragraph Font" w:uiPriority="1"/>
-    <w:lsdException w:name="Subtitle" w:semiHidden="0" w:uiPriority="11" w:unhideWhenUsed="0" w:qFormat="1"/>
-    <w:lsdException w:name="Strong" w:semiHidden="0" w:uiPriority="22" w:unhideWhenUsed="0" w:qFormat="1"/>
-    <w:lsdException w:name="Emphasis" w:semiHidden="0" w:uiPriority="20" w:unhideWhenUsed="0" w:qFormat="1"/>
-    <w:lsdException w:name="Table Grid" w:semiHidden="0" w:uiPriority="59" w:unhideWhenUsed="0"/>
-    <w:lsdException w:name="Placeholder Text" w:unhideWhenUsed="0"/>
-    <w:lsdException w:name="No Spacing" w:semiHidden="0" w:uiPriority="1" w:unhideWhenUsed="0" w:qFormat="1"/>
-    <w:lsdException w:name="Light Shading" w:semiHidden="0" w:uiPriority="60" w:unhideWhenUsed="0"/>
-    <w:lsdException w:name="Light List" w:semiHidden="0" w:uiPriority="61" w:unhideWhenUsed="0"/>
-    <w:lsdException w:name="Light Grid" w:semiHidden="0" w:uiPriority="62" w:unhideWhenUsed="0"/>
-    <w:lsdException w:name="Medium Shading 1" w:semiHidden="0" w:uiPriority="63" w:unhideWhenUsed="0"/>
-    <w:lsdException w:name="Medium Shading 2" w:semiHidden="0" w:uiPriority="64" w:unhideWhenUsed="0"/>
-    <w:lsdException w:name="Medium List 1" w:semiHidden="0" w:uiPriority="65" w:unhideWhenUsed="0"/>
-    <w:lsdException w:name="Medium List 2" w:semiHidden="0" w:uiPriority="66" w:unhideWhenUsed="0"/>
-    <w:lsdException w:name="Medium Grid 1" w:semiHidden="0" w:uiPriority="67" w:unhideWhenUsed="0"/>
-    <w:lsdException w:name="Medium Grid 2" w:semiHidden="0" w:uiPriority="68" w:unhideWhenUsed="0"/>
-    <w:lsdException w:name="Medium Grid 3" w:semiHidden="0" w:uiPriority="69" w:unhideWhenUsed="0"/>
-    <w:lsdException w:name="Dark List" w:semiHidden="0" w:uiPriority="70" w:unhideWhenUsed="0"/>
-    <w:lsdException w:name="Colorful Shading" w:semiHidden="0" w:uiPriority="71" w:unhideWhenUsed="0"/>
-    <w:lsdException w:name="Colorful List" w:semiHidden="0" w:uiPriority="72" w:unhideWhenUsed="0"/>
-    <w:lsdException w:name="Colorful Grid" w:semiHidden="0" w:uiPriority="73" w:unhideWhenUsed="0"/>
-    <w:lsdException w:name="Light Shading Accent 1" w:semiHidden="0" w:uiPriority="60" w:unhideWhenUsed="0"/>
-    <w:lsdException w:name="Light List Accent 1" w:semiHidden="0" w:uiPriority="61" w:unhideWhenUsed="0"/>
-    <w:lsdException w:name="Light Grid Accent 1" w:semiHidden="0" w:uiPriority="62" w:unhideWhenUsed="0"/>
-    <w:lsdException w:name="Medium Shading 1 Accent 1" w:semiHidden="0" w:uiPriority="63" w:unhideWhenUsed="0"/>
-    <w:lsdException w:name="Medium Shading 2 Accent 1" w:semiHidden="0" w:uiPriority="64" w:unhideWhenUsed="0"/>
-    <w:lsdException w:name="Medium List 1 Accent 1" w:semiHidden="0" w:uiPriority="65" w:unhideWhenUsed="0"/>
-    <w:lsdException w:name="Revision" w:unhideWhenUsed="0"/>
-    <w:lsdException w:name="List Paragraph" w:semiHidden="0" w:uiPriority="34" w:unhideWhenUsed="0" w:qFormat="1"/>
-    <w:lsdException w:name="Quote" w:semiHidden="0" w:uiPriority="29" w:unhideWhenUsed="0" w:qFormat="1"/>
-    <w:lsdException w:name="Intense Quote" w:semiHidden="0" w:uiPriority="30" w:unhideWhenUsed="0" w:qFormat="1"/>
-    <w:lsdException w:name="Medium List 2 Accent 1" w:semiHidden="0" w:uiPriority="66" w:unhideWhenUsed="0"/>
-    <w:lsdException w:name="Medium Grid 1 Accent 1" w:semiHidden="0" w:uiPriority="67" w:unhideWhenUsed="0"/>
-    <w:lsdException w:name="Medium Grid 2 Accent 1" w:semiHidden="0" w:uiPriority="68" w:unhideWhenUsed="0"/>
-    <w:lsdException w:name="Medium Grid 3 Accent 1" w:semiHidden="0" w:uiPriority="69" w:unhideWhenUsed="0"/>
-    <w:lsdException w:name="Dark List Accent 1" w:semiHidden="0" w:uiPriority="70" w:unhideWhenUsed="0"/>
-    <w:lsdException w:name="Colorful Shading Accent 1" w:semiHidden="0" w:uiPriority="71" w:unhideWhenUsed="0"/>
-    <w:lsdException w:name="Colorful List Accent 1" w:semiHidden="0" w:uiPriority="72" w:unhideWhenUsed="0"/>
-    <w:lsdException w:name="Colorful Grid Accent 1" w:semiHidden="0" w:uiPriority="73" w:unhideWhenUsed="0"/>
-    <w:lsdException w:name="Light Shading Accent 2" w:semiHidden="0" w:uiPriority="60" w:unhideWhenUsed="0"/>
-    <w:lsdException w:name="Light List Accent 2" w:semiHidden="0" w:uiPriority="61" w:unhideWhenUsed="0"/>
-    <w:lsdException w:name="Light Grid Accent 2" w:semiHidden="0" w:uiPriority="62" w:unhideWhenUsed="0"/>
-    <w:lsdException w:name="Medium Shading 1 Accent 2" w:semiHidden="0" w:uiPriority="63" w:unhideWhenUsed="0"/>
-    <w:lsdException w:name="Medium Shading 2 Accent 2" w:semiHidden="0" w:uiPriority="64" w:unhideWhenUsed="0"/>
-    <w:lsdException w:name="Medium List 1 Accent 2" w:semiHidden="0" w:uiPriority="65" w:unhideWhenUsed="0"/>
-    <w:lsdException w:name="Medium List 2 Accent 2" w:semiHidden="0" w:uiPriority="66" w:unhideWhenUsed="0"/>
-    <w:lsdException w:name="Medium Grid 1 Accent 2" w:semiHidden="0" w:uiPriority="67" w:unhideWhenUsed="0"/>
-    <w:lsdException w:name="Medium Grid 2 Accent 2" w:semiHidden="0" w:uiPriority="68" w:unhideWhenUsed="0"/>
-    <w:lsdException w:name="Medium Grid 3 Accent 2" w:semiHidden="0" w:uiPriority="69" w:unhideWhenUsed="0"/>
-    <w:lsdException w:name="Dark List Accent 2" w:semiHidden="0" w:uiPriority="70" w:unhideWhenUsed="0"/>
-    <w:lsdException w:name="Colorful Shading Accent 2" w:semiHidden="0" w:uiPriority="71" w:unhideWhenUsed="0"/>
-    <w:lsdException w:name="Colorful List Accent 2" w:semiHidden="0" w:uiPriority="72" w:unhideWhenUsed="0"/>
-    <w:lsdException w:name="Colorful Grid Accent 2" w:semiHidden="0" w:uiPriority="73" w:unhideWhenUsed="0"/>
-    <w:lsdException w:name="Light Shading Accent 3" w:semiHidden="0" w:uiPriority="60" w:unhideWhenUsed="0"/>
-    <w:lsdException w:name="Light List Accent 3" w:semiHidden="0" w:uiPriority="61" w:unhideWhenUsed="0"/>
-    <w:lsdException w:name="Light Grid Accent 3" w:semiHidden="0" w:uiPriority="62" w:unhideWhenUsed="0"/>
-    <w:lsdException w:name="Medium Shading 1 Accent 3" w:semiHidden="0" w:uiPriority="63" w:unhideWhenUsed="0"/>
-    <w:lsdException w:name="Medium Shading 2 Accent 3" w:semiHidden="0" w:uiPriority="64" w:unhideWhenUsed="0"/>
-    <w:lsdException w:name="Medium List 1 Accent 3" w:semiHidden="0" w:uiPriority="65" w:unhideWhenUsed="0"/>
-    <w:lsdException w:name="Medium List 2 Accent 3" w:semiHidden="0" w:uiPriority="66" w:unhideWhenUsed="0"/>
-    <w:lsdException w:name="Medium Grid 1 Accent 3" w:semiHidden="0" w:uiPriority="67" w:unhideWhenUsed="0"/>
-    <w:lsdException w:name="Medium Grid 2 Accent 3" w:semiHidden="0" w:uiPriority="68" w:unhideWhenUsed="0"/>
-    <w:lsdException w:name="Medium Grid 3 Accent 3" w:semiHidden="0" w:uiPriority="69" w:unhideWhenUsed="0"/>
-    <w:lsdException w:name="Dark List Accent 3" w:semiHidden="0" w:uiPriority="70" w:unhideWhenUsed="0"/>
-    <w:lsdException w:name="Colorful Shading Accent 3" w:semiHidden="0" w:uiPriority="71" w:unhideWhenUsed="0"/>
-    <w:lsdException w:name="Colorful List Accent 3" w:semiHidden="0" w:uiPriority="72" w:unhideWhenUsed="0"/>
-    <w:lsdException w:name="Colorful Grid Accent 3" w:semiHidden="0" w:uiPriority="73" w:unhideWhenUsed="0"/>
-    <w:lsdException w:name="Light Shading Accent 4" w:semiHidden="0" w:uiPriority="60" w:unhideWhenUsed="0"/>
-    <w:lsdException w:name="Light List Accent 4" w:semiHidden="0" w:uiPriority="61" w:unhideWhenUsed="0"/>
-    <w:lsdException w:name="Light Grid Accent 4" w:semiHidden="0" w:uiPriority="62" w:unhideWhenUsed="0"/>
-    <w:lsdException w:name="Medium Shading 1 Accent 4" w:semiHidden="0" w:uiPriority="63" w:unhideWhenUsed="0"/>
-    <w:lsdException w:name="Medium Shading 2 Accent 4" w:semiHidden="0" w:uiPriority="64" w:unhideWhenUsed="0"/>
-    <w:lsdException w:name="Medium List 1 Accent 4" w:semiHidden="0" w:uiPriority="65" w:unhideWhenUsed="0"/>
-    <w:lsdException w:name="Medium List 2 Accent 4" w:semiHidden="0" w:uiPriority="66" w:unhideWhenUsed="0"/>
-    <w:lsdException w:name="Medium Grid 1 Accent 4" w:semiHidden="0" w:uiPriority="67" w:unhideWhenUsed="0"/>
-    <w:lsdException w:name="Medium Grid 2 Accent 4" w:semiHidden="0" w:uiPriority="68" w:unhideWhenUsed="0"/>
-    <w:lsdException w:name="Medium Grid 3 Accent 4" w:semiHidden="0" w:uiPriority="69" w:unhideWhenUsed="0"/>
-    <w:lsdException w:name="Dark List Accent 4" w:semiHidden="0" w:uiPriority="70" w:unhideWhenUsed="0"/>
-    <w:lsdException w:name="Colorful Shading Accent 4" w:semiHidden="0" w:uiPriority="71" w:unhideWhenUsed="0"/>
-    <w:lsdException w:name="Colorful List Accent 4" w:semiHidden="0" w:uiPriority="72" w:unhideWhenUsed="0"/>
-    <w:lsdException w:name="Colorful Grid Accent 4" w:semiHidden="0" w:uiPriority="73" w:unhideWhenUsed="0"/>
-    <w:lsdException w:name="Light Shading Accent 5" w:semiHidden="0" w:uiPriority="60" w:unhideWhenUsed="0"/>
-    <w:lsdException w:name="Light List Accent 5" w:semiHidden="0" w:uiPriority="61" w:unhideWhenUsed="0"/>
-    <w:lsdException w:name="Light Grid Accent 5" w:semiHidden="0" w:uiPriority="62" w:unhideWhenUsed="0"/>
-    <w:lsdException w:name="Medium Shading 1 Accent 5" w:semiHidden="0" w:uiPriority="63" w:unhideWhenUsed="0"/>
-    <w:lsdException w:name="Medium Shading 2 Accent 5" w:semiHidden="0" w:uiPriority="64" w:unhideWhenUsed="0"/>
-    <w:lsdException w:name="Medium List 1 Accent 5" w:semiHidden="0" w:uiPriority="65" w:unhideWhenUsed="0"/>
-    <w:lsdException w:name="Medium List 2 Accent 5" w:semiHidden="0" w:uiPriority="66" w:unhideWhenUsed="0"/>
-    <w:lsdException w:name="Medium Grid 1 Accent 5" w:semiHidden="0" w:uiPriority="67" w:unhideWhenUsed="0"/>
-    <w:lsdException w:name="Medium Grid 2 Accent 5" w:semiHidden="0" w:uiPriority="68" w:unhideWhenUsed="0"/>
-    <w:lsdException w:name="Medium Grid 3 Accent 5" w:semiHidden="0" w:uiPriority="69" w:unhideWhenUsed="0"/>
-    <w:lsdException w:name="Dark List Accent 5" w:semiHidden="0" w:uiPriority="70" w:unhideWhenUsed="0"/>
-    <w:lsdException w:name="Colorful Shading Accent 5" w:semiHidden="0" w:uiPriority="71" w:unhideWhenUsed="0"/>
-    <w:lsdException w:name="Colorful List Accent 5" w:semiHidden="0" w:uiPriority="72" w:unhideWhenUsed="0"/>
-    <w:lsdException w:name="Colorful Grid Accent 5" w:semiHidden="0" w:uiPriority="73" w:unhideWhenUsed="0"/>
-    <w:lsdException w:name="Light Shading Accent 6" w:semiHidden="0" w:uiPriority="60" w:unhideWhenUsed="0"/>
-    <w:lsdException w:name="Light List Accent 6" w:semiHidden="0" w:uiPriority="61" w:unhideWhenUsed="0"/>
-    <w:lsdException w:name="Light Grid Accent 6" w:semiHidden="0" w:uiPriority="62" w:unhideWhenUsed="0"/>
-    <w:lsdException w:name="Medium Shading 1 Accent 6" w:semiHidden="0" w:uiPriority="63" w:unhideWhenUsed="0"/>
-    <w:lsdException w:name="Medium Shading 2 Accent 6" w:semiHidden="0" w:uiPriority="64" w:unhideWhenUsed="0"/>
-    <w:lsdException w:name="Medium List 1 Accent 6" w:semiHidden="0" w:uiPriority="65" w:unhideWhenUsed="0"/>
-    <w:lsdException w:name="Medium List 2 Accent 6" w:semiHidden="0" w:uiPriority="66" w:unhideWhenUsed="0"/>
-    <w:lsdException w:name="Medium Grid 1 Accent 6" w:semiHidden="0" w:uiPriority="67" w:unhideWhenUsed="0"/>
-    <w:lsdException w:name="Medium Grid 2 Accent 6" w:semiHidden="0" w:uiPriority="68" w:unhideWhenUsed="0"/>
-    <w:lsdException w:name="Medium Grid 3 Accent 6" w:semiHidden="0" w:uiPriority="69" w:unhideWhenUsed="0"/>
-    <w:lsdException w:name="Dark List Accent 6" w:semiHidden="0" w:uiPriority="70" w:unhideWhenUsed="0"/>
-    <w:lsdException w:name="Colorful Shading Accent 6" w:semiHidden="0" w:uiPriority="71" w:unhideWhenUsed="0"/>
-    <w:lsdException w:name="Colorful List Accent 6" w:semiHidden="0" w:uiPriority="72" w:unhideWhenUsed="0"/>
-    <w:lsdException w:name="Colorful Grid Accent 6" w:semiHidden="0" w:uiPriority="73" w:unhideWhenUsed="0"/>
-    <w:lsdException w:name="Subtle Emphasis" w:semiHidden="0" w:uiPriority="19" w:unhideWhenUsed="0" w:qFormat="1"/>
-    <w:lsdException w:name="Intense Emphasis" w:semiHidden="0" w:uiPriority="21" w:unhideWhenUsed="0" w:qFormat="1"/>
-    <w:lsdException w:name="Subtle Reference" w:semiHidden="0" w:uiPriority="31" w:unhideWhenUsed="0" w:qFormat="1"/>
-    <w:lsdException w:name="Intense Reference" w:semiHidden="0" w:uiPriority="32" w:unhideWhenUsed="0" w:qFormat="1"/>
-    <w:lsdException w:name="Book Title" w:semiHidden="0" w:uiPriority="33" w:unhideWhenUsed="0" w:qFormat="1"/>
-    <w:lsdException w:name="Bibliography" w:uiPriority="37"/>
-    <w:lsdException w:name="TOC Heading" w:uiPriority="39" w:qFormat="1"/>
+  <w:latentStyles w:defLockedState="0" w:defUIPriority="99" w:defSemiHidden="0" w:defUnhideWhenUsed="0" w:defQFormat="0" w:count="371">
+    <w:lsdException w:name="Normal" w:uiPriority="0" w:qFormat="1"/>
+    <w:lsdException w:name="heading 1" w:uiPriority="9" w:qFormat="1"/>
+    <w:lsdException w:name="heading 2" w:semiHidden="1" w:uiPriority="9" w:unhideWhenUsed="1" w:qFormat="1"/>
+    <w:lsdException w:name="heading 3" w:semiHidden="1" w:uiPriority="9" w:unhideWhenUsed="1" w:qFormat="1"/>
+    <w:lsdException w:name="heading 4" w:semiHidden="1" w:uiPriority="9" w:unhideWhenUsed="1" w:qFormat="1"/>
+    <w:lsdException w:name="heading 5" w:semiHidden="1" w:uiPriority="9" w:unhideWhenUsed="1" w:qFormat="1"/>
+    <w:lsdException w:name="heading 6" w:semiHidden="1" w:uiPriority="9" w:unhideWhenUsed="1" w:qFormat="1"/>
+    <w:lsdException w:name="heading 7" w:semiHidden="1" w:uiPriority="9" w:unhideWhenUsed="1" w:qFormat="1"/>
+    <w:lsdException w:name="heading 8" w:semiHidden="1" w:uiPriority="9" w:unhideWhenUsed="1" w:qFormat="1"/>
+    <w:lsdException w:name="heading 9" w:semiHidden="1" w:uiPriority="9" w:unhideWhenUsed="1" w:qFormat="1"/>
+    <w:lsdException w:name="index 1" w:semiHidden="1" w:unhideWhenUsed="1"/>
+    <w:lsdException w:name="index 2" w:semiHidden="1" w:unhideWhenUsed="1"/>
+    <w:lsdException w:name="index 3" w:semiHidden="1" w:unhideWhenUsed="1"/>
+    <w:lsdException w:name="index 4" w:semiHidden="1" w:unhideWhenUsed="1"/>
+    <w:lsdException w:name="index 5" w:semiHidden="1" w:unhideWhenUsed="1"/>
+    <w:lsdException w:name="index 6" w:semiHidden="1" w:unhideWhenUsed="1"/>
+    <w:lsdException w:name="index 7" w:semiHidden="1" w:unhideWhenUsed="1"/>
+    <w:lsdException w:name="index 8" w:semiHidden="1" w:unhideWhenUsed="1"/>
+    <w:lsdException w:name="index 9" w:semiHidden="1" w:unhideWhenUsed="1"/>
+    <w:lsdException w:name="toc 1" w:semiHidden="1" w:uiPriority="39" w:unhideWhenUsed="1"/>
+    <w:lsdException w:name="toc 2" w:semiHidden="1" w:uiPriority="39" w:unhideWhenUsed="1"/>
+    <w:lsdException w:name="toc 3" w:semiHidden="1" w:uiPriority="39" w:unhideWhenUsed="1"/>
+    <w:lsdException w:name="toc 4" w:semiHidden="1" w:uiPriority="39" w:unhideWhenUsed="1"/>
+    <w:lsdException w:name="toc 5" w:semiHidden="1" w:uiPriority="39" w:unhideWhenUsed="1"/>
+    <w:lsdException w:name="toc 6" w:semiHidden="1" w:uiPriority="39" w:unhideWhenUsed="1"/>
+    <w:lsdException w:name="toc 7" w:semiHidden="1" w:uiPriority="39" w:unhideWhenUsed="1"/>
+    <w:lsdException w:name="toc 8" w:semiHidden="1" w:uiPriority="39" w:unhideWhenUsed="1"/>
+    <w:lsdException w:name="toc 9" w:semiHidden="1" w:uiPriority="39" w:unhideWhenUsed="1"/>
+    <w:lsdException w:name="Normal Indent" w:semiHidden="1" w:unhideWhenUsed="1"/>
+    <w:lsdException w:name="footnote text" w:semiHidden="1" w:unhideWhenUsed="1"/>
+    <w:lsdException w:name="annotation text" w:semiHidden="1" w:unhideWhenUsed="1"/>
+    <w:lsdException w:name="header" w:semiHidden="1" w:unhideWhenUsed="1"/>
+    <w:lsdException w:name="footer" w:semiHidden="1" w:unhideWhenUsed="1"/>
+    <w:lsdException w:name="index heading" w:semiHidden="1" w:unhideWhenUsed="1"/>
+    <w:lsdException w:name="caption" w:semiHidden="1" w:uiPriority="35" w:unhideWhenUsed="1" w:qFormat="1"/>
+    <w:lsdException w:name="table of figures" w:semiHidden="1" w:unhideWhenUsed="1"/>
+    <w:lsdException w:name="envelope address" w:semiHidden="1" w:unhideWhenUsed="1"/>
+    <w:lsdException w:name="envelope return" w:semiHidden="1" w:unhideWhenUsed="1"/>
+    <w:lsdException w:name="footnote reference" w:semiHidden="1" w:unhideWhenUsed="1"/>
+    <w:lsdException w:name="annotation reference" w:semiHidden="1" w:unhideWhenUsed="1"/>
+    <w:lsdException w:name="line number" w:semiHidden="1" w:unhideWhenUsed="1"/>
+    <w:lsdException w:name="page number" w:semiHidden="1" w:unhideWhenUsed="1"/>
+    <w:lsdException w:name="endnote reference" w:semiHidden="1" w:unhideWhenUsed="1"/>
+    <w:lsdException w:name="endnote text" w:semiHidden="1" w:unhideWhenUsed="1"/>
+    <w:lsdException w:name="table of authorities" w:semiHidden="1" w:unhideWhenUsed="1"/>
+    <w:lsdException w:name="macro" w:semiHidden="1" w:unhideWhenUsed="1"/>
+    <w:lsdException w:name="toa heading" w:semiHidden="1" w:unhideWhenUsed="1"/>
+    <w:lsdException w:name="List" w:semiHidden="1" w:unhideWhenUsed="1"/>
+    <w:lsdException w:name="List Bullet" w:semiHidden="1" w:unhideWhenUsed="1"/>
+    <w:lsdException w:name="List Number" w:semiHidden="1" w:unhideWhenUsed="1"/>
+    <w:lsdException w:name="List 2" w:semiHidden="1" w:unhideWhenUsed="1"/>
+    <w:lsdException w:name="List 3" w:semiHidden="1" w:unhideWhenUsed="1"/>
+    <w:lsdException w:name="List 4" w:semiHidden="1" w:unhideWhenUsed="1"/>
+    <w:lsdException w:name="List 5" w:semiHidden="1" w:unhideWhenUsed="1"/>
+    <w:lsdException w:name="List Bullet 2" w:semiHidden="1" w:unhideWhenUsed="1"/>
+    <w:lsdException w:name="List Bullet 3" w:semiHidden="1" w:unhideWhenUsed="1"/>
+    <w:lsdException w:name="List Bullet 4" w:semiHidden="1" w:unhideWhenUsed="1"/>
+    <w:lsdException w:name="List Bullet 5" w:semiHidden="1" w:unhideWhenUsed="1"/>
+    <w:lsdException w:name="List Number 2" w:semiHidden="1" w:unhideWhenUsed="1"/>
+    <w:lsdException w:name="List Number 3" w:semiHidden="1" w:unhideWhenUsed="1"/>
+    <w:lsdException w:name="List Number 4" w:semiHidden="1" w:unhideWhenUsed="1"/>
+    <w:lsdException w:name="List Number 5" w:semiHidden="1" w:unhideWhenUsed="1"/>
+    <w:lsdException w:name="Title" w:uiPriority="10" w:qFormat="1"/>
+    <w:lsdException w:name="Closing" w:semiHidden="1" w:unhideWhenUsed="1"/>
+    <w:lsdException w:name="Signature" w:semiHidden="1" w:unhideWhenUsed="1"/>
+    <w:lsdException w:name="Default Paragraph Font" w:semiHidden="1" w:uiPriority="1" w:unhideWhenUsed="1"/>
+    <w:lsdException w:name="Body Text" w:semiHidden="1" w:unhideWhenUsed="1"/>
+    <w:lsdException w:name="Body Text Indent" w:semiHidden="1" w:unhideWhenUsed="1"/>
+    <w:lsdException w:name="List Continue" w:semiHidden="1" w:unhideWhenUsed="1"/>
+    <w:lsdException w:name="List Continue 2" w:semiHidden="1" w:unhideWhenUsed="1"/>
+    <w:lsdException w:name="List Continue 3" w:semiHidden="1" w:unhideWhenUsed="1"/>
+    <w:lsdException w:name="List Continue 4" w:semiHidden="1" w:unhideWhenUsed="1"/>
+    <w:lsdException w:name="List Continue 5" w:semiHidden="1" w:unhideWhenUsed="1"/>
+    <w:lsdException w:name="Message Header" w:semiHidden="1" w:unhideWhenUsed="1"/>
+    <w:lsdException w:name="Subtitle" w:uiPriority="11" w:qFormat="1"/>
+    <w:lsdException w:name="Salutation" w:semiHidden="1" w:unhideWhenUsed="1"/>
+    <w:lsdException w:name="Date" w:semiHidden="1" w:unhideWhenUsed="1"/>
+    <w:lsdException w:name="Body Text First Indent" w:semiHidden="1" w:unhideWhenUsed="1"/>
+    <w:lsdException w:name="Body Text First Indent 2" w:semiHidden="1" w:unhideWhenUsed="1"/>
+    <w:lsdException w:name="Note Heading" w:semiHidden="1" w:unhideWhenUsed="1"/>
+    <w:lsdException w:name="Body Text 2" w:semiHidden="1" w:unhideWhenUsed="1"/>
+    <w:lsdException w:name="Body Text 3" w:semiHidden="1" w:unhideWhenUsed="1"/>
+    <w:lsdException w:name="Body Text Indent 2" w:semiHidden="1" w:unhideWhenUsed="1"/>
+    <w:lsdException w:name="Body Text Indent 3" w:semiHidden="1" w:unhideWhenUsed="1"/>
+    <w:lsdException w:name="Block Text" w:semiHidden="1" w:unhideWhenUsed="1"/>
+    <w:lsdException w:name="Hyperlink" w:semiHidden="1" w:unhideWhenUsed="1"/>
+    <w:lsdException w:name="FollowedHyperlink" w:semiHidden="1" w:unhideWhenUsed="1"/>
+    <w:lsdException w:name="Strong" w:uiPriority="22" w:qFormat="1"/>
+    <w:lsdException w:name="Emphasis" w:uiPriority="20" w:qFormat="1"/>
+    <w:lsdException w:name="Document Map" w:semiHidden="1" w:unhideWhenUsed="1"/>
+    <w:lsdException w:name="Plain Text" w:semiHidden="1" w:unhideWhenUsed="1"/>
+    <w:lsdException w:name="E-mail Signature" w:semiHidden="1" w:unhideWhenUsed="1"/>
+    <w:lsdException w:name="HTML Top of Form" w:semiHidden="1" w:unhideWhenUsed="1"/>
+    <w:lsdException w:name="HTML Bottom of Form" w:semiHidden="1" w:unhideWhenUsed="1"/>
+    <w:lsdException w:name="Normal (Web)" w:semiHidden="1" w:unhideWhenUsed="1"/>
+    <w:lsdException w:name="HTML Acronym" w:semiHidden="1" w:unhideWhenUsed="1"/>
+    <w:lsdException w:name="HTML Address" w:semiHidden="1" w:unhideWhenUsed="1"/>
+    <w:lsdException w:name="HTML Cite" w:semiHidden="1" w:unhideWhenUsed="1"/>
+    <w:lsdException w:name="HTML Code" w:semiHidden="1" w:unhideWhenUsed="1"/>
+    <w:lsdException w:name="HTML Definition" w:semiHidden="1" w:unhideWhenUsed="1"/>
+    <w:lsdException w:name="HTML Keyboard" w:semiHidden="1" w:unhideWhenUsed="1"/>
+    <w:lsdException w:name="HTML Preformatted" w:semiHidden="1" w:unhideWhenUsed="1"/>
+    <w:lsdException w:name="HTML Sample" w:semiHidden="1" w:unhideWhenUsed="1"/>
+    <w:lsdException w:name="HTML Typewriter" w:semiHidden="1" w:unhideWhenUsed="1"/>
+    <w:lsdException w:name="HTML Variable" w:semiHidden="1" w:unhideWhenUsed="1"/>
+    <w:lsdException w:name="Normal Table" w:semiHidden="1" w:unhideWhenUsed="1"/>
+    <w:lsdException w:name="annotation subject" w:semiHidden="1" w:unhideWhenUsed="1"/>
+    <w:lsdException w:name="No List" w:semiHidden="1" w:unhideWhenUsed="1"/>
+    <w:lsdException w:name="Outline List 1" w:semiHidden="1" w:unhideWhenUsed="1"/>
+    <w:lsdException w:name="Outline List 2" w:semiHidden="1" w:unhideWhenUsed="1"/>
+    <w:lsdException w:name="Outline List 3" w:semiHidden="1" w:unhideWhenUsed="1"/>
+    <w:lsdException w:name="Table Simple 1" w:semiHidden="1" w:unhideWhenUsed="1"/>
+    <w:lsdException w:name="Table Simple 2" w:semiHidden="1" w:unhideWhenUsed="1"/>
+    <w:lsdException w:name="Table Simple 3" w:semiHidden="1" w:unhideWhenUsed="1"/>
+    <w:lsdException w:name="Table Classic 1" w:semiHidden="1" w:unhideWhenUsed="1"/>
+    <w:lsdException w:name="Table Classic 2" w:semiHidden="1" w:unhideWhenUsed="1"/>
+    <w:lsdException w:name="Table Classic 3" w:semiHidden="1" w:unhideWhenUsed="1"/>
+    <w:lsdException w:name="Table Classic 4" w:semiHidden="1" w:unhideWhenUsed="1"/>
+    <w:lsdException w:name="Table Colorful 1" w:semiHidden="1" w:unhideWhenUsed="1"/>
+    <w:lsdException w:name="Table Colorful 2" w:semiHidden="1" w:unhideWhenUsed="1"/>
+    <w:lsdException w:name="Table Colorful 3" w:semiHidden="1" w:unhideWhenUsed="1"/>
+    <w:lsdException w:name="Table Columns 1" w:semiHidden="1" w:unhideWhenUsed="1"/>
+    <w:lsdException w:name="Table Columns 2" w:semiHidden="1" w:unhideWhenUsed="1"/>
+    <w:lsdException w:name="Table Columns 3" w:semiHidden="1" w:unhideWhenUsed="1"/>
+    <w:lsdException w:name="Table Columns 4" w:semiHidden="1" w:unhideWhenUsed="1"/>
+    <w:lsdException w:name="Table Columns 5" w:semiHidden="1" w:unhideWhenUsed="1"/>
+    <w:lsdException w:name="Table Grid 1" w:semiHidden="1" w:unhideWhenUsed="1"/>
+    <w:lsdException w:name="Table Grid 2" w:semiHidden="1" w:unhideWhenUsed="1"/>
+    <w:lsdException w:name="Table Grid 3" w:semiHidden="1" w:unhideWhenUsed="1"/>
+    <w:lsdException w:name="Table Grid 4" w:semiHidden="1" w:unhideWhenUsed="1"/>
+    <w:lsdException w:name="Table Grid 5" w:semiHidden="1" w:unhideWhenUsed="1"/>
+    <w:lsdException w:name="Table Grid 6" w:semiHidden="1" w:unhideWhenUsed="1"/>
+    <w:lsdException w:name="Table Grid 7" w:semiHidden="1" w:unhideWhenUsed="1"/>
+    <w:lsdException w:name="Table Grid 8" w:semiHidden="1" w:unhideWhenUsed="1"/>
+    <w:lsdException w:name="Table List 1" w:semiHidden="1" w:unhideWhenUsed="1"/>
+    <w:lsdException w:name="Table List 2" w:semiHidden="1" w:unhideWhenUsed="1"/>
+    <w:lsdException w:name="Table List 3" w:semiHidden="1" w:unhideWhenUsed="1"/>
+    <w:lsdException w:name="Table List 4" w:semiHidden="1" w:unhideWhenUsed="1"/>
+    <w:lsdException w:name="Table List 5" w:semiHidden="1" w:unhideWhenUsed="1"/>
+    <w:lsdException w:name="Table List 6" w:semiHidden="1" w:unhideWhenUsed="1"/>
+    <w:lsdException w:name="Table List 7" w:semiHidden="1" w:unhideWhenUsed="1"/>
+    <w:lsdException w:name="Table List 8" w:semiHidden="1" w:unhideWhenUsed="1"/>
+    <w:lsdException w:name="Table 3D effects 1" w:semiHidden="1" w:unhideWhenUsed="1"/>
+    <w:lsdException w:name="Table 3D effects 2" w:semiHidden="1" w:unhideWhenUsed="1"/>
+    <w:lsdException w:name="Table 3D effects 3" w:semiHidden="1" w:unhideWhenUsed="1"/>
+    <w:lsdException w:name="Table Contemporary" w:semiHidden="1" w:unhideWhenUsed="1"/>
+    <w:lsdException w:name="Table Elegant" w:semiHidden="1" w:unhideWhenUsed="1"/>
+    <w:lsdException w:name="Table Professional" w:semiHidden="1" w:unhideWhenUsed="1"/>
+    <w:lsdException w:name="Table Subtle 1" w:semiHidden="1" w:unhideWhenUsed="1"/>
+    <w:lsdException w:name="Table Subtle 2" w:semiHidden="1" w:unhideWhenUsed="1"/>
+    <w:lsdException w:name="Table Web 1" w:semiHidden="1" w:unhideWhenUsed="1"/>
+    <w:lsdException w:name="Table Web 2" w:semiHidden="1" w:unhideWhenUsed="1"/>
+    <w:lsdException w:name="Table Web 3" w:semiHidden="1" w:unhideWhenUsed="1"/>
+    <w:lsdException w:name="Balloon Text" w:semiHidden="1" w:unhideWhenUsed="1"/>
+    <w:lsdException w:name="Table Grid" w:uiPriority="59"/>
+    <w:lsdException w:name="Table Theme" w:semiHidden="1" w:unhideWhenUsed="1"/>
+    <w:lsdException w:name="Placeholder Text" w:semiHidden="1"/>
+    <w:lsdException w:name="No Spacing" w:uiPriority="1" w:qFormat="1"/>
+    <w:lsdException w:name="Light Shading" w:uiPriority="60"/>
+    <w:lsdException w:name="Light List" w:uiPriority="61"/>
+    <w:lsdException w:name="Light Grid" w:uiPriority="62"/>
+    <w:lsdException w:name="Medium Shading 1" w:uiPriority="63"/>
+    <w:lsdException w:name="Medium Shading 2" w:uiPriority="64"/>
+    <w:lsdException w:name="Medium List 1" w:uiPriority="65"/>
+    <w:lsdException w:name="Medium List 2" w:uiPriority="66"/>
+    <w:lsdException w:name="Medium Grid 1" w:uiPriority="67"/>
+    <w:lsdException w:name="Medium Grid 2" w:uiPriority="68"/>
+    <w:lsdException w:name="Medium Grid 3" w:uiPriority="69"/>
+    <w:lsdException w:name="Dark List" w:uiPriority="70"/>
+    <w:lsdException w:name="Colorful Shading" w:uiPriority="71"/>
+    <w:lsdException w:name="Colorful List" w:uiPriority="72"/>
+    <w:lsdException w:name="Colorful Grid" w:uiPriority="73"/>
+    <w:lsdException w:name="Light Shading Accent 1" w:uiPriority="60"/>
+    <w:lsdException w:name="Light List Accent 1" w:uiPriority="61"/>
+    <w:lsdException w:name="Light Grid Accent 1" w:uiPriority="62"/>
+    <w:lsdException w:name="Medium Shading 1 Accent 1" w:uiPriority="63"/>
+    <w:lsdException w:name="Medium Shading 2 Accent 1" w:uiPriority="64"/>
+    <w:lsdException w:name="Medium List 1 Accent 1" w:uiPriority="65"/>
+    <w:lsdException w:name="Revision" w:semiHidden="1"/>
+    <w:lsdException w:name="List Paragraph" w:uiPriority="34" w:qFormat="1"/>
+    <w:lsdException w:name="Quote" w:uiPriority="29" w:qFormat="1"/>
+    <w:lsdException w:name="Intense Quote" w:uiPriority="30" w:qFormat="1"/>
+    <w:lsdException w:name="Medium List 2 Accent 1" w:uiPriority="66"/>
+    <w:lsdException w:name="Medium Grid 1 Accent 1" w:uiPriority="67"/>
+    <w:lsdException w:name="Medium Grid 2 Accent 1" w:uiPriority="68"/>
+    <w:lsdException w:name="Medium Grid 3 Accent 1" w:uiPriority="69"/>
+    <w:lsdException w:name="Dark List Accent 1" w:uiPriority="70"/>
+    <w:lsdException w:name="Colorful Shading Accent 1" w:uiPriority="71"/>
+    <w:lsdException w:name="Colorful List Accent 1" w:uiPriority="72"/>
+    <w:lsdException w:name="Colorful Grid Accent 1" w:uiPriority="73"/>
+    <w:lsdException w:name="Light Shading Accent 2" w:uiPriority="60"/>
+    <w:lsdException w:name="Light List Accent 2" w:uiPriority="61"/>
+    <w:lsdException w:name="Light Grid Accent 2" w:uiPriority="62"/>
+    <w:lsdException w:name="Medium Shading 1 Accent 2" w:uiPriority="63"/>
+    <w:lsdException w:name="Medium Shading 2 Accent 2" w:uiPriority="64"/>
+    <w:lsdException w:name="Medium List 1 Accent 2" w:uiPriority="65"/>
+    <w:lsdException w:name="Medium List 2 Accent 2" w:uiPriority="66"/>
+    <w:lsdException w:name="Medium Grid 1 Accent 2" w:uiPriority="67"/>
+    <w:lsdException w:name="Medium Grid 2 Accent 2" w:uiPriority="68"/>
+    <w:lsdException w:name="Medium Grid 3 Accent 2" w:uiPriority="69"/>
+    <w:lsdException w:name="Dark List Accent 2" w:uiPriority="70"/>
+    <w:lsdException w:name="Colorful Shading Accent 2" w:uiPriority="71"/>
+    <w:lsdException w:name="Colorful List Accent 2" w:uiPriority="72"/>
+    <w:lsdException w:name="Colorful Grid Accent 2" w:uiPriority="73"/>
+    <w:lsdException w:name="Light Shading Accent 3" w:uiPriority="60"/>
+    <w:lsdException w:name="Light List Accent 3" w:uiPriority="61"/>
+    <w:lsdException w:name="Light Grid Accent 3" w:uiPriority="62"/>
+    <w:lsdException w:name="Medium Shading 1 Accent 3" w:uiPriority="63"/>
+    <w:lsdException w:name="Medium Shading 2 Accent 3" w:uiPriority="64"/>
+    <w:lsdException w:name="Medium List 1 Accent 3" w:uiPriority="65"/>
+    <w:lsdException w:name="Medium List 2 Accent 3" w:uiPriority="66"/>
+    <w:lsdException w:name="Medium Grid 1 Accent 3" w:uiPriority="67"/>
+    <w:lsdException w:name="Medium Grid 2 Accent 3" w:uiPriority="68"/>
+    <w:lsdException w:name="Medium Grid 3 Accent 3" w:uiPriority="69"/>
+    <w:lsdException w:name="Dark List Accent 3" w:uiPriority="70"/>
+    <w:lsdException w:name="Colorful Shading Accent 3" w:uiPriority="71"/>
+    <w:lsdException w:name="Colorful List Accent 3" w:uiPriority="72"/>
+    <w:lsdException w:name="Colorful Grid Accent 3" w:uiPriority="73"/>
+    <w:lsdException w:name="Light Shading Accent 4" w:uiPriority="60"/>
+    <w:lsdException w:name="Light List Accent 4" w:uiPriority="61"/>
+    <w:lsdException w:name="Light Grid Accent 4" w:uiPriority="62"/>
+    <w:lsdException w:name="Medium Shading 1 Accent 4" w:uiPriority="63"/>
+    <w:lsdException w:name="Medium Shading 2 Accent 4" w:uiPriority="64"/>
+    <w:lsdException w:name="Medium List 1 Accent 4" w:uiPriority="65"/>
+    <w:lsdException w:name="Medium List 2 Accent 4" w:uiPriority="66"/>
+    <w:lsdException w:name="Medium Grid 1 Accent 4" w:uiPriority="67"/>
+    <w:lsdException w:name="Medium Grid 2 Accent 4" w:uiPriority="68"/>
+    <w:lsdException w:name="Medium Grid 3 Accent 4" w:uiPriority="69"/>
+    <w:lsdException w:name="Dark List Accent 4" w:uiPriority="70"/>
+    <w:lsdException w:name="Colorful Shading Accent 4" w:uiPriority="71"/>
+    <w:lsdException w:name="Colorful List Accent 4" w:uiPriority="72"/>
+    <w:lsdException w:name="Colorful Grid Accent 4" w:uiPriority="73"/>
+    <w:lsdException w:name="Light Shading Accent 5" w:uiPriority="60"/>
+    <w:lsdException w:name="Light List Accent 5" w:uiPriority="61"/>
+    <w:lsdException w:name="Light Grid Accent 5" w:uiPriority="62"/>
+    <w:lsdException w:name="Medium Shading 1 Accent 5" w:uiPriority="63"/>
+    <w:lsdException w:name="Medium Shading 2 Accent 5" w:uiPriority="64"/>
+    <w:lsdException w:name="Medium List 1 Accent 5" w:uiPriority="65"/>
+    <w:lsdException w:name="Medium List 2 Accent 5" w:uiPriority="66"/>
+    <w:lsdException w:name="Medium Grid 1 Accent 5" w:uiPriority="67"/>
+    <w:lsdException w:name="Medium Grid 2 Accent 5" w:uiPriority="68"/>
+    <w:lsdException w:name="Medium Grid 3 Accent 5" w:uiPriority="69"/>
+    <w:lsdException w:name="Dark List Accent 5" w:uiPriority="70"/>
+    <w:lsdException w:name="Colorful Shading Accent 5" w:uiPriority="71"/>
+    <w:lsdException w:name="Colorful List Accent 5" w:uiPriority="72"/>
+    <w:lsdException w:name="Colorful Grid Accent 5" w:uiPriority="73"/>
+    <w:lsdException w:name="Light Shading Accent 6" w:uiPriority="60"/>
+    <w:lsdException w:name="Light List Accent 6" w:uiPriority="61"/>
+    <w:lsdException w:name="Light Grid Accent 6" w:uiPriority="62"/>
+    <w:lsdException w:name="Medium Shading 1 Accent 6" w:uiPriority="63"/>
+    <w:lsdException w:name="Medium Shading 2 Accent 6" w:uiPriority="64"/>
+    <w:lsdException w:name="Medium List 1 Accent 6" w:uiPriority="65"/>
+    <w:lsdException w:name="Medium List 2 Accent 6" w:uiPriority="66"/>
+    <w:lsdException w:name="Medium Grid 1 Accent 6" w:uiPriority="67"/>
+    <w:lsdException w:name="Medium Grid 2 Accent 6" w:uiPriority="68"/>
+    <w:lsdException w:name="Medium Grid 3 Accent 6" w:uiPriority="69"/>
+    <w:lsdException w:name="Dark List Accent 6" w:uiPriority="70"/>
+    <w:lsdException w:name="Colorful Shading Accent 6" w:uiPriority="71"/>
+    <w:lsdException w:name="Colorful List Accent 6" w:uiPriority="72"/>
+    <w:lsdException w:name="Colorful Grid Accent 6" w:uiPriority="73"/>
+    <w:lsdException w:name="Subtle Emphasis" w:uiPriority="19" w:qFormat="1"/>
+    <w:lsdException w:name="Intense Emphasis" w:uiPriority="21" w:qFormat="1"/>
+    <w:lsdException w:name="Subtle Reference" w:uiPriority="31" w:qFormat="1"/>
+    <w:lsdException w:name="Intense Reference" w:uiPriority="32" w:qFormat="1"/>
+    <w:lsdException w:name="Book Title" w:uiPriority="33" w:qFormat="1"/>
+    <w:lsdException w:name="Bibliography" w:semiHidden="1" w:uiPriority="37" w:unhideWhenUsed="1"/>
+    <w:lsdException w:name="TOC Heading" w:semiHidden="1" w:uiPriority="39" w:unhideWhenUsed="1" w:qFormat="1"/>
+    <w:lsdException w:name="Grid Table 4" w:uiPriority="49"/>
+    <w:lsdException w:name="Grid Table 5 Dark" w:uiPriority="50"/>
+    <w:lsdException w:name="Grid Table 6 Colorful" w:uiPriority="51"/>
+    <w:lsdException w:name="Grid Table 7 Colorful" w:uiPriority="52"/>
+    <w:lsdException w:name="Grid Table 1 Light Accent 1" w:uiPriority="46"/>
+    <w:lsdException w:name="Grid Table 2 Accent 1" w:uiPriority="47"/>
+    <w:lsdException w:name="Grid Table 3 Accent 1" w:uiPriority="48"/>
+    <w:lsdException w:name="Grid Table 4 Accent 1" w:uiPriority="49"/>
+    <w:lsdException w:name="Grid Table 5 Dark Accent 1" w:uiPriority="50"/>
+    <w:lsdException w:name="Grid Table 6 Colorful Accent 1" w:uiPriority="51"/>
+    <w:lsdException w:name="Grid Table 7 Colorful Accent 1" w:uiPriority="52"/>
+    <w:lsdException w:name="Grid Table 1 Light Accent 2" w:uiPriority="46"/>
+    <w:lsdException w:name="Grid Table 2 Accent 2" w:uiPriority="47"/>
+    <w:lsdException w:name="Grid Table 3 Accent 2" w:uiPriority="48"/>
+    <w:lsdException w:name="Grid Table 4 Accent 2" w:uiPriority="49"/>
+    <w:lsdException w:name="Grid Table 5 Dark Accent 2" w:uiPriority="50"/>
+    <w:lsdException w:name="Grid Table 6 Colorful Accent 2" w:uiPriority="51"/>
+    <w:lsdException w:name="Grid Table 7 Colorful Accent 2" w:uiPriority="52"/>
+    <w:lsdException w:name="Grid Table 1 Light Accent 3" w:uiPriority="46"/>
+    <w:lsdException w:name="Grid Table 2 Accent 3" w:uiPriority="47"/>
+    <w:lsdException w:name="Grid Table 3 Accent 3" w:uiPriority="48"/>
+    <w:lsdException w:name="Grid Table 4 Accent 3" w:uiPriority="49"/>
+    <w:lsdException w:name="Grid Table 5 Dark Accent 3" w:uiPriority="50"/>
+    <w:lsdException w:name="Grid Table 6 Colorful Accent 3" w:uiPriority="51"/>
+    <w:lsdException w:name="Grid Table 7 Colorful Accent 3" w:uiPriority="52"/>
+    <w:lsdException w:name="Grid Table 1 Light Accent 4" w:uiPriority="46"/>
+    <w:lsdException w:name="Grid Table 2 Accent 4" w:uiPriority="47"/>
+    <w:lsdException w:name="Grid Table 3 Accent 4" w:uiPriority="48"/>
+    <w:lsdException w:name="Grid Table 4 Accent 4" w:uiPriority="49"/>
+    <w:lsdException w:name="Grid Table 5 Dark Accent 4" w:uiPriority="50"/>
+    <w:lsdException w:name="Grid Table 6 Colorful Accent 4" w:uiPriority="51"/>
+    <w:lsdException w:name="Grid Table 7 Colorful Accent 4" w:uiPriority="52"/>
+    <w:lsdException w:name="Grid Table 1 Light Accent 5" w:uiPriority="46"/>
+    <w:lsdException w:name="Grid Table 2 Accent 5" w:uiPriority="47"/>
+    <w:lsdException w:name="Grid Table 3 Accent 5" w:uiPriority="48"/>
+    <w:lsdException w:name="Grid Table 4 Accent 5" w:uiPriority="49"/>
+    <w:lsdException w:name="Grid Table 5 Dark Accent 5" w:uiPriority="50"/>
+    <w:lsdException w:name="Grid Table 6 Colorful Accent 5" w:uiPriority="51"/>
+    <w:lsdException w:name="Grid Table 7 Colorful Accent 5" w:uiPriority="52"/>
+    <w:lsdException w:name="Grid Table 1 Light Accent 6" w:uiPriority="46"/>
+    <w:lsdException w:name="Grid Table 2 Accent 6" w:uiPriority="47"/>
+    <w:lsdException w:name="Grid Table 3 Accent 6" w:uiPriority="48"/>
+    <w:lsdException w:name="Grid Table 4 Accent 6" w:uiPriority="49"/>
+    <w:lsdException w:name="Grid Table 5 Dark Accent 6" w:uiPriority="50"/>
+    <w:lsdException w:name="Grid Table 6 Colorful Accent 6" w:uiPriority="51"/>
+    <w:lsdException w:name="Grid Table 7 Colorful Accent 6" w:uiPriority="52"/>
+    <w:lsdException w:name="List Table 1 Light" w:uiPriority="46"/>
+    <w:lsdException w:name="List Table 2" w:uiPriority="47"/>
+    <w:lsdException w:name="List Table 3" w:uiPriority="48"/>
+    <w:lsdException w:name="List Table 4" w:uiPriority="49"/>
+    <w:lsdException w:name="List Table 5 Dark" w:uiPriority="50"/>
+    <w:lsdException w:name="List Table 6 Colorful" w:uiPriority="51"/>
+    <w:lsdException w:name="List Table 7 Colorful" w:uiPriority="52"/>
+    <w:lsdException w:name="List Table 1 Light Accent 1" w:uiPriority="46"/>
+    <w:lsdException w:name="List Table 2 Accent 1" w:uiPriority="47"/>
+    <w:lsdException w:name="List Table 3 Accent 1" w:uiPriority="48"/>
+    <w:lsdException w:name="List Table 4 Accent 1" w:uiPriority="49"/>
+    <w:lsdException w:name="List Table 5 Dark Accent 1" w:uiPriority="50"/>
+    <w:lsdException w:name="List Table 6 Colorful Accent 1" w:uiPriority="51"/>
+    <w:lsdException w:name="List Table 7 Colorful Accent 1" w:uiPriority="52"/>
+    <w:lsdException w:name="List Table 1 Light Accent 2" w:uiPriority="46"/>
+    <w:lsdException w:name="List Table 2 Accent 2" w:uiPriority="47"/>
+    <w:lsdException w:name="List Table 3 Accent 2" w:uiPriority="48"/>
+    <w:lsdException w:name="List Table 4 Accent 2" w:uiPriority="49"/>
+    <w:lsdException w:name="List Table 5 Dark Accent 2" w:uiPriority="50"/>
+    <w:lsdException w:name="List Table 6 Colorful Accent 2" w:uiPriority="51"/>
+    <w:lsdException w:name="List Table 7 Colorful Accent 2" w:uiPriority="52"/>
+    <w:lsdException w:name="List Table 1 Light Accent 3" w:uiPriority="46"/>
+    <w:lsdException w:name="List Table 2 Accent 3" w:uiPriority="47"/>
+    <w:lsdException w:name="List Table 3 Accent 3" w:uiPriority="48"/>
+    <w:lsdException w:name="List Table 4 Accent 3" w:uiPriority="49"/>
+    <w:lsdException w:name="List Table 5 Dark Accent 3" w:uiPriority="50"/>
+    <w:lsdException w:name="List Table 6 Colorful Accent 3" w:uiPriority="51"/>
+    <w:lsdException w:name="List Table 7 Colorful Accent 3" w:uiPriority="52"/>
+    <w:lsdException w:name="List Table 1 Light Accent 4" w:uiPriority="46"/>
+    <w:lsdException w:name="List Table 2 Accent 4" w:uiPriority="47"/>
+    <w:lsdException w:name="List Table 3 Accent 4" w:uiPriority="48"/>
+    <w:lsdException w:name="List Table 4 Accent 4" w:uiPriority="49"/>
+    <w:lsdException w:name="List Table 5 Dark Accent 4" w:uiPriority="50"/>
+    <w:lsdException w:name="List Table 6 Colorful Accent 4" w:uiPriority="51"/>
+    <w:lsdException w:name="List Table 7 Colorful Accent 4" w:uiPriority="52"/>
+    <w:lsdException w:name="List Table 1 Light Accent 5" w:uiPriority="46"/>
+    <w:lsdException w:name="List Table 2 Accent 5" w:uiPriority="47"/>
+    <w:lsdException w:name="List Table 3 Accent 5" w:uiPriority="48"/>
+    <w:lsdException w:name="List Table 4 Accent 5" w:uiPriority="49"/>
+    <w:lsdException w:name="List Table 5 Dark Accent 5" w:uiPriority="50"/>
+    <w:lsdException w:name="List Table 6 Colorful Accent 5" w:uiPriority="51"/>
+    <w:lsdException w:name="List Table 7 Colorful Accent 5" w:uiPriority="52"/>
+    <w:lsdException w:name="List Table 1 Light Accent 6" w:uiPriority="46"/>
+    <w:lsdException w:name="List Table 2 Accent 6" w:uiPriority="47"/>
+    <w:lsdException w:name="List Table 3 Accent 6" w:uiPriority="48"/>
+    <w:lsdException w:name="List Table 4 Accent 6" w:uiPriority="49"/>
+    <w:lsdException w:name="List Table 5 Dark Accent 6" w:uiPriority="50"/>
+    <w:lsdException w:name="List Table 6 Colorful Accent 6" w:uiPriority="51"/>
+    <w:lsdException w:name="List Table 7 Colorful Accent 6" w:uiPriority="52"/>
   </w:latentStyles>
   <w:style w:type="paragraph" w:default="1" w:styleId="Normal">
     <w:name w:val="Normal"/>
@@ -8495,502 +9898,7 @@
     <w:semiHidden/>
     <w:unhideWhenUsed/>
   </w:style>
-  <w:style w:type="table" w:styleId="Sombreadomediano1-nfasis1">
-    <w:name w:val="Medium Shading 1 Accent 1"/>
-    <w:basedOn w:val="Tablanormal"/>
-    <w:uiPriority w:val="63"/>
-    <w:rsid w:val="0087172E"/>
-    <w:pPr>
-      <w:spacing w:after="0" w:line="240" w:lineRule="auto"/>
-    </w:pPr>
-    <w:tblPr>
-      <w:tblStyleRowBandSize w:val="1"/>
-      <w:tblStyleColBandSize w:val="1"/>
-      <w:tblInd w:w="0" w:type="dxa"/>
-      <w:tblBorders>
-        <w:top w:val="single" w:sz="8" w:space="0" w:color="7BA0CD" w:themeColor="accent1" w:themeTint="BF"/>
-        <w:left w:val="single" w:sz="8" w:space="0" w:color="7BA0CD" w:themeColor="accent1" w:themeTint="BF"/>
-        <w:bottom w:val="single" w:sz="8" w:space="0" w:color="7BA0CD" w:themeColor="accent1" w:themeTint="BF"/>
-        <w:right w:val="single" w:sz="8" w:space="0" w:color="7BA0CD" w:themeColor="accent1" w:themeTint="BF"/>
-        <w:insideH w:val="single" w:sz="8" w:space="0" w:color="7BA0CD" w:themeColor="accent1" w:themeTint="BF"/>
-      </w:tblBorders>
-      <w:tblCellMar>
-        <w:top w:w="0" w:type="dxa"/>
-        <w:left w:w="108" w:type="dxa"/>
-        <w:bottom w:w="0" w:type="dxa"/>
-        <w:right w:w="108" w:type="dxa"/>
-      </w:tblCellMar>
-    </w:tblPr>
-    <w:tblStylePr w:type="firstRow">
-      <w:pPr>
-        <w:spacing w:before="0" w:after="0" w:line="240" w:lineRule="auto"/>
-      </w:pPr>
-      <w:rPr>
-        <w:b/>
-        <w:bCs/>
-        <w:color w:val="FFFFFF" w:themeColor="background1"/>
-      </w:rPr>
-      <w:tblPr/>
-      <w:tcPr>
-        <w:tcBorders>
-          <w:top w:val="single" w:sz="8" w:space="0" w:color="7BA0CD" w:themeColor="accent1" w:themeTint="BF"/>
-          <w:left w:val="single" w:sz="8" w:space="0" w:color="7BA0CD" w:themeColor="accent1" w:themeTint="BF"/>
-          <w:bottom w:val="single" w:sz="8" w:space="0" w:color="7BA0CD" w:themeColor="accent1" w:themeTint="BF"/>
-          <w:right w:val="single" w:sz="8" w:space="0" w:color="7BA0CD" w:themeColor="accent1" w:themeTint="BF"/>
-          <w:insideH w:val="nil"/>
-          <w:insideV w:val="nil"/>
-        </w:tcBorders>
-        <w:shd w:val="clear" w:color="auto" w:fill="4F81BD" w:themeFill="accent1"/>
-      </w:tcPr>
-    </w:tblStylePr>
-    <w:tblStylePr w:type="lastRow">
-      <w:pPr>
-        <w:spacing w:before="0" w:after="0" w:line="240" w:lineRule="auto"/>
-      </w:pPr>
-      <w:rPr>
-        <w:b/>
-        <w:bCs/>
-      </w:rPr>
-      <w:tblPr/>
-      <w:tcPr>
-        <w:tcBorders>
-          <w:top w:val="double" w:sz="6" w:space="0" w:color="7BA0CD" w:themeColor="accent1" w:themeTint="BF"/>
-          <w:left w:val="single" w:sz="8" w:space="0" w:color="7BA0CD" w:themeColor="accent1" w:themeTint="BF"/>
-          <w:bottom w:val="single" w:sz="8" w:space="0" w:color="7BA0CD" w:themeColor="accent1" w:themeTint="BF"/>
-          <w:right w:val="single" w:sz="8" w:space="0" w:color="7BA0CD" w:themeColor="accent1" w:themeTint="BF"/>
-          <w:insideH w:val="nil"/>
-          <w:insideV w:val="nil"/>
-        </w:tcBorders>
-      </w:tcPr>
-    </w:tblStylePr>
-    <w:tblStylePr w:type="firstCol">
-      <w:rPr>
-        <w:b/>
-        <w:bCs/>
-      </w:rPr>
-    </w:tblStylePr>
-    <w:tblStylePr w:type="lastCol">
-      <w:rPr>
-        <w:b/>
-        <w:bCs/>
-      </w:rPr>
-    </w:tblStylePr>
-    <w:tblStylePr w:type="band1Vert">
-      <w:tblPr/>
-      <w:tcPr>
-        <w:shd w:val="clear" w:color="auto" w:fill="D3DFEE" w:themeFill="accent1" w:themeFillTint="3F"/>
-      </w:tcPr>
-    </w:tblStylePr>
-    <w:tblStylePr w:type="band1Horz">
-      <w:tblPr/>
-      <w:tcPr>
-        <w:tcBorders>
-          <w:insideH w:val="nil"/>
-          <w:insideV w:val="nil"/>
-        </w:tcBorders>
-        <w:shd w:val="clear" w:color="auto" w:fill="D3DFEE" w:themeFill="accent1" w:themeFillTint="3F"/>
-      </w:tcPr>
-    </w:tblStylePr>
-    <w:tblStylePr w:type="band2Horz">
-      <w:tblPr/>
-      <w:tcPr>
-        <w:tcBorders>
-          <w:insideH w:val="nil"/>
-          <w:insideV w:val="nil"/>
-        </w:tcBorders>
-      </w:tcPr>
-    </w:tblStylePr>
-  </w:style>
-  <w:style w:type="paragraph" w:styleId="Prrafodelista">
-    <w:name w:val="List Paragraph"/>
-    <w:basedOn w:val="Normal"/>
-    <w:uiPriority w:val="34"/>
-    <w:qFormat/>
-    <w:rsid w:val="0087172E"/>
-    <w:pPr>
-      <w:ind w:left="720"/>
-      <w:contextualSpacing/>
-    </w:pPr>
-  </w:style>
-  <w:style w:type="table" w:styleId="Tablaconcuadrcula">
-    <w:name w:val="Table Grid"/>
-    <w:basedOn w:val="Tablanormal"/>
-    <w:uiPriority w:val="59"/>
-    <w:rsid w:val="0087172E"/>
-    <w:pPr>
-      <w:spacing w:after="0" w:line="240" w:lineRule="auto"/>
-    </w:pPr>
-    <w:rPr>
-      <w:rFonts w:eastAsiaTheme="minorEastAsia"/>
-      <w:lang w:eastAsia="es-PE"/>
-    </w:rPr>
-    <w:tblPr>
-      <w:tblInd w:w="0" w:type="dxa"/>
-      <w:tblBorders>
-        <w:top w:val="single" w:sz="4" w:space="0" w:color="auto"/>
-        <w:left w:val="single" w:sz="4" w:space="0" w:color="auto"/>
-        <w:bottom w:val="single" w:sz="4" w:space="0" w:color="auto"/>
-        <w:right w:val="single" w:sz="4" w:space="0" w:color="auto"/>
-        <w:insideH w:val="single" w:sz="4" w:space="0" w:color="auto"/>
-        <w:insideV w:val="single" w:sz="4" w:space="0" w:color="auto"/>
-      </w:tblBorders>
-      <w:tblCellMar>
-        <w:top w:w="0" w:type="dxa"/>
-        <w:left w:w="108" w:type="dxa"/>
-        <w:bottom w:w="0" w:type="dxa"/>
-        <w:right w:w="108" w:type="dxa"/>
-      </w:tblCellMar>
-    </w:tblPr>
-  </w:style>
-  <w:style w:type="table" w:styleId="Listaclara">
-    <w:name w:val="Light List"/>
-    <w:basedOn w:val="Tablanormal"/>
-    <w:uiPriority w:val="61"/>
-    <w:rsid w:val="0087172E"/>
-    <w:pPr>
-      <w:spacing w:after="0" w:line="240" w:lineRule="auto"/>
-    </w:pPr>
-    <w:tblPr>
-      <w:tblStyleRowBandSize w:val="1"/>
-      <w:tblStyleColBandSize w:val="1"/>
-      <w:tblInd w:w="0" w:type="dxa"/>
-      <w:tblBorders>
-        <w:top w:val="single" w:sz="8" w:space="0" w:color="000000" w:themeColor="text1"/>
-        <w:left w:val="single" w:sz="8" w:space="0" w:color="000000" w:themeColor="text1"/>
-        <w:bottom w:val="single" w:sz="8" w:space="0" w:color="000000" w:themeColor="text1"/>
-        <w:right w:val="single" w:sz="8" w:space="0" w:color="000000" w:themeColor="text1"/>
-      </w:tblBorders>
-      <w:tblCellMar>
-        <w:top w:w="0" w:type="dxa"/>
-        <w:left w:w="108" w:type="dxa"/>
-        <w:bottom w:w="0" w:type="dxa"/>
-        <w:right w:w="108" w:type="dxa"/>
-      </w:tblCellMar>
-    </w:tblPr>
-    <w:tblStylePr w:type="firstRow">
-      <w:pPr>
-        <w:spacing w:before="0" w:after="0" w:line="240" w:lineRule="auto"/>
-      </w:pPr>
-      <w:rPr>
-        <w:b/>
-        <w:bCs/>
-        <w:color w:val="FFFFFF" w:themeColor="background1"/>
-      </w:rPr>
-      <w:tblPr/>
-      <w:tcPr>
-        <w:shd w:val="clear" w:color="auto" w:fill="000000" w:themeFill="text1"/>
-      </w:tcPr>
-    </w:tblStylePr>
-    <w:tblStylePr w:type="lastRow">
-      <w:pPr>
-        <w:spacing w:before="0" w:after="0" w:line="240" w:lineRule="auto"/>
-      </w:pPr>
-      <w:rPr>
-        <w:b/>
-        <w:bCs/>
-      </w:rPr>
-      <w:tblPr/>
-      <w:tcPr>
-        <w:tcBorders>
-          <w:top w:val="double" w:sz="6" w:space="0" w:color="000000" w:themeColor="text1"/>
-          <w:left w:val="single" w:sz="8" w:space="0" w:color="000000" w:themeColor="text1"/>
-          <w:bottom w:val="single" w:sz="8" w:space="0" w:color="000000" w:themeColor="text1"/>
-          <w:right w:val="single" w:sz="8" w:space="0" w:color="000000" w:themeColor="text1"/>
-        </w:tcBorders>
-      </w:tcPr>
-    </w:tblStylePr>
-    <w:tblStylePr w:type="firstCol">
-      <w:rPr>
-        <w:b/>
-        <w:bCs/>
-      </w:rPr>
-    </w:tblStylePr>
-    <w:tblStylePr w:type="lastCol">
-      <w:rPr>
-        <w:b/>
-        <w:bCs/>
-      </w:rPr>
-    </w:tblStylePr>
-    <w:tblStylePr w:type="band1Vert">
-      <w:tblPr/>
-      <w:tcPr>
-        <w:tcBorders>
-          <w:top w:val="single" w:sz="8" w:space="0" w:color="000000" w:themeColor="text1"/>
-          <w:left w:val="single" w:sz="8" w:space="0" w:color="000000" w:themeColor="text1"/>
-          <w:bottom w:val="single" w:sz="8" w:space="0" w:color="000000" w:themeColor="text1"/>
-          <w:right w:val="single" w:sz="8" w:space="0" w:color="000000" w:themeColor="text1"/>
-        </w:tcBorders>
-      </w:tcPr>
-    </w:tblStylePr>
-    <w:tblStylePr w:type="band1Horz">
-      <w:tblPr/>
-      <w:tcPr>
-        <w:tcBorders>
-          <w:top w:val="single" w:sz="8" w:space="0" w:color="000000" w:themeColor="text1"/>
-          <w:left w:val="single" w:sz="8" w:space="0" w:color="000000" w:themeColor="text1"/>
-          <w:bottom w:val="single" w:sz="8" w:space="0" w:color="000000" w:themeColor="text1"/>
-          <w:right w:val="single" w:sz="8" w:space="0" w:color="000000" w:themeColor="text1"/>
-        </w:tcBorders>
-      </w:tcPr>
-    </w:tblStylePr>
-  </w:style>
-  <w:style w:type="paragraph" w:styleId="Piedepgina">
-    <w:name w:val="footer"/>
-    <w:basedOn w:val="Normal"/>
-    <w:link w:val="PiedepginaCar"/>
-    <w:uiPriority w:val="99"/>
-    <w:unhideWhenUsed/>
-    <w:rsid w:val="0087172E"/>
-    <w:pPr>
-      <w:tabs>
-        <w:tab w:val="center" w:pos="4419"/>
-        <w:tab w:val="right" w:pos="8838"/>
-      </w:tabs>
-    </w:pPr>
-  </w:style>
-  <w:style w:type="character" w:customStyle="1" w:styleId="PiedepginaCar">
-    <w:name w:val="Pie de página Car"/>
-    <w:basedOn w:val="Fuentedeprrafopredeter"/>
-    <w:link w:val="Piedepgina"/>
-    <w:uiPriority w:val="99"/>
-    <w:rsid w:val="0087172E"/>
-    <w:rPr>
-      <w:rFonts w:ascii="Times New Roman" w:eastAsia="Times New Roman" w:hAnsi="Times New Roman" w:cs="Times New Roman"/>
-      <w:color w:val="000000"/>
-      <w:sz w:val="20"/>
-      <w:lang w:eastAsia="es-PE"/>
-    </w:rPr>
-  </w:style>
-  <w:style w:type="paragraph" w:styleId="Textodeglobo">
-    <w:name w:val="Balloon Text"/>
-    <w:basedOn w:val="Normal"/>
-    <w:link w:val="TextodegloboCar"/>
-    <w:uiPriority w:val="99"/>
-    <w:semiHidden/>
-    <w:unhideWhenUsed/>
-    <w:rsid w:val="0087172E"/>
-    <w:rPr>
-      <w:rFonts w:ascii="Tahoma" w:hAnsi="Tahoma" w:cs="Tahoma"/>
-      <w:sz w:val="16"/>
-      <w:szCs w:val="16"/>
-    </w:rPr>
-  </w:style>
-  <w:style w:type="character" w:customStyle="1" w:styleId="TextodegloboCar">
-    <w:name w:val="Texto de globo Car"/>
-    <w:basedOn w:val="Fuentedeprrafopredeter"/>
-    <w:link w:val="Textodeglobo"/>
-    <w:uiPriority w:val="99"/>
-    <w:semiHidden/>
-    <w:rsid w:val="0087172E"/>
-    <w:rPr>
-      <w:rFonts w:ascii="Tahoma" w:eastAsia="Times New Roman" w:hAnsi="Tahoma" w:cs="Tahoma"/>
-      <w:color w:val="000000"/>
-      <w:sz w:val="16"/>
-      <w:szCs w:val="16"/>
-      <w:lang w:eastAsia="es-PE"/>
-    </w:rPr>
-  </w:style>
-</w:styles>
-</file>
-
-<file path=word/stylesWithEffects.xml><?xml version="1.0" encoding="utf-8"?>
-<w:styles xmlns:wpc="http://schemas.microsoft.com/office/word/2010/wordprocessingCanvas" xmlns:mo="http://schemas.microsoft.com/office/mac/office/2008/main" xmlns:mc="http://schemas.openxmlformats.org/markup-compatibility/2006" xmlns:mv="urn:schemas-microsoft-com:mac:vml" xmlns:o="urn:schemas-microsoft-com:office:office" xmlns:r="http://schemas.openxmlformats.org/officeDocument/2006/relationships" xmlns:m="http://schemas.openxmlformats.org/officeDocument/2006/math" xmlns:v="urn:schemas-microsoft-com:vml" xmlns:wp14="http://schemas.microsoft.com/office/word/2010/wordprocessingDrawing" xmlns:wp="http://schemas.openxmlformats.org/drawingml/2006/wordprocessingDrawing" xmlns:w10="urn:schemas-microsoft-com:office:word" xmlns:w="http://schemas.openxmlformats.org/wordprocessingml/2006/main" xmlns:w14="http://schemas.microsoft.com/office/word/2010/wordml" xmlns:wpg="http://schemas.microsoft.com/office/word/2010/wordprocessingGroup" xmlns:wpi="http://schemas.microsoft.com/office/word/2010/wordprocessingInk" xmlns:wne="http://schemas.microsoft.com/office/word/2006/wordml" xmlns:wps="http://schemas.microsoft.com/office/word/2010/wordprocessingShape" mc:Ignorable="w14 wp14">
-  <w:docDefaults>
-    <w:rPrDefault>
-      <w:rPr>
-        <w:rFonts w:asciiTheme="minorHAnsi" w:eastAsiaTheme="minorHAnsi" w:hAnsiTheme="minorHAnsi" w:cstheme="minorBidi"/>
-        <w:sz w:val="22"/>
-        <w:szCs w:val="22"/>
-        <w:lang w:val="es-PE" w:eastAsia="en-US" w:bidi="ar-SA"/>
-      </w:rPr>
-    </w:rPrDefault>
-    <w:pPrDefault>
-      <w:pPr>
-        <w:spacing w:after="200" w:line="276" w:lineRule="auto"/>
-      </w:pPr>
-    </w:pPrDefault>
-  </w:docDefaults>
-  <w:latentStyles w:defLockedState="0" w:defUIPriority="99" w:defSemiHidden="1" w:defUnhideWhenUsed="1" w:defQFormat="0" w:count="276">
-    <w:lsdException w:name="Normal" w:semiHidden="0" w:uiPriority="0" w:unhideWhenUsed="0" w:qFormat="1"/>
-    <w:lsdException w:name="heading 1" w:semiHidden="0" w:uiPriority="9" w:unhideWhenUsed="0" w:qFormat="1"/>
-    <w:lsdException w:name="heading 2" w:uiPriority="9" w:qFormat="1"/>
-    <w:lsdException w:name="heading 3" w:uiPriority="9" w:qFormat="1"/>
-    <w:lsdException w:name="heading 4" w:uiPriority="9" w:qFormat="1"/>
-    <w:lsdException w:name="heading 5" w:uiPriority="9" w:qFormat="1"/>
-    <w:lsdException w:name="heading 6" w:uiPriority="9" w:qFormat="1"/>
-    <w:lsdException w:name="heading 7" w:uiPriority="9" w:qFormat="1"/>
-    <w:lsdException w:name="heading 8" w:uiPriority="9" w:qFormat="1"/>
-    <w:lsdException w:name="heading 9" w:uiPriority="9" w:qFormat="1"/>
-    <w:lsdException w:name="toc 1" w:uiPriority="39"/>
-    <w:lsdException w:name="toc 2" w:uiPriority="39"/>
-    <w:lsdException w:name="toc 3" w:uiPriority="39"/>
-    <w:lsdException w:name="toc 4" w:uiPriority="39"/>
-    <w:lsdException w:name="toc 5" w:uiPriority="39"/>
-    <w:lsdException w:name="toc 6" w:uiPriority="39"/>
-    <w:lsdException w:name="toc 7" w:uiPriority="39"/>
-    <w:lsdException w:name="toc 8" w:uiPriority="39"/>
-    <w:lsdException w:name="toc 9" w:uiPriority="39"/>
-    <w:lsdException w:name="caption" w:uiPriority="35" w:qFormat="1"/>
-    <w:lsdException w:name="Title" w:semiHidden="0" w:uiPriority="10" w:unhideWhenUsed="0" w:qFormat="1"/>
-    <w:lsdException w:name="Default Paragraph Font" w:uiPriority="1"/>
-    <w:lsdException w:name="Subtitle" w:semiHidden="0" w:uiPriority="11" w:unhideWhenUsed="0" w:qFormat="1"/>
-    <w:lsdException w:name="Strong" w:semiHidden="0" w:uiPriority="22" w:unhideWhenUsed="0" w:qFormat="1"/>
-    <w:lsdException w:name="Emphasis" w:semiHidden="0" w:uiPriority="20" w:unhideWhenUsed="0" w:qFormat="1"/>
-    <w:lsdException w:name="Table Grid" w:semiHidden="0" w:uiPriority="59" w:unhideWhenUsed="0"/>
-    <w:lsdException w:name="Placeholder Text" w:unhideWhenUsed="0"/>
-    <w:lsdException w:name="No Spacing" w:semiHidden="0" w:uiPriority="1" w:unhideWhenUsed="0" w:qFormat="1"/>
-    <w:lsdException w:name="Light Shading" w:semiHidden="0" w:uiPriority="60" w:unhideWhenUsed="0"/>
-    <w:lsdException w:name="Light List" w:semiHidden="0" w:uiPriority="61" w:unhideWhenUsed="0"/>
-    <w:lsdException w:name="Light Grid" w:semiHidden="0" w:uiPriority="62" w:unhideWhenUsed="0"/>
-    <w:lsdException w:name="Medium Shading 1" w:semiHidden="0" w:uiPriority="63" w:unhideWhenUsed="0"/>
-    <w:lsdException w:name="Medium Shading 2" w:semiHidden="0" w:uiPriority="64" w:unhideWhenUsed="0"/>
-    <w:lsdException w:name="Medium List 1" w:semiHidden="0" w:uiPriority="65" w:unhideWhenUsed="0"/>
-    <w:lsdException w:name="Medium List 2" w:semiHidden="0" w:uiPriority="66" w:unhideWhenUsed="0"/>
-    <w:lsdException w:name="Medium Grid 1" w:semiHidden="0" w:uiPriority="67" w:unhideWhenUsed="0"/>
-    <w:lsdException w:name="Medium Grid 2" w:semiHidden="0" w:uiPriority="68" w:unhideWhenUsed="0"/>
-    <w:lsdException w:name="Medium Grid 3" w:semiHidden="0" w:uiPriority="69" w:unhideWhenUsed="0"/>
-    <w:lsdException w:name="Dark List" w:semiHidden="0" w:uiPriority="70" w:unhideWhenUsed="0"/>
-    <w:lsdException w:name="Colorful Shading" w:semiHidden="0" w:uiPriority="71" w:unhideWhenUsed="0"/>
-    <w:lsdException w:name="Colorful List" w:semiHidden="0" w:uiPriority="72" w:unhideWhenUsed="0"/>
-    <w:lsdException w:name="Colorful Grid" w:semiHidden="0" w:uiPriority="73" w:unhideWhenUsed="0"/>
-    <w:lsdException w:name="Light Shading Accent 1" w:semiHidden="0" w:uiPriority="60" w:unhideWhenUsed="0"/>
-    <w:lsdException w:name="Light List Accent 1" w:semiHidden="0" w:uiPriority="61" w:unhideWhenUsed="0"/>
-    <w:lsdException w:name="Light Grid Accent 1" w:semiHidden="0" w:uiPriority="62" w:unhideWhenUsed="0"/>
-    <w:lsdException w:name="Medium Shading 1 Accent 1" w:semiHidden="0" w:uiPriority="63" w:unhideWhenUsed="0"/>
-    <w:lsdException w:name="Medium Shading 2 Accent 1" w:semiHidden="0" w:uiPriority="64" w:unhideWhenUsed="0"/>
-    <w:lsdException w:name="Medium List 1 Accent 1" w:semiHidden="0" w:uiPriority="65" w:unhideWhenUsed="0"/>
-    <w:lsdException w:name="Revision" w:unhideWhenUsed="0"/>
-    <w:lsdException w:name="List Paragraph" w:semiHidden="0" w:uiPriority="34" w:unhideWhenUsed="0" w:qFormat="1"/>
-    <w:lsdException w:name="Quote" w:semiHidden="0" w:uiPriority="29" w:unhideWhenUsed="0" w:qFormat="1"/>
-    <w:lsdException w:name="Intense Quote" w:semiHidden="0" w:uiPriority="30" w:unhideWhenUsed="0" w:qFormat="1"/>
-    <w:lsdException w:name="Medium List 2 Accent 1" w:semiHidden="0" w:uiPriority="66" w:unhideWhenUsed="0"/>
-    <w:lsdException w:name="Medium Grid 1 Accent 1" w:semiHidden="0" w:uiPriority="67" w:unhideWhenUsed="0"/>
-    <w:lsdException w:name="Medium Grid 2 Accent 1" w:semiHidden="0" w:uiPriority="68" w:unhideWhenUsed="0"/>
-    <w:lsdException w:name="Medium Grid 3 Accent 1" w:semiHidden="0" w:uiPriority="69" w:unhideWhenUsed="0"/>
-    <w:lsdException w:name="Dark List Accent 1" w:semiHidden="0" w:uiPriority="70" w:unhideWhenUsed="0"/>
-    <w:lsdException w:name="Colorful Shading Accent 1" w:semiHidden="0" w:uiPriority="71" w:unhideWhenUsed="0"/>
-    <w:lsdException w:name="Colorful List Accent 1" w:semiHidden="0" w:uiPriority="72" w:unhideWhenUsed="0"/>
-    <w:lsdException w:name="Colorful Grid Accent 1" w:semiHidden="0" w:uiPriority="73" w:unhideWhenUsed="0"/>
-    <w:lsdException w:name="Light Shading Accent 2" w:semiHidden="0" w:uiPriority="60" w:unhideWhenUsed="0"/>
-    <w:lsdException w:name="Light List Accent 2" w:semiHidden="0" w:uiPriority="61" w:unhideWhenUsed="0"/>
-    <w:lsdException w:name="Light Grid Accent 2" w:semiHidden="0" w:uiPriority="62" w:unhideWhenUsed="0"/>
-    <w:lsdException w:name="Medium Shading 1 Accent 2" w:semiHidden="0" w:uiPriority="63" w:unhideWhenUsed="0"/>
-    <w:lsdException w:name="Medium Shading 2 Accent 2" w:semiHidden="0" w:uiPriority="64" w:unhideWhenUsed="0"/>
-    <w:lsdException w:name="Medium List 1 Accent 2" w:semiHidden="0" w:uiPriority="65" w:unhideWhenUsed="0"/>
-    <w:lsdException w:name="Medium List 2 Accent 2" w:semiHidden="0" w:uiPriority="66" w:unhideWhenUsed="0"/>
-    <w:lsdException w:name="Medium Grid 1 Accent 2" w:semiHidden="0" w:uiPriority="67" w:unhideWhenUsed="0"/>
-    <w:lsdException w:name="Medium Grid 2 Accent 2" w:semiHidden="0" w:uiPriority="68" w:unhideWhenUsed="0"/>
-    <w:lsdException w:name="Medium Grid 3 Accent 2" w:semiHidden="0" w:uiPriority="69" w:unhideWhenUsed="0"/>
-    <w:lsdException w:name="Dark List Accent 2" w:semiHidden="0" w:uiPriority="70" w:unhideWhenUsed="0"/>
-    <w:lsdException w:name="Colorful Shading Accent 2" w:semiHidden="0" w:uiPriority="71" w:unhideWhenUsed="0"/>
-    <w:lsdException w:name="Colorful List Accent 2" w:semiHidden="0" w:uiPriority="72" w:unhideWhenUsed="0"/>
-    <w:lsdException w:name="Colorful Grid Accent 2" w:semiHidden="0" w:uiPriority="73" w:unhideWhenUsed="0"/>
-    <w:lsdException w:name="Light Shading Accent 3" w:semiHidden="0" w:uiPriority="60" w:unhideWhenUsed="0"/>
-    <w:lsdException w:name="Light List Accent 3" w:semiHidden="0" w:uiPriority="61" w:unhideWhenUsed="0"/>
-    <w:lsdException w:name="Light Grid Accent 3" w:semiHidden="0" w:uiPriority="62" w:unhideWhenUsed="0"/>
-    <w:lsdException w:name="Medium Shading 1 Accent 3" w:semiHidden="0" w:uiPriority="63" w:unhideWhenUsed="0"/>
-    <w:lsdException w:name="Medium Shading 2 Accent 3" w:semiHidden="0" w:uiPriority="64" w:unhideWhenUsed="0"/>
-    <w:lsdException w:name="Medium List 1 Accent 3" w:semiHidden="0" w:uiPriority="65" w:unhideWhenUsed="0"/>
-    <w:lsdException w:name="Medium List 2 Accent 3" w:semiHidden="0" w:uiPriority="66" w:unhideWhenUsed="0"/>
-    <w:lsdException w:name="Medium Grid 1 Accent 3" w:semiHidden="0" w:uiPriority="67" w:unhideWhenUsed="0"/>
-    <w:lsdException w:name="Medium Grid 2 Accent 3" w:semiHidden="0" w:uiPriority="68" w:unhideWhenUsed="0"/>
-    <w:lsdException w:name="Medium Grid 3 Accent 3" w:semiHidden="0" w:uiPriority="69" w:unhideWhenUsed="0"/>
-    <w:lsdException w:name="Dark List Accent 3" w:semiHidden="0" w:uiPriority="70" w:unhideWhenUsed="0"/>
-    <w:lsdException w:name="Colorful Shading Accent 3" w:semiHidden="0" w:uiPriority="71" w:unhideWhenUsed="0"/>
-    <w:lsdException w:name="Colorful List Accent 3" w:semiHidden="0" w:uiPriority="72" w:unhideWhenUsed="0"/>
-    <w:lsdException w:name="Colorful Grid Accent 3" w:semiHidden="0" w:uiPriority="73" w:unhideWhenUsed="0"/>
-    <w:lsdException w:name="Light Shading Accent 4" w:semiHidden="0" w:uiPriority="60" w:unhideWhenUsed="0"/>
-    <w:lsdException w:name="Light List Accent 4" w:semiHidden="0" w:uiPriority="61" w:unhideWhenUsed="0"/>
-    <w:lsdException w:name="Light Grid Accent 4" w:semiHidden="0" w:uiPriority="62" w:unhideWhenUsed="0"/>
-    <w:lsdException w:name="Medium Shading 1 Accent 4" w:semiHidden="0" w:uiPriority="63" w:unhideWhenUsed="0"/>
-    <w:lsdException w:name="Medium Shading 2 Accent 4" w:semiHidden="0" w:uiPriority="64" w:unhideWhenUsed="0"/>
-    <w:lsdException w:name="Medium List 1 Accent 4" w:semiHidden="0" w:uiPriority="65" w:unhideWhenUsed="0"/>
-    <w:lsdException w:name="Medium List 2 Accent 4" w:semiHidden="0" w:uiPriority="66" w:unhideWhenUsed="0"/>
-    <w:lsdException w:name="Medium Grid 1 Accent 4" w:semiHidden="0" w:uiPriority="67" w:unhideWhenUsed="0"/>
-    <w:lsdException w:name="Medium Grid 2 Accent 4" w:semiHidden="0" w:uiPriority="68" w:unhideWhenUsed="0"/>
-    <w:lsdException w:name="Medium Grid 3 Accent 4" w:semiHidden="0" w:uiPriority="69" w:unhideWhenUsed="0"/>
-    <w:lsdException w:name="Dark List Accent 4" w:semiHidden="0" w:uiPriority="70" w:unhideWhenUsed="0"/>
-    <w:lsdException w:name="Colorful Shading Accent 4" w:semiHidden="0" w:uiPriority="71" w:unhideWhenUsed="0"/>
-    <w:lsdException w:name="Colorful List Accent 4" w:semiHidden="0" w:uiPriority="72" w:unhideWhenUsed="0"/>
-    <w:lsdException w:name="Colorful Grid Accent 4" w:semiHidden="0" w:uiPriority="73" w:unhideWhenUsed="0"/>
-    <w:lsdException w:name="Light Shading Accent 5" w:semiHidden="0" w:uiPriority="60" w:unhideWhenUsed="0"/>
-    <w:lsdException w:name="Light List Accent 5" w:semiHidden="0" w:uiPriority="61" w:unhideWhenUsed="0"/>
-    <w:lsdException w:name="Light Grid Accent 5" w:semiHidden="0" w:uiPriority="62" w:unhideWhenUsed="0"/>
-    <w:lsdException w:name="Medium Shading 1 Accent 5" w:semiHidden="0" w:uiPriority="63" w:unhideWhenUsed="0"/>
-    <w:lsdException w:name="Medium Shading 2 Accent 5" w:semiHidden="0" w:uiPriority="64" w:unhideWhenUsed="0"/>
-    <w:lsdException w:name="Medium List 1 Accent 5" w:semiHidden="0" w:uiPriority="65" w:unhideWhenUsed="0"/>
-    <w:lsdException w:name="Medium List 2 Accent 5" w:semiHidden="0" w:uiPriority="66" w:unhideWhenUsed="0"/>
-    <w:lsdException w:name="Medium Grid 1 Accent 5" w:semiHidden="0" w:uiPriority="67" w:unhideWhenUsed="0"/>
-    <w:lsdException w:name="Medium Grid 2 Accent 5" w:semiHidden="0" w:uiPriority="68" w:unhideWhenUsed="0"/>
-    <w:lsdException w:name="Medium Grid 3 Accent 5" w:semiHidden="0" w:uiPriority="69" w:unhideWhenUsed="0"/>
-    <w:lsdException w:name="Dark List Accent 5" w:semiHidden="0" w:uiPriority="70" w:unhideWhenUsed="0"/>
-    <w:lsdException w:name="Colorful Shading Accent 5" w:semiHidden="0" w:uiPriority="71" w:unhideWhenUsed="0"/>
-    <w:lsdException w:name="Colorful List Accent 5" w:semiHidden="0" w:uiPriority="72" w:unhideWhenUsed="0"/>
-    <w:lsdException w:name="Colorful Grid Accent 5" w:semiHidden="0" w:uiPriority="73" w:unhideWhenUsed="0"/>
-    <w:lsdException w:name="Light Shading Accent 6" w:semiHidden="0" w:uiPriority="60" w:unhideWhenUsed="0"/>
-    <w:lsdException w:name="Light List Accent 6" w:semiHidden="0" w:uiPriority="61" w:unhideWhenUsed="0"/>
-    <w:lsdException w:name="Light Grid Accent 6" w:semiHidden="0" w:uiPriority="62" w:unhideWhenUsed="0"/>
-    <w:lsdException w:name="Medium Shading 1 Accent 6" w:semiHidden="0" w:uiPriority="63" w:unhideWhenUsed="0"/>
-    <w:lsdException w:name="Medium Shading 2 Accent 6" w:semiHidden="0" w:uiPriority="64" w:unhideWhenUsed="0"/>
-    <w:lsdException w:name="Medium List 1 Accent 6" w:semiHidden="0" w:uiPriority="65" w:unhideWhenUsed="0"/>
-    <w:lsdException w:name="Medium List 2 Accent 6" w:semiHidden="0" w:uiPriority="66" w:unhideWhenUsed="0"/>
-    <w:lsdException w:name="Medium Grid 1 Accent 6" w:semiHidden="0" w:uiPriority="67" w:unhideWhenUsed="0"/>
-    <w:lsdException w:name="Medium Grid 2 Accent 6" w:semiHidden="0" w:uiPriority="68" w:unhideWhenUsed="0"/>
-    <w:lsdException w:name="Medium Grid 3 Accent 6" w:semiHidden="0" w:uiPriority="69" w:unhideWhenUsed="0"/>
-    <w:lsdException w:name="Dark List Accent 6" w:semiHidden="0" w:uiPriority="70" w:unhideWhenUsed="0"/>
-    <w:lsdException w:name="Colorful Shading Accent 6" w:semiHidden="0" w:uiPriority="71" w:unhideWhenUsed="0"/>
-    <w:lsdException w:name="Colorful List Accent 6" w:semiHidden="0" w:uiPriority="72" w:unhideWhenUsed="0"/>
-    <w:lsdException w:name="Colorful Grid Accent 6" w:semiHidden="0" w:uiPriority="73" w:unhideWhenUsed="0"/>
-    <w:lsdException w:name="Subtle Emphasis" w:semiHidden="0" w:uiPriority="19" w:unhideWhenUsed="0" w:qFormat="1"/>
-    <w:lsdException w:name="Intense Emphasis" w:semiHidden="0" w:uiPriority="21" w:unhideWhenUsed="0" w:qFormat="1"/>
-    <w:lsdException w:name="Subtle Reference" w:semiHidden="0" w:uiPriority="31" w:unhideWhenUsed="0" w:qFormat="1"/>
-    <w:lsdException w:name="Intense Reference" w:semiHidden="0" w:uiPriority="32" w:unhideWhenUsed="0" w:qFormat="1"/>
-    <w:lsdException w:name="Book Title" w:semiHidden="0" w:uiPriority="33" w:unhideWhenUsed="0" w:qFormat="1"/>
-    <w:lsdException w:name="Bibliography" w:uiPriority="37"/>
-    <w:lsdException w:name="TOC Heading" w:uiPriority="39" w:qFormat="1"/>
-  </w:latentStyles>
-  <w:style w:type="paragraph" w:default="1" w:styleId="Normal">
-    <w:name w:val="Normal"/>
-    <w:rsid w:val="0087172E"/>
-    <w:pPr>
-      <w:widowControl w:val="0"/>
-      <w:spacing w:after="0" w:line="240" w:lineRule="auto"/>
-    </w:pPr>
-    <w:rPr>
-      <w:rFonts w:ascii="Times New Roman" w:eastAsia="Times New Roman" w:hAnsi="Times New Roman" w:cs="Times New Roman"/>
-      <w:color w:val="000000"/>
-      <w:sz w:val="20"/>
-      <w:lang w:eastAsia="es-PE"/>
-    </w:rPr>
-  </w:style>
-  <w:style w:type="character" w:default="1" w:styleId="Fuentedeprrafopredeter">
-    <w:name w:val="Default Paragraph Font"/>
-    <w:uiPriority w:val="1"/>
-    <w:semiHidden/>
-    <w:unhideWhenUsed/>
-  </w:style>
-  <w:style w:type="table" w:default="1" w:styleId="Tablanormal">
-    <w:name w:val="Normal Table"/>
-    <w:uiPriority w:val="99"/>
-    <w:semiHidden/>
-    <w:unhideWhenUsed/>
-    <w:tblPr>
-      <w:tblInd w:w="0" w:type="dxa"/>
-      <w:tblCellMar>
-        <w:top w:w="0" w:type="dxa"/>
-        <w:left w:w="108" w:type="dxa"/>
-        <w:bottom w:w="0" w:type="dxa"/>
-        <w:right w:w="108" w:type="dxa"/>
-      </w:tblCellMar>
-    </w:tblPr>
-  </w:style>
-  <w:style w:type="numbering" w:default="1" w:styleId="Sinlista">
-    <w:name w:val="No List"/>
-    <w:uiPriority w:val="99"/>
-    <w:semiHidden/>
-    <w:unhideWhenUsed/>
-  </w:style>
-  <w:style w:type="table" w:styleId="Sombreadomediano1-nfasis1">
+  <w:style w:type="table" w:styleId="Sombreadomedio1-nfasis1">
     <w:name w:val="Medium Shading 1 Accent 1"/>
     <w:basedOn w:val="Tablanormal"/>
     <w:uiPriority w:val="63"/>

</xml_diff>

<commit_message>
Correcion de Niveles de Urgencia e Impacto
</commit_message>
<xml_diff>
--- a/Gestión de Configuración/GXO - PGCC.docx
+++ b/Gestión de Configuración/GXO - PGCC.docx
@@ -1,6 +1,6 @@
 
 <file path=word/document.xml><?xml version="1.0" encoding="utf-8"?>
-<w:document xmlns:wpc="http://schemas.microsoft.com/office/word/2010/wordprocessingCanvas" xmlns:mc="http://schemas.openxmlformats.org/markup-compatibility/2006" xmlns:o="urn:schemas-microsoft-com:office:office" xmlns:r="http://schemas.openxmlformats.org/officeDocument/2006/relationships" xmlns:m="http://schemas.openxmlformats.org/officeDocument/2006/math" xmlns:v="urn:schemas-microsoft-com:vml" xmlns:wp14="http://schemas.microsoft.com/office/word/2010/wordprocessingDrawing" xmlns:wp="http://schemas.openxmlformats.org/drawingml/2006/wordprocessingDrawing" xmlns:w10="urn:schemas-microsoft-com:office:word" xmlns:w="http://schemas.openxmlformats.org/wordprocessingml/2006/main" xmlns:w14="http://schemas.microsoft.com/office/word/2010/wordml" xmlns:w15="http://schemas.microsoft.com/office/word/2012/wordml" xmlns:wpg="http://schemas.microsoft.com/office/word/2010/wordprocessingGroup" xmlns:wpi="http://schemas.microsoft.com/office/word/2010/wordprocessingInk" xmlns:wne="http://schemas.microsoft.com/office/word/2006/wordml" xmlns:wps="http://schemas.microsoft.com/office/word/2010/wordprocessingShape" mc:Ignorable="w14 w15 wp14">
+<w:document xmlns:wpc="http://schemas.microsoft.com/office/word/2010/wordprocessingCanvas" xmlns:mc="http://schemas.openxmlformats.org/markup-compatibility/2006" xmlns:o="urn:schemas-microsoft-com:office:office" xmlns:r="http://schemas.openxmlformats.org/officeDocument/2006/relationships" xmlns:m="http://schemas.openxmlformats.org/officeDocument/2006/math" xmlns:v="urn:schemas-microsoft-com:vml" xmlns:wp14="http://schemas.microsoft.com/office/word/2010/wordprocessingDrawing" xmlns:wp="http://schemas.openxmlformats.org/drawingml/2006/wordprocessingDrawing" xmlns:w10="urn:schemas-microsoft-com:office:word" xmlns:w="http://schemas.openxmlformats.org/wordprocessingml/2006/main" xmlns:w14="http://schemas.microsoft.com/office/word/2010/wordml" xmlns:wpg="http://schemas.microsoft.com/office/word/2010/wordprocessingGroup" xmlns:wpi="http://schemas.microsoft.com/office/word/2010/wordprocessingInk" xmlns:wne="http://schemas.microsoft.com/office/word/2006/wordml" xmlns:wps="http://schemas.microsoft.com/office/word/2010/wordprocessingShape" mc:Ignorable="w14 wp14">
   <w:body>
     <w:p>
       <w:pPr>
@@ -26,6 +26,8 @@
           <w:rFonts w:asciiTheme="minorHAnsi" w:hAnsiTheme="minorHAnsi"/>
         </w:rPr>
       </w:pPr>
+      <w:bookmarkStart w:id="0" w:name="_GoBack"/>
+      <w:bookmarkEnd w:id="0"/>
     </w:p>
     <w:p>
       <w:pPr>
@@ -1543,8 +1545,8 @@
           <w:sz w:val="28"/>
         </w:rPr>
       </w:pPr>
-      <w:bookmarkStart w:id="0" w:name="h.gjdgxs" w:colFirst="0" w:colLast="0"/>
-      <w:bookmarkEnd w:id="0"/>
+      <w:bookmarkStart w:id="1" w:name="h.gjdgxs" w:colFirst="0" w:colLast="0"/>
+      <w:bookmarkEnd w:id="1"/>
       <w:r>
         <w:rPr>
           <w:rFonts w:asciiTheme="minorHAnsi" w:eastAsia="Verdana" w:hAnsiTheme="minorHAnsi"/>
@@ -2548,8 +2550,8 @@
           <w:szCs w:val="24"/>
         </w:rPr>
       </w:pPr>
-      <w:bookmarkStart w:id="1" w:name="h.1fob9te" w:colFirst="0" w:colLast="0"/>
-      <w:bookmarkEnd w:id="1"/>
+      <w:bookmarkStart w:id="2" w:name="h.1fob9te" w:colFirst="0" w:colLast="0"/>
+      <w:bookmarkEnd w:id="2"/>
       <w:r>
         <w:rPr>
           <w:rFonts w:asciiTheme="minorHAnsi" w:eastAsia="Verdana" w:hAnsiTheme="minorHAnsi"/>
@@ -3227,8 +3229,8 @@
           <w:szCs w:val="24"/>
         </w:rPr>
       </w:pPr>
-      <w:bookmarkStart w:id="2" w:name="h.tyjcwt" w:colFirst="0" w:colLast="0"/>
-      <w:bookmarkEnd w:id="2"/>
+      <w:bookmarkStart w:id="3" w:name="h.tyjcwt" w:colFirst="0" w:colLast="0"/>
+      <w:bookmarkEnd w:id="3"/>
       <w:r>
         <w:rPr>
           <w:rFonts w:asciiTheme="minorHAnsi" w:eastAsia="Verdana" w:hAnsiTheme="minorHAnsi"/>
@@ -4721,6 +4723,18 @@
     </w:p>
     <w:p>
       <w:pPr>
+        <w:tabs>
+          <w:tab w:val="left" w:pos="-4820"/>
+        </w:tabs>
+        <w:rPr>
+          <w:rFonts w:asciiTheme="minorHAnsi" w:eastAsia="Verdana" w:hAnsiTheme="minorHAnsi"/>
+          <w:sz w:val="22"/>
+          <w:szCs w:val="24"/>
+        </w:rPr>
+      </w:pPr>
+    </w:p>
+    <w:p>
+      <w:pPr>
         <w:numPr>
           <w:ilvl w:val="0"/>
           <w:numId w:val="3"/>
@@ -4743,6 +4757,7 @@
           <w:szCs w:val="24"/>
           <w:u w:val="single"/>
         </w:rPr>
+        <w:lastRenderedPageBreak/>
         <w:t>Estándares de la empresa</w:t>
       </w:r>
     </w:p>
@@ -4756,15 +4771,14 @@
           <w:szCs w:val="24"/>
         </w:rPr>
       </w:pPr>
-      <w:bookmarkStart w:id="3" w:name="h.4d34og8" w:colFirst="0" w:colLast="0"/>
-      <w:bookmarkEnd w:id="3"/>
-      <w:r>
-        <w:rPr>
-          <w:rFonts w:asciiTheme="minorHAnsi" w:eastAsia="Verdana" w:hAnsiTheme="minorHAnsi"/>
-          <w:sz w:val="22"/>
-          <w:szCs w:val="24"/>
-        </w:rPr>
-        <w:lastRenderedPageBreak/>
+      <w:bookmarkStart w:id="4" w:name="h.4d34og8" w:colFirst="0" w:colLast="0"/>
+      <w:bookmarkEnd w:id="4"/>
+      <w:r>
+        <w:rPr>
+          <w:rFonts w:asciiTheme="minorHAnsi" w:eastAsia="Verdana" w:hAnsiTheme="minorHAnsi"/>
+          <w:sz w:val="22"/>
+          <w:szCs w:val="24"/>
+        </w:rPr>
         <w:t>Para poder priorizar los cambios que solicitan los clientes, la empresa ha tenido en cuenta lo siguiente:</w:t>
       </w:r>
     </w:p>
@@ -4834,10 +4848,35 @@
       <w:r>
         <w:rPr>
           <w:rFonts w:asciiTheme="minorHAnsi" w:eastAsia="Verdana" w:hAnsiTheme="minorHAnsi"/>
-          <w:sz w:val="22"/>
-          <w:szCs w:val="24"/>
-        </w:rPr>
-        <w:t>Bajo: No es tan necesario el cambio, quizás ni se espera que se realice.</w:t>
+          <w:b/>
+          <w:sz w:val="22"/>
+          <w:szCs w:val="24"/>
+        </w:rPr>
+        <w:t>Bajo:</w:t>
+      </w:r>
+      <w:r>
+        <w:rPr>
+          <w:rFonts w:asciiTheme="minorHAnsi" w:eastAsia="Verdana" w:hAnsiTheme="minorHAnsi"/>
+          <w:sz w:val="22"/>
+          <w:szCs w:val="24"/>
+        </w:rPr>
+        <w:t xml:space="preserve"> </w:t>
+      </w:r>
+      <w:r>
+        <w:rPr>
+          <w:rFonts w:asciiTheme="minorHAnsi" w:eastAsia="Verdana" w:hAnsiTheme="minorHAnsi"/>
+          <w:sz w:val="22"/>
+          <w:szCs w:val="24"/>
+        </w:rPr>
+        <w:t xml:space="preserve">el cambio involucra a la interface gráfica del sistema o a defectos que no permitan el uso de las pantallas del sistema. </w:t>
+      </w:r>
+      <w:r>
+        <w:rPr>
+          <w:rFonts w:asciiTheme="minorHAnsi" w:eastAsia="Verdana" w:hAnsiTheme="minorHAnsi"/>
+          <w:sz w:val="22"/>
+          <w:szCs w:val="24"/>
+        </w:rPr>
+        <w:t>(Usabilidad)</w:t>
       </w:r>
     </w:p>
     <w:p>
@@ -4857,10 +4896,35 @@
       <w:r>
         <w:rPr>
           <w:rFonts w:asciiTheme="minorHAnsi" w:eastAsia="Verdana" w:hAnsiTheme="minorHAnsi"/>
-          <w:sz w:val="22"/>
-          <w:szCs w:val="24"/>
-        </w:rPr>
-        <w:t>Medio: El cliente quiere que el cambio se lleve, quizás no de manera inmediata, pero que en algún momento se tenga en cuenta.</w:t>
+          <w:b/>
+          <w:sz w:val="22"/>
+          <w:szCs w:val="24"/>
+        </w:rPr>
+        <w:t>Medio</w:t>
+      </w:r>
+      <w:r>
+        <w:rPr>
+          <w:rFonts w:asciiTheme="minorHAnsi" w:eastAsia="Verdana" w:hAnsiTheme="minorHAnsi"/>
+          <w:sz w:val="22"/>
+          <w:szCs w:val="24"/>
+        </w:rPr>
+        <w:t xml:space="preserve">: </w:t>
+      </w:r>
+      <w:r>
+        <w:rPr>
+          <w:rFonts w:asciiTheme="minorHAnsi" w:eastAsia="Verdana" w:hAnsiTheme="minorHAnsi"/>
+          <w:sz w:val="22"/>
+          <w:szCs w:val="24"/>
+        </w:rPr>
+        <w:t xml:space="preserve">el cambio involucra </w:t>
+      </w:r>
+      <w:r>
+        <w:rPr>
+          <w:rFonts w:asciiTheme="minorHAnsi" w:eastAsia="Verdana" w:hAnsiTheme="minorHAnsi"/>
+          <w:sz w:val="22"/>
+          <w:szCs w:val="24"/>
+        </w:rPr>
+        <w:t>el tiempo de respuesta del sistema, así como, la aptitud de las funciones presentes en el sistema para las tareas requeridas. (Funcionalidad – Adecuación, Eficiencia)</w:t>
       </w:r>
     </w:p>
     <w:p>
@@ -4880,10 +4944,59 @@
       <w:r>
         <w:rPr>
           <w:rFonts w:asciiTheme="minorHAnsi" w:eastAsia="Verdana" w:hAnsiTheme="minorHAnsi"/>
-          <w:sz w:val="22"/>
-          <w:szCs w:val="24"/>
-        </w:rPr>
-        <w:t>Alto: El cliente necesita que el cambio se lleve a cabo en el momento más próximo, sin eso no podrá usar el sistema.</w:t>
+          <w:b/>
+          <w:sz w:val="22"/>
+          <w:szCs w:val="24"/>
+        </w:rPr>
+        <w:t>Alto:</w:t>
+      </w:r>
+      <w:r>
+        <w:rPr>
+          <w:rFonts w:asciiTheme="minorHAnsi" w:eastAsia="Verdana" w:hAnsiTheme="minorHAnsi"/>
+          <w:sz w:val="22"/>
+          <w:szCs w:val="24"/>
+        </w:rPr>
+        <w:t xml:space="preserve"> El </w:t>
+      </w:r>
+      <w:r>
+        <w:rPr>
+          <w:rFonts w:asciiTheme="minorHAnsi" w:eastAsia="Verdana" w:hAnsiTheme="minorHAnsi"/>
+          <w:sz w:val="22"/>
+          <w:szCs w:val="24"/>
+        </w:rPr>
+        <w:t xml:space="preserve">cambio involucra </w:t>
+      </w:r>
+      <w:r>
+        <w:rPr>
+          <w:rFonts w:asciiTheme="minorHAnsi" w:eastAsia="Verdana" w:hAnsiTheme="minorHAnsi"/>
+          <w:sz w:val="22"/>
+          <w:szCs w:val="24"/>
+        </w:rPr>
+        <w:t>la disposición de resultados o efectos correctos</w:t>
+      </w:r>
+      <w:r>
+        <w:rPr>
+          <w:rFonts w:asciiTheme="minorHAnsi" w:eastAsia="Verdana" w:hAnsiTheme="minorHAnsi"/>
+          <w:sz w:val="22"/>
+          <w:szCs w:val="24"/>
+        </w:rPr>
+        <w:t xml:space="preserve"> en los diferentes módulos</w:t>
+      </w:r>
+      <w:r>
+        <w:rPr>
+          <w:rFonts w:asciiTheme="minorHAnsi" w:eastAsia="Verdana" w:hAnsiTheme="minorHAnsi"/>
+          <w:sz w:val="22"/>
+          <w:szCs w:val="24"/>
+        </w:rPr>
+        <w:t>.</w:t>
+      </w:r>
+      <w:r>
+        <w:rPr>
+          <w:rFonts w:asciiTheme="minorHAnsi" w:eastAsia="Verdana" w:hAnsiTheme="minorHAnsi"/>
+          <w:sz w:val="22"/>
+          <w:szCs w:val="24"/>
+        </w:rPr>
+        <w:t xml:space="preserve"> (Funcionalidad – Exactitud)</w:t>
       </w:r>
     </w:p>
     <w:p>
@@ -4903,10 +5016,81 @@
       <w:r>
         <w:rPr>
           <w:rFonts w:asciiTheme="minorHAnsi" w:eastAsia="Verdana" w:hAnsiTheme="minorHAnsi"/>
-          <w:sz w:val="22"/>
-          <w:szCs w:val="24"/>
-        </w:rPr>
-        <w:t>Urgente: El cliente y el Project manager consideran que el cambio debe llevarse ya mismo, y que no debe ser desconsiderado por ningún motivo.</w:t>
+          <w:b/>
+          <w:sz w:val="22"/>
+          <w:szCs w:val="24"/>
+        </w:rPr>
+        <w:t>Urgente:</w:t>
+      </w:r>
+      <w:r>
+        <w:rPr>
+          <w:rFonts w:asciiTheme="minorHAnsi" w:eastAsia="Verdana" w:hAnsiTheme="minorHAnsi"/>
+          <w:sz w:val="22"/>
+          <w:szCs w:val="24"/>
+        </w:rPr>
+        <w:t xml:space="preserve"> El </w:t>
+      </w:r>
+      <w:r>
+        <w:rPr>
+          <w:rFonts w:asciiTheme="minorHAnsi" w:eastAsia="Verdana" w:hAnsiTheme="minorHAnsi"/>
+          <w:sz w:val="22"/>
+          <w:szCs w:val="24"/>
+        </w:rPr>
+        <w:t xml:space="preserve">cambio involucra </w:t>
+      </w:r>
+      <w:r>
+        <w:rPr>
+          <w:rFonts w:asciiTheme="minorHAnsi" w:eastAsia="Verdana" w:hAnsiTheme="minorHAnsi"/>
+          <w:sz w:val="22"/>
+          <w:szCs w:val="24"/>
+        </w:rPr>
+        <w:t xml:space="preserve">la </w:t>
+      </w:r>
+      <w:proofErr w:type="spellStart"/>
+      <w:r>
+        <w:rPr>
+          <w:rFonts w:asciiTheme="minorHAnsi" w:eastAsia="Verdana" w:hAnsiTheme="minorHAnsi"/>
+          <w:sz w:val="22"/>
+          <w:szCs w:val="24"/>
+        </w:rPr>
+        <w:t>recuperabilidad</w:t>
+      </w:r>
+      <w:proofErr w:type="spellEnd"/>
+      <w:r>
+        <w:rPr>
+          <w:rFonts w:asciiTheme="minorHAnsi" w:eastAsia="Verdana" w:hAnsiTheme="minorHAnsi"/>
+          <w:sz w:val="22"/>
+          <w:szCs w:val="24"/>
+        </w:rPr>
+        <w:t xml:space="preserve"> del sistema y la tolerancia a fallos.</w:t>
+      </w:r>
+    </w:p>
+    <w:p>
+      <w:pPr>
+        <w:pStyle w:val="Prrafodelista"/>
+        <w:ind w:left="1440"/>
+        <w:jc w:val="both"/>
+        <w:rPr>
+          <w:rFonts w:asciiTheme="minorHAnsi" w:eastAsia="Verdana" w:hAnsiTheme="minorHAnsi"/>
+          <w:sz w:val="22"/>
+          <w:szCs w:val="24"/>
+        </w:rPr>
+      </w:pPr>
+      <w:r>
+        <w:rPr>
+          <w:rFonts w:asciiTheme="minorHAnsi" w:eastAsia="Verdana" w:hAnsiTheme="minorHAnsi"/>
+          <w:sz w:val="22"/>
+          <w:szCs w:val="24"/>
+        </w:rPr>
+        <w:t>(</w:t>
+      </w:r>
+      <w:r>
+        <w:rPr>
+          <w:rFonts w:asciiTheme="minorHAnsi" w:eastAsia="Verdana" w:hAnsiTheme="minorHAnsi"/>
+          <w:sz w:val="22"/>
+          <w:szCs w:val="24"/>
+        </w:rPr>
+        <w:t>Fiabilidad)</w:t>
       </w:r>
     </w:p>
     <w:p>
@@ -4966,10 +5150,35 @@
       <w:r>
         <w:rPr>
           <w:rFonts w:asciiTheme="minorHAnsi" w:eastAsia="Verdana" w:hAnsiTheme="minorHAnsi"/>
-          <w:sz w:val="22"/>
-          <w:szCs w:val="24"/>
-        </w:rPr>
-        <w:t>Bajo: Realizar el cambio no afecta mucho o en nada al proyecto.</w:t>
+          <w:b/>
+          <w:sz w:val="22"/>
+          <w:szCs w:val="24"/>
+        </w:rPr>
+        <w:t>Bajo:</w:t>
+      </w:r>
+      <w:r>
+        <w:rPr>
+          <w:rFonts w:asciiTheme="minorHAnsi" w:eastAsia="Verdana" w:hAnsiTheme="minorHAnsi"/>
+          <w:sz w:val="22"/>
+          <w:szCs w:val="24"/>
+        </w:rPr>
+        <w:t xml:space="preserve"> </w:t>
+      </w:r>
+      <w:r>
+        <w:rPr>
+          <w:rFonts w:asciiTheme="minorHAnsi" w:eastAsia="Verdana" w:hAnsiTheme="minorHAnsi"/>
+          <w:sz w:val="22"/>
+          <w:szCs w:val="24"/>
+        </w:rPr>
+        <w:t>el cambio a</w:t>
+      </w:r>
+      <w:r>
+        <w:rPr>
+          <w:rFonts w:asciiTheme="minorHAnsi" w:eastAsia="Verdana" w:hAnsiTheme="minorHAnsi"/>
+          <w:sz w:val="22"/>
+          <w:szCs w:val="24"/>
+        </w:rPr>
+        <w:t>fecta a módulos independientes del sistema.</w:t>
       </w:r>
     </w:p>
     <w:p>
@@ -4989,10 +5198,43 @@
       <w:r>
         <w:rPr>
           <w:rFonts w:asciiTheme="minorHAnsi" w:eastAsia="Verdana" w:hAnsiTheme="minorHAnsi"/>
-          <w:sz w:val="22"/>
-          <w:szCs w:val="24"/>
-        </w:rPr>
-        <w:t>Medio: Realizar el cambio quizás afecta a algunas parte del proyecto, pero pueden ser localizadas y tratadas.</w:t>
+          <w:b/>
+          <w:sz w:val="22"/>
+          <w:szCs w:val="24"/>
+        </w:rPr>
+        <w:t>Medio:</w:t>
+      </w:r>
+      <w:r>
+        <w:rPr>
+          <w:rFonts w:asciiTheme="minorHAnsi" w:eastAsia="Verdana" w:hAnsiTheme="minorHAnsi"/>
+          <w:sz w:val="22"/>
+          <w:szCs w:val="24"/>
+        </w:rPr>
+        <w:t xml:space="preserve"> </w:t>
+      </w:r>
+      <w:r>
+        <w:rPr>
+          <w:rFonts w:asciiTheme="minorHAnsi" w:eastAsia="Verdana" w:hAnsiTheme="minorHAnsi"/>
+          <w:sz w:val="22"/>
+          <w:szCs w:val="24"/>
+        </w:rPr>
+        <w:t xml:space="preserve">el cambio </w:t>
+      </w:r>
+      <w:r>
+        <w:rPr>
+          <w:rFonts w:asciiTheme="minorHAnsi" w:eastAsia="Verdana" w:hAnsiTheme="minorHAnsi"/>
+          <w:sz w:val="22"/>
+          <w:szCs w:val="24"/>
+        </w:rPr>
+        <w:t>a</w:t>
+      </w:r>
+      <w:r>
+        <w:rPr>
+          <w:rFonts w:asciiTheme="minorHAnsi" w:eastAsia="Verdana" w:hAnsiTheme="minorHAnsi"/>
+          <w:sz w:val="22"/>
+          <w:szCs w:val="24"/>
+        </w:rPr>
+        <w:t xml:space="preserve">fecta a varios módulos del sistema que dependen de módulos del mismo sistema. </w:t>
       </w:r>
     </w:p>
     <w:p>
@@ -5012,10 +5254,59 @@
       <w:r>
         <w:rPr>
           <w:rFonts w:asciiTheme="minorHAnsi" w:eastAsia="Verdana" w:hAnsiTheme="minorHAnsi"/>
-          <w:sz w:val="22"/>
-          <w:szCs w:val="24"/>
-        </w:rPr>
-        <w:t>Alto: Realizar el cambio podría afectar al proyecto en gran medida, quizás se deba revisar todo el proyecto para poder saber que partes fueron afectadas y probar que no tienen algún problema.</w:t>
+          <w:b/>
+          <w:sz w:val="22"/>
+          <w:szCs w:val="24"/>
+        </w:rPr>
+        <w:t>Alto:</w:t>
+      </w:r>
+      <w:r>
+        <w:rPr>
+          <w:rFonts w:asciiTheme="minorHAnsi" w:eastAsia="Verdana" w:hAnsiTheme="minorHAnsi"/>
+          <w:sz w:val="22"/>
+          <w:szCs w:val="24"/>
+        </w:rPr>
+        <w:t xml:space="preserve"> </w:t>
+      </w:r>
+      <w:r>
+        <w:rPr>
+          <w:rFonts w:asciiTheme="minorHAnsi" w:eastAsia="Verdana" w:hAnsiTheme="minorHAnsi"/>
+          <w:sz w:val="22"/>
+          <w:szCs w:val="24"/>
+        </w:rPr>
+        <w:t xml:space="preserve">el cambio </w:t>
+      </w:r>
+      <w:r>
+        <w:rPr>
+          <w:rFonts w:asciiTheme="minorHAnsi" w:eastAsia="Verdana" w:hAnsiTheme="minorHAnsi"/>
+          <w:sz w:val="22"/>
+          <w:szCs w:val="24"/>
+        </w:rPr>
+        <w:t>a</w:t>
+      </w:r>
+      <w:r>
+        <w:rPr>
+          <w:rFonts w:asciiTheme="minorHAnsi" w:eastAsia="Verdana" w:hAnsiTheme="minorHAnsi"/>
+          <w:sz w:val="22"/>
+          <w:szCs w:val="24"/>
+        </w:rPr>
+        <w:t xml:space="preserve">fecta a módulos de los cuales dependen otros sistemas internos o </w:t>
+      </w:r>
+      <w:r>
+        <w:rPr>
+          <w:rFonts w:asciiTheme="minorHAnsi" w:eastAsia="Verdana" w:hAnsiTheme="minorHAnsi"/>
+          <w:sz w:val="22"/>
+          <w:szCs w:val="24"/>
+        </w:rPr>
+        <w:t>externos</w:t>
+      </w:r>
+      <w:r>
+        <w:rPr>
+          <w:rFonts w:asciiTheme="minorHAnsi" w:eastAsia="Verdana" w:hAnsiTheme="minorHAnsi"/>
+          <w:sz w:val="22"/>
+          <w:szCs w:val="24"/>
+        </w:rPr>
+        <w:t>.</w:t>
       </w:r>
     </w:p>
     <w:p>
@@ -5035,10 +5326,59 @@
       <w:r>
         <w:rPr>
           <w:rFonts w:asciiTheme="minorHAnsi" w:eastAsia="Verdana" w:hAnsiTheme="minorHAnsi"/>
-          <w:sz w:val="22"/>
-          <w:szCs w:val="24"/>
-        </w:rPr>
-        <w:t>Crítico: Realizar el cambio afecta totalmente al proyecto, pudiendo hacer que el proyecto no logre llevarse a cabo, afectando también a la empresa. Por tanto se debe tratar con cuidado la correcta realización del cambio</w:t>
+          <w:b/>
+          <w:sz w:val="22"/>
+          <w:szCs w:val="24"/>
+        </w:rPr>
+        <w:t>Crítico:</w:t>
+      </w:r>
+      <w:r>
+        <w:rPr>
+          <w:rFonts w:asciiTheme="minorHAnsi" w:eastAsia="Verdana" w:hAnsiTheme="minorHAnsi"/>
+          <w:sz w:val="22"/>
+          <w:szCs w:val="24"/>
+        </w:rPr>
+        <w:t xml:space="preserve"> </w:t>
+      </w:r>
+      <w:r>
+        <w:rPr>
+          <w:rFonts w:asciiTheme="minorHAnsi" w:eastAsia="Verdana" w:hAnsiTheme="minorHAnsi"/>
+          <w:sz w:val="22"/>
+          <w:szCs w:val="24"/>
+        </w:rPr>
+        <w:t xml:space="preserve">el cambio </w:t>
+      </w:r>
+      <w:r>
+        <w:rPr>
+          <w:rFonts w:asciiTheme="minorHAnsi" w:eastAsia="Verdana" w:hAnsiTheme="minorHAnsi"/>
+          <w:sz w:val="22"/>
+          <w:szCs w:val="24"/>
+        </w:rPr>
+        <w:t>a</w:t>
+      </w:r>
+      <w:r>
+        <w:rPr>
+          <w:rFonts w:asciiTheme="minorHAnsi" w:eastAsia="Verdana" w:hAnsiTheme="minorHAnsi"/>
+          <w:sz w:val="22"/>
+          <w:szCs w:val="24"/>
+        </w:rPr>
+        <w:t xml:space="preserve">fecta una cantidad no depreciable de módulos del mismo sistema y externos </w:t>
+      </w:r>
+      <w:r>
+        <w:rPr>
+          <w:rFonts w:asciiTheme="minorHAnsi" w:eastAsia="Verdana" w:hAnsiTheme="minorHAnsi"/>
+          <w:sz w:val="22"/>
+          <w:szCs w:val="24"/>
+        </w:rPr>
+        <w:t>y/o causa cambios en la arquitectura/diseño del sistema</w:t>
+      </w:r>
+      <w:r>
+        <w:rPr>
+          <w:rFonts w:asciiTheme="minorHAnsi" w:eastAsia="Verdana" w:hAnsiTheme="minorHAnsi"/>
+          <w:sz w:val="22"/>
+          <w:szCs w:val="24"/>
+        </w:rPr>
+        <w:t>.</w:t>
       </w:r>
     </w:p>
     <w:p>
@@ -5696,7 +6036,7 @@
                 <w:sz w:val="22"/>
                 <w:szCs w:val="24"/>
               </w:rPr>
-              <w:t>Muy alta</w:t>
+              <w:t>Urgente</w:t>
             </w:r>
           </w:p>
         </w:tc>
@@ -5720,7 +6060,7 @@
                 <w:sz w:val="22"/>
                 <w:szCs w:val="24"/>
               </w:rPr>
-              <w:t>Máxima</w:t>
+              <w:t>Urgente</w:t>
             </w:r>
           </w:p>
         </w:tc>
@@ -5841,7 +6181,7 @@
                 <w:sz w:val="22"/>
                 <w:szCs w:val="24"/>
               </w:rPr>
-              <w:t>Muy alta</w:t>
+              <w:t>Urgente</w:t>
             </w:r>
           </w:p>
         </w:tc>
@@ -5865,7 +6205,7 @@
                 <w:sz w:val="22"/>
                 <w:szCs w:val="24"/>
               </w:rPr>
-              <w:t>Máxima</w:t>
+              <w:t>Urgente</w:t>
             </w:r>
           </w:p>
         </w:tc>
@@ -5939,7 +6279,6 @@
           <w:szCs w:val="24"/>
         </w:rPr>
       </w:pPr>
-      <w:bookmarkStart w:id="4" w:name="_GoBack"/>
       <w:r>
         <w:rPr>
           <w:rFonts w:asciiTheme="minorHAnsi" w:eastAsia="Verdana" w:hAnsiTheme="minorHAnsi"/>
@@ -5954,7 +6293,7 @@
         <w:pStyle w:val="Prrafodelista"/>
         <w:numPr>
           <w:ilvl w:val="0"/>
-          <w:numId w:val="6"/>
+          <w:numId w:val="13"/>
         </w:numPr>
         <w:jc w:val="both"/>
         <w:rPr>
@@ -5966,6 +6305,7 @@
       <w:r>
         <w:rPr>
           <w:rFonts w:asciiTheme="minorHAnsi" w:eastAsia="Verdana" w:hAnsiTheme="minorHAnsi"/>
+          <w:b/>
           <w:sz w:val="22"/>
           <w:szCs w:val="24"/>
         </w:rPr>
@@ -5977,7 +6317,15 @@
           <w:sz w:val="22"/>
           <w:szCs w:val="24"/>
         </w:rPr>
-        <w:t xml:space="preserve"> El cambio no es prioritario, se puede descartar.</w:t>
+        <w:t xml:space="preserve"> puede ser conveniente rea</w:t>
+      </w:r>
+      <w:r>
+        <w:rPr>
+          <w:rFonts w:asciiTheme="minorHAnsi" w:eastAsia="Verdana" w:hAnsiTheme="minorHAnsi"/>
+          <w:sz w:val="22"/>
+          <w:szCs w:val="24"/>
+        </w:rPr>
+        <w:t>lizar este cambio junto a otros.</w:t>
       </w:r>
     </w:p>
     <w:p>
@@ -5985,7 +6333,7 @@
         <w:pStyle w:val="Prrafodelista"/>
         <w:numPr>
           <w:ilvl w:val="0"/>
-          <w:numId w:val="6"/>
+          <w:numId w:val="13"/>
         </w:numPr>
         <w:jc w:val="both"/>
         <w:rPr>
@@ -5997,6 +6345,7 @@
       <w:r>
         <w:rPr>
           <w:rFonts w:asciiTheme="minorHAnsi" w:eastAsia="Verdana" w:hAnsiTheme="minorHAnsi"/>
+          <w:b/>
           <w:sz w:val="22"/>
           <w:szCs w:val="24"/>
         </w:rPr>
@@ -6008,7 +6357,7 @@
           <w:sz w:val="22"/>
           <w:szCs w:val="24"/>
         </w:rPr>
-        <w:t xml:space="preserve"> El cambio tiene alguna prioridad, pero puede dejarse esperar.</w:t>
+        <w:t xml:space="preserve"> Es conveniente realizar el cambio pero siempre que ello no entorpezca algún otro cambio de más alta prioridad.</w:t>
       </w:r>
     </w:p>
     <w:p>
@@ -6016,7 +6365,7 @@
         <w:pStyle w:val="Prrafodelista"/>
         <w:numPr>
           <w:ilvl w:val="0"/>
-          <w:numId w:val="6"/>
+          <w:numId w:val="13"/>
         </w:numPr>
         <w:jc w:val="both"/>
         <w:rPr>
@@ -6028,18 +6377,35 @@
       <w:r>
         <w:rPr>
           <w:rFonts w:asciiTheme="minorHAnsi" w:eastAsia="Verdana" w:hAnsiTheme="minorHAnsi"/>
-          <w:sz w:val="22"/>
-          <w:szCs w:val="24"/>
-        </w:rPr>
-        <w:t>Alto:</w:t>
-      </w:r>
-      <w:r>
-        <w:rPr>
-          <w:rFonts w:asciiTheme="minorHAnsi" w:eastAsia="Verdana" w:hAnsiTheme="minorHAnsi"/>
-          <w:sz w:val="22"/>
-          <w:szCs w:val="24"/>
-        </w:rPr>
-        <w:t xml:space="preserve"> Es necesario llevar el cambio,  se establece las fechas para poder llevarlo a cabo.</w:t>
+          <w:b/>
+          <w:sz w:val="22"/>
+          <w:szCs w:val="24"/>
+        </w:rPr>
+        <w:t>Alta:</w:t>
+      </w:r>
+      <w:r>
+        <w:rPr>
+          <w:rFonts w:asciiTheme="minorHAnsi" w:eastAsia="Verdana" w:hAnsiTheme="minorHAnsi"/>
+          <w:sz w:val="22"/>
+          <w:szCs w:val="24"/>
+        </w:rPr>
+        <w:t xml:space="preserve"> un cambio que debe realizarse sin demora pues está asociado a errores conocidos que deterioran apreciablemente l</w:t>
+      </w:r>
+      <w:r>
+        <w:rPr>
+          <w:rFonts w:asciiTheme="minorHAnsi" w:eastAsia="Verdana" w:hAnsiTheme="minorHAnsi"/>
+          <w:sz w:val="22"/>
+          <w:szCs w:val="24"/>
+        </w:rPr>
+        <w:t>a calidad del sistema</w:t>
+      </w:r>
+      <w:r>
+        <w:rPr>
+          <w:rFonts w:asciiTheme="minorHAnsi" w:eastAsia="Verdana" w:hAnsiTheme="minorHAnsi"/>
+          <w:sz w:val="22"/>
+          <w:szCs w:val="24"/>
+        </w:rPr>
+        <w:t xml:space="preserve">. </w:t>
       </w:r>
     </w:p>
     <w:p>
@@ -6047,7 +6413,7 @@
         <w:pStyle w:val="Prrafodelista"/>
         <w:numPr>
           <w:ilvl w:val="0"/>
-          <w:numId w:val="6"/>
+          <w:numId w:val="13"/>
         </w:numPr>
         <w:jc w:val="both"/>
         <w:rPr>
@@ -6059,52 +6425,63 @@
       <w:r>
         <w:rPr>
           <w:rFonts w:asciiTheme="minorHAnsi" w:eastAsia="Verdana" w:hAnsiTheme="minorHAnsi"/>
-          <w:sz w:val="22"/>
-          <w:szCs w:val="24"/>
-        </w:rPr>
-        <w:t>Muy alta:</w:t>
-      </w:r>
-      <w:r>
-        <w:rPr>
-          <w:rFonts w:asciiTheme="minorHAnsi" w:eastAsia="Verdana" w:hAnsiTheme="minorHAnsi"/>
-          <w:sz w:val="22"/>
-          <w:szCs w:val="24"/>
-        </w:rPr>
-        <w:t xml:space="preserve"> El cambio debe llevarse lo más pronto posible, ya que es necesario e importante que se lleve a cabo.</w:t>
-      </w:r>
-    </w:p>
-    <w:p>
-      <w:pPr>
-        <w:pStyle w:val="Prrafodelista"/>
-        <w:numPr>
-          <w:ilvl w:val="0"/>
-          <w:numId w:val="6"/>
-        </w:numPr>
-        <w:jc w:val="both"/>
-        <w:rPr>
-          <w:rFonts w:asciiTheme="minorHAnsi" w:eastAsia="Verdana" w:hAnsiTheme="minorHAnsi"/>
-          <w:sz w:val="22"/>
-          <w:szCs w:val="24"/>
-        </w:rPr>
-      </w:pPr>
-      <w:r>
-        <w:rPr>
-          <w:rFonts w:asciiTheme="minorHAnsi" w:eastAsia="Verdana" w:hAnsiTheme="minorHAnsi"/>
-          <w:sz w:val="22"/>
-          <w:szCs w:val="24"/>
-        </w:rPr>
-        <w:t>Máxima:</w:t>
-      </w:r>
-      <w:r>
-        <w:rPr>
-          <w:rFonts w:asciiTheme="minorHAnsi" w:eastAsia="Verdana" w:hAnsiTheme="minorHAnsi"/>
-          <w:sz w:val="22"/>
-          <w:szCs w:val="24"/>
-        </w:rPr>
-        <w:t xml:space="preserve"> Solo se da cuando el impacto es crítico y la urgencia se considera alta o urgente. Este cambio se controla de manera más meticulosa, pero teniendo en cuenta la necesidad de que se realice lo más antes posible.</w:t>
-      </w:r>
-    </w:p>
-    <w:bookmarkEnd w:id="4"/>
+          <w:b/>
+          <w:sz w:val="22"/>
+          <w:szCs w:val="24"/>
+        </w:rPr>
+        <w:t>Urgente</w:t>
+      </w:r>
+      <w:r>
+        <w:rPr>
+          <w:rFonts w:asciiTheme="minorHAnsi" w:eastAsia="Verdana" w:hAnsiTheme="minorHAnsi"/>
+          <w:sz w:val="22"/>
+          <w:szCs w:val="24"/>
+        </w:rPr>
+        <w:t>: es necesario resolver un problema que está provocando una interrupción o deterioro grave del servicio</w:t>
+      </w:r>
+      <w:r>
+        <w:rPr>
+          <w:rFonts w:asciiTheme="minorHAnsi" w:eastAsia="Verdana" w:hAnsiTheme="minorHAnsi"/>
+          <w:sz w:val="22"/>
+          <w:szCs w:val="24"/>
+        </w:rPr>
+        <w:t xml:space="preserve"> del sistema</w:t>
+      </w:r>
+      <w:r>
+        <w:rPr>
+          <w:rFonts w:asciiTheme="minorHAnsi" w:eastAsia="Verdana" w:hAnsiTheme="minorHAnsi"/>
+          <w:sz w:val="22"/>
+          <w:szCs w:val="24"/>
+        </w:rPr>
+        <w:t xml:space="preserve">. </w:t>
+      </w:r>
+    </w:p>
+    <w:p>
+      <w:pPr>
+        <w:tabs>
+          <w:tab w:val="left" w:pos="-4820"/>
+        </w:tabs>
+        <w:rPr>
+          <w:rFonts w:asciiTheme="minorHAnsi" w:eastAsia="Verdana" w:hAnsiTheme="minorHAnsi"/>
+          <w:b/>
+          <w:sz w:val="22"/>
+          <w:szCs w:val="24"/>
+        </w:rPr>
+      </w:pPr>
+    </w:p>
+    <w:p>
+      <w:pPr>
+        <w:tabs>
+          <w:tab w:val="left" w:pos="-4820"/>
+        </w:tabs>
+        <w:rPr>
+          <w:rFonts w:asciiTheme="minorHAnsi" w:eastAsia="Verdana" w:hAnsiTheme="minorHAnsi"/>
+          <w:b/>
+          <w:sz w:val="22"/>
+          <w:szCs w:val="24"/>
+        </w:rPr>
+      </w:pPr>
+    </w:p>
     <w:p>
       <w:pPr>
         <w:tabs>
@@ -6145,6 +6522,7 @@
           <w:szCs w:val="24"/>
           <w:u w:val="single"/>
         </w:rPr>
+        <w:lastRenderedPageBreak/>
         <w:t>Fases del Control de Cambios</w:t>
       </w:r>
     </w:p>
@@ -7024,6 +7402,18 @@
     </w:p>
     <w:p>
       <w:pPr>
+        <w:tabs>
+          <w:tab w:val="left" w:pos="-4820"/>
+        </w:tabs>
+        <w:rPr>
+          <w:rFonts w:asciiTheme="minorHAnsi" w:eastAsia="Verdana" w:hAnsiTheme="minorHAnsi"/>
+          <w:b/>
+          <w:sz w:val="22"/>
+        </w:rPr>
+      </w:pPr>
+    </w:p>
+    <w:p>
+      <w:pPr>
         <w:numPr>
           <w:ilvl w:val="1"/>
           <w:numId w:val="3"/>
@@ -7044,6 +7434,7 @@
           <w:b/>
           <w:sz w:val="22"/>
         </w:rPr>
+        <w:lastRenderedPageBreak/>
         <w:t>Evaluación del Impacto y Riesgos</w:t>
       </w:r>
     </w:p>
@@ -7803,7 +8194,7 @@
       </w:pPr>
     </w:p>
     <w:sectPr>
-      <w:footerReference w:type="default" r:id="rId7"/>
+      <w:footerReference w:type="default" r:id="rId8"/>
       <w:pgSz w:w="12240" w:h="15840"/>
       <w:pgMar w:top="1417" w:right="1701" w:bottom="1417" w:left="1701" w:header="708" w:footer="708" w:gutter="0"/>
       <w:pgNumType w:start="0"/>
@@ -7816,7 +8207,7 @@
 </file>
 
 <file path=word/endnotes.xml><?xml version="1.0" encoding="utf-8"?>
-<w:endnotes xmlns:wpc="http://schemas.microsoft.com/office/word/2010/wordprocessingCanvas" xmlns:mc="http://schemas.openxmlformats.org/markup-compatibility/2006" xmlns:o="urn:schemas-microsoft-com:office:office" xmlns:r="http://schemas.openxmlformats.org/officeDocument/2006/relationships" xmlns:m="http://schemas.openxmlformats.org/officeDocument/2006/math" xmlns:v="urn:schemas-microsoft-com:vml" xmlns:wp14="http://schemas.microsoft.com/office/word/2010/wordprocessingDrawing" xmlns:wp="http://schemas.openxmlformats.org/drawingml/2006/wordprocessingDrawing" xmlns:w10="urn:schemas-microsoft-com:office:word" xmlns:w="http://schemas.openxmlformats.org/wordprocessingml/2006/main" xmlns:w14="http://schemas.microsoft.com/office/word/2010/wordml" xmlns:w15="http://schemas.microsoft.com/office/word/2012/wordml" xmlns:wpg="http://schemas.microsoft.com/office/word/2010/wordprocessingGroup" xmlns:wpi="http://schemas.microsoft.com/office/word/2010/wordprocessingInk" xmlns:wne="http://schemas.microsoft.com/office/word/2006/wordml" xmlns:wps="http://schemas.microsoft.com/office/word/2010/wordprocessingShape" mc:Ignorable="w14 w15 wp14">
+<w:endnotes xmlns:wpc="http://schemas.microsoft.com/office/word/2010/wordprocessingCanvas" xmlns:mc="http://schemas.openxmlformats.org/markup-compatibility/2006" xmlns:o="urn:schemas-microsoft-com:office:office" xmlns:r="http://schemas.openxmlformats.org/officeDocument/2006/relationships" xmlns:m="http://schemas.openxmlformats.org/officeDocument/2006/math" xmlns:v="urn:schemas-microsoft-com:vml" xmlns:wp14="http://schemas.microsoft.com/office/word/2010/wordprocessingDrawing" xmlns:wp="http://schemas.openxmlformats.org/drawingml/2006/wordprocessingDrawing" xmlns:w10="urn:schemas-microsoft-com:office:word" xmlns:w="http://schemas.openxmlformats.org/wordprocessingml/2006/main" xmlns:w14="http://schemas.microsoft.com/office/word/2010/wordml" xmlns:wpg="http://schemas.microsoft.com/office/word/2010/wordprocessingGroup" xmlns:wpi="http://schemas.microsoft.com/office/word/2010/wordprocessingInk" xmlns:wne="http://schemas.microsoft.com/office/word/2006/wordml" xmlns:wps="http://schemas.microsoft.com/office/word/2010/wordprocessingShape" mc:Ignorable="w14 wp14">
   <w:endnote w:type="separator" w:id="-1">
     <w:p>
       <w:r>
@@ -7835,7 +8226,7 @@
 </file>
 
 <file path=word/footer1.xml><?xml version="1.0" encoding="utf-8"?>
-<w:ftr xmlns:wpc="http://schemas.microsoft.com/office/word/2010/wordprocessingCanvas" xmlns:mc="http://schemas.openxmlformats.org/markup-compatibility/2006" xmlns:o="urn:schemas-microsoft-com:office:office" xmlns:r="http://schemas.openxmlformats.org/officeDocument/2006/relationships" xmlns:m="http://schemas.openxmlformats.org/officeDocument/2006/math" xmlns:v="urn:schemas-microsoft-com:vml" xmlns:wp14="http://schemas.microsoft.com/office/word/2010/wordprocessingDrawing" xmlns:wp="http://schemas.openxmlformats.org/drawingml/2006/wordprocessingDrawing" xmlns:w10="urn:schemas-microsoft-com:office:word" xmlns:w="http://schemas.openxmlformats.org/wordprocessingml/2006/main" xmlns:w14="http://schemas.microsoft.com/office/word/2010/wordml" xmlns:w15="http://schemas.microsoft.com/office/word/2012/wordml" xmlns:wpg="http://schemas.microsoft.com/office/word/2010/wordprocessingGroup" xmlns:wpi="http://schemas.microsoft.com/office/word/2010/wordprocessingInk" xmlns:wne="http://schemas.microsoft.com/office/word/2006/wordml" xmlns:wps="http://schemas.microsoft.com/office/word/2010/wordprocessingShape" mc:Ignorable="w14 w15 wp14">
+<w:ftr xmlns:wpc="http://schemas.microsoft.com/office/word/2010/wordprocessingCanvas" xmlns:mc="http://schemas.openxmlformats.org/markup-compatibility/2006" xmlns:o="urn:schemas-microsoft-com:office:office" xmlns:r="http://schemas.openxmlformats.org/officeDocument/2006/relationships" xmlns:m="http://schemas.openxmlformats.org/officeDocument/2006/math" xmlns:v="urn:schemas-microsoft-com:vml" xmlns:wp14="http://schemas.microsoft.com/office/word/2010/wordprocessingDrawing" xmlns:wp="http://schemas.openxmlformats.org/drawingml/2006/wordprocessingDrawing" xmlns:w10="urn:schemas-microsoft-com:office:word" xmlns:w="http://schemas.openxmlformats.org/wordprocessingml/2006/main" xmlns:w14="http://schemas.microsoft.com/office/word/2010/wordml" xmlns:wpg="http://schemas.microsoft.com/office/word/2010/wordprocessingGroup" xmlns:wpi="http://schemas.microsoft.com/office/word/2010/wordprocessingInk" xmlns:wne="http://schemas.microsoft.com/office/word/2006/wordml" xmlns:wps="http://schemas.microsoft.com/office/word/2010/wordprocessingShape" mc:Ignorable="w14 wp14">
   <w:sdt>
     <w:sdtPr>
       <w:id w:val="-1023392179"/>
@@ -7910,7 +8301,7 @@
                 </wp:anchor>
               </w:drawing>
             </mc:Choice>
-            <mc:Fallback>
+            <mc:Fallback xmlns:w15="http://schemas.microsoft.com/office/word/2012/wordml">
               <w:pict>
                 <v:line w14:anchorId="30473443" id="10 Conector recto" o:spid="_x0000_s1026" style="position:absolute;z-index:251659264;visibility:visible;mso-wrap-style:square;mso-width-percent:0;mso-height-percent:0;mso-wrap-distance-left:9pt;mso-wrap-distance-top:0;mso-wrap-distance-right:9pt;mso-wrap-distance-bottom:0;mso-position-horizontal:absolute;mso-position-horizontal-relative:text;mso-position-vertical:absolute;mso-position-vertical-relative:text;mso-width-percent:0;mso-height-percent:0;mso-width-relative:margin;mso-height-relative:margin" from="-1.05pt,-7.6pt" to="441.45pt,-7.6pt" o:gfxdata="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" strokecolor="black [3040]"/>
               </w:pict>
@@ -7973,7 +8364,7 @@
                 <w:bCs/>
                 <w:noProof/>
               </w:rPr>
-              <w:t>7</w:t>
+              <w:t>1</w:t>
             </w:r>
             <w:r>
               <w:rPr>
@@ -8046,7 +8437,7 @@
 </file>
 
 <file path=word/footnotes.xml><?xml version="1.0" encoding="utf-8"?>
-<w:footnotes xmlns:wpc="http://schemas.microsoft.com/office/word/2010/wordprocessingCanvas" xmlns:mc="http://schemas.openxmlformats.org/markup-compatibility/2006" xmlns:o="urn:schemas-microsoft-com:office:office" xmlns:r="http://schemas.openxmlformats.org/officeDocument/2006/relationships" xmlns:m="http://schemas.openxmlformats.org/officeDocument/2006/math" xmlns:v="urn:schemas-microsoft-com:vml" xmlns:wp14="http://schemas.microsoft.com/office/word/2010/wordprocessingDrawing" xmlns:wp="http://schemas.openxmlformats.org/drawingml/2006/wordprocessingDrawing" xmlns:w10="urn:schemas-microsoft-com:office:word" xmlns:w="http://schemas.openxmlformats.org/wordprocessingml/2006/main" xmlns:w14="http://schemas.microsoft.com/office/word/2010/wordml" xmlns:w15="http://schemas.microsoft.com/office/word/2012/wordml" xmlns:wpg="http://schemas.microsoft.com/office/word/2010/wordprocessingGroup" xmlns:wpi="http://schemas.microsoft.com/office/word/2010/wordprocessingInk" xmlns:wne="http://schemas.microsoft.com/office/word/2006/wordml" xmlns:wps="http://schemas.microsoft.com/office/word/2010/wordprocessingShape" mc:Ignorable="w14 w15 wp14">
+<w:footnotes xmlns:wpc="http://schemas.microsoft.com/office/word/2010/wordprocessingCanvas" xmlns:mc="http://schemas.openxmlformats.org/markup-compatibility/2006" xmlns:o="urn:schemas-microsoft-com:office:office" xmlns:r="http://schemas.openxmlformats.org/officeDocument/2006/relationships" xmlns:m="http://schemas.openxmlformats.org/officeDocument/2006/math" xmlns:v="urn:schemas-microsoft-com:vml" xmlns:wp14="http://schemas.microsoft.com/office/word/2010/wordprocessingDrawing" xmlns:wp="http://schemas.openxmlformats.org/drawingml/2006/wordprocessingDrawing" xmlns:w10="urn:schemas-microsoft-com:office:word" xmlns:w="http://schemas.openxmlformats.org/wordprocessingml/2006/main" xmlns:w14="http://schemas.microsoft.com/office/word/2010/wordml" xmlns:wpg="http://schemas.microsoft.com/office/word/2010/wordprocessingGroup" xmlns:wpi="http://schemas.microsoft.com/office/word/2010/wordprocessingInk" xmlns:wne="http://schemas.microsoft.com/office/word/2006/wordml" xmlns:wps="http://schemas.microsoft.com/office/word/2010/wordprocessingShape" mc:Ignorable="w14 wp14">
   <w:footnote w:type="separator" w:id="-1">
     <w:p>
       <w:r>
@@ -8065,7 +8456,7 @@
 </file>
 
 <file path=word/numbering.xml><?xml version="1.0" encoding="utf-8"?>
-<w:numbering xmlns:wpc="http://schemas.microsoft.com/office/word/2010/wordprocessingCanvas" xmlns:mc="http://schemas.openxmlformats.org/markup-compatibility/2006" xmlns:o="urn:schemas-microsoft-com:office:office" xmlns:r="http://schemas.openxmlformats.org/officeDocument/2006/relationships" xmlns:m="http://schemas.openxmlformats.org/officeDocument/2006/math" xmlns:v="urn:schemas-microsoft-com:vml" xmlns:wp14="http://schemas.microsoft.com/office/word/2010/wordprocessingDrawing" xmlns:wp="http://schemas.openxmlformats.org/drawingml/2006/wordprocessingDrawing" xmlns:w10="urn:schemas-microsoft-com:office:word" xmlns:w="http://schemas.openxmlformats.org/wordprocessingml/2006/main" xmlns:w14="http://schemas.microsoft.com/office/word/2010/wordml" xmlns:w15="http://schemas.microsoft.com/office/word/2012/wordml" xmlns:wpg="http://schemas.microsoft.com/office/word/2010/wordprocessingGroup" xmlns:wpi="http://schemas.microsoft.com/office/word/2010/wordprocessingInk" xmlns:wne="http://schemas.microsoft.com/office/word/2006/wordml" xmlns:wps="http://schemas.microsoft.com/office/word/2010/wordprocessingShape" mc:Ignorable="w14 w15 wp14">
+<w:numbering xmlns:wpc="http://schemas.microsoft.com/office/word/2010/wordprocessingCanvas" xmlns:mc="http://schemas.openxmlformats.org/markup-compatibility/2006" xmlns:o="urn:schemas-microsoft-com:office:office" xmlns:r="http://schemas.openxmlformats.org/officeDocument/2006/relationships" xmlns:m="http://schemas.openxmlformats.org/officeDocument/2006/math" xmlns:v="urn:schemas-microsoft-com:vml" xmlns:wp14="http://schemas.microsoft.com/office/word/2010/wordprocessingDrawing" xmlns:wp="http://schemas.openxmlformats.org/drawingml/2006/wordprocessingDrawing" xmlns:w10="urn:schemas-microsoft-com:office:word" xmlns:w="http://schemas.openxmlformats.org/wordprocessingml/2006/main" xmlns:w14="http://schemas.microsoft.com/office/word/2010/wordml" xmlns:wpg="http://schemas.microsoft.com/office/word/2010/wordprocessingGroup" xmlns:wpi="http://schemas.microsoft.com/office/word/2010/wordprocessingInk" xmlns:wne="http://schemas.microsoft.com/office/word/2006/wordml" xmlns:wps="http://schemas.microsoft.com/office/word/2010/wordprocessingShape" mc:Ignorable="w14 wp14">
   <w:abstractNum w:abstractNumId="0">
     <w:nsid w:val="19950F51"/>
     <w:multiLevelType w:val="hybridMultilevel"/>
@@ -8519,6 +8910,119 @@
     </w:lvl>
   </w:abstractNum>
   <w:abstractNum w:abstractNumId="4">
+    <w:nsid w:val="37003C2C"/>
+    <w:multiLevelType w:val="hybridMultilevel"/>
+    <w:tmpl w:val="BA2CA340"/>
+    <w:lvl w:ilvl="0" w:tplc="280A0001">
+      <w:start w:val="1"/>
+      <w:numFmt w:val="bullet"/>
+      <w:lvlText w:val=""/>
+      <w:lvlJc w:val="left"/>
+      <w:pPr>
+        <w:ind w:left="1069" w:hanging="360"/>
+      </w:pPr>
+      <w:rPr>
+        <w:rFonts w:ascii="Symbol" w:hAnsi="Symbol" w:hint="default"/>
+      </w:rPr>
+    </w:lvl>
+    <w:lvl w:ilvl="1" w:tplc="280A0003" w:tentative="1">
+      <w:start w:val="1"/>
+      <w:numFmt w:val="bullet"/>
+      <w:lvlText w:val="o"/>
+      <w:lvlJc w:val="left"/>
+      <w:pPr>
+        <w:ind w:left="1789" w:hanging="360"/>
+      </w:pPr>
+      <w:rPr>
+        <w:rFonts w:ascii="Courier New" w:hAnsi="Courier New" w:cs="Courier New" w:hint="default"/>
+      </w:rPr>
+    </w:lvl>
+    <w:lvl w:ilvl="2" w:tplc="280A0005" w:tentative="1">
+      <w:start w:val="1"/>
+      <w:numFmt w:val="bullet"/>
+      <w:lvlText w:val=""/>
+      <w:lvlJc w:val="left"/>
+      <w:pPr>
+        <w:ind w:left="2509" w:hanging="360"/>
+      </w:pPr>
+      <w:rPr>
+        <w:rFonts w:ascii="Wingdings" w:hAnsi="Wingdings" w:hint="default"/>
+      </w:rPr>
+    </w:lvl>
+    <w:lvl w:ilvl="3" w:tplc="280A0001" w:tentative="1">
+      <w:start w:val="1"/>
+      <w:numFmt w:val="bullet"/>
+      <w:lvlText w:val=""/>
+      <w:lvlJc w:val="left"/>
+      <w:pPr>
+        <w:ind w:left="3229" w:hanging="360"/>
+      </w:pPr>
+      <w:rPr>
+        <w:rFonts w:ascii="Symbol" w:hAnsi="Symbol" w:hint="default"/>
+      </w:rPr>
+    </w:lvl>
+    <w:lvl w:ilvl="4" w:tplc="280A0003" w:tentative="1">
+      <w:start w:val="1"/>
+      <w:numFmt w:val="bullet"/>
+      <w:lvlText w:val="o"/>
+      <w:lvlJc w:val="left"/>
+      <w:pPr>
+        <w:ind w:left="3949" w:hanging="360"/>
+      </w:pPr>
+      <w:rPr>
+        <w:rFonts w:ascii="Courier New" w:hAnsi="Courier New" w:cs="Courier New" w:hint="default"/>
+      </w:rPr>
+    </w:lvl>
+    <w:lvl w:ilvl="5" w:tplc="280A0005" w:tentative="1">
+      <w:start w:val="1"/>
+      <w:numFmt w:val="bullet"/>
+      <w:lvlText w:val=""/>
+      <w:lvlJc w:val="left"/>
+      <w:pPr>
+        <w:ind w:left="4669" w:hanging="360"/>
+      </w:pPr>
+      <w:rPr>
+        <w:rFonts w:ascii="Wingdings" w:hAnsi="Wingdings" w:hint="default"/>
+      </w:rPr>
+    </w:lvl>
+    <w:lvl w:ilvl="6" w:tplc="280A0001" w:tentative="1">
+      <w:start w:val="1"/>
+      <w:numFmt w:val="bullet"/>
+      <w:lvlText w:val=""/>
+      <w:lvlJc w:val="left"/>
+      <w:pPr>
+        <w:ind w:left="5389" w:hanging="360"/>
+      </w:pPr>
+      <w:rPr>
+        <w:rFonts w:ascii="Symbol" w:hAnsi="Symbol" w:hint="default"/>
+      </w:rPr>
+    </w:lvl>
+    <w:lvl w:ilvl="7" w:tplc="280A0003" w:tentative="1">
+      <w:start w:val="1"/>
+      <w:numFmt w:val="bullet"/>
+      <w:lvlText w:val="o"/>
+      <w:lvlJc w:val="left"/>
+      <w:pPr>
+        <w:ind w:left="6109" w:hanging="360"/>
+      </w:pPr>
+      <w:rPr>
+        <w:rFonts w:ascii="Courier New" w:hAnsi="Courier New" w:cs="Courier New" w:hint="default"/>
+      </w:rPr>
+    </w:lvl>
+    <w:lvl w:ilvl="8" w:tplc="280A0005" w:tentative="1">
+      <w:start w:val="1"/>
+      <w:numFmt w:val="bullet"/>
+      <w:lvlText w:val=""/>
+      <w:lvlJc w:val="left"/>
+      <w:pPr>
+        <w:ind w:left="6829" w:hanging="360"/>
+      </w:pPr>
+      <w:rPr>
+        <w:rFonts w:ascii="Wingdings" w:hAnsi="Wingdings" w:hint="default"/>
+      </w:rPr>
+    </w:lvl>
+  </w:abstractNum>
+  <w:abstractNum w:abstractNumId="5">
     <w:nsid w:val="43764F68"/>
     <w:multiLevelType w:val="hybridMultilevel"/>
     <w:tmpl w:val="6EFE6686"/>
@@ -8631,7 +9135,7 @@
       </w:rPr>
     </w:lvl>
   </w:abstractNum>
-  <w:abstractNum w:abstractNumId="5">
+  <w:abstractNum w:abstractNumId="6">
     <w:nsid w:val="47D44B6C"/>
     <w:multiLevelType w:val="multilevel"/>
     <w:tmpl w:val="D3B08184"/>
@@ -8759,7 +9263,7 @@
       </w:rPr>
     </w:lvl>
   </w:abstractNum>
-  <w:abstractNum w:abstractNumId="6">
+  <w:abstractNum w:abstractNumId="7">
     <w:nsid w:val="47FE17D1"/>
     <w:multiLevelType w:val="hybridMultilevel"/>
     <w:tmpl w:val="C48CA7C4"/>
@@ -8872,7 +9376,7 @@
       </w:rPr>
     </w:lvl>
   </w:abstractNum>
-  <w:abstractNum w:abstractNumId="7">
+  <w:abstractNum w:abstractNumId="8">
     <w:nsid w:val="4CF46B88"/>
     <w:multiLevelType w:val="hybridMultilevel"/>
     <w:tmpl w:val="40D46B52"/>
@@ -8985,7 +9489,7 @@
       </w:rPr>
     </w:lvl>
   </w:abstractNum>
-  <w:abstractNum w:abstractNumId="8">
+  <w:abstractNum w:abstractNumId="9">
     <w:nsid w:val="5451015D"/>
     <w:multiLevelType w:val="hybridMultilevel"/>
     <w:tmpl w:val="F956E4CA"/>
@@ -9098,7 +9602,7 @@
       </w:rPr>
     </w:lvl>
   </w:abstractNum>
-  <w:abstractNum w:abstractNumId="9">
+  <w:abstractNum w:abstractNumId="10">
     <w:nsid w:val="5AA4064D"/>
     <w:multiLevelType w:val="hybridMultilevel"/>
     <w:tmpl w:val="8DDCC444"/>
@@ -9211,7 +9715,7 @@
       </w:rPr>
     </w:lvl>
   </w:abstractNum>
-  <w:abstractNum w:abstractNumId="10">
+  <w:abstractNum w:abstractNumId="11">
     <w:nsid w:val="60501593"/>
     <w:multiLevelType w:val="hybridMultilevel"/>
     <w:tmpl w:val="C51ECCC2"/>
@@ -9324,7 +9828,7 @@
       </w:rPr>
     </w:lvl>
   </w:abstractNum>
-  <w:abstractNum w:abstractNumId="11">
+  <w:abstractNum w:abstractNumId="12">
     <w:nsid w:val="7FB060BE"/>
     <w:multiLevelType w:val="hybridMultilevel"/>
     <w:tmpl w:val="40F8CCC4"/>
@@ -9441,25 +9945,25 @@
     <w:abstractNumId w:val="3"/>
   </w:num>
   <w:num w:numId="2">
-    <w:abstractNumId w:val="8"/>
+    <w:abstractNumId w:val="9"/>
   </w:num>
   <w:num w:numId="3">
-    <w:abstractNumId w:val="5"/>
+    <w:abstractNumId w:val="6"/>
   </w:num>
   <w:num w:numId="4">
     <w:abstractNumId w:val="2"/>
   </w:num>
   <w:num w:numId="5">
-    <w:abstractNumId w:val="7"/>
+    <w:abstractNumId w:val="8"/>
   </w:num>
   <w:num w:numId="6">
-    <w:abstractNumId w:val="10"/>
+    <w:abstractNumId w:val="11"/>
   </w:num>
   <w:num w:numId="7">
-    <w:abstractNumId w:val="11"/>
+    <w:abstractNumId w:val="12"/>
   </w:num>
   <w:num w:numId="8">
-    <w:abstractNumId w:val="6"/>
+    <w:abstractNumId w:val="7"/>
   </w:num>
   <w:num w:numId="9">
     <w:abstractNumId w:val="1"/>
@@ -9468,16 +9972,19 @@
     <w:abstractNumId w:val="0"/>
   </w:num>
   <w:num w:numId="11">
-    <w:abstractNumId w:val="4"/>
+    <w:abstractNumId w:val="5"/>
   </w:num>
   <w:num w:numId="12">
-    <w:abstractNumId w:val="9"/>
+    <w:abstractNumId w:val="10"/>
+  </w:num>
+  <w:num w:numId="13">
+    <w:abstractNumId w:val="4"/>
   </w:num>
 </w:numbering>
 </file>
 
 <file path=word/styles.xml><?xml version="1.0" encoding="utf-8"?>
-<w:styles xmlns:mc="http://schemas.openxmlformats.org/markup-compatibility/2006" xmlns:r="http://schemas.openxmlformats.org/officeDocument/2006/relationships" xmlns:w="http://schemas.openxmlformats.org/wordprocessingml/2006/main" xmlns:w14="http://schemas.microsoft.com/office/word/2010/wordml" xmlns:w15="http://schemas.microsoft.com/office/word/2012/wordml" mc:Ignorable="w14 w15">
+<w:styles xmlns:mc="http://schemas.openxmlformats.org/markup-compatibility/2006" xmlns:r="http://schemas.openxmlformats.org/officeDocument/2006/relationships" xmlns:w="http://schemas.openxmlformats.org/wordprocessingml/2006/main" xmlns:w14="http://schemas.microsoft.com/office/word/2010/wordml" mc:Ignorable="w14">
   <w:docDefaults>
     <w:rPrDefault>
       <w:rPr>
@@ -9493,369 +10000,639 @@
       </w:pPr>
     </w:pPrDefault>
   </w:docDefaults>
-  <w:latentStyles w:defLockedState="0" w:defUIPriority="99" w:defSemiHidden="0" w:defUnhideWhenUsed="0" w:defQFormat="0" w:count="371">
-    <w:lsdException w:name="Normal" w:uiPriority="0" w:qFormat="1"/>
-    <w:lsdException w:name="heading 1" w:uiPriority="9" w:qFormat="1"/>
-    <w:lsdException w:name="heading 2" w:semiHidden="1" w:uiPriority="9" w:unhideWhenUsed="1" w:qFormat="1"/>
-    <w:lsdException w:name="heading 3" w:semiHidden="1" w:uiPriority="9" w:unhideWhenUsed="1" w:qFormat="1"/>
-    <w:lsdException w:name="heading 4" w:semiHidden="1" w:uiPriority="9" w:unhideWhenUsed="1" w:qFormat="1"/>
-    <w:lsdException w:name="heading 5" w:semiHidden="1" w:uiPriority="9" w:unhideWhenUsed="1" w:qFormat="1"/>
-    <w:lsdException w:name="heading 6" w:semiHidden="1" w:uiPriority="9" w:unhideWhenUsed="1" w:qFormat="1"/>
-    <w:lsdException w:name="heading 7" w:semiHidden="1" w:uiPriority="9" w:unhideWhenUsed="1" w:qFormat="1"/>
-    <w:lsdException w:name="heading 8" w:semiHidden="1" w:uiPriority="9" w:unhideWhenUsed="1" w:qFormat="1"/>
-    <w:lsdException w:name="heading 9" w:semiHidden="1" w:uiPriority="9" w:unhideWhenUsed="1" w:qFormat="1"/>
-    <w:lsdException w:name="index 1" w:semiHidden="1" w:unhideWhenUsed="1"/>
-    <w:lsdException w:name="index 2" w:semiHidden="1" w:unhideWhenUsed="1"/>
-    <w:lsdException w:name="index 3" w:semiHidden="1" w:unhideWhenUsed="1"/>
-    <w:lsdException w:name="index 4" w:semiHidden="1" w:unhideWhenUsed="1"/>
-    <w:lsdException w:name="index 5" w:semiHidden="1" w:unhideWhenUsed="1"/>
-    <w:lsdException w:name="index 6" w:semiHidden="1" w:unhideWhenUsed="1"/>
-    <w:lsdException w:name="index 7" w:semiHidden="1" w:unhideWhenUsed="1"/>
-    <w:lsdException w:name="index 8" w:semiHidden="1" w:unhideWhenUsed="1"/>
-    <w:lsdException w:name="index 9" w:semiHidden="1" w:unhideWhenUsed="1"/>
-    <w:lsdException w:name="toc 1" w:semiHidden="1" w:uiPriority="39" w:unhideWhenUsed="1"/>
-    <w:lsdException w:name="toc 2" w:semiHidden="1" w:uiPriority="39" w:unhideWhenUsed="1"/>
-    <w:lsdException w:name="toc 3" w:semiHidden="1" w:uiPriority="39" w:unhideWhenUsed="1"/>
-    <w:lsdException w:name="toc 4" w:semiHidden="1" w:uiPriority="39" w:unhideWhenUsed="1"/>
-    <w:lsdException w:name="toc 5" w:semiHidden="1" w:uiPriority="39" w:unhideWhenUsed="1"/>
-    <w:lsdException w:name="toc 6" w:semiHidden="1" w:uiPriority="39" w:unhideWhenUsed="1"/>
-    <w:lsdException w:name="toc 7" w:semiHidden="1" w:uiPriority="39" w:unhideWhenUsed="1"/>
-    <w:lsdException w:name="toc 8" w:semiHidden="1" w:uiPriority="39" w:unhideWhenUsed="1"/>
-    <w:lsdException w:name="toc 9" w:semiHidden="1" w:uiPriority="39" w:unhideWhenUsed="1"/>
-    <w:lsdException w:name="Normal Indent" w:semiHidden="1" w:unhideWhenUsed="1"/>
-    <w:lsdException w:name="footnote text" w:semiHidden="1" w:unhideWhenUsed="1"/>
-    <w:lsdException w:name="annotation text" w:semiHidden="1" w:unhideWhenUsed="1"/>
-    <w:lsdException w:name="header" w:semiHidden="1" w:unhideWhenUsed="1"/>
-    <w:lsdException w:name="footer" w:semiHidden="1" w:unhideWhenUsed="1"/>
-    <w:lsdException w:name="index heading" w:semiHidden="1" w:unhideWhenUsed="1"/>
-    <w:lsdException w:name="caption" w:semiHidden="1" w:uiPriority="35" w:unhideWhenUsed="1" w:qFormat="1"/>
-    <w:lsdException w:name="table of figures" w:semiHidden="1" w:unhideWhenUsed="1"/>
-    <w:lsdException w:name="envelope address" w:semiHidden="1" w:unhideWhenUsed="1"/>
-    <w:lsdException w:name="envelope return" w:semiHidden="1" w:unhideWhenUsed="1"/>
-    <w:lsdException w:name="footnote reference" w:semiHidden="1" w:unhideWhenUsed="1"/>
-    <w:lsdException w:name="annotation reference" w:semiHidden="1" w:unhideWhenUsed="1"/>
-    <w:lsdException w:name="line number" w:semiHidden="1" w:unhideWhenUsed="1"/>
-    <w:lsdException w:name="page number" w:semiHidden="1" w:unhideWhenUsed="1"/>
-    <w:lsdException w:name="endnote reference" w:semiHidden="1" w:unhideWhenUsed="1"/>
-    <w:lsdException w:name="endnote text" w:semiHidden="1" w:unhideWhenUsed="1"/>
-    <w:lsdException w:name="table of authorities" w:semiHidden="1" w:unhideWhenUsed="1"/>
-    <w:lsdException w:name="macro" w:semiHidden="1" w:unhideWhenUsed="1"/>
-    <w:lsdException w:name="toa heading" w:semiHidden="1" w:unhideWhenUsed="1"/>
-    <w:lsdException w:name="List" w:semiHidden="1" w:unhideWhenUsed="1"/>
-    <w:lsdException w:name="List Bullet" w:semiHidden="1" w:unhideWhenUsed="1"/>
-    <w:lsdException w:name="List Number" w:semiHidden="1" w:unhideWhenUsed="1"/>
-    <w:lsdException w:name="List 2" w:semiHidden="1" w:unhideWhenUsed="1"/>
-    <w:lsdException w:name="List 3" w:semiHidden="1" w:unhideWhenUsed="1"/>
-    <w:lsdException w:name="List 4" w:semiHidden="1" w:unhideWhenUsed="1"/>
-    <w:lsdException w:name="List 5" w:semiHidden="1" w:unhideWhenUsed="1"/>
-    <w:lsdException w:name="List Bullet 2" w:semiHidden="1" w:unhideWhenUsed="1"/>
-    <w:lsdException w:name="List Bullet 3" w:semiHidden="1" w:unhideWhenUsed="1"/>
-    <w:lsdException w:name="List Bullet 4" w:semiHidden="1" w:unhideWhenUsed="1"/>
-    <w:lsdException w:name="List Bullet 5" w:semiHidden="1" w:unhideWhenUsed="1"/>
-    <w:lsdException w:name="List Number 2" w:semiHidden="1" w:unhideWhenUsed="1"/>
-    <w:lsdException w:name="List Number 3" w:semiHidden="1" w:unhideWhenUsed="1"/>
-    <w:lsdException w:name="List Number 4" w:semiHidden="1" w:unhideWhenUsed="1"/>
-    <w:lsdException w:name="List Number 5" w:semiHidden="1" w:unhideWhenUsed="1"/>
-    <w:lsdException w:name="Title" w:uiPriority="10" w:qFormat="1"/>
-    <w:lsdException w:name="Closing" w:semiHidden="1" w:unhideWhenUsed="1"/>
-    <w:lsdException w:name="Signature" w:semiHidden="1" w:unhideWhenUsed="1"/>
-    <w:lsdException w:name="Default Paragraph Font" w:semiHidden="1" w:uiPriority="1" w:unhideWhenUsed="1"/>
-    <w:lsdException w:name="Body Text" w:semiHidden="1" w:unhideWhenUsed="1"/>
-    <w:lsdException w:name="Body Text Indent" w:semiHidden="1" w:unhideWhenUsed="1"/>
-    <w:lsdException w:name="List Continue" w:semiHidden="1" w:unhideWhenUsed="1"/>
-    <w:lsdException w:name="List Continue 2" w:semiHidden="1" w:unhideWhenUsed="1"/>
-    <w:lsdException w:name="List Continue 3" w:semiHidden="1" w:unhideWhenUsed="1"/>
-    <w:lsdException w:name="List Continue 4" w:semiHidden="1" w:unhideWhenUsed="1"/>
-    <w:lsdException w:name="List Continue 5" w:semiHidden="1" w:unhideWhenUsed="1"/>
-    <w:lsdException w:name="Message Header" w:semiHidden="1" w:unhideWhenUsed="1"/>
-    <w:lsdException w:name="Subtitle" w:uiPriority="11" w:qFormat="1"/>
-    <w:lsdException w:name="Salutation" w:semiHidden="1" w:unhideWhenUsed="1"/>
-    <w:lsdException w:name="Date" w:semiHidden="1" w:unhideWhenUsed="1"/>
-    <w:lsdException w:name="Body Text First Indent" w:semiHidden="1" w:unhideWhenUsed="1"/>
-    <w:lsdException w:name="Body Text First Indent 2" w:semiHidden="1" w:unhideWhenUsed="1"/>
-    <w:lsdException w:name="Note Heading" w:semiHidden="1" w:unhideWhenUsed="1"/>
-    <w:lsdException w:name="Body Text 2" w:semiHidden="1" w:unhideWhenUsed="1"/>
-    <w:lsdException w:name="Body Text 3" w:semiHidden="1" w:unhideWhenUsed="1"/>
-    <w:lsdException w:name="Body Text Indent 2" w:semiHidden="1" w:unhideWhenUsed="1"/>
-    <w:lsdException w:name="Body Text Indent 3" w:semiHidden="1" w:unhideWhenUsed="1"/>
-    <w:lsdException w:name="Block Text" w:semiHidden="1" w:unhideWhenUsed="1"/>
-    <w:lsdException w:name="Hyperlink" w:semiHidden="1" w:unhideWhenUsed="1"/>
-    <w:lsdException w:name="FollowedHyperlink" w:semiHidden="1" w:unhideWhenUsed="1"/>
-    <w:lsdException w:name="Strong" w:uiPriority="22" w:qFormat="1"/>
-    <w:lsdException w:name="Emphasis" w:uiPriority="20" w:qFormat="1"/>
-    <w:lsdException w:name="Document Map" w:semiHidden="1" w:unhideWhenUsed="1"/>
-    <w:lsdException w:name="Plain Text" w:semiHidden="1" w:unhideWhenUsed="1"/>
-    <w:lsdException w:name="E-mail Signature" w:semiHidden="1" w:unhideWhenUsed="1"/>
-    <w:lsdException w:name="HTML Top of Form" w:semiHidden="1" w:unhideWhenUsed="1"/>
-    <w:lsdException w:name="HTML Bottom of Form" w:semiHidden="1" w:unhideWhenUsed="1"/>
-    <w:lsdException w:name="Normal (Web)" w:semiHidden="1" w:unhideWhenUsed="1"/>
-    <w:lsdException w:name="HTML Acronym" w:semiHidden="1" w:unhideWhenUsed="1"/>
-    <w:lsdException w:name="HTML Address" w:semiHidden="1" w:unhideWhenUsed="1"/>
-    <w:lsdException w:name="HTML Cite" w:semiHidden="1" w:unhideWhenUsed="1"/>
-    <w:lsdException w:name="HTML Code" w:semiHidden="1" w:unhideWhenUsed="1"/>
-    <w:lsdException w:name="HTML Definition" w:semiHidden="1" w:unhideWhenUsed="1"/>
-    <w:lsdException w:name="HTML Keyboard" w:semiHidden="1" w:unhideWhenUsed="1"/>
-    <w:lsdException w:name="HTML Preformatted" w:semiHidden="1" w:unhideWhenUsed="1"/>
-    <w:lsdException w:name="HTML Sample" w:semiHidden="1" w:unhideWhenUsed="1"/>
-    <w:lsdException w:name="HTML Typewriter" w:semiHidden="1" w:unhideWhenUsed="1"/>
-    <w:lsdException w:name="HTML Variable" w:semiHidden="1" w:unhideWhenUsed="1"/>
-    <w:lsdException w:name="Normal Table" w:semiHidden="1" w:unhideWhenUsed="1"/>
-    <w:lsdException w:name="annotation subject" w:semiHidden="1" w:unhideWhenUsed="1"/>
-    <w:lsdException w:name="No List" w:semiHidden="1" w:unhideWhenUsed="1"/>
-    <w:lsdException w:name="Outline List 1" w:semiHidden="1" w:unhideWhenUsed="1"/>
-    <w:lsdException w:name="Outline List 2" w:semiHidden="1" w:unhideWhenUsed="1"/>
-    <w:lsdException w:name="Outline List 3" w:semiHidden="1" w:unhideWhenUsed="1"/>
-    <w:lsdException w:name="Table Simple 1" w:semiHidden="1" w:unhideWhenUsed="1"/>
-    <w:lsdException w:name="Table Simple 2" w:semiHidden="1" w:unhideWhenUsed="1"/>
-    <w:lsdException w:name="Table Simple 3" w:semiHidden="1" w:unhideWhenUsed="1"/>
-    <w:lsdException w:name="Table Classic 1" w:semiHidden="1" w:unhideWhenUsed="1"/>
-    <w:lsdException w:name="Table Classic 2" w:semiHidden="1" w:unhideWhenUsed="1"/>
-    <w:lsdException w:name="Table Classic 3" w:semiHidden="1" w:unhideWhenUsed="1"/>
-    <w:lsdException w:name="Table Classic 4" w:semiHidden="1" w:unhideWhenUsed="1"/>
-    <w:lsdException w:name="Table Colorful 1" w:semiHidden="1" w:unhideWhenUsed="1"/>
-    <w:lsdException w:name="Table Colorful 2" w:semiHidden="1" w:unhideWhenUsed="1"/>
-    <w:lsdException w:name="Table Colorful 3" w:semiHidden="1" w:unhideWhenUsed="1"/>
-    <w:lsdException w:name="Table Columns 1" w:semiHidden="1" w:unhideWhenUsed="1"/>
-    <w:lsdException w:name="Table Columns 2" w:semiHidden="1" w:unhideWhenUsed="1"/>
-    <w:lsdException w:name="Table Columns 3" w:semiHidden="1" w:unhideWhenUsed="1"/>
-    <w:lsdException w:name="Table Columns 4" w:semiHidden="1" w:unhideWhenUsed="1"/>
-    <w:lsdException w:name="Table Columns 5" w:semiHidden="1" w:unhideWhenUsed="1"/>
-    <w:lsdException w:name="Table Grid 1" w:semiHidden="1" w:unhideWhenUsed="1"/>
-    <w:lsdException w:name="Table Grid 2" w:semiHidden="1" w:unhideWhenUsed="1"/>
-    <w:lsdException w:name="Table Grid 3" w:semiHidden="1" w:unhideWhenUsed="1"/>
-    <w:lsdException w:name="Table Grid 4" w:semiHidden="1" w:unhideWhenUsed="1"/>
-    <w:lsdException w:name="Table Grid 5" w:semiHidden="1" w:unhideWhenUsed="1"/>
-    <w:lsdException w:name="Table Grid 6" w:semiHidden="1" w:unhideWhenUsed="1"/>
-    <w:lsdException w:name="Table Grid 7" w:semiHidden="1" w:unhideWhenUsed="1"/>
-    <w:lsdException w:name="Table Grid 8" w:semiHidden="1" w:unhideWhenUsed="1"/>
-    <w:lsdException w:name="Table List 1" w:semiHidden="1" w:unhideWhenUsed="1"/>
-    <w:lsdException w:name="Table List 2" w:semiHidden="1" w:unhideWhenUsed="1"/>
-    <w:lsdException w:name="Table List 3" w:semiHidden="1" w:unhideWhenUsed="1"/>
-    <w:lsdException w:name="Table List 4" w:semiHidden="1" w:unhideWhenUsed="1"/>
-    <w:lsdException w:name="Table List 5" w:semiHidden="1" w:unhideWhenUsed="1"/>
-    <w:lsdException w:name="Table List 6" w:semiHidden="1" w:unhideWhenUsed="1"/>
-    <w:lsdException w:name="Table List 7" w:semiHidden="1" w:unhideWhenUsed="1"/>
-    <w:lsdException w:name="Table List 8" w:semiHidden="1" w:unhideWhenUsed="1"/>
-    <w:lsdException w:name="Table 3D effects 1" w:semiHidden="1" w:unhideWhenUsed="1"/>
-    <w:lsdException w:name="Table 3D effects 2" w:semiHidden="1" w:unhideWhenUsed="1"/>
-    <w:lsdException w:name="Table 3D effects 3" w:semiHidden="1" w:unhideWhenUsed="1"/>
-    <w:lsdException w:name="Table Contemporary" w:semiHidden="1" w:unhideWhenUsed="1"/>
-    <w:lsdException w:name="Table Elegant" w:semiHidden="1" w:unhideWhenUsed="1"/>
-    <w:lsdException w:name="Table Professional" w:semiHidden="1" w:unhideWhenUsed="1"/>
-    <w:lsdException w:name="Table Subtle 1" w:semiHidden="1" w:unhideWhenUsed="1"/>
-    <w:lsdException w:name="Table Subtle 2" w:semiHidden="1" w:unhideWhenUsed="1"/>
-    <w:lsdException w:name="Table Web 1" w:semiHidden="1" w:unhideWhenUsed="1"/>
-    <w:lsdException w:name="Table Web 2" w:semiHidden="1" w:unhideWhenUsed="1"/>
-    <w:lsdException w:name="Table Web 3" w:semiHidden="1" w:unhideWhenUsed="1"/>
-    <w:lsdException w:name="Balloon Text" w:semiHidden="1" w:unhideWhenUsed="1"/>
-    <w:lsdException w:name="Table Grid" w:uiPriority="59"/>
-    <w:lsdException w:name="Table Theme" w:semiHidden="1" w:unhideWhenUsed="1"/>
-    <w:lsdException w:name="Placeholder Text" w:semiHidden="1"/>
-    <w:lsdException w:name="No Spacing" w:uiPriority="1" w:qFormat="1"/>
-    <w:lsdException w:name="Light Shading" w:uiPriority="60"/>
-    <w:lsdException w:name="Light List" w:uiPriority="61"/>
-    <w:lsdException w:name="Light Grid" w:uiPriority="62"/>
-    <w:lsdException w:name="Medium Shading 1" w:uiPriority="63"/>
-    <w:lsdException w:name="Medium Shading 2" w:uiPriority="64"/>
-    <w:lsdException w:name="Medium List 1" w:uiPriority="65"/>
-    <w:lsdException w:name="Medium List 2" w:uiPriority="66"/>
-    <w:lsdException w:name="Medium Grid 1" w:uiPriority="67"/>
-    <w:lsdException w:name="Medium Grid 2" w:uiPriority="68"/>
-    <w:lsdException w:name="Medium Grid 3" w:uiPriority="69"/>
-    <w:lsdException w:name="Dark List" w:uiPriority="70"/>
-    <w:lsdException w:name="Colorful Shading" w:uiPriority="71"/>
-    <w:lsdException w:name="Colorful List" w:uiPriority="72"/>
-    <w:lsdException w:name="Colorful Grid" w:uiPriority="73"/>
-    <w:lsdException w:name="Light Shading Accent 1" w:uiPriority="60"/>
-    <w:lsdException w:name="Light List Accent 1" w:uiPriority="61"/>
-    <w:lsdException w:name="Light Grid Accent 1" w:uiPriority="62"/>
-    <w:lsdException w:name="Medium Shading 1 Accent 1" w:uiPriority="63"/>
-    <w:lsdException w:name="Medium Shading 2 Accent 1" w:uiPriority="64"/>
-    <w:lsdException w:name="Medium List 1 Accent 1" w:uiPriority="65"/>
-    <w:lsdException w:name="Revision" w:semiHidden="1"/>
-    <w:lsdException w:name="List Paragraph" w:uiPriority="34" w:qFormat="1"/>
-    <w:lsdException w:name="Quote" w:uiPriority="29" w:qFormat="1"/>
-    <w:lsdException w:name="Intense Quote" w:uiPriority="30" w:qFormat="1"/>
-    <w:lsdException w:name="Medium List 2 Accent 1" w:uiPriority="66"/>
-    <w:lsdException w:name="Medium Grid 1 Accent 1" w:uiPriority="67"/>
-    <w:lsdException w:name="Medium Grid 2 Accent 1" w:uiPriority="68"/>
-    <w:lsdException w:name="Medium Grid 3 Accent 1" w:uiPriority="69"/>
-    <w:lsdException w:name="Dark List Accent 1" w:uiPriority="70"/>
-    <w:lsdException w:name="Colorful Shading Accent 1" w:uiPriority="71"/>
-    <w:lsdException w:name="Colorful List Accent 1" w:uiPriority="72"/>
-    <w:lsdException w:name="Colorful Grid Accent 1" w:uiPriority="73"/>
-    <w:lsdException w:name="Light Shading Accent 2" w:uiPriority="60"/>
-    <w:lsdException w:name="Light List Accent 2" w:uiPriority="61"/>
-    <w:lsdException w:name="Light Grid Accent 2" w:uiPriority="62"/>
-    <w:lsdException w:name="Medium Shading 1 Accent 2" w:uiPriority="63"/>
-    <w:lsdException w:name="Medium Shading 2 Accent 2" w:uiPriority="64"/>
-    <w:lsdException w:name="Medium List 1 Accent 2" w:uiPriority="65"/>
-    <w:lsdException w:name="Medium List 2 Accent 2" w:uiPriority="66"/>
-    <w:lsdException w:name="Medium Grid 1 Accent 2" w:uiPriority="67"/>
-    <w:lsdException w:name="Medium Grid 2 Accent 2" w:uiPriority="68"/>
-    <w:lsdException w:name="Medium Grid 3 Accent 2" w:uiPriority="69"/>
-    <w:lsdException w:name="Dark List Accent 2" w:uiPriority="70"/>
-    <w:lsdException w:name="Colorful Shading Accent 2" w:uiPriority="71"/>
-    <w:lsdException w:name="Colorful List Accent 2" w:uiPriority="72"/>
-    <w:lsdException w:name="Colorful Grid Accent 2" w:uiPriority="73"/>
-    <w:lsdException w:name="Light Shading Accent 3" w:uiPriority="60"/>
-    <w:lsdException w:name="Light List Accent 3" w:uiPriority="61"/>
-    <w:lsdException w:name="Light Grid Accent 3" w:uiPriority="62"/>
-    <w:lsdException w:name="Medium Shading 1 Accent 3" w:uiPriority="63"/>
-    <w:lsdException w:name="Medium Shading 2 Accent 3" w:uiPriority="64"/>
-    <w:lsdException w:name="Medium List 1 Accent 3" w:uiPriority="65"/>
-    <w:lsdException w:name="Medium List 2 Accent 3" w:uiPriority="66"/>
-    <w:lsdException w:name="Medium Grid 1 Accent 3" w:uiPriority="67"/>
-    <w:lsdException w:name="Medium Grid 2 Accent 3" w:uiPriority="68"/>
-    <w:lsdException w:name="Medium Grid 3 Accent 3" w:uiPriority="69"/>
-    <w:lsdException w:name="Dark List Accent 3" w:uiPriority="70"/>
-    <w:lsdException w:name="Colorful Shading Accent 3" w:uiPriority="71"/>
-    <w:lsdException w:name="Colorful List Accent 3" w:uiPriority="72"/>
-    <w:lsdException w:name="Colorful Grid Accent 3" w:uiPriority="73"/>
-    <w:lsdException w:name="Light Shading Accent 4" w:uiPriority="60"/>
-    <w:lsdException w:name="Light List Accent 4" w:uiPriority="61"/>
-    <w:lsdException w:name="Light Grid Accent 4" w:uiPriority="62"/>
-    <w:lsdException w:name="Medium Shading 1 Accent 4" w:uiPriority="63"/>
-    <w:lsdException w:name="Medium Shading 2 Accent 4" w:uiPriority="64"/>
-    <w:lsdException w:name="Medium List 1 Accent 4" w:uiPriority="65"/>
-    <w:lsdException w:name="Medium List 2 Accent 4" w:uiPriority="66"/>
-    <w:lsdException w:name="Medium Grid 1 Accent 4" w:uiPriority="67"/>
-    <w:lsdException w:name="Medium Grid 2 Accent 4" w:uiPriority="68"/>
-    <w:lsdException w:name="Medium Grid 3 Accent 4" w:uiPriority="69"/>
-    <w:lsdException w:name="Dark List Accent 4" w:uiPriority="70"/>
-    <w:lsdException w:name="Colorful Shading Accent 4" w:uiPriority="71"/>
-    <w:lsdException w:name="Colorful List Accent 4" w:uiPriority="72"/>
-    <w:lsdException w:name="Colorful Grid Accent 4" w:uiPriority="73"/>
-    <w:lsdException w:name="Light Shading Accent 5" w:uiPriority="60"/>
-    <w:lsdException w:name="Light List Accent 5" w:uiPriority="61"/>
-    <w:lsdException w:name="Light Grid Accent 5" w:uiPriority="62"/>
-    <w:lsdException w:name="Medium Shading 1 Accent 5" w:uiPriority="63"/>
-    <w:lsdException w:name="Medium Shading 2 Accent 5" w:uiPriority="64"/>
-    <w:lsdException w:name="Medium List 1 Accent 5" w:uiPriority="65"/>
-    <w:lsdException w:name="Medium List 2 Accent 5" w:uiPriority="66"/>
-    <w:lsdException w:name="Medium Grid 1 Accent 5" w:uiPriority="67"/>
-    <w:lsdException w:name="Medium Grid 2 Accent 5" w:uiPriority="68"/>
-    <w:lsdException w:name="Medium Grid 3 Accent 5" w:uiPriority="69"/>
-    <w:lsdException w:name="Dark List Accent 5" w:uiPriority="70"/>
-    <w:lsdException w:name="Colorful Shading Accent 5" w:uiPriority="71"/>
-    <w:lsdException w:name="Colorful List Accent 5" w:uiPriority="72"/>
-    <w:lsdException w:name="Colorful Grid Accent 5" w:uiPriority="73"/>
-    <w:lsdException w:name="Light Shading Accent 6" w:uiPriority="60"/>
-    <w:lsdException w:name="Light List Accent 6" w:uiPriority="61"/>
-    <w:lsdException w:name="Light Grid Accent 6" w:uiPriority="62"/>
-    <w:lsdException w:name="Medium Shading 1 Accent 6" w:uiPriority="63"/>
-    <w:lsdException w:name="Medium Shading 2 Accent 6" w:uiPriority="64"/>
-    <w:lsdException w:name="Medium List 1 Accent 6" w:uiPriority="65"/>
-    <w:lsdException w:name="Medium List 2 Accent 6" w:uiPriority="66"/>
-    <w:lsdException w:name="Medium Grid 1 Accent 6" w:uiPriority="67"/>
-    <w:lsdException w:name="Medium Grid 2 Accent 6" w:uiPriority="68"/>
-    <w:lsdException w:name="Medium Grid 3 Accent 6" w:uiPriority="69"/>
-    <w:lsdException w:name="Dark List Accent 6" w:uiPriority="70"/>
-    <w:lsdException w:name="Colorful Shading Accent 6" w:uiPriority="71"/>
-    <w:lsdException w:name="Colorful List Accent 6" w:uiPriority="72"/>
-    <w:lsdException w:name="Colorful Grid Accent 6" w:uiPriority="73"/>
-    <w:lsdException w:name="Subtle Emphasis" w:uiPriority="19" w:qFormat="1"/>
-    <w:lsdException w:name="Intense Emphasis" w:uiPriority="21" w:qFormat="1"/>
-    <w:lsdException w:name="Subtle Reference" w:uiPriority="31" w:qFormat="1"/>
-    <w:lsdException w:name="Intense Reference" w:uiPriority="32" w:qFormat="1"/>
-    <w:lsdException w:name="Book Title" w:uiPriority="33" w:qFormat="1"/>
-    <w:lsdException w:name="Bibliography" w:semiHidden="1" w:uiPriority="37" w:unhideWhenUsed="1"/>
-    <w:lsdException w:name="TOC Heading" w:semiHidden="1" w:uiPriority="39" w:unhideWhenUsed="1" w:qFormat="1"/>
-    <w:lsdException w:name="Grid Table 4" w:uiPriority="49"/>
-    <w:lsdException w:name="Grid Table 5 Dark" w:uiPriority="50"/>
-    <w:lsdException w:name="Grid Table 6 Colorful" w:uiPriority="51"/>
-    <w:lsdException w:name="Grid Table 7 Colorful" w:uiPriority="52"/>
-    <w:lsdException w:name="Grid Table 1 Light Accent 1" w:uiPriority="46"/>
-    <w:lsdException w:name="Grid Table 2 Accent 1" w:uiPriority="47"/>
-    <w:lsdException w:name="Grid Table 3 Accent 1" w:uiPriority="48"/>
-    <w:lsdException w:name="Grid Table 4 Accent 1" w:uiPriority="49"/>
-    <w:lsdException w:name="Grid Table 5 Dark Accent 1" w:uiPriority="50"/>
-    <w:lsdException w:name="Grid Table 6 Colorful Accent 1" w:uiPriority="51"/>
-    <w:lsdException w:name="Grid Table 7 Colorful Accent 1" w:uiPriority="52"/>
-    <w:lsdException w:name="Grid Table 1 Light Accent 2" w:uiPriority="46"/>
-    <w:lsdException w:name="Grid Table 2 Accent 2" w:uiPriority="47"/>
-    <w:lsdException w:name="Grid Table 3 Accent 2" w:uiPriority="48"/>
-    <w:lsdException w:name="Grid Table 4 Accent 2" w:uiPriority="49"/>
-    <w:lsdException w:name="Grid Table 5 Dark Accent 2" w:uiPriority="50"/>
-    <w:lsdException w:name="Grid Table 6 Colorful Accent 2" w:uiPriority="51"/>
-    <w:lsdException w:name="Grid Table 7 Colorful Accent 2" w:uiPriority="52"/>
-    <w:lsdException w:name="Grid Table 1 Light Accent 3" w:uiPriority="46"/>
-    <w:lsdException w:name="Grid Table 2 Accent 3" w:uiPriority="47"/>
-    <w:lsdException w:name="Grid Table 3 Accent 3" w:uiPriority="48"/>
-    <w:lsdException w:name="Grid Table 4 Accent 3" w:uiPriority="49"/>
-    <w:lsdException w:name="Grid Table 5 Dark Accent 3" w:uiPriority="50"/>
-    <w:lsdException w:name="Grid Table 6 Colorful Accent 3" w:uiPriority="51"/>
-    <w:lsdException w:name="Grid Table 7 Colorful Accent 3" w:uiPriority="52"/>
-    <w:lsdException w:name="Grid Table 1 Light Accent 4" w:uiPriority="46"/>
-    <w:lsdException w:name="Grid Table 2 Accent 4" w:uiPriority="47"/>
-    <w:lsdException w:name="Grid Table 3 Accent 4" w:uiPriority="48"/>
-    <w:lsdException w:name="Grid Table 4 Accent 4" w:uiPriority="49"/>
-    <w:lsdException w:name="Grid Table 5 Dark Accent 4" w:uiPriority="50"/>
-    <w:lsdException w:name="Grid Table 6 Colorful Accent 4" w:uiPriority="51"/>
-    <w:lsdException w:name="Grid Table 7 Colorful Accent 4" w:uiPriority="52"/>
-    <w:lsdException w:name="Grid Table 1 Light Accent 5" w:uiPriority="46"/>
-    <w:lsdException w:name="Grid Table 2 Accent 5" w:uiPriority="47"/>
-    <w:lsdException w:name="Grid Table 3 Accent 5" w:uiPriority="48"/>
-    <w:lsdException w:name="Grid Table 4 Accent 5" w:uiPriority="49"/>
-    <w:lsdException w:name="Grid Table 5 Dark Accent 5" w:uiPriority="50"/>
-    <w:lsdException w:name="Grid Table 6 Colorful Accent 5" w:uiPriority="51"/>
-    <w:lsdException w:name="Grid Table 7 Colorful Accent 5" w:uiPriority="52"/>
-    <w:lsdException w:name="Grid Table 1 Light Accent 6" w:uiPriority="46"/>
-    <w:lsdException w:name="Grid Table 2 Accent 6" w:uiPriority="47"/>
-    <w:lsdException w:name="Grid Table 3 Accent 6" w:uiPriority="48"/>
-    <w:lsdException w:name="Grid Table 4 Accent 6" w:uiPriority="49"/>
-    <w:lsdException w:name="Grid Table 5 Dark Accent 6" w:uiPriority="50"/>
-    <w:lsdException w:name="Grid Table 6 Colorful Accent 6" w:uiPriority="51"/>
-    <w:lsdException w:name="Grid Table 7 Colorful Accent 6" w:uiPriority="52"/>
-    <w:lsdException w:name="List Table 1 Light" w:uiPriority="46"/>
-    <w:lsdException w:name="List Table 2" w:uiPriority="47"/>
-    <w:lsdException w:name="List Table 3" w:uiPriority="48"/>
-    <w:lsdException w:name="List Table 4" w:uiPriority="49"/>
-    <w:lsdException w:name="List Table 5 Dark" w:uiPriority="50"/>
-    <w:lsdException w:name="List Table 6 Colorful" w:uiPriority="51"/>
-    <w:lsdException w:name="List Table 7 Colorful" w:uiPriority="52"/>
-    <w:lsdException w:name="List Table 1 Light Accent 1" w:uiPriority="46"/>
-    <w:lsdException w:name="List Table 2 Accent 1" w:uiPriority="47"/>
-    <w:lsdException w:name="List Table 3 Accent 1" w:uiPriority="48"/>
-    <w:lsdException w:name="List Table 4 Accent 1" w:uiPriority="49"/>
-    <w:lsdException w:name="List Table 5 Dark Accent 1" w:uiPriority="50"/>
-    <w:lsdException w:name="List Table 6 Colorful Accent 1" w:uiPriority="51"/>
-    <w:lsdException w:name="List Table 7 Colorful Accent 1" w:uiPriority="52"/>
-    <w:lsdException w:name="List Table 1 Light Accent 2" w:uiPriority="46"/>
-    <w:lsdException w:name="List Table 2 Accent 2" w:uiPriority="47"/>
-    <w:lsdException w:name="List Table 3 Accent 2" w:uiPriority="48"/>
-    <w:lsdException w:name="List Table 4 Accent 2" w:uiPriority="49"/>
-    <w:lsdException w:name="List Table 5 Dark Accent 2" w:uiPriority="50"/>
-    <w:lsdException w:name="List Table 6 Colorful Accent 2" w:uiPriority="51"/>
-    <w:lsdException w:name="List Table 7 Colorful Accent 2" w:uiPriority="52"/>
-    <w:lsdException w:name="List Table 1 Light Accent 3" w:uiPriority="46"/>
-    <w:lsdException w:name="List Table 2 Accent 3" w:uiPriority="47"/>
-    <w:lsdException w:name="List Table 3 Accent 3" w:uiPriority="48"/>
-    <w:lsdException w:name="List Table 4 Accent 3" w:uiPriority="49"/>
-    <w:lsdException w:name="List Table 5 Dark Accent 3" w:uiPriority="50"/>
-    <w:lsdException w:name="List Table 6 Colorful Accent 3" w:uiPriority="51"/>
-    <w:lsdException w:name="List Table 7 Colorful Accent 3" w:uiPriority="52"/>
-    <w:lsdException w:name="List Table 1 Light Accent 4" w:uiPriority="46"/>
-    <w:lsdException w:name="List Table 2 Accent 4" w:uiPriority="47"/>
-    <w:lsdException w:name="List Table 3 Accent 4" w:uiPriority="48"/>
-    <w:lsdException w:name="List Table 4 Accent 4" w:uiPriority="49"/>
-    <w:lsdException w:name="List Table 5 Dark Accent 4" w:uiPriority="50"/>
-    <w:lsdException w:name="List Table 6 Colorful Accent 4" w:uiPriority="51"/>
-    <w:lsdException w:name="List Table 7 Colorful Accent 4" w:uiPriority="52"/>
-    <w:lsdException w:name="List Table 1 Light Accent 5" w:uiPriority="46"/>
-    <w:lsdException w:name="List Table 2 Accent 5" w:uiPriority="47"/>
-    <w:lsdException w:name="List Table 3 Accent 5" w:uiPriority="48"/>
-    <w:lsdException w:name="List Table 4 Accent 5" w:uiPriority="49"/>
-    <w:lsdException w:name="List Table 5 Dark Accent 5" w:uiPriority="50"/>
-    <w:lsdException w:name="List Table 6 Colorful Accent 5" w:uiPriority="51"/>
-    <w:lsdException w:name="List Table 7 Colorful Accent 5" w:uiPriority="52"/>
-    <w:lsdException w:name="List Table 1 Light Accent 6" w:uiPriority="46"/>
-    <w:lsdException w:name="List Table 2 Accent 6" w:uiPriority="47"/>
-    <w:lsdException w:name="List Table 3 Accent 6" w:uiPriority="48"/>
-    <w:lsdException w:name="List Table 4 Accent 6" w:uiPriority="49"/>
-    <w:lsdException w:name="List Table 5 Dark Accent 6" w:uiPriority="50"/>
-    <w:lsdException w:name="List Table 6 Colorful Accent 6" w:uiPriority="51"/>
-    <w:lsdException w:name="List Table 7 Colorful Accent 6" w:uiPriority="52"/>
+  <w:latentStyles w:defLockedState="0" w:defUIPriority="99" w:defSemiHidden="1" w:defUnhideWhenUsed="1" w:defQFormat="0" w:count="267">
+    <w:lsdException w:name="Normal" w:semiHidden="0" w:uiPriority="0" w:unhideWhenUsed="0" w:qFormat="1"/>
+    <w:lsdException w:name="heading 1" w:semiHidden="0" w:uiPriority="9" w:unhideWhenUsed="0" w:qFormat="1"/>
+    <w:lsdException w:name="heading 2" w:uiPriority="9" w:qFormat="1"/>
+    <w:lsdException w:name="heading 3" w:uiPriority="9" w:qFormat="1"/>
+    <w:lsdException w:name="heading 4" w:uiPriority="9" w:qFormat="1"/>
+    <w:lsdException w:name="heading 5" w:uiPriority="9" w:qFormat="1"/>
+    <w:lsdException w:name="heading 6" w:uiPriority="9" w:qFormat="1"/>
+    <w:lsdException w:name="heading 7" w:uiPriority="9" w:qFormat="1"/>
+    <w:lsdException w:name="heading 8" w:uiPriority="9" w:qFormat="1"/>
+    <w:lsdException w:name="heading 9" w:uiPriority="9" w:qFormat="1"/>
+    <w:lsdException w:name="toc 1" w:uiPriority="39"/>
+    <w:lsdException w:name="toc 2" w:uiPriority="39"/>
+    <w:lsdException w:name="toc 3" w:uiPriority="39"/>
+    <w:lsdException w:name="toc 4" w:uiPriority="39"/>
+    <w:lsdException w:name="toc 5" w:uiPriority="39"/>
+    <w:lsdException w:name="toc 6" w:uiPriority="39"/>
+    <w:lsdException w:name="toc 7" w:uiPriority="39"/>
+    <w:lsdException w:name="toc 8" w:uiPriority="39"/>
+    <w:lsdException w:name="toc 9" w:uiPriority="39"/>
+    <w:lsdException w:name="caption" w:uiPriority="35" w:qFormat="1"/>
+    <w:lsdException w:name="Title" w:semiHidden="0" w:uiPriority="10" w:unhideWhenUsed="0" w:qFormat="1"/>
+    <w:lsdException w:name="Default Paragraph Font" w:uiPriority="1"/>
+    <w:lsdException w:name="Subtitle" w:semiHidden="0" w:uiPriority="11" w:unhideWhenUsed="0" w:qFormat="1"/>
+    <w:lsdException w:name="Strong" w:semiHidden="0" w:uiPriority="22" w:unhideWhenUsed="0" w:qFormat="1"/>
+    <w:lsdException w:name="Emphasis" w:semiHidden="0" w:uiPriority="20" w:unhideWhenUsed="0" w:qFormat="1"/>
+    <w:lsdException w:name="Table Grid" w:semiHidden="0" w:uiPriority="59" w:unhideWhenUsed="0"/>
+    <w:lsdException w:name="Placeholder Text" w:unhideWhenUsed="0"/>
+    <w:lsdException w:name="No Spacing" w:semiHidden="0" w:uiPriority="1" w:unhideWhenUsed="0" w:qFormat="1"/>
+    <w:lsdException w:name="Light Shading" w:semiHidden="0" w:uiPriority="60" w:unhideWhenUsed="0"/>
+    <w:lsdException w:name="Light List" w:semiHidden="0" w:uiPriority="61" w:unhideWhenUsed="0"/>
+    <w:lsdException w:name="Light Grid" w:semiHidden="0" w:uiPriority="62" w:unhideWhenUsed="0"/>
+    <w:lsdException w:name="Medium Shading 1" w:semiHidden="0" w:uiPriority="63" w:unhideWhenUsed="0"/>
+    <w:lsdException w:name="Medium Shading 2" w:semiHidden="0" w:uiPriority="64" w:unhideWhenUsed="0"/>
+    <w:lsdException w:name="Medium List 1" w:semiHidden="0" w:uiPriority="65" w:unhideWhenUsed="0"/>
+    <w:lsdException w:name="Medium List 2" w:semiHidden="0" w:uiPriority="66" w:unhideWhenUsed="0"/>
+    <w:lsdException w:name="Medium Grid 1" w:semiHidden="0" w:uiPriority="67" w:unhideWhenUsed="0"/>
+    <w:lsdException w:name="Medium Grid 2" w:semiHidden="0" w:uiPriority="68" w:unhideWhenUsed="0"/>
+    <w:lsdException w:name="Medium Grid 3" w:semiHidden="0" w:uiPriority="69" w:unhideWhenUsed="0"/>
+    <w:lsdException w:name="Dark List" w:semiHidden="0" w:uiPriority="70" w:unhideWhenUsed="0"/>
+    <w:lsdException w:name="Colorful Shading" w:semiHidden="0" w:uiPriority="71" w:unhideWhenUsed="0"/>
+    <w:lsdException w:name="Colorful List" w:semiHidden="0" w:uiPriority="72" w:unhideWhenUsed="0"/>
+    <w:lsdException w:name="Colorful Grid" w:semiHidden="0" w:uiPriority="73" w:unhideWhenUsed="0"/>
+    <w:lsdException w:name="Light Shading Accent 1" w:semiHidden="0" w:uiPriority="60" w:unhideWhenUsed="0"/>
+    <w:lsdException w:name="Light List Accent 1" w:semiHidden="0" w:uiPriority="61" w:unhideWhenUsed="0"/>
+    <w:lsdException w:name="Light Grid Accent 1" w:semiHidden="0" w:uiPriority="62" w:unhideWhenUsed="0"/>
+    <w:lsdException w:name="Medium Shading 1 Accent 1" w:semiHidden="0" w:uiPriority="63" w:unhideWhenUsed="0"/>
+    <w:lsdException w:name="Medium Shading 2 Accent 1" w:semiHidden="0" w:uiPriority="64" w:unhideWhenUsed="0"/>
+    <w:lsdException w:name="Medium List 1 Accent 1" w:semiHidden="0" w:uiPriority="65" w:unhideWhenUsed="0"/>
+    <w:lsdException w:name="Revision" w:unhideWhenUsed="0"/>
+    <w:lsdException w:name="List Paragraph" w:semiHidden="0" w:uiPriority="34" w:unhideWhenUsed="0" w:qFormat="1"/>
+    <w:lsdException w:name="Quote" w:semiHidden="0" w:uiPriority="29" w:unhideWhenUsed="0" w:qFormat="1"/>
+    <w:lsdException w:name="Intense Quote" w:semiHidden="0" w:uiPriority="30" w:unhideWhenUsed="0" w:qFormat="1"/>
+    <w:lsdException w:name="Medium List 2 Accent 1" w:semiHidden="0" w:uiPriority="66" w:unhideWhenUsed="0"/>
+    <w:lsdException w:name="Medium Grid 1 Accent 1" w:semiHidden="0" w:uiPriority="67" w:unhideWhenUsed="0"/>
+    <w:lsdException w:name="Medium Grid 2 Accent 1" w:semiHidden="0" w:uiPriority="68" w:unhideWhenUsed="0"/>
+    <w:lsdException w:name="Medium Grid 3 Accent 1" w:semiHidden="0" w:uiPriority="69" w:unhideWhenUsed="0"/>
+    <w:lsdException w:name="Dark List Accent 1" w:semiHidden="0" w:uiPriority="70" w:unhideWhenUsed="0"/>
+    <w:lsdException w:name="Colorful Shading Accent 1" w:semiHidden="0" w:uiPriority="71" w:unhideWhenUsed="0"/>
+    <w:lsdException w:name="Colorful List Accent 1" w:semiHidden="0" w:uiPriority="72" w:unhideWhenUsed="0"/>
+    <w:lsdException w:name="Colorful Grid Accent 1" w:semiHidden="0" w:uiPriority="73" w:unhideWhenUsed="0"/>
+    <w:lsdException w:name="Light Shading Accent 2" w:semiHidden="0" w:uiPriority="60" w:unhideWhenUsed="0"/>
+    <w:lsdException w:name="Light List Accent 2" w:semiHidden="0" w:uiPriority="61" w:unhideWhenUsed="0"/>
+    <w:lsdException w:name="Light Grid Accent 2" w:semiHidden="0" w:uiPriority="62" w:unhideWhenUsed="0"/>
+    <w:lsdException w:name="Medium Shading 1 Accent 2" w:semiHidden="0" w:uiPriority="63" w:unhideWhenUsed="0"/>
+    <w:lsdException w:name="Medium Shading 2 Accent 2" w:semiHidden="0" w:uiPriority="64" w:unhideWhenUsed="0"/>
+    <w:lsdException w:name="Medium List 1 Accent 2" w:semiHidden="0" w:uiPriority="65" w:unhideWhenUsed="0"/>
+    <w:lsdException w:name="Medium List 2 Accent 2" w:semiHidden="0" w:uiPriority="66" w:unhideWhenUsed="0"/>
+    <w:lsdException w:name="Medium Grid 1 Accent 2" w:semiHidden="0" w:uiPriority="67" w:unhideWhenUsed="0"/>
+    <w:lsdException w:name="Medium Grid 2 Accent 2" w:semiHidden="0" w:uiPriority="68" w:unhideWhenUsed="0"/>
+    <w:lsdException w:name="Medium Grid 3 Accent 2" w:semiHidden="0" w:uiPriority="69" w:unhideWhenUsed="0"/>
+    <w:lsdException w:name="Dark List Accent 2" w:semiHidden="0" w:uiPriority="70" w:unhideWhenUsed="0"/>
+    <w:lsdException w:name="Colorful Shading Accent 2" w:semiHidden="0" w:uiPriority="71" w:unhideWhenUsed="0"/>
+    <w:lsdException w:name="Colorful List Accent 2" w:semiHidden="0" w:uiPriority="72" w:unhideWhenUsed="0"/>
+    <w:lsdException w:name="Colorful Grid Accent 2" w:semiHidden="0" w:uiPriority="73" w:unhideWhenUsed="0"/>
+    <w:lsdException w:name="Light Shading Accent 3" w:semiHidden="0" w:uiPriority="60" w:unhideWhenUsed="0"/>
+    <w:lsdException w:name="Light List Accent 3" w:semiHidden="0" w:uiPriority="61" w:unhideWhenUsed="0"/>
+    <w:lsdException w:name="Light Grid Accent 3" w:semiHidden="0" w:uiPriority="62" w:unhideWhenUsed="0"/>
+    <w:lsdException w:name="Medium Shading 1 Accent 3" w:semiHidden="0" w:uiPriority="63" w:unhideWhenUsed="0"/>
+    <w:lsdException w:name="Medium Shading 2 Accent 3" w:semiHidden="0" w:uiPriority="64" w:unhideWhenUsed="0"/>
+    <w:lsdException w:name="Medium List 1 Accent 3" w:semiHidden="0" w:uiPriority="65" w:unhideWhenUsed="0"/>
+    <w:lsdException w:name="Medium List 2 Accent 3" w:semiHidden="0" w:uiPriority="66" w:unhideWhenUsed="0"/>
+    <w:lsdException w:name="Medium Grid 1 Accent 3" w:semiHidden="0" w:uiPriority="67" w:unhideWhenUsed="0"/>
+    <w:lsdException w:name="Medium Grid 2 Accent 3" w:semiHidden="0" w:uiPriority="68" w:unhideWhenUsed="0"/>
+    <w:lsdException w:name="Medium Grid 3 Accent 3" w:semiHidden="0" w:uiPriority="69" w:unhideWhenUsed="0"/>
+    <w:lsdException w:name="Dark List Accent 3" w:semiHidden="0" w:uiPriority="70" w:unhideWhenUsed="0"/>
+    <w:lsdException w:name="Colorful Shading Accent 3" w:semiHidden="0" w:uiPriority="71" w:unhideWhenUsed="0"/>
+    <w:lsdException w:name="Colorful List Accent 3" w:semiHidden="0" w:uiPriority="72" w:unhideWhenUsed="0"/>
+    <w:lsdException w:name="Colorful Grid Accent 3" w:semiHidden="0" w:uiPriority="73" w:unhideWhenUsed="0"/>
+    <w:lsdException w:name="Light Shading Accent 4" w:semiHidden="0" w:uiPriority="60" w:unhideWhenUsed="0"/>
+    <w:lsdException w:name="Light List Accent 4" w:semiHidden="0" w:uiPriority="61" w:unhideWhenUsed="0"/>
+    <w:lsdException w:name="Light Grid Accent 4" w:semiHidden="0" w:uiPriority="62" w:unhideWhenUsed="0"/>
+    <w:lsdException w:name="Medium Shading 1 Accent 4" w:semiHidden="0" w:uiPriority="63" w:unhideWhenUsed="0"/>
+    <w:lsdException w:name="Medium Shading 2 Accent 4" w:semiHidden="0" w:uiPriority="64" w:unhideWhenUsed="0"/>
+    <w:lsdException w:name="Medium List 1 Accent 4" w:semiHidden="0" w:uiPriority="65" w:unhideWhenUsed="0"/>
+    <w:lsdException w:name="Medium List 2 Accent 4" w:semiHidden="0" w:uiPriority="66" w:unhideWhenUsed="0"/>
+    <w:lsdException w:name="Medium Grid 1 Accent 4" w:semiHidden="0" w:uiPriority="67" w:unhideWhenUsed="0"/>
+    <w:lsdException w:name="Medium Grid 2 Accent 4" w:semiHidden="0" w:uiPriority="68" w:unhideWhenUsed="0"/>
+    <w:lsdException w:name="Medium Grid 3 Accent 4" w:semiHidden="0" w:uiPriority="69" w:unhideWhenUsed="0"/>
+    <w:lsdException w:name="Dark List Accent 4" w:semiHidden="0" w:uiPriority="70" w:unhideWhenUsed="0"/>
+    <w:lsdException w:name="Colorful Shading Accent 4" w:semiHidden="0" w:uiPriority="71" w:unhideWhenUsed="0"/>
+    <w:lsdException w:name="Colorful List Accent 4" w:semiHidden="0" w:uiPriority="72" w:unhideWhenUsed="0"/>
+    <w:lsdException w:name="Colorful Grid Accent 4" w:semiHidden="0" w:uiPriority="73" w:unhideWhenUsed="0"/>
+    <w:lsdException w:name="Light Shading Accent 5" w:semiHidden="0" w:uiPriority="60" w:unhideWhenUsed="0"/>
+    <w:lsdException w:name="Light List Accent 5" w:semiHidden="0" w:uiPriority="61" w:unhideWhenUsed="0"/>
+    <w:lsdException w:name="Light Grid Accent 5" w:semiHidden="0" w:uiPriority="62" w:unhideWhenUsed="0"/>
+    <w:lsdException w:name="Medium Shading 1 Accent 5" w:semiHidden="0" w:uiPriority="63" w:unhideWhenUsed="0"/>
+    <w:lsdException w:name="Medium Shading 2 Accent 5" w:semiHidden="0" w:uiPriority="64" w:unhideWhenUsed="0"/>
+    <w:lsdException w:name="Medium List 1 Accent 5" w:semiHidden="0" w:uiPriority="65" w:unhideWhenUsed="0"/>
+    <w:lsdException w:name="Medium List 2 Accent 5" w:semiHidden="0" w:uiPriority="66" w:unhideWhenUsed="0"/>
+    <w:lsdException w:name="Medium Grid 1 Accent 5" w:semiHidden="0" w:uiPriority="67" w:unhideWhenUsed="0"/>
+    <w:lsdException w:name="Medium Grid 2 Accent 5" w:semiHidden="0" w:uiPriority="68" w:unhideWhenUsed="0"/>
+    <w:lsdException w:name="Medium Grid 3 Accent 5" w:semiHidden="0" w:uiPriority="69" w:unhideWhenUsed="0"/>
+    <w:lsdException w:name="Dark List Accent 5" w:semiHidden="0" w:uiPriority="70" w:unhideWhenUsed="0"/>
+    <w:lsdException w:name="Colorful Shading Accent 5" w:semiHidden="0" w:uiPriority="71" w:unhideWhenUsed="0"/>
+    <w:lsdException w:name="Colorful List Accent 5" w:semiHidden="0" w:uiPriority="72" w:unhideWhenUsed="0"/>
+    <w:lsdException w:name="Colorful Grid Accent 5" w:semiHidden="0" w:uiPriority="73" w:unhideWhenUsed="0"/>
+    <w:lsdException w:name="Light Shading Accent 6" w:semiHidden="0" w:uiPriority="60" w:unhideWhenUsed="0"/>
+    <w:lsdException w:name="Light List Accent 6" w:semiHidden="0" w:uiPriority="61" w:unhideWhenUsed="0"/>
+    <w:lsdException w:name="Light Grid Accent 6" w:semiHidden="0" w:uiPriority="62" w:unhideWhenUsed="0"/>
+    <w:lsdException w:name="Medium Shading 1 Accent 6" w:semiHidden="0" w:uiPriority="63" w:unhideWhenUsed="0"/>
+    <w:lsdException w:name="Medium Shading 2 Accent 6" w:semiHidden="0" w:uiPriority="64" w:unhideWhenUsed="0"/>
+    <w:lsdException w:name="Medium List 1 Accent 6" w:semiHidden="0" w:uiPriority="65" w:unhideWhenUsed="0"/>
+    <w:lsdException w:name="Medium List 2 Accent 6" w:semiHidden="0" w:uiPriority="66" w:unhideWhenUsed="0"/>
+    <w:lsdException w:name="Medium Grid 1 Accent 6" w:semiHidden="0" w:uiPriority="67" w:unhideWhenUsed="0"/>
+    <w:lsdException w:name="Medium Grid 2 Accent 6" w:semiHidden="0" w:uiPriority="68" w:unhideWhenUsed="0"/>
+    <w:lsdException w:name="Medium Grid 3 Accent 6" w:semiHidden="0" w:uiPriority="69" w:unhideWhenUsed="0"/>
+    <w:lsdException w:name="Dark List Accent 6" w:semiHidden="0" w:uiPriority="70" w:unhideWhenUsed="0"/>
+    <w:lsdException w:name="Colorful Shading Accent 6" w:semiHidden="0" w:uiPriority="71" w:unhideWhenUsed="0"/>
+    <w:lsdException w:name="Colorful List Accent 6" w:semiHidden="0" w:uiPriority="72" w:unhideWhenUsed="0"/>
+    <w:lsdException w:name="Colorful Grid Accent 6" w:semiHidden="0" w:uiPriority="73" w:unhideWhenUsed="0"/>
+    <w:lsdException w:name="Subtle Emphasis" w:semiHidden="0" w:uiPriority="19" w:unhideWhenUsed="0" w:qFormat="1"/>
+    <w:lsdException w:name="Intense Emphasis" w:semiHidden="0" w:uiPriority="21" w:unhideWhenUsed="0" w:qFormat="1"/>
+    <w:lsdException w:name="Subtle Reference" w:semiHidden="0" w:uiPriority="31" w:unhideWhenUsed="0" w:qFormat="1"/>
+    <w:lsdException w:name="Intense Reference" w:semiHidden="0" w:uiPriority="32" w:unhideWhenUsed="0" w:qFormat="1"/>
+    <w:lsdException w:name="Book Title" w:semiHidden="0" w:uiPriority="33" w:unhideWhenUsed="0" w:qFormat="1"/>
+    <w:lsdException w:name="Bibliography" w:uiPriority="37"/>
+    <w:lsdException w:name="TOC Heading" w:uiPriority="39" w:qFormat="1"/>
+  </w:latentStyles>
+  <w:style w:type="paragraph" w:default="1" w:styleId="Normal">
+    <w:name w:val="Normal"/>
+    <w:rsid w:val="0087172E"/>
+    <w:pPr>
+      <w:widowControl w:val="0"/>
+      <w:spacing w:after="0" w:line="240" w:lineRule="auto"/>
+    </w:pPr>
+    <w:rPr>
+      <w:rFonts w:ascii="Times New Roman" w:eastAsia="Times New Roman" w:hAnsi="Times New Roman" w:cs="Times New Roman"/>
+      <w:color w:val="000000"/>
+      <w:sz w:val="20"/>
+      <w:lang w:eastAsia="es-PE"/>
+    </w:rPr>
+  </w:style>
+  <w:style w:type="character" w:default="1" w:styleId="Fuentedeprrafopredeter">
+    <w:name w:val="Default Paragraph Font"/>
+    <w:uiPriority w:val="1"/>
+    <w:semiHidden/>
+    <w:unhideWhenUsed/>
+  </w:style>
+  <w:style w:type="table" w:default="1" w:styleId="Tablanormal">
+    <w:name w:val="Normal Table"/>
+    <w:uiPriority w:val="99"/>
+    <w:semiHidden/>
+    <w:unhideWhenUsed/>
+    <w:tblPr>
+      <w:tblInd w:w="0" w:type="dxa"/>
+      <w:tblCellMar>
+        <w:top w:w="0" w:type="dxa"/>
+        <w:left w:w="108" w:type="dxa"/>
+        <w:bottom w:w="0" w:type="dxa"/>
+        <w:right w:w="108" w:type="dxa"/>
+      </w:tblCellMar>
+    </w:tblPr>
+  </w:style>
+  <w:style w:type="numbering" w:default="1" w:styleId="Sinlista">
+    <w:name w:val="No List"/>
+    <w:uiPriority w:val="99"/>
+    <w:semiHidden/>
+    <w:unhideWhenUsed/>
+  </w:style>
+  <w:style w:type="table" w:styleId="Sombreadomedio1-nfasis1">
+    <w:name w:val="Medium Shading 1 Accent 1"/>
+    <w:basedOn w:val="Tablanormal"/>
+    <w:uiPriority w:val="63"/>
+    <w:rsid w:val="0087172E"/>
+    <w:pPr>
+      <w:spacing w:after="0" w:line="240" w:lineRule="auto"/>
+    </w:pPr>
+    <w:tblPr>
+      <w:tblStyleRowBandSize w:val="1"/>
+      <w:tblStyleColBandSize w:val="1"/>
+      <w:tblInd w:w="0" w:type="dxa"/>
+      <w:tblBorders>
+        <w:top w:val="single" w:sz="8" w:space="0" w:color="7BA0CD" w:themeColor="accent1" w:themeTint="BF"/>
+        <w:left w:val="single" w:sz="8" w:space="0" w:color="7BA0CD" w:themeColor="accent1" w:themeTint="BF"/>
+        <w:bottom w:val="single" w:sz="8" w:space="0" w:color="7BA0CD" w:themeColor="accent1" w:themeTint="BF"/>
+        <w:right w:val="single" w:sz="8" w:space="0" w:color="7BA0CD" w:themeColor="accent1" w:themeTint="BF"/>
+        <w:insideH w:val="single" w:sz="8" w:space="0" w:color="7BA0CD" w:themeColor="accent1" w:themeTint="BF"/>
+      </w:tblBorders>
+      <w:tblCellMar>
+        <w:top w:w="0" w:type="dxa"/>
+        <w:left w:w="108" w:type="dxa"/>
+        <w:bottom w:w="0" w:type="dxa"/>
+        <w:right w:w="108" w:type="dxa"/>
+      </w:tblCellMar>
+    </w:tblPr>
+    <w:tblStylePr w:type="firstRow">
+      <w:pPr>
+        <w:spacing w:before="0" w:after="0" w:line="240" w:lineRule="auto"/>
+      </w:pPr>
+      <w:rPr>
+        <w:b/>
+        <w:bCs/>
+        <w:color w:val="FFFFFF" w:themeColor="background1"/>
+      </w:rPr>
+      <w:tblPr/>
+      <w:tcPr>
+        <w:tcBorders>
+          <w:top w:val="single" w:sz="8" w:space="0" w:color="7BA0CD" w:themeColor="accent1" w:themeTint="BF"/>
+          <w:left w:val="single" w:sz="8" w:space="0" w:color="7BA0CD" w:themeColor="accent1" w:themeTint="BF"/>
+          <w:bottom w:val="single" w:sz="8" w:space="0" w:color="7BA0CD" w:themeColor="accent1" w:themeTint="BF"/>
+          <w:right w:val="single" w:sz="8" w:space="0" w:color="7BA0CD" w:themeColor="accent1" w:themeTint="BF"/>
+          <w:insideH w:val="nil"/>
+          <w:insideV w:val="nil"/>
+        </w:tcBorders>
+        <w:shd w:val="clear" w:color="auto" w:fill="4F81BD" w:themeFill="accent1"/>
+      </w:tcPr>
+    </w:tblStylePr>
+    <w:tblStylePr w:type="lastRow">
+      <w:pPr>
+        <w:spacing w:before="0" w:after="0" w:line="240" w:lineRule="auto"/>
+      </w:pPr>
+      <w:rPr>
+        <w:b/>
+        <w:bCs/>
+      </w:rPr>
+      <w:tblPr/>
+      <w:tcPr>
+        <w:tcBorders>
+          <w:top w:val="double" w:sz="6" w:space="0" w:color="7BA0CD" w:themeColor="accent1" w:themeTint="BF"/>
+          <w:left w:val="single" w:sz="8" w:space="0" w:color="7BA0CD" w:themeColor="accent1" w:themeTint="BF"/>
+          <w:bottom w:val="single" w:sz="8" w:space="0" w:color="7BA0CD" w:themeColor="accent1" w:themeTint="BF"/>
+          <w:right w:val="single" w:sz="8" w:space="0" w:color="7BA0CD" w:themeColor="accent1" w:themeTint="BF"/>
+          <w:insideH w:val="nil"/>
+          <w:insideV w:val="nil"/>
+        </w:tcBorders>
+      </w:tcPr>
+    </w:tblStylePr>
+    <w:tblStylePr w:type="firstCol">
+      <w:rPr>
+        <w:b/>
+        <w:bCs/>
+      </w:rPr>
+    </w:tblStylePr>
+    <w:tblStylePr w:type="lastCol">
+      <w:rPr>
+        <w:b/>
+        <w:bCs/>
+      </w:rPr>
+    </w:tblStylePr>
+    <w:tblStylePr w:type="band1Vert">
+      <w:tblPr/>
+      <w:tcPr>
+        <w:shd w:val="clear" w:color="auto" w:fill="D3DFEE" w:themeFill="accent1" w:themeFillTint="3F"/>
+      </w:tcPr>
+    </w:tblStylePr>
+    <w:tblStylePr w:type="band1Horz">
+      <w:tblPr/>
+      <w:tcPr>
+        <w:tcBorders>
+          <w:insideH w:val="nil"/>
+          <w:insideV w:val="nil"/>
+        </w:tcBorders>
+        <w:shd w:val="clear" w:color="auto" w:fill="D3DFEE" w:themeFill="accent1" w:themeFillTint="3F"/>
+      </w:tcPr>
+    </w:tblStylePr>
+    <w:tblStylePr w:type="band2Horz">
+      <w:tblPr/>
+      <w:tcPr>
+        <w:tcBorders>
+          <w:insideH w:val="nil"/>
+          <w:insideV w:val="nil"/>
+        </w:tcBorders>
+      </w:tcPr>
+    </w:tblStylePr>
+  </w:style>
+  <w:style w:type="paragraph" w:styleId="Prrafodelista">
+    <w:name w:val="List Paragraph"/>
+    <w:basedOn w:val="Normal"/>
+    <w:uiPriority w:val="34"/>
+    <w:qFormat/>
+    <w:rsid w:val="0087172E"/>
+    <w:pPr>
+      <w:ind w:left="720"/>
+      <w:contextualSpacing/>
+    </w:pPr>
+  </w:style>
+  <w:style w:type="table" w:styleId="Tablaconcuadrcula">
+    <w:name w:val="Table Grid"/>
+    <w:basedOn w:val="Tablanormal"/>
+    <w:uiPriority w:val="59"/>
+    <w:rsid w:val="0087172E"/>
+    <w:pPr>
+      <w:spacing w:after="0" w:line="240" w:lineRule="auto"/>
+    </w:pPr>
+    <w:rPr>
+      <w:rFonts w:eastAsiaTheme="minorEastAsia"/>
+      <w:lang w:eastAsia="es-PE"/>
+    </w:rPr>
+    <w:tblPr>
+      <w:tblInd w:w="0" w:type="dxa"/>
+      <w:tblBorders>
+        <w:top w:val="single" w:sz="4" w:space="0" w:color="auto"/>
+        <w:left w:val="single" w:sz="4" w:space="0" w:color="auto"/>
+        <w:bottom w:val="single" w:sz="4" w:space="0" w:color="auto"/>
+        <w:right w:val="single" w:sz="4" w:space="0" w:color="auto"/>
+        <w:insideH w:val="single" w:sz="4" w:space="0" w:color="auto"/>
+        <w:insideV w:val="single" w:sz="4" w:space="0" w:color="auto"/>
+      </w:tblBorders>
+      <w:tblCellMar>
+        <w:top w:w="0" w:type="dxa"/>
+        <w:left w:w="108" w:type="dxa"/>
+        <w:bottom w:w="0" w:type="dxa"/>
+        <w:right w:w="108" w:type="dxa"/>
+      </w:tblCellMar>
+    </w:tblPr>
+  </w:style>
+  <w:style w:type="table" w:styleId="Listaclara">
+    <w:name w:val="Light List"/>
+    <w:basedOn w:val="Tablanormal"/>
+    <w:uiPriority w:val="61"/>
+    <w:rsid w:val="0087172E"/>
+    <w:pPr>
+      <w:spacing w:after="0" w:line="240" w:lineRule="auto"/>
+    </w:pPr>
+    <w:tblPr>
+      <w:tblStyleRowBandSize w:val="1"/>
+      <w:tblStyleColBandSize w:val="1"/>
+      <w:tblInd w:w="0" w:type="dxa"/>
+      <w:tblBorders>
+        <w:top w:val="single" w:sz="8" w:space="0" w:color="000000" w:themeColor="text1"/>
+        <w:left w:val="single" w:sz="8" w:space="0" w:color="000000" w:themeColor="text1"/>
+        <w:bottom w:val="single" w:sz="8" w:space="0" w:color="000000" w:themeColor="text1"/>
+        <w:right w:val="single" w:sz="8" w:space="0" w:color="000000" w:themeColor="text1"/>
+      </w:tblBorders>
+      <w:tblCellMar>
+        <w:top w:w="0" w:type="dxa"/>
+        <w:left w:w="108" w:type="dxa"/>
+        <w:bottom w:w="0" w:type="dxa"/>
+        <w:right w:w="108" w:type="dxa"/>
+      </w:tblCellMar>
+    </w:tblPr>
+    <w:tblStylePr w:type="firstRow">
+      <w:pPr>
+        <w:spacing w:before="0" w:after="0" w:line="240" w:lineRule="auto"/>
+      </w:pPr>
+      <w:rPr>
+        <w:b/>
+        <w:bCs/>
+        <w:color w:val="FFFFFF" w:themeColor="background1"/>
+      </w:rPr>
+      <w:tblPr/>
+      <w:tcPr>
+        <w:shd w:val="clear" w:color="auto" w:fill="000000" w:themeFill="text1"/>
+      </w:tcPr>
+    </w:tblStylePr>
+    <w:tblStylePr w:type="lastRow">
+      <w:pPr>
+        <w:spacing w:before="0" w:after="0" w:line="240" w:lineRule="auto"/>
+      </w:pPr>
+      <w:rPr>
+        <w:b/>
+        <w:bCs/>
+      </w:rPr>
+      <w:tblPr/>
+      <w:tcPr>
+        <w:tcBorders>
+          <w:top w:val="double" w:sz="6" w:space="0" w:color="000000" w:themeColor="text1"/>
+          <w:left w:val="single" w:sz="8" w:space="0" w:color="000000" w:themeColor="text1"/>
+          <w:bottom w:val="single" w:sz="8" w:space="0" w:color="000000" w:themeColor="text1"/>
+          <w:right w:val="single" w:sz="8" w:space="0" w:color="000000" w:themeColor="text1"/>
+        </w:tcBorders>
+      </w:tcPr>
+    </w:tblStylePr>
+    <w:tblStylePr w:type="firstCol">
+      <w:rPr>
+        <w:b/>
+        <w:bCs/>
+      </w:rPr>
+    </w:tblStylePr>
+    <w:tblStylePr w:type="lastCol">
+      <w:rPr>
+        <w:b/>
+        <w:bCs/>
+      </w:rPr>
+    </w:tblStylePr>
+    <w:tblStylePr w:type="band1Vert">
+      <w:tblPr/>
+      <w:tcPr>
+        <w:tcBorders>
+          <w:top w:val="single" w:sz="8" w:space="0" w:color="000000" w:themeColor="text1"/>
+          <w:left w:val="single" w:sz="8" w:space="0" w:color="000000" w:themeColor="text1"/>
+          <w:bottom w:val="single" w:sz="8" w:space="0" w:color="000000" w:themeColor="text1"/>
+          <w:right w:val="single" w:sz="8" w:space="0" w:color="000000" w:themeColor="text1"/>
+        </w:tcBorders>
+      </w:tcPr>
+    </w:tblStylePr>
+    <w:tblStylePr w:type="band1Horz">
+      <w:tblPr/>
+      <w:tcPr>
+        <w:tcBorders>
+          <w:top w:val="single" w:sz="8" w:space="0" w:color="000000" w:themeColor="text1"/>
+          <w:left w:val="single" w:sz="8" w:space="0" w:color="000000" w:themeColor="text1"/>
+          <w:bottom w:val="single" w:sz="8" w:space="0" w:color="000000" w:themeColor="text1"/>
+          <w:right w:val="single" w:sz="8" w:space="0" w:color="000000" w:themeColor="text1"/>
+        </w:tcBorders>
+      </w:tcPr>
+    </w:tblStylePr>
+  </w:style>
+  <w:style w:type="paragraph" w:styleId="Piedepgina">
+    <w:name w:val="footer"/>
+    <w:basedOn w:val="Normal"/>
+    <w:link w:val="PiedepginaCar"/>
+    <w:uiPriority w:val="99"/>
+    <w:unhideWhenUsed/>
+    <w:rsid w:val="0087172E"/>
+    <w:pPr>
+      <w:tabs>
+        <w:tab w:val="center" w:pos="4419"/>
+        <w:tab w:val="right" w:pos="8838"/>
+      </w:tabs>
+    </w:pPr>
+  </w:style>
+  <w:style w:type="character" w:customStyle="1" w:styleId="PiedepginaCar">
+    <w:name w:val="Pie de página Car"/>
+    <w:basedOn w:val="Fuentedeprrafopredeter"/>
+    <w:link w:val="Piedepgina"/>
+    <w:uiPriority w:val="99"/>
+    <w:rsid w:val="0087172E"/>
+    <w:rPr>
+      <w:rFonts w:ascii="Times New Roman" w:eastAsia="Times New Roman" w:hAnsi="Times New Roman" w:cs="Times New Roman"/>
+      <w:color w:val="000000"/>
+      <w:sz w:val="20"/>
+      <w:lang w:eastAsia="es-PE"/>
+    </w:rPr>
+  </w:style>
+  <w:style w:type="paragraph" w:styleId="Textodeglobo">
+    <w:name w:val="Balloon Text"/>
+    <w:basedOn w:val="Normal"/>
+    <w:link w:val="TextodegloboCar"/>
+    <w:uiPriority w:val="99"/>
+    <w:semiHidden/>
+    <w:unhideWhenUsed/>
+    <w:rsid w:val="0087172E"/>
+    <w:rPr>
+      <w:rFonts w:ascii="Tahoma" w:hAnsi="Tahoma" w:cs="Tahoma"/>
+      <w:sz w:val="16"/>
+      <w:szCs w:val="16"/>
+    </w:rPr>
+  </w:style>
+  <w:style w:type="character" w:customStyle="1" w:styleId="TextodegloboCar">
+    <w:name w:val="Texto de globo Car"/>
+    <w:basedOn w:val="Fuentedeprrafopredeter"/>
+    <w:link w:val="Textodeglobo"/>
+    <w:uiPriority w:val="99"/>
+    <w:semiHidden/>
+    <w:rsid w:val="0087172E"/>
+    <w:rPr>
+      <w:rFonts w:ascii="Tahoma" w:eastAsia="Times New Roman" w:hAnsi="Tahoma" w:cs="Tahoma"/>
+      <w:color w:val="000000"/>
+      <w:sz w:val="16"/>
+      <w:szCs w:val="16"/>
+      <w:lang w:eastAsia="es-PE"/>
+    </w:rPr>
+  </w:style>
+</w:styles>
+</file>
+
+<file path=word/stylesWithEffects.xml><?xml version="1.0" encoding="utf-8"?>
+<w:styles xmlns:wpc="http://schemas.microsoft.com/office/word/2010/wordprocessingCanvas" xmlns:mc="http://schemas.openxmlformats.org/markup-compatibility/2006" xmlns:o="urn:schemas-microsoft-com:office:office" xmlns:r="http://schemas.openxmlformats.org/officeDocument/2006/relationships" xmlns:m="http://schemas.openxmlformats.org/officeDocument/2006/math" xmlns:v="urn:schemas-microsoft-com:vml" xmlns:wp14="http://schemas.microsoft.com/office/word/2010/wordprocessingDrawing" xmlns:wp="http://schemas.openxmlformats.org/drawingml/2006/wordprocessingDrawing" xmlns:w10="urn:schemas-microsoft-com:office:word" xmlns:w="http://schemas.openxmlformats.org/wordprocessingml/2006/main" xmlns:w14="http://schemas.microsoft.com/office/word/2010/wordml" xmlns:wpg="http://schemas.microsoft.com/office/word/2010/wordprocessingGroup" xmlns:wpi="http://schemas.microsoft.com/office/word/2010/wordprocessingInk" xmlns:wne="http://schemas.microsoft.com/office/word/2006/wordml" xmlns:wps="http://schemas.microsoft.com/office/word/2010/wordprocessingShape" mc:Ignorable="w14 wp14">
+  <w:docDefaults>
+    <w:rPrDefault>
+      <w:rPr>
+        <w:rFonts w:asciiTheme="minorHAnsi" w:eastAsiaTheme="minorHAnsi" w:hAnsiTheme="minorHAnsi" w:cstheme="minorBidi"/>
+        <w:sz w:val="22"/>
+        <w:szCs w:val="22"/>
+        <w:lang w:val="es-PE" w:eastAsia="en-US" w:bidi="ar-SA"/>
+      </w:rPr>
+    </w:rPrDefault>
+    <w:pPrDefault>
+      <w:pPr>
+        <w:spacing w:after="200" w:line="276" w:lineRule="auto"/>
+      </w:pPr>
+    </w:pPrDefault>
+  </w:docDefaults>
+  <w:latentStyles w:defLockedState="0" w:defUIPriority="99" w:defSemiHidden="1" w:defUnhideWhenUsed="1" w:defQFormat="0" w:count="267">
+    <w:lsdException w:name="Normal" w:semiHidden="0" w:uiPriority="0" w:unhideWhenUsed="0" w:qFormat="1"/>
+    <w:lsdException w:name="heading 1" w:semiHidden="0" w:uiPriority="9" w:unhideWhenUsed="0" w:qFormat="1"/>
+    <w:lsdException w:name="heading 2" w:uiPriority="9" w:qFormat="1"/>
+    <w:lsdException w:name="heading 3" w:uiPriority="9" w:qFormat="1"/>
+    <w:lsdException w:name="heading 4" w:uiPriority="9" w:qFormat="1"/>
+    <w:lsdException w:name="heading 5" w:uiPriority="9" w:qFormat="1"/>
+    <w:lsdException w:name="heading 6" w:uiPriority="9" w:qFormat="1"/>
+    <w:lsdException w:name="heading 7" w:uiPriority="9" w:qFormat="1"/>
+    <w:lsdException w:name="heading 8" w:uiPriority="9" w:qFormat="1"/>
+    <w:lsdException w:name="heading 9" w:uiPriority="9" w:qFormat="1"/>
+    <w:lsdException w:name="toc 1" w:uiPriority="39"/>
+    <w:lsdException w:name="toc 2" w:uiPriority="39"/>
+    <w:lsdException w:name="toc 3" w:uiPriority="39"/>
+    <w:lsdException w:name="toc 4" w:uiPriority="39"/>
+    <w:lsdException w:name="toc 5" w:uiPriority="39"/>
+    <w:lsdException w:name="toc 6" w:uiPriority="39"/>
+    <w:lsdException w:name="toc 7" w:uiPriority="39"/>
+    <w:lsdException w:name="toc 8" w:uiPriority="39"/>
+    <w:lsdException w:name="toc 9" w:uiPriority="39"/>
+    <w:lsdException w:name="caption" w:uiPriority="35" w:qFormat="1"/>
+    <w:lsdException w:name="Title" w:semiHidden="0" w:uiPriority="10" w:unhideWhenUsed="0" w:qFormat="1"/>
+    <w:lsdException w:name="Default Paragraph Font" w:uiPriority="1"/>
+    <w:lsdException w:name="Subtitle" w:semiHidden="0" w:uiPriority="11" w:unhideWhenUsed="0" w:qFormat="1"/>
+    <w:lsdException w:name="Strong" w:semiHidden="0" w:uiPriority="22" w:unhideWhenUsed="0" w:qFormat="1"/>
+    <w:lsdException w:name="Emphasis" w:semiHidden="0" w:uiPriority="20" w:unhideWhenUsed="0" w:qFormat="1"/>
+    <w:lsdException w:name="Table Grid" w:semiHidden="0" w:uiPriority="59" w:unhideWhenUsed="0"/>
+    <w:lsdException w:name="Placeholder Text" w:unhideWhenUsed="0"/>
+    <w:lsdException w:name="No Spacing" w:semiHidden="0" w:uiPriority="1" w:unhideWhenUsed="0" w:qFormat="1"/>
+    <w:lsdException w:name="Light Shading" w:semiHidden="0" w:uiPriority="60" w:unhideWhenUsed="0"/>
+    <w:lsdException w:name="Light List" w:semiHidden="0" w:uiPriority="61" w:unhideWhenUsed="0"/>
+    <w:lsdException w:name="Light Grid" w:semiHidden="0" w:uiPriority="62" w:unhideWhenUsed="0"/>
+    <w:lsdException w:name="Medium Shading 1" w:semiHidden="0" w:uiPriority="63" w:unhideWhenUsed="0"/>
+    <w:lsdException w:name="Medium Shading 2" w:semiHidden="0" w:uiPriority="64" w:unhideWhenUsed="0"/>
+    <w:lsdException w:name="Medium List 1" w:semiHidden="0" w:uiPriority="65" w:unhideWhenUsed="0"/>
+    <w:lsdException w:name="Medium List 2" w:semiHidden="0" w:uiPriority="66" w:unhideWhenUsed="0"/>
+    <w:lsdException w:name="Medium Grid 1" w:semiHidden="0" w:uiPriority="67" w:unhideWhenUsed="0"/>
+    <w:lsdException w:name="Medium Grid 2" w:semiHidden="0" w:uiPriority="68" w:unhideWhenUsed="0"/>
+    <w:lsdException w:name="Medium Grid 3" w:semiHidden="0" w:uiPriority="69" w:unhideWhenUsed="0"/>
+    <w:lsdException w:name="Dark List" w:semiHidden="0" w:uiPriority="70" w:unhideWhenUsed="0"/>
+    <w:lsdException w:name="Colorful Shading" w:semiHidden="0" w:uiPriority="71" w:unhideWhenUsed="0"/>
+    <w:lsdException w:name="Colorful List" w:semiHidden="0" w:uiPriority="72" w:unhideWhenUsed="0"/>
+    <w:lsdException w:name="Colorful Grid" w:semiHidden="0" w:uiPriority="73" w:unhideWhenUsed="0"/>
+    <w:lsdException w:name="Light Shading Accent 1" w:semiHidden="0" w:uiPriority="60" w:unhideWhenUsed="0"/>
+    <w:lsdException w:name="Light List Accent 1" w:semiHidden="0" w:uiPriority="61" w:unhideWhenUsed="0"/>
+    <w:lsdException w:name="Light Grid Accent 1" w:semiHidden="0" w:uiPriority="62" w:unhideWhenUsed="0"/>
+    <w:lsdException w:name="Medium Shading 1 Accent 1" w:semiHidden="0" w:uiPriority="63" w:unhideWhenUsed="0"/>
+    <w:lsdException w:name="Medium Shading 2 Accent 1" w:semiHidden="0" w:uiPriority="64" w:unhideWhenUsed="0"/>
+    <w:lsdException w:name="Medium List 1 Accent 1" w:semiHidden="0" w:uiPriority="65" w:unhideWhenUsed="0"/>
+    <w:lsdException w:name="Revision" w:unhideWhenUsed="0"/>
+    <w:lsdException w:name="List Paragraph" w:semiHidden="0" w:uiPriority="34" w:unhideWhenUsed="0" w:qFormat="1"/>
+    <w:lsdException w:name="Quote" w:semiHidden="0" w:uiPriority="29" w:unhideWhenUsed="0" w:qFormat="1"/>
+    <w:lsdException w:name="Intense Quote" w:semiHidden="0" w:uiPriority="30" w:unhideWhenUsed="0" w:qFormat="1"/>
+    <w:lsdException w:name="Medium List 2 Accent 1" w:semiHidden="0" w:uiPriority="66" w:unhideWhenUsed="0"/>
+    <w:lsdException w:name="Medium Grid 1 Accent 1" w:semiHidden="0" w:uiPriority="67" w:unhideWhenUsed="0"/>
+    <w:lsdException w:name="Medium Grid 2 Accent 1" w:semiHidden="0" w:uiPriority="68" w:unhideWhenUsed="0"/>
+    <w:lsdException w:name="Medium Grid 3 Accent 1" w:semiHidden="0" w:uiPriority="69" w:unhideWhenUsed="0"/>
+    <w:lsdException w:name="Dark List Accent 1" w:semiHidden="0" w:uiPriority="70" w:unhideWhenUsed="0"/>
+    <w:lsdException w:name="Colorful Shading Accent 1" w:semiHidden="0" w:uiPriority="71" w:unhideWhenUsed="0"/>
+    <w:lsdException w:name="Colorful List Accent 1" w:semiHidden="0" w:uiPriority="72" w:unhideWhenUsed="0"/>
+    <w:lsdException w:name="Colorful Grid Accent 1" w:semiHidden="0" w:uiPriority="73" w:unhideWhenUsed="0"/>
+    <w:lsdException w:name="Light Shading Accent 2" w:semiHidden="0" w:uiPriority="60" w:unhideWhenUsed="0"/>
+    <w:lsdException w:name="Light List Accent 2" w:semiHidden="0" w:uiPriority="61" w:unhideWhenUsed="0"/>
+    <w:lsdException w:name="Light Grid Accent 2" w:semiHidden="0" w:uiPriority="62" w:unhideWhenUsed="0"/>
+    <w:lsdException w:name="Medium Shading 1 Accent 2" w:semiHidden="0" w:uiPriority="63" w:unhideWhenUsed="0"/>
+    <w:lsdException w:name="Medium Shading 2 Accent 2" w:semiHidden="0" w:uiPriority="64" w:unhideWhenUsed="0"/>
+    <w:lsdException w:name="Medium List 1 Accent 2" w:semiHidden="0" w:uiPriority="65" w:unhideWhenUsed="0"/>
+    <w:lsdException w:name="Medium List 2 Accent 2" w:semiHidden="0" w:uiPriority="66" w:unhideWhenUsed="0"/>
+    <w:lsdException w:name="Medium Grid 1 Accent 2" w:semiHidden="0" w:uiPriority="67" w:unhideWhenUsed="0"/>
+    <w:lsdException w:name="Medium Grid 2 Accent 2" w:semiHidden="0" w:uiPriority="68" w:unhideWhenUsed="0"/>
+    <w:lsdException w:name="Medium Grid 3 Accent 2" w:semiHidden="0" w:uiPriority="69" w:unhideWhenUsed="0"/>
+    <w:lsdException w:name="Dark List Accent 2" w:semiHidden="0" w:uiPriority="70" w:unhideWhenUsed="0"/>
+    <w:lsdException w:name="Colorful Shading Accent 2" w:semiHidden="0" w:uiPriority="71" w:unhideWhenUsed="0"/>
+    <w:lsdException w:name="Colorful List Accent 2" w:semiHidden="0" w:uiPriority="72" w:unhideWhenUsed="0"/>
+    <w:lsdException w:name="Colorful Grid Accent 2" w:semiHidden="0" w:uiPriority="73" w:unhideWhenUsed="0"/>
+    <w:lsdException w:name="Light Shading Accent 3" w:semiHidden="0" w:uiPriority="60" w:unhideWhenUsed="0"/>
+    <w:lsdException w:name="Light List Accent 3" w:semiHidden="0" w:uiPriority="61" w:unhideWhenUsed="0"/>
+    <w:lsdException w:name="Light Grid Accent 3" w:semiHidden="0" w:uiPriority="62" w:unhideWhenUsed="0"/>
+    <w:lsdException w:name="Medium Shading 1 Accent 3" w:semiHidden="0" w:uiPriority="63" w:unhideWhenUsed="0"/>
+    <w:lsdException w:name="Medium Shading 2 Accent 3" w:semiHidden="0" w:uiPriority="64" w:unhideWhenUsed="0"/>
+    <w:lsdException w:name="Medium List 1 Accent 3" w:semiHidden="0" w:uiPriority="65" w:unhideWhenUsed="0"/>
+    <w:lsdException w:name="Medium List 2 Accent 3" w:semiHidden="0" w:uiPriority="66" w:unhideWhenUsed="0"/>
+    <w:lsdException w:name="Medium Grid 1 Accent 3" w:semiHidden="0" w:uiPriority="67" w:unhideWhenUsed="0"/>
+    <w:lsdException w:name="Medium Grid 2 Accent 3" w:semiHidden="0" w:uiPriority="68" w:unhideWhenUsed="0"/>
+    <w:lsdException w:name="Medium Grid 3 Accent 3" w:semiHidden="0" w:uiPriority="69" w:unhideWhenUsed="0"/>
+    <w:lsdException w:name="Dark List Accent 3" w:semiHidden="0" w:uiPriority="70" w:unhideWhenUsed="0"/>
+    <w:lsdException w:name="Colorful Shading Accent 3" w:semiHidden="0" w:uiPriority="71" w:unhideWhenUsed="0"/>
+    <w:lsdException w:name="Colorful List Accent 3" w:semiHidden="0" w:uiPriority="72" w:unhideWhenUsed="0"/>
+    <w:lsdException w:name="Colorful Grid Accent 3" w:semiHidden="0" w:uiPriority="73" w:unhideWhenUsed="0"/>
+    <w:lsdException w:name="Light Shading Accent 4" w:semiHidden="0" w:uiPriority="60" w:unhideWhenUsed="0"/>
+    <w:lsdException w:name="Light List Accent 4" w:semiHidden="0" w:uiPriority="61" w:unhideWhenUsed="0"/>
+    <w:lsdException w:name="Light Grid Accent 4" w:semiHidden="0" w:uiPriority="62" w:unhideWhenUsed="0"/>
+    <w:lsdException w:name="Medium Shading 1 Accent 4" w:semiHidden="0" w:uiPriority="63" w:unhideWhenUsed="0"/>
+    <w:lsdException w:name="Medium Shading 2 Accent 4" w:semiHidden="0" w:uiPriority="64" w:unhideWhenUsed="0"/>
+    <w:lsdException w:name="Medium List 1 Accent 4" w:semiHidden="0" w:uiPriority="65" w:unhideWhenUsed="0"/>
+    <w:lsdException w:name="Medium List 2 Accent 4" w:semiHidden="0" w:uiPriority="66" w:unhideWhenUsed="0"/>
+    <w:lsdException w:name="Medium Grid 1 Accent 4" w:semiHidden="0" w:uiPriority="67" w:unhideWhenUsed="0"/>
+    <w:lsdException w:name="Medium Grid 2 Accent 4" w:semiHidden="0" w:uiPriority="68" w:unhideWhenUsed="0"/>
+    <w:lsdException w:name="Medium Grid 3 Accent 4" w:semiHidden="0" w:uiPriority="69" w:unhideWhenUsed="0"/>
+    <w:lsdException w:name="Dark List Accent 4" w:semiHidden="0" w:uiPriority="70" w:unhideWhenUsed="0"/>
+    <w:lsdException w:name="Colorful Shading Accent 4" w:semiHidden="0" w:uiPriority="71" w:unhideWhenUsed="0"/>
+    <w:lsdException w:name="Colorful List Accent 4" w:semiHidden="0" w:uiPriority="72" w:unhideWhenUsed="0"/>
+    <w:lsdException w:name="Colorful Grid Accent 4" w:semiHidden="0" w:uiPriority="73" w:unhideWhenUsed="0"/>
+    <w:lsdException w:name="Light Shading Accent 5" w:semiHidden="0" w:uiPriority="60" w:unhideWhenUsed="0"/>
+    <w:lsdException w:name="Light List Accent 5" w:semiHidden="0" w:uiPriority="61" w:unhideWhenUsed="0"/>
+    <w:lsdException w:name="Light Grid Accent 5" w:semiHidden="0" w:uiPriority="62" w:unhideWhenUsed="0"/>
+    <w:lsdException w:name="Medium Shading 1 Accent 5" w:semiHidden="0" w:uiPriority="63" w:unhideWhenUsed="0"/>
+    <w:lsdException w:name="Medium Shading 2 Accent 5" w:semiHidden="0" w:uiPriority="64" w:unhideWhenUsed="0"/>
+    <w:lsdException w:name="Medium List 1 Accent 5" w:semiHidden="0" w:uiPriority="65" w:unhideWhenUsed="0"/>
+    <w:lsdException w:name="Medium List 2 Accent 5" w:semiHidden="0" w:uiPriority="66" w:unhideWhenUsed="0"/>
+    <w:lsdException w:name="Medium Grid 1 Accent 5" w:semiHidden="0" w:uiPriority="67" w:unhideWhenUsed="0"/>
+    <w:lsdException w:name="Medium Grid 2 Accent 5" w:semiHidden="0" w:uiPriority="68" w:unhideWhenUsed="0"/>
+    <w:lsdException w:name="Medium Grid 3 Accent 5" w:semiHidden="0" w:uiPriority="69" w:unhideWhenUsed="0"/>
+    <w:lsdException w:name="Dark List Accent 5" w:semiHidden="0" w:uiPriority="70" w:unhideWhenUsed="0"/>
+    <w:lsdException w:name="Colorful Shading Accent 5" w:semiHidden="0" w:uiPriority="71" w:unhideWhenUsed="0"/>
+    <w:lsdException w:name="Colorful List Accent 5" w:semiHidden="0" w:uiPriority="72" w:unhideWhenUsed="0"/>
+    <w:lsdException w:name="Colorful Grid Accent 5" w:semiHidden="0" w:uiPriority="73" w:unhideWhenUsed="0"/>
+    <w:lsdException w:name="Light Shading Accent 6" w:semiHidden="0" w:uiPriority="60" w:unhideWhenUsed="0"/>
+    <w:lsdException w:name="Light List Accent 6" w:semiHidden="0" w:uiPriority="61" w:unhideWhenUsed="0"/>
+    <w:lsdException w:name="Light Grid Accent 6" w:semiHidden="0" w:uiPriority="62" w:unhideWhenUsed="0"/>
+    <w:lsdException w:name="Medium Shading 1 Accent 6" w:semiHidden="0" w:uiPriority="63" w:unhideWhenUsed="0"/>
+    <w:lsdException w:name="Medium Shading 2 Accent 6" w:semiHidden="0" w:uiPriority="64" w:unhideWhenUsed="0"/>
+    <w:lsdException w:name="Medium List 1 Accent 6" w:semiHidden="0" w:uiPriority="65" w:unhideWhenUsed="0"/>
+    <w:lsdException w:name="Medium List 2 Accent 6" w:semiHidden="0" w:uiPriority="66" w:unhideWhenUsed="0"/>
+    <w:lsdException w:name="Medium Grid 1 Accent 6" w:semiHidden="0" w:uiPriority="67" w:unhideWhenUsed="0"/>
+    <w:lsdException w:name="Medium Grid 2 Accent 6" w:semiHidden="0" w:uiPriority="68" w:unhideWhenUsed="0"/>
+    <w:lsdException w:name="Medium Grid 3 Accent 6" w:semiHidden="0" w:uiPriority="69" w:unhideWhenUsed="0"/>
+    <w:lsdException w:name="Dark List Accent 6" w:semiHidden="0" w:uiPriority="70" w:unhideWhenUsed="0"/>
+    <w:lsdException w:name="Colorful Shading Accent 6" w:semiHidden="0" w:uiPriority="71" w:unhideWhenUsed="0"/>
+    <w:lsdException w:name="Colorful List Accent 6" w:semiHidden="0" w:uiPriority="72" w:unhideWhenUsed="0"/>
+    <w:lsdException w:name="Colorful Grid Accent 6" w:semiHidden="0" w:uiPriority="73" w:unhideWhenUsed="0"/>
+    <w:lsdException w:name="Subtle Emphasis" w:semiHidden="0" w:uiPriority="19" w:unhideWhenUsed="0" w:qFormat="1"/>
+    <w:lsdException w:name="Intense Emphasis" w:semiHidden="0" w:uiPriority="21" w:unhideWhenUsed="0" w:qFormat="1"/>
+    <w:lsdException w:name="Subtle Reference" w:semiHidden="0" w:uiPriority="31" w:unhideWhenUsed="0" w:qFormat="1"/>
+    <w:lsdException w:name="Intense Reference" w:semiHidden="0" w:uiPriority="32" w:unhideWhenUsed="0" w:qFormat="1"/>
+    <w:lsdException w:name="Book Title" w:semiHidden="0" w:uiPriority="33" w:unhideWhenUsed="0" w:qFormat="1"/>
+    <w:lsdException w:name="Bibliography" w:uiPriority="37"/>
+    <w:lsdException w:name="TOC Heading" w:uiPriority="39" w:qFormat="1"/>
   </w:latentStyles>
   <w:style w:type="paragraph" w:default="1" w:styleId="Normal">
     <w:name w:val="Normal"/>

</xml_diff>

<commit_message>
Modificacion de documentos de GDC
Modificacion del plan de gdc
Modificacion del plan de control de cambio
</commit_message>
<xml_diff>
--- a/Gestión de Configuración/GXO - PGCC.docx
+++ b/Gestión de Configuración/GXO - PGCC.docx
@@ -26,8 +26,6 @@
           <w:rFonts w:asciiTheme="minorHAnsi" w:hAnsiTheme="minorHAnsi"/>
         </w:rPr>
       </w:pPr>
-      <w:bookmarkStart w:id="0" w:name="_GoBack"/>
-      <w:bookmarkEnd w:id="0"/>
     </w:p>
     <w:p>
       <w:pPr>
@@ -1258,6 +1256,14 @@
                 <w:sz w:val="22"/>
               </w:rPr>
             </w:pPr>
+            <w:r>
+              <w:rPr>
+                <w:rFonts w:asciiTheme="minorHAnsi" w:eastAsia="Verdana" w:hAnsiTheme="minorHAnsi"/>
+                <w:b w:val="0"/>
+                <w:sz w:val="22"/>
+              </w:rPr>
+              <w:t>1.3</w:t>
+            </w:r>
           </w:p>
         </w:tc>
         <w:tc>
@@ -1280,6 +1286,13 @@
                 <w:sz w:val="22"/>
               </w:rPr>
             </w:pPr>
+            <w:r>
+              <w:rPr>
+                <w:rFonts w:asciiTheme="minorHAnsi" w:eastAsia="Verdana" w:hAnsiTheme="minorHAnsi"/>
+                <w:sz w:val="22"/>
+              </w:rPr>
+              <w:t>AH</w:t>
+            </w:r>
           </w:p>
         </w:tc>
         <w:tc>
@@ -1302,6 +1315,13 @@
                 <w:sz w:val="22"/>
               </w:rPr>
             </w:pPr>
+            <w:r>
+              <w:rPr>
+                <w:rFonts w:asciiTheme="minorHAnsi" w:eastAsia="Verdana" w:hAnsiTheme="minorHAnsi"/>
+                <w:sz w:val="22"/>
+              </w:rPr>
+              <w:t>-</w:t>
+            </w:r>
           </w:p>
         </w:tc>
         <w:tc>
@@ -1324,6 +1344,13 @@
                 <w:sz w:val="22"/>
               </w:rPr>
             </w:pPr>
+            <w:r>
+              <w:rPr>
+                <w:rFonts w:asciiTheme="minorHAnsi" w:eastAsia="Verdana" w:hAnsiTheme="minorHAnsi"/>
+                <w:sz w:val="22"/>
+              </w:rPr>
+              <w:t>-</w:t>
+            </w:r>
           </w:p>
         </w:tc>
         <w:tc>
@@ -1346,6 +1373,13 @@
                 <w:sz w:val="22"/>
               </w:rPr>
             </w:pPr>
+            <w:r>
+              <w:rPr>
+                <w:rFonts w:asciiTheme="minorHAnsi" w:eastAsia="Verdana" w:hAnsiTheme="minorHAnsi"/>
+                <w:sz w:val="22"/>
+              </w:rPr>
+              <w:t>13/07/14</w:t>
+            </w:r>
           </w:p>
         </w:tc>
         <w:tc>
@@ -1370,6 +1404,15 @@
                 <w:szCs w:val="24"/>
               </w:rPr>
             </w:pPr>
+            <w:r>
+              <w:rPr>
+                <w:rFonts w:asciiTheme="minorHAnsi" w:eastAsia="Verdana" w:hAnsiTheme="minorHAnsi"/>
+                <w:b/>
+                <w:sz w:val="22"/>
+                <w:szCs w:val="24"/>
+              </w:rPr>
+              <w:t>Completado del plan de control</w:t>
+            </w:r>
           </w:p>
         </w:tc>
       </w:tr>
@@ -1545,14 +1588,13 @@
           <w:sz w:val="28"/>
         </w:rPr>
       </w:pPr>
-      <w:bookmarkStart w:id="1" w:name="h.gjdgxs" w:colFirst="0" w:colLast="0"/>
-      <w:bookmarkEnd w:id="1"/>
+      <w:bookmarkStart w:id="0" w:name="h.gjdgxs" w:colFirst="0" w:colLast="0"/>
+      <w:bookmarkEnd w:id="0"/>
       <w:r>
         <w:rPr>
           <w:rFonts w:asciiTheme="minorHAnsi" w:eastAsia="Verdana" w:hAnsiTheme="minorHAnsi"/>
           <w:b/>
           <w:sz w:val="36"/>
-          <w:u w:val="single"/>
         </w:rPr>
         <w:lastRenderedPageBreak/>
         <w:t>INDICE</w:t>
@@ -1606,7 +1648,6 @@
             <w:color w:val="auto"/>
             <w:sz w:val="24"/>
             <w:szCs w:val="20"/>
-            <w:u w:val="single"/>
           </w:rPr>
           <w:t>1.</w:t>
         </w:r>
@@ -1620,7 +1661,6 @@
             <w:color w:val="auto"/>
             <w:sz w:val="24"/>
             <w:szCs w:val="20"/>
-            <w:u w:val="single"/>
           </w:rPr>
           <w:t>Introducción</w:t>
         </w:r>
@@ -1647,7 +1687,6 @@
             <w:color w:val="auto"/>
             <w:sz w:val="24"/>
             <w:szCs w:val="20"/>
-            <w:u w:val="single"/>
           </w:rPr>
           <w:t>1.1.</w:t>
         </w:r>
@@ -1659,7 +1698,6 @@
             <w:color w:val="auto"/>
             <w:sz w:val="24"/>
             <w:szCs w:val="20"/>
-            <w:u w:val="single"/>
           </w:rPr>
           <w:t>Propósito</w:t>
         </w:r>
@@ -1687,7 +1725,6 @@
             <w:color w:val="auto"/>
             <w:sz w:val="24"/>
             <w:szCs w:val="20"/>
-            <w:u w:val="single"/>
           </w:rPr>
           <w:t>1.2.</w:t>
         </w:r>
@@ -1699,7 +1736,6 @@
             <w:color w:val="auto"/>
             <w:sz w:val="24"/>
             <w:szCs w:val="20"/>
-            <w:u w:val="single"/>
           </w:rPr>
           <w:t>Alcance</w:t>
         </w:r>
@@ -1727,7 +1763,6 @@
             <w:color w:val="auto"/>
             <w:sz w:val="24"/>
             <w:szCs w:val="20"/>
-            <w:u w:val="single"/>
           </w:rPr>
           <w:t>1.3.</w:t>
         </w:r>
@@ -1738,7 +1773,6 @@
           <w:color w:val="auto"/>
           <w:sz w:val="24"/>
           <w:szCs w:val="20"/>
-          <w:u w:val="single"/>
         </w:rPr>
         <w:t>Roles y Responsabilidades</w:t>
       </w:r>
@@ -1775,7 +1809,6 @@
             <w:color w:val="auto"/>
             <w:sz w:val="24"/>
             <w:szCs w:val="20"/>
-            <w:u w:val="single"/>
           </w:rPr>
           <w:t>2.</w:t>
         </w:r>
@@ -1788,7 +1821,6 @@
           <w:color w:val="auto"/>
           <w:sz w:val="24"/>
           <w:szCs w:val="20"/>
-          <w:u w:val="single"/>
         </w:rPr>
         <w:t>Estándares de la empresa</w:t>
       </w:r>
@@ -1812,7 +1844,6 @@
             <w:color w:val="auto"/>
             <w:sz w:val="24"/>
             <w:szCs w:val="20"/>
-            <w:u w:val="single"/>
           </w:rPr>
           <w:t>2.1.</w:t>
         </w:r>
@@ -1824,7 +1855,6 @@
             <w:color w:val="auto"/>
             <w:sz w:val="24"/>
             <w:szCs w:val="20"/>
-            <w:u w:val="single"/>
           </w:rPr>
           <w:t>Tipos</w:t>
         </w:r>
@@ -1835,7 +1865,6 @@
           <w:color w:val="auto"/>
           <w:sz w:val="24"/>
           <w:szCs w:val="20"/>
-          <w:u w:val="single"/>
         </w:rPr>
         <w:t xml:space="preserve"> de cambios</w:t>
       </w:r>
@@ -1859,7 +1888,6 @@
             <w:color w:val="auto"/>
             <w:sz w:val="24"/>
             <w:szCs w:val="20"/>
-            <w:u w:val="single"/>
           </w:rPr>
           <w:t>2.2.</w:t>
         </w:r>
@@ -1871,7 +1899,6 @@
             <w:color w:val="auto"/>
             <w:sz w:val="24"/>
             <w:szCs w:val="20"/>
-            <w:u w:val="single"/>
           </w:rPr>
           <w:t>Priorización</w:t>
         </w:r>
@@ -1882,7 +1909,6 @@
           <w:color w:val="auto"/>
           <w:sz w:val="24"/>
           <w:szCs w:val="20"/>
-          <w:u w:val="single"/>
         </w:rPr>
         <w:t xml:space="preserve"> de los cambios</w:t>
       </w:r>
@@ -1909,7 +1935,6 @@
             <w:color w:val="auto"/>
             <w:sz w:val="24"/>
             <w:szCs w:val="20"/>
-            <w:u w:val="single"/>
           </w:rPr>
           <w:t>3.</w:t>
         </w:r>
@@ -1923,7 +1948,6 @@
             <w:color w:val="auto"/>
             <w:sz w:val="24"/>
             <w:szCs w:val="20"/>
-            <w:u w:val="single"/>
           </w:rPr>
           <w:t>Fases</w:t>
         </w:r>
@@ -1936,7 +1960,6 @@
           <w:color w:val="auto"/>
           <w:sz w:val="24"/>
           <w:szCs w:val="20"/>
-          <w:u w:val="single"/>
         </w:rPr>
         <w:t xml:space="preserve"> de Control de cambios</w:t>
       </w:r>
@@ -1954,7 +1977,6 @@
           <w:color w:val="auto"/>
           <w:sz w:val="24"/>
           <w:szCs w:val="20"/>
-          <w:u w:val="single"/>
         </w:rPr>
       </w:pPr>
       <w:hyperlink w:anchor="h.lnxbz9">
@@ -1964,7 +1986,6 @@
             <w:color w:val="auto"/>
             <w:sz w:val="24"/>
             <w:szCs w:val="20"/>
-            <w:u w:val="single"/>
           </w:rPr>
           <w:t>3.1.</w:t>
         </w:r>
@@ -1976,7 +1997,6 @@
             <w:color w:val="auto"/>
             <w:sz w:val="24"/>
             <w:szCs w:val="20"/>
-            <w:u w:val="single"/>
           </w:rPr>
           <w:t>Recibir</w:t>
         </w:r>
@@ -1987,7 +2007,6 @@
           <w:color w:val="auto"/>
           <w:sz w:val="24"/>
           <w:szCs w:val="20"/>
-          <w:u w:val="single"/>
         </w:rPr>
         <w:t xml:space="preserve"> y Analizar la Petición</w:t>
       </w:r>
@@ -2005,7 +2024,6 @@
           <w:color w:val="auto"/>
           <w:sz w:val="24"/>
           <w:szCs w:val="20"/>
-          <w:u w:val="single"/>
         </w:rPr>
       </w:pPr>
       <w:hyperlink w:anchor="h.44sinio">
@@ -2015,7 +2033,6 @@
             <w:color w:val="auto"/>
             <w:sz w:val="24"/>
             <w:szCs w:val="20"/>
-            <w:u w:val="single"/>
           </w:rPr>
           <w:t>3.2.</w:t>
         </w:r>
@@ -2026,7 +2043,6 @@
           <w:color w:val="auto"/>
           <w:sz w:val="24"/>
           <w:szCs w:val="20"/>
-          <w:u w:val="single"/>
         </w:rPr>
         <w:t>Clasificar el Cambio</w:t>
       </w:r>
@@ -2053,7 +2069,6 @@
             <w:color w:val="auto"/>
             <w:sz w:val="24"/>
             <w:szCs w:val="20"/>
-            <w:u w:val="single"/>
           </w:rPr>
           <w:t>3.3.</w:t>
         </w:r>
@@ -2065,7 +2080,6 @@
             <w:color w:val="auto"/>
             <w:sz w:val="24"/>
             <w:szCs w:val="20"/>
-            <w:u w:val="single"/>
           </w:rPr>
           <w:t>Evaluación</w:t>
         </w:r>
@@ -2076,7 +2090,6 @@
           <w:color w:val="auto"/>
           <w:sz w:val="24"/>
           <w:szCs w:val="20"/>
-          <w:u w:val="single"/>
         </w:rPr>
         <w:t xml:space="preserve"> del Impacto y Riesgos</w:t>
       </w:r>
@@ -2103,7 +2116,6 @@
             <w:color w:val="auto"/>
             <w:sz w:val="24"/>
             <w:szCs w:val="20"/>
-            <w:u w:val="single"/>
           </w:rPr>
           <w:t>3.4.</w:t>
         </w:r>
@@ -2115,7 +2127,6 @@
             <w:color w:val="auto"/>
             <w:sz w:val="24"/>
             <w:szCs w:val="20"/>
-            <w:u w:val="single"/>
           </w:rPr>
           <w:t>Aprobación</w:t>
         </w:r>
@@ -2126,7 +2137,6 @@
           <w:color w:val="auto"/>
           <w:sz w:val="24"/>
           <w:szCs w:val="20"/>
-          <w:u w:val="single"/>
         </w:rPr>
         <w:t xml:space="preserve"> del Cambio</w:t>
       </w:r>
@@ -2144,7 +2154,6 @@
           <w:color w:val="auto"/>
           <w:sz w:val="24"/>
           <w:szCs w:val="20"/>
-          <w:u w:val="single"/>
         </w:rPr>
       </w:pPr>
       <w:hyperlink w:anchor="h.1ci93xb">
@@ -2154,7 +2163,6 @@
             <w:color w:val="auto"/>
             <w:sz w:val="24"/>
             <w:szCs w:val="20"/>
-            <w:u w:val="single"/>
           </w:rPr>
           <w:t>3.5.</w:t>
         </w:r>
@@ -2166,7 +2174,6 @@
             <w:color w:val="auto"/>
             <w:sz w:val="24"/>
             <w:szCs w:val="20"/>
-            <w:u w:val="single"/>
           </w:rPr>
           <w:t>Planificación</w:t>
         </w:r>
@@ -2177,7 +2184,6 @@
           <w:color w:val="auto"/>
           <w:sz w:val="24"/>
           <w:szCs w:val="20"/>
-          <w:u w:val="single"/>
         </w:rPr>
         <w:t xml:space="preserve"> y Calendarización</w:t>
       </w:r>
@@ -2203,7 +2209,6 @@
           <w:color w:val="auto"/>
           <w:sz w:val="24"/>
           <w:szCs w:val="20"/>
-          <w:u w:val="single"/>
         </w:rPr>
         <w:t>3.6.Implementación</w:t>
       </w:r>
@@ -2230,7 +2235,6 @@
             <w:color w:val="auto"/>
             <w:sz w:val="24"/>
             <w:szCs w:val="20"/>
-            <w:u w:val="single"/>
           </w:rPr>
           <w:t>3.7.</w:t>
         </w:r>
@@ -2242,7 +2246,6 @@
             <w:color w:val="auto"/>
             <w:sz w:val="24"/>
             <w:szCs w:val="20"/>
-            <w:u w:val="single"/>
           </w:rPr>
           <w:t>Verificación</w:t>
         </w:r>
@@ -2253,7 +2256,6 @@
           <w:color w:val="auto"/>
           <w:sz w:val="24"/>
           <w:szCs w:val="20"/>
-          <w:u w:val="single"/>
         </w:rPr>
         <w:t xml:space="preserve"> de la Implementación</w:t>
       </w:r>
@@ -2280,7 +2282,6 @@
             <w:color w:val="auto"/>
             <w:sz w:val="24"/>
             <w:szCs w:val="20"/>
-            <w:u w:val="single"/>
           </w:rPr>
           <w:t>3.8.</w:t>
         </w:r>
@@ -2292,7 +2293,6 @@
             <w:color w:val="auto"/>
             <w:sz w:val="24"/>
             <w:szCs w:val="20"/>
-            <w:u w:val="single"/>
           </w:rPr>
           <w:t>Cierre</w:t>
         </w:r>
@@ -2550,8 +2550,8 @@
           <w:szCs w:val="24"/>
         </w:rPr>
       </w:pPr>
-      <w:bookmarkStart w:id="2" w:name="h.1fob9te" w:colFirst="0" w:colLast="0"/>
-      <w:bookmarkEnd w:id="2"/>
+      <w:bookmarkStart w:id="1" w:name="h.1fob9te" w:colFirst="0" w:colLast="0"/>
+      <w:bookmarkEnd w:id="1"/>
       <w:r>
         <w:rPr>
           <w:rFonts w:asciiTheme="minorHAnsi" w:eastAsia="Verdana" w:hAnsiTheme="minorHAnsi"/>
@@ -3229,8 +3229,8 @@
           <w:szCs w:val="24"/>
         </w:rPr>
       </w:pPr>
-      <w:bookmarkStart w:id="3" w:name="h.tyjcwt" w:colFirst="0" w:colLast="0"/>
-      <w:bookmarkEnd w:id="3"/>
+      <w:bookmarkStart w:id="2" w:name="h.tyjcwt" w:colFirst="0" w:colLast="0"/>
+      <w:bookmarkEnd w:id="2"/>
       <w:r>
         <w:rPr>
           <w:rFonts w:asciiTheme="minorHAnsi" w:eastAsia="Verdana" w:hAnsiTheme="minorHAnsi"/>
@@ -4771,8 +4771,8 @@
           <w:szCs w:val="24"/>
         </w:rPr>
       </w:pPr>
-      <w:bookmarkStart w:id="4" w:name="h.4d34og8" w:colFirst="0" w:colLast="0"/>
-      <w:bookmarkEnd w:id="4"/>
+      <w:bookmarkStart w:id="3" w:name="h.4d34og8" w:colFirst="0" w:colLast="0"/>
+      <w:bookmarkEnd w:id="3"/>
       <w:r>
         <w:rPr>
           <w:rFonts w:asciiTheme="minorHAnsi" w:eastAsia="Verdana" w:hAnsiTheme="minorHAnsi"/>
@@ -4868,15 +4868,7 @@
           <w:sz w:val="22"/>
           <w:szCs w:val="24"/>
         </w:rPr>
-        <w:t xml:space="preserve">el cambio involucra a la interface gráfica del sistema o a defectos que no permitan el uso de las pantallas del sistema. </w:t>
-      </w:r>
-      <w:r>
-        <w:rPr>
-          <w:rFonts w:asciiTheme="minorHAnsi" w:eastAsia="Verdana" w:hAnsiTheme="minorHAnsi"/>
-          <w:sz w:val="22"/>
-          <w:szCs w:val="24"/>
-        </w:rPr>
-        <w:t>(Usabilidad)</w:t>
+        <w:t>el cambio involucra a la interface gráfica del sistema o a defectos que no permitan el uso de las pantallas del sistema. (Usabilidad)</w:t>
       </w:r>
     </w:p>
     <w:p>
@@ -5218,15 +5210,7 @@
           <w:sz w:val="22"/>
           <w:szCs w:val="24"/>
         </w:rPr>
-        <w:t xml:space="preserve">el cambio </w:t>
-      </w:r>
-      <w:r>
-        <w:rPr>
-          <w:rFonts w:asciiTheme="minorHAnsi" w:eastAsia="Verdana" w:hAnsiTheme="minorHAnsi"/>
-          <w:sz w:val="22"/>
-          <w:szCs w:val="24"/>
-        </w:rPr>
-        <w:t>a</w:t>
+        <w:t>el cambio a</w:t>
       </w:r>
       <w:r>
         <w:rPr>
@@ -5274,15 +5258,7 @@
           <w:sz w:val="22"/>
           <w:szCs w:val="24"/>
         </w:rPr>
-        <w:t xml:space="preserve">el cambio </w:t>
-      </w:r>
-      <w:r>
-        <w:rPr>
-          <w:rFonts w:asciiTheme="minorHAnsi" w:eastAsia="Verdana" w:hAnsiTheme="minorHAnsi"/>
-          <w:sz w:val="22"/>
-          <w:szCs w:val="24"/>
-        </w:rPr>
-        <w:t>a</w:t>
+        <w:t>el cambio a</w:t>
       </w:r>
       <w:r>
         <w:rPr>
@@ -5346,39 +5322,15 @@
           <w:sz w:val="22"/>
           <w:szCs w:val="24"/>
         </w:rPr>
-        <w:t xml:space="preserve">el cambio </w:t>
-      </w:r>
-      <w:r>
-        <w:rPr>
-          <w:rFonts w:asciiTheme="minorHAnsi" w:eastAsia="Verdana" w:hAnsiTheme="minorHAnsi"/>
-          <w:sz w:val="22"/>
-          <w:szCs w:val="24"/>
-        </w:rPr>
-        <w:t>a</w:t>
-      </w:r>
-      <w:r>
-        <w:rPr>
-          <w:rFonts w:asciiTheme="minorHAnsi" w:eastAsia="Verdana" w:hAnsiTheme="minorHAnsi"/>
-          <w:sz w:val="22"/>
-          <w:szCs w:val="24"/>
-        </w:rPr>
-        <w:t xml:space="preserve">fecta una cantidad no depreciable de módulos del mismo sistema y externos </w:t>
-      </w:r>
-      <w:r>
-        <w:rPr>
-          <w:rFonts w:asciiTheme="minorHAnsi" w:eastAsia="Verdana" w:hAnsiTheme="minorHAnsi"/>
-          <w:sz w:val="22"/>
-          <w:szCs w:val="24"/>
-        </w:rPr>
-        <w:t>y/o causa cambios en la arquitectura/diseño del sistema</w:t>
-      </w:r>
-      <w:r>
-        <w:rPr>
-          <w:rFonts w:asciiTheme="minorHAnsi" w:eastAsia="Verdana" w:hAnsiTheme="minorHAnsi"/>
-          <w:sz w:val="22"/>
-          <w:szCs w:val="24"/>
-        </w:rPr>
-        <w:t>.</w:t>
+        <w:t>el cambio a</w:t>
+      </w:r>
+      <w:r>
+        <w:rPr>
+          <w:rFonts w:asciiTheme="minorHAnsi" w:eastAsia="Verdana" w:hAnsiTheme="minorHAnsi"/>
+          <w:sz w:val="22"/>
+          <w:szCs w:val="24"/>
+        </w:rPr>
+        <w:t>fecta una cantidad no depreciable de módulos del mismo sistema y externos y/o causa cambios en la arquitectura/diseño del sistema.</w:t>
       </w:r>
     </w:p>
     <w:p>
@@ -6512,8 +6464,8 @@
           <w:u w:val="single"/>
         </w:rPr>
       </w:pPr>
-      <w:bookmarkStart w:id="5" w:name="h.lnxbz9" w:colFirst="0" w:colLast="0"/>
-      <w:bookmarkEnd w:id="5"/>
+      <w:bookmarkStart w:id="4" w:name="h.lnxbz9" w:colFirst="0" w:colLast="0"/>
+      <w:bookmarkEnd w:id="4"/>
       <w:r>
         <w:rPr>
           <w:rFonts w:asciiTheme="minorHAnsi" w:eastAsia="Verdana" w:hAnsiTheme="minorHAnsi"/>
@@ -7440,97 +7392,404 @@
     </w:p>
     <w:p>
       <w:pPr>
-        <w:numPr>
-          <w:ilvl w:val="2"/>
-          <w:numId w:val="3"/>
-        </w:numPr>
         <w:tabs>
           <w:tab w:val="left" w:pos="-4820"/>
         </w:tabs>
-        <w:ind w:left="709" w:firstLine="0"/>
-        <w:rPr>
-          <w:rFonts w:asciiTheme="minorHAnsi" w:eastAsia="Verdana" w:hAnsiTheme="minorHAnsi"/>
-          <w:sz w:val="22"/>
-        </w:rPr>
-      </w:pPr>
-      <w:r>
-        <w:rPr>
-          <w:rFonts w:asciiTheme="minorHAnsi" w:eastAsia="Verdana" w:hAnsiTheme="minorHAnsi"/>
-          <w:sz w:val="22"/>
-        </w:rPr>
-        <w:t>Actividades</w:t>
-      </w:r>
-    </w:p>
-    <w:p>
-      <w:pPr>
-        <w:tabs>
-          <w:tab w:val="left" w:pos="-4820"/>
-        </w:tabs>
-        <w:ind w:left="709"/>
-        <w:rPr>
-          <w:rFonts w:asciiTheme="minorHAnsi" w:eastAsia="Verdana" w:hAnsiTheme="minorHAnsi"/>
-          <w:sz w:val="22"/>
-        </w:rPr>
-      </w:pPr>
-    </w:p>
-    <w:p>
-      <w:pPr>
-        <w:numPr>
-          <w:ilvl w:val="2"/>
-          <w:numId w:val="3"/>
-        </w:numPr>
-        <w:tabs>
-          <w:tab w:val="left" w:pos="-4820"/>
-        </w:tabs>
-        <w:ind w:left="709" w:firstLine="0"/>
-        <w:rPr>
-          <w:rFonts w:asciiTheme="minorHAnsi" w:eastAsia="Verdana" w:hAnsiTheme="minorHAnsi"/>
-          <w:sz w:val="22"/>
-        </w:rPr>
-      </w:pPr>
-      <w:r>
-        <w:rPr>
-          <w:rFonts w:asciiTheme="minorHAnsi" w:eastAsia="Verdana" w:hAnsiTheme="minorHAnsi"/>
-          <w:sz w:val="22"/>
-        </w:rPr>
-        <w:t>Documentación</w:t>
-      </w:r>
-    </w:p>
-    <w:p>
-      <w:pPr>
-        <w:tabs>
-          <w:tab w:val="left" w:pos="-4820"/>
-        </w:tabs>
-        <w:ind w:left="709"/>
-        <w:rPr>
-          <w:rFonts w:asciiTheme="minorHAnsi" w:eastAsia="Verdana" w:hAnsiTheme="minorHAnsi"/>
-          <w:sz w:val="22"/>
-        </w:rPr>
-      </w:pPr>
-    </w:p>
-    <w:p>
-      <w:pPr>
-        <w:numPr>
-          <w:ilvl w:val="2"/>
-          <w:numId w:val="3"/>
-        </w:numPr>
-        <w:tabs>
-          <w:tab w:val="left" w:pos="-4820"/>
-        </w:tabs>
-        <w:ind w:left="709" w:firstLine="0"/>
-        <w:rPr>
-          <w:rFonts w:asciiTheme="minorHAnsi" w:eastAsia="Verdana" w:hAnsiTheme="minorHAnsi"/>
-          <w:sz w:val="22"/>
-        </w:rPr>
-      </w:pPr>
-      <w:r>
-        <w:rPr>
-          <w:rFonts w:asciiTheme="minorHAnsi" w:eastAsia="Verdana" w:hAnsiTheme="minorHAnsi"/>
-          <w:sz w:val="22"/>
-        </w:rPr>
-        <w:t>Políticas</w:t>
-      </w:r>
-    </w:p>
+        <w:ind w:left="284"/>
+        <w:rPr>
+          <w:rFonts w:asciiTheme="minorHAnsi" w:eastAsia="Verdana" w:hAnsiTheme="minorHAnsi"/>
+          <w:b/>
+          <w:sz w:val="22"/>
+        </w:rPr>
+      </w:pPr>
+    </w:p>
+    <w:tbl>
+      <w:tblPr>
+        <w:tblStyle w:val="Tablaconcuadrcula"/>
+        <w:tblW w:w="0" w:type="auto"/>
+        <w:tblInd w:w="709" w:type="dxa"/>
+        <w:tblLook w:val="04A0" w:firstRow="1" w:lastRow="0" w:firstColumn="1" w:lastColumn="0" w:noHBand="0" w:noVBand="1"/>
+      </w:tblPr>
+      <w:tblGrid>
+        <w:gridCol w:w="8345"/>
+      </w:tblGrid>
+      <w:tr>
+        <w:tc>
+          <w:tcPr>
+            <w:tcW w:w="8978" w:type="dxa"/>
+            <w:shd w:val="clear" w:color="auto" w:fill="F79646" w:themeFill="accent6"/>
+          </w:tcPr>
+          <w:p>
+            <w:pPr>
+              <w:tabs>
+                <w:tab w:val="left" w:pos="-4820"/>
+              </w:tabs>
+              <w:jc w:val="center"/>
+              <w:rPr>
+                <w:rFonts w:asciiTheme="minorHAnsi" w:eastAsia="Verdana" w:hAnsiTheme="minorHAnsi"/>
+                <w:b/>
+                <w:i/>
+                <w:color w:val="FFFFFF" w:themeColor="background1"/>
+                <w:sz w:val="22"/>
+              </w:rPr>
+            </w:pPr>
+            <w:r>
+              <w:rPr>
+                <w:rFonts w:asciiTheme="minorHAnsi" w:eastAsia="Verdana" w:hAnsiTheme="minorHAnsi"/>
+                <w:b/>
+                <w:i/>
+                <w:color w:val="FFFFFF" w:themeColor="background1"/>
+                <w:sz w:val="24"/>
+              </w:rPr>
+              <w:t>ACTIVIDADES</w:t>
+            </w:r>
+          </w:p>
+        </w:tc>
+      </w:tr>
+      <w:tr>
+        <w:tc>
+          <w:tcPr>
+            <w:tcW w:w="8978" w:type="dxa"/>
+            <w:shd w:val="clear" w:color="auto" w:fill="F2DBDB" w:themeFill="accent2" w:themeFillTint="33"/>
+          </w:tcPr>
+          <w:p>
+            <w:pPr>
+              <w:pStyle w:val="Prrafodelista"/>
+              <w:numPr>
+                <w:ilvl w:val="0"/>
+                <w:numId w:val="7"/>
+              </w:numPr>
+              <w:tabs>
+                <w:tab w:val="left" w:pos="-4820"/>
+              </w:tabs>
+              <w:rPr>
+                <w:rFonts w:asciiTheme="minorHAnsi" w:eastAsia="Verdana" w:hAnsiTheme="minorHAnsi"/>
+                <w:sz w:val="22"/>
+              </w:rPr>
+            </w:pPr>
+            <w:r>
+              <w:rPr>
+                <w:rFonts w:asciiTheme="minorHAnsi" w:eastAsia="Verdana" w:hAnsiTheme="minorHAnsi"/>
+                <w:sz w:val="22"/>
+              </w:rPr>
+              <w:t>Revisar las solicitudes de cambio clasificadas anteriormente.</w:t>
+            </w:r>
+          </w:p>
+          <w:p>
+            <w:pPr>
+              <w:pStyle w:val="Prrafodelista"/>
+              <w:numPr>
+                <w:ilvl w:val="0"/>
+                <w:numId w:val="7"/>
+              </w:numPr>
+              <w:tabs>
+                <w:tab w:val="left" w:pos="-4820"/>
+              </w:tabs>
+              <w:rPr>
+                <w:rFonts w:asciiTheme="minorHAnsi" w:eastAsia="Verdana" w:hAnsiTheme="minorHAnsi"/>
+                <w:sz w:val="22"/>
+              </w:rPr>
+            </w:pPr>
+            <w:r>
+              <w:rPr>
+                <w:rFonts w:asciiTheme="minorHAnsi" w:eastAsia="Verdana" w:hAnsiTheme="minorHAnsi"/>
+                <w:sz w:val="22"/>
+              </w:rPr>
+              <w:t>Revisar el impacto que se ha considerado en cada solicitud.</w:t>
+            </w:r>
+          </w:p>
+          <w:p>
+            <w:pPr>
+              <w:pStyle w:val="Prrafodelista"/>
+              <w:numPr>
+                <w:ilvl w:val="0"/>
+                <w:numId w:val="7"/>
+              </w:numPr>
+              <w:tabs>
+                <w:tab w:val="left" w:pos="-4820"/>
+              </w:tabs>
+              <w:rPr>
+                <w:rFonts w:asciiTheme="minorHAnsi" w:eastAsia="Verdana" w:hAnsiTheme="minorHAnsi"/>
+                <w:sz w:val="22"/>
+              </w:rPr>
+            </w:pPr>
+            <w:r>
+              <w:rPr>
+                <w:rFonts w:asciiTheme="minorHAnsi" w:eastAsia="Verdana" w:hAnsiTheme="minorHAnsi"/>
+                <w:sz w:val="22"/>
+              </w:rPr>
+              <w:t>Analizar los riesgos de implementar el cambio en el proyecto.</w:t>
+            </w:r>
+          </w:p>
+          <w:p>
+            <w:pPr>
+              <w:pStyle w:val="Prrafodelista"/>
+              <w:numPr>
+                <w:ilvl w:val="0"/>
+                <w:numId w:val="7"/>
+              </w:numPr>
+              <w:tabs>
+                <w:tab w:val="left" w:pos="-4820"/>
+              </w:tabs>
+              <w:rPr>
+                <w:rFonts w:asciiTheme="minorHAnsi" w:eastAsia="Verdana" w:hAnsiTheme="minorHAnsi"/>
+                <w:sz w:val="22"/>
+              </w:rPr>
+            </w:pPr>
+            <w:r>
+              <w:rPr>
+                <w:rFonts w:asciiTheme="minorHAnsi" w:eastAsia="Verdana" w:hAnsiTheme="minorHAnsi"/>
+                <w:sz w:val="22"/>
+              </w:rPr>
+              <w:t>Realizar un ajuste al plan de trabajo ya elaborado.</w:t>
+            </w:r>
+          </w:p>
+          <w:p>
+            <w:pPr>
+              <w:pStyle w:val="Prrafodelista"/>
+              <w:numPr>
+                <w:ilvl w:val="0"/>
+                <w:numId w:val="7"/>
+              </w:numPr>
+              <w:tabs>
+                <w:tab w:val="left" w:pos="-4820"/>
+              </w:tabs>
+              <w:rPr>
+                <w:rFonts w:asciiTheme="minorHAnsi" w:eastAsia="Verdana" w:hAnsiTheme="minorHAnsi"/>
+                <w:sz w:val="22"/>
+              </w:rPr>
+            </w:pPr>
+            <w:r>
+              <w:rPr>
+                <w:rFonts w:asciiTheme="minorHAnsi" w:eastAsia="Verdana" w:hAnsiTheme="minorHAnsi"/>
+                <w:sz w:val="22"/>
+              </w:rPr>
+              <w:t>Analizar los efectos que tendrán los nuevos cambios sobre cambios que se están implementando.</w:t>
+            </w:r>
+          </w:p>
+        </w:tc>
+      </w:tr>
+      <w:tr>
+        <w:tc>
+          <w:tcPr>
+            <w:tcW w:w="8978" w:type="dxa"/>
+            <w:shd w:val="clear" w:color="auto" w:fill="F79646" w:themeFill="accent6"/>
+          </w:tcPr>
+          <w:p>
+            <w:pPr>
+              <w:tabs>
+                <w:tab w:val="left" w:pos="-4820"/>
+              </w:tabs>
+              <w:jc w:val="center"/>
+              <w:rPr>
+                <w:rFonts w:asciiTheme="minorHAnsi" w:eastAsia="Verdana" w:hAnsiTheme="minorHAnsi"/>
+                <w:b/>
+                <w:i/>
+                <w:color w:val="FFFFFF" w:themeColor="background1"/>
+                <w:sz w:val="22"/>
+              </w:rPr>
+            </w:pPr>
+            <w:r>
+              <w:rPr>
+                <w:rFonts w:asciiTheme="minorHAnsi" w:eastAsia="Verdana" w:hAnsiTheme="minorHAnsi"/>
+                <w:b/>
+                <w:i/>
+                <w:color w:val="FFFFFF" w:themeColor="background1"/>
+                <w:sz w:val="24"/>
+              </w:rPr>
+              <w:t>DOCUMENTACIÓN</w:t>
+            </w:r>
+          </w:p>
+        </w:tc>
+      </w:tr>
+      <w:tr>
+        <w:tc>
+          <w:tcPr>
+            <w:tcW w:w="8978" w:type="dxa"/>
+            <w:shd w:val="clear" w:color="auto" w:fill="F2DBDB" w:themeFill="accent2" w:themeFillTint="33"/>
+          </w:tcPr>
+          <w:p>
+            <w:pPr>
+              <w:pStyle w:val="Prrafodelista"/>
+              <w:numPr>
+                <w:ilvl w:val="0"/>
+                <w:numId w:val="8"/>
+              </w:numPr>
+              <w:tabs>
+                <w:tab w:val="left" w:pos="-4820"/>
+              </w:tabs>
+              <w:rPr>
+                <w:rFonts w:asciiTheme="minorHAnsi" w:eastAsia="Verdana" w:hAnsiTheme="minorHAnsi"/>
+                <w:sz w:val="22"/>
+              </w:rPr>
+            </w:pPr>
+            <w:r>
+              <w:rPr>
+                <w:rFonts w:asciiTheme="minorHAnsi" w:eastAsia="Verdana" w:hAnsiTheme="minorHAnsi"/>
+                <w:sz w:val="22"/>
+              </w:rPr>
+              <w:t>Cronograma del Plan de Proyectos</w:t>
+            </w:r>
+          </w:p>
+          <w:p>
+            <w:pPr>
+              <w:pStyle w:val="Prrafodelista"/>
+              <w:numPr>
+                <w:ilvl w:val="0"/>
+                <w:numId w:val="8"/>
+              </w:numPr>
+              <w:tabs>
+                <w:tab w:val="left" w:pos="-4820"/>
+              </w:tabs>
+              <w:rPr>
+                <w:rFonts w:asciiTheme="minorHAnsi" w:eastAsia="Verdana" w:hAnsiTheme="minorHAnsi"/>
+                <w:sz w:val="22"/>
+              </w:rPr>
+            </w:pPr>
+            <w:r>
+              <w:rPr>
+                <w:rFonts w:asciiTheme="minorHAnsi" w:eastAsia="Verdana" w:hAnsiTheme="minorHAnsi"/>
+                <w:sz w:val="22"/>
+              </w:rPr>
+              <w:t>Solicitud de cambio aprobada y clasificada.</w:t>
+            </w:r>
+          </w:p>
+          <w:p>
+            <w:pPr>
+              <w:pStyle w:val="Prrafodelista"/>
+              <w:numPr>
+                <w:ilvl w:val="0"/>
+                <w:numId w:val="8"/>
+              </w:numPr>
+              <w:tabs>
+                <w:tab w:val="left" w:pos="-4820"/>
+              </w:tabs>
+              <w:rPr>
+                <w:rFonts w:asciiTheme="minorHAnsi" w:eastAsia="Verdana" w:hAnsiTheme="minorHAnsi"/>
+                <w:sz w:val="22"/>
+              </w:rPr>
+            </w:pPr>
+            <w:r>
+              <w:rPr>
+                <w:rFonts w:asciiTheme="minorHAnsi" w:eastAsia="Verdana" w:hAnsiTheme="minorHAnsi"/>
+                <w:sz w:val="22"/>
+              </w:rPr>
+              <w:t>Matriz de trazabilidad Requisitos vs Casos de Uso</w:t>
+            </w:r>
+          </w:p>
+        </w:tc>
+      </w:tr>
+      <w:tr>
+        <w:tc>
+          <w:tcPr>
+            <w:tcW w:w="8978" w:type="dxa"/>
+            <w:shd w:val="clear" w:color="auto" w:fill="F79646" w:themeFill="accent6"/>
+          </w:tcPr>
+          <w:p>
+            <w:pPr>
+              <w:tabs>
+                <w:tab w:val="left" w:pos="-4820"/>
+              </w:tabs>
+              <w:jc w:val="center"/>
+              <w:rPr>
+                <w:rFonts w:asciiTheme="minorHAnsi" w:eastAsia="Verdana" w:hAnsiTheme="minorHAnsi"/>
+                <w:b/>
+                <w:i/>
+                <w:color w:val="FFFFFF" w:themeColor="background1"/>
+                <w:sz w:val="22"/>
+              </w:rPr>
+            </w:pPr>
+            <w:r>
+              <w:rPr>
+                <w:rFonts w:asciiTheme="minorHAnsi" w:eastAsia="Verdana" w:hAnsiTheme="minorHAnsi"/>
+                <w:b/>
+                <w:i/>
+                <w:color w:val="FFFFFF" w:themeColor="background1"/>
+                <w:sz w:val="24"/>
+              </w:rPr>
+              <w:t>POLÍTICAS</w:t>
+            </w:r>
+          </w:p>
+        </w:tc>
+      </w:tr>
+      <w:tr>
+        <w:tc>
+          <w:tcPr>
+            <w:tcW w:w="8978" w:type="dxa"/>
+            <w:shd w:val="clear" w:color="auto" w:fill="F2DBDB" w:themeFill="accent2" w:themeFillTint="33"/>
+          </w:tcPr>
+          <w:p>
+            <w:pPr>
+              <w:pStyle w:val="Prrafodelista"/>
+              <w:numPr>
+                <w:ilvl w:val="0"/>
+                <w:numId w:val="9"/>
+              </w:numPr>
+              <w:tabs>
+                <w:tab w:val="left" w:pos="-4820"/>
+              </w:tabs>
+              <w:rPr>
+                <w:rFonts w:asciiTheme="minorHAnsi" w:eastAsia="Verdana" w:hAnsiTheme="minorHAnsi"/>
+                <w:sz w:val="22"/>
+              </w:rPr>
+            </w:pPr>
+            <w:r>
+              <w:rPr>
+                <w:rFonts w:asciiTheme="minorHAnsi" w:eastAsia="Verdana" w:hAnsiTheme="minorHAnsi"/>
+                <w:sz w:val="22"/>
+              </w:rPr>
+              <w:t>El impacto de los cambios son evaluados en el periodo de un día.</w:t>
+            </w:r>
+          </w:p>
+          <w:p>
+            <w:pPr>
+              <w:pStyle w:val="Prrafodelista"/>
+              <w:numPr>
+                <w:ilvl w:val="0"/>
+                <w:numId w:val="9"/>
+              </w:numPr>
+              <w:tabs>
+                <w:tab w:val="left" w:pos="-4820"/>
+              </w:tabs>
+              <w:rPr>
+                <w:rFonts w:asciiTheme="minorHAnsi" w:eastAsia="Verdana" w:hAnsiTheme="minorHAnsi"/>
+                <w:sz w:val="22"/>
+              </w:rPr>
+            </w:pPr>
+            <w:r>
+              <w:rPr>
+                <w:rFonts w:asciiTheme="minorHAnsi" w:eastAsia="Verdana" w:hAnsiTheme="minorHAnsi"/>
+                <w:sz w:val="22"/>
+              </w:rPr>
+              <w:t>Los cambios que tienen un alto impacto en el proyecto requerirán una evaluación más detallada, durando un total de 2 días.</w:t>
+            </w:r>
+          </w:p>
+          <w:p>
+            <w:pPr>
+              <w:pStyle w:val="Prrafodelista"/>
+              <w:numPr>
+                <w:ilvl w:val="0"/>
+                <w:numId w:val="9"/>
+              </w:numPr>
+              <w:tabs>
+                <w:tab w:val="left" w:pos="-4820"/>
+              </w:tabs>
+              <w:rPr>
+                <w:rFonts w:asciiTheme="minorHAnsi" w:eastAsia="Verdana" w:hAnsiTheme="minorHAnsi"/>
+                <w:sz w:val="22"/>
+              </w:rPr>
+            </w:pPr>
+            <w:r>
+              <w:rPr>
+                <w:rFonts w:asciiTheme="minorHAnsi" w:eastAsia="Verdana" w:hAnsiTheme="minorHAnsi"/>
+                <w:sz w:val="22"/>
+              </w:rPr>
+              <w:t>Todo análisis de impacto y riesgo se debe detallar en un documento adjunto a la solicitud de cambio.</w:t>
+            </w:r>
+          </w:p>
+        </w:tc>
+      </w:tr>
+    </w:tbl>
     <w:p>
       <w:pPr>
         <w:tabs>
@@ -7570,96 +7829,458 @@
     </w:p>
     <w:p>
       <w:pPr>
-        <w:numPr>
-          <w:ilvl w:val="2"/>
-          <w:numId w:val="3"/>
-        </w:numPr>
         <w:tabs>
           <w:tab w:val="left" w:pos="-4820"/>
         </w:tabs>
-        <w:ind w:left="709" w:firstLine="0"/>
-        <w:rPr>
-          <w:rFonts w:asciiTheme="minorHAnsi" w:eastAsia="Verdana" w:hAnsiTheme="minorHAnsi"/>
-          <w:sz w:val="22"/>
-        </w:rPr>
-      </w:pPr>
-      <w:r>
-        <w:rPr>
-          <w:rFonts w:asciiTheme="minorHAnsi" w:eastAsia="Verdana" w:hAnsiTheme="minorHAnsi"/>
-          <w:sz w:val="22"/>
-        </w:rPr>
-        <w:t>Actividades</w:t>
-      </w:r>
-    </w:p>
+        <w:ind w:left="284"/>
+        <w:rPr>
+          <w:rFonts w:asciiTheme="minorHAnsi" w:eastAsia="Verdana" w:hAnsiTheme="minorHAnsi"/>
+          <w:b/>
+          <w:sz w:val="22"/>
+        </w:rPr>
+      </w:pPr>
+    </w:p>
+    <w:tbl>
+      <w:tblPr>
+        <w:tblStyle w:val="Tablaconcuadrcula"/>
+        <w:tblW w:w="0" w:type="auto"/>
+        <w:tblInd w:w="709" w:type="dxa"/>
+        <w:tblLook w:val="04A0" w:firstRow="1" w:lastRow="0" w:firstColumn="1" w:lastColumn="0" w:noHBand="0" w:noVBand="1"/>
+      </w:tblPr>
+      <w:tblGrid>
+        <w:gridCol w:w="8345"/>
+      </w:tblGrid>
+      <w:tr>
+        <w:tc>
+          <w:tcPr>
+            <w:tcW w:w="8978" w:type="dxa"/>
+            <w:shd w:val="clear" w:color="auto" w:fill="F79646" w:themeFill="accent6"/>
+          </w:tcPr>
+          <w:p>
+            <w:pPr>
+              <w:tabs>
+                <w:tab w:val="left" w:pos="-4820"/>
+              </w:tabs>
+              <w:jc w:val="center"/>
+              <w:rPr>
+                <w:rFonts w:asciiTheme="minorHAnsi" w:eastAsia="Verdana" w:hAnsiTheme="minorHAnsi"/>
+                <w:b/>
+                <w:i/>
+                <w:color w:val="FFFFFF" w:themeColor="background1"/>
+                <w:sz w:val="22"/>
+              </w:rPr>
+            </w:pPr>
+            <w:r>
+              <w:rPr>
+                <w:rFonts w:asciiTheme="minorHAnsi" w:eastAsia="Verdana" w:hAnsiTheme="minorHAnsi"/>
+                <w:b/>
+                <w:i/>
+                <w:color w:val="FFFFFF" w:themeColor="background1"/>
+                <w:sz w:val="24"/>
+              </w:rPr>
+              <w:t>ACTIVIDADES</w:t>
+            </w:r>
+          </w:p>
+        </w:tc>
+      </w:tr>
+      <w:tr>
+        <w:tc>
+          <w:tcPr>
+            <w:tcW w:w="8978" w:type="dxa"/>
+            <w:shd w:val="clear" w:color="auto" w:fill="F2DBDB" w:themeFill="accent2" w:themeFillTint="33"/>
+          </w:tcPr>
+          <w:p>
+            <w:pPr>
+              <w:pStyle w:val="Prrafodelista"/>
+              <w:numPr>
+                <w:ilvl w:val="0"/>
+                <w:numId w:val="7"/>
+              </w:numPr>
+              <w:tabs>
+                <w:tab w:val="left" w:pos="-4820"/>
+              </w:tabs>
+              <w:rPr>
+                <w:rFonts w:asciiTheme="minorHAnsi" w:eastAsia="Verdana" w:hAnsiTheme="minorHAnsi"/>
+                <w:sz w:val="22"/>
+              </w:rPr>
+            </w:pPr>
+            <w:r>
+              <w:rPr>
+                <w:rFonts w:asciiTheme="minorHAnsi" w:eastAsia="Verdana" w:hAnsiTheme="minorHAnsi"/>
+                <w:sz w:val="22"/>
+              </w:rPr>
+              <w:t>El comité de control de cambios debe decidir sobre la aprobación de los cambios.</w:t>
+            </w:r>
+          </w:p>
+          <w:p>
+            <w:pPr>
+              <w:pStyle w:val="Prrafodelista"/>
+              <w:numPr>
+                <w:ilvl w:val="0"/>
+                <w:numId w:val="7"/>
+              </w:numPr>
+              <w:tabs>
+                <w:tab w:val="left" w:pos="-4820"/>
+              </w:tabs>
+              <w:rPr>
+                <w:rFonts w:asciiTheme="minorHAnsi" w:eastAsia="Verdana" w:hAnsiTheme="minorHAnsi"/>
+                <w:sz w:val="22"/>
+              </w:rPr>
+            </w:pPr>
+            <w:r>
+              <w:rPr>
+                <w:rFonts w:asciiTheme="minorHAnsi" w:eastAsia="Verdana" w:hAnsiTheme="minorHAnsi"/>
+                <w:sz w:val="22"/>
+              </w:rPr>
+              <w:t>Analizar si los cambios aprobados tienen relación entre sí.</w:t>
+            </w:r>
+          </w:p>
+          <w:p>
+            <w:pPr>
+              <w:pStyle w:val="Prrafodelista"/>
+              <w:numPr>
+                <w:ilvl w:val="0"/>
+                <w:numId w:val="7"/>
+              </w:numPr>
+              <w:tabs>
+                <w:tab w:val="left" w:pos="-4820"/>
+              </w:tabs>
+              <w:rPr>
+                <w:rFonts w:asciiTheme="minorHAnsi" w:eastAsia="Verdana" w:hAnsiTheme="minorHAnsi"/>
+                <w:sz w:val="22"/>
+              </w:rPr>
+            </w:pPr>
+            <w:r>
+              <w:rPr>
+                <w:rFonts w:asciiTheme="minorHAnsi" w:eastAsia="Verdana" w:hAnsiTheme="minorHAnsi"/>
+                <w:sz w:val="22"/>
+              </w:rPr>
+              <w:t>Agrupar los cambios que tengan relación.</w:t>
+            </w:r>
+          </w:p>
+        </w:tc>
+      </w:tr>
+      <w:tr>
+        <w:tc>
+          <w:tcPr>
+            <w:tcW w:w="8978" w:type="dxa"/>
+            <w:shd w:val="clear" w:color="auto" w:fill="F79646" w:themeFill="accent6"/>
+          </w:tcPr>
+          <w:p>
+            <w:pPr>
+              <w:tabs>
+                <w:tab w:val="left" w:pos="-4820"/>
+              </w:tabs>
+              <w:jc w:val="center"/>
+              <w:rPr>
+                <w:rFonts w:asciiTheme="minorHAnsi" w:eastAsia="Verdana" w:hAnsiTheme="minorHAnsi"/>
+                <w:b/>
+                <w:i/>
+                <w:color w:val="FFFFFF" w:themeColor="background1"/>
+                <w:sz w:val="22"/>
+              </w:rPr>
+            </w:pPr>
+            <w:r>
+              <w:rPr>
+                <w:rFonts w:asciiTheme="minorHAnsi" w:eastAsia="Verdana" w:hAnsiTheme="minorHAnsi"/>
+                <w:b/>
+                <w:i/>
+                <w:color w:val="FFFFFF" w:themeColor="background1"/>
+                <w:sz w:val="24"/>
+              </w:rPr>
+              <w:t>DOCUMENTACIÓN</w:t>
+            </w:r>
+          </w:p>
+        </w:tc>
+      </w:tr>
+      <w:tr>
+        <w:trPr>
+          <w:trHeight w:val="70"/>
+        </w:trPr>
+        <w:tc>
+          <w:tcPr>
+            <w:tcW w:w="8978" w:type="dxa"/>
+            <w:shd w:val="clear" w:color="auto" w:fill="F2DBDB" w:themeFill="accent2" w:themeFillTint="33"/>
+          </w:tcPr>
+          <w:p>
+            <w:pPr>
+              <w:pStyle w:val="Prrafodelista"/>
+              <w:numPr>
+                <w:ilvl w:val="0"/>
+                <w:numId w:val="8"/>
+              </w:numPr>
+              <w:tabs>
+                <w:tab w:val="left" w:pos="-4820"/>
+              </w:tabs>
+              <w:rPr>
+                <w:rFonts w:asciiTheme="minorHAnsi" w:eastAsia="Verdana" w:hAnsiTheme="minorHAnsi"/>
+                <w:sz w:val="22"/>
+              </w:rPr>
+            </w:pPr>
+            <w:r>
+              <w:rPr>
+                <w:rFonts w:asciiTheme="minorHAnsi" w:eastAsia="Verdana" w:hAnsiTheme="minorHAnsi"/>
+                <w:sz w:val="22"/>
+              </w:rPr>
+              <w:t>Solicitudes de cambio</w:t>
+            </w:r>
+          </w:p>
+          <w:p>
+            <w:pPr>
+              <w:pStyle w:val="Prrafodelista"/>
+              <w:numPr>
+                <w:ilvl w:val="0"/>
+                <w:numId w:val="8"/>
+              </w:numPr>
+              <w:tabs>
+                <w:tab w:val="left" w:pos="-4820"/>
+              </w:tabs>
+              <w:rPr>
+                <w:rFonts w:asciiTheme="minorHAnsi" w:eastAsia="Verdana" w:hAnsiTheme="minorHAnsi"/>
+                <w:sz w:val="22"/>
+              </w:rPr>
+            </w:pPr>
+            <w:r>
+              <w:rPr>
+                <w:rFonts w:asciiTheme="minorHAnsi" w:eastAsia="Verdana" w:hAnsiTheme="minorHAnsi"/>
+                <w:sz w:val="22"/>
+              </w:rPr>
+              <w:t>Documento de análisis del cambio</w:t>
+            </w:r>
+          </w:p>
+        </w:tc>
+      </w:tr>
+      <w:tr>
+        <w:tc>
+          <w:tcPr>
+            <w:tcW w:w="8978" w:type="dxa"/>
+            <w:shd w:val="clear" w:color="auto" w:fill="F79646" w:themeFill="accent6"/>
+          </w:tcPr>
+          <w:p>
+            <w:pPr>
+              <w:tabs>
+                <w:tab w:val="left" w:pos="-4820"/>
+              </w:tabs>
+              <w:jc w:val="center"/>
+              <w:rPr>
+                <w:rFonts w:asciiTheme="minorHAnsi" w:eastAsia="Verdana" w:hAnsiTheme="minorHAnsi"/>
+                <w:b/>
+                <w:i/>
+                <w:color w:val="FFFFFF" w:themeColor="background1"/>
+                <w:sz w:val="22"/>
+              </w:rPr>
+            </w:pPr>
+            <w:r>
+              <w:rPr>
+                <w:rFonts w:asciiTheme="minorHAnsi" w:eastAsia="Verdana" w:hAnsiTheme="minorHAnsi"/>
+                <w:b/>
+                <w:i/>
+                <w:color w:val="FFFFFF" w:themeColor="background1"/>
+                <w:sz w:val="24"/>
+              </w:rPr>
+              <w:t>POLÍTICAS</w:t>
+            </w:r>
+          </w:p>
+        </w:tc>
+      </w:tr>
+      <w:tr>
+        <w:tc>
+          <w:tcPr>
+            <w:tcW w:w="8978" w:type="dxa"/>
+            <w:shd w:val="clear" w:color="auto" w:fill="F2DBDB" w:themeFill="accent2" w:themeFillTint="33"/>
+          </w:tcPr>
+          <w:p>
+            <w:pPr>
+              <w:pStyle w:val="Prrafodelista"/>
+              <w:numPr>
+                <w:ilvl w:val="0"/>
+                <w:numId w:val="9"/>
+              </w:numPr>
+              <w:tabs>
+                <w:tab w:val="left" w:pos="-4820"/>
+              </w:tabs>
+              <w:rPr>
+                <w:rFonts w:asciiTheme="minorHAnsi" w:eastAsia="Verdana" w:hAnsiTheme="minorHAnsi"/>
+                <w:sz w:val="22"/>
+              </w:rPr>
+            </w:pPr>
+            <w:r>
+              <w:rPr>
+                <w:rFonts w:asciiTheme="minorHAnsi" w:eastAsia="Verdana" w:hAnsiTheme="minorHAnsi"/>
+                <w:sz w:val="22"/>
+              </w:rPr>
+              <w:t>El comité decide aprobar los cambios mediante aprobación de los miembros.</w:t>
+            </w:r>
+          </w:p>
+          <w:p>
+            <w:pPr>
+              <w:pStyle w:val="Prrafodelista"/>
+              <w:numPr>
+                <w:ilvl w:val="0"/>
+                <w:numId w:val="9"/>
+              </w:numPr>
+              <w:tabs>
+                <w:tab w:val="left" w:pos="-4820"/>
+              </w:tabs>
+              <w:rPr>
+                <w:rFonts w:asciiTheme="minorHAnsi" w:eastAsia="Verdana" w:hAnsiTheme="minorHAnsi"/>
+                <w:sz w:val="22"/>
+              </w:rPr>
+            </w:pPr>
+            <w:r>
+              <w:rPr>
+                <w:rFonts w:asciiTheme="minorHAnsi" w:eastAsia="Verdana" w:hAnsiTheme="minorHAnsi"/>
+                <w:sz w:val="22"/>
+              </w:rPr>
+              <w:t>Toda decisión realizada con respecto a la aprobación de los cambios se le avisa a las áreas que lo solicitaron mediante un correo electrónico.</w:t>
+            </w:r>
+          </w:p>
+        </w:tc>
+      </w:tr>
+    </w:tbl>
     <w:p>
       <w:pPr>
         <w:tabs>
           <w:tab w:val="left" w:pos="-4820"/>
         </w:tabs>
-        <w:ind w:left="709"/>
-        <w:rPr>
-          <w:rFonts w:asciiTheme="minorHAnsi" w:eastAsia="Verdana" w:hAnsiTheme="minorHAnsi"/>
-          <w:sz w:val="22"/>
-        </w:rPr>
-      </w:pPr>
-    </w:p>
-    <w:p>
-      <w:pPr>
-        <w:numPr>
-          <w:ilvl w:val="2"/>
-          <w:numId w:val="3"/>
-        </w:numPr>
+        <w:rPr>
+          <w:rFonts w:asciiTheme="minorHAnsi" w:eastAsia="Verdana" w:hAnsiTheme="minorHAnsi"/>
+          <w:b/>
+          <w:sz w:val="22"/>
+        </w:rPr>
+      </w:pPr>
+    </w:p>
+    <w:p>
+      <w:pPr>
         <w:tabs>
           <w:tab w:val="left" w:pos="-4820"/>
         </w:tabs>
-        <w:ind w:left="709" w:firstLine="0"/>
-        <w:rPr>
-          <w:rFonts w:asciiTheme="minorHAnsi" w:eastAsia="Verdana" w:hAnsiTheme="minorHAnsi"/>
-          <w:sz w:val="22"/>
-        </w:rPr>
-      </w:pPr>
-      <w:r>
-        <w:rPr>
-          <w:rFonts w:asciiTheme="minorHAnsi" w:eastAsia="Verdana" w:hAnsiTheme="minorHAnsi"/>
-          <w:sz w:val="22"/>
-        </w:rPr>
-        <w:t>Documentación</w:t>
-      </w:r>
+        <w:rPr>
+          <w:rFonts w:asciiTheme="minorHAnsi" w:eastAsia="Verdana" w:hAnsiTheme="minorHAnsi"/>
+          <w:b/>
+          <w:sz w:val="22"/>
+        </w:rPr>
+      </w:pPr>
     </w:p>
     <w:p>
       <w:pPr>
         <w:tabs>
           <w:tab w:val="left" w:pos="-4820"/>
         </w:tabs>
-        <w:ind w:left="709"/>
-        <w:rPr>
-          <w:rFonts w:asciiTheme="minorHAnsi" w:eastAsia="Verdana" w:hAnsiTheme="minorHAnsi"/>
-          <w:sz w:val="22"/>
-        </w:rPr>
-      </w:pPr>
-    </w:p>
-    <w:p>
-      <w:pPr>
-        <w:numPr>
-          <w:ilvl w:val="2"/>
-          <w:numId w:val="3"/>
-        </w:numPr>
+        <w:rPr>
+          <w:rFonts w:asciiTheme="minorHAnsi" w:eastAsia="Verdana" w:hAnsiTheme="minorHAnsi"/>
+          <w:b/>
+          <w:sz w:val="22"/>
+        </w:rPr>
+      </w:pPr>
+    </w:p>
+    <w:p>
+      <w:pPr>
         <w:tabs>
           <w:tab w:val="left" w:pos="-4820"/>
         </w:tabs>
-        <w:ind w:left="709" w:firstLine="0"/>
-        <w:rPr>
-          <w:rFonts w:asciiTheme="minorHAnsi" w:eastAsia="Verdana" w:hAnsiTheme="minorHAnsi"/>
-          <w:sz w:val="22"/>
-        </w:rPr>
-      </w:pPr>
-      <w:r>
-        <w:rPr>
-          <w:rFonts w:asciiTheme="minorHAnsi" w:eastAsia="Verdana" w:hAnsiTheme="minorHAnsi"/>
-          <w:sz w:val="22"/>
-        </w:rPr>
-        <w:t>Políticas</w:t>
-      </w:r>
+        <w:rPr>
+          <w:rFonts w:asciiTheme="minorHAnsi" w:eastAsia="Verdana" w:hAnsiTheme="minorHAnsi"/>
+          <w:b/>
+          <w:sz w:val="22"/>
+        </w:rPr>
+      </w:pPr>
+    </w:p>
+    <w:p>
+      <w:pPr>
+        <w:tabs>
+          <w:tab w:val="left" w:pos="-4820"/>
+        </w:tabs>
+        <w:rPr>
+          <w:rFonts w:asciiTheme="minorHAnsi" w:eastAsia="Verdana" w:hAnsiTheme="minorHAnsi"/>
+          <w:b/>
+          <w:sz w:val="22"/>
+        </w:rPr>
+      </w:pPr>
+    </w:p>
+    <w:p>
+      <w:pPr>
+        <w:tabs>
+          <w:tab w:val="left" w:pos="-4820"/>
+        </w:tabs>
+        <w:rPr>
+          <w:rFonts w:asciiTheme="minorHAnsi" w:eastAsia="Verdana" w:hAnsiTheme="minorHAnsi"/>
+          <w:b/>
+          <w:sz w:val="22"/>
+        </w:rPr>
+      </w:pPr>
+    </w:p>
+    <w:p>
+      <w:pPr>
+        <w:tabs>
+          <w:tab w:val="left" w:pos="-4820"/>
+        </w:tabs>
+        <w:rPr>
+          <w:rFonts w:asciiTheme="minorHAnsi" w:eastAsia="Verdana" w:hAnsiTheme="minorHAnsi"/>
+          <w:b/>
+          <w:sz w:val="22"/>
+        </w:rPr>
+      </w:pPr>
+    </w:p>
+    <w:p>
+      <w:pPr>
+        <w:tabs>
+          <w:tab w:val="left" w:pos="-4820"/>
+        </w:tabs>
+        <w:rPr>
+          <w:rFonts w:asciiTheme="minorHAnsi" w:eastAsia="Verdana" w:hAnsiTheme="minorHAnsi"/>
+          <w:b/>
+          <w:sz w:val="22"/>
+        </w:rPr>
+      </w:pPr>
+    </w:p>
+    <w:p>
+      <w:pPr>
+        <w:tabs>
+          <w:tab w:val="left" w:pos="-4820"/>
+        </w:tabs>
+        <w:rPr>
+          <w:rFonts w:asciiTheme="minorHAnsi" w:eastAsia="Verdana" w:hAnsiTheme="minorHAnsi"/>
+          <w:b/>
+          <w:sz w:val="22"/>
+        </w:rPr>
+      </w:pPr>
+    </w:p>
+    <w:p>
+      <w:pPr>
+        <w:tabs>
+          <w:tab w:val="left" w:pos="-4820"/>
+        </w:tabs>
+        <w:rPr>
+          <w:rFonts w:asciiTheme="minorHAnsi" w:eastAsia="Verdana" w:hAnsiTheme="minorHAnsi"/>
+          <w:b/>
+          <w:sz w:val="22"/>
+        </w:rPr>
+      </w:pPr>
+    </w:p>
+    <w:p>
+      <w:pPr>
+        <w:tabs>
+          <w:tab w:val="left" w:pos="-4820"/>
+        </w:tabs>
+        <w:rPr>
+          <w:rFonts w:asciiTheme="minorHAnsi" w:eastAsia="Verdana" w:hAnsiTheme="minorHAnsi"/>
+          <w:b/>
+          <w:sz w:val="22"/>
+        </w:rPr>
+      </w:pPr>
+    </w:p>
+    <w:p>
+      <w:pPr>
+        <w:tabs>
+          <w:tab w:val="left" w:pos="-4820"/>
+        </w:tabs>
+        <w:rPr>
+          <w:rFonts w:asciiTheme="minorHAnsi" w:eastAsia="Verdana" w:hAnsiTheme="minorHAnsi"/>
+          <w:b/>
+          <w:sz w:val="22"/>
+        </w:rPr>
+      </w:pPr>
     </w:p>
     <w:p>
       <w:pPr>
@@ -7695,102 +8316,410 @@
           <w:b/>
           <w:sz w:val="22"/>
         </w:rPr>
+        <w:lastRenderedPageBreak/>
         <w:t>Planificación y Calendarización</w:t>
       </w:r>
     </w:p>
     <w:p>
       <w:pPr>
-        <w:numPr>
-          <w:ilvl w:val="2"/>
-          <w:numId w:val="3"/>
-        </w:numPr>
         <w:tabs>
           <w:tab w:val="left" w:pos="-4820"/>
         </w:tabs>
-        <w:ind w:left="709" w:firstLine="0"/>
-        <w:rPr>
-          <w:rFonts w:asciiTheme="minorHAnsi" w:eastAsia="Verdana" w:hAnsiTheme="minorHAnsi"/>
-          <w:sz w:val="22"/>
-        </w:rPr>
-      </w:pPr>
-      <w:r>
-        <w:rPr>
-          <w:rFonts w:asciiTheme="minorHAnsi" w:eastAsia="Verdana" w:hAnsiTheme="minorHAnsi"/>
-          <w:sz w:val="22"/>
-        </w:rPr>
-        <w:t>Actividades</w:t>
-      </w:r>
-    </w:p>
-    <w:p>
-      <w:pPr>
-        <w:tabs>
-          <w:tab w:val="left" w:pos="-4820"/>
-        </w:tabs>
-        <w:ind w:left="709"/>
-        <w:rPr>
-          <w:rFonts w:asciiTheme="minorHAnsi" w:eastAsia="Verdana" w:hAnsiTheme="minorHAnsi"/>
-          <w:sz w:val="22"/>
-        </w:rPr>
-      </w:pPr>
-    </w:p>
-    <w:p>
-      <w:pPr>
-        <w:numPr>
-          <w:ilvl w:val="2"/>
-          <w:numId w:val="3"/>
-        </w:numPr>
-        <w:tabs>
-          <w:tab w:val="left" w:pos="-4820"/>
-        </w:tabs>
-        <w:ind w:left="709" w:firstLine="0"/>
-        <w:rPr>
-          <w:rFonts w:asciiTheme="minorHAnsi" w:eastAsia="Verdana" w:hAnsiTheme="minorHAnsi"/>
-          <w:sz w:val="22"/>
-        </w:rPr>
-      </w:pPr>
-      <w:r>
-        <w:rPr>
-          <w:rFonts w:asciiTheme="minorHAnsi" w:eastAsia="Verdana" w:hAnsiTheme="minorHAnsi"/>
-          <w:sz w:val="22"/>
-        </w:rPr>
-        <w:t>Documentación</w:t>
-      </w:r>
-    </w:p>
-    <w:p>
-      <w:pPr>
-        <w:tabs>
-          <w:tab w:val="left" w:pos="-4820"/>
-        </w:tabs>
-        <w:ind w:left="709"/>
-        <w:rPr>
-          <w:rFonts w:asciiTheme="minorHAnsi" w:eastAsia="Verdana" w:hAnsiTheme="minorHAnsi"/>
-          <w:sz w:val="22"/>
-        </w:rPr>
-      </w:pPr>
-    </w:p>
-    <w:p>
-      <w:pPr>
-        <w:numPr>
-          <w:ilvl w:val="2"/>
-          <w:numId w:val="3"/>
-        </w:numPr>
-        <w:tabs>
-          <w:tab w:val="left" w:pos="-4820"/>
-        </w:tabs>
-        <w:ind w:left="709" w:firstLine="0"/>
-        <w:rPr>
-          <w:rFonts w:asciiTheme="minorHAnsi" w:eastAsia="Verdana" w:hAnsiTheme="minorHAnsi"/>
-          <w:sz w:val="22"/>
-        </w:rPr>
-      </w:pPr>
-      <w:r>
-        <w:rPr>
-          <w:rFonts w:asciiTheme="minorHAnsi" w:eastAsia="Verdana" w:hAnsiTheme="minorHAnsi"/>
-          <w:sz w:val="22"/>
-        </w:rPr>
-        <w:t>Políticas</w:t>
-      </w:r>
-    </w:p>
+        <w:ind w:left="284"/>
+        <w:rPr>
+          <w:rFonts w:asciiTheme="minorHAnsi" w:eastAsia="Verdana" w:hAnsiTheme="minorHAnsi"/>
+          <w:b/>
+          <w:sz w:val="22"/>
+        </w:rPr>
+      </w:pPr>
+    </w:p>
+    <w:tbl>
+      <w:tblPr>
+        <w:tblStyle w:val="Tablaconcuadrcula"/>
+        <w:tblW w:w="0" w:type="auto"/>
+        <w:tblInd w:w="709" w:type="dxa"/>
+        <w:tblLook w:val="04A0" w:firstRow="1" w:lastRow="0" w:firstColumn="1" w:lastColumn="0" w:noHBand="0" w:noVBand="1"/>
+      </w:tblPr>
+      <w:tblGrid>
+        <w:gridCol w:w="8345"/>
+      </w:tblGrid>
+      <w:tr>
+        <w:tc>
+          <w:tcPr>
+            <w:tcW w:w="8978" w:type="dxa"/>
+            <w:shd w:val="clear" w:color="auto" w:fill="F79646" w:themeFill="accent6"/>
+          </w:tcPr>
+          <w:p>
+            <w:pPr>
+              <w:tabs>
+                <w:tab w:val="left" w:pos="-4820"/>
+              </w:tabs>
+              <w:jc w:val="center"/>
+              <w:rPr>
+                <w:rFonts w:asciiTheme="minorHAnsi" w:eastAsia="Verdana" w:hAnsiTheme="minorHAnsi"/>
+                <w:b/>
+                <w:i/>
+                <w:color w:val="FFFFFF" w:themeColor="background1"/>
+                <w:sz w:val="22"/>
+              </w:rPr>
+            </w:pPr>
+            <w:r>
+              <w:rPr>
+                <w:rFonts w:asciiTheme="minorHAnsi" w:eastAsia="Verdana" w:hAnsiTheme="minorHAnsi"/>
+                <w:b/>
+                <w:i/>
+                <w:color w:val="FFFFFF" w:themeColor="background1"/>
+                <w:sz w:val="24"/>
+              </w:rPr>
+              <w:t>ACTIVIDADES</w:t>
+            </w:r>
+          </w:p>
+        </w:tc>
+      </w:tr>
+      <w:tr>
+        <w:tc>
+          <w:tcPr>
+            <w:tcW w:w="8978" w:type="dxa"/>
+            <w:shd w:val="clear" w:color="auto" w:fill="F2DBDB" w:themeFill="accent2" w:themeFillTint="33"/>
+          </w:tcPr>
+          <w:p>
+            <w:pPr>
+              <w:pStyle w:val="Prrafodelista"/>
+              <w:numPr>
+                <w:ilvl w:val="0"/>
+                <w:numId w:val="7"/>
+              </w:numPr>
+              <w:tabs>
+                <w:tab w:val="left" w:pos="-4820"/>
+              </w:tabs>
+              <w:rPr>
+                <w:rFonts w:asciiTheme="minorHAnsi" w:eastAsia="Verdana" w:hAnsiTheme="minorHAnsi"/>
+                <w:sz w:val="22"/>
+              </w:rPr>
+            </w:pPr>
+            <w:r>
+              <w:rPr>
+                <w:rFonts w:asciiTheme="minorHAnsi" w:eastAsia="Verdana" w:hAnsiTheme="minorHAnsi"/>
+                <w:sz w:val="22"/>
+              </w:rPr>
+              <w:t>Definir las fechas de los cambios</w:t>
+            </w:r>
+          </w:p>
+          <w:p>
+            <w:pPr>
+              <w:pStyle w:val="Prrafodelista"/>
+              <w:numPr>
+                <w:ilvl w:val="0"/>
+                <w:numId w:val="7"/>
+              </w:numPr>
+              <w:tabs>
+                <w:tab w:val="left" w:pos="-4820"/>
+              </w:tabs>
+              <w:rPr>
+                <w:rFonts w:asciiTheme="minorHAnsi" w:eastAsia="Verdana" w:hAnsiTheme="minorHAnsi"/>
+                <w:sz w:val="22"/>
+              </w:rPr>
+            </w:pPr>
+            <w:r>
+              <w:rPr>
+                <w:rFonts w:asciiTheme="minorHAnsi" w:eastAsia="Verdana" w:hAnsiTheme="minorHAnsi"/>
+                <w:sz w:val="22"/>
+              </w:rPr>
+              <w:t>Realizar la re planificación de los cambios en curso que son afectados</w:t>
+            </w:r>
+          </w:p>
+          <w:p>
+            <w:pPr>
+              <w:pStyle w:val="Prrafodelista"/>
+              <w:numPr>
+                <w:ilvl w:val="0"/>
+                <w:numId w:val="7"/>
+              </w:numPr>
+              <w:tabs>
+                <w:tab w:val="left" w:pos="-4820"/>
+              </w:tabs>
+              <w:rPr>
+                <w:rFonts w:asciiTheme="minorHAnsi" w:eastAsia="Verdana" w:hAnsiTheme="minorHAnsi"/>
+                <w:sz w:val="22"/>
+              </w:rPr>
+            </w:pPr>
+            <w:r>
+              <w:rPr>
+                <w:rFonts w:asciiTheme="minorHAnsi" w:eastAsia="Verdana" w:hAnsiTheme="minorHAnsi"/>
+                <w:sz w:val="22"/>
+              </w:rPr>
+              <w:t>Ajustar el cronograma de cambios según las fechas establecidas</w:t>
+            </w:r>
+          </w:p>
+          <w:p>
+            <w:pPr>
+              <w:pStyle w:val="Prrafodelista"/>
+              <w:numPr>
+                <w:ilvl w:val="0"/>
+                <w:numId w:val="7"/>
+              </w:numPr>
+              <w:tabs>
+                <w:tab w:val="left" w:pos="-4820"/>
+              </w:tabs>
+              <w:rPr>
+                <w:rFonts w:asciiTheme="minorHAnsi" w:eastAsia="Verdana" w:hAnsiTheme="minorHAnsi"/>
+                <w:sz w:val="22"/>
+              </w:rPr>
+            </w:pPr>
+            <w:r>
+              <w:rPr>
+                <w:rFonts w:asciiTheme="minorHAnsi" w:eastAsia="Verdana" w:hAnsiTheme="minorHAnsi"/>
+                <w:sz w:val="22"/>
+              </w:rPr>
+              <w:t>Informar a los implicados en los cambios sobre las fechas determinadas</w:t>
+            </w:r>
+          </w:p>
+        </w:tc>
+      </w:tr>
+      <w:tr>
+        <w:tc>
+          <w:tcPr>
+            <w:tcW w:w="8978" w:type="dxa"/>
+            <w:shd w:val="clear" w:color="auto" w:fill="F79646" w:themeFill="accent6"/>
+          </w:tcPr>
+          <w:p>
+            <w:pPr>
+              <w:tabs>
+                <w:tab w:val="left" w:pos="-4820"/>
+              </w:tabs>
+              <w:jc w:val="center"/>
+              <w:rPr>
+                <w:rFonts w:asciiTheme="minorHAnsi" w:eastAsia="Verdana" w:hAnsiTheme="minorHAnsi"/>
+                <w:b/>
+                <w:i/>
+                <w:color w:val="FFFFFF" w:themeColor="background1"/>
+                <w:sz w:val="22"/>
+              </w:rPr>
+            </w:pPr>
+            <w:r>
+              <w:rPr>
+                <w:rFonts w:asciiTheme="minorHAnsi" w:eastAsia="Verdana" w:hAnsiTheme="minorHAnsi"/>
+                <w:b/>
+                <w:i/>
+                <w:color w:val="FFFFFF" w:themeColor="background1"/>
+                <w:sz w:val="24"/>
+              </w:rPr>
+              <w:t>DOCUMENTACIÓN</w:t>
+            </w:r>
+          </w:p>
+        </w:tc>
+      </w:tr>
+      <w:tr>
+        <w:tc>
+          <w:tcPr>
+            <w:tcW w:w="8978" w:type="dxa"/>
+            <w:shd w:val="clear" w:color="auto" w:fill="F2DBDB" w:themeFill="accent2" w:themeFillTint="33"/>
+          </w:tcPr>
+          <w:p>
+            <w:pPr>
+              <w:pStyle w:val="Prrafodelista"/>
+              <w:numPr>
+                <w:ilvl w:val="0"/>
+                <w:numId w:val="8"/>
+              </w:numPr>
+              <w:tabs>
+                <w:tab w:val="left" w:pos="-4820"/>
+              </w:tabs>
+              <w:rPr>
+                <w:rFonts w:asciiTheme="minorHAnsi" w:eastAsia="Verdana" w:hAnsiTheme="minorHAnsi"/>
+                <w:sz w:val="22"/>
+              </w:rPr>
+            </w:pPr>
+            <w:r>
+              <w:rPr>
+                <w:rFonts w:asciiTheme="minorHAnsi" w:eastAsia="Verdana" w:hAnsiTheme="minorHAnsi"/>
+                <w:sz w:val="22"/>
+              </w:rPr>
+              <w:t>Solicitudes de cambio</w:t>
+            </w:r>
+          </w:p>
+          <w:p>
+            <w:pPr>
+              <w:pStyle w:val="Prrafodelista"/>
+              <w:numPr>
+                <w:ilvl w:val="0"/>
+                <w:numId w:val="8"/>
+              </w:numPr>
+              <w:tabs>
+                <w:tab w:val="left" w:pos="-4820"/>
+              </w:tabs>
+              <w:rPr>
+                <w:rFonts w:asciiTheme="minorHAnsi" w:eastAsia="Verdana" w:hAnsiTheme="minorHAnsi"/>
+                <w:sz w:val="22"/>
+              </w:rPr>
+            </w:pPr>
+            <w:r>
+              <w:rPr>
+                <w:rFonts w:asciiTheme="minorHAnsi" w:eastAsia="Verdana" w:hAnsiTheme="minorHAnsi"/>
+                <w:sz w:val="22"/>
+              </w:rPr>
+              <w:t>Documento de análisis de cambio</w:t>
+            </w:r>
+          </w:p>
+          <w:p>
+            <w:pPr>
+              <w:pStyle w:val="Prrafodelista"/>
+              <w:numPr>
+                <w:ilvl w:val="0"/>
+                <w:numId w:val="8"/>
+              </w:numPr>
+              <w:tabs>
+                <w:tab w:val="left" w:pos="-4820"/>
+              </w:tabs>
+              <w:rPr>
+                <w:rFonts w:asciiTheme="minorHAnsi" w:eastAsia="Verdana" w:hAnsiTheme="minorHAnsi"/>
+                <w:sz w:val="22"/>
+              </w:rPr>
+            </w:pPr>
+            <w:r>
+              <w:rPr>
+                <w:rFonts w:asciiTheme="minorHAnsi" w:eastAsia="Verdana" w:hAnsiTheme="minorHAnsi"/>
+                <w:sz w:val="22"/>
+              </w:rPr>
+              <w:t>Cronograma de Plan de Proyectos</w:t>
+            </w:r>
+          </w:p>
+          <w:p>
+            <w:pPr>
+              <w:pStyle w:val="Prrafodelista"/>
+              <w:numPr>
+                <w:ilvl w:val="0"/>
+                <w:numId w:val="8"/>
+              </w:numPr>
+              <w:tabs>
+                <w:tab w:val="left" w:pos="-4820"/>
+              </w:tabs>
+              <w:rPr>
+                <w:rFonts w:asciiTheme="minorHAnsi" w:eastAsia="Verdana" w:hAnsiTheme="minorHAnsi"/>
+                <w:sz w:val="22"/>
+              </w:rPr>
+            </w:pPr>
+            <w:r>
+              <w:rPr>
+                <w:rFonts w:asciiTheme="minorHAnsi" w:eastAsia="Verdana" w:hAnsiTheme="minorHAnsi"/>
+                <w:sz w:val="22"/>
+              </w:rPr>
+              <w:t>Calendario de cambios</w:t>
+            </w:r>
+          </w:p>
+        </w:tc>
+      </w:tr>
+      <w:tr>
+        <w:tc>
+          <w:tcPr>
+            <w:tcW w:w="8978" w:type="dxa"/>
+            <w:shd w:val="clear" w:color="auto" w:fill="F79646" w:themeFill="accent6"/>
+          </w:tcPr>
+          <w:p>
+            <w:pPr>
+              <w:tabs>
+                <w:tab w:val="left" w:pos="-4820"/>
+              </w:tabs>
+              <w:jc w:val="center"/>
+              <w:rPr>
+                <w:rFonts w:asciiTheme="minorHAnsi" w:eastAsia="Verdana" w:hAnsiTheme="minorHAnsi"/>
+                <w:b/>
+                <w:i/>
+                <w:color w:val="FFFFFF" w:themeColor="background1"/>
+                <w:sz w:val="22"/>
+              </w:rPr>
+            </w:pPr>
+            <w:r>
+              <w:rPr>
+                <w:rFonts w:asciiTheme="minorHAnsi" w:eastAsia="Verdana" w:hAnsiTheme="minorHAnsi"/>
+                <w:b/>
+                <w:i/>
+                <w:color w:val="FFFFFF" w:themeColor="background1"/>
+                <w:sz w:val="24"/>
+              </w:rPr>
+              <w:t>POLÍTICAS</w:t>
+            </w:r>
+          </w:p>
+        </w:tc>
+      </w:tr>
+      <w:tr>
+        <w:tc>
+          <w:tcPr>
+            <w:tcW w:w="8978" w:type="dxa"/>
+            <w:shd w:val="clear" w:color="auto" w:fill="F2DBDB" w:themeFill="accent2" w:themeFillTint="33"/>
+          </w:tcPr>
+          <w:p>
+            <w:pPr>
+              <w:pStyle w:val="Prrafodelista"/>
+              <w:numPr>
+                <w:ilvl w:val="0"/>
+                <w:numId w:val="9"/>
+              </w:numPr>
+              <w:tabs>
+                <w:tab w:val="left" w:pos="-4820"/>
+              </w:tabs>
+              <w:rPr>
+                <w:rFonts w:asciiTheme="minorHAnsi" w:eastAsia="Verdana" w:hAnsiTheme="minorHAnsi"/>
+                <w:sz w:val="22"/>
+              </w:rPr>
+            </w:pPr>
+            <w:r>
+              <w:rPr>
+                <w:rFonts w:asciiTheme="minorHAnsi" w:eastAsia="Verdana" w:hAnsiTheme="minorHAnsi"/>
+                <w:sz w:val="22"/>
+              </w:rPr>
+              <w:t>Se realizará un seguimiento a los cambios que se han aprobado y planificado.</w:t>
+            </w:r>
+          </w:p>
+          <w:p>
+            <w:pPr>
+              <w:pStyle w:val="Prrafodelista"/>
+              <w:numPr>
+                <w:ilvl w:val="0"/>
+                <w:numId w:val="9"/>
+              </w:numPr>
+              <w:tabs>
+                <w:tab w:val="left" w:pos="-4820"/>
+              </w:tabs>
+              <w:rPr>
+                <w:rFonts w:asciiTheme="minorHAnsi" w:eastAsia="Verdana" w:hAnsiTheme="minorHAnsi"/>
+                <w:sz w:val="22"/>
+              </w:rPr>
+            </w:pPr>
+            <w:r>
+              <w:rPr>
+                <w:rFonts w:asciiTheme="minorHAnsi" w:eastAsia="Verdana" w:hAnsiTheme="minorHAnsi"/>
+                <w:sz w:val="22"/>
+              </w:rPr>
+              <w:t>Si los cambios en cursos necesitan re planificación se realizará, teniendo en cuenta las necesidades del negocio.</w:t>
+            </w:r>
+          </w:p>
+          <w:p>
+            <w:pPr>
+              <w:pStyle w:val="Prrafodelista"/>
+              <w:numPr>
+                <w:ilvl w:val="0"/>
+                <w:numId w:val="9"/>
+              </w:numPr>
+              <w:tabs>
+                <w:tab w:val="left" w:pos="-4820"/>
+              </w:tabs>
+              <w:rPr>
+                <w:rFonts w:asciiTheme="minorHAnsi" w:eastAsia="Verdana" w:hAnsiTheme="minorHAnsi"/>
+                <w:sz w:val="22"/>
+              </w:rPr>
+            </w:pPr>
+            <w:r>
+              <w:rPr>
+                <w:rFonts w:asciiTheme="minorHAnsi" w:eastAsia="Verdana" w:hAnsiTheme="minorHAnsi"/>
+                <w:sz w:val="22"/>
+              </w:rPr>
+              <w:t>Se enviará por correo electrónico la calendarización de los cambios a las personas implicadas en la implementación y las áreas del negocio respectivas.</w:t>
+            </w:r>
+          </w:p>
+        </w:tc>
+      </w:tr>
+    </w:tbl>
     <w:p>
       <w:pPr>
         <w:tabs>
@@ -7830,96 +8759,511 @@
     </w:p>
     <w:p>
       <w:pPr>
-        <w:numPr>
-          <w:ilvl w:val="2"/>
-          <w:numId w:val="3"/>
-        </w:numPr>
         <w:tabs>
           <w:tab w:val="left" w:pos="-4820"/>
         </w:tabs>
-        <w:ind w:left="709" w:firstLine="0"/>
-        <w:rPr>
-          <w:rFonts w:asciiTheme="minorHAnsi" w:eastAsia="Verdana" w:hAnsiTheme="minorHAnsi"/>
-          <w:sz w:val="22"/>
-        </w:rPr>
-      </w:pPr>
-      <w:r>
-        <w:rPr>
-          <w:rFonts w:asciiTheme="minorHAnsi" w:eastAsia="Verdana" w:hAnsiTheme="minorHAnsi"/>
-          <w:sz w:val="22"/>
-        </w:rPr>
-        <w:t>Actividades</w:t>
-      </w:r>
-    </w:p>
+        <w:ind w:left="284"/>
+        <w:rPr>
+          <w:rFonts w:asciiTheme="minorHAnsi" w:eastAsia="Verdana" w:hAnsiTheme="minorHAnsi"/>
+          <w:b/>
+          <w:sz w:val="22"/>
+        </w:rPr>
+      </w:pPr>
+    </w:p>
+    <w:tbl>
+      <w:tblPr>
+        <w:tblStyle w:val="Tablaconcuadrcula"/>
+        <w:tblW w:w="0" w:type="auto"/>
+        <w:tblInd w:w="709" w:type="dxa"/>
+        <w:tblLook w:val="04A0" w:firstRow="1" w:lastRow="0" w:firstColumn="1" w:lastColumn="0" w:noHBand="0" w:noVBand="1"/>
+      </w:tblPr>
+      <w:tblGrid>
+        <w:gridCol w:w="8345"/>
+      </w:tblGrid>
+      <w:tr>
+        <w:tc>
+          <w:tcPr>
+            <w:tcW w:w="8978" w:type="dxa"/>
+            <w:shd w:val="clear" w:color="auto" w:fill="F79646" w:themeFill="accent6"/>
+          </w:tcPr>
+          <w:p>
+            <w:pPr>
+              <w:tabs>
+                <w:tab w:val="left" w:pos="-4820"/>
+              </w:tabs>
+              <w:jc w:val="center"/>
+              <w:rPr>
+                <w:rFonts w:asciiTheme="minorHAnsi" w:eastAsia="Verdana" w:hAnsiTheme="minorHAnsi"/>
+                <w:b/>
+                <w:i/>
+                <w:color w:val="FFFFFF" w:themeColor="background1"/>
+                <w:sz w:val="22"/>
+              </w:rPr>
+            </w:pPr>
+            <w:r>
+              <w:rPr>
+                <w:rFonts w:asciiTheme="minorHAnsi" w:eastAsia="Verdana" w:hAnsiTheme="minorHAnsi"/>
+                <w:b/>
+                <w:i/>
+                <w:color w:val="FFFFFF" w:themeColor="background1"/>
+                <w:sz w:val="24"/>
+              </w:rPr>
+              <w:t>ACTIVIDADES</w:t>
+            </w:r>
+          </w:p>
+        </w:tc>
+      </w:tr>
+      <w:tr>
+        <w:tc>
+          <w:tcPr>
+            <w:tcW w:w="8978" w:type="dxa"/>
+            <w:shd w:val="clear" w:color="auto" w:fill="F2DBDB" w:themeFill="accent2" w:themeFillTint="33"/>
+          </w:tcPr>
+          <w:p>
+            <w:pPr>
+              <w:pStyle w:val="Prrafodelista"/>
+              <w:numPr>
+                <w:ilvl w:val="0"/>
+                <w:numId w:val="7"/>
+              </w:numPr>
+              <w:tabs>
+                <w:tab w:val="left" w:pos="-4820"/>
+              </w:tabs>
+              <w:rPr>
+                <w:rFonts w:asciiTheme="minorHAnsi" w:eastAsia="Verdana" w:hAnsiTheme="minorHAnsi"/>
+                <w:sz w:val="22"/>
+              </w:rPr>
+            </w:pPr>
+            <w:r>
+              <w:rPr>
+                <w:rFonts w:asciiTheme="minorHAnsi" w:eastAsia="Verdana" w:hAnsiTheme="minorHAnsi"/>
+                <w:sz w:val="22"/>
+              </w:rPr>
+              <w:t>Asignar tareas a los desarrolladores</w:t>
+            </w:r>
+          </w:p>
+          <w:p>
+            <w:pPr>
+              <w:pStyle w:val="Prrafodelista"/>
+              <w:numPr>
+                <w:ilvl w:val="0"/>
+                <w:numId w:val="7"/>
+              </w:numPr>
+              <w:tabs>
+                <w:tab w:val="left" w:pos="-4820"/>
+              </w:tabs>
+              <w:rPr>
+                <w:rFonts w:asciiTheme="minorHAnsi" w:eastAsia="Verdana" w:hAnsiTheme="minorHAnsi"/>
+                <w:sz w:val="22"/>
+              </w:rPr>
+            </w:pPr>
+            <w:r>
+              <w:rPr>
+                <w:rFonts w:asciiTheme="minorHAnsi" w:eastAsia="Verdana" w:hAnsiTheme="minorHAnsi"/>
+                <w:sz w:val="22"/>
+              </w:rPr>
+              <w:t>Verificar la preparación del cambio</w:t>
+            </w:r>
+          </w:p>
+          <w:p>
+            <w:pPr>
+              <w:pStyle w:val="Prrafodelista"/>
+              <w:numPr>
+                <w:ilvl w:val="0"/>
+                <w:numId w:val="7"/>
+              </w:numPr>
+              <w:tabs>
+                <w:tab w:val="left" w:pos="-4820"/>
+              </w:tabs>
+              <w:rPr>
+                <w:rFonts w:asciiTheme="minorHAnsi" w:eastAsia="Verdana" w:hAnsiTheme="minorHAnsi"/>
+                <w:sz w:val="22"/>
+              </w:rPr>
+            </w:pPr>
+            <w:r>
+              <w:rPr>
+                <w:rFonts w:asciiTheme="minorHAnsi" w:eastAsia="Verdana" w:hAnsiTheme="minorHAnsi"/>
+                <w:sz w:val="22"/>
+              </w:rPr>
+              <w:t>Realizar seguimiento a los planes  de trabajo definidos</w:t>
+            </w:r>
+          </w:p>
+          <w:p>
+            <w:pPr>
+              <w:pStyle w:val="Prrafodelista"/>
+              <w:numPr>
+                <w:ilvl w:val="0"/>
+                <w:numId w:val="7"/>
+              </w:numPr>
+              <w:tabs>
+                <w:tab w:val="left" w:pos="-4820"/>
+              </w:tabs>
+              <w:rPr>
+                <w:rFonts w:asciiTheme="minorHAnsi" w:eastAsia="Verdana" w:hAnsiTheme="minorHAnsi"/>
+                <w:sz w:val="22"/>
+              </w:rPr>
+            </w:pPr>
+            <w:r>
+              <w:rPr>
+                <w:rFonts w:asciiTheme="minorHAnsi" w:eastAsia="Verdana" w:hAnsiTheme="minorHAnsi"/>
+                <w:sz w:val="22"/>
+              </w:rPr>
+              <w:t>Verificar los procedimientos de marcha atrás en caso de ser necesarios.</w:t>
+            </w:r>
+          </w:p>
+          <w:p>
+            <w:pPr>
+              <w:pStyle w:val="Prrafodelista"/>
+              <w:numPr>
+                <w:ilvl w:val="0"/>
+                <w:numId w:val="7"/>
+              </w:numPr>
+              <w:tabs>
+                <w:tab w:val="left" w:pos="-4820"/>
+              </w:tabs>
+              <w:rPr>
+                <w:rFonts w:asciiTheme="minorHAnsi" w:eastAsia="Verdana" w:hAnsiTheme="minorHAnsi"/>
+                <w:sz w:val="22"/>
+              </w:rPr>
+            </w:pPr>
+            <w:r>
+              <w:rPr>
+                <w:rFonts w:asciiTheme="minorHAnsi" w:eastAsia="Verdana" w:hAnsiTheme="minorHAnsi"/>
+                <w:sz w:val="22"/>
+              </w:rPr>
+              <w:t>Verificar la realización de las pruebas a los cambios</w:t>
+            </w:r>
+          </w:p>
+          <w:p>
+            <w:pPr>
+              <w:pStyle w:val="Prrafodelista"/>
+              <w:numPr>
+                <w:ilvl w:val="0"/>
+                <w:numId w:val="7"/>
+              </w:numPr>
+              <w:tabs>
+                <w:tab w:val="left" w:pos="-4820"/>
+              </w:tabs>
+              <w:rPr>
+                <w:rFonts w:asciiTheme="minorHAnsi" w:eastAsia="Verdana" w:hAnsiTheme="minorHAnsi"/>
+                <w:sz w:val="22"/>
+              </w:rPr>
+            </w:pPr>
+            <w:r>
+              <w:rPr>
+                <w:rFonts w:asciiTheme="minorHAnsi" w:eastAsia="Verdana" w:hAnsiTheme="minorHAnsi"/>
+                <w:sz w:val="22"/>
+              </w:rPr>
+              <w:t>Realizar la implementación del cambio</w:t>
+            </w:r>
+          </w:p>
+        </w:tc>
+      </w:tr>
+      <w:tr>
+        <w:tc>
+          <w:tcPr>
+            <w:tcW w:w="8978" w:type="dxa"/>
+            <w:shd w:val="clear" w:color="auto" w:fill="F79646" w:themeFill="accent6"/>
+          </w:tcPr>
+          <w:p>
+            <w:pPr>
+              <w:tabs>
+                <w:tab w:val="left" w:pos="-4820"/>
+              </w:tabs>
+              <w:jc w:val="center"/>
+              <w:rPr>
+                <w:rFonts w:asciiTheme="minorHAnsi" w:eastAsia="Verdana" w:hAnsiTheme="minorHAnsi"/>
+                <w:b/>
+                <w:i/>
+                <w:color w:val="FFFFFF" w:themeColor="background1"/>
+                <w:sz w:val="22"/>
+              </w:rPr>
+            </w:pPr>
+            <w:r>
+              <w:rPr>
+                <w:rFonts w:asciiTheme="minorHAnsi" w:eastAsia="Verdana" w:hAnsiTheme="minorHAnsi"/>
+                <w:b/>
+                <w:i/>
+                <w:color w:val="FFFFFF" w:themeColor="background1"/>
+                <w:sz w:val="24"/>
+              </w:rPr>
+              <w:t>DOCUMENTACIÓN</w:t>
+            </w:r>
+          </w:p>
+        </w:tc>
+      </w:tr>
+      <w:tr>
+        <w:tc>
+          <w:tcPr>
+            <w:tcW w:w="8978" w:type="dxa"/>
+            <w:shd w:val="clear" w:color="auto" w:fill="F2DBDB" w:themeFill="accent2" w:themeFillTint="33"/>
+          </w:tcPr>
+          <w:p>
+            <w:pPr>
+              <w:pStyle w:val="Prrafodelista"/>
+              <w:numPr>
+                <w:ilvl w:val="0"/>
+                <w:numId w:val="8"/>
+              </w:numPr>
+              <w:tabs>
+                <w:tab w:val="left" w:pos="-4820"/>
+              </w:tabs>
+              <w:rPr>
+                <w:rFonts w:asciiTheme="minorHAnsi" w:eastAsia="Verdana" w:hAnsiTheme="minorHAnsi"/>
+                <w:sz w:val="22"/>
+              </w:rPr>
+            </w:pPr>
+            <w:r>
+              <w:rPr>
+                <w:rFonts w:asciiTheme="minorHAnsi" w:eastAsia="Verdana" w:hAnsiTheme="minorHAnsi"/>
+                <w:sz w:val="22"/>
+              </w:rPr>
+              <w:t>Solicitudes de cambio</w:t>
+            </w:r>
+          </w:p>
+          <w:p>
+            <w:pPr>
+              <w:pStyle w:val="Prrafodelista"/>
+              <w:numPr>
+                <w:ilvl w:val="0"/>
+                <w:numId w:val="8"/>
+              </w:numPr>
+              <w:tabs>
+                <w:tab w:val="left" w:pos="-4820"/>
+              </w:tabs>
+              <w:rPr>
+                <w:rFonts w:asciiTheme="minorHAnsi" w:eastAsia="Verdana" w:hAnsiTheme="minorHAnsi"/>
+                <w:sz w:val="22"/>
+              </w:rPr>
+            </w:pPr>
+            <w:r>
+              <w:rPr>
+                <w:rFonts w:asciiTheme="minorHAnsi" w:eastAsia="Verdana" w:hAnsiTheme="minorHAnsi"/>
+                <w:sz w:val="22"/>
+              </w:rPr>
+              <w:t>Calendario de Cambios</w:t>
+            </w:r>
+          </w:p>
+          <w:p>
+            <w:pPr>
+              <w:pStyle w:val="Prrafodelista"/>
+              <w:numPr>
+                <w:ilvl w:val="0"/>
+                <w:numId w:val="8"/>
+              </w:numPr>
+              <w:tabs>
+                <w:tab w:val="left" w:pos="-4820"/>
+              </w:tabs>
+              <w:rPr>
+                <w:rFonts w:asciiTheme="minorHAnsi" w:eastAsia="Verdana" w:hAnsiTheme="minorHAnsi"/>
+                <w:sz w:val="22"/>
+              </w:rPr>
+            </w:pPr>
+            <w:r>
+              <w:rPr>
+                <w:rFonts w:asciiTheme="minorHAnsi" w:eastAsia="Verdana" w:hAnsiTheme="minorHAnsi"/>
+                <w:sz w:val="22"/>
+              </w:rPr>
+              <w:t>Formato de Seguimiento de Trabajo</w:t>
+            </w:r>
+          </w:p>
+        </w:tc>
+      </w:tr>
+      <w:tr>
+        <w:tc>
+          <w:tcPr>
+            <w:tcW w:w="8978" w:type="dxa"/>
+            <w:shd w:val="clear" w:color="auto" w:fill="F79646" w:themeFill="accent6"/>
+          </w:tcPr>
+          <w:p>
+            <w:pPr>
+              <w:tabs>
+                <w:tab w:val="left" w:pos="-4820"/>
+              </w:tabs>
+              <w:jc w:val="center"/>
+              <w:rPr>
+                <w:rFonts w:asciiTheme="minorHAnsi" w:eastAsia="Verdana" w:hAnsiTheme="minorHAnsi"/>
+                <w:b/>
+                <w:i/>
+                <w:color w:val="FFFFFF" w:themeColor="background1"/>
+                <w:sz w:val="22"/>
+              </w:rPr>
+            </w:pPr>
+            <w:r>
+              <w:rPr>
+                <w:rFonts w:asciiTheme="minorHAnsi" w:eastAsia="Verdana" w:hAnsiTheme="minorHAnsi"/>
+                <w:b/>
+                <w:i/>
+                <w:color w:val="FFFFFF" w:themeColor="background1"/>
+                <w:sz w:val="24"/>
+              </w:rPr>
+              <w:t>POLÍTICAS</w:t>
+            </w:r>
+          </w:p>
+        </w:tc>
+      </w:tr>
+      <w:tr>
+        <w:tc>
+          <w:tcPr>
+            <w:tcW w:w="8978" w:type="dxa"/>
+            <w:shd w:val="clear" w:color="auto" w:fill="F2DBDB" w:themeFill="accent2" w:themeFillTint="33"/>
+          </w:tcPr>
+          <w:p>
+            <w:pPr>
+              <w:pStyle w:val="Prrafodelista"/>
+              <w:numPr>
+                <w:ilvl w:val="0"/>
+                <w:numId w:val="9"/>
+              </w:numPr>
+              <w:tabs>
+                <w:tab w:val="left" w:pos="-4820"/>
+              </w:tabs>
+              <w:rPr>
+                <w:rFonts w:asciiTheme="minorHAnsi" w:eastAsia="Verdana" w:hAnsiTheme="minorHAnsi"/>
+                <w:sz w:val="22"/>
+              </w:rPr>
+            </w:pPr>
+            <w:r>
+              <w:rPr>
+                <w:rFonts w:asciiTheme="minorHAnsi" w:eastAsia="Verdana" w:hAnsiTheme="minorHAnsi"/>
+                <w:sz w:val="22"/>
+              </w:rPr>
+              <w:t>El seguimiento de planes de trabajo se da en un estimado de 5 días.</w:t>
+            </w:r>
+          </w:p>
+          <w:p>
+            <w:pPr>
+              <w:pStyle w:val="Prrafodelista"/>
+              <w:numPr>
+                <w:ilvl w:val="0"/>
+                <w:numId w:val="9"/>
+              </w:numPr>
+              <w:tabs>
+                <w:tab w:val="left" w:pos="-4820"/>
+              </w:tabs>
+              <w:rPr>
+                <w:rFonts w:asciiTheme="minorHAnsi" w:eastAsia="Verdana" w:hAnsiTheme="minorHAnsi"/>
+                <w:sz w:val="22"/>
+              </w:rPr>
+            </w:pPr>
+            <w:r>
+              <w:rPr>
+                <w:rFonts w:asciiTheme="minorHAnsi" w:eastAsia="Verdana" w:hAnsiTheme="minorHAnsi"/>
+                <w:sz w:val="22"/>
+              </w:rPr>
+              <w:t>Los involucrados en el seguimiento de los planes de trabajo son: Analista, gestor de cambio y jefe de proyecto.</w:t>
+            </w:r>
+          </w:p>
+        </w:tc>
+      </w:tr>
+    </w:tbl>
     <w:p>
       <w:pPr>
         <w:tabs>
           <w:tab w:val="left" w:pos="-4820"/>
         </w:tabs>
-        <w:ind w:left="709"/>
-        <w:rPr>
-          <w:rFonts w:asciiTheme="minorHAnsi" w:eastAsia="Verdana" w:hAnsiTheme="minorHAnsi"/>
-          <w:sz w:val="22"/>
-        </w:rPr>
-      </w:pPr>
-    </w:p>
-    <w:p>
-      <w:pPr>
-        <w:numPr>
-          <w:ilvl w:val="2"/>
-          <w:numId w:val="3"/>
-        </w:numPr>
+        <w:rPr>
+          <w:rFonts w:asciiTheme="minorHAnsi" w:eastAsia="Verdana" w:hAnsiTheme="minorHAnsi"/>
+          <w:b/>
+          <w:sz w:val="22"/>
+        </w:rPr>
+      </w:pPr>
+    </w:p>
+    <w:p>
+      <w:pPr>
         <w:tabs>
           <w:tab w:val="left" w:pos="-4820"/>
         </w:tabs>
-        <w:ind w:left="709" w:firstLine="0"/>
-        <w:rPr>
-          <w:rFonts w:asciiTheme="minorHAnsi" w:eastAsia="Verdana" w:hAnsiTheme="minorHAnsi"/>
-          <w:sz w:val="22"/>
-        </w:rPr>
-      </w:pPr>
-      <w:r>
-        <w:rPr>
-          <w:rFonts w:asciiTheme="minorHAnsi" w:eastAsia="Verdana" w:hAnsiTheme="minorHAnsi"/>
-          <w:sz w:val="22"/>
-        </w:rPr>
-        <w:t>Documentación</w:t>
-      </w:r>
+        <w:rPr>
+          <w:rFonts w:asciiTheme="minorHAnsi" w:eastAsia="Verdana" w:hAnsiTheme="minorHAnsi"/>
+          <w:b/>
+          <w:sz w:val="22"/>
+        </w:rPr>
+      </w:pPr>
     </w:p>
     <w:p>
       <w:pPr>
         <w:tabs>
           <w:tab w:val="left" w:pos="-4820"/>
         </w:tabs>
-        <w:ind w:left="709"/>
-        <w:rPr>
-          <w:rFonts w:asciiTheme="minorHAnsi" w:eastAsia="Verdana" w:hAnsiTheme="minorHAnsi"/>
-          <w:sz w:val="22"/>
-        </w:rPr>
-      </w:pPr>
-    </w:p>
-    <w:p>
-      <w:pPr>
-        <w:numPr>
-          <w:ilvl w:val="2"/>
-          <w:numId w:val="3"/>
-        </w:numPr>
+        <w:rPr>
+          <w:rFonts w:asciiTheme="minorHAnsi" w:eastAsia="Verdana" w:hAnsiTheme="minorHAnsi"/>
+          <w:b/>
+          <w:sz w:val="22"/>
+        </w:rPr>
+      </w:pPr>
+    </w:p>
+    <w:p>
+      <w:pPr>
         <w:tabs>
           <w:tab w:val="left" w:pos="-4820"/>
         </w:tabs>
-        <w:ind w:left="709" w:firstLine="0"/>
-        <w:rPr>
-          <w:rFonts w:asciiTheme="minorHAnsi" w:eastAsia="Verdana" w:hAnsiTheme="minorHAnsi"/>
-          <w:sz w:val="22"/>
-        </w:rPr>
-      </w:pPr>
-      <w:r>
-        <w:rPr>
-          <w:rFonts w:asciiTheme="minorHAnsi" w:eastAsia="Verdana" w:hAnsiTheme="minorHAnsi"/>
-          <w:sz w:val="22"/>
-        </w:rPr>
-        <w:t>Políticas</w:t>
-      </w:r>
+        <w:rPr>
+          <w:rFonts w:asciiTheme="minorHAnsi" w:eastAsia="Verdana" w:hAnsiTheme="minorHAnsi"/>
+          <w:b/>
+          <w:sz w:val="22"/>
+        </w:rPr>
+      </w:pPr>
+    </w:p>
+    <w:p>
+      <w:pPr>
+        <w:tabs>
+          <w:tab w:val="left" w:pos="-4820"/>
+        </w:tabs>
+        <w:rPr>
+          <w:rFonts w:asciiTheme="minorHAnsi" w:eastAsia="Verdana" w:hAnsiTheme="minorHAnsi"/>
+          <w:b/>
+          <w:sz w:val="22"/>
+        </w:rPr>
+      </w:pPr>
+    </w:p>
+    <w:p>
+      <w:pPr>
+        <w:tabs>
+          <w:tab w:val="left" w:pos="-4820"/>
+        </w:tabs>
+        <w:rPr>
+          <w:rFonts w:asciiTheme="minorHAnsi" w:eastAsia="Verdana" w:hAnsiTheme="minorHAnsi"/>
+          <w:b/>
+          <w:sz w:val="22"/>
+        </w:rPr>
+      </w:pPr>
+    </w:p>
+    <w:p>
+      <w:pPr>
+        <w:tabs>
+          <w:tab w:val="left" w:pos="-4820"/>
+        </w:tabs>
+        <w:rPr>
+          <w:rFonts w:asciiTheme="minorHAnsi" w:eastAsia="Verdana" w:hAnsiTheme="minorHAnsi"/>
+          <w:b/>
+          <w:sz w:val="22"/>
+        </w:rPr>
+      </w:pPr>
+    </w:p>
+    <w:p>
+      <w:pPr>
+        <w:tabs>
+          <w:tab w:val="left" w:pos="-4820"/>
+        </w:tabs>
+        <w:rPr>
+          <w:rFonts w:asciiTheme="minorHAnsi" w:eastAsia="Verdana" w:hAnsiTheme="minorHAnsi"/>
+          <w:b/>
+          <w:sz w:val="22"/>
+        </w:rPr>
+      </w:pPr>
+    </w:p>
+    <w:p>
+      <w:pPr>
+        <w:tabs>
+          <w:tab w:val="left" w:pos="-4820"/>
+        </w:tabs>
+        <w:rPr>
+          <w:rFonts w:asciiTheme="minorHAnsi" w:eastAsia="Verdana" w:hAnsiTheme="minorHAnsi"/>
+          <w:b/>
+          <w:sz w:val="22"/>
+        </w:rPr>
+      </w:pPr>
     </w:p>
     <w:p>
       <w:pPr>
@@ -7955,102 +9299,364 @@
           <w:b/>
           <w:sz w:val="22"/>
         </w:rPr>
+        <w:lastRenderedPageBreak/>
         <w:t>Verificación de la Implementación</w:t>
       </w:r>
     </w:p>
     <w:p>
       <w:pPr>
-        <w:numPr>
-          <w:ilvl w:val="2"/>
-          <w:numId w:val="3"/>
-        </w:numPr>
         <w:tabs>
           <w:tab w:val="left" w:pos="-4820"/>
         </w:tabs>
-        <w:ind w:left="709" w:firstLine="0"/>
-        <w:rPr>
-          <w:rFonts w:asciiTheme="minorHAnsi" w:eastAsia="Verdana" w:hAnsiTheme="minorHAnsi"/>
-          <w:sz w:val="22"/>
-        </w:rPr>
-      </w:pPr>
-      <w:r>
-        <w:rPr>
-          <w:rFonts w:asciiTheme="minorHAnsi" w:eastAsia="Verdana" w:hAnsiTheme="minorHAnsi"/>
-          <w:sz w:val="22"/>
-        </w:rPr>
-        <w:t>Actividades</w:t>
-      </w:r>
-    </w:p>
-    <w:p>
-      <w:pPr>
-        <w:tabs>
-          <w:tab w:val="left" w:pos="-4820"/>
-        </w:tabs>
-        <w:ind w:left="709"/>
-        <w:rPr>
-          <w:rFonts w:asciiTheme="minorHAnsi" w:eastAsia="Verdana" w:hAnsiTheme="minorHAnsi"/>
-          <w:sz w:val="22"/>
-        </w:rPr>
-      </w:pPr>
-    </w:p>
-    <w:p>
-      <w:pPr>
-        <w:numPr>
-          <w:ilvl w:val="2"/>
-          <w:numId w:val="3"/>
-        </w:numPr>
-        <w:tabs>
-          <w:tab w:val="left" w:pos="-4820"/>
-        </w:tabs>
-        <w:ind w:left="709" w:firstLine="0"/>
-        <w:rPr>
-          <w:rFonts w:asciiTheme="minorHAnsi" w:eastAsia="Verdana" w:hAnsiTheme="minorHAnsi"/>
-          <w:sz w:val="22"/>
-        </w:rPr>
-      </w:pPr>
-      <w:r>
-        <w:rPr>
-          <w:rFonts w:asciiTheme="minorHAnsi" w:eastAsia="Verdana" w:hAnsiTheme="minorHAnsi"/>
-          <w:sz w:val="22"/>
-        </w:rPr>
-        <w:t>Documentación</w:t>
-      </w:r>
-    </w:p>
-    <w:p>
-      <w:pPr>
-        <w:tabs>
-          <w:tab w:val="left" w:pos="-4820"/>
-        </w:tabs>
-        <w:ind w:left="709"/>
-        <w:rPr>
-          <w:rFonts w:asciiTheme="minorHAnsi" w:eastAsia="Verdana" w:hAnsiTheme="minorHAnsi"/>
-          <w:sz w:val="22"/>
-        </w:rPr>
-      </w:pPr>
-    </w:p>
-    <w:p>
-      <w:pPr>
-        <w:numPr>
-          <w:ilvl w:val="2"/>
-          <w:numId w:val="3"/>
-        </w:numPr>
-        <w:tabs>
-          <w:tab w:val="left" w:pos="-4820"/>
-        </w:tabs>
-        <w:ind w:left="709" w:firstLine="0"/>
-        <w:rPr>
-          <w:rFonts w:asciiTheme="minorHAnsi" w:eastAsia="Verdana" w:hAnsiTheme="minorHAnsi"/>
-          <w:sz w:val="22"/>
-        </w:rPr>
-      </w:pPr>
-      <w:r>
-        <w:rPr>
-          <w:rFonts w:asciiTheme="minorHAnsi" w:eastAsia="Verdana" w:hAnsiTheme="minorHAnsi"/>
-          <w:sz w:val="22"/>
-        </w:rPr>
-        <w:t>Políticas</w:t>
-      </w:r>
-    </w:p>
+        <w:ind w:left="284"/>
+        <w:rPr>
+          <w:rFonts w:asciiTheme="minorHAnsi" w:eastAsia="Verdana" w:hAnsiTheme="minorHAnsi"/>
+          <w:b/>
+          <w:sz w:val="22"/>
+        </w:rPr>
+      </w:pPr>
+    </w:p>
+    <w:tbl>
+      <w:tblPr>
+        <w:tblStyle w:val="Tablaconcuadrcula"/>
+        <w:tblW w:w="0" w:type="auto"/>
+        <w:tblInd w:w="709" w:type="dxa"/>
+        <w:tblLook w:val="04A0" w:firstRow="1" w:lastRow="0" w:firstColumn="1" w:lastColumn="0" w:noHBand="0" w:noVBand="1"/>
+      </w:tblPr>
+      <w:tblGrid>
+        <w:gridCol w:w="8345"/>
+      </w:tblGrid>
+      <w:tr>
+        <w:tc>
+          <w:tcPr>
+            <w:tcW w:w="8978" w:type="dxa"/>
+            <w:shd w:val="clear" w:color="auto" w:fill="F79646" w:themeFill="accent6"/>
+          </w:tcPr>
+          <w:p>
+            <w:pPr>
+              <w:tabs>
+                <w:tab w:val="left" w:pos="-4820"/>
+              </w:tabs>
+              <w:jc w:val="center"/>
+              <w:rPr>
+                <w:rFonts w:asciiTheme="minorHAnsi" w:eastAsia="Verdana" w:hAnsiTheme="minorHAnsi"/>
+                <w:b/>
+                <w:i/>
+                <w:color w:val="FFFFFF" w:themeColor="background1"/>
+                <w:sz w:val="22"/>
+              </w:rPr>
+            </w:pPr>
+            <w:r>
+              <w:rPr>
+                <w:rFonts w:asciiTheme="minorHAnsi" w:eastAsia="Verdana" w:hAnsiTheme="minorHAnsi"/>
+                <w:b/>
+                <w:i/>
+                <w:color w:val="FFFFFF" w:themeColor="background1"/>
+                <w:sz w:val="24"/>
+              </w:rPr>
+              <w:t>ACTIVIDADES</w:t>
+            </w:r>
+          </w:p>
+        </w:tc>
+      </w:tr>
+      <w:tr>
+        <w:tc>
+          <w:tcPr>
+            <w:tcW w:w="8978" w:type="dxa"/>
+            <w:shd w:val="clear" w:color="auto" w:fill="F2DBDB" w:themeFill="accent2" w:themeFillTint="33"/>
+          </w:tcPr>
+          <w:p>
+            <w:pPr>
+              <w:pStyle w:val="Prrafodelista"/>
+              <w:numPr>
+                <w:ilvl w:val="0"/>
+                <w:numId w:val="7"/>
+              </w:numPr>
+              <w:tabs>
+                <w:tab w:val="left" w:pos="-4820"/>
+              </w:tabs>
+              <w:rPr>
+                <w:rFonts w:asciiTheme="minorHAnsi" w:eastAsia="Verdana" w:hAnsiTheme="minorHAnsi"/>
+                <w:sz w:val="22"/>
+              </w:rPr>
+            </w:pPr>
+            <w:r>
+              <w:rPr>
+                <w:rFonts w:asciiTheme="minorHAnsi" w:eastAsia="Verdana" w:hAnsiTheme="minorHAnsi"/>
+                <w:sz w:val="22"/>
+              </w:rPr>
+              <w:t>Revisar los efectos de los cambios implementados</w:t>
+            </w:r>
+          </w:p>
+          <w:p>
+            <w:pPr>
+              <w:pStyle w:val="Prrafodelista"/>
+              <w:numPr>
+                <w:ilvl w:val="0"/>
+                <w:numId w:val="7"/>
+              </w:numPr>
+              <w:tabs>
+                <w:tab w:val="left" w:pos="-4820"/>
+              </w:tabs>
+              <w:rPr>
+                <w:rFonts w:asciiTheme="minorHAnsi" w:eastAsia="Verdana" w:hAnsiTheme="minorHAnsi"/>
+                <w:sz w:val="22"/>
+              </w:rPr>
+            </w:pPr>
+            <w:r>
+              <w:rPr>
+                <w:rFonts w:asciiTheme="minorHAnsi" w:eastAsia="Verdana" w:hAnsiTheme="minorHAnsi"/>
+                <w:sz w:val="22"/>
+              </w:rPr>
+              <w:t>Revisar el grado de satisfacción de los usuarios</w:t>
+            </w:r>
+          </w:p>
+          <w:p>
+            <w:pPr>
+              <w:pStyle w:val="Prrafodelista"/>
+              <w:numPr>
+                <w:ilvl w:val="0"/>
+                <w:numId w:val="7"/>
+              </w:numPr>
+              <w:tabs>
+                <w:tab w:val="left" w:pos="-4820"/>
+              </w:tabs>
+              <w:rPr>
+                <w:rFonts w:asciiTheme="minorHAnsi" w:eastAsia="Verdana" w:hAnsiTheme="minorHAnsi"/>
+                <w:sz w:val="22"/>
+              </w:rPr>
+            </w:pPr>
+            <w:r>
+              <w:rPr>
+                <w:rFonts w:asciiTheme="minorHAnsi" w:eastAsia="Verdana" w:hAnsiTheme="minorHAnsi"/>
+                <w:sz w:val="22"/>
+              </w:rPr>
+              <w:t>Revisar el correcto funcionamiento del proyecto luego de los cambios</w:t>
+            </w:r>
+          </w:p>
+        </w:tc>
+      </w:tr>
+      <w:tr>
+        <w:tc>
+          <w:tcPr>
+            <w:tcW w:w="8978" w:type="dxa"/>
+            <w:shd w:val="clear" w:color="auto" w:fill="F79646" w:themeFill="accent6"/>
+          </w:tcPr>
+          <w:p>
+            <w:pPr>
+              <w:tabs>
+                <w:tab w:val="left" w:pos="-4820"/>
+              </w:tabs>
+              <w:jc w:val="center"/>
+              <w:rPr>
+                <w:rFonts w:asciiTheme="minorHAnsi" w:eastAsia="Verdana" w:hAnsiTheme="minorHAnsi"/>
+                <w:b/>
+                <w:i/>
+                <w:color w:val="FFFFFF" w:themeColor="background1"/>
+                <w:sz w:val="22"/>
+              </w:rPr>
+            </w:pPr>
+            <w:r>
+              <w:rPr>
+                <w:rFonts w:asciiTheme="minorHAnsi" w:eastAsia="Verdana" w:hAnsiTheme="minorHAnsi"/>
+                <w:b/>
+                <w:i/>
+                <w:color w:val="FFFFFF" w:themeColor="background1"/>
+                <w:sz w:val="24"/>
+              </w:rPr>
+              <w:t>DOCUMENTACIÓN</w:t>
+            </w:r>
+          </w:p>
+        </w:tc>
+      </w:tr>
+      <w:tr>
+        <w:tc>
+          <w:tcPr>
+            <w:tcW w:w="8978" w:type="dxa"/>
+            <w:shd w:val="clear" w:color="auto" w:fill="F2DBDB" w:themeFill="accent2" w:themeFillTint="33"/>
+          </w:tcPr>
+          <w:p>
+            <w:pPr>
+              <w:pStyle w:val="Prrafodelista"/>
+              <w:numPr>
+                <w:ilvl w:val="0"/>
+                <w:numId w:val="8"/>
+              </w:numPr>
+              <w:tabs>
+                <w:tab w:val="left" w:pos="-4820"/>
+              </w:tabs>
+              <w:rPr>
+                <w:rFonts w:asciiTheme="minorHAnsi" w:eastAsia="Verdana" w:hAnsiTheme="minorHAnsi"/>
+                <w:sz w:val="22"/>
+              </w:rPr>
+            </w:pPr>
+            <w:r>
+              <w:rPr>
+                <w:rFonts w:asciiTheme="minorHAnsi" w:eastAsia="Verdana" w:hAnsiTheme="minorHAnsi"/>
+                <w:sz w:val="22"/>
+              </w:rPr>
+              <w:t>Solicitudes de cambio</w:t>
+            </w:r>
+          </w:p>
+          <w:p>
+            <w:pPr>
+              <w:pStyle w:val="Prrafodelista"/>
+              <w:numPr>
+                <w:ilvl w:val="0"/>
+                <w:numId w:val="8"/>
+              </w:numPr>
+              <w:tabs>
+                <w:tab w:val="left" w:pos="-4820"/>
+              </w:tabs>
+              <w:rPr>
+                <w:rFonts w:asciiTheme="minorHAnsi" w:eastAsia="Verdana" w:hAnsiTheme="minorHAnsi"/>
+                <w:sz w:val="22"/>
+              </w:rPr>
+            </w:pPr>
+            <w:r>
+              <w:rPr>
+                <w:rFonts w:asciiTheme="minorHAnsi" w:eastAsia="Verdana" w:hAnsiTheme="minorHAnsi"/>
+                <w:sz w:val="22"/>
+              </w:rPr>
+              <w:t>Calendarios de cambios</w:t>
+            </w:r>
+          </w:p>
+          <w:p>
+            <w:pPr>
+              <w:pStyle w:val="Prrafodelista"/>
+              <w:numPr>
+                <w:ilvl w:val="0"/>
+                <w:numId w:val="8"/>
+              </w:numPr>
+              <w:tabs>
+                <w:tab w:val="left" w:pos="-4820"/>
+              </w:tabs>
+              <w:rPr>
+                <w:rFonts w:asciiTheme="minorHAnsi" w:eastAsia="Verdana" w:hAnsiTheme="minorHAnsi"/>
+                <w:sz w:val="22"/>
+              </w:rPr>
+            </w:pPr>
+            <w:r>
+              <w:rPr>
+                <w:rFonts w:asciiTheme="minorHAnsi" w:eastAsia="Verdana" w:hAnsiTheme="minorHAnsi"/>
+                <w:sz w:val="22"/>
+              </w:rPr>
+              <w:t>Matriz de trazabilidad requerimientos vs casos de uso</w:t>
+            </w:r>
+          </w:p>
+        </w:tc>
+      </w:tr>
+      <w:tr>
+        <w:tc>
+          <w:tcPr>
+            <w:tcW w:w="8978" w:type="dxa"/>
+            <w:shd w:val="clear" w:color="auto" w:fill="F79646" w:themeFill="accent6"/>
+          </w:tcPr>
+          <w:p>
+            <w:pPr>
+              <w:tabs>
+                <w:tab w:val="left" w:pos="-4820"/>
+              </w:tabs>
+              <w:jc w:val="center"/>
+              <w:rPr>
+                <w:rFonts w:asciiTheme="minorHAnsi" w:eastAsia="Verdana" w:hAnsiTheme="minorHAnsi"/>
+                <w:b/>
+                <w:i/>
+                <w:color w:val="FFFFFF" w:themeColor="background1"/>
+                <w:sz w:val="22"/>
+              </w:rPr>
+            </w:pPr>
+            <w:r>
+              <w:rPr>
+                <w:rFonts w:asciiTheme="minorHAnsi" w:eastAsia="Verdana" w:hAnsiTheme="minorHAnsi"/>
+                <w:b/>
+                <w:i/>
+                <w:color w:val="FFFFFF" w:themeColor="background1"/>
+                <w:sz w:val="24"/>
+              </w:rPr>
+              <w:t>POLÍTICAS</w:t>
+            </w:r>
+          </w:p>
+        </w:tc>
+      </w:tr>
+      <w:tr>
+        <w:tc>
+          <w:tcPr>
+            <w:tcW w:w="8978" w:type="dxa"/>
+            <w:shd w:val="clear" w:color="auto" w:fill="F2DBDB" w:themeFill="accent2" w:themeFillTint="33"/>
+          </w:tcPr>
+          <w:p>
+            <w:pPr>
+              <w:pStyle w:val="Prrafodelista"/>
+              <w:numPr>
+                <w:ilvl w:val="0"/>
+                <w:numId w:val="9"/>
+              </w:numPr>
+              <w:tabs>
+                <w:tab w:val="left" w:pos="-4820"/>
+              </w:tabs>
+              <w:rPr>
+                <w:rFonts w:asciiTheme="minorHAnsi" w:eastAsia="Verdana" w:hAnsiTheme="minorHAnsi"/>
+                <w:sz w:val="22"/>
+              </w:rPr>
+            </w:pPr>
+            <w:r>
+              <w:rPr>
+                <w:rFonts w:asciiTheme="minorHAnsi" w:eastAsia="Verdana" w:hAnsiTheme="minorHAnsi"/>
+                <w:sz w:val="22"/>
+              </w:rPr>
+              <w:t>El plazo de la verificación de los cambios se dará en un tiempo de 5 días.</w:t>
+            </w:r>
+          </w:p>
+          <w:p>
+            <w:pPr>
+              <w:pStyle w:val="Prrafodelista"/>
+              <w:numPr>
+                <w:ilvl w:val="0"/>
+                <w:numId w:val="9"/>
+              </w:numPr>
+              <w:tabs>
+                <w:tab w:val="left" w:pos="-4820"/>
+              </w:tabs>
+              <w:rPr>
+                <w:rFonts w:asciiTheme="minorHAnsi" w:eastAsia="Verdana" w:hAnsiTheme="minorHAnsi"/>
+                <w:sz w:val="22"/>
+              </w:rPr>
+            </w:pPr>
+            <w:r>
+              <w:rPr>
+                <w:rFonts w:asciiTheme="minorHAnsi" w:eastAsia="Verdana" w:hAnsiTheme="minorHAnsi"/>
+                <w:sz w:val="22"/>
+              </w:rPr>
+              <w:t>Se realizará una encuesta de satisfacción a los usuarios con respecto a los cambios implementados.</w:t>
+            </w:r>
+          </w:p>
+          <w:p>
+            <w:pPr>
+              <w:pStyle w:val="Prrafodelista"/>
+              <w:numPr>
+                <w:ilvl w:val="0"/>
+                <w:numId w:val="9"/>
+              </w:numPr>
+              <w:tabs>
+                <w:tab w:val="left" w:pos="-4820"/>
+              </w:tabs>
+              <w:rPr>
+                <w:rFonts w:asciiTheme="minorHAnsi" w:eastAsia="Verdana" w:hAnsiTheme="minorHAnsi"/>
+                <w:sz w:val="22"/>
+              </w:rPr>
+            </w:pPr>
+            <w:r>
+              <w:rPr>
+                <w:rFonts w:asciiTheme="minorHAnsi" w:eastAsia="Verdana" w:hAnsiTheme="minorHAnsi"/>
+                <w:sz w:val="22"/>
+              </w:rPr>
+              <w:t>Los usuarios encuestados serán los jefes de área de negocio que fue afectado por el cambio.</w:t>
+            </w:r>
+          </w:p>
+        </w:tc>
+      </w:tr>
+    </w:tbl>
     <w:p>
       <w:pPr>
         <w:tabs>
@@ -8090,97 +9696,314 @@
     </w:p>
     <w:p>
       <w:pPr>
-        <w:numPr>
-          <w:ilvl w:val="2"/>
-          <w:numId w:val="3"/>
-        </w:numPr>
         <w:tabs>
           <w:tab w:val="left" w:pos="-4820"/>
         </w:tabs>
-        <w:ind w:left="709" w:firstLine="0"/>
-        <w:rPr>
-          <w:rFonts w:asciiTheme="minorHAnsi" w:eastAsia="Verdana" w:hAnsiTheme="minorHAnsi"/>
-          <w:sz w:val="22"/>
-        </w:rPr>
-      </w:pPr>
-      <w:r>
-        <w:rPr>
-          <w:rFonts w:asciiTheme="minorHAnsi" w:eastAsia="Verdana" w:hAnsiTheme="minorHAnsi"/>
-          <w:sz w:val="22"/>
-        </w:rPr>
-        <w:t>Actividades</w:t>
-      </w:r>
-    </w:p>
-    <w:p>
-      <w:pPr>
-        <w:tabs>
-          <w:tab w:val="left" w:pos="-4820"/>
-        </w:tabs>
-        <w:ind w:left="709"/>
-        <w:rPr>
-          <w:rFonts w:asciiTheme="minorHAnsi" w:eastAsia="Verdana" w:hAnsiTheme="minorHAnsi"/>
-          <w:sz w:val="22"/>
-        </w:rPr>
-      </w:pPr>
-    </w:p>
-    <w:p>
-      <w:pPr>
-        <w:numPr>
-          <w:ilvl w:val="2"/>
-          <w:numId w:val="3"/>
-        </w:numPr>
-        <w:tabs>
-          <w:tab w:val="left" w:pos="-4820"/>
-        </w:tabs>
-        <w:ind w:left="709" w:firstLine="0"/>
-        <w:rPr>
-          <w:rFonts w:asciiTheme="minorHAnsi" w:eastAsia="Verdana" w:hAnsiTheme="minorHAnsi"/>
-          <w:sz w:val="22"/>
-        </w:rPr>
-      </w:pPr>
-      <w:r>
-        <w:rPr>
-          <w:rFonts w:asciiTheme="minorHAnsi" w:eastAsia="Verdana" w:hAnsiTheme="minorHAnsi"/>
-          <w:sz w:val="22"/>
-        </w:rPr>
-        <w:t>Documentación</w:t>
-      </w:r>
-    </w:p>
-    <w:p>
-      <w:pPr>
-        <w:tabs>
-          <w:tab w:val="left" w:pos="-4820"/>
-        </w:tabs>
-        <w:ind w:left="709"/>
-        <w:rPr>
-          <w:rFonts w:asciiTheme="minorHAnsi" w:eastAsia="Verdana" w:hAnsiTheme="minorHAnsi"/>
-          <w:sz w:val="22"/>
-        </w:rPr>
-      </w:pPr>
-    </w:p>
-    <w:p>
-      <w:pPr>
-        <w:numPr>
-          <w:ilvl w:val="2"/>
-          <w:numId w:val="3"/>
-        </w:numPr>
-        <w:tabs>
-          <w:tab w:val="left" w:pos="-4820"/>
-        </w:tabs>
-        <w:ind w:left="709" w:firstLine="0"/>
-        <w:rPr>
-          <w:rFonts w:asciiTheme="minorHAnsi" w:eastAsia="Verdana" w:hAnsiTheme="minorHAnsi"/>
-          <w:sz w:val="22"/>
-        </w:rPr>
-      </w:pPr>
-      <w:r>
-        <w:rPr>
-          <w:rFonts w:asciiTheme="minorHAnsi" w:eastAsia="Verdana" w:hAnsiTheme="minorHAnsi"/>
-          <w:sz w:val="22"/>
-        </w:rPr>
-        <w:t>Políticas</w:t>
-      </w:r>
-    </w:p>
+        <w:ind w:left="284"/>
+        <w:rPr>
+          <w:rFonts w:asciiTheme="minorHAnsi" w:eastAsia="Verdana" w:hAnsiTheme="minorHAnsi"/>
+          <w:b/>
+          <w:sz w:val="22"/>
+        </w:rPr>
+      </w:pPr>
+    </w:p>
+    <w:tbl>
+      <w:tblPr>
+        <w:tblStyle w:val="Tablaconcuadrcula"/>
+        <w:tblW w:w="0" w:type="auto"/>
+        <w:tblInd w:w="709" w:type="dxa"/>
+        <w:tblLook w:val="04A0" w:firstRow="1" w:lastRow="0" w:firstColumn="1" w:lastColumn="0" w:noHBand="0" w:noVBand="1"/>
+      </w:tblPr>
+      <w:tblGrid>
+        <w:gridCol w:w="8345"/>
+      </w:tblGrid>
+      <w:tr>
+        <w:tc>
+          <w:tcPr>
+            <w:tcW w:w="8978" w:type="dxa"/>
+            <w:shd w:val="clear" w:color="auto" w:fill="F79646" w:themeFill="accent6"/>
+          </w:tcPr>
+          <w:p>
+            <w:pPr>
+              <w:tabs>
+                <w:tab w:val="left" w:pos="-4820"/>
+              </w:tabs>
+              <w:jc w:val="center"/>
+              <w:rPr>
+                <w:rFonts w:asciiTheme="minorHAnsi" w:eastAsia="Verdana" w:hAnsiTheme="minorHAnsi"/>
+                <w:b/>
+                <w:i/>
+                <w:color w:val="FFFFFF" w:themeColor="background1"/>
+                <w:sz w:val="22"/>
+              </w:rPr>
+            </w:pPr>
+            <w:r>
+              <w:rPr>
+                <w:rFonts w:asciiTheme="minorHAnsi" w:eastAsia="Verdana" w:hAnsiTheme="minorHAnsi"/>
+                <w:b/>
+                <w:i/>
+                <w:color w:val="FFFFFF" w:themeColor="background1"/>
+                <w:sz w:val="24"/>
+              </w:rPr>
+              <w:t>ACTIVIDADES</w:t>
+            </w:r>
+          </w:p>
+        </w:tc>
+      </w:tr>
+      <w:tr>
+        <w:tc>
+          <w:tcPr>
+            <w:tcW w:w="8978" w:type="dxa"/>
+            <w:shd w:val="clear" w:color="auto" w:fill="F2DBDB" w:themeFill="accent2" w:themeFillTint="33"/>
+          </w:tcPr>
+          <w:p>
+            <w:pPr>
+              <w:pStyle w:val="Prrafodelista"/>
+              <w:numPr>
+                <w:ilvl w:val="0"/>
+                <w:numId w:val="7"/>
+              </w:numPr>
+              <w:tabs>
+                <w:tab w:val="left" w:pos="-4820"/>
+              </w:tabs>
+              <w:rPr>
+                <w:rFonts w:asciiTheme="minorHAnsi" w:eastAsia="Verdana" w:hAnsiTheme="minorHAnsi"/>
+                <w:sz w:val="22"/>
+              </w:rPr>
+            </w:pPr>
+            <w:r>
+              <w:rPr>
+                <w:rFonts w:asciiTheme="minorHAnsi" w:eastAsia="Verdana" w:hAnsiTheme="minorHAnsi"/>
+                <w:sz w:val="22"/>
+              </w:rPr>
+              <w:t>Realizar cierre a las solicitudes de cambio.</w:t>
+            </w:r>
+          </w:p>
+          <w:p>
+            <w:pPr>
+              <w:pStyle w:val="Prrafodelista"/>
+              <w:numPr>
+                <w:ilvl w:val="0"/>
+                <w:numId w:val="7"/>
+              </w:numPr>
+              <w:tabs>
+                <w:tab w:val="left" w:pos="-4820"/>
+              </w:tabs>
+              <w:rPr>
+                <w:rFonts w:asciiTheme="minorHAnsi" w:eastAsia="Verdana" w:hAnsiTheme="minorHAnsi"/>
+                <w:sz w:val="22"/>
+              </w:rPr>
+            </w:pPr>
+            <w:r>
+              <w:rPr>
+                <w:rFonts w:asciiTheme="minorHAnsi" w:eastAsia="Verdana" w:hAnsiTheme="minorHAnsi"/>
+                <w:sz w:val="22"/>
+              </w:rPr>
+              <w:t>Se elaborará un acta de cierre con respecto a los cambios realizados.</w:t>
+            </w:r>
+          </w:p>
+          <w:p>
+            <w:pPr>
+              <w:pStyle w:val="Prrafodelista"/>
+              <w:numPr>
+                <w:ilvl w:val="0"/>
+                <w:numId w:val="7"/>
+              </w:numPr>
+              <w:tabs>
+                <w:tab w:val="left" w:pos="-4820"/>
+              </w:tabs>
+              <w:rPr>
+                <w:rFonts w:asciiTheme="minorHAnsi" w:eastAsia="Verdana" w:hAnsiTheme="minorHAnsi"/>
+                <w:sz w:val="22"/>
+              </w:rPr>
+            </w:pPr>
+            <w:r>
+              <w:rPr>
+                <w:rFonts w:asciiTheme="minorHAnsi" w:eastAsia="Verdana" w:hAnsiTheme="minorHAnsi"/>
+                <w:sz w:val="22"/>
+              </w:rPr>
+              <w:t>Se disolverá el comité de control de cambios hasta una próxima convocatoria</w:t>
+            </w:r>
+          </w:p>
+        </w:tc>
+      </w:tr>
+      <w:tr>
+        <w:tc>
+          <w:tcPr>
+            <w:tcW w:w="8978" w:type="dxa"/>
+            <w:shd w:val="clear" w:color="auto" w:fill="F79646" w:themeFill="accent6"/>
+          </w:tcPr>
+          <w:p>
+            <w:pPr>
+              <w:tabs>
+                <w:tab w:val="left" w:pos="-4820"/>
+              </w:tabs>
+              <w:jc w:val="center"/>
+              <w:rPr>
+                <w:rFonts w:asciiTheme="minorHAnsi" w:eastAsia="Verdana" w:hAnsiTheme="minorHAnsi"/>
+                <w:b/>
+                <w:i/>
+                <w:color w:val="FFFFFF" w:themeColor="background1"/>
+                <w:sz w:val="22"/>
+              </w:rPr>
+            </w:pPr>
+            <w:r>
+              <w:rPr>
+                <w:rFonts w:asciiTheme="minorHAnsi" w:eastAsia="Verdana" w:hAnsiTheme="minorHAnsi"/>
+                <w:b/>
+                <w:i/>
+                <w:color w:val="FFFFFF" w:themeColor="background1"/>
+                <w:sz w:val="24"/>
+              </w:rPr>
+              <w:t>DOCUMENTACIÓN</w:t>
+            </w:r>
+          </w:p>
+        </w:tc>
+      </w:tr>
+      <w:tr>
+        <w:tc>
+          <w:tcPr>
+            <w:tcW w:w="8978" w:type="dxa"/>
+            <w:shd w:val="clear" w:color="auto" w:fill="F2DBDB" w:themeFill="accent2" w:themeFillTint="33"/>
+          </w:tcPr>
+          <w:p>
+            <w:pPr>
+              <w:pStyle w:val="Prrafodelista"/>
+              <w:numPr>
+                <w:ilvl w:val="0"/>
+                <w:numId w:val="8"/>
+              </w:numPr>
+              <w:tabs>
+                <w:tab w:val="left" w:pos="-4820"/>
+              </w:tabs>
+              <w:rPr>
+                <w:rFonts w:asciiTheme="minorHAnsi" w:eastAsia="Verdana" w:hAnsiTheme="minorHAnsi"/>
+                <w:sz w:val="22"/>
+              </w:rPr>
+            </w:pPr>
+            <w:r>
+              <w:rPr>
+                <w:rFonts w:asciiTheme="minorHAnsi" w:eastAsia="Verdana" w:hAnsiTheme="minorHAnsi"/>
+                <w:sz w:val="22"/>
+              </w:rPr>
+              <w:t>Solicitudes de cambio</w:t>
+            </w:r>
+          </w:p>
+          <w:p>
+            <w:pPr>
+              <w:pStyle w:val="Prrafodelista"/>
+              <w:numPr>
+                <w:ilvl w:val="0"/>
+                <w:numId w:val="8"/>
+              </w:numPr>
+              <w:tabs>
+                <w:tab w:val="left" w:pos="-4820"/>
+              </w:tabs>
+              <w:rPr>
+                <w:rFonts w:asciiTheme="minorHAnsi" w:eastAsia="Verdana" w:hAnsiTheme="minorHAnsi"/>
+                <w:sz w:val="22"/>
+              </w:rPr>
+            </w:pPr>
+            <w:r>
+              <w:rPr>
+                <w:rFonts w:asciiTheme="minorHAnsi" w:eastAsia="Verdana" w:hAnsiTheme="minorHAnsi"/>
+                <w:sz w:val="22"/>
+              </w:rPr>
+              <w:t>Acta de cierre</w:t>
+            </w:r>
+          </w:p>
+        </w:tc>
+      </w:tr>
+      <w:tr>
+        <w:tc>
+          <w:tcPr>
+            <w:tcW w:w="8978" w:type="dxa"/>
+            <w:shd w:val="clear" w:color="auto" w:fill="F79646" w:themeFill="accent6"/>
+          </w:tcPr>
+          <w:p>
+            <w:pPr>
+              <w:tabs>
+                <w:tab w:val="left" w:pos="-4820"/>
+              </w:tabs>
+              <w:jc w:val="center"/>
+              <w:rPr>
+                <w:rFonts w:asciiTheme="minorHAnsi" w:eastAsia="Verdana" w:hAnsiTheme="minorHAnsi"/>
+                <w:b/>
+                <w:i/>
+                <w:color w:val="FFFFFF" w:themeColor="background1"/>
+                <w:sz w:val="22"/>
+              </w:rPr>
+            </w:pPr>
+            <w:r>
+              <w:rPr>
+                <w:rFonts w:asciiTheme="minorHAnsi" w:eastAsia="Verdana" w:hAnsiTheme="minorHAnsi"/>
+                <w:b/>
+                <w:i/>
+                <w:color w:val="FFFFFF" w:themeColor="background1"/>
+                <w:sz w:val="24"/>
+              </w:rPr>
+              <w:t>POLÍTICAS</w:t>
+            </w:r>
+          </w:p>
+        </w:tc>
+      </w:tr>
+      <w:tr>
+        <w:tc>
+          <w:tcPr>
+            <w:tcW w:w="8978" w:type="dxa"/>
+            <w:shd w:val="clear" w:color="auto" w:fill="F2DBDB" w:themeFill="accent2" w:themeFillTint="33"/>
+          </w:tcPr>
+          <w:p>
+            <w:pPr>
+              <w:pStyle w:val="Prrafodelista"/>
+              <w:numPr>
+                <w:ilvl w:val="0"/>
+                <w:numId w:val="9"/>
+              </w:numPr>
+              <w:tabs>
+                <w:tab w:val="left" w:pos="-4820"/>
+              </w:tabs>
+              <w:rPr>
+                <w:rFonts w:asciiTheme="minorHAnsi" w:eastAsia="Verdana" w:hAnsiTheme="minorHAnsi"/>
+                <w:sz w:val="22"/>
+              </w:rPr>
+            </w:pPr>
+            <w:r>
+              <w:rPr>
+                <w:rFonts w:asciiTheme="minorHAnsi" w:eastAsia="Verdana" w:hAnsiTheme="minorHAnsi"/>
+                <w:sz w:val="22"/>
+              </w:rPr>
+              <w:t>Las solicitudes de cambio que hayan sido implementadas y se hayan verificado serán cerradas.</w:t>
+            </w:r>
+          </w:p>
+          <w:p>
+            <w:pPr>
+              <w:pStyle w:val="Prrafodelista"/>
+              <w:numPr>
+                <w:ilvl w:val="0"/>
+                <w:numId w:val="9"/>
+              </w:numPr>
+              <w:tabs>
+                <w:tab w:val="left" w:pos="-4820"/>
+              </w:tabs>
+              <w:rPr>
+                <w:rFonts w:asciiTheme="minorHAnsi" w:eastAsia="Verdana" w:hAnsiTheme="minorHAnsi"/>
+                <w:sz w:val="22"/>
+              </w:rPr>
+            </w:pPr>
+            <w:r>
+              <w:rPr>
+                <w:rFonts w:asciiTheme="minorHAnsi" w:eastAsia="Verdana" w:hAnsiTheme="minorHAnsi"/>
+                <w:sz w:val="22"/>
+              </w:rPr>
+              <w:t>También se cerraran las solicitudes de cambio cuyo licenciamiento se haya culminado.</w:t>
+            </w:r>
+            <w:bookmarkStart w:id="5" w:name="_GoBack"/>
+            <w:bookmarkEnd w:id="5"/>
+          </w:p>
+        </w:tc>
+      </w:tr>
+    </w:tbl>
     <w:p>
       <w:pPr>
         <w:tabs>
@@ -8412,7 +10235,7 @@
                 <w:bCs/>
                 <w:noProof/>
               </w:rPr>
-              <w:t>8</w:t>
+              <w:t>10</w:t>
             </w:r>
             <w:r>
               <w:rPr>

</xml_diff>